<commit_message>
fixed typos in VAST user manual
</commit_message>
<xml_diff>
--- a/examples/VAST_user_manual.docx
+++ b/examples/VAST_user_manual.docx
@@ -113,7 +113,25 @@
           <w:sz w:val="24"/>
           <w:szCs w:val="24"/>
         </w:rPr>
-        <w:t>This document is intended to document the model structure and user-options available in package VAST.  For guidance and examples of how to use the model, please see the Rmarkdown tutorials in the GitHub “/examples” directory.  In the following, I try to use n</w:t>
+        <w:t xml:space="preserve">This document is intended to document the model structure and user-options available in package VAST.  For guidance and examples of how to use the model, please see the </w:t>
+      </w:r>
+      <w:proofErr w:type="spellStart"/>
+      <w:r>
+        <w:rPr>
+          <w:rFonts w:ascii="Times New Roman" w:hAnsi="Times New Roman" w:cs="Times New Roman"/>
+          <w:sz w:val="24"/>
+          <w:szCs w:val="24"/>
+        </w:rPr>
+        <w:t>Rmarkdown</w:t>
+      </w:r>
+      <w:proofErr w:type="spellEnd"/>
+      <w:r>
+        <w:rPr>
+          <w:rFonts w:ascii="Times New Roman" w:hAnsi="Times New Roman" w:cs="Times New Roman"/>
+          <w:sz w:val="24"/>
+          <w:szCs w:val="24"/>
+        </w:rPr>
+        <w:t xml:space="preserve"> tutorials in the GitHub “/examples” directory.  In the following, I try to use n</w:t>
       </w:r>
       <w:r>
         <w:rPr>
@@ -581,15 +599,7 @@
                       <w:sz w:val="24"/>
                       <w:szCs w:val="24"/>
                     </w:rPr>
-                    <m:t>ω</m:t>
-                  </m:r>
-                  <m:r>
-                    <w:rPr>
-                      <w:rFonts w:ascii="Cambria Math" w:hAnsi="Cambria Math" w:cs="Times New Roman"/>
-                      <w:sz w:val="24"/>
-                      <w:szCs w:val="24"/>
-                    </w:rPr>
-                    <m:t>1</m:t>
+                    <m:t>ω1</m:t>
                   </m:r>
                 </m:sub>
               </m:sSub>
@@ -624,15 +634,7 @@
                       <w:sz w:val="24"/>
                       <w:szCs w:val="24"/>
                     </w:rPr>
-                    <m:t>ω</m:t>
-                  </m:r>
-                  <m:r>
-                    <w:rPr>
-                      <w:rFonts w:ascii="Cambria Math" w:hAnsi="Cambria Math" w:cs="Times New Roman"/>
-                      <w:sz w:val="24"/>
-                      <w:szCs w:val="24"/>
-                    </w:rPr>
-                    <m:t>1</m:t>
+                    <m:t>ω1</m:t>
                   </m:r>
                 </m:sub>
               </m:sSub>
@@ -838,15 +840,7 @@
                       <w:sz w:val="24"/>
                       <w:szCs w:val="24"/>
                     </w:rPr>
-                    <m:t>ε</m:t>
-                  </m:r>
-                  <m:r>
-                    <w:rPr>
-                      <w:rFonts w:ascii="Cambria Math" w:hAnsi="Cambria Math" w:cs="Times New Roman"/>
-                      <w:sz w:val="24"/>
-                      <w:szCs w:val="24"/>
-                    </w:rPr>
-                    <m:t>1</m:t>
+                    <m:t>ε1</m:t>
                   </m:r>
                 </m:sub>
               </m:sSub>
@@ -881,15 +875,7 @@
                       <w:sz w:val="24"/>
                       <w:szCs w:val="24"/>
                     </w:rPr>
-                    <m:t>ε</m:t>
-                  </m:r>
-                  <m:r>
-                    <w:rPr>
-                      <w:rFonts w:ascii="Cambria Math" w:hAnsi="Cambria Math" w:cs="Times New Roman"/>
-                      <w:sz w:val="24"/>
-                      <w:szCs w:val="24"/>
-                    </w:rPr>
-                    <m:t>1</m:t>
+                    <m:t>ε1</m:t>
                   </m:r>
                 </m:sub>
               </m:sSub>
@@ -1132,16 +1118,7 @@
                       <w:szCs w:val="24"/>
                       <w:lang w:val="en-US"/>
                     </w:rPr>
-                    <m:t>δ</m:t>
-                  </m:r>
-                  <m:r>
-                    <w:rPr>
-                      <w:rFonts w:ascii="Cambria Math" w:hAnsi="Cambria Math" w:cs="Times New Roman"/>
-                      <w:sz w:val="24"/>
-                      <w:szCs w:val="24"/>
-                      <w:lang w:val="en-US"/>
-                    </w:rPr>
-                    <m:t>1</m:t>
+                    <m:t>δ1</m:t>
                   </m:r>
                 </m:sub>
               </m:sSub>
@@ -1178,16 +1155,7 @@
                       <w:szCs w:val="24"/>
                       <w:lang w:val="en-US"/>
                     </w:rPr>
-                    <m:t>δ</m:t>
-                  </m:r>
-                  <m:r>
-                    <w:rPr>
-                      <w:rFonts w:ascii="Cambria Math" w:hAnsi="Cambria Math" w:cs="Times New Roman"/>
-                      <w:sz w:val="24"/>
-                      <w:szCs w:val="24"/>
-                      <w:lang w:val="en-US"/>
-                    </w:rPr>
-                    <m:t>1</m:t>
+                    <m:t>δ1</m:t>
                   </m:r>
                 </m:sub>
               </m:sSub>
@@ -1329,15 +1297,7 @@
                       <w:sz w:val="24"/>
                       <w:szCs w:val="24"/>
                     </w:rPr>
-                    <m:t>,</m:t>
-                  </m:r>
-                  <m:r>
-                    <w:rPr>
-                      <w:rFonts w:ascii="Cambria Math" w:hAnsi="Cambria Math" w:cs="Times New Roman"/>
-                      <w:sz w:val="24"/>
-                      <w:szCs w:val="24"/>
-                    </w:rPr>
-                    <m:t>f</m:t>
+                    <m:t>,f</m:t>
                   </m:r>
                 </m:e>
               </m:d>
@@ -1372,16 +1332,7 @@
                   <w:szCs w:val="24"/>
                   <w:lang w:val="en-US"/>
                 </w:rPr>
-                <m:t>p</m:t>
-              </m:r>
-              <m:r>
-                <w:rPr>
-                  <w:rFonts w:ascii="Cambria Math" w:hAnsi="Cambria Math" w:cs="Times New Roman"/>
-                  <w:sz w:val="24"/>
-                  <w:szCs w:val="24"/>
-                  <w:lang w:val="en-US"/>
-                </w:rPr>
-                <m:t>=1</m:t>
+                <m:t>p=1</m:t>
               </m:r>
             </m:sub>
             <m:sup>
@@ -2422,15 +2373,7 @@
                 <w:sz w:val="24"/>
                 <w:szCs w:val="24"/>
               </w:rPr>
-              <m:t>ω</m:t>
-            </m:r>
-            <m:r>
-              <w:rPr>
-                <w:rFonts w:ascii="Cambria Math" w:hAnsi="Cambria Math" w:cs="Times New Roman"/>
-                <w:sz w:val="24"/>
-                <w:szCs w:val="24"/>
-              </w:rPr>
-              <m:t>1</m:t>
+              <m:t>ω1</m:t>
             </m:r>
           </m:sub>
         </m:sSub>
@@ -2656,15 +2599,7 @@
                 <w:sz w:val="24"/>
                 <w:szCs w:val="24"/>
               </w:rPr>
-              <m:t>ε</m:t>
-            </m:r>
-            <m:r>
-              <w:rPr>
-                <w:rFonts w:ascii="Cambria Math" w:hAnsi="Cambria Math" w:cs="Times New Roman"/>
-                <w:sz w:val="24"/>
-                <w:szCs w:val="24"/>
-              </w:rPr>
-              <m:t>1</m:t>
+              <m:t>ε1</m:t>
             </m:r>
           </m:sub>
         </m:sSub>
@@ -2823,15 +2758,7 @@
                 <w:sz w:val="24"/>
                 <w:szCs w:val="24"/>
               </w:rPr>
-              <m:t>,</m:t>
-            </m:r>
-            <m:r>
-              <w:rPr>
-                <w:rFonts w:ascii="Cambria Math" w:hAnsi="Cambria Math" w:cs="Times New Roman"/>
-                <w:sz w:val="24"/>
-                <w:szCs w:val="24"/>
-              </w:rPr>
-              <m:t>f</m:t>
+              <m:t>,f</m:t>
             </m:r>
           </m:e>
         </m:d>
@@ -2877,16 +2804,7 @@
                 <w:szCs w:val="24"/>
                 <w:lang w:val="en-US"/>
               </w:rPr>
-              <m:t>δ</m:t>
-            </m:r>
-            <m:r>
-              <w:rPr>
-                <w:rFonts w:ascii="Cambria Math" w:hAnsi="Cambria Math" w:cs="Times New Roman"/>
-                <w:sz w:val="24"/>
-                <w:szCs w:val="24"/>
-                <w:lang w:val="en-US"/>
-              </w:rPr>
-              <m:t>1</m:t>
+              <m:t>δ1</m:t>
             </m:r>
           </m:sub>
         </m:sSub>
@@ -2952,7 +2870,29 @@
           <w:szCs w:val="24"/>
           <w:lang w:val="en-US"/>
         </w:rPr>
-        <w:t xml:space="preserve"> is a loadings matrix that generates covariation in catchability among categories for this predictor, </w:t>
+        <w:t xml:space="preserve"> is a loadings matrix that generates covariation in catchability among categories for this pr</w:t>
+      </w:r>
+      <w:proofErr w:type="spellStart"/>
+      <w:r>
+        <w:rPr>
+          <w:rFonts w:ascii="Times New Roman" w:eastAsiaTheme="minorEastAsia" w:hAnsi="Times New Roman" w:cs="Times New Roman"/>
+          <w:iCs/>
+          <w:sz w:val="24"/>
+          <w:szCs w:val="24"/>
+          <w:lang w:val="en-US"/>
+        </w:rPr>
+        <w:t>edictor</w:t>
+      </w:r>
+      <w:proofErr w:type="spellEnd"/>
+      <w:r>
+        <w:rPr>
+          <w:rFonts w:ascii="Times New Roman" w:eastAsiaTheme="minorEastAsia" w:hAnsi="Times New Roman" w:cs="Times New Roman"/>
+          <w:iCs/>
+          <w:sz w:val="24"/>
+          <w:szCs w:val="24"/>
+          <w:lang w:val="en-US"/>
+        </w:rPr>
+        <w:t xml:space="preserve">, </w:t>
       </w:r>
       <m:oMath>
         <m:r>
@@ -3706,15 +3646,7 @@
                       <w:sz w:val="24"/>
                       <w:szCs w:val="24"/>
                     </w:rPr>
-                    <m:t>ω</m:t>
-                  </m:r>
-                  <m:r>
-                    <w:rPr>
-                      <w:rFonts w:ascii="Cambria Math" w:hAnsi="Cambria Math" w:cs="Times New Roman"/>
-                      <w:sz w:val="24"/>
-                      <w:szCs w:val="24"/>
-                    </w:rPr>
-                    <m:t>1</m:t>
+                    <m:t>ω1</m:t>
                   </m:r>
                 </m:sub>
               </m:sSub>
@@ -3749,15 +3681,7 @@
                       <w:sz w:val="24"/>
                       <w:szCs w:val="24"/>
                     </w:rPr>
-                    <m:t>ω</m:t>
-                  </m:r>
-                  <m:r>
-                    <w:rPr>
-                      <w:rFonts w:ascii="Cambria Math" w:hAnsi="Cambria Math" w:cs="Times New Roman"/>
-                      <w:sz w:val="24"/>
-                      <w:szCs w:val="24"/>
-                    </w:rPr>
-                    <m:t>2</m:t>
+                    <m:t>ω2</m:t>
                   </m:r>
                 </m:sub>
               </m:sSub>
@@ -3963,15 +3887,7 @@
                       <w:sz w:val="24"/>
                       <w:szCs w:val="24"/>
                     </w:rPr>
-                    <m:t>ε</m:t>
-                  </m:r>
-                  <m:r>
-                    <w:rPr>
-                      <w:rFonts w:ascii="Cambria Math" w:hAnsi="Cambria Math" w:cs="Times New Roman"/>
-                      <w:sz w:val="24"/>
-                      <w:szCs w:val="24"/>
-                    </w:rPr>
-                    <m:t>1</m:t>
+                    <m:t>ε1</m:t>
                   </m:r>
                 </m:sub>
               </m:sSub>
@@ -4006,15 +3922,7 @@
                       <w:sz w:val="24"/>
                       <w:szCs w:val="24"/>
                     </w:rPr>
-                    <m:t>ε</m:t>
-                  </m:r>
-                  <m:r>
-                    <w:rPr>
-                      <w:rFonts w:ascii="Cambria Math" w:hAnsi="Cambria Math" w:cs="Times New Roman"/>
-                      <w:sz w:val="24"/>
-                      <w:szCs w:val="24"/>
-                    </w:rPr>
-                    <m:t>2</m:t>
+                    <m:t>ε2</m:t>
                   </m:r>
                 </m:sub>
               </m:sSub>
@@ -4257,16 +4165,7 @@
                       <w:szCs w:val="24"/>
                       <w:lang w:val="en-US"/>
                     </w:rPr>
-                    <m:t>δ</m:t>
-                  </m:r>
-                  <m:r>
-                    <w:rPr>
-                      <w:rFonts w:ascii="Cambria Math" w:hAnsi="Cambria Math" w:cs="Times New Roman"/>
-                      <w:sz w:val="24"/>
-                      <w:szCs w:val="24"/>
-                      <w:lang w:val="en-US"/>
-                    </w:rPr>
-                    <m:t>1</m:t>
+                    <m:t>δ1</m:t>
                   </m:r>
                 </m:sub>
               </m:sSub>
@@ -4303,16 +4202,7 @@
                       <w:szCs w:val="24"/>
                       <w:lang w:val="en-US"/>
                     </w:rPr>
-                    <m:t>δ</m:t>
-                  </m:r>
-                  <m:r>
-                    <w:rPr>
-                      <w:rFonts w:ascii="Cambria Math" w:hAnsi="Cambria Math" w:cs="Times New Roman"/>
-                      <w:sz w:val="24"/>
-                      <w:szCs w:val="24"/>
-                      <w:lang w:val="en-US"/>
-                    </w:rPr>
-                    <m:t>2</m:t>
+                    <m:t>δ2</m:t>
                   </m:r>
                 </m:sub>
               </m:sSub>
@@ -4454,15 +4344,7 @@
                       <w:sz w:val="24"/>
                       <w:szCs w:val="24"/>
                     </w:rPr>
-                    <m:t>,</m:t>
-                  </m:r>
-                  <m:r>
-                    <w:rPr>
-                      <w:rFonts w:ascii="Cambria Math" w:hAnsi="Cambria Math" w:cs="Times New Roman"/>
-                      <w:sz w:val="24"/>
-                      <w:szCs w:val="24"/>
-                    </w:rPr>
-                    <m:t>f</m:t>
+                    <m:t>,f</m:t>
                   </m:r>
                 </m:e>
               </m:d>
@@ -4497,16 +4379,7 @@
                   <w:szCs w:val="24"/>
                   <w:lang w:val="en-US"/>
                 </w:rPr>
-                <m:t>p</m:t>
-              </m:r>
-              <m:r>
-                <w:rPr>
-                  <w:rFonts w:ascii="Cambria Math" w:hAnsi="Cambria Math" w:cs="Times New Roman"/>
-                  <w:sz w:val="24"/>
-                  <w:szCs w:val="24"/>
-                  <w:lang w:val="en-US"/>
-                </w:rPr>
-                <m:t>=1</m:t>
+                <m:t>p=1</m:t>
               </m:r>
             </m:sub>
             <m:sup>
@@ -5090,6 +4963,7 @@
           <w:lang w:eastAsia="en-GB"/>
         </w:rPr>
       </w:pPr>
+      <w:proofErr w:type="spellStart"/>
       <w:r>
         <w:rPr>
           <w:rFonts w:ascii="Consolas" w:eastAsia="Times New Roman" w:hAnsi="Consolas" w:cs="Consolas"/>
@@ -5099,8 +4973,9 @@
           <w:bdr w:val="none" w:sz="0" w:space="0" w:color="auto" w:frame="1"/>
           <w:lang w:eastAsia="en-GB"/>
         </w:rPr>
-        <w:t xml:space="preserve">FieldConfig = </w:t>
-      </w:r>
+        <w:t>FieldConfig</w:t>
+      </w:r>
+      <w:proofErr w:type="spellEnd"/>
       <w:r>
         <w:rPr>
           <w:rFonts w:ascii="Consolas" w:eastAsia="Times New Roman" w:hAnsi="Consolas" w:cs="Consolas"/>
@@ -5110,7 +4985,7 @@
           <w:bdr w:val="none" w:sz="0" w:space="0" w:color="auto" w:frame="1"/>
           <w:lang w:eastAsia="en-GB"/>
         </w:rPr>
-        <w:t xml:space="preserve">c("Omega1"=1, "Epsilon1"=1, "Omega2"=1, "Epsilon2"=1) </w:t>
+        <w:t xml:space="preserve"> = </w:t>
       </w:r>
       <w:r>
         <w:rPr>
@@ -5121,38 +4996,7 @@
           <w:bdr w:val="none" w:sz="0" w:space="0" w:color="auto" w:frame="1"/>
           <w:lang w:eastAsia="en-GB"/>
         </w:rPr>
-        <w:t xml:space="preserve">  </w:t>
-      </w:r>
-    </w:p>
-    <w:p>
-      <w:pPr>
-        <w:spacing w:after="0" w:line="480" w:lineRule="auto"/>
-        <w:rPr>
-          <w:rFonts w:ascii="Times New Roman" w:eastAsiaTheme="minorEastAsia" w:hAnsi="Times New Roman" w:cs="Times New Roman"/>
-          <w:iCs/>
-          <w:sz w:val="24"/>
-          <w:szCs w:val="24"/>
-        </w:rPr>
-      </w:pPr>
-    </w:p>
-    <w:p>
-      <w:pPr>
-        <w:spacing w:after="0" w:line="480" w:lineRule="auto"/>
-        <w:rPr>
-          <w:rFonts w:ascii="Times New Roman" w:eastAsiaTheme="minorEastAsia" w:hAnsi="Times New Roman" w:cs="Times New Roman"/>
-          <w:iCs/>
-          <w:sz w:val="24"/>
-          <w:szCs w:val="24"/>
-        </w:rPr>
-      </w:pPr>
-      <w:r>
-        <w:rPr>
-          <w:rFonts w:ascii="Times New Roman" w:eastAsiaTheme="minorEastAsia" w:hAnsi="Times New Roman" w:cs="Times New Roman"/>
-          <w:iCs/>
-          <w:sz w:val="24"/>
-          <w:szCs w:val="24"/>
-        </w:rPr>
-        <w:t xml:space="preserve">where </w:t>
+        <w:t xml:space="preserve">c("Omega1"=1, "Epsilon1"=1, "Omega2"=1, "Epsilon2"=1) </w:t>
       </w:r>
       <w:r>
         <w:rPr>
@@ -5163,69 +5007,40 @@
           <w:bdr w:val="none" w:sz="0" w:space="0" w:color="auto" w:frame="1"/>
           <w:lang w:eastAsia="en-GB"/>
         </w:rPr>
-        <w:t>FieldConfig[1]</w:t>
-      </w:r>
-      <w:r>
-        <w:rPr>
-          <w:rFonts w:ascii="Times New Roman" w:eastAsiaTheme="minorEastAsia" w:hAnsi="Times New Roman" w:cs="Times New Roman"/>
-          <w:iCs/>
-          <w:sz w:val="24"/>
-          <w:szCs w:val="24"/>
-        </w:rPr>
-        <w:t xml:space="preserve"> controls </w:t>
-      </w:r>
-      <m:oMath>
-        <m:sSub>
-          <m:sSubPr>
-            <m:ctrlPr>
-              <w:rPr>
-                <w:rFonts w:ascii="Cambria Math" w:hAnsi="Cambria Math" w:cs="Times New Roman"/>
-                <w:i/>
-                <w:iCs/>
-                <w:sz w:val="24"/>
-                <w:szCs w:val="24"/>
-              </w:rPr>
-            </m:ctrlPr>
-          </m:sSubPr>
-          <m:e>
-            <m:r>
-              <w:rPr>
-                <w:rFonts w:ascii="Cambria Math" w:hAnsi="Cambria Math" w:cs="Times New Roman"/>
-                <w:sz w:val="24"/>
-                <w:szCs w:val="24"/>
-              </w:rPr>
-              <m:t>n</m:t>
-            </m:r>
-          </m:e>
-          <m:sub>
-            <m:r>
-              <w:rPr>
-                <w:rFonts w:ascii="Cambria Math" w:hAnsi="Cambria Math" w:cs="Times New Roman"/>
-                <w:sz w:val="24"/>
-                <w:szCs w:val="24"/>
-              </w:rPr>
-              <m:t>ω</m:t>
-            </m:r>
-            <m:r>
-              <w:rPr>
-                <w:rFonts w:ascii="Cambria Math" w:hAnsi="Cambria Math" w:cs="Times New Roman"/>
-                <w:sz w:val="24"/>
-                <w:szCs w:val="24"/>
-              </w:rPr>
-              <m:t>1</m:t>
-            </m:r>
-          </m:sub>
-        </m:sSub>
-      </m:oMath>
-      <w:r>
-        <w:rPr>
-          <w:rFonts w:ascii="Times New Roman" w:eastAsiaTheme="minorEastAsia" w:hAnsi="Times New Roman" w:cs="Times New Roman"/>
-          <w:iCs/>
-          <w:sz w:val="24"/>
-          <w:szCs w:val="24"/>
-        </w:rPr>
-        <w:t xml:space="preserve">, </w:t>
-      </w:r>
+        <w:t xml:space="preserve">  </w:t>
+      </w:r>
+    </w:p>
+    <w:p>
+      <w:pPr>
+        <w:spacing w:after="0" w:line="480" w:lineRule="auto"/>
+        <w:rPr>
+          <w:rFonts w:ascii="Times New Roman" w:eastAsiaTheme="minorEastAsia" w:hAnsi="Times New Roman" w:cs="Times New Roman"/>
+          <w:iCs/>
+          <w:sz w:val="24"/>
+          <w:szCs w:val="24"/>
+        </w:rPr>
+      </w:pPr>
+    </w:p>
+    <w:p>
+      <w:pPr>
+        <w:spacing w:after="0" w:line="480" w:lineRule="auto"/>
+        <w:rPr>
+          <w:rFonts w:ascii="Times New Roman" w:eastAsiaTheme="minorEastAsia" w:hAnsi="Times New Roman" w:cs="Times New Roman"/>
+          <w:iCs/>
+          <w:sz w:val="24"/>
+          <w:szCs w:val="24"/>
+        </w:rPr>
+      </w:pPr>
+      <w:r>
+        <w:rPr>
+          <w:rFonts w:ascii="Times New Roman" w:eastAsiaTheme="minorEastAsia" w:hAnsi="Times New Roman" w:cs="Times New Roman"/>
+          <w:iCs/>
+          <w:sz w:val="24"/>
+          <w:szCs w:val="24"/>
+        </w:rPr>
+        <w:t xml:space="preserve">where </w:t>
+      </w:r>
+      <w:proofErr w:type="spellStart"/>
       <w:r>
         <w:rPr>
           <w:rFonts w:ascii="Consolas" w:eastAsia="Times New Roman" w:hAnsi="Consolas" w:cs="Consolas"/>
@@ -5235,69 +5050,9 @@
           <w:bdr w:val="none" w:sz="0" w:space="0" w:color="auto" w:frame="1"/>
           <w:lang w:eastAsia="en-GB"/>
         </w:rPr>
-        <w:t>FieldConfig[2]</w:t>
-      </w:r>
-      <w:r>
-        <w:rPr>
-          <w:rFonts w:ascii="Times New Roman" w:eastAsiaTheme="minorEastAsia" w:hAnsi="Times New Roman" w:cs="Times New Roman"/>
-          <w:iCs/>
-          <w:sz w:val="24"/>
-          <w:szCs w:val="24"/>
-        </w:rPr>
-        <w:t xml:space="preserve"> controls </w:t>
-      </w:r>
-      <m:oMath>
-        <m:sSub>
-          <m:sSubPr>
-            <m:ctrlPr>
-              <w:rPr>
-                <w:rFonts w:ascii="Cambria Math" w:hAnsi="Cambria Math" w:cs="Times New Roman"/>
-                <w:i/>
-                <w:iCs/>
-                <w:sz w:val="24"/>
-                <w:szCs w:val="24"/>
-              </w:rPr>
-            </m:ctrlPr>
-          </m:sSubPr>
-          <m:e>
-            <m:r>
-              <w:rPr>
-                <w:rFonts w:ascii="Cambria Math" w:hAnsi="Cambria Math" w:cs="Times New Roman"/>
-                <w:sz w:val="24"/>
-                <w:szCs w:val="24"/>
-              </w:rPr>
-              <m:t>n</m:t>
-            </m:r>
-          </m:e>
-          <m:sub>
-            <m:r>
-              <w:rPr>
-                <w:rFonts w:ascii="Cambria Math" w:hAnsi="Cambria Math" w:cs="Times New Roman"/>
-                <w:sz w:val="24"/>
-                <w:szCs w:val="24"/>
-              </w:rPr>
-              <m:t>ε</m:t>
-            </m:r>
-            <m:r>
-              <w:rPr>
-                <w:rFonts w:ascii="Cambria Math" w:hAnsi="Cambria Math" w:cs="Times New Roman"/>
-                <w:sz w:val="24"/>
-                <w:szCs w:val="24"/>
-              </w:rPr>
-              <m:t>1</m:t>
-            </m:r>
-          </m:sub>
-        </m:sSub>
-      </m:oMath>
-      <w:r>
-        <w:rPr>
-          <w:rFonts w:ascii="Times New Roman" w:eastAsiaTheme="minorEastAsia" w:hAnsi="Times New Roman" w:cs="Times New Roman"/>
-          <w:iCs/>
-          <w:sz w:val="24"/>
-          <w:szCs w:val="24"/>
-        </w:rPr>
-        <w:t xml:space="preserve">, </w:t>
-      </w:r>
+        <w:t>FieldConfig</w:t>
+      </w:r>
+      <w:proofErr w:type="spellEnd"/>
       <w:r>
         <w:rPr>
           <w:rFonts w:ascii="Consolas" w:eastAsia="Times New Roman" w:hAnsi="Consolas" w:cs="Consolas"/>
@@ -5307,7 +5062,7 @@
           <w:bdr w:val="none" w:sz="0" w:space="0" w:color="auto" w:frame="1"/>
           <w:lang w:eastAsia="en-GB"/>
         </w:rPr>
-        <w:t>FieldConfig[3]</w:t>
+        <w:t>[1]</w:t>
       </w:r>
       <w:r>
         <w:rPr>
@@ -5348,15 +5103,7 @@
                 <w:sz w:val="24"/>
                 <w:szCs w:val="24"/>
               </w:rPr>
-              <m:t>ω</m:t>
-            </m:r>
-            <m:r>
-              <w:rPr>
-                <w:rFonts w:ascii="Cambria Math" w:hAnsi="Cambria Math" w:cs="Times New Roman"/>
-                <w:sz w:val="24"/>
-                <w:szCs w:val="24"/>
-              </w:rPr>
-              <m:t>2</m:t>
+              <m:t>ω1</m:t>
             </m:r>
           </m:sub>
         </m:sSub>
@@ -5368,8 +5115,9 @@
           <w:sz w:val="24"/>
           <w:szCs w:val="24"/>
         </w:rPr>
-        <w:t xml:space="preserve">, and </w:t>
-      </w:r>
+        <w:t xml:space="preserve">, </w:t>
+      </w:r>
+      <w:proofErr w:type="spellStart"/>
       <w:r>
         <w:rPr>
           <w:rFonts w:ascii="Consolas" w:eastAsia="Times New Roman" w:hAnsi="Consolas" w:cs="Consolas"/>
@@ -5379,7 +5127,19 @@
           <w:bdr w:val="none" w:sz="0" w:space="0" w:color="auto" w:frame="1"/>
           <w:lang w:eastAsia="en-GB"/>
         </w:rPr>
-        <w:t>FieldConfig[4]</w:t>
+        <w:t>FieldConfig</w:t>
+      </w:r>
+      <w:proofErr w:type="spellEnd"/>
+      <w:r>
+        <w:rPr>
+          <w:rFonts w:ascii="Consolas" w:eastAsia="Times New Roman" w:hAnsi="Consolas" w:cs="Consolas"/>
+          <w:color w:val="24292E"/>
+          <w:sz w:val="20"/>
+          <w:szCs w:val="20"/>
+          <w:bdr w:val="none" w:sz="0" w:space="0" w:color="auto" w:frame="1"/>
+          <w:lang w:eastAsia="en-GB"/>
+        </w:rPr>
+        <w:t>[2]</w:t>
       </w:r>
       <w:r>
         <w:rPr>
@@ -5420,15 +5180,161 @@
                 <w:sz w:val="24"/>
                 <w:szCs w:val="24"/>
               </w:rPr>
-              <m:t>ε</m:t>
+              <m:t>ε1</m:t>
             </m:r>
+          </m:sub>
+        </m:sSub>
+      </m:oMath>
+      <w:r>
+        <w:rPr>
+          <w:rFonts w:ascii="Times New Roman" w:eastAsiaTheme="minorEastAsia" w:hAnsi="Times New Roman" w:cs="Times New Roman"/>
+          <w:iCs/>
+          <w:sz w:val="24"/>
+          <w:szCs w:val="24"/>
+        </w:rPr>
+        <w:t xml:space="preserve">, </w:t>
+      </w:r>
+      <w:proofErr w:type="spellStart"/>
+      <w:r>
+        <w:rPr>
+          <w:rFonts w:ascii="Consolas" w:eastAsia="Times New Roman" w:hAnsi="Consolas" w:cs="Consolas"/>
+          <w:color w:val="24292E"/>
+          <w:sz w:val="20"/>
+          <w:szCs w:val="20"/>
+          <w:bdr w:val="none" w:sz="0" w:space="0" w:color="auto" w:frame="1"/>
+          <w:lang w:eastAsia="en-GB"/>
+        </w:rPr>
+        <w:t>FieldConfig</w:t>
+      </w:r>
+      <w:proofErr w:type="spellEnd"/>
+      <w:r>
+        <w:rPr>
+          <w:rFonts w:ascii="Consolas" w:eastAsia="Times New Roman" w:hAnsi="Consolas" w:cs="Consolas"/>
+          <w:color w:val="24292E"/>
+          <w:sz w:val="20"/>
+          <w:szCs w:val="20"/>
+          <w:bdr w:val="none" w:sz="0" w:space="0" w:color="auto" w:frame="1"/>
+          <w:lang w:eastAsia="en-GB"/>
+        </w:rPr>
+        <w:t>[3]</w:t>
+      </w:r>
+      <w:r>
+        <w:rPr>
+          <w:rFonts w:ascii="Times New Roman" w:eastAsiaTheme="minorEastAsia" w:hAnsi="Times New Roman" w:cs="Times New Roman"/>
+          <w:iCs/>
+          <w:sz w:val="24"/>
+          <w:szCs w:val="24"/>
+        </w:rPr>
+        <w:t xml:space="preserve"> controls </w:t>
+      </w:r>
+      <m:oMath>
+        <m:sSub>
+          <m:sSubPr>
+            <m:ctrlPr>
+              <w:rPr>
+                <w:rFonts w:ascii="Cambria Math" w:hAnsi="Cambria Math" w:cs="Times New Roman"/>
+                <w:i/>
+                <w:iCs/>
+                <w:sz w:val="24"/>
+                <w:szCs w:val="24"/>
+              </w:rPr>
+            </m:ctrlPr>
+          </m:sSubPr>
+          <m:e>
             <m:r>
               <w:rPr>
                 <w:rFonts w:ascii="Cambria Math" w:hAnsi="Cambria Math" w:cs="Times New Roman"/>
                 <w:sz w:val="24"/>
                 <w:szCs w:val="24"/>
               </w:rPr>
-              <m:t>2</m:t>
+              <m:t>n</m:t>
+            </m:r>
+          </m:e>
+          <m:sub>
+            <m:r>
+              <w:rPr>
+                <w:rFonts w:ascii="Cambria Math" w:hAnsi="Cambria Math" w:cs="Times New Roman"/>
+                <w:sz w:val="24"/>
+                <w:szCs w:val="24"/>
+              </w:rPr>
+              <m:t>ω2</m:t>
+            </m:r>
+          </m:sub>
+        </m:sSub>
+      </m:oMath>
+      <w:r>
+        <w:rPr>
+          <w:rFonts w:ascii="Times New Roman" w:eastAsiaTheme="minorEastAsia" w:hAnsi="Times New Roman" w:cs="Times New Roman"/>
+          <w:iCs/>
+          <w:sz w:val="24"/>
+          <w:szCs w:val="24"/>
+        </w:rPr>
+        <w:t xml:space="preserve">, and </w:t>
+      </w:r>
+      <w:proofErr w:type="spellStart"/>
+      <w:r>
+        <w:rPr>
+          <w:rFonts w:ascii="Consolas" w:eastAsia="Times New Roman" w:hAnsi="Consolas" w:cs="Consolas"/>
+          <w:color w:val="24292E"/>
+          <w:sz w:val="20"/>
+          <w:szCs w:val="20"/>
+          <w:bdr w:val="none" w:sz="0" w:space="0" w:color="auto" w:frame="1"/>
+          <w:lang w:eastAsia="en-GB"/>
+        </w:rPr>
+        <w:t>FieldConfig</w:t>
+      </w:r>
+      <w:proofErr w:type="spellEnd"/>
+      <w:r>
+        <w:rPr>
+          <w:rFonts w:ascii="Consolas" w:eastAsia="Times New Roman" w:hAnsi="Consolas" w:cs="Consolas"/>
+          <w:color w:val="24292E"/>
+          <w:sz w:val="20"/>
+          <w:szCs w:val="20"/>
+          <w:bdr w:val="none" w:sz="0" w:space="0" w:color="auto" w:frame="1"/>
+          <w:lang w:eastAsia="en-GB"/>
+        </w:rPr>
+        <w:t>[4]</w:t>
+      </w:r>
+      <w:r>
+        <w:rPr>
+          <w:rFonts w:ascii="Times New Roman" w:eastAsiaTheme="minorEastAsia" w:hAnsi="Times New Roman" w:cs="Times New Roman"/>
+          <w:iCs/>
+          <w:sz w:val="24"/>
+          <w:szCs w:val="24"/>
+        </w:rPr>
+        <w:t xml:space="preserve"> controls </w:t>
+      </w:r>
+      <m:oMath>
+        <m:sSub>
+          <m:sSubPr>
+            <m:ctrlPr>
+              <w:rPr>
+                <w:rFonts w:ascii="Cambria Math" w:hAnsi="Cambria Math" w:cs="Times New Roman"/>
+                <w:i/>
+                <w:iCs/>
+                <w:sz w:val="24"/>
+                <w:szCs w:val="24"/>
+              </w:rPr>
+            </m:ctrlPr>
+          </m:sSubPr>
+          <m:e>
+            <m:r>
+              <w:rPr>
+                <w:rFonts w:ascii="Cambria Math" w:hAnsi="Cambria Math" w:cs="Times New Roman"/>
+                <w:sz w:val="24"/>
+                <w:szCs w:val="24"/>
+              </w:rPr>
+              <m:t>n</m:t>
+            </m:r>
+          </m:e>
+          <m:sub>
+            <m:r>
+              <w:rPr>
+                <w:rFonts w:ascii="Cambria Math" w:hAnsi="Cambria Math" w:cs="Times New Roman"/>
+                <w:sz w:val="24"/>
+                <w:szCs w:val="24"/>
+              </w:rPr>
+              <m:t>ε2</m:t>
             </m:r>
           </m:sub>
         </m:sSub>
@@ -5554,6 +5460,7 @@
           <w:lang w:eastAsia="en-GB"/>
         </w:rPr>
       </w:pPr>
+      <w:proofErr w:type="spellStart"/>
       <w:r>
         <w:rPr>
           <w:rFonts w:ascii="Consolas" w:eastAsia="Times New Roman" w:hAnsi="Consolas" w:cs="Consolas"/>
@@ -5565,6 +5472,7 @@
         </w:rPr>
         <w:t>OverdispersionConfig</w:t>
       </w:r>
+      <w:proofErr w:type="spellEnd"/>
       <w:r>
         <w:rPr>
           <w:rFonts w:ascii="Consolas" w:eastAsia="Times New Roman" w:hAnsi="Consolas" w:cs="Consolas"/>
@@ -5640,6 +5548,7 @@
         </w:rPr>
         <w:t xml:space="preserve">where </w:t>
       </w:r>
+      <w:proofErr w:type="spellStart"/>
       <w:r>
         <w:rPr>
           <w:rFonts w:ascii="Consolas" w:eastAsia="Times New Roman" w:hAnsi="Consolas" w:cs="Consolas"/>
@@ -5651,6 +5560,7 @@
         </w:rPr>
         <w:t>OverdispersionConfig</w:t>
       </w:r>
+      <w:proofErr w:type="spellEnd"/>
       <w:r>
         <w:rPr>
           <w:rFonts w:ascii="Consolas" w:eastAsia="Times New Roman" w:hAnsi="Consolas" w:cs="Consolas"/>
@@ -5703,16 +5613,7 @@
                 <w:szCs w:val="24"/>
                 <w:lang w:val="en-US"/>
               </w:rPr>
-              <m:t>δ</m:t>
-            </m:r>
-            <m:r>
-              <w:rPr>
-                <w:rFonts w:ascii="Cambria Math" w:hAnsi="Cambria Math" w:cs="Times New Roman"/>
-                <w:sz w:val="24"/>
-                <w:szCs w:val="24"/>
-                <w:lang w:val="en-US"/>
-              </w:rPr>
-              <m:t>1</m:t>
+              <m:t>δ1</m:t>
             </m:r>
           </m:sub>
         </m:sSub>
@@ -5726,6 +5627,7 @@
         </w:rPr>
         <w:t xml:space="preserve">, and </w:t>
       </w:r>
+      <w:proofErr w:type="spellStart"/>
       <w:r>
         <w:rPr>
           <w:rFonts w:ascii="Consolas" w:eastAsia="Times New Roman" w:hAnsi="Consolas" w:cs="Consolas"/>
@@ -5737,6 +5639,7 @@
         </w:rPr>
         <w:t>OverdispersionConfig</w:t>
       </w:r>
+      <w:proofErr w:type="spellEnd"/>
       <w:r>
         <w:rPr>
           <w:rFonts w:ascii="Consolas" w:eastAsia="Times New Roman" w:hAnsi="Consolas" w:cs="Consolas"/>
@@ -5789,16 +5692,7 @@
                 <w:szCs w:val="24"/>
                 <w:lang w:val="en-US"/>
               </w:rPr>
-              <m:t>δ</m:t>
-            </m:r>
-            <m:r>
-              <w:rPr>
-                <w:rFonts w:ascii="Cambria Math" w:hAnsi="Cambria Math" w:cs="Times New Roman"/>
-                <w:sz w:val="24"/>
-                <w:szCs w:val="24"/>
-                <w:lang w:val="en-US"/>
-              </w:rPr>
-              <m:t>2</m:t>
+              <m:t>δ2</m:t>
             </m:r>
           </m:sub>
         </m:sSub>
@@ -5952,6 +5846,7 @@
           <w:lang w:eastAsia="en-GB"/>
         </w:rPr>
       </w:pPr>
+      <w:proofErr w:type="spellStart"/>
       <w:r>
         <w:rPr>
           <w:rFonts w:ascii="Consolas" w:eastAsia="Times New Roman" w:hAnsi="Consolas" w:cs="Consolas"/>
@@ -5961,8 +5856,9 @@
           <w:bdr w:val="none" w:sz="0" w:space="0" w:color="auto" w:frame="1"/>
           <w:lang w:eastAsia="en-GB"/>
         </w:rPr>
-        <w:t>OverdispersionConfig = c("Vessel"=0, "VesselYear"=0)</w:t>
-      </w:r>
+        <w:t>OverdispersionConfig</w:t>
+      </w:r>
+      <w:proofErr w:type="spellEnd"/>
       <w:r>
         <w:rPr>
           <w:rFonts w:ascii="Consolas" w:eastAsia="Times New Roman" w:hAnsi="Consolas" w:cs="Consolas"/>
@@ -5972,58 +5868,9 @@
           <w:bdr w:val="none" w:sz="0" w:space="0" w:color="auto" w:frame="1"/>
           <w:lang w:eastAsia="en-GB"/>
         </w:rPr>
-        <w:t xml:space="preserve">  </w:t>
-      </w:r>
-    </w:p>
-    <w:p>
-      <w:pPr>
-        <w:spacing w:after="0" w:line="480" w:lineRule="auto"/>
-        <w:rPr>
-          <w:rFonts w:ascii="Times New Roman" w:eastAsiaTheme="minorEastAsia" w:hAnsi="Times New Roman" w:cs="Times New Roman"/>
-          <w:iCs/>
-          <w:sz w:val="24"/>
-          <w:szCs w:val="24"/>
-        </w:rPr>
-      </w:pPr>
-    </w:p>
-    <w:p>
-      <w:pPr>
-        <w:spacing w:after="0" w:line="480" w:lineRule="auto"/>
-        <w:rPr>
-          <w:rFonts w:ascii="Times New Roman" w:eastAsiaTheme="minorEastAsia" w:hAnsi="Times New Roman" w:cs="Times New Roman"/>
-          <w:iCs/>
-          <w:sz w:val="24"/>
-          <w:szCs w:val="24"/>
-        </w:rPr>
-      </w:pPr>
-      <w:r>
-        <w:rPr>
-          <w:rFonts w:ascii="Times New Roman" w:eastAsiaTheme="minorEastAsia" w:hAnsi="Times New Roman" w:cs="Times New Roman"/>
-          <w:iCs/>
-          <w:sz w:val="24"/>
-          <w:szCs w:val="24"/>
-        </w:rPr>
-        <w:t>where the 2</w:t>
-      </w:r>
-      <w:r>
-        <w:rPr>
-          <w:rFonts w:ascii="Times New Roman" w:eastAsiaTheme="minorEastAsia" w:hAnsi="Times New Roman" w:cs="Times New Roman"/>
-          <w:iCs/>
-          <w:sz w:val="24"/>
-          <w:szCs w:val="24"/>
-          <w:vertAlign w:val="superscript"/>
-        </w:rPr>
-        <w:t>nd</w:t>
-      </w:r>
-      <w:r>
-        <w:rPr>
-          <w:rFonts w:ascii="Times New Roman" w:eastAsiaTheme="minorEastAsia" w:hAnsi="Times New Roman" w:cs="Times New Roman"/>
-          <w:iCs/>
-          <w:sz w:val="24"/>
-          <w:szCs w:val="24"/>
-        </w:rPr>
-        <w:t xml:space="preserve"> element of this vector controls the link functions.  </w:t>
-      </w:r>
+        <w:t xml:space="preserve"> = c("Vessel"=0, "</w:t>
+      </w:r>
+      <w:proofErr w:type="spellStart"/>
       <w:r>
         <w:rPr>
           <w:rFonts w:ascii="Consolas" w:eastAsia="Times New Roman" w:hAnsi="Consolas" w:cs="Consolas"/>
@@ -6033,7 +5880,104 @@
           <w:bdr w:val="none" w:sz="0" w:space="0" w:color="auto" w:frame="1"/>
           <w:lang w:eastAsia="en-GB"/>
         </w:rPr>
-        <w:t xml:space="preserve">ObsModelp[2]=0 </w:t>
+        <w:t>VesselYear</w:t>
+      </w:r>
+      <w:proofErr w:type="spellEnd"/>
+      <w:r>
+        <w:rPr>
+          <w:rFonts w:ascii="Consolas" w:eastAsia="Times New Roman" w:hAnsi="Consolas" w:cs="Consolas"/>
+          <w:color w:val="24292E"/>
+          <w:sz w:val="20"/>
+          <w:szCs w:val="20"/>
+          <w:bdr w:val="none" w:sz="0" w:space="0" w:color="auto" w:frame="1"/>
+          <w:lang w:eastAsia="en-GB"/>
+        </w:rPr>
+        <w:t>"=0)</w:t>
+      </w:r>
+      <w:r>
+        <w:rPr>
+          <w:rFonts w:ascii="Consolas" w:eastAsia="Times New Roman" w:hAnsi="Consolas" w:cs="Consolas"/>
+          <w:color w:val="24292E"/>
+          <w:sz w:val="20"/>
+          <w:szCs w:val="20"/>
+          <w:bdr w:val="none" w:sz="0" w:space="0" w:color="auto" w:frame="1"/>
+          <w:lang w:eastAsia="en-GB"/>
+        </w:rPr>
+        <w:t xml:space="preserve">  </w:t>
+      </w:r>
+    </w:p>
+    <w:p>
+      <w:pPr>
+        <w:spacing w:after="0" w:line="480" w:lineRule="auto"/>
+        <w:rPr>
+          <w:rFonts w:ascii="Times New Roman" w:eastAsiaTheme="minorEastAsia" w:hAnsi="Times New Roman" w:cs="Times New Roman"/>
+          <w:iCs/>
+          <w:sz w:val="24"/>
+          <w:szCs w:val="24"/>
+        </w:rPr>
+      </w:pPr>
+    </w:p>
+    <w:p>
+      <w:pPr>
+        <w:spacing w:after="0" w:line="480" w:lineRule="auto"/>
+        <w:rPr>
+          <w:rFonts w:ascii="Times New Roman" w:eastAsiaTheme="minorEastAsia" w:hAnsi="Times New Roman" w:cs="Times New Roman"/>
+          <w:iCs/>
+          <w:sz w:val="24"/>
+          <w:szCs w:val="24"/>
+        </w:rPr>
+      </w:pPr>
+      <w:r>
+        <w:rPr>
+          <w:rFonts w:ascii="Times New Roman" w:eastAsiaTheme="minorEastAsia" w:hAnsi="Times New Roman" w:cs="Times New Roman"/>
+          <w:iCs/>
+          <w:sz w:val="24"/>
+          <w:szCs w:val="24"/>
+        </w:rPr>
+        <w:t>where the 2</w:t>
+      </w:r>
+      <w:r>
+        <w:rPr>
+          <w:rFonts w:ascii="Times New Roman" w:eastAsiaTheme="minorEastAsia" w:hAnsi="Times New Roman" w:cs="Times New Roman"/>
+          <w:iCs/>
+          <w:sz w:val="24"/>
+          <w:szCs w:val="24"/>
+          <w:vertAlign w:val="superscript"/>
+        </w:rPr>
+        <w:t>nd</w:t>
+      </w:r>
+      <w:r>
+        <w:rPr>
+          <w:rFonts w:ascii="Times New Roman" w:eastAsiaTheme="minorEastAsia" w:hAnsi="Times New Roman" w:cs="Times New Roman"/>
+          <w:iCs/>
+          <w:sz w:val="24"/>
+          <w:szCs w:val="24"/>
+        </w:rPr>
+        <w:t xml:space="preserve"> element of this vector controls the link functions.  </w:t>
+      </w:r>
+      <w:proofErr w:type="spellStart"/>
+      <w:r>
+        <w:rPr>
+          <w:rFonts w:ascii="Consolas" w:eastAsia="Times New Roman" w:hAnsi="Consolas" w:cs="Consolas"/>
+          <w:color w:val="24292E"/>
+          <w:sz w:val="20"/>
+          <w:szCs w:val="20"/>
+          <w:bdr w:val="none" w:sz="0" w:space="0" w:color="auto" w:frame="1"/>
+          <w:lang w:eastAsia="en-GB"/>
+        </w:rPr>
+        <w:t>ObsModelp</w:t>
+      </w:r>
+      <w:proofErr w:type="spellEnd"/>
+      <w:r>
+        <w:rPr>
+          <w:rFonts w:ascii="Consolas" w:eastAsia="Times New Roman" w:hAnsi="Consolas" w:cs="Consolas"/>
+          <w:color w:val="24292E"/>
+          <w:sz w:val="20"/>
+          <w:szCs w:val="20"/>
+          <w:bdr w:val="none" w:sz="0" w:space="0" w:color="auto" w:frame="1"/>
+          <w:lang w:eastAsia="en-GB"/>
+        </w:rPr>
+        <w:t xml:space="preserve">[2]=0 </w:t>
       </w:r>
       <w:r>
         <w:rPr>
@@ -7328,8 +7272,29 @@
           <w:sz w:val="24"/>
           <w:szCs w:val="24"/>
         </w:rPr>
-        <w:t xml:space="preserve"> is the exponential function.  Alternatively, </w:t>
-      </w:r>
+        <w:t xml:space="preserve"> is the exponential fu</w:t>
+      </w:r>
+      <w:proofErr w:type="spellStart"/>
+      <w:r>
+        <w:rPr>
+          <w:rFonts w:ascii="Times New Roman" w:eastAsiaTheme="minorEastAsia" w:hAnsi="Times New Roman" w:cs="Times New Roman"/>
+          <w:iCs/>
+          <w:sz w:val="24"/>
+          <w:szCs w:val="24"/>
+        </w:rPr>
+        <w:t>nction</w:t>
+      </w:r>
+      <w:proofErr w:type="spellEnd"/>
+      <w:r>
+        <w:rPr>
+          <w:rFonts w:ascii="Times New Roman" w:eastAsiaTheme="minorEastAsia" w:hAnsi="Times New Roman" w:cs="Times New Roman"/>
+          <w:iCs/>
+          <w:sz w:val="24"/>
+          <w:szCs w:val="24"/>
+        </w:rPr>
+        <w:t xml:space="preserve">.  Alternatively, </w:t>
+      </w:r>
+      <w:proofErr w:type="spellStart"/>
       <w:r>
         <w:rPr>
           <w:rFonts w:ascii="Consolas" w:eastAsia="Times New Roman" w:hAnsi="Consolas" w:cs="Consolas"/>
@@ -7339,7 +7304,19 @@
           <w:bdr w:val="none" w:sz="0" w:space="0" w:color="auto" w:frame="1"/>
           <w:lang w:eastAsia="en-GB"/>
         </w:rPr>
-        <w:t xml:space="preserve">ObsModelp[2]=1 </w:t>
+        <w:t>ObsModelp</w:t>
+      </w:r>
+      <w:proofErr w:type="spellEnd"/>
+      <w:r>
+        <w:rPr>
+          <w:rFonts w:ascii="Consolas" w:eastAsia="Times New Roman" w:hAnsi="Consolas" w:cs="Consolas"/>
+          <w:color w:val="24292E"/>
+          <w:sz w:val="20"/>
+          <w:szCs w:val="20"/>
+          <w:bdr w:val="none" w:sz="0" w:space="0" w:color="auto" w:frame="1"/>
+          <w:lang w:eastAsia="en-GB"/>
+        </w:rPr>
+        <w:t xml:space="preserve">[2]=1 </w:t>
       </w:r>
       <w:r>
         <w:rPr>
@@ -9656,6 +9633,7 @@
           <w:lang w:eastAsia="en-GB"/>
         </w:rPr>
       </w:pPr>
+      <w:proofErr w:type="spellStart"/>
       <w:r>
         <w:rPr>
           <w:rFonts w:ascii="Consolas" w:eastAsia="Times New Roman" w:hAnsi="Consolas" w:cs="Consolas"/>
@@ -9665,8 +9643,9 @@
           <w:bdr w:val="none" w:sz="0" w:space="0" w:color="auto" w:frame="1"/>
           <w:lang w:eastAsia="en-GB"/>
         </w:rPr>
-        <w:t>ObsModel = c(2,0)</w:t>
-      </w:r>
+        <w:t>ObsModel</w:t>
+      </w:r>
+      <w:proofErr w:type="spellEnd"/>
       <w:r>
         <w:rPr>
           <w:rFonts w:ascii="Consolas" w:eastAsia="Times New Roman" w:hAnsi="Consolas" w:cs="Consolas"/>
@@ -9676,38 +9655,7 @@
           <w:bdr w:val="none" w:sz="0" w:space="0" w:color="auto" w:frame="1"/>
           <w:lang w:eastAsia="en-GB"/>
         </w:rPr>
-        <w:t xml:space="preserve">  </w:t>
-      </w:r>
-    </w:p>
-    <w:p>
-      <w:pPr>
-        <w:spacing w:after="0" w:line="480" w:lineRule="auto"/>
-        <w:rPr>
-          <w:rFonts w:ascii="Times New Roman" w:eastAsiaTheme="minorEastAsia" w:hAnsi="Times New Roman" w:cs="Times New Roman"/>
-          <w:iCs/>
-          <w:sz w:val="24"/>
-          <w:szCs w:val="24"/>
-        </w:rPr>
-      </w:pPr>
-    </w:p>
-    <w:p>
-      <w:pPr>
-        <w:spacing w:after="0" w:line="480" w:lineRule="auto"/>
-        <w:rPr>
-          <w:rFonts w:ascii="Times New Roman" w:eastAsiaTheme="minorEastAsia" w:hAnsi="Times New Roman" w:cs="Times New Roman"/>
-          <w:iCs/>
-          <w:sz w:val="24"/>
-          <w:szCs w:val="24"/>
-        </w:rPr>
-      </w:pPr>
-      <w:r>
-        <w:rPr>
-          <w:rFonts w:ascii="Times New Roman" w:eastAsiaTheme="minorEastAsia" w:hAnsi="Times New Roman" w:cs="Times New Roman"/>
-          <w:iCs/>
-          <w:sz w:val="24"/>
-          <w:szCs w:val="24"/>
-        </w:rPr>
-        <w:t xml:space="preserve">where </w:t>
+        <w:t xml:space="preserve"> = c(2,0)</w:t>
       </w:r>
       <w:r>
         <w:rPr>
@@ -9718,62 +9666,40 @@
           <w:bdr w:val="none" w:sz="0" w:space="0" w:color="auto" w:frame="1"/>
           <w:lang w:eastAsia="en-GB"/>
         </w:rPr>
-        <w:t>ObsModel[1]</w:t>
-      </w:r>
-      <w:r>
-        <w:rPr>
-          <w:rFonts w:ascii="Times New Roman" w:eastAsiaTheme="minorEastAsia" w:hAnsi="Times New Roman" w:cs="Times New Roman"/>
-          <w:iCs/>
-          <w:sz w:val="24"/>
-          <w:szCs w:val="24"/>
-        </w:rPr>
-        <w:t xml:space="preserve"> </w:t>
-      </w:r>
-      <w:r>
-        <w:rPr>
-          <w:rFonts w:ascii="Times New Roman" w:eastAsiaTheme="minorEastAsia" w:hAnsi="Times New Roman" w:cs="Times New Roman"/>
-          <w:iCs/>
-          <w:sz w:val="24"/>
-          <w:szCs w:val="24"/>
-        </w:rPr>
-        <w:t xml:space="preserve">controls the </w:t>
-      </w:r>
-      <w:r>
-        <w:rPr>
-          <w:rFonts w:ascii="Times New Roman" w:eastAsiaTheme="minorEastAsia" w:hAnsi="Times New Roman" w:cs="Times New Roman"/>
-          <w:iCs/>
-          <w:sz w:val="24"/>
-          <w:szCs w:val="24"/>
-        </w:rPr>
-        <w:t>probability density function</w:t>
-      </w:r>
-      <w:r>
-        <w:rPr>
-          <w:rFonts w:ascii="Times New Roman" w:eastAsiaTheme="minorEastAsia" w:hAnsi="Times New Roman" w:cs="Times New Roman"/>
-          <w:iCs/>
-          <w:sz w:val="24"/>
-          <w:szCs w:val="24"/>
-        </w:rPr>
-        <w:t xml:space="preserve"> </w:t>
-      </w:r>
-      <w:r>
-        <w:rPr>
-          <w:rFonts w:ascii="Times New Roman" w:eastAsiaTheme="minorEastAsia" w:hAnsi="Times New Roman" w:cs="Times New Roman"/>
-          <w:iCs/>
-          <w:sz w:val="24"/>
-          <w:szCs w:val="24"/>
-        </w:rPr>
-        <w:t xml:space="preserve">used for positive catch rates </w:t>
-      </w:r>
-      <w:r>
-        <w:rPr>
-          <w:rFonts w:ascii="Times New Roman" w:eastAsiaTheme="minorEastAsia" w:hAnsi="Times New Roman" w:cs="Times New Roman"/>
-          <w:iCs/>
-          <w:sz w:val="24"/>
-          <w:szCs w:val="24"/>
-        </w:rPr>
-        <w:t xml:space="preserve">(see </w:t>
-      </w:r>
+        <w:t xml:space="preserve">  </w:t>
+      </w:r>
+    </w:p>
+    <w:p>
+      <w:pPr>
+        <w:spacing w:after="0" w:line="480" w:lineRule="auto"/>
+        <w:rPr>
+          <w:rFonts w:ascii="Times New Roman" w:eastAsiaTheme="minorEastAsia" w:hAnsi="Times New Roman" w:cs="Times New Roman"/>
+          <w:iCs/>
+          <w:sz w:val="24"/>
+          <w:szCs w:val="24"/>
+        </w:rPr>
+      </w:pPr>
+    </w:p>
+    <w:p>
+      <w:pPr>
+        <w:spacing w:after="0" w:line="480" w:lineRule="auto"/>
+        <w:rPr>
+          <w:rFonts w:ascii="Times New Roman" w:eastAsiaTheme="minorEastAsia" w:hAnsi="Times New Roman" w:cs="Times New Roman"/>
+          <w:iCs/>
+          <w:sz w:val="24"/>
+          <w:szCs w:val="24"/>
+        </w:rPr>
+      </w:pPr>
+      <w:r>
+        <w:rPr>
+          <w:rFonts w:ascii="Times New Roman" w:eastAsiaTheme="minorEastAsia" w:hAnsi="Times New Roman" w:cs="Times New Roman"/>
+          <w:iCs/>
+          <w:sz w:val="24"/>
+          <w:szCs w:val="24"/>
+        </w:rPr>
+        <w:t xml:space="preserve">where </w:t>
+      </w:r>
+      <w:proofErr w:type="spellStart"/>
       <w:r>
         <w:rPr>
           <w:rFonts w:ascii="Consolas" w:eastAsia="Times New Roman" w:hAnsi="Consolas" w:cs="Consolas"/>
@@ -9783,8 +9709,98 @@
           <w:bdr w:val="none" w:sz="0" w:space="0" w:color="auto" w:frame="1"/>
           <w:lang w:eastAsia="en-GB"/>
         </w:rPr>
-        <w:t>?Data_Fn</w:t>
-      </w:r>
+        <w:t>ObsModel</w:t>
+      </w:r>
+      <w:proofErr w:type="spellEnd"/>
+      <w:r>
+        <w:rPr>
+          <w:rFonts w:ascii="Consolas" w:eastAsia="Times New Roman" w:hAnsi="Consolas" w:cs="Consolas"/>
+          <w:color w:val="24292E"/>
+          <w:sz w:val="20"/>
+          <w:szCs w:val="20"/>
+          <w:bdr w:val="none" w:sz="0" w:space="0" w:color="auto" w:frame="1"/>
+          <w:lang w:eastAsia="en-GB"/>
+        </w:rPr>
+        <w:t>[1]</w:t>
+      </w:r>
+      <w:r>
+        <w:rPr>
+          <w:rFonts w:ascii="Times New Roman" w:eastAsiaTheme="minorEastAsia" w:hAnsi="Times New Roman" w:cs="Times New Roman"/>
+          <w:iCs/>
+          <w:sz w:val="24"/>
+          <w:szCs w:val="24"/>
+        </w:rPr>
+        <w:t xml:space="preserve"> </w:t>
+      </w:r>
+      <w:r>
+        <w:rPr>
+          <w:rFonts w:ascii="Times New Roman" w:eastAsiaTheme="minorEastAsia" w:hAnsi="Times New Roman" w:cs="Times New Roman"/>
+          <w:iCs/>
+          <w:sz w:val="24"/>
+          <w:szCs w:val="24"/>
+        </w:rPr>
+        <w:t xml:space="preserve">controls the </w:t>
+      </w:r>
+      <w:r>
+        <w:rPr>
+          <w:rFonts w:ascii="Times New Roman" w:eastAsiaTheme="minorEastAsia" w:hAnsi="Times New Roman" w:cs="Times New Roman"/>
+          <w:iCs/>
+          <w:sz w:val="24"/>
+          <w:szCs w:val="24"/>
+        </w:rPr>
+        <w:t>probability density function</w:t>
+      </w:r>
+      <w:r>
+        <w:rPr>
+          <w:rFonts w:ascii="Times New Roman" w:eastAsiaTheme="minorEastAsia" w:hAnsi="Times New Roman" w:cs="Times New Roman"/>
+          <w:iCs/>
+          <w:sz w:val="24"/>
+          <w:szCs w:val="24"/>
+        </w:rPr>
+        <w:t xml:space="preserve"> </w:t>
+      </w:r>
+      <w:r>
+        <w:rPr>
+          <w:rFonts w:ascii="Times New Roman" w:eastAsiaTheme="minorEastAsia" w:hAnsi="Times New Roman" w:cs="Times New Roman"/>
+          <w:iCs/>
+          <w:sz w:val="24"/>
+          <w:szCs w:val="24"/>
+        </w:rPr>
+        <w:t xml:space="preserve">used for positive catch rates </w:t>
+      </w:r>
+      <w:r>
+        <w:rPr>
+          <w:rFonts w:ascii="Times New Roman" w:eastAsiaTheme="minorEastAsia" w:hAnsi="Times New Roman" w:cs="Times New Roman"/>
+          <w:iCs/>
+          <w:sz w:val="24"/>
+          <w:szCs w:val="24"/>
+        </w:rPr>
+        <w:t xml:space="preserve">(see </w:t>
+      </w:r>
+      <w:r>
+        <w:rPr>
+          <w:rFonts w:ascii="Consolas" w:eastAsia="Times New Roman" w:hAnsi="Consolas" w:cs="Consolas"/>
+          <w:color w:val="24292E"/>
+          <w:sz w:val="20"/>
+          <w:szCs w:val="20"/>
+          <w:bdr w:val="none" w:sz="0" w:space="0" w:color="auto" w:frame="1"/>
+          <w:lang w:eastAsia="en-GB"/>
+        </w:rPr>
+        <w:t>?</w:t>
+      </w:r>
+      <w:proofErr w:type="spellStart"/>
+      <w:r>
+        <w:rPr>
+          <w:rFonts w:ascii="Consolas" w:eastAsia="Times New Roman" w:hAnsi="Consolas" w:cs="Consolas"/>
+          <w:color w:val="24292E"/>
+          <w:sz w:val="20"/>
+          <w:szCs w:val="20"/>
+          <w:bdr w:val="none" w:sz="0" w:space="0" w:color="auto" w:frame="1"/>
+          <w:lang w:eastAsia="en-GB"/>
+        </w:rPr>
+        <w:t>Data_Fn</w:t>
+      </w:r>
+      <w:proofErr w:type="spellEnd"/>
       <w:r>
         <w:rPr>
           <w:rFonts w:ascii="Times New Roman" w:eastAsiaTheme="minorEastAsia" w:hAnsi="Times New Roman" w:cs="Times New Roman"/>
@@ -10583,15 +10599,7 @@
                             <w:sz w:val="24"/>
                             <w:szCs w:val="24"/>
                           </w:rPr>
-                          <m:t>(c)</m:t>
-                        </m:r>
-                        <m:r>
-                          <w:rPr>
-                            <w:rFonts w:ascii="Cambria Math" w:eastAsiaTheme="minorEastAsia" w:hAnsi="Cambria Math" w:cs="Times New Roman"/>
-                            <w:sz w:val="24"/>
-                            <w:szCs w:val="24"/>
-                          </w:rPr>
-                          <m:t>}</m:t>
+                          <m:t>(c)}</m:t>
                         </m:r>
                       </m:e>
                     </m:d>
@@ -10915,15 +10923,7 @@
                 <w:sz w:val="24"/>
                 <w:szCs w:val="24"/>
               </w:rPr>
-              <m:t>(c)</m:t>
-            </m:r>
-            <m:r>
-              <w:rPr>
-                <w:rFonts w:ascii="Cambria Math" w:eastAsiaTheme="minorEastAsia" w:hAnsi="Cambria Math" w:cs="Times New Roman"/>
-                <w:sz w:val="24"/>
-                <w:szCs w:val="24"/>
-              </w:rPr>
-              <m:t>}</m:t>
+              <m:t>(c)}</m:t>
             </m:r>
           </m:e>
         </m:d>
@@ -11285,6 +11285,7 @@
         </w:rPr>
         <w:t xml:space="preserve">VAST approximates spatial and spatio-temporal variation as being piecewise-constant.  To do so, the user specifies </w:t>
       </w:r>
+      <w:proofErr w:type="spellStart"/>
       <w:r>
         <w:rPr>
           <w:rFonts w:ascii="Consolas" w:eastAsia="Times New Roman" w:hAnsi="Consolas" w:cs="Consolas"/>
@@ -11296,6 +11297,7 @@
         </w:rPr>
         <w:t>n_x</w:t>
       </w:r>
+      <w:proofErr w:type="spellEnd"/>
       <w:r>
         <w:rPr>
           <w:rFonts w:ascii="Times New Roman" w:eastAsiaTheme="minorEastAsia" w:hAnsi="Times New Roman" w:cs="Times New Roman"/>
@@ -11390,6 +11392,7 @@
           <w:lang w:eastAsia="en-GB"/>
         </w:rPr>
       </w:pPr>
+      <w:proofErr w:type="spellStart"/>
       <w:r>
         <w:rPr>
           <w:rFonts w:ascii="Consolas" w:eastAsia="Times New Roman" w:hAnsi="Consolas" w:cs="Consolas"/>
@@ -11401,6 +11404,7 @@
         </w:rPr>
         <w:t>n_x</w:t>
       </w:r>
+      <w:proofErr w:type="spellEnd"/>
       <w:r>
         <w:rPr>
           <w:rFonts w:ascii="Consolas" w:eastAsia="Times New Roman" w:hAnsi="Consolas" w:cs="Consolas"/>
@@ -11476,6 +11480,7 @@
         </w:rPr>
         <w:t xml:space="preserve">VAST then uses a k-means algorithm to identify the location of </w:t>
       </w:r>
+      <w:proofErr w:type="spellStart"/>
       <w:r>
         <w:rPr>
           <w:rFonts w:ascii="Consolas" w:eastAsia="Times New Roman" w:hAnsi="Consolas" w:cs="Consolas"/>
@@ -11487,6 +11492,7 @@
         </w:rPr>
         <w:t>n_x</w:t>
       </w:r>
+      <w:proofErr w:type="spellEnd"/>
       <w:r>
         <w:rPr>
           <w:rFonts w:ascii="Times New Roman" w:eastAsiaTheme="minorEastAsia" w:hAnsi="Times New Roman" w:cs="Times New Roman"/>
@@ -11821,7 +11827,27 @@
           <w:sz w:val="24"/>
           <w:szCs w:val="24"/>
         </w:rPr>
-        <w:t>is approximated as following a Matern function:</w:t>
+        <w:t xml:space="preserve">is approximated as following a </w:t>
+      </w:r>
+      <w:proofErr w:type="spellStart"/>
+      <w:r>
+        <w:rPr>
+          <w:rFonts w:ascii="Times New Roman" w:eastAsiaTheme="minorEastAsia" w:hAnsi="Times New Roman" w:cs="Times New Roman"/>
+          <w:iCs/>
+          <w:sz w:val="24"/>
+          <w:szCs w:val="24"/>
+        </w:rPr>
+        <w:t>Matern</w:t>
+      </w:r>
+      <w:proofErr w:type="spellEnd"/>
+      <w:r>
+        <w:rPr>
+          <w:rFonts w:ascii="Times New Roman" w:eastAsiaTheme="minorEastAsia" w:hAnsi="Times New Roman" w:cs="Times New Roman"/>
+          <w:iCs/>
+          <w:sz w:val="24"/>
+          <w:szCs w:val="24"/>
+        </w:rPr>
+        <w:t xml:space="preserve"> function:</w:t>
       </w:r>
     </w:p>
     <w:p>
@@ -12501,6 +12527,7 @@
         </w:rPr>
         <w:t xml:space="preserve"> = </w:t>
       </w:r>
+      <w:proofErr w:type="spellStart"/>
       <w:r>
         <w:rPr>
           <w:rFonts w:ascii="Consolas" w:eastAsia="Times New Roman" w:hAnsi="Consolas" w:cs="Consolas"/>
@@ -12510,8 +12537,9 @@
           <w:bdr w:val="none" w:sz="0" w:space="0" w:color="auto" w:frame="1"/>
           <w:lang w:eastAsia="en-GB"/>
         </w:rPr>
-        <w:t>Data_Fn( …, Aniso=FALSE )</w:t>
-      </w:r>
+        <w:t>Data_Fn</w:t>
+      </w:r>
+      <w:proofErr w:type="spellEnd"/>
       <w:r>
         <w:rPr>
           <w:rFonts w:ascii="Consolas" w:eastAsia="Times New Roman" w:hAnsi="Consolas" w:cs="Consolas"/>
@@ -12521,8 +12549,9 @@
           <w:bdr w:val="none" w:sz="0" w:space="0" w:color="auto" w:frame="1"/>
           <w:lang w:eastAsia="en-GB"/>
         </w:rPr>
-        <w:t xml:space="preserve"> </w:t>
-      </w:r>
+        <w:t xml:space="preserve">( …, </w:t>
+      </w:r>
+      <w:proofErr w:type="spellStart"/>
       <w:r>
         <w:rPr>
           <w:rFonts w:ascii="Consolas" w:eastAsia="Times New Roman" w:hAnsi="Consolas" w:cs="Consolas"/>
@@ -12532,6 +12561,40 @@
           <w:bdr w:val="none" w:sz="0" w:space="0" w:color="auto" w:frame="1"/>
           <w:lang w:eastAsia="en-GB"/>
         </w:rPr>
+        <w:t>Aniso</w:t>
+      </w:r>
+      <w:proofErr w:type="spellEnd"/>
+      <w:r>
+        <w:rPr>
+          <w:rFonts w:ascii="Consolas" w:eastAsia="Times New Roman" w:hAnsi="Consolas" w:cs="Consolas"/>
+          <w:color w:val="24292E"/>
+          <w:sz w:val="20"/>
+          <w:szCs w:val="20"/>
+          <w:bdr w:val="none" w:sz="0" w:space="0" w:color="auto" w:frame="1"/>
+          <w:lang w:eastAsia="en-GB"/>
+        </w:rPr>
+        <w:t>=FALSE )</w:t>
+      </w:r>
+      <w:r>
+        <w:rPr>
+          <w:rFonts w:ascii="Consolas" w:eastAsia="Times New Roman" w:hAnsi="Consolas" w:cs="Consolas"/>
+          <w:color w:val="24292E"/>
+          <w:sz w:val="20"/>
+          <w:szCs w:val="20"/>
+          <w:bdr w:val="none" w:sz="0" w:space="0" w:color="auto" w:frame="1"/>
+          <w:lang w:eastAsia="en-GB"/>
+        </w:rPr>
+        <w:t xml:space="preserve"> </w:t>
+      </w:r>
+      <w:r>
+        <w:rPr>
+          <w:rFonts w:ascii="Consolas" w:eastAsia="Times New Roman" w:hAnsi="Consolas" w:cs="Consolas"/>
+          <w:color w:val="24292E"/>
+          <w:sz w:val="20"/>
+          <w:szCs w:val="20"/>
+          <w:bdr w:val="none" w:sz="0" w:space="0" w:color="auto" w:frame="1"/>
+          <w:lang w:eastAsia="en-GB"/>
+        </w:rPr>
         <w:t xml:space="preserve">  </w:t>
       </w:r>
     </w:p>
@@ -12564,7 +12627,25 @@
           <w:sz w:val="24"/>
           <w:szCs w:val="24"/>
         </w:rPr>
-        <w:t>VAST then specifies that the spatial and spatio-temporal Gaussian random fields each have a variance of 1.0:</w:t>
+        <w:t>VAST then specifies that the spatial and spatio-temporal Gaussian random fields each have a variance of 1.0</w:t>
+      </w:r>
+      <w:r>
+        <w:rPr>
+          <w:rFonts w:ascii="Times New Roman" w:eastAsiaTheme="minorEastAsia" w:hAnsi="Times New Roman" w:cs="Times New Roman"/>
+          <w:iCs/>
+          <w:sz w:val="24"/>
+          <w:szCs w:val="24"/>
+        </w:rPr>
+        <w:t>.  By default VAST specifies these as follows</w:t>
+      </w:r>
+      <w:r>
+        <w:rPr>
+          <w:rFonts w:ascii="Times New Roman" w:eastAsiaTheme="minorEastAsia" w:hAnsi="Times New Roman" w:cs="Times New Roman"/>
+          <w:iCs/>
+          <w:sz w:val="24"/>
+          <w:szCs w:val="24"/>
+        </w:rPr>
+        <w:t>:</w:t>
       </w:r>
     </w:p>
     <w:p>
@@ -12631,15 +12712,7 @@
                   <w:sz w:val="24"/>
                   <w:szCs w:val="24"/>
                 </w:rPr>
-                <m:t>∙</m:t>
-              </m:r>
-              <m:r>
-                <w:rPr>
-                  <w:rFonts w:ascii="Cambria Math" w:eastAsiaTheme="minorEastAsia" w:hAnsi="Cambria Math" w:cs="Times New Roman"/>
-                  <w:sz w:val="24"/>
-                  <w:szCs w:val="24"/>
-                </w:rPr>
-                <m:t>,f</m:t>
+                <m:t>∙,f</m:t>
               </m:r>
             </m:e>
           </m:d>
@@ -12830,15 +12903,7 @@
                   <w:sz w:val="24"/>
                   <w:szCs w:val="24"/>
                 </w:rPr>
-                <m:t>∙</m:t>
-              </m:r>
-              <m:r>
-                <w:rPr>
-                  <w:rFonts w:ascii="Cambria Math" w:eastAsiaTheme="minorEastAsia" w:hAnsi="Cambria Math" w:cs="Times New Roman"/>
-                  <w:sz w:val="24"/>
-                  <w:szCs w:val="24"/>
-                </w:rPr>
-                <m:t>,f</m:t>
+                <m:t>∙,f</m:t>
               </m:r>
             </m:e>
           </m:d>
@@ -13029,23 +13094,7 @@
                   <w:sz w:val="24"/>
                   <w:szCs w:val="24"/>
                 </w:rPr>
-                <m:t>∙</m:t>
-              </m:r>
-              <m:r>
-                <w:rPr>
-                  <w:rFonts w:ascii="Cambria Math" w:eastAsiaTheme="minorEastAsia" w:hAnsi="Cambria Math" w:cs="Times New Roman"/>
-                  <w:sz w:val="24"/>
-                  <w:szCs w:val="24"/>
-                </w:rPr>
-                <m:t>,f</m:t>
-              </m:r>
-              <m:r>
-                <w:rPr>
-                  <w:rFonts w:ascii="Cambria Math" w:eastAsiaTheme="minorEastAsia" w:hAnsi="Cambria Math" w:cs="Times New Roman"/>
-                  <w:sz w:val="24"/>
-                  <w:szCs w:val="24"/>
-                </w:rPr>
-                <m:t>,t</m:t>
+                <m:t>∙,f,t</m:t>
               </m:r>
             </m:e>
           </m:d>
@@ -13236,23 +13285,7 @@
                   <w:sz w:val="24"/>
                   <w:szCs w:val="24"/>
                 </w:rPr>
-                <m:t>∙</m:t>
-              </m:r>
-              <m:r>
-                <w:rPr>
-                  <w:rFonts w:ascii="Cambria Math" w:eastAsiaTheme="minorEastAsia" w:hAnsi="Cambria Math" w:cs="Times New Roman"/>
-                  <w:sz w:val="24"/>
-                  <w:szCs w:val="24"/>
-                </w:rPr>
-                <m:t>,f</m:t>
-              </m:r>
-              <m:r>
-                <w:rPr>
-                  <w:rFonts w:ascii="Cambria Math" w:eastAsiaTheme="minorEastAsia" w:hAnsi="Cambria Math" w:cs="Times New Roman"/>
-                  <w:sz w:val="24"/>
-                  <w:szCs w:val="24"/>
-                </w:rPr>
-                <m:t>,t</m:t>
+                <m:t>∙,f,t</m:t>
               </m:r>
             </m:e>
           </m:d>
@@ -13518,15 +13551,7 @@
                 <w:sz w:val="24"/>
                 <w:szCs w:val="24"/>
               </w:rPr>
-              <m:t>s</m:t>
-            </m:r>
-            <m:r>
-              <w:rPr>
-                <w:rFonts w:ascii="Cambria Math" w:eastAsiaTheme="minorEastAsia" w:hAnsi="Cambria Math" w:cs="Times New Roman"/>
-                <w:sz w:val="24"/>
-                <w:szCs w:val="24"/>
-              </w:rPr>
-              <m:t>,f</m:t>
+              <m:t>s,f</m:t>
             </m:r>
           </m:e>
         </m:d>
@@ -13679,6 +13704,33 @@
           <w:szCs w:val="24"/>
         </w:rPr>
         <w:t xml:space="preserve">, where other parameters are defined similarly.  Specifying a variance of 1.0 ensures that the covariance among categories is defined by the loadings matrix for that term.  </w:t>
+      </w:r>
+      <w:r>
+        <w:rPr>
+          <w:rFonts w:ascii="Times New Roman" w:eastAsiaTheme="minorEastAsia" w:hAnsi="Times New Roman" w:cs="Times New Roman"/>
+          <w:iCs/>
+          <w:sz w:val="24"/>
+          <w:szCs w:val="24"/>
+        </w:rPr>
+        <w:t>However, VAST allows spatio-temporal variance to be specified differently as discussed in the section titled “</w:t>
+      </w:r>
+      <w:r>
+        <w:rPr>
+          <w:rFonts w:ascii="Times New Roman" w:eastAsiaTheme="minorEastAsia" w:hAnsi="Times New Roman" w:cs="Times New Roman"/>
+          <w:iCs/>
+          <w:sz w:val="24"/>
+          <w:szCs w:val="24"/>
+        </w:rPr>
+        <w:t>Structure on parameters among years</w:t>
+      </w:r>
+      <w:r>
+        <w:rPr>
+          <w:rFonts w:ascii="Times New Roman" w:eastAsiaTheme="minorEastAsia" w:hAnsi="Times New Roman" w:cs="Times New Roman"/>
+          <w:iCs/>
+          <w:sz w:val="24"/>
+          <w:szCs w:val="24"/>
+        </w:rPr>
+        <w:t xml:space="preserve">”.  </w:t>
       </w:r>
     </w:p>
     <w:p>
@@ -13782,7 +13834,18 @@
           <w:bdr w:val="none" w:sz="0" w:space="0" w:color="auto" w:frame="1"/>
           <w:lang w:eastAsia="en-GB"/>
         </w:rPr>
-        <w:t>Control observation error</w:t>
+        <w:t xml:space="preserve">Control </w:t>
+      </w:r>
+      <w:r>
+        <w:rPr>
+          <w:rFonts w:ascii="Consolas" w:eastAsia="Times New Roman" w:hAnsi="Consolas" w:cs="Consolas"/>
+          <w:color w:val="24292E"/>
+          <w:sz w:val="20"/>
+          <w:szCs w:val="20"/>
+          <w:bdr w:val="none" w:sz="0" w:space="0" w:color="auto" w:frame="1"/>
+          <w:lang w:eastAsia="en-GB"/>
+        </w:rPr>
+        <w:t>autoregressive structure for parameters over time</w:t>
       </w:r>
     </w:p>
     <w:p>
@@ -13815,6 +13878,7 @@
           <w:lang w:eastAsia="en-GB"/>
         </w:rPr>
       </w:pPr>
+      <w:proofErr w:type="spellStart"/>
       <w:r>
         <w:rPr>
           <w:rFonts w:ascii="Consolas" w:eastAsia="Times New Roman" w:hAnsi="Consolas" w:cs="Consolas"/>
@@ -13824,8 +13888,9 @@
           <w:bdr w:val="none" w:sz="0" w:space="0" w:color="auto" w:frame="1"/>
           <w:lang w:eastAsia="en-GB"/>
         </w:rPr>
-        <w:t xml:space="preserve">RhoConfig = c("Beta1"=0, "Beta2"=0, "Epsilon1"=0, "Epsilon2"=0) </w:t>
-      </w:r>
+        <w:t>RhoConfig</w:t>
+      </w:r>
+      <w:proofErr w:type="spellEnd"/>
       <w:r>
         <w:rPr>
           <w:rFonts w:ascii="Consolas" w:eastAsia="Times New Roman" w:hAnsi="Consolas" w:cs="Consolas"/>
@@ -13835,6 +13900,17 @@
           <w:bdr w:val="none" w:sz="0" w:space="0" w:color="auto" w:frame="1"/>
           <w:lang w:eastAsia="en-GB"/>
         </w:rPr>
+        <w:t xml:space="preserve"> = c("Beta1"=0, "Beta2"=0, "Epsilon1"=0, "Epsilon2"=0) </w:t>
+      </w:r>
+      <w:r>
+        <w:rPr>
+          <w:rFonts w:ascii="Consolas" w:eastAsia="Times New Roman" w:hAnsi="Consolas" w:cs="Consolas"/>
+          <w:color w:val="24292E"/>
+          <w:sz w:val="20"/>
+          <w:szCs w:val="20"/>
+          <w:bdr w:val="none" w:sz="0" w:space="0" w:color="auto" w:frame="1"/>
+          <w:lang w:eastAsia="en-GB"/>
+        </w:rPr>
         <w:t xml:space="preserve">  </w:t>
       </w:r>
     </w:p>
@@ -13866,7 +13942,92 @@
           <w:sz w:val="24"/>
           <w:szCs w:val="24"/>
         </w:rPr>
-        <w:t xml:space="preserve">By default the model specifies that each intercept </w:t>
+        <w:lastRenderedPageBreak/>
+        <w:t xml:space="preserve">By default </w:t>
+      </w:r>
+      <w:r>
+        <w:rPr>
+          <w:rFonts w:ascii="Times New Roman" w:eastAsiaTheme="minorEastAsia" w:hAnsi="Times New Roman" w:cs="Times New Roman"/>
+          <w:iCs/>
+          <w:sz w:val="24"/>
+          <w:szCs w:val="24"/>
+        </w:rPr>
+        <w:t xml:space="preserve">(when </w:t>
+      </w:r>
+      <w:proofErr w:type="spellStart"/>
+      <w:r>
+        <w:rPr>
+          <w:rFonts w:ascii="Consolas" w:eastAsia="Times New Roman" w:hAnsi="Consolas" w:cs="Consolas"/>
+          <w:color w:val="24292E"/>
+          <w:sz w:val="20"/>
+          <w:szCs w:val="20"/>
+          <w:bdr w:val="none" w:sz="0" w:space="0" w:color="auto" w:frame="1"/>
+          <w:lang w:eastAsia="en-GB"/>
+        </w:rPr>
+        <w:t>RhoConfig</w:t>
+      </w:r>
+      <w:proofErr w:type="spellEnd"/>
+      <w:r>
+        <w:rPr>
+          <w:rFonts w:ascii="Consolas" w:eastAsia="Times New Roman" w:hAnsi="Consolas" w:cs="Consolas"/>
+          <w:color w:val="24292E"/>
+          <w:sz w:val="20"/>
+          <w:szCs w:val="20"/>
+          <w:bdr w:val="none" w:sz="0" w:space="0" w:color="auto" w:frame="1"/>
+          <w:lang w:eastAsia="en-GB"/>
+        </w:rPr>
+        <w:t>[1]=0</w:t>
+      </w:r>
+      <w:r>
+        <w:rPr>
+          <w:rFonts w:ascii="Times New Roman" w:eastAsiaTheme="minorEastAsia" w:hAnsi="Times New Roman" w:cs="Times New Roman"/>
+          <w:iCs/>
+          <w:sz w:val="24"/>
+          <w:szCs w:val="24"/>
+        </w:rPr>
+        <w:t xml:space="preserve"> and </w:t>
+      </w:r>
+      <w:proofErr w:type="spellStart"/>
+      <w:r>
+        <w:rPr>
+          <w:rFonts w:ascii="Consolas" w:eastAsia="Times New Roman" w:hAnsi="Consolas" w:cs="Consolas"/>
+          <w:color w:val="24292E"/>
+          <w:sz w:val="20"/>
+          <w:szCs w:val="20"/>
+          <w:bdr w:val="none" w:sz="0" w:space="0" w:color="auto" w:frame="1"/>
+          <w:lang w:eastAsia="en-GB"/>
+        </w:rPr>
+        <w:t>RhoConfig</w:t>
+      </w:r>
+      <w:proofErr w:type="spellEnd"/>
+      <w:r>
+        <w:rPr>
+          <w:rFonts w:ascii="Consolas" w:eastAsia="Times New Roman" w:hAnsi="Consolas" w:cs="Consolas"/>
+          <w:color w:val="24292E"/>
+          <w:sz w:val="20"/>
+          <w:szCs w:val="20"/>
+          <w:bdr w:val="none" w:sz="0" w:space="0" w:color="auto" w:frame="1"/>
+          <w:lang w:eastAsia="en-GB"/>
+        </w:rPr>
+        <w:t>[2]=0</w:t>
+      </w:r>
+      <w:r>
+        <w:rPr>
+          <w:rFonts w:ascii="Times New Roman" w:eastAsiaTheme="minorEastAsia" w:hAnsi="Times New Roman" w:cs="Times New Roman"/>
+          <w:iCs/>
+          <w:sz w:val="24"/>
+          <w:szCs w:val="24"/>
+        </w:rPr>
+        <w:t>) t</w:t>
+      </w:r>
+      <w:r>
+        <w:rPr>
+          <w:rFonts w:ascii="Times New Roman" w:eastAsiaTheme="minorEastAsia" w:hAnsi="Times New Roman" w:cs="Times New Roman"/>
+          <w:iCs/>
+          <w:sz w:val="24"/>
+          <w:szCs w:val="24"/>
+        </w:rPr>
+        <w:t xml:space="preserve">he model specifies that each intercept </w:t>
       </w:r>
       <m:oMath>
         <m:sSub>
@@ -14460,6 +14621,7 @@
         </w:rPr>
         <w:t xml:space="preserve">where </w:t>
       </w:r>
+      <w:proofErr w:type="spellStart"/>
       <w:r>
         <w:rPr>
           <w:rFonts w:ascii="Consolas" w:eastAsia="Times New Roman" w:hAnsi="Consolas" w:cs="Consolas"/>
@@ -14471,6 +14633,7 @@
         </w:rPr>
         <w:t>RhoConfig</w:t>
       </w:r>
+      <w:proofErr w:type="spellEnd"/>
       <w:r>
         <w:rPr>
           <w:rFonts w:ascii="Consolas" w:eastAsia="Times New Roman" w:hAnsi="Consolas" w:cs="Consolas"/>
@@ -14570,6 +14733,7 @@
         </w:rPr>
         <w:t xml:space="preserve"> – </w:t>
       </w:r>
+      <w:proofErr w:type="spellStart"/>
       <w:r>
         <w:rPr>
           <w:rFonts w:ascii="Consolas" w:eastAsia="Times New Roman" w:hAnsi="Consolas" w:cs="Consolas"/>
@@ -14581,6 +14745,7 @@
         </w:rPr>
         <w:t>RhoConfig</w:t>
       </w:r>
+      <w:proofErr w:type="spellEnd"/>
       <w:r>
         <w:rPr>
           <w:rFonts w:ascii="Consolas" w:eastAsia="Times New Roman" w:hAnsi="Consolas" w:cs="Consolas"/>
@@ -14679,6 +14844,7 @@
         </w:rPr>
         <w:t xml:space="preserve"> – </w:t>
       </w:r>
+      <w:proofErr w:type="spellStart"/>
       <w:r>
         <w:rPr>
           <w:rFonts w:ascii="Consolas" w:eastAsia="Times New Roman" w:hAnsi="Consolas" w:cs="Consolas"/>
@@ -14690,6 +14856,7 @@
         </w:rPr>
         <w:t>RhoConfig</w:t>
       </w:r>
+      <w:proofErr w:type="spellEnd"/>
       <w:r>
         <w:rPr>
           <w:rFonts w:ascii="Consolas" w:eastAsia="Times New Roman" w:hAnsi="Consolas" w:cs="Consolas"/>
@@ -14750,15 +14917,7 @@
             <w:sz w:val="24"/>
             <w:szCs w:val="24"/>
           </w:rPr>
-          <m:t>=</m:t>
-        </m:r>
-        <m:r>
-          <w:rPr>
-            <w:rFonts w:ascii="Cambria Math" w:eastAsiaTheme="minorEastAsia" w:hAnsi="Cambria Math" w:cs="Times New Roman"/>
-            <w:sz w:val="24"/>
-            <w:szCs w:val="24"/>
-          </w:rPr>
-          <m:t>1</m:t>
+          <m:t>=1</m:t>
         </m:r>
       </m:oMath>
     </w:p>
@@ -14796,6 +14955,7 @@
         </w:rPr>
         <w:t xml:space="preserve"> – </w:t>
       </w:r>
+      <w:proofErr w:type="spellStart"/>
       <w:r>
         <w:rPr>
           <w:rFonts w:ascii="Consolas" w:eastAsia="Times New Roman" w:hAnsi="Consolas" w:cs="Consolas"/>
@@ -14807,6 +14967,7 @@
         </w:rPr>
         <w:t>RhoConfig</w:t>
       </w:r>
+      <w:proofErr w:type="spellEnd"/>
       <w:r>
         <w:rPr>
           <w:rFonts w:ascii="Consolas" w:eastAsia="Times New Roman" w:hAnsi="Consolas" w:cs="Consolas"/>
@@ -14867,15 +15028,7 @@
             <w:sz w:val="24"/>
             <w:szCs w:val="24"/>
           </w:rPr>
-          <m:t>=</m:t>
-        </m:r>
-        <m:r>
-          <w:rPr>
-            <w:rFonts w:ascii="Cambria Math" w:eastAsiaTheme="minorEastAsia" w:hAnsi="Cambria Math" w:cs="Times New Roman"/>
-            <w:sz w:val="24"/>
-            <w:szCs w:val="24"/>
-          </w:rPr>
-          <m:t>0</m:t>
+          <m:t>=0</m:t>
         </m:r>
       </m:oMath>
       <w:r>
@@ -15070,6 +15223,7 @@
         </w:rPr>
         <w:t xml:space="preserve">– </w:t>
       </w:r>
+      <w:proofErr w:type="spellStart"/>
       <w:r>
         <w:rPr>
           <w:rFonts w:ascii="Consolas" w:eastAsia="Times New Roman" w:hAnsi="Consolas" w:cs="Consolas"/>
@@ -15081,6 +15235,7 @@
         </w:rPr>
         <w:t>RhoConfig</w:t>
       </w:r>
+      <w:proofErr w:type="spellEnd"/>
       <w:r>
         <w:rPr>
           <w:rFonts w:ascii="Consolas" w:eastAsia="Times New Roman" w:hAnsi="Consolas" w:cs="Consolas"/>
@@ -15165,6 +15320,7 @@
         </w:rPr>
         <w:t xml:space="preserve">and settings are defined identically for </w:t>
       </w:r>
+      <w:proofErr w:type="spellStart"/>
       <w:r>
         <w:rPr>
           <w:rFonts w:ascii="Consolas" w:eastAsia="Times New Roman" w:hAnsi="Consolas" w:cs="Consolas"/>
@@ -15176,6 +15332,7 @@
         </w:rPr>
         <w:t>RhoConfig</w:t>
       </w:r>
+      <w:proofErr w:type="spellEnd"/>
       <w:r>
         <w:rPr>
           <w:rFonts w:ascii="Consolas" w:eastAsia="Times New Roman" w:hAnsi="Consolas" w:cs="Consolas"/>
@@ -15258,7 +15415,113 @@
           <w:sz w:val="24"/>
           <w:szCs w:val="24"/>
         </w:rPr>
-        <w:t xml:space="preserve">By default the model specifies that each spatio-temporal random effect </w:t>
+        <w:t xml:space="preserve">By default </w:t>
+      </w:r>
+      <w:r>
+        <w:rPr>
+          <w:rFonts w:ascii="Times New Roman" w:eastAsiaTheme="minorEastAsia" w:hAnsi="Times New Roman" w:cs="Times New Roman"/>
+          <w:iCs/>
+          <w:sz w:val="24"/>
+          <w:szCs w:val="24"/>
+        </w:rPr>
+        <w:t xml:space="preserve">(when </w:t>
+      </w:r>
+      <w:proofErr w:type="spellStart"/>
+      <w:r>
+        <w:rPr>
+          <w:rFonts w:ascii="Consolas" w:eastAsia="Times New Roman" w:hAnsi="Consolas" w:cs="Consolas"/>
+          <w:color w:val="24292E"/>
+          <w:sz w:val="20"/>
+          <w:szCs w:val="20"/>
+          <w:bdr w:val="none" w:sz="0" w:space="0" w:color="auto" w:frame="1"/>
+          <w:lang w:eastAsia="en-GB"/>
+        </w:rPr>
+        <w:t>RhoConfig</w:t>
+      </w:r>
+      <w:proofErr w:type="spellEnd"/>
+      <w:r>
+        <w:rPr>
+          <w:rFonts w:ascii="Consolas" w:eastAsia="Times New Roman" w:hAnsi="Consolas" w:cs="Consolas"/>
+          <w:color w:val="24292E"/>
+          <w:sz w:val="20"/>
+          <w:szCs w:val="20"/>
+          <w:bdr w:val="none" w:sz="0" w:space="0" w:color="auto" w:frame="1"/>
+          <w:lang w:eastAsia="en-GB"/>
+        </w:rPr>
+        <w:t>[3</w:t>
+      </w:r>
+      <w:r>
+        <w:rPr>
+          <w:rFonts w:ascii="Consolas" w:eastAsia="Times New Roman" w:hAnsi="Consolas" w:cs="Consolas"/>
+          <w:color w:val="24292E"/>
+          <w:sz w:val="20"/>
+          <w:szCs w:val="20"/>
+          <w:bdr w:val="none" w:sz="0" w:space="0" w:color="auto" w:frame="1"/>
+          <w:lang w:eastAsia="en-GB"/>
+        </w:rPr>
+        <w:t>]=0</w:t>
+      </w:r>
+      <w:r>
+        <w:rPr>
+          <w:rFonts w:ascii="Times New Roman" w:eastAsiaTheme="minorEastAsia" w:hAnsi="Times New Roman" w:cs="Times New Roman"/>
+          <w:iCs/>
+          <w:sz w:val="24"/>
+          <w:szCs w:val="24"/>
+        </w:rPr>
+        <w:t xml:space="preserve"> and </w:t>
+      </w:r>
+      <w:proofErr w:type="spellStart"/>
+      <w:r>
+        <w:rPr>
+          <w:rFonts w:ascii="Consolas" w:eastAsia="Times New Roman" w:hAnsi="Consolas" w:cs="Consolas"/>
+          <w:color w:val="24292E"/>
+          <w:sz w:val="20"/>
+          <w:szCs w:val="20"/>
+          <w:bdr w:val="none" w:sz="0" w:space="0" w:color="auto" w:frame="1"/>
+          <w:lang w:eastAsia="en-GB"/>
+        </w:rPr>
+        <w:t>RhoConfig</w:t>
+      </w:r>
+      <w:proofErr w:type="spellEnd"/>
+      <w:r>
+        <w:rPr>
+          <w:rFonts w:ascii="Consolas" w:eastAsia="Times New Roman" w:hAnsi="Consolas" w:cs="Consolas"/>
+          <w:color w:val="24292E"/>
+          <w:sz w:val="20"/>
+          <w:szCs w:val="20"/>
+          <w:bdr w:val="none" w:sz="0" w:space="0" w:color="auto" w:frame="1"/>
+          <w:lang w:eastAsia="en-GB"/>
+        </w:rPr>
+        <w:t>[4</w:t>
+      </w:r>
+      <w:r>
+        <w:rPr>
+          <w:rFonts w:ascii="Consolas" w:eastAsia="Times New Roman" w:hAnsi="Consolas" w:cs="Consolas"/>
+          <w:color w:val="24292E"/>
+          <w:sz w:val="20"/>
+          <w:szCs w:val="20"/>
+          <w:bdr w:val="none" w:sz="0" w:space="0" w:color="auto" w:frame="1"/>
+          <w:lang w:eastAsia="en-GB"/>
+        </w:rPr>
+        <w:t>]=0</w:t>
+      </w:r>
+      <w:r>
+        <w:rPr>
+          <w:rFonts w:ascii="Times New Roman" w:eastAsiaTheme="minorEastAsia" w:hAnsi="Times New Roman" w:cs="Times New Roman"/>
+          <w:iCs/>
+          <w:sz w:val="24"/>
+          <w:szCs w:val="24"/>
+        </w:rPr>
+        <w:t xml:space="preserve">) </w:t>
+      </w:r>
+      <w:r>
+        <w:rPr>
+          <w:rFonts w:ascii="Times New Roman" w:eastAsiaTheme="minorEastAsia" w:hAnsi="Times New Roman" w:cs="Times New Roman"/>
+          <w:iCs/>
+          <w:sz w:val="24"/>
+          <w:szCs w:val="24"/>
+        </w:rPr>
+        <w:t xml:space="preserve">the model specifies that each spatio-temporal random effect </w:t>
       </w:r>
       <m:oMath>
         <m:sSub>
@@ -15394,8 +15657,6 @@
         </w:rPr>
         <w:t xml:space="preserve"> is independent among years.  However, other settings specify the following structure</w:t>
       </w:r>
-      <w:bookmarkStart w:id="0" w:name="_GoBack"/>
-      <w:bookmarkEnd w:id="0"/>
     </w:p>
     <w:p>
       <w:pPr>
@@ -15881,15 +16142,7 @@
                       <w:sz w:val="24"/>
                       <w:szCs w:val="24"/>
                     </w:rPr>
-                    <m:t>ε</m:t>
-                  </m:r>
-                  <m:r>
-                    <w:rPr>
-                      <w:rFonts w:ascii="Cambria Math" w:eastAsiaTheme="minorEastAsia" w:hAnsi="Cambria Math" w:cs="Times New Roman"/>
-                      <w:sz w:val="24"/>
-                      <w:szCs w:val="24"/>
-                    </w:rPr>
-                    <m:t>2</m:t>
+                    <m:t>ε2</m:t>
                   </m:r>
                 </m:sub>
                 <m:sup>
@@ -15962,6 +16215,7 @@
         </w:rPr>
         <w:t xml:space="preserve">where </w:t>
       </w:r>
+      <w:proofErr w:type="spellStart"/>
       <w:r>
         <w:rPr>
           <w:rFonts w:ascii="Consolas" w:eastAsia="Times New Roman" w:hAnsi="Consolas" w:cs="Consolas"/>
@@ -15973,6 +16227,7 @@
         </w:rPr>
         <w:t>RhoConfig</w:t>
       </w:r>
+      <w:proofErr w:type="spellEnd"/>
       <w:r>
         <w:rPr>
           <w:rFonts w:ascii="Consolas" w:eastAsia="Times New Roman" w:hAnsi="Consolas" w:cs="Consolas"/>
@@ -16072,6 +16327,7 @@
         </w:rPr>
         <w:t xml:space="preserve"> – </w:t>
       </w:r>
+      <w:proofErr w:type="spellStart"/>
       <w:r>
         <w:rPr>
           <w:rFonts w:ascii="Consolas" w:eastAsia="Times New Roman" w:hAnsi="Consolas" w:cs="Consolas"/>
@@ -16083,6 +16339,7 @@
         </w:rPr>
         <w:t>RhoConfig</w:t>
       </w:r>
+      <w:proofErr w:type="spellEnd"/>
       <w:r>
         <w:rPr>
           <w:rFonts w:ascii="Consolas" w:eastAsia="Times New Roman" w:hAnsi="Consolas" w:cs="Consolas"/>
@@ -16133,15 +16390,7 @@
                 <w:sz w:val="24"/>
                 <w:szCs w:val="24"/>
               </w:rPr>
-              <m:t>ε</m:t>
-            </m:r>
-            <m:r>
-              <w:rPr>
-                <w:rFonts w:ascii="Cambria Math" w:eastAsiaTheme="minorEastAsia" w:hAnsi="Cambria Math" w:cs="Times New Roman"/>
-                <w:sz w:val="24"/>
-                <w:szCs w:val="24"/>
-              </w:rPr>
-              <m:t>1</m:t>
+              <m:t>ε1</m:t>
             </m:r>
           </m:sub>
         </m:sSub>
@@ -16151,15 +16400,7 @@
             <w:sz w:val="24"/>
             <w:szCs w:val="24"/>
           </w:rPr>
-          <m:t>=</m:t>
-        </m:r>
-        <m:r>
-          <w:rPr>
-            <w:rFonts w:ascii="Cambria Math" w:eastAsiaTheme="minorEastAsia" w:hAnsi="Cambria Math" w:cs="Times New Roman"/>
-            <w:sz w:val="24"/>
-            <w:szCs w:val="24"/>
-          </w:rPr>
-          <m:t>1</m:t>
+          <m:t>=1</m:t>
         </m:r>
       </m:oMath>
     </w:p>
@@ -16197,6 +16438,7 @@
         </w:rPr>
         <w:t xml:space="preserve">– </w:t>
       </w:r>
+      <w:proofErr w:type="spellStart"/>
       <w:r>
         <w:rPr>
           <w:rFonts w:ascii="Consolas" w:eastAsia="Times New Roman" w:hAnsi="Consolas" w:cs="Consolas"/>
@@ -16208,6 +16450,7 @@
         </w:rPr>
         <w:t>RhoConfig</w:t>
       </w:r>
+      <w:proofErr w:type="spellEnd"/>
       <w:r>
         <w:rPr>
           <w:rFonts w:ascii="Consolas" w:eastAsia="Times New Roman" w:hAnsi="Consolas" w:cs="Consolas"/>
@@ -16258,15 +16501,7 @@
                 <w:sz w:val="24"/>
                 <w:szCs w:val="24"/>
               </w:rPr>
-              <m:t>ε</m:t>
-            </m:r>
-            <m:r>
-              <w:rPr>
-                <w:rFonts w:ascii="Cambria Math" w:eastAsiaTheme="minorEastAsia" w:hAnsi="Cambria Math" w:cs="Times New Roman"/>
-                <w:sz w:val="24"/>
-                <w:szCs w:val="24"/>
-              </w:rPr>
-              <m:t>1</m:t>
+              <m:t>ε1</m:t>
             </m:r>
           </m:sub>
         </m:sSub>
@@ -16278,7 +16513,18 @@
           <w:sz w:val="24"/>
           <w:szCs w:val="24"/>
         </w:rPr>
-        <w:t xml:space="preserve"> as a fixed effect</w:t>
+        <w:t xml:space="preserve"> as </w:t>
+      </w:r>
+      <w:bookmarkStart w:id="0" w:name="_GoBack"/>
+      <w:bookmarkEnd w:id="0"/>
+      <w:r>
+        <w:rPr>
+          <w:rFonts w:ascii="Times New Roman" w:eastAsiaTheme="minorEastAsia" w:hAnsi="Times New Roman" w:cs="Times New Roman"/>
+          <w:iCs/>
+          <w:sz w:val="24"/>
+          <w:szCs w:val="24"/>
+        </w:rPr>
+        <w:t>a fixed effect</w:t>
       </w:r>
     </w:p>
     <w:p>
@@ -16300,6 +16546,7 @@
         </w:rPr>
         <w:t xml:space="preserve">and settings are defined identically for </w:t>
       </w:r>
+      <w:proofErr w:type="spellStart"/>
       <w:r>
         <w:rPr>
           <w:rFonts w:ascii="Consolas" w:eastAsia="Times New Roman" w:hAnsi="Consolas" w:cs="Consolas"/>
@@ -16311,6 +16558,7 @@
         </w:rPr>
         <w:t>RhoConfig</w:t>
       </w:r>
+      <w:proofErr w:type="spellEnd"/>
       <w:r>
         <w:rPr>
           <w:rFonts w:ascii="Consolas" w:eastAsia="Times New Roman" w:hAnsi="Consolas" w:cs="Consolas"/>
@@ -16424,7 +16672,17 @@
           <w:sz w:val="24"/>
           <w:szCs w:val="24"/>
         </w:rPr>
-        <w:t xml:space="preserve">a nonlinear minimizer has identified the value of fixed effects that maximizes the Laplace approximation to the marginal likelihood, Template Model Builder predicts the value of random effects that maximizes the joint likelihood conditional on these fixed effects.  Estimated values of fixed and random effects are then used to predict density </w:t>
+        <w:t xml:space="preserve">a nonlinear minimizer has identified the value of fixed effects that maximizes the Laplace approximation to the marginal likelihood, Template Model Builder predicts the value </w:t>
+      </w:r>
+      <w:r>
+        <w:rPr>
+          <w:rFonts w:ascii="Times New Roman" w:eastAsiaTheme="minorEastAsia" w:hAnsi="Times New Roman" w:cs="Times New Roman"/>
+          <w:iCs/>
+          <w:sz w:val="24"/>
+          <w:szCs w:val="24"/>
+        </w:rPr>
+        <w:lastRenderedPageBreak/>
+        <w:t xml:space="preserve">of random effects that maximizes the joint likelihood conditional on these fixed effects.  Estimated values of fixed and random effects are then used to predict density </w:t>
       </w:r>
       <m:oMath>
         <m:r>
@@ -16454,15 +16712,7 @@
                 <w:sz w:val="24"/>
                 <w:szCs w:val="24"/>
               </w:rPr>
-              <m:t>x</m:t>
-            </m:r>
-            <m:r>
-              <w:rPr>
-                <w:rFonts w:ascii="Cambria Math" w:eastAsiaTheme="minorEastAsia" w:hAnsi="Cambria Math" w:cs="Times New Roman"/>
-                <w:sz w:val="24"/>
-                <w:szCs w:val="24"/>
-              </w:rPr>
-              <m:t>,c,t</m:t>
+              <m:t>x,c,t</m:t>
             </m:r>
           </m:e>
         </m:d>
@@ -16650,7 +16900,6 @@
           <w:sz w:val="24"/>
           <w:szCs w:val="24"/>
         </w:rPr>
-        <w:lastRenderedPageBreak/>
         <w:t xml:space="preserve">where </w:t>
       </w:r>
       <m:oMath>
@@ -16840,23 +17089,7 @@
                 <w:sz w:val="24"/>
                 <w:szCs w:val="24"/>
               </w:rPr>
-              <m:t>v</m:t>
-            </m:r>
-            <m:r>
-              <w:rPr>
-                <w:rFonts w:ascii="Cambria Math" w:hAnsi="Cambria Math" w:cs="Times New Roman"/>
-                <w:sz w:val="24"/>
-                <w:szCs w:val="24"/>
-              </w:rPr>
-              <m:t>,</m:t>
-            </m:r>
-            <m:r>
-              <w:rPr>
-                <w:rFonts w:ascii="Cambria Math" w:hAnsi="Cambria Math" w:cs="Times New Roman"/>
-                <w:sz w:val="24"/>
-                <w:szCs w:val="24"/>
-              </w:rPr>
-              <m:t>f</m:t>
+              <m:t>v,f</m:t>
             </m:r>
           </m:e>
         </m:d>
@@ -17032,15 +17265,7 @@
                   <w:sz w:val="24"/>
                   <w:szCs w:val="24"/>
                 </w:rPr>
-                <m:t>c,t</m:t>
-              </m:r>
-              <m:r>
-                <w:rPr>
-                  <w:rFonts w:ascii="Cambria Math" w:eastAsiaTheme="minorEastAsia" w:hAnsi="Cambria Math" w:cs="Times New Roman"/>
-                  <w:sz w:val="24"/>
-                  <w:szCs w:val="24"/>
-                </w:rPr>
-                <m:t>,l</m:t>
+                <m:t>c,t,l</m:t>
               </m:r>
             </m:e>
           </m:d>
@@ -17131,31 +17356,7 @@
                       <w:sz w:val="24"/>
                       <w:szCs w:val="24"/>
                     </w:rPr>
-                    <m:t>a(</m:t>
-                  </m:r>
-                  <m:r>
-                    <w:rPr>
-                      <w:rFonts w:ascii="Cambria Math" w:eastAsiaTheme="minorEastAsia" w:hAnsi="Cambria Math" w:cs="Times New Roman"/>
-                      <w:sz w:val="24"/>
-                      <w:szCs w:val="24"/>
-                    </w:rPr>
-                    <m:t>x</m:t>
-                  </m:r>
-                  <m:r>
-                    <w:rPr>
-                      <w:rFonts w:ascii="Cambria Math" w:eastAsiaTheme="minorEastAsia" w:hAnsi="Cambria Math" w:cs="Times New Roman"/>
-                      <w:sz w:val="24"/>
-                      <w:szCs w:val="24"/>
-                    </w:rPr>
-                    <m:t>,l)×</m:t>
-                  </m:r>
-                  <m:r>
-                    <w:rPr>
-                      <w:rFonts w:ascii="Cambria Math" w:eastAsiaTheme="minorEastAsia" w:hAnsi="Cambria Math" w:cs="Times New Roman"/>
-                      <w:sz w:val="24"/>
-                      <w:szCs w:val="24"/>
-                    </w:rPr>
-                    <m:t>d</m:t>
+                    <m:t>a(x,l)×d</m:t>
                   </m:r>
                   <m:d>
                     <m:dPr>
@@ -17348,6 +17549,7 @@
           <w:lang w:eastAsia="en-GB"/>
         </w:rPr>
       </w:pPr>
+      <w:proofErr w:type="spellStart"/>
       <w:r>
         <w:rPr>
           <w:rFonts w:ascii="Consolas" w:eastAsia="Times New Roman" w:hAnsi="Consolas" w:cs="Consolas"/>
@@ -17357,8 +17559,9 @@
           <w:bdr w:val="none" w:sz="0" w:space="0" w:color="auto" w:frame="1"/>
           <w:lang w:eastAsia="en-GB"/>
         </w:rPr>
-        <w:t xml:space="preserve">RhoConfig = </w:t>
-      </w:r>
+        <w:t>RhoConfig</w:t>
+      </w:r>
+      <w:proofErr w:type="spellEnd"/>
       <w:r>
         <w:rPr>
           <w:rFonts w:ascii="Consolas" w:eastAsia="Times New Roman" w:hAnsi="Consolas" w:cs="Consolas"/>
@@ -17368,7 +17571,7 @@
           <w:bdr w:val="none" w:sz="0" w:space="0" w:color="auto" w:frame="1"/>
           <w:lang w:eastAsia="en-GB"/>
         </w:rPr>
-        <w:t>c("SD_site_density"=0, "SD_site_lo</w:t>
+        <w:t xml:space="preserve"> = </w:t>
       </w:r>
       <w:r>
         <w:rPr>
@@ -17379,8 +17582,9 @@
           <w:bdr w:val="none" w:sz="0" w:space="0" w:color="auto" w:frame="1"/>
           <w:lang w:eastAsia="en-GB"/>
         </w:rPr>
-        <w:t>gdensity"=0, "Calculate_Range"=0</w:t>
-      </w:r>
+        <w:t>c("</w:t>
+      </w:r>
+      <w:proofErr w:type="spellStart"/>
       <w:r>
         <w:rPr>
           <w:rFonts w:ascii="Consolas" w:eastAsia="Times New Roman" w:hAnsi="Consolas" w:cs="Consolas"/>
@@ -17390,8 +17594,9 @@
           <w:bdr w:val="none" w:sz="0" w:space="0" w:color="auto" w:frame="1"/>
           <w:lang w:eastAsia="en-GB"/>
         </w:rPr>
-        <w:t>, "Calculate_evenness"</w:t>
-      </w:r>
+        <w:t>SD_site_density</w:t>
+      </w:r>
+      <w:proofErr w:type="spellEnd"/>
       <w:r>
         <w:rPr>
           <w:rFonts w:ascii="Consolas" w:eastAsia="Times New Roman" w:hAnsi="Consolas" w:cs="Consolas"/>
@@ -17401,8 +17606,9 @@
           <w:bdr w:val="none" w:sz="0" w:space="0" w:color="auto" w:frame="1"/>
           <w:lang w:eastAsia="en-GB"/>
         </w:rPr>
-        <w:t>=0, "Calculate_effective_area"=0</w:t>
-      </w:r>
+        <w:t>"=0, "</w:t>
+      </w:r>
+      <w:proofErr w:type="spellStart"/>
       <w:r>
         <w:rPr>
           <w:rFonts w:ascii="Consolas" w:eastAsia="Times New Roman" w:hAnsi="Consolas" w:cs="Consolas"/>
@@ -17412,7 +17618,207 @@
           <w:bdr w:val="none" w:sz="0" w:space="0" w:color="auto" w:frame="1"/>
           <w:lang w:eastAsia="en-GB"/>
         </w:rPr>
-        <w:t>, "Calculate_Cov_SE"=0, 'Calculate_Synchrony'=0, 'Calculate_Coherence'=0)</w:t>
+        <w:t>SD_site_lo</w:t>
+      </w:r>
+      <w:r>
+        <w:rPr>
+          <w:rFonts w:ascii="Consolas" w:eastAsia="Times New Roman" w:hAnsi="Consolas" w:cs="Consolas"/>
+          <w:color w:val="24292E"/>
+          <w:sz w:val="20"/>
+          <w:szCs w:val="20"/>
+          <w:bdr w:val="none" w:sz="0" w:space="0" w:color="auto" w:frame="1"/>
+          <w:lang w:eastAsia="en-GB"/>
+        </w:rPr>
+        <w:t>gdensity</w:t>
+      </w:r>
+      <w:proofErr w:type="spellEnd"/>
+      <w:r>
+        <w:rPr>
+          <w:rFonts w:ascii="Consolas" w:eastAsia="Times New Roman" w:hAnsi="Consolas" w:cs="Consolas"/>
+          <w:color w:val="24292E"/>
+          <w:sz w:val="20"/>
+          <w:szCs w:val="20"/>
+          <w:bdr w:val="none" w:sz="0" w:space="0" w:color="auto" w:frame="1"/>
+          <w:lang w:eastAsia="en-GB"/>
+        </w:rPr>
+        <w:t>"=0, "</w:t>
+      </w:r>
+      <w:proofErr w:type="spellStart"/>
+      <w:r>
+        <w:rPr>
+          <w:rFonts w:ascii="Consolas" w:eastAsia="Times New Roman" w:hAnsi="Consolas" w:cs="Consolas"/>
+          <w:color w:val="24292E"/>
+          <w:sz w:val="20"/>
+          <w:szCs w:val="20"/>
+          <w:bdr w:val="none" w:sz="0" w:space="0" w:color="auto" w:frame="1"/>
+          <w:lang w:eastAsia="en-GB"/>
+        </w:rPr>
+        <w:t>Calculate_Range</w:t>
+      </w:r>
+      <w:proofErr w:type="spellEnd"/>
+      <w:r>
+        <w:rPr>
+          <w:rFonts w:ascii="Consolas" w:eastAsia="Times New Roman" w:hAnsi="Consolas" w:cs="Consolas"/>
+          <w:color w:val="24292E"/>
+          <w:sz w:val="20"/>
+          <w:szCs w:val="20"/>
+          <w:bdr w:val="none" w:sz="0" w:space="0" w:color="auto" w:frame="1"/>
+          <w:lang w:eastAsia="en-GB"/>
+        </w:rPr>
+        <w:t>"=0</w:t>
+      </w:r>
+      <w:r>
+        <w:rPr>
+          <w:rFonts w:ascii="Consolas" w:eastAsia="Times New Roman" w:hAnsi="Consolas" w:cs="Consolas"/>
+          <w:color w:val="24292E"/>
+          <w:sz w:val="20"/>
+          <w:szCs w:val="20"/>
+          <w:bdr w:val="none" w:sz="0" w:space="0" w:color="auto" w:frame="1"/>
+          <w:lang w:eastAsia="en-GB"/>
+        </w:rPr>
+        <w:t>, "</w:t>
+      </w:r>
+      <w:proofErr w:type="spellStart"/>
+      <w:r>
+        <w:rPr>
+          <w:rFonts w:ascii="Consolas" w:eastAsia="Times New Roman" w:hAnsi="Consolas" w:cs="Consolas"/>
+          <w:color w:val="24292E"/>
+          <w:sz w:val="20"/>
+          <w:szCs w:val="20"/>
+          <w:bdr w:val="none" w:sz="0" w:space="0" w:color="auto" w:frame="1"/>
+          <w:lang w:eastAsia="en-GB"/>
+        </w:rPr>
+        <w:t>Calculate_evenness</w:t>
+      </w:r>
+      <w:proofErr w:type="spellEnd"/>
+      <w:r>
+        <w:rPr>
+          <w:rFonts w:ascii="Consolas" w:eastAsia="Times New Roman" w:hAnsi="Consolas" w:cs="Consolas"/>
+          <w:color w:val="24292E"/>
+          <w:sz w:val="20"/>
+          <w:szCs w:val="20"/>
+          <w:bdr w:val="none" w:sz="0" w:space="0" w:color="auto" w:frame="1"/>
+          <w:lang w:eastAsia="en-GB"/>
+        </w:rPr>
+        <w:t>"</w:t>
+      </w:r>
+      <w:r>
+        <w:rPr>
+          <w:rFonts w:ascii="Consolas" w:eastAsia="Times New Roman" w:hAnsi="Consolas" w:cs="Consolas"/>
+          <w:color w:val="24292E"/>
+          <w:sz w:val="20"/>
+          <w:szCs w:val="20"/>
+          <w:bdr w:val="none" w:sz="0" w:space="0" w:color="auto" w:frame="1"/>
+          <w:lang w:eastAsia="en-GB"/>
+        </w:rPr>
+        <w:t>=0, "</w:t>
+      </w:r>
+      <w:proofErr w:type="spellStart"/>
+      <w:r>
+        <w:rPr>
+          <w:rFonts w:ascii="Consolas" w:eastAsia="Times New Roman" w:hAnsi="Consolas" w:cs="Consolas"/>
+          <w:color w:val="24292E"/>
+          <w:sz w:val="20"/>
+          <w:szCs w:val="20"/>
+          <w:bdr w:val="none" w:sz="0" w:space="0" w:color="auto" w:frame="1"/>
+          <w:lang w:eastAsia="en-GB"/>
+        </w:rPr>
+        <w:t>Calculate_effective_area</w:t>
+      </w:r>
+      <w:proofErr w:type="spellEnd"/>
+      <w:r>
+        <w:rPr>
+          <w:rFonts w:ascii="Consolas" w:eastAsia="Times New Roman" w:hAnsi="Consolas" w:cs="Consolas"/>
+          <w:color w:val="24292E"/>
+          <w:sz w:val="20"/>
+          <w:szCs w:val="20"/>
+          <w:bdr w:val="none" w:sz="0" w:space="0" w:color="auto" w:frame="1"/>
+          <w:lang w:eastAsia="en-GB"/>
+        </w:rPr>
+        <w:t>"=0</w:t>
+      </w:r>
+      <w:r>
+        <w:rPr>
+          <w:rFonts w:ascii="Consolas" w:eastAsia="Times New Roman" w:hAnsi="Consolas" w:cs="Consolas"/>
+          <w:color w:val="24292E"/>
+          <w:sz w:val="20"/>
+          <w:szCs w:val="20"/>
+          <w:bdr w:val="none" w:sz="0" w:space="0" w:color="auto" w:frame="1"/>
+          <w:lang w:eastAsia="en-GB"/>
+        </w:rPr>
+        <w:t>, "</w:t>
+      </w:r>
+      <w:proofErr w:type="spellStart"/>
+      <w:r>
+        <w:rPr>
+          <w:rFonts w:ascii="Consolas" w:eastAsia="Times New Roman" w:hAnsi="Consolas" w:cs="Consolas"/>
+          <w:color w:val="24292E"/>
+          <w:sz w:val="20"/>
+          <w:szCs w:val="20"/>
+          <w:bdr w:val="none" w:sz="0" w:space="0" w:color="auto" w:frame="1"/>
+          <w:lang w:eastAsia="en-GB"/>
+        </w:rPr>
+        <w:t>Calculate_Cov_SE</w:t>
+      </w:r>
+      <w:proofErr w:type="spellEnd"/>
+      <w:r>
+        <w:rPr>
+          <w:rFonts w:ascii="Consolas" w:eastAsia="Times New Roman" w:hAnsi="Consolas" w:cs="Consolas"/>
+          <w:color w:val="24292E"/>
+          <w:sz w:val="20"/>
+          <w:szCs w:val="20"/>
+          <w:bdr w:val="none" w:sz="0" w:space="0" w:color="auto" w:frame="1"/>
+          <w:lang w:eastAsia="en-GB"/>
+        </w:rPr>
+        <w:t>"=0, '</w:t>
+      </w:r>
+      <w:proofErr w:type="spellStart"/>
+      <w:r>
+        <w:rPr>
+          <w:rFonts w:ascii="Consolas" w:eastAsia="Times New Roman" w:hAnsi="Consolas" w:cs="Consolas"/>
+          <w:color w:val="24292E"/>
+          <w:sz w:val="20"/>
+          <w:szCs w:val="20"/>
+          <w:bdr w:val="none" w:sz="0" w:space="0" w:color="auto" w:frame="1"/>
+          <w:lang w:eastAsia="en-GB"/>
+        </w:rPr>
+        <w:t>Calculate_Synchrony</w:t>
+      </w:r>
+      <w:proofErr w:type="spellEnd"/>
+      <w:r>
+        <w:rPr>
+          <w:rFonts w:ascii="Consolas" w:eastAsia="Times New Roman" w:hAnsi="Consolas" w:cs="Consolas"/>
+          <w:color w:val="24292E"/>
+          <w:sz w:val="20"/>
+          <w:szCs w:val="20"/>
+          <w:bdr w:val="none" w:sz="0" w:space="0" w:color="auto" w:frame="1"/>
+          <w:lang w:eastAsia="en-GB"/>
+        </w:rPr>
+        <w:t>'=0, '</w:t>
+      </w:r>
+      <w:proofErr w:type="spellStart"/>
+      <w:r>
+        <w:rPr>
+          <w:rFonts w:ascii="Consolas" w:eastAsia="Times New Roman" w:hAnsi="Consolas" w:cs="Consolas"/>
+          <w:color w:val="24292E"/>
+          <w:sz w:val="20"/>
+          <w:szCs w:val="20"/>
+          <w:bdr w:val="none" w:sz="0" w:space="0" w:color="auto" w:frame="1"/>
+          <w:lang w:eastAsia="en-GB"/>
+        </w:rPr>
+        <w:t>Calculate_Coherence</w:t>
+      </w:r>
+      <w:proofErr w:type="spellEnd"/>
+      <w:r>
+        <w:rPr>
+          <w:rFonts w:ascii="Consolas" w:eastAsia="Times New Roman" w:hAnsi="Consolas" w:cs="Consolas"/>
+          <w:color w:val="24292E"/>
+          <w:sz w:val="20"/>
+          <w:szCs w:val="20"/>
+          <w:bdr w:val="none" w:sz="0" w:space="0" w:color="auto" w:frame="1"/>
+          <w:lang w:eastAsia="en-GB"/>
+        </w:rPr>
+        <w:t>'=0)</w:t>
       </w:r>
       <w:r>
         <w:rPr>
@@ -17508,6 +17914,7 @@
         </w:rPr>
         <w:t xml:space="preserve"> </w:t>
       </w:r>
+      <w:proofErr w:type="spellStart"/>
       <w:r>
         <w:rPr>
           <w:rFonts w:ascii="Consolas" w:eastAsia="Times New Roman" w:hAnsi="Consolas" w:cs="Consolas"/>
@@ -17519,6 +17926,7 @@
         </w:rPr>
         <w:t>RhoConfig</w:t>
       </w:r>
+      <w:proofErr w:type="spellEnd"/>
       <w:r>
         <w:rPr>
           <w:rFonts w:ascii="Consolas" w:eastAsia="Times New Roman" w:hAnsi="Consolas" w:cs="Consolas"/>
@@ -17537,16 +17945,7 @@
           <w:sz w:val="24"/>
           <w:szCs w:val="24"/>
         </w:rPr>
-        <w:t xml:space="preserve"> </w:t>
-      </w:r>
-      <w:r>
-        <w:rPr>
-          <w:rFonts w:ascii="Times New Roman" w:eastAsiaTheme="minorEastAsia" w:hAnsi="Times New Roman" w:cs="Times New Roman"/>
-          <w:iCs/>
-          <w:sz w:val="24"/>
-          <w:szCs w:val="24"/>
-        </w:rPr>
-        <w:t>turns on calculation of the centroid of the population’s distribution:</w:t>
+        <w:t xml:space="preserve"> turns on calculation of the centroid of the population’s distribution:</w:t>
       </w:r>
     </w:p>
     <w:p>
@@ -17590,15 +17989,7 @@
                   <w:sz w:val="24"/>
                   <w:szCs w:val="24"/>
                 </w:rPr>
-                <m:t>c,t,</m:t>
-              </m:r>
-              <m:r>
-                <w:rPr>
-                  <w:rFonts w:ascii="Cambria Math" w:eastAsiaTheme="minorEastAsia" w:hAnsi="Cambria Math" w:cs="Times New Roman"/>
-                  <w:sz w:val="24"/>
-                  <w:szCs w:val="24"/>
-                </w:rPr>
-                <m:t>m</m:t>
+                <m:t>c,t,m</m:t>
               </m:r>
             </m:e>
           </m:d>
@@ -17702,23 +18093,7 @@
                           <w:sz w:val="24"/>
                           <w:szCs w:val="24"/>
                         </w:rPr>
-                        <m:t>z(x,m)×</m:t>
-                      </m:r>
-                      <m:r>
-                        <w:rPr>
-                          <w:rFonts w:ascii="Cambria Math" w:eastAsiaTheme="minorEastAsia" w:hAnsi="Cambria Math" w:cs="Times New Roman"/>
-                          <w:sz w:val="24"/>
-                          <w:szCs w:val="24"/>
-                        </w:rPr>
-                        <m:t>a(x,1)×</m:t>
-                      </m:r>
-                      <m:r>
-                        <w:rPr>
-                          <w:rFonts w:ascii="Cambria Math" w:eastAsiaTheme="minorEastAsia" w:hAnsi="Cambria Math" w:cs="Times New Roman"/>
-                          <w:sz w:val="24"/>
-                          <w:szCs w:val="24"/>
-                        </w:rPr>
-                        <m:t>d</m:t>
+                        <m:t>z(x,m)×a(x,1)×d</m:t>
                       </m:r>
                       <m:d>
                         <m:dPr>
@@ -17774,15 +18149,7 @@
                           <w:sz w:val="24"/>
                           <w:szCs w:val="24"/>
                         </w:rPr>
-                        <m:t>c,t,</m:t>
-                      </m:r>
-                      <m:r>
-                        <w:rPr>
-                          <w:rFonts w:ascii="Cambria Math" w:eastAsiaTheme="minorEastAsia" w:hAnsi="Cambria Math" w:cs="Times New Roman"/>
-                          <w:sz w:val="24"/>
-                          <w:szCs w:val="24"/>
-                        </w:rPr>
-                        <m:t>1</m:t>
+                        <m:t>c,t,1</m:t>
                       </m:r>
                     </m:e>
                   </m:d>
@@ -17821,23 +18188,7 @@
             <w:sz w:val="24"/>
             <w:szCs w:val="24"/>
           </w:rPr>
-          <m:t>z(</m:t>
-        </m:r>
-        <m:r>
-          <w:rPr>
-            <w:rFonts w:ascii="Cambria Math" w:eastAsiaTheme="minorEastAsia" w:hAnsi="Cambria Math" w:cs="Times New Roman"/>
-            <w:sz w:val="24"/>
-            <w:szCs w:val="24"/>
-          </w:rPr>
-          <m:t>x</m:t>
-        </m:r>
-        <m:r>
-          <w:rPr>
-            <w:rFonts w:ascii="Cambria Math" w:eastAsiaTheme="minorEastAsia" w:hAnsi="Cambria Math" w:cs="Times New Roman"/>
-            <w:sz w:val="24"/>
-            <w:szCs w:val="24"/>
-          </w:rPr>
-          <m:t>,m)</m:t>
+          <m:t>z(x,m)</m:t>
         </m:r>
       </m:oMath>
       <w:r>
@@ -17918,6 +18269,7 @@
         </w:rPr>
         <w:t xml:space="preserve"> </w:t>
       </w:r>
+      <w:proofErr w:type="spellStart"/>
       <w:r>
         <w:rPr>
           <w:rFonts w:ascii="Consolas" w:eastAsia="Times New Roman" w:hAnsi="Consolas" w:cs="Consolas"/>
@@ -17929,6 +18281,7 @@
         </w:rPr>
         <w:t>RhoConfig</w:t>
       </w:r>
+      <w:proofErr w:type="spellEnd"/>
       <w:r>
         <w:rPr>
           <w:rFonts w:ascii="Consolas" w:eastAsia="Times New Roman" w:hAnsi="Consolas" w:cs="Consolas"/>
@@ -18118,15 +18471,7 @@
                       <w:sz w:val="24"/>
                       <w:szCs w:val="24"/>
                     </w:rPr>
-                    <m:t>a</m:t>
-                  </m:r>
-                  <m:r>
-                    <w:rPr>
-                      <w:rFonts w:ascii="Cambria Math" w:eastAsiaTheme="minorEastAsia" w:hAnsi="Cambria Math" w:cs="Times New Roman"/>
-                      <w:sz w:val="24"/>
-                      <w:szCs w:val="24"/>
-                    </w:rPr>
-                    <m:t>(x,l)×d</m:t>
+                    <m:t>a(x,l)×d</m:t>
                   </m:r>
                   <m:d>
                     <m:dPr>
@@ -18241,7 +18586,6 @@
               <w:sz w:val="24"/>
               <w:szCs w:val="24"/>
             </w:rPr>
-            <w:lastRenderedPageBreak/>
             <m:t>A</m:t>
           </m:r>
           <m:d>
@@ -18263,15 +18607,7 @@
                   <w:sz w:val="24"/>
                   <w:szCs w:val="24"/>
                 </w:rPr>
-                <m:t>c,t</m:t>
-              </m:r>
-              <m:r>
-                <w:rPr>
-                  <w:rFonts w:ascii="Cambria Math" w:eastAsiaTheme="minorEastAsia" w:hAnsi="Cambria Math" w:cs="Times New Roman"/>
-                  <w:sz w:val="24"/>
-                  <w:szCs w:val="24"/>
-                </w:rPr>
-                <m:t>,l</m:t>
+                <m:t>c,t,l</m:t>
               </m:r>
             </m:e>
           </m:d>
@@ -18595,7 +18931,7 @@
           <w:rPr>
             <w:noProof/>
           </w:rPr>
-          <w:t>7</w:t>
+          <w:t>8</w:t>
         </w:r>
         <w:r>
           <w:rPr>
@@ -19397,6 +19733,7 @@
   <w:style w:type="character" w:default="1" w:styleId="DefaultParagraphFont">
     <w:name w:val="Default Paragraph Font"/>
     <w:uiPriority w:val="1"/>
+    <w:semiHidden/>
     <w:unhideWhenUsed/>
   </w:style>
   <w:style w:type="table" w:default="1" w:styleId="TableNormal">
@@ -19696,544 +20033,6 @@
 </w:styles>
 </file>
 
-<file path=word/glossary/document.xml><?xml version="1.0" encoding="utf-8"?>
-<w:glossaryDocument xmlns:wpc="http://schemas.microsoft.com/office/word/2010/wordprocessingCanvas" xmlns:cx="http://schemas.microsoft.com/office/drawing/2014/chartex" xmlns:cx1="http://schemas.microsoft.com/office/drawing/2015/9/8/chartex" xmlns:mc="http://schemas.openxmlformats.org/markup-compatibility/2006" xmlns:o="urn:schemas-microsoft-com:office:office" xmlns:r="http://schemas.openxmlformats.org/officeDocument/2006/relationships" xmlns:m="http://schemas.openxmlformats.org/officeDocument/2006/math" xmlns:v="urn:schemas-microsoft-com:vml" xmlns:wp14="http://schemas.microsoft.com/office/word/2010/wordprocessingDrawing" xmlns:wp="http://schemas.openxmlformats.org/drawingml/2006/wordprocessingDrawing" xmlns:w10="urn:schemas-microsoft-com:office:word" xmlns:w="http://schemas.openxmlformats.org/wordprocessingml/2006/main" xmlns:w14="http://schemas.microsoft.com/office/word/2010/wordml" xmlns:w15="http://schemas.microsoft.com/office/word/2012/wordml" xmlns:w16se="http://schemas.microsoft.com/office/word/2015/wordml/symex" xmlns:wpg="http://schemas.microsoft.com/office/word/2010/wordprocessingGroup" xmlns:wpi="http://schemas.microsoft.com/office/word/2010/wordprocessingInk" xmlns:wne="http://schemas.microsoft.com/office/word/2006/wordml" xmlns:wps="http://schemas.microsoft.com/office/word/2010/wordprocessingShape" mc:Ignorable="w14 w15 w16se wp14"/>
-</file>
-
-<file path=word/glossary/fontTable.xml><?xml version="1.0" encoding="utf-8"?>
-<w:fonts xmlns:mc="http://schemas.openxmlformats.org/markup-compatibility/2006" xmlns:r="http://schemas.openxmlformats.org/officeDocument/2006/relationships" xmlns:w="http://schemas.openxmlformats.org/wordprocessingml/2006/main" xmlns:w14="http://schemas.microsoft.com/office/word/2010/wordml" xmlns:w15="http://schemas.microsoft.com/office/word/2012/wordml" xmlns:w16se="http://schemas.microsoft.com/office/word/2015/wordml/symex" mc:Ignorable="w14 w15 w16se">
-  <w:font w:name="Times New Roman">
-    <w:panose1 w:val="02020603050405020304"/>
-    <w:charset w:val="00"/>
-    <w:family w:val="roman"/>
-    <w:pitch w:val="variable"/>
-    <w:sig w:usb0="E0002AFF" w:usb1="C0007843" w:usb2="00000009" w:usb3="00000000" w:csb0="000001FF" w:csb1="00000000"/>
-  </w:font>
-  <w:font w:name="Calibri">
-    <w:panose1 w:val="020F0502020204030204"/>
-    <w:charset w:val="00"/>
-    <w:family w:val="swiss"/>
-    <w:pitch w:val="variable"/>
-    <w:sig w:usb0="E00002FF" w:usb1="4000ACFF" w:usb2="00000001" w:usb3="00000000" w:csb0="0000019F" w:csb1="00000000"/>
-  </w:font>
-  <w:font w:name="Courier New">
-    <w:panose1 w:val="02070309020205020404"/>
-    <w:charset w:val="00"/>
-    <w:family w:val="modern"/>
-    <w:pitch w:val="fixed"/>
-    <w:sig w:usb0="E0002AFF" w:usb1="C0007843" w:usb2="00000009" w:usb3="00000000" w:csb0="000001FF" w:csb1="00000000"/>
-  </w:font>
-  <w:font w:name="Segoe UI">
-    <w:panose1 w:val="020B0502040204020203"/>
-    <w:charset w:val="00"/>
-    <w:family w:val="swiss"/>
-    <w:pitch w:val="variable"/>
-    <w:sig w:usb0="E10022FF" w:usb1="C000E47F" w:usb2="00000029" w:usb3="00000000" w:csb0="000001DF" w:csb1="00000000"/>
-  </w:font>
-  <w:font w:name="Cambria Math">
-    <w:panose1 w:val="02040503050406030204"/>
-    <w:charset w:val="00"/>
-    <w:family w:val="roman"/>
-    <w:pitch w:val="variable"/>
-    <w:sig w:usb0="E00002FF" w:usb1="420024FF" w:usb2="00000000" w:usb3="00000000" w:csb0="0000019F" w:csb1="00000000"/>
-  </w:font>
-  <w:font w:name="Consolas">
-    <w:panose1 w:val="020B0609020204030204"/>
-    <w:charset w:val="00"/>
-    <w:family w:val="modern"/>
-    <w:pitch w:val="fixed"/>
-    <w:sig w:usb0="E10002FF" w:usb1="4000FCFF" w:usb2="00000009" w:usb3="00000000" w:csb0="0000019F" w:csb1="00000000"/>
-  </w:font>
-  <w:font w:name="Calibri Light">
-    <w:panose1 w:val="020F0302020204030204"/>
-    <w:charset w:val="00"/>
-    <w:family w:val="swiss"/>
-    <w:pitch w:val="variable"/>
-    <w:sig w:usb0="A00002EF" w:usb1="4000207B" w:usb2="00000000" w:usb3="00000000" w:csb0="0000019F" w:csb1="00000000"/>
-  </w:font>
-</w:fonts>
-</file>
-
-<file path=word/glossary/settings.xml><?xml version="1.0" encoding="utf-8"?>
-<w:settings xmlns:mc="http://schemas.openxmlformats.org/markup-compatibility/2006" xmlns:o="urn:schemas-microsoft-com:office:office" xmlns:r="http://schemas.openxmlformats.org/officeDocument/2006/relationships" xmlns:m="http://schemas.openxmlformats.org/officeDocument/2006/math" xmlns:v="urn:schemas-microsoft-com:vml" xmlns:w10="urn:schemas-microsoft-com:office:word" xmlns:w="http://schemas.openxmlformats.org/wordprocessingml/2006/main" xmlns:w14="http://schemas.microsoft.com/office/word/2010/wordml" xmlns:w15="http://schemas.microsoft.com/office/word/2012/wordml" xmlns:w16se="http://schemas.microsoft.com/office/word/2015/wordml/symex" xmlns:sl="http://schemas.openxmlformats.org/schemaLibrary/2006/main" mc:Ignorable="w14 w15 w16se">
-  <w:view w:val="normal"/>
-  <w:revisionView w:comments="0"/>
-  <w:defaultTabStop w:val="720"/>
-  <w:characterSpacingControl w:val="doNotCompress"/>
-  <w:compat>
-    <w:useFELayout/>
-    <w:compatSetting w:name="compatibilityMode" w:uri="http://schemas.microsoft.com/office/word" w:val="15"/>
-    <w:compatSetting w:name="overrideTableStyleFontSizeAndJustification" w:uri="http://schemas.microsoft.com/office/word" w:val="1"/>
-    <w:compatSetting w:name="enableOpenTypeFeatures" w:uri="http://schemas.microsoft.com/office/word" w:val="1"/>
-    <w:compatSetting w:name="doNotFlipMirrorIndents" w:uri="http://schemas.microsoft.com/office/word" w:val="1"/>
-    <w:compatSetting w:name="differentiateMultirowTableHeaders" w:uri="http://schemas.microsoft.com/office/word" w:val="1"/>
-  </w:compat>
-  <w:rsids>
-    <w:rsidRoot w:val="000137CD"/>
-    <w:rsid w:val="000137CD"/>
-  </w:rsids>
-  <m:mathPr>
-    <m:mathFont m:val="Cambria Math"/>
-    <m:brkBin m:val="before"/>
-    <m:brkBinSub m:val="--"/>
-    <m:smallFrac m:val="0"/>
-    <m:dispDef/>
-    <m:lMargin m:val="0"/>
-    <m:rMargin m:val="0"/>
-    <m:defJc m:val="centerGroup"/>
-    <m:wrapIndent m:val="1440"/>
-    <m:intLim m:val="subSup"/>
-    <m:naryLim m:val="undOvr"/>
-  </m:mathPr>
-  <w:themeFontLang w:val="en-GB"/>
-  <w:clrSchemeMapping w:bg1="light1" w:t1="dark1" w:bg2="light2" w:t2="dark2" w:accent1="accent1" w:accent2="accent2" w:accent3="accent3" w:accent4="accent4" w:accent5="accent5" w:accent6="accent6" w:hyperlink="hyperlink" w:followedHyperlink="followedHyperlink"/>
-  <w:decimalSymbol w:val="."/>
-  <w:listSeparator w:val=","/>
-  <w15:chartTrackingRefBased/>
-</w:settings>
-</file>
-
-<file path=word/glossary/styles.xml><?xml version="1.0" encoding="utf-8"?>
-<w:styles xmlns:mc="http://schemas.openxmlformats.org/markup-compatibility/2006" xmlns:r="http://schemas.openxmlformats.org/officeDocument/2006/relationships" xmlns:w="http://schemas.openxmlformats.org/wordprocessingml/2006/main" xmlns:w14="http://schemas.microsoft.com/office/word/2010/wordml" xmlns:w15="http://schemas.microsoft.com/office/word/2012/wordml" xmlns:w16se="http://schemas.microsoft.com/office/word/2015/wordml/symex" mc:Ignorable="w14 w15 w16se">
-  <w:docDefaults>
-    <w:rPrDefault>
-      <w:rPr>
-        <w:rFonts w:asciiTheme="minorHAnsi" w:eastAsiaTheme="minorEastAsia" w:hAnsiTheme="minorHAnsi" w:cstheme="minorBidi"/>
-        <w:sz w:val="22"/>
-        <w:szCs w:val="22"/>
-        <w:lang w:val="en-GB" w:eastAsia="en-GB" w:bidi="ar-SA"/>
-      </w:rPr>
-    </w:rPrDefault>
-    <w:pPrDefault>
-      <w:pPr>
-        <w:spacing w:after="160" w:line="259" w:lineRule="auto"/>
-      </w:pPr>
-    </w:pPrDefault>
-  </w:docDefaults>
-  <w:latentStyles w:defLockedState="0" w:defUIPriority="99" w:defSemiHidden="0" w:defUnhideWhenUsed="0" w:defQFormat="0" w:count="371">
-    <w:lsdException w:name="Normal" w:uiPriority="0" w:qFormat="1"/>
-    <w:lsdException w:name="heading 1" w:uiPriority="9" w:qFormat="1"/>
-    <w:lsdException w:name="heading 2" w:semiHidden="1" w:uiPriority="9" w:unhideWhenUsed="1" w:qFormat="1"/>
-    <w:lsdException w:name="heading 3" w:semiHidden="1" w:uiPriority="9" w:unhideWhenUsed="1" w:qFormat="1"/>
-    <w:lsdException w:name="heading 4" w:semiHidden="1" w:uiPriority="9" w:unhideWhenUsed="1" w:qFormat="1"/>
-    <w:lsdException w:name="heading 5" w:semiHidden="1" w:uiPriority="9" w:unhideWhenUsed="1" w:qFormat="1"/>
-    <w:lsdException w:name="heading 6" w:semiHidden="1" w:uiPriority="9" w:unhideWhenUsed="1" w:qFormat="1"/>
-    <w:lsdException w:name="heading 7" w:semiHidden="1" w:uiPriority="9" w:unhideWhenUsed="1" w:qFormat="1"/>
-    <w:lsdException w:name="heading 8" w:semiHidden="1" w:uiPriority="9" w:unhideWhenUsed="1" w:qFormat="1"/>
-    <w:lsdException w:name="heading 9" w:semiHidden="1" w:uiPriority="9" w:unhideWhenUsed="1" w:qFormat="1"/>
-    <w:lsdException w:name="index 1" w:semiHidden="1" w:unhideWhenUsed="1"/>
-    <w:lsdException w:name="index 2" w:semiHidden="1" w:unhideWhenUsed="1"/>
-    <w:lsdException w:name="index 3" w:semiHidden="1" w:unhideWhenUsed="1"/>
-    <w:lsdException w:name="index 4" w:semiHidden="1" w:unhideWhenUsed="1"/>
-    <w:lsdException w:name="index 5" w:semiHidden="1" w:unhideWhenUsed="1"/>
-    <w:lsdException w:name="index 6" w:semiHidden="1" w:unhideWhenUsed="1"/>
-    <w:lsdException w:name="index 7" w:semiHidden="1" w:unhideWhenUsed="1"/>
-    <w:lsdException w:name="index 8" w:semiHidden="1" w:unhideWhenUsed="1"/>
-    <w:lsdException w:name="index 9" w:semiHidden="1" w:unhideWhenUsed="1"/>
-    <w:lsdException w:name="toc 1" w:semiHidden="1" w:uiPriority="39" w:unhideWhenUsed="1"/>
-    <w:lsdException w:name="toc 2" w:semiHidden="1" w:uiPriority="39" w:unhideWhenUsed="1"/>
-    <w:lsdException w:name="toc 3" w:semiHidden="1" w:uiPriority="39" w:unhideWhenUsed="1"/>
-    <w:lsdException w:name="toc 4" w:semiHidden="1" w:uiPriority="39" w:unhideWhenUsed="1"/>
-    <w:lsdException w:name="toc 5" w:semiHidden="1" w:uiPriority="39" w:unhideWhenUsed="1"/>
-    <w:lsdException w:name="toc 6" w:semiHidden="1" w:uiPriority="39" w:unhideWhenUsed="1"/>
-    <w:lsdException w:name="toc 7" w:semiHidden="1" w:uiPriority="39" w:unhideWhenUsed="1"/>
-    <w:lsdException w:name="toc 8" w:semiHidden="1" w:uiPriority="39" w:unhideWhenUsed="1"/>
-    <w:lsdException w:name="toc 9" w:semiHidden="1" w:uiPriority="39" w:unhideWhenUsed="1"/>
-    <w:lsdException w:name="Normal Indent" w:semiHidden="1" w:unhideWhenUsed="1"/>
-    <w:lsdException w:name="footnote text" w:semiHidden="1" w:unhideWhenUsed="1"/>
-    <w:lsdException w:name="annotation text" w:semiHidden="1" w:unhideWhenUsed="1"/>
-    <w:lsdException w:name="header" w:semiHidden="1" w:unhideWhenUsed="1"/>
-    <w:lsdException w:name="footer" w:semiHidden="1" w:unhideWhenUsed="1"/>
-    <w:lsdException w:name="index heading" w:semiHidden="1" w:unhideWhenUsed="1"/>
-    <w:lsdException w:name="caption" w:semiHidden="1" w:uiPriority="35" w:unhideWhenUsed="1" w:qFormat="1"/>
-    <w:lsdException w:name="table of figures" w:semiHidden="1" w:unhideWhenUsed="1"/>
-    <w:lsdException w:name="envelope address" w:semiHidden="1" w:unhideWhenUsed="1"/>
-    <w:lsdException w:name="envelope return" w:semiHidden="1" w:unhideWhenUsed="1"/>
-    <w:lsdException w:name="footnote reference" w:semiHidden="1" w:unhideWhenUsed="1"/>
-    <w:lsdException w:name="annotation reference" w:semiHidden="1" w:unhideWhenUsed="1"/>
-    <w:lsdException w:name="line number" w:semiHidden="1" w:unhideWhenUsed="1"/>
-    <w:lsdException w:name="page number" w:semiHidden="1" w:unhideWhenUsed="1"/>
-    <w:lsdException w:name="endnote reference" w:semiHidden="1" w:unhideWhenUsed="1"/>
-    <w:lsdException w:name="endnote text" w:semiHidden="1" w:unhideWhenUsed="1"/>
-    <w:lsdException w:name="table of authorities" w:semiHidden="1" w:unhideWhenUsed="1"/>
-    <w:lsdException w:name="macro" w:semiHidden="1" w:unhideWhenUsed="1"/>
-    <w:lsdException w:name="toa heading" w:semiHidden="1" w:unhideWhenUsed="1"/>
-    <w:lsdException w:name="List" w:semiHidden="1" w:unhideWhenUsed="1"/>
-    <w:lsdException w:name="List Bullet" w:semiHidden="1" w:unhideWhenUsed="1"/>
-    <w:lsdException w:name="List Number" w:semiHidden="1" w:unhideWhenUsed="1"/>
-    <w:lsdException w:name="List 2" w:semiHidden="1" w:unhideWhenUsed="1"/>
-    <w:lsdException w:name="List 3" w:semiHidden="1" w:unhideWhenUsed="1"/>
-    <w:lsdException w:name="List 4" w:semiHidden="1" w:unhideWhenUsed="1"/>
-    <w:lsdException w:name="List 5" w:semiHidden="1" w:unhideWhenUsed="1"/>
-    <w:lsdException w:name="List Bullet 2" w:semiHidden="1" w:unhideWhenUsed="1"/>
-    <w:lsdException w:name="List Bullet 3" w:semiHidden="1" w:unhideWhenUsed="1"/>
-    <w:lsdException w:name="List Bullet 4" w:semiHidden="1" w:unhideWhenUsed="1"/>
-    <w:lsdException w:name="List Bullet 5" w:semiHidden="1" w:unhideWhenUsed="1"/>
-    <w:lsdException w:name="List Number 2" w:semiHidden="1" w:unhideWhenUsed="1"/>
-    <w:lsdException w:name="List Number 3" w:semiHidden="1" w:unhideWhenUsed="1"/>
-    <w:lsdException w:name="List Number 4" w:semiHidden="1" w:unhideWhenUsed="1"/>
-    <w:lsdException w:name="List Number 5" w:semiHidden="1" w:unhideWhenUsed="1"/>
-    <w:lsdException w:name="Title" w:uiPriority="10" w:qFormat="1"/>
-    <w:lsdException w:name="Closing" w:semiHidden="1" w:unhideWhenUsed="1"/>
-    <w:lsdException w:name="Signature" w:semiHidden="1" w:unhideWhenUsed="1"/>
-    <w:lsdException w:name="Default Paragraph Font" w:semiHidden="1" w:uiPriority="1" w:unhideWhenUsed="1"/>
-    <w:lsdException w:name="Body Text" w:semiHidden="1" w:unhideWhenUsed="1"/>
-    <w:lsdException w:name="Body Text Indent" w:semiHidden="1" w:unhideWhenUsed="1"/>
-    <w:lsdException w:name="List Continue" w:semiHidden="1" w:unhideWhenUsed="1"/>
-    <w:lsdException w:name="List Continue 2" w:semiHidden="1" w:unhideWhenUsed="1"/>
-    <w:lsdException w:name="List Continue 3" w:semiHidden="1" w:unhideWhenUsed="1"/>
-    <w:lsdException w:name="List Continue 4" w:semiHidden="1" w:unhideWhenUsed="1"/>
-    <w:lsdException w:name="List Continue 5" w:semiHidden="1" w:unhideWhenUsed="1"/>
-    <w:lsdException w:name="Message Header" w:semiHidden="1" w:unhideWhenUsed="1"/>
-    <w:lsdException w:name="Subtitle" w:uiPriority="11" w:qFormat="1"/>
-    <w:lsdException w:name="Salutation" w:semiHidden="1" w:unhideWhenUsed="1"/>
-    <w:lsdException w:name="Date" w:semiHidden="1" w:unhideWhenUsed="1"/>
-    <w:lsdException w:name="Body Text First Indent" w:semiHidden="1" w:unhideWhenUsed="1"/>
-    <w:lsdException w:name="Body Text First Indent 2" w:semiHidden="1" w:unhideWhenUsed="1"/>
-    <w:lsdException w:name="Note Heading" w:semiHidden="1" w:unhideWhenUsed="1"/>
-    <w:lsdException w:name="Body Text 2" w:semiHidden="1" w:unhideWhenUsed="1"/>
-    <w:lsdException w:name="Body Text 3" w:semiHidden="1" w:unhideWhenUsed="1"/>
-    <w:lsdException w:name="Body Text Indent 2" w:semiHidden="1" w:unhideWhenUsed="1"/>
-    <w:lsdException w:name="Body Text Indent 3" w:semiHidden="1" w:unhideWhenUsed="1"/>
-    <w:lsdException w:name="Block Text" w:semiHidden="1" w:unhideWhenUsed="1"/>
-    <w:lsdException w:name="Hyperlink" w:semiHidden="1" w:unhideWhenUsed="1"/>
-    <w:lsdException w:name="FollowedHyperlink" w:semiHidden="1" w:unhideWhenUsed="1"/>
-    <w:lsdException w:name="Strong" w:uiPriority="22" w:qFormat="1"/>
-    <w:lsdException w:name="Emphasis" w:uiPriority="20" w:qFormat="1"/>
-    <w:lsdException w:name="Document Map" w:semiHidden="1" w:unhideWhenUsed="1"/>
-    <w:lsdException w:name="Plain Text" w:semiHidden="1" w:unhideWhenUsed="1"/>
-    <w:lsdException w:name="E-mail Signature" w:semiHidden="1" w:unhideWhenUsed="1"/>
-    <w:lsdException w:name="HTML Top of Form" w:semiHidden="1" w:unhideWhenUsed="1"/>
-    <w:lsdException w:name="HTML Bottom of Form" w:semiHidden="1" w:unhideWhenUsed="1"/>
-    <w:lsdException w:name="Normal (Web)" w:semiHidden="1" w:unhideWhenUsed="1"/>
-    <w:lsdException w:name="HTML Acronym" w:semiHidden="1" w:unhideWhenUsed="1"/>
-    <w:lsdException w:name="HTML Address" w:semiHidden="1" w:unhideWhenUsed="1"/>
-    <w:lsdException w:name="HTML Cite" w:semiHidden="1" w:unhideWhenUsed="1"/>
-    <w:lsdException w:name="HTML Code" w:semiHidden="1" w:unhideWhenUsed="1"/>
-    <w:lsdException w:name="HTML Definition" w:semiHidden="1" w:unhideWhenUsed="1"/>
-    <w:lsdException w:name="HTML Keyboard" w:semiHidden="1" w:unhideWhenUsed="1"/>
-    <w:lsdException w:name="HTML Preformatted" w:semiHidden="1" w:unhideWhenUsed="1"/>
-    <w:lsdException w:name="HTML Sample" w:semiHidden="1" w:unhideWhenUsed="1"/>
-    <w:lsdException w:name="HTML Typewriter" w:semiHidden="1" w:unhideWhenUsed="1"/>
-    <w:lsdException w:name="HTML Variable" w:semiHidden="1" w:unhideWhenUsed="1"/>
-    <w:lsdException w:name="Normal Table" w:semiHidden="1" w:unhideWhenUsed="1"/>
-    <w:lsdException w:name="annotation subject" w:semiHidden="1" w:unhideWhenUsed="1"/>
-    <w:lsdException w:name="No List" w:semiHidden="1" w:unhideWhenUsed="1"/>
-    <w:lsdException w:name="Outline List 1" w:semiHidden="1" w:unhideWhenUsed="1"/>
-    <w:lsdException w:name="Outline List 2" w:semiHidden="1" w:unhideWhenUsed="1"/>
-    <w:lsdException w:name="Outline List 3" w:semiHidden="1" w:unhideWhenUsed="1"/>
-    <w:lsdException w:name="Table Simple 1" w:semiHidden="1" w:unhideWhenUsed="1"/>
-    <w:lsdException w:name="Table Simple 2" w:semiHidden="1" w:unhideWhenUsed="1"/>
-    <w:lsdException w:name="Table Simple 3" w:semiHidden="1" w:unhideWhenUsed="1"/>
-    <w:lsdException w:name="Table Classic 1" w:semiHidden="1" w:unhideWhenUsed="1"/>
-    <w:lsdException w:name="Table Classic 2" w:semiHidden="1" w:unhideWhenUsed="1"/>
-    <w:lsdException w:name="Table Classic 3" w:semiHidden="1" w:unhideWhenUsed="1"/>
-    <w:lsdException w:name="Table Classic 4" w:semiHidden="1" w:unhideWhenUsed="1"/>
-    <w:lsdException w:name="Table Colorful 1" w:semiHidden="1" w:unhideWhenUsed="1"/>
-    <w:lsdException w:name="Table Colorful 2" w:semiHidden="1" w:unhideWhenUsed="1"/>
-    <w:lsdException w:name="Table Colorful 3" w:semiHidden="1" w:unhideWhenUsed="1"/>
-    <w:lsdException w:name="Table Columns 1" w:semiHidden="1" w:unhideWhenUsed="1"/>
-    <w:lsdException w:name="Table Columns 2" w:semiHidden="1" w:unhideWhenUsed="1"/>
-    <w:lsdException w:name="Table Columns 3" w:semiHidden="1" w:unhideWhenUsed="1"/>
-    <w:lsdException w:name="Table Columns 4" w:semiHidden="1" w:unhideWhenUsed="1"/>
-    <w:lsdException w:name="Table Columns 5" w:semiHidden="1" w:unhideWhenUsed="1"/>
-    <w:lsdException w:name="Table Grid 1" w:semiHidden="1" w:unhideWhenUsed="1"/>
-    <w:lsdException w:name="Table Grid 2" w:semiHidden="1" w:unhideWhenUsed="1"/>
-    <w:lsdException w:name="Table Grid 3" w:semiHidden="1" w:unhideWhenUsed="1"/>
-    <w:lsdException w:name="Table Grid 4" w:semiHidden="1" w:unhideWhenUsed="1"/>
-    <w:lsdException w:name="Table Grid 5" w:semiHidden="1" w:unhideWhenUsed="1"/>
-    <w:lsdException w:name="Table Grid 6" w:semiHidden="1" w:unhideWhenUsed="1"/>
-    <w:lsdException w:name="Table Grid 7" w:semiHidden="1" w:unhideWhenUsed="1"/>
-    <w:lsdException w:name="Table Grid 8" w:semiHidden="1" w:unhideWhenUsed="1"/>
-    <w:lsdException w:name="Table List 1" w:semiHidden="1" w:unhideWhenUsed="1"/>
-    <w:lsdException w:name="Table List 2" w:semiHidden="1" w:unhideWhenUsed="1"/>
-    <w:lsdException w:name="Table List 3" w:semiHidden="1" w:unhideWhenUsed="1"/>
-    <w:lsdException w:name="Table List 4" w:semiHidden="1" w:unhideWhenUsed="1"/>
-    <w:lsdException w:name="Table List 5" w:semiHidden="1" w:unhideWhenUsed="1"/>
-    <w:lsdException w:name="Table List 6" w:semiHidden="1" w:unhideWhenUsed="1"/>
-    <w:lsdException w:name="Table List 7" w:semiHidden="1" w:unhideWhenUsed="1"/>
-    <w:lsdException w:name="Table List 8" w:semiHidden="1" w:unhideWhenUsed="1"/>
-    <w:lsdException w:name="Table 3D effects 1" w:semiHidden="1" w:unhideWhenUsed="1"/>
-    <w:lsdException w:name="Table 3D effects 2" w:semiHidden="1" w:unhideWhenUsed="1"/>
-    <w:lsdException w:name="Table 3D effects 3" w:semiHidden="1" w:unhideWhenUsed="1"/>
-    <w:lsdException w:name="Table Contemporary" w:semiHidden="1" w:unhideWhenUsed="1"/>
-    <w:lsdException w:name="Table Elegant" w:semiHidden="1" w:unhideWhenUsed="1"/>
-    <w:lsdException w:name="Table Professional" w:semiHidden="1" w:unhideWhenUsed="1"/>
-    <w:lsdException w:name="Table Subtle 1" w:semiHidden="1" w:unhideWhenUsed="1"/>
-    <w:lsdException w:name="Table Subtle 2" w:semiHidden="1" w:unhideWhenUsed="1"/>
-    <w:lsdException w:name="Table Web 1" w:semiHidden="1" w:unhideWhenUsed="1"/>
-    <w:lsdException w:name="Table Web 2" w:semiHidden="1" w:unhideWhenUsed="1"/>
-    <w:lsdException w:name="Table Web 3" w:semiHidden="1" w:unhideWhenUsed="1"/>
-    <w:lsdException w:name="Balloon Text" w:semiHidden="1" w:unhideWhenUsed="1"/>
-    <w:lsdException w:name="Table Grid" w:uiPriority="39"/>
-    <w:lsdException w:name="Table Theme" w:semiHidden="1" w:unhideWhenUsed="1"/>
-    <w:lsdException w:name="Placeholder Text" w:semiHidden="1"/>
-    <w:lsdException w:name="No Spacing" w:uiPriority="1" w:qFormat="1"/>
-    <w:lsdException w:name="Light Shading" w:uiPriority="60"/>
-    <w:lsdException w:name="Light List" w:uiPriority="61"/>
-    <w:lsdException w:name="Light Grid" w:uiPriority="62"/>
-    <w:lsdException w:name="Medium Shading 1" w:uiPriority="63"/>
-    <w:lsdException w:name="Medium Shading 2" w:uiPriority="64"/>
-    <w:lsdException w:name="Medium List 1" w:uiPriority="65"/>
-    <w:lsdException w:name="Medium List 2" w:uiPriority="66"/>
-    <w:lsdException w:name="Medium Grid 1" w:uiPriority="67"/>
-    <w:lsdException w:name="Medium Grid 2" w:uiPriority="68"/>
-    <w:lsdException w:name="Medium Grid 3" w:uiPriority="69"/>
-    <w:lsdException w:name="Dark List" w:uiPriority="70"/>
-    <w:lsdException w:name="Colorful Shading" w:uiPriority="71"/>
-    <w:lsdException w:name="Colorful List" w:uiPriority="72"/>
-    <w:lsdException w:name="Colorful Grid" w:uiPriority="73"/>
-    <w:lsdException w:name="Light Shading Accent 1" w:uiPriority="60"/>
-    <w:lsdException w:name="Light List Accent 1" w:uiPriority="61"/>
-    <w:lsdException w:name="Light Grid Accent 1" w:uiPriority="62"/>
-    <w:lsdException w:name="Medium Shading 1 Accent 1" w:uiPriority="63"/>
-    <w:lsdException w:name="Medium Shading 2 Accent 1" w:uiPriority="64"/>
-    <w:lsdException w:name="Medium List 1 Accent 1" w:uiPriority="65"/>
-    <w:lsdException w:name="Revision" w:semiHidden="1"/>
-    <w:lsdException w:name="List Paragraph" w:uiPriority="34" w:qFormat="1"/>
-    <w:lsdException w:name="Quote" w:uiPriority="29" w:qFormat="1"/>
-    <w:lsdException w:name="Intense Quote" w:uiPriority="30" w:qFormat="1"/>
-    <w:lsdException w:name="Medium List 2 Accent 1" w:uiPriority="66"/>
-    <w:lsdException w:name="Medium Grid 1 Accent 1" w:uiPriority="67"/>
-    <w:lsdException w:name="Medium Grid 2 Accent 1" w:uiPriority="68"/>
-    <w:lsdException w:name="Medium Grid 3 Accent 1" w:uiPriority="69"/>
-    <w:lsdException w:name="Dark List Accent 1" w:uiPriority="70"/>
-    <w:lsdException w:name="Colorful Shading Accent 1" w:uiPriority="71"/>
-    <w:lsdException w:name="Colorful List Accent 1" w:uiPriority="72"/>
-    <w:lsdException w:name="Colorful Grid Accent 1" w:uiPriority="73"/>
-    <w:lsdException w:name="Light Shading Accent 2" w:uiPriority="60"/>
-    <w:lsdException w:name="Light List Accent 2" w:uiPriority="61"/>
-    <w:lsdException w:name="Light Grid Accent 2" w:uiPriority="62"/>
-    <w:lsdException w:name="Medium Shading 1 Accent 2" w:uiPriority="63"/>
-    <w:lsdException w:name="Medium Shading 2 Accent 2" w:uiPriority="64"/>
-    <w:lsdException w:name="Medium List 1 Accent 2" w:uiPriority="65"/>
-    <w:lsdException w:name="Medium List 2 Accent 2" w:uiPriority="66"/>
-    <w:lsdException w:name="Medium Grid 1 Accent 2" w:uiPriority="67"/>
-    <w:lsdException w:name="Medium Grid 2 Accent 2" w:uiPriority="68"/>
-    <w:lsdException w:name="Medium Grid 3 Accent 2" w:uiPriority="69"/>
-    <w:lsdException w:name="Dark List Accent 2" w:uiPriority="70"/>
-    <w:lsdException w:name="Colorful Shading Accent 2" w:uiPriority="71"/>
-    <w:lsdException w:name="Colorful List Accent 2" w:uiPriority="72"/>
-    <w:lsdException w:name="Colorful Grid Accent 2" w:uiPriority="73"/>
-    <w:lsdException w:name="Light Shading Accent 3" w:uiPriority="60"/>
-    <w:lsdException w:name="Light List Accent 3" w:uiPriority="61"/>
-    <w:lsdException w:name="Light Grid Accent 3" w:uiPriority="62"/>
-    <w:lsdException w:name="Medium Shading 1 Accent 3" w:uiPriority="63"/>
-    <w:lsdException w:name="Medium Shading 2 Accent 3" w:uiPriority="64"/>
-    <w:lsdException w:name="Medium List 1 Accent 3" w:uiPriority="65"/>
-    <w:lsdException w:name="Medium List 2 Accent 3" w:uiPriority="66"/>
-    <w:lsdException w:name="Medium Grid 1 Accent 3" w:uiPriority="67"/>
-    <w:lsdException w:name="Medium Grid 2 Accent 3" w:uiPriority="68"/>
-    <w:lsdException w:name="Medium Grid 3 Accent 3" w:uiPriority="69"/>
-    <w:lsdException w:name="Dark List Accent 3" w:uiPriority="70"/>
-    <w:lsdException w:name="Colorful Shading Accent 3" w:uiPriority="71"/>
-    <w:lsdException w:name="Colorful List Accent 3" w:uiPriority="72"/>
-    <w:lsdException w:name="Colorful Grid Accent 3" w:uiPriority="73"/>
-    <w:lsdException w:name="Light Shading Accent 4" w:uiPriority="60"/>
-    <w:lsdException w:name="Light List Accent 4" w:uiPriority="61"/>
-    <w:lsdException w:name="Light Grid Accent 4" w:uiPriority="62"/>
-    <w:lsdException w:name="Medium Shading 1 Accent 4" w:uiPriority="63"/>
-    <w:lsdException w:name="Medium Shading 2 Accent 4" w:uiPriority="64"/>
-    <w:lsdException w:name="Medium List 1 Accent 4" w:uiPriority="65"/>
-    <w:lsdException w:name="Medium List 2 Accent 4" w:uiPriority="66"/>
-    <w:lsdException w:name="Medium Grid 1 Accent 4" w:uiPriority="67"/>
-    <w:lsdException w:name="Medium Grid 2 Accent 4" w:uiPriority="68"/>
-    <w:lsdException w:name="Medium Grid 3 Accent 4" w:uiPriority="69"/>
-    <w:lsdException w:name="Dark List Accent 4" w:uiPriority="70"/>
-    <w:lsdException w:name="Colorful Shading Accent 4" w:uiPriority="71"/>
-    <w:lsdException w:name="Colorful List Accent 4" w:uiPriority="72"/>
-    <w:lsdException w:name="Colorful Grid Accent 4" w:uiPriority="73"/>
-    <w:lsdException w:name="Light Shading Accent 5" w:uiPriority="60"/>
-    <w:lsdException w:name="Light List Accent 5" w:uiPriority="61"/>
-    <w:lsdException w:name="Light Grid Accent 5" w:uiPriority="62"/>
-    <w:lsdException w:name="Medium Shading 1 Accent 5" w:uiPriority="63"/>
-    <w:lsdException w:name="Medium Shading 2 Accent 5" w:uiPriority="64"/>
-    <w:lsdException w:name="Medium List 1 Accent 5" w:uiPriority="65"/>
-    <w:lsdException w:name="Medium List 2 Accent 5" w:uiPriority="66"/>
-    <w:lsdException w:name="Medium Grid 1 Accent 5" w:uiPriority="67"/>
-    <w:lsdException w:name="Medium Grid 2 Accent 5" w:uiPriority="68"/>
-    <w:lsdException w:name="Medium Grid 3 Accent 5" w:uiPriority="69"/>
-    <w:lsdException w:name="Dark List Accent 5" w:uiPriority="70"/>
-    <w:lsdException w:name="Colorful Shading Accent 5" w:uiPriority="71"/>
-    <w:lsdException w:name="Colorful List Accent 5" w:uiPriority="72"/>
-    <w:lsdException w:name="Colorful Grid Accent 5" w:uiPriority="73"/>
-    <w:lsdException w:name="Light Shading Accent 6" w:uiPriority="60"/>
-    <w:lsdException w:name="Light List Accent 6" w:uiPriority="61"/>
-    <w:lsdException w:name="Light Grid Accent 6" w:uiPriority="62"/>
-    <w:lsdException w:name="Medium Shading 1 Accent 6" w:uiPriority="63"/>
-    <w:lsdException w:name="Medium Shading 2 Accent 6" w:uiPriority="64"/>
-    <w:lsdException w:name="Medium List 1 Accent 6" w:uiPriority="65"/>
-    <w:lsdException w:name="Medium List 2 Accent 6" w:uiPriority="66"/>
-    <w:lsdException w:name="Medium Grid 1 Accent 6" w:uiPriority="67"/>
-    <w:lsdException w:name="Medium Grid 2 Accent 6" w:uiPriority="68"/>
-    <w:lsdException w:name="Medium Grid 3 Accent 6" w:uiPriority="69"/>
-    <w:lsdException w:name="Dark List Accent 6" w:uiPriority="70"/>
-    <w:lsdException w:name="Colorful Shading Accent 6" w:uiPriority="71"/>
-    <w:lsdException w:name="Colorful List Accent 6" w:uiPriority="72"/>
-    <w:lsdException w:name="Colorful Grid Accent 6" w:uiPriority="73"/>
-    <w:lsdException w:name="Subtle Emphasis" w:uiPriority="19" w:qFormat="1"/>
-    <w:lsdException w:name="Intense Emphasis" w:uiPriority="21" w:qFormat="1"/>
-    <w:lsdException w:name="Subtle Reference" w:uiPriority="31" w:qFormat="1"/>
-    <w:lsdException w:name="Intense Reference" w:uiPriority="32" w:qFormat="1"/>
-    <w:lsdException w:name="Book Title" w:uiPriority="33" w:qFormat="1"/>
-    <w:lsdException w:name="Bibliography" w:semiHidden="1" w:uiPriority="37" w:unhideWhenUsed="1"/>
-    <w:lsdException w:name="TOC Heading" w:semiHidden="1" w:uiPriority="39" w:unhideWhenUsed="1" w:qFormat="1"/>
-    <w:lsdException w:name="Plain Table 1" w:uiPriority="41"/>
-    <w:lsdException w:name="Plain Table 2" w:uiPriority="42"/>
-    <w:lsdException w:name="Plain Table 3" w:uiPriority="43"/>
-    <w:lsdException w:name="Plain Table 4" w:uiPriority="44"/>
-    <w:lsdException w:name="Plain Table 5" w:uiPriority="45"/>
-    <w:lsdException w:name="Grid Table Light" w:uiPriority="40"/>
-    <w:lsdException w:name="Grid Table 1 Light" w:uiPriority="46"/>
-    <w:lsdException w:name="Grid Table 2" w:uiPriority="47"/>
-    <w:lsdException w:name="Grid Table 3" w:uiPriority="48"/>
-    <w:lsdException w:name="Grid Table 4" w:uiPriority="49"/>
-    <w:lsdException w:name="Grid Table 5 Dark" w:uiPriority="50"/>
-    <w:lsdException w:name="Grid Table 6 Colorful" w:uiPriority="51"/>
-    <w:lsdException w:name="Grid Table 7 Colorful" w:uiPriority="52"/>
-    <w:lsdException w:name="Grid Table 1 Light Accent 1" w:uiPriority="46"/>
-    <w:lsdException w:name="Grid Table 2 Accent 1" w:uiPriority="47"/>
-    <w:lsdException w:name="Grid Table 3 Accent 1" w:uiPriority="48"/>
-    <w:lsdException w:name="Grid Table 4 Accent 1" w:uiPriority="49"/>
-    <w:lsdException w:name="Grid Table 5 Dark Accent 1" w:uiPriority="50"/>
-    <w:lsdException w:name="Grid Table 6 Colorful Accent 1" w:uiPriority="51"/>
-    <w:lsdException w:name="Grid Table 7 Colorful Accent 1" w:uiPriority="52"/>
-    <w:lsdException w:name="Grid Table 1 Light Accent 2" w:uiPriority="46"/>
-    <w:lsdException w:name="Grid Table 2 Accent 2" w:uiPriority="47"/>
-    <w:lsdException w:name="Grid Table 3 Accent 2" w:uiPriority="48"/>
-    <w:lsdException w:name="Grid Table 4 Accent 2" w:uiPriority="49"/>
-    <w:lsdException w:name="Grid Table 5 Dark Accent 2" w:uiPriority="50"/>
-    <w:lsdException w:name="Grid Table 6 Colorful Accent 2" w:uiPriority="51"/>
-    <w:lsdException w:name="Grid Table 7 Colorful Accent 2" w:uiPriority="52"/>
-    <w:lsdException w:name="Grid Table 1 Light Accent 3" w:uiPriority="46"/>
-    <w:lsdException w:name="Grid Table 2 Accent 3" w:uiPriority="47"/>
-    <w:lsdException w:name="Grid Table 3 Accent 3" w:uiPriority="48"/>
-    <w:lsdException w:name="Grid Table 4 Accent 3" w:uiPriority="49"/>
-    <w:lsdException w:name="Grid Table 5 Dark Accent 3" w:uiPriority="50"/>
-    <w:lsdException w:name="Grid Table 6 Colorful Accent 3" w:uiPriority="51"/>
-    <w:lsdException w:name="Grid Table 7 Colorful Accent 3" w:uiPriority="52"/>
-    <w:lsdException w:name="Grid Table 1 Light Accent 4" w:uiPriority="46"/>
-    <w:lsdException w:name="Grid Table 2 Accent 4" w:uiPriority="47"/>
-    <w:lsdException w:name="Grid Table 3 Accent 4" w:uiPriority="48"/>
-    <w:lsdException w:name="Grid Table 4 Accent 4" w:uiPriority="49"/>
-    <w:lsdException w:name="Grid Table 5 Dark Accent 4" w:uiPriority="50"/>
-    <w:lsdException w:name="Grid Table 6 Colorful Accent 4" w:uiPriority="51"/>
-    <w:lsdException w:name="Grid Table 7 Colorful Accent 4" w:uiPriority="52"/>
-    <w:lsdException w:name="Grid Table 1 Light Accent 5" w:uiPriority="46"/>
-    <w:lsdException w:name="Grid Table 2 Accent 5" w:uiPriority="47"/>
-    <w:lsdException w:name="Grid Table 3 Accent 5" w:uiPriority="48"/>
-    <w:lsdException w:name="Grid Table 4 Accent 5" w:uiPriority="49"/>
-    <w:lsdException w:name="Grid Table 5 Dark Accent 5" w:uiPriority="50"/>
-    <w:lsdException w:name="Grid Table 6 Colorful Accent 5" w:uiPriority="51"/>
-    <w:lsdException w:name="Grid Table 7 Colorful Accent 5" w:uiPriority="52"/>
-    <w:lsdException w:name="Grid Table 1 Light Accent 6" w:uiPriority="46"/>
-    <w:lsdException w:name="Grid Table 2 Accent 6" w:uiPriority="47"/>
-    <w:lsdException w:name="Grid Table 3 Accent 6" w:uiPriority="48"/>
-    <w:lsdException w:name="Grid Table 4 Accent 6" w:uiPriority="49"/>
-    <w:lsdException w:name="Grid Table 5 Dark Accent 6" w:uiPriority="50"/>
-    <w:lsdException w:name="Grid Table 6 Colorful Accent 6" w:uiPriority="51"/>
-    <w:lsdException w:name="Grid Table 7 Colorful Accent 6" w:uiPriority="52"/>
-    <w:lsdException w:name="List Table 1 Light" w:uiPriority="46"/>
-    <w:lsdException w:name="List Table 2" w:uiPriority="47"/>
-    <w:lsdException w:name="List Table 3" w:uiPriority="48"/>
-    <w:lsdException w:name="List Table 4" w:uiPriority="49"/>
-    <w:lsdException w:name="List Table 5 Dark" w:uiPriority="50"/>
-    <w:lsdException w:name="List Table 6 Colorful" w:uiPriority="51"/>
-    <w:lsdException w:name="List Table 7 Colorful" w:uiPriority="52"/>
-    <w:lsdException w:name="List Table 1 Light Accent 1" w:uiPriority="46"/>
-    <w:lsdException w:name="List Table 2 Accent 1" w:uiPriority="47"/>
-    <w:lsdException w:name="List Table 3 Accent 1" w:uiPriority="48"/>
-    <w:lsdException w:name="List Table 4 Accent 1" w:uiPriority="49"/>
-    <w:lsdException w:name="List Table 5 Dark Accent 1" w:uiPriority="50"/>
-    <w:lsdException w:name="List Table 6 Colorful Accent 1" w:uiPriority="51"/>
-    <w:lsdException w:name="List Table 7 Colorful Accent 1" w:uiPriority="52"/>
-    <w:lsdException w:name="List Table 1 Light Accent 2" w:uiPriority="46"/>
-    <w:lsdException w:name="List Table 2 Accent 2" w:uiPriority="47"/>
-    <w:lsdException w:name="List Table 3 Accent 2" w:uiPriority="48"/>
-    <w:lsdException w:name="List Table 4 Accent 2" w:uiPriority="49"/>
-    <w:lsdException w:name="List Table 5 Dark Accent 2" w:uiPriority="50"/>
-    <w:lsdException w:name="List Table 6 Colorful Accent 2" w:uiPriority="51"/>
-    <w:lsdException w:name="List Table 7 Colorful Accent 2" w:uiPriority="52"/>
-    <w:lsdException w:name="List Table 1 Light Accent 3" w:uiPriority="46"/>
-    <w:lsdException w:name="List Table 2 Accent 3" w:uiPriority="47"/>
-    <w:lsdException w:name="List Table 3 Accent 3" w:uiPriority="48"/>
-    <w:lsdException w:name="List Table 4 Accent 3" w:uiPriority="49"/>
-    <w:lsdException w:name="List Table 5 Dark Accent 3" w:uiPriority="50"/>
-    <w:lsdException w:name="List Table 6 Colorful Accent 3" w:uiPriority="51"/>
-    <w:lsdException w:name="List Table 7 Colorful Accent 3" w:uiPriority="52"/>
-    <w:lsdException w:name="List Table 1 Light Accent 4" w:uiPriority="46"/>
-    <w:lsdException w:name="List Table 2 Accent 4" w:uiPriority="47"/>
-    <w:lsdException w:name="List Table 3 Accent 4" w:uiPriority="48"/>
-    <w:lsdException w:name="List Table 4 Accent 4" w:uiPriority="49"/>
-    <w:lsdException w:name="List Table 5 Dark Accent 4" w:uiPriority="50"/>
-    <w:lsdException w:name="List Table 6 Colorful Accent 4" w:uiPriority="51"/>
-    <w:lsdException w:name="List Table 7 Colorful Accent 4" w:uiPriority="52"/>
-    <w:lsdException w:name="List Table 1 Light Accent 5" w:uiPriority="46"/>
-    <w:lsdException w:name="List Table 2 Accent 5" w:uiPriority="47"/>
-    <w:lsdException w:name="List Table 3 Accent 5" w:uiPriority="48"/>
-    <w:lsdException w:name="List Table 4 Accent 5" w:uiPriority="49"/>
-    <w:lsdException w:name="List Table 5 Dark Accent 5" w:uiPriority="50"/>
-    <w:lsdException w:name="List Table 6 Colorful Accent 5" w:uiPriority="51"/>
-    <w:lsdException w:name="List Table 7 Colorful Accent 5" w:uiPriority="52"/>
-    <w:lsdException w:name="List Table 1 Light Accent 6" w:uiPriority="46"/>
-    <w:lsdException w:name="List Table 2 Accent 6" w:uiPriority="47"/>
-    <w:lsdException w:name="List Table 3 Accent 6" w:uiPriority="48"/>
-    <w:lsdException w:name="List Table 4 Accent 6" w:uiPriority="49"/>
-    <w:lsdException w:name="List Table 5 Dark Accent 6" w:uiPriority="50"/>
-    <w:lsdException w:name="List Table 6 Colorful Accent 6" w:uiPriority="51"/>
-    <w:lsdException w:name="List Table 7 Colorful Accent 6" w:uiPriority="52"/>
-  </w:latentStyles>
-  <w:style w:type="paragraph" w:default="1" w:styleId="Normal">
-    <w:name w:val="Normal"/>
-    <w:qFormat/>
-  </w:style>
-  <w:style w:type="character" w:default="1" w:styleId="DefaultParagraphFont">
-    <w:name w:val="Default Paragraph Font"/>
-    <w:uiPriority w:val="1"/>
-    <w:semiHidden/>
-    <w:unhideWhenUsed/>
-  </w:style>
-  <w:style w:type="table" w:default="1" w:styleId="TableNormal">
-    <w:name w:val="Normal Table"/>
-    <w:uiPriority w:val="99"/>
-    <w:semiHidden/>
-    <w:unhideWhenUsed/>
-    <w:tblPr>
-      <w:tblInd w:w="0" w:type="dxa"/>
-      <w:tblCellMar>
-        <w:top w:w="0" w:type="dxa"/>
-        <w:left w:w="108" w:type="dxa"/>
-        <w:bottom w:w="0" w:type="dxa"/>
-        <w:right w:w="108" w:type="dxa"/>
-      </w:tblCellMar>
-    </w:tblPr>
-  </w:style>
-  <w:style w:type="numbering" w:default="1" w:styleId="NoList">
-    <w:name w:val="No List"/>
-    <w:uiPriority w:val="99"/>
-    <w:semiHidden/>
-    <w:unhideWhenUsed/>
-  </w:style>
-  <w:style w:type="character" w:styleId="PlaceholderText">
-    <w:name w:val="Placeholder Text"/>
-    <w:basedOn w:val="DefaultParagraphFont"/>
-    <w:uiPriority w:val="99"/>
-    <w:semiHidden/>
-    <w:rsid w:val="000137CD"/>
-    <w:rPr>
-      <w:color w:val="808080"/>
-    </w:rPr>
-  </w:style>
-</w:styles>
-</file>
-
-<file path=word/glossary/webSettings.xml><?xml version="1.0" encoding="utf-8"?>
-<w:webSettings xmlns:mc="http://schemas.openxmlformats.org/markup-compatibility/2006" xmlns:r="http://schemas.openxmlformats.org/officeDocument/2006/relationships" xmlns:w="http://schemas.openxmlformats.org/wordprocessingml/2006/main" xmlns:w14="http://schemas.microsoft.com/office/word/2010/wordml" xmlns:w15="http://schemas.microsoft.com/office/word/2012/wordml" xmlns:w16se="http://schemas.microsoft.com/office/word/2015/wordml/symex" mc:Ignorable="w14 w15 w16se">
-  <w:optimizeForBrowser/>
-  <w:allowPNG/>
-</w:webSettings>
-</file>
-
 <file path=word/theme/theme1.xml><?xml version="1.0" encoding="utf-8"?>
 <a:theme xmlns:a="http://schemas.openxmlformats.org/drawingml/2006/main" name="Office Theme">
   <a:themeElements>
@@ -20500,7 +20299,7 @@
 </file>
 
 <file path=customXml/itemProps1.xml><?xml version="1.0" encoding="utf-8"?>
-<ds:datastoreItem xmlns:ds="http://schemas.openxmlformats.org/officeDocument/2006/customXml" ds:itemID="{6D597A27-E118-4108-A859-6747296108CB}">
+<ds:datastoreItem xmlns:ds="http://schemas.openxmlformats.org/officeDocument/2006/customXml" ds:itemID="{49B0688B-E252-4251-B39B-88B5624A89A7}">
   <ds:schemaRefs>
     <ds:schemaRef ds:uri="http://schemas.openxmlformats.org/officeDocument/2006/bibliography"/>
   </ds:schemaRefs>

</xml_diff>

<commit_message>
small change to user manual prior to new release
</commit_message>
<xml_diff>
--- a/examples/VAST_user_manual.docx
+++ b/examples/VAST_user_manual.docx
@@ -5965,7 +5965,7 @@
           <w:bdr w:val="none" w:sz="0" w:space="0" w:color="auto" w:frame="1"/>
           <w:lang w:eastAsia="en-GB"/>
         </w:rPr>
-        <w:t>ObsModelp</w:t>
+        <w:t>ObsModel</w:t>
       </w:r>
       <w:proofErr w:type="spellEnd"/>
       <w:r>
@@ -6631,6 +6631,8 @@
         </w:rPr>
         <w:t xml:space="preserve"> is the logistic function, and:</w:t>
       </w:r>
+      <w:bookmarkStart w:id="0" w:name="_GoBack"/>
+      <w:bookmarkEnd w:id="0"/>
     </w:p>
     <w:p>
       <w:pPr>
@@ -7304,7 +7306,7 @@
           <w:bdr w:val="none" w:sz="0" w:space="0" w:color="auto" w:frame="1"/>
           <w:lang w:eastAsia="en-GB"/>
         </w:rPr>
-        <w:t>ObsModelp</w:t>
+        <w:t>ObsModel</w:t>
       </w:r>
       <w:proofErr w:type="spellEnd"/>
       <w:r>
@@ -10410,8 +10412,40 @@
                             <w:sz w:val="24"/>
                             <w:szCs w:val="24"/>
                           </w:rPr>
-                          <m:t>×r</m:t>
+                          <m:t>×</m:t>
                         </m:r>
+                        <m:sSub>
+                          <m:sSubPr>
+                            <m:ctrlPr>
+                              <w:rPr>
+                                <w:rFonts w:ascii="Cambria Math" w:eastAsiaTheme="minorEastAsia" w:hAnsi="Cambria Math" w:cs="Times New Roman"/>
+                                <w:i/>
+                                <w:sz w:val="24"/>
+                                <w:szCs w:val="24"/>
+                              </w:rPr>
+                            </m:ctrlPr>
+                          </m:sSubPr>
+                          <m:e>
+                            <m:r>
+                              <w:rPr>
+                                <w:rFonts w:ascii="Cambria Math" w:eastAsiaTheme="minorEastAsia" w:hAnsi="Cambria Math" w:cs="Times New Roman"/>
+                                <w:sz w:val="24"/>
+                                <w:szCs w:val="24"/>
+                              </w:rPr>
+                              <m:t>r</m:t>
+                            </m:r>
+                          </m:e>
+                          <m:sub>
+                            <m:r>
+                              <w:rPr>
+                                <w:rFonts w:ascii="Cambria Math" w:eastAsiaTheme="minorEastAsia" w:hAnsi="Cambria Math" w:cs="Times New Roman"/>
+                                <w:sz w:val="24"/>
+                                <w:szCs w:val="24"/>
+                              </w:rPr>
+                              <m:t>2</m:t>
+                            </m:r>
+                          </m:sub>
+                        </m:sSub>
                         <m:d>
                           <m:dPr>
                             <m:ctrlPr>
@@ -10734,8 +10768,40 @@
                 <w:sz w:val="24"/>
                 <w:szCs w:val="24"/>
               </w:rPr>
-              <m:t>×r</m:t>
+              <m:t>×</m:t>
             </m:r>
+            <m:sSub>
+              <m:sSubPr>
+                <m:ctrlPr>
+                  <w:rPr>
+                    <w:rFonts w:ascii="Cambria Math" w:eastAsiaTheme="minorEastAsia" w:hAnsi="Cambria Math" w:cs="Times New Roman"/>
+                    <w:i/>
+                    <w:sz w:val="24"/>
+                    <w:szCs w:val="24"/>
+                  </w:rPr>
+                </m:ctrlPr>
+              </m:sSubPr>
+              <m:e>
+                <m:r>
+                  <w:rPr>
+                    <w:rFonts w:ascii="Cambria Math" w:eastAsiaTheme="minorEastAsia" w:hAnsi="Cambria Math" w:cs="Times New Roman"/>
+                    <w:sz w:val="24"/>
+                    <w:szCs w:val="24"/>
+                  </w:rPr>
+                  <m:t>r</m:t>
+                </m:r>
+              </m:e>
+              <m:sub>
+                <m:r>
+                  <w:rPr>
+                    <w:rFonts w:ascii="Cambria Math" w:eastAsiaTheme="minorEastAsia" w:hAnsi="Cambria Math" w:cs="Times New Roman"/>
+                    <w:sz w:val="24"/>
+                    <w:szCs w:val="24"/>
+                  </w:rPr>
+                  <m:t>2</m:t>
+                </m:r>
+              </m:sub>
+            </m:sSub>
             <m:d>
               <m:dPr>
                 <m:ctrlPr>
@@ -10977,8 +11043,40 @@
             <w:sz w:val="24"/>
             <w:szCs w:val="24"/>
           </w:rPr>
-          <m:t>×r</m:t>
+          <m:t>×</m:t>
         </m:r>
+        <m:sSub>
+          <m:sSubPr>
+            <m:ctrlPr>
+              <w:rPr>
+                <w:rFonts w:ascii="Cambria Math" w:eastAsiaTheme="minorEastAsia" w:hAnsi="Cambria Math" w:cs="Times New Roman"/>
+                <w:i/>
+                <w:sz w:val="24"/>
+                <w:szCs w:val="24"/>
+              </w:rPr>
+            </m:ctrlPr>
+          </m:sSubPr>
+          <m:e>
+            <m:r>
+              <w:rPr>
+                <w:rFonts w:ascii="Cambria Math" w:eastAsiaTheme="minorEastAsia" w:hAnsi="Cambria Math" w:cs="Times New Roman"/>
+                <w:sz w:val="24"/>
+                <w:szCs w:val="24"/>
+              </w:rPr>
+              <m:t>r</m:t>
+            </m:r>
+          </m:e>
+          <m:sub>
+            <m:r>
+              <w:rPr>
+                <w:rFonts w:ascii="Cambria Math" w:eastAsiaTheme="minorEastAsia" w:hAnsi="Cambria Math" w:cs="Times New Roman"/>
+                <w:sz w:val="24"/>
+                <w:szCs w:val="24"/>
+              </w:rPr>
+              <m:t>2</m:t>
+            </m:r>
+          </m:sub>
+        </m:sSub>
         <m:d>
           <m:dPr>
             <m:ctrlPr>
@@ -15448,8 +15546,18 @@
           <w:bdr w:val="none" w:sz="0" w:space="0" w:color="auto" w:frame="1"/>
           <w:lang w:eastAsia="en-GB"/>
         </w:rPr>
-        <w:t>[3</w:t>
-      </w:r>
+        <w:t>[3]=0</w:t>
+      </w:r>
+      <w:r>
+        <w:rPr>
+          <w:rFonts w:ascii="Times New Roman" w:eastAsiaTheme="minorEastAsia" w:hAnsi="Times New Roman" w:cs="Times New Roman"/>
+          <w:iCs/>
+          <w:sz w:val="24"/>
+          <w:szCs w:val="24"/>
+        </w:rPr>
+        <w:t xml:space="preserve"> and </w:t>
+      </w:r>
+      <w:proofErr w:type="spellStart"/>
       <w:r>
         <w:rPr>
           <w:rFonts w:ascii="Consolas" w:eastAsia="Times New Roman" w:hAnsi="Consolas" w:cs="Consolas"/>
@@ -15459,18 +15567,9 @@
           <w:bdr w:val="none" w:sz="0" w:space="0" w:color="auto" w:frame="1"/>
           <w:lang w:eastAsia="en-GB"/>
         </w:rPr>
-        <w:t>]=0</w:t>
-      </w:r>
-      <w:r>
-        <w:rPr>
-          <w:rFonts w:ascii="Times New Roman" w:eastAsiaTheme="minorEastAsia" w:hAnsi="Times New Roman" w:cs="Times New Roman"/>
-          <w:iCs/>
-          <w:sz w:val="24"/>
-          <w:szCs w:val="24"/>
-        </w:rPr>
-        <w:t xml:space="preserve"> and </w:t>
-      </w:r>
-      <w:proofErr w:type="spellStart"/>
+        <w:t>RhoConfig</w:t>
+      </w:r>
+      <w:proofErr w:type="spellEnd"/>
       <w:r>
         <w:rPr>
           <w:rFonts w:ascii="Consolas" w:eastAsia="Times New Roman" w:hAnsi="Consolas" w:cs="Consolas"/>
@@ -15480,30 +15579,7 @@
           <w:bdr w:val="none" w:sz="0" w:space="0" w:color="auto" w:frame="1"/>
           <w:lang w:eastAsia="en-GB"/>
         </w:rPr>
-        <w:t>RhoConfig</w:t>
-      </w:r>
-      <w:proofErr w:type="spellEnd"/>
-      <w:r>
-        <w:rPr>
-          <w:rFonts w:ascii="Consolas" w:eastAsia="Times New Roman" w:hAnsi="Consolas" w:cs="Consolas"/>
-          <w:color w:val="24292E"/>
-          <w:sz w:val="20"/>
-          <w:szCs w:val="20"/>
-          <w:bdr w:val="none" w:sz="0" w:space="0" w:color="auto" w:frame="1"/>
-          <w:lang w:eastAsia="en-GB"/>
-        </w:rPr>
-        <w:t>[4</w:t>
-      </w:r>
-      <w:r>
-        <w:rPr>
-          <w:rFonts w:ascii="Consolas" w:eastAsia="Times New Roman" w:hAnsi="Consolas" w:cs="Consolas"/>
-          <w:color w:val="24292E"/>
-          <w:sz w:val="20"/>
-          <w:szCs w:val="20"/>
-          <w:bdr w:val="none" w:sz="0" w:space="0" w:color="auto" w:frame="1"/>
-          <w:lang w:eastAsia="en-GB"/>
-        </w:rPr>
-        <w:t>]=0</w:t>
+        <w:t>[4]=0</w:t>
       </w:r>
       <w:r>
         <w:rPr>
@@ -16513,18 +16589,7 @@
           <w:sz w:val="24"/>
           <w:szCs w:val="24"/>
         </w:rPr>
-        <w:t xml:space="preserve"> as </w:t>
-      </w:r>
-      <w:bookmarkStart w:id="0" w:name="_GoBack"/>
-      <w:bookmarkEnd w:id="0"/>
-      <w:r>
-        <w:rPr>
-          <w:rFonts w:ascii="Times New Roman" w:eastAsiaTheme="minorEastAsia" w:hAnsi="Times New Roman" w:cs="Times New Roman"/>
-          <w:iCs/>
-          <w:sz w:val="24"/>
-          <w:szCs w:val="24"/>
-        </w:rPr>
-        <w:t>a fixed effect</w:t>
+        <w:t xml:space="preserve"> as a fixed effect</w:t>
       </w:r>
     </w:p>
     <w:p>
@@ -20299,7 +20364,7 @@
 </file>
 
 <file path=customXml/itemProps1.xml><?xml version="1.0" encoding="utf-8"?>
-<ds:datastoreItem xmlns:ds="http://schemas.openxmlformats.org/officeDocument/2006/customXml" ds:itemID="{49B0688B-E252-4251-B39B-88B5624A89A7}">
+<ds:datastoreItem xmlns:ds="http://schemas.openxmlformats.org/officeDocument/2006/customXml" ds:itemID="{36A5A699-53BF-4CF8-9466-25B6B8481687}">
   <ds:schemaRefs>
     <ds:schemaRef ds:uri="http://schemas.openxmlformats.org/officeDocument/2006/bibliography"/>
   </ds:schemaRefs>

</xml_diff>

<commit_message>
more small fixes to User Manual
</commit_message>
<xml_diff>
--- a/examples/VAST_user_manual.docx
+++ b/examples/VAST_user_manual.docx
@@ -4818,17 +4818,7 @@
           <w:sz w:val="24"/>
           <w:szCs w:val="24"/>
         </w:rPr>
-        <w:t xml:space="preserve">the standard deviation for a given </w:t>
-      </w:r>
-      <w:bookmarkStart w:id="0" w:name="_GoBack"/>
-      <w:bookmarkEnd w:id="0"/>
-      <w:r>
-        <w:rPr>
-          <w:rFonts w:ascii="Times New Roman" w:eastAsiaTheme="minorEastAsia" w:hAnsi="Times New Roman" w:cs="Times New Roman"/>
-          <w:sz w:val="24"/>
-          <w:szCs w:val="24"/>
-        </w:rPr>
-        <w:t xml:space="preserve">process.  This model therefore reduces to a single-species spatio-temporal model </w:t>
+        <w:t xml:space="preserve">the standard deviation for a given process.  This model therefore reduces to a single-species spatio-temporal model </w:t>
       </w:r>
       <w:r>
         <w:rPr>
@@ -5736,47 +5726,14 @@
         </w:rPr>
         <w:t xml:space="preserve">, and a value of zero again “turns off” that component of random covariation in catchability.  </w:t>
       </w:r>
-    </w:p>
-    <w:p>
-      <w:pPr>
-        <w:spacing w:after="0" w:line="480" w:lineRule="auto"/>
-        <w:rPr>
-          <w:rFonts w:ascii="Times New Roman" w:eastAsiaTheme="minorEastAsia" w:hAnsi="Times New Roman" w:cs="Times New Roman"/>
-          <w:b/>
-          <w:iCs/>
-          <w:sz w:val="24"/>
-          <w:szCs w:val="24"/>
-        </w:rPr>
-      </w:pPr>
-      <w:r>
-        <w:rPr>
-          <w:rFonts w:ascii="Times New Roman" w:eastAsiaTheme="minorEastAsia" w:hAnsi="Times New Roman" w:cs="Times New Roman"/>
-          <w:b/>
-          <w:iCs/>
-          <w:sz w:val="24"/>
-          <w:szCs w:val="24"/>
-        </w:rPr>
-        <w:t>Link functions</w:t>
-      </w:r>
-    </w:p>
-    <w:p>
-      <w:pPr>
-        <w:spacing w:after="0" w:line="480" w:lineRule="auto"/>
-        <w:rPr>
-          <w:rFonts w:ascii="Times New Roman" w:eastAsiaTheme="minorEastAsia" w:hAnsi="Times New Roman" w:cs="Times New Roman"/>
-          <w:iCs/>
-          <w:sz w:val="24"/>
-          <w:szCs w:val="24"/>
-        </w:rPr>
-      </w:pPr>
-      <w:r>
-        <w:rPr>
-          <w:rFonts w:ascii="Times New Roman" w:eastAsiaTheme="minorEastAsia" w:hAnsi="Times New Roman" w:cs="Times New Roman"/>
-          <w:iCs/>
-          <w:sz w:val="24"/>
-          <w:szCs w:val="24"/>
-        </w:rPr>
-        <w:t xml:space="preserve">There are different user-controlled options for link-functions that calculate expected encounter probability and positive catch rates given these two linear predictors.  </w:t>
+      <w:r>
+        <w:rPr>
+          <w:rFonts w:ascii="Times New Roman" w:eastAsiaTheme="minorEastAsia" w:hAnsi="Times New Roman" w:cs="Times New Roman"/>
+          <w:iCs/>
+          <w:sz w:val="24"/>
+          <w:szCs w:val="24"/>
+        </w:rPr>
+        <w:t>For example, if the user inputs:</w:t>
       </w:r>
     </w:p>
     <w:p>
@@ -5830,18 +5787,7 @@
           <w:bdr w:val="none" w:sz="0" w:space="0" w:color="auto" w:frame="1"/>
           <w:lang w:eastAsia="en-GB"/>
         </w:rPr>
-        <w:t xml:space="preserve">Control </w:t>
-      </w:r>
-      <w:r>
-        <w:rPr>
-          <w:rFonts w:ascii="Consolas" w:eastAsia="Times New Roman" w:hAnsi="Consolas" w:cs="Consolas"/>
-          <w:color w:val="24292E"/>
-          <w:sz w:val="20"/>
-          <w:szCs w:val="20"/>
-          <w:bdr w:val="none" w:sz="0" w:space="0" w:color="auto" w:frame="1"/>
-          <w:lang w:eastAsia="en-GB"/>
-        </w:rPr>
-        <w:t>number of catchability factors</w:t>
+        <w:t>Control number of spatial and spatio-temporal factors</w:t>
       </w:r>
     </w:p>
     <w:p>
@@ -5896,9 +5842,8 @@
           <w:bdr w:val="none" w:sz="0" w:space="0" w:color="auto" w:frame="1"/>
           <w:lang w:eastAsia="en-GB"/>
         </w:rPr>
-        <w:t xml:space="preserve"> = c("Vessel"=0, "</w:t>
-      </w:r>
-      <w:proofErr w:type="spellStart"/>
+        <w:t xml:space="preserve"> = </w:t>
+      </w:r>
       <w:r>
         <w:rPr>
           <w:rFonts w:ascii="Consolas" w:eastAsia="Times New Roman" w:hAnsi="Consolas" w:cs="Consolas"/>
@@ -5908,9 +5853,8 @@
           <w:bdr w:val="none" w:sz="0" w:space="0" w:color="auto" w:frame="1"/>
           <w:lang w:eastAsia="en-GB"/>
         </w:rPr>
-        <w:t>VesselYear</w:t>
-      </w:r>
-      <w:proofErr w:type="spellEnd"/>
+        <w:t>c("Delta1"=</w:t>
+      </w:r>
       <w:r>
         <w:rPr>
           <w:rFonts w:ascii="Consolas" w:eastAsia="Times New Roman" w:hAnsi="Consolas" w:cs="Consolas"/>
@@ -5920,7 +5864,402 @@
           <w:bdr w:val="none" w:sz="0" w:space="0" w:color="auto" w:frame="1"/>
           <w:lang w:eastAsia="en-GB"/>
         </w:rPr>
-        <w:t>"=0)</w:t>
+        <w:t>1</w:t>
+      </w:r>
+      <w:r>
+        <w:rPr>
+          <w:rFonts w:ascii="Consolas" w:eastAsia="Times New Roman" w:hAnsi="Consolas" w:cs="Consolas"/>
+          <w:color w:val="24292E"/>
+          <w:sz w:val="20"/>
+          <w:szCs w:val="20"/>
+          <w:bdr w:val="none" w:sz="0" w:space="0" w:color="auto" w:frame="1"/>
+          <w:lang w:eastAsia="en-GB"/>
+        </w:rPr>
+        <w:t>, "Delta2"=</w:t>
+      </w:r>
+      <w:r>
+        <w:rPr>
+          <w:rFonts w:ascii="Consolas" w:eastAsia="Times New Roman" w:hAnsi="Consolas" w:cs="Consolas"/>
+          <w:color w:val="24292E"/>
+          <w:sz w:val="20"/>
+          <w:szCs w:val="20"/>
+          <w:bdr w:val="none" w:sz="0" w:space="0" w:color="auto" w:frame="1"/>
+          <w:lang w:eastAsia="en-GB"/>
+        </w:rPr>
+        <w:t>1</w:t>
+      </w:r>
+      <w:r>
+        <w:rPr>
+          <w:rFonts w:ascii="Consolas" w:eastAsia="Times New Roman" w:hAnsi="Consolas" w:cs="Consolas"/>
+          <w:color w:val="24292E"/>
+          <w:sz w:val="20"/>
+          <w:szCs w:val="20"/>
+          <w:bdr w:val="none" w:sz="0" w:space="0" w:color="auto" w:frame="1"/>
+          <w:lang w:eastAsia="en-GB"/>
+        </w:rPr>
+        <w:t>)</w:t>
+      </w:r>
+      <w:r>
+        <w:rPr>
+          <w:rFonts w:ascii="Consolas" w:eastAsia="Times New Roman" w:hAnsi="Consolas" w:cs="Consolas"/>
+          <w:color w:val="24292E"/>
+          <w:sz w:val="20"/>
+          <w:szCs w:val="20"/>
+          <w:bdr w:val="none" w:sz="0" w:space="0" w:color="auto" w:frame="1"/>
+          <w:lang w:eastAsia="en-GB"/>
+        </w:rPr>
+        <w:t xml:space="preserve"> </w:t>
+      </w:r>
+      <w:r>
+        <w:rPr>
+          <w:rFonts w:ascii="Consolas" w:eastAsia="Times New Roman" w:hAnsi="Consolas" w:cs="Consolas"/>
+          <w:color w:val="24292E"/>
+          <w:sz w:val="20"/>
+          <w:szCs w:val="20"/>
+          <w:bdr w:val="none" w:sz="0" w:space="0" w:color="auto" w:frame="1"/>
+          <w:lang w:eastAsia="en-GB"/>
+        </w:rPr>
+        <w:t xml:space="preserve">  </w:t>
+      </w:r>
+    </w:p>
+    <w:p>
+      <w:pPr>
+        <w:spacing w:after="0" w:line="480" w:lineRule="auto"/>
+        <w:rPr>
+          <w:rFonts w:ascii="Times New Roman" w:eastAsiaTheme="minorEastAsia" w:hAnsi="Times New Roman" w:cs="Times New Roman"/>
+          <w:iCs/>
+          <w:sz w:val="24"/>
+          <w:szCs w:val="24"/>
+        </w:rPr>
+      </w:pPr>
+    </w:p>
+    <w:p>
+      <w:pPr>
+        <w:spacing w:after="0" w:line="480" w:lineRule="auto"/>
+        <w:rPr>
+          <w:rFonts w:ascii="Times New Roman" w:eastAsiaTheme="minorEastAsia" w:hAnsi="Times New Roman" w:cs="Times New Roman"/>
+          <w:iCs/>
+          <w:sz w:val="24"/>
+          <w:szCs w:val="24"/>
+        </w:rPr>
+      </w:pPr>
+      <w:r>
+        <w:rPr>
+          <w:rFonts w:ascii="Times New Roman" w:eastAsiaTheme="minorEastAsia" w:hAnsi="Times New Roman" w:cs="Times New Roman"/>
+          <w:iCs/>
+          <w:sz w:val="24"/>
+          <w:szCs w:val="24"/>
+        </w:rPr>
+        <w:t xml:space="preserve">then there will be one random effect estimated for each unique level of </w:t>
+      </w:r>
+      <w:proofErr w:type="spellStart"/>
+      <w:r>
+        <w:rPr>
+          <w:rFonts w:ascii="Consolas" w:eastAsia="Times New Roman" w:hAnsi="Consolas" w:cs="Consolas"/>
+          <w:color w:val="24292E"/>
+          <w:sz w:val="20"/>
+          <w:szCs w:val="20"/>
+          <w:bdr w:val="none" w:sz="0" w:space="0" w:color="auto" w:frame="1"/>
+          <w:lang w:eastAsia="en-GB"/>
+        </w:rPr>
+        <w:t>Data_Geostat$Vessel</w:t>
+      </w:r>
+      <w:proofErr w:type="spellEnd"/>
+      <w:r>
+        <w:rPr>
+          <w:rFonts w:ascii="Consolas" w:eastAsia="Times New Roman" w:hAnsi="Consolas" w:cs="Consolas"/>
+          <w:color w:val="24292E"/>
+          <w:sz w:val="20"/>
+          <w:szCs w:val="20"/>
+          <w:bdr w:val="none" w:sz="0" w:space="0" w:color="auto" w:frame="1"/>
+          <w:lang w:eastAsia="en-GB"/>
+        </w:rPr>
+        <w:t xml:space="preserve"> </w:t>
+      </w:r>
+      <w:r>
+        <w:rPr>
+          <w:rFonts w:ascii="Times New Roman" w:eastAsia="Times New Roman" w:hAnsi="Times New Roman" w:cs="Times New Roman"/>
+          <w:color w:val="24292E"/>
+          <w:sz w:val="24"/>
+          <w:szCs w:val="24"/>
+          <w:bdr w:val="none" w:sz="0" w:space="0" w:color="auto" w:frame="1"/>
+          <w:lang w:eastAsia="en-GB"/>
+        </w:rPr>
+        <w:t>for both the first and second linear predictors.</w:t>
+      </w:r>
+      <w:r>
+        <w:rPr>
+          <w:rFonts w:ascii="Consolas" w:eastAsia="Times New Roman" w:hAnsi="Consolas" w:cs="Consolas"/>
+          <w:color w:val="24292E"/>
+          <w:sz w:val="20"/>
+          <w:szCs w:val="20"/>
+          <w:bdr w:val="none" w:sz="0" w:space="0" w:color="auto" w:frame="1"/>
+          <w:lang w:eastAsia="en-GB"/>
+        </w:rPr>
+        <w:t xml:space="preserve">  </w:t>
+      </w:r>
+    </w:p>
+    <w:p>
+      <w:pPr>
+        <w:spacing w:after="0" w:line="480" w:lineRule="auto"/>
+        <w:rPr>
+          <w:rFonts w:ascii="Times New Roman" w:eastAsiaTheme="minorEastAsia" w:hAnsi="Times New Roman" w:cs="Times New Roman"/>
+          <w:b/>
+          <w:iCs/>
+          <w:sz w:val="24"/>
+          <w:szCs w:val="24"/>
+        </w:rPr>
+      </w:pPr>
+      <w:r>
+        <w:rPr>
+          <w:rFonts w:ascii="Times New Roman" w:eastAsiaTheme="minorEastAsia" w:hAnsi="Times New Roman" w:cs="Times New Roman"/>
+          <w:b/>
+          <w:iCs/>
+          <w:sz w:val="24"/>
+          <w:szCs w:val="24"/>
+        </w:rPr>
+        <w:t>Link functions</w:t>
+      </w:r>
+    </w:p>
+    <w:p>
+      <w:pPr>
+        <w:spacing w:after="0" w:line="480" w:lineRule="auto"/>
+        <w:rPr>
+          <w:rFonts w:ascii="Times New Roman" w:eastAsiaTheme="minorEastAsia" w:hAnsi="Times New Roman" w:cs="Times New Roman"/>
+          <w:iCs/>
+          <w:sz w:val="24"/>
+          <w:szCs w:val="24"/>
+        </w:rPr>
+      </w:pPr>
+      <w:r>
+        <w:rPr>
+          <w:rFonts w:ascii="Times New Roman" w:eastAsiaTheme="minorEastAsia" w:hAnsi="Times New Roman" w:cs="Times New Roman"/>
+          <w:iCs/>
+          <w:sz w:val="24"/>
+          <w:szCs w:val="24"/>
+        </w:rPr>
+        <w:t xml:space="preserve">There are different user-controlled options for link-functions that calculate expected encounter probability and positive catch rates given these two linear predictors.  </w:t>
+      </w:r>
+    </w:p>
+    <w:p>
+      <w:pPr>
+        <w:shd w:val="clear" w:color="auto" w:fill="F6F8FA"/>
+        <w:tabs>
+          <w:tab w:val="left" w:pos="916"/>
+          <w:tab w:val="left" w:pos="1832"/>
+          <w:tab w:val="left" w:pos="2748"/>
+          <w:tab w:val="left" w:pos="3664"/>
+          <w:tab w:val="left" w:pos="4580"/>
+          <w:tab w:val="left" w:pos="5496"/>
+          <w:tab w:val="left" w:pos="6412"/>
+          <w:tab w:val="left" w:pos="7328"/>
+          <w:tab w:val="left" w:pos="8244"/>
+          <w:tab w:val="left" w:pos="9160"/>
+          <w:tab w:val="left" w:pos="10076"/>
+          <w:tab w:val="left" w:pos="10992"/>
+          <w:tab w:val="left" w:pos="11908"/>
+          <w:tab w:val="left" w:pos="12824"/>
+          <w:tab w:val="left" w:pos="13740"/>
+          <w:tab w:val="left" w:pos="14656"/>
+        </w:tabs>
+        <w:spacing w:after="0" w:line="240" w:lineRule="auto"/>
+        <w:rPr>
+          <w:rFonts w:ascii="Consolas" w:eastAsia="Times New Roman" w:hAnsi="Consolas" w:cs="Consolas"/>
+          <w:color w:val="24292E"/>
+          <w:sz w:val="20"/>
+          <w:szCs w:val="20"/>
+          <w:bdr w:val="none" w:sz="0" w:space="0" w:color="auto" w:frame="1"/>
+          <w:lang w:eastAsia="en-GB"/>
+        </w:rPr>
+      </w:pPr>
+      <w:r>
+        <w:rPr>
+          <w:rFonts w:ascii="Consolas" w:eastAsia="Times New Roman" w:hAnsi="Consolas" w:cs="Consolas"/>
+          <w:color w:val="24292E"/>
+          <w:sz w:val="20"/>
+          <w:szCs w:val="20"/>
+          <w:bdr w:val="none" w:sz="0" w:space="0" w:color="auto" w:frame="1"/>
+          <w:lang w:eastAsia="en-GB"/>
+        </w:rPr>
+        <w:t xml:space="preserve"># </w:t>
+      </w:r>
+      <w:r>
+        <w:rPr>
+          <w:rFonts w:ascii="Consolas" w:eastAsia="Times New Roman" w:hAnsi="Consolas" w:cs="Consolas"/>
+          <w:color w:val="24292E"/>
+          <w:sz w:val="20"/>
+          <w:szCs w:val="20"/>
+          <w:bdr w:val="none" w:sz="0" w:space="0" w:color="auto" w:frame="1"/>
+          <w:lang w:eastAsia="en-GB"/>
+        </w:rPr>
+        <w:t>Control observation error</w:t>
+      </w:r>
+    </w:p>
+    <w:p>
+      <w:pPr>
+        <w:shd w:val="clear" w:color="auto" w:fill="F6F8FA"/>
+        <w:tabs>
+          <w:tab w:val="left" w:pos="916"/>
+          <w:tab w:val="left" w:pos="1832"/>
+          <w:tab w:val="left" w:pos="2748"/>
+          <w:tab w:val="left" w:pos="3664"/>
+          <w:tab w:val="left" w:pos="4580"/>
+          <w:tab w:val="left" w:pos="5496"/>
+          <w:tab w:val="left" w:pos="6412"/>
+          <w:tab w:val="left" w:pos="7328"/>
+          <w:tab w:val="left" w:pos="8244"/>
+          <w:tab w:val="left" w:pos="9160"/>
+          <w:tab w:val="left" w:pos="10076"/>
+          <w:tab w:val="left" w:pos="10992"/>
+          <w:tab w:val="left" w:pos="11908"/>
+          <w:tab w:val="left" w:pos="12824"/>
+          <w:tab w:val="left" w:pos="13740"/>
+          <w:tab w:val="left" w:pos="14656"/>
+        </w:tabs>
+        <w:spacing w:after="0" w:line="240" w:lineRule="auto"/>
+        <w:rPr>
+          <w:rFonts w:ascii="Consolas" w:eastAsia="Times New Roman" w:hAnsi="Consolas" w:cs="Consolas"/>
+          <w:color w:val="24292E"/>
+          <w:sz w:val="20"/>
+          <w:szCs w:val="20"/>
+          <w:lang w:eastAsia="en-GB"/>
+        </w:rPr>
+      </w:pPr>
+      <w:proofErr w:type="spellStart"/>
+      <w:r>
+        <w:rPr>
+          <w:rFonts w:ascii="Consolas" w:eastAsia="Times New Roman" w:hAnsi="Consolas" w:cs="Consolas"/>
+          <w:color w:val="24292E"/>
+          <w:sz w:val="20"/>
+          <w:szCs w:val="20"/>
+          <w:bdr w:val="none" w:sz="0" w:space="0" w:color="auto" w:frame="1"/>
+          <w:lang w:eastAsia="en-GB"/>
+        </w:rPr>
+        <w:t>ObsModel</w:t>
+      </w:r>
+      <w:proofErr w:type="spellEnd"/>
+      <w:r>
+        <w:rPr>
+          <w:rFonts w:ascii="Consolas" w:eastAsia="Times New Roman" w:hAnsi="Consolas" w:cs="Consolas"/>
+          <w:color w:val="24292E"/>
+          <w:sz w:val="20"/>
+          <w:szCs w:val="20"/>
+          <w:bdr w:val="none" w:sz="0" w:space="0" w:color="auto" w:frame="1"/>
+          <w:lang w:eastAsia="en-GB"/>
+        </w:rPr>
+        <w:t xml:space="preserve"> = </w:t>
+      </w:r>
+      <w:r>
+        <w:rPr>
+          <w:rFonts w:ascii="Consolas" w:eastAsia="Times New Roman" w:hAnsi="Consolas" w:cs="Consolas"/>
+          <w:color w:val="24292E"/>
+          <w:sz w:val="20"/>
+          <w:szCs w:val="20"/>
+          <w:bdr w:val="none" w:sz="0" w:space="0" w:color="auto" w:frame="1"/>
+          <w:lang w:eastAsia="en-GB"/>
+        </w:rPr>
+        <w:t>c(</w:t>
+      </w:r>
+      <w:r>
+        <w:rPr>
+          <w:rFonts w:ascii="Consolas" w:eastAsia="Times New Roman" w:hAnsi="Consolas" w:cs="Consolas"/>
+          <w:color w:val="24292E"/>
+          <w:sz w:val="20"/>
+          <w:szCs w:val="20"/>
+          <w:bdr w:val="none" w:sz="0" w:space="0" w:color="auto" w:frame="1"/>
+          <w:lang w:eastAsia="en-GB"/>
+        </w:rPr>
+        <w:t>"</w:t>
+      </w:r>
+      <w:proofErr w:type="spellStart"/>
+      <w:r>
+        <w:rPr>
+          <w:rFonts w:ascii="Consolas" w:eastAsia="Times New Roman" w:hAnsi="Consolas" w:cs="Consolas"/>
+          <w:color w:val="24292E"/>
+          <w:sz w:val="20"/>
+          <w:szCs w:val="20"/>
+          <w:bdr w:val="none" w:sz="0" w:space="0" w:color="auto" w:frame="1"/>
+          <w:lang w:eastAsia="en-GB"/>
+        </w:rPr>
+        <w:t>PosDist</w:t>
+      </w:r>
+      <w:proofErr w:type="spellEnd"/>
+      <w:r>
+        <w:rPr>
+          <w:rFonts w:ascii="Consolas" w:eastAsia="Times New Roman" w:hAnsi="Consolas" w:cs="Consolas"/>
+          <w:color w:val="24292E"/>
+          <w:sz w:val="20"/>
+          <w:szCs w:val="20"/>
+          <w:bdr w:val="none" w:sz="0" w:space="0" w:color="auto" w:frame="1"/>
+          <w:lang w:eastAsia="en-GB"/>
+        </w:rPr>
+        <w:t>"</w:t>
+      </w:r>
+      <w:r>
+        <w:rPr>
+          <w:rFonts w:ascii="Consolas" w:eastAsia="Times New Roman" w:hAnsi="Consolas" w:cs="Consolas"/>
+          <w:color w:val="24292E"/>
+          <w:sz w:val="20"/>
+          <w:szCs w:val="20"/>
+          <w:bdr w:val="none" w:sz="0" w:space="0" w:color="auto" w:frame="1"/>
+          <w:lang w:eastAsia="en-GB"/>
+        </w:rPr>
+        <w:t xml:space="preserve">=2, </w:t>
+      </w:r>
+      <w:r>
+        <w:rPr>
+          <w:rFonts w:ascii="Consolas" w:eastAsia="Times New Roman" w:hAnsi="Consolas" w:cs="Consolas"/>
+          <w:color w:val="24292E"/>
+          <w:sz w:val="20"/>
+          <w:szCs w:val="20"/>
+          <w:bdr w:val="none" w:sz="0" w:space="0" w:color="auto" w:frame="1"/>
+          <w:lang w:eastAsia="en-GB"/>
+        </w:rPr>
+        <w:t>"</w:t>
+      </w:r>
+      <w:r>
+        <w:rPr>
+          <w:rFonts w:ascii="Consolas" w:eastAsia="Times New Roman" w:hAnsi="Consolas" w:cs="Consolas"/>
+          <w:color w:val="24292E"/>
+          <w:sz w:val="20"/>
+          <w:szCs w:val="20"/>
+          <w:bdr w:val="none" w:sz="0" w:space="0" w:color="auto" w:frame="1"/>
+          <w:lang w:eastAsia="en-GB"/>
+        </w:rPr>
+        <w:t>Link</w:t>
+      </w:r>
+      <w:r>
+        <w:rPr>
+          <w:rFonts w:ascii="Consolas" w:eastAsia="Times New Roman" w:hAnsi="Consolas" w:cs="Consolas"/>
+          <w:color w:val="24292E"/>
+          <w:sz w:val="20"/>
+          <w:szCs w:val="20"/>
+          <w:bdr w:val="none" w:sz="0" w:space="0" w:color="auto" w:frame="1"/>
+          <w:lang w:eastAsia="en-GB"/>
+        </w:rPr>
+        <w:t>"</w:t>
+      </w:r>
+      <w:r>
+        <w:rPr>
+          <w:rFonts w:ascii="Consolas" w:eastAsia="Times New Roman" w:hAnsi="Consolas" w:cs="Consolas"/>
+          <w:color w:val="24292E"/>
+          <w:sz w:val="20"/>
+          <w:szCs w:val="20"/>
+          <w:bdr w:val="none" w:sz="0" w:space="0" w:color="auto" w:frame="1"/>
+          <w:lang w:eastAsia="en-GB"/>
+        </w:rPr>
+        <w:t>=</w:t>
+      </w:r>
+      <w:r>
+        <w:rPr>
+          <w:rFonts w:ascii="Consolas" w:eastAsia="Times New Roman" w:hAnsi="Consolas" w:cs="Consolas"/>
+          <w:color w:val="24292E"/>
+          <w:sz w:val="20"/>
+          <w:szCs w:val="20"/>
+          <w:bdr w:val="none" w:sz="0" w:space="0" w:color="auto" w:frame="1"/>
+          <w:lang w:eastAsia="en-GB"/>
+        </w:rPr>
+        <w:t>0)</w:t>
       </w:r>
       <w:r>
         <w:rPr>
@@ -7109,6 +7448,7 @@
           <w:sz w:val="24"/>
           <w:szCs w:val="24"/>
         </w:rPr>
+        <w:lastRenderedPageBreak/>
         <w:t xml:space="preserve">Alternatively, </w:t>
       </w:r>
       <w:proofErr w:type="spellStart"/>
@@ -9064,8 +9404,122 @@
           <w:bdr w:val="none" w:sz="0" w:space="0" w:color="auto" w:frame="1"/>
           <w:lang w:eastAsia="en-GB"/>
         </w:rPr>
-        <w:t xml:space="preserve"> = c(2,0)</w:t>
-      </w:r>
+        <w:t xml:space="preserve"> = </w:t>
+      </w:r>
+      <w:r>
+        <w:rPr>
+          <w:rFonts w:ascii="Consolas" w:eastAsia="Times New Roman" w:hAnsi="Consolas" w:cs="Consolas"/>
+          <w:color w:val="24292E"/>
+          <w:sz w:val="20"/>
+          <w:szCs w:val="20"/>
+          <w:bdr w:val="none" w:sz="0" w:space="0" w:color="auto" w:frame="1"/>
+          <w:lang w:eastAsia="en-GB"/>
+        </w:rPr>
+        <w:t>c(</w:t>
+      </w:r>
+      <w:r>
+        <w:rPr>
+          <w:rFonts w:ascii="Consolas" w:eastAsia="Times New Roman" w:hAnsi="Consolas" w:cs="Consolas"/>
+          <w:color w:val="24292E"/>
+          <w:sz w:val="20"/>
+          <w:szCs w:val="20"/>
+          <w:bdr w:val="none" w:sz="0" w:space="0" w:color="auto" w:frame="1"/>
+          <w:lang w:eastAsia="en-GB"/>
+        </w:rPr>
+        <w:t>"</w:t>
+      </w:r>
+      <w:proofErr w:type="spellStart"/>
+      <w:r>
+        <w:rPr>
+          <w:rFonts w:ascii="Consolas" w:eastAsia="Times New Roman" w:hAnsi="Consolas" w:cs="Consolas"/>
+          <w:color w:val="24292E"/>
+          <w:sz w:val="20"/>
+          <w:szCs w:val="20"/>
+          <w:bdr w:val="none" w:sz="0" w:space="0" w:color="auto" w:frame="1"/>
+          <w:lang w:eastAsia="en-GB"/>
+        </w:rPr>
+        <w:t>PosDist</w:t>
+      </w:r>
+      <w:proofErr w:type="spellEnd"/>
+      <w:r>
+        <w:rPr>
+          <w:rFonts w:ascii="Consolas" w:eastAsia="Times New Roman" w:hAnsi="Consolas" w:cs="Consolas"/>
+          <w:color w:val="24292E"/>
+          <w:sz w:val="20"/>
+          <w:szCs w:val="20"/>
+          <w:bdr w:val="none" w:sz="0" w:space="0" w:color="auto" w:frame="1"/>
+          <w:lang w:eastAsia="en-GB"/>
+        </w:rPr>
+        <w:t>"</w:t>
+      </w:r>
+      <w:r>
+        <w:rPr>
+          <w:rFonts w:ascii="Consolas" w:eastAsia="Times New Roman" w:hAnsi="Consolas" w:cs="Consolas"/>
+          <w:color w:val="24292E"/>
+          <w:sz w:val="20"/>
+          <w:szCs w:val="20"/>
+          <w:bdr w:val="none" w:sz="0" w:space="0" w:color="auto" w:frame="1"/>
+          <w:lang w:eastAsia="en-GB"/>
+        </w:rPr>
+        <w:t xml:space="preserve">=2, </w:t>
+      </w:r>
+      <w:r>
+        <w:rPr>
+          <w:rFonts w:ascii="Consolas" w:eastAsia="Times New Roman" w:hAnsi="Consolas" w:cs="Consolas"/>
+          <w:color w:val="24292E"/>
+          <w:sz w:val="20"/>
+          <w:szCs w:val="20"/>
+          <w:bdr w:val="none" w:sz="0" w:space="0" w:color="auto" w:frame="1"/>
+          <w:lang w:eastAsia="en-GB"/>
+        </w:rPr>
+        <w:t>"</w:t>
+      </w:r>
+      <w:r>
+        <w:rPr>
+          <w:rFonts w:ascii="Consolas" w:eastAsia="Times New Roman" w:hAnsi="Consolas" w:cs="Consolas"/>
+          <w:color w:val="24292E"/>
+          <w:sz w:val="20"/>
+          <w:szCs w:val="20"/>
+          <w:bdr w:val="none" w:sz="0" w:space="0" w:color="auto" w:frame="1"/>
+          <w:lang w:eastAsia="en-GB"/>
+        </w:rPr>
+        <w:t>Link</w:t>
+      </w:r>
+      <w:r>
+        <w:rPr>
+          <w:rFonts w:ascii="Consolas" w:eastAsia="Times New Roman" w:hAnsi="Consolas" w:cs="Consolas"/>
+          <w:color w:val="24292E"/>
+          <w:sz w:val="20"/>
+          <w:szCs w:val="20"/>
+          <w:bdr w:val="none" w:sz="0" w:space="0" w:color="auto" w:frame="1"/>
+          <w:lang w:eastAsia="en-GB"/>
+        </w:rPr>
+        <w:t>"</w:t>
+      </w:r>
+      <w:r>
+        <w:rPr>
+          <w:rFonts w:ascii="Consolas" w:eastAsia="Times New Roman" w:hAnsi="Consolas" w:cs="Consolas"/>
+          <w:color w:val="24292E"/>
+          <w:sz w:val="20"/>
+          <w:szCs w:val="20"/>
+          <w:bdr w:val="none" w:sz="0" w:space="0" w:color="auto" w:frame="1"/>
+          <w:lang w:eastAsia="en-GB"/>
+        </w:rPr>
+        <w:t>=</w:t>
+      </w:r>
+      <w:r>
+        <w:rPr>
+          <w:rFonts w:ascii="Consolas" w:eastAsia="Times New Roman" w:hAnsi="Consolas" w:cs="Consolas"/>
+          <w:color w:val="24292E"/>
+          <w:sz w:val="20"/>
+          <w:szCs w:val="20"/>
+          <w:bdr w:val="none" w:sz="0" w:space="0" w:color="auto" w:frame="1"/>
+          <w:lang w:eastAsia="en-GB"/>
+        </w:rPr>
+        <w:t>0)</w:t>
+      </w:r>
+      <w:bookmarkStart w:id="0" w:name="_GoBack"/>
+      <w:bookmarkEnd w:id="0"/>
       <w:r>
         <w:rPr>
           <w:rFonts w:ascii="Consolas" w:eastAsia="Times New Roman" w:hAnsi="Consolas" w:cs="Consolas"/>
@@ -10246,6 +10700,7 @@
           <w:sz w:val="24"/>
           <w:szCs w:val="24"/>
         </w:rPr>
+        <w:lastRenderedPageBreak/>
         <w:t xml:space="preserve">VAST approximates spatial and spatio-temporal variation as being piecewise-constant.  To do so, the user specifies </w:t>
       </w:r>
       <w:proofErr w:type="spellStart"/>
@@ -10441,7 +10896,6 @@
           <w:sz w:val="24"/>
           <w:szCs w:val="24"/>
         </w:rPr>
-        <w:lastRenderedPageBreak/>
         <w:t xml:space="preserve">VAST then uses a k-means algorithm to identify the location of </w:t>
       </w:r>
       <w:proofErr w:type="spellStart"/>
@@ -11591,6 +12045,7 @@
           <w:sz w:val="24"/>
           <w:szCs w:val="24"/>
         </w:rPr>
+        <w:lastRenderedPageBreak/>
         <w:t>VAST then specifies that the spatial and spatio-temporal Gaussian random fields each have a variance of 1.0</w:t>
       </w:r>
       <w:r>
@@ -13907,6 +14362,7 @@
           <w:sz w:val="24"/>
           <w:szCs w:val="24"/>
         </w:rPr>
+        <w:lastRenderedPageBreak/>
         <w:t>Constant intercept</w:t>
       </w:r>
       <w:r>
@@ -14378,7 +14834,6 @@
           <w:sz w:val="24"/>
           <w:szCs w:val="24"/>
         </w:rPr>
-        <w:lastRenderedPageBreak/>
         <w:t xml:space="preserve">By default </w:t>
       </w:r>
       <w:r>
@@ -15938,7 +16393,17 @@
           <w:sz w:val="24"/>
           <w:szCs w:val="24"/>
         </w:rPr>
-        <w:t>, although VAST allows separate estimates of spatial vs. spatio-temporal covariation</w:t>
+        <w:t xml:space="preserve">, although </w:t>
+      </w:r>
+      <w:r>
+        <w:rPr>
+          <w:rFonts w:ascii="Times New Roman" w:eastAsiaTheme="minorEastAsia" w:hAnsi="Times New Roman" w:cs="Times New Roman"/>
+          <w:iCs/>
+          <w:sz w:val="24"/>
+          <w:szCs w:val="24"/>
+        </w:rPr>
+        <w:lastRenderedPageBreak/>
+        <w:t>VAST allows separate estimates of spatial vs. spatio-temporal covariation</w:t>
       </w:r>
       <w:r>
         <w:rPr>
@@ -15998,7 +16463,6 @@
           <w:sz w:val="24"/>
           <w:szCs w:val="24"/>
         </w:rPr>
-        <w:lastRenderedPageBreak/>
         <w:t xml:space="preserve">After </w:t>
       </w:r>
       <w:r>
@@ -17565,6 +18029,7 @@
           <w:sz w:val="24"/>
           <w:szCs w:val="24"/>
         </w:rPr>
+        <w:lastRenderedPageBreak/>
         <w:t xml:space="preserve">where </w:t>
       </w:r>
       <m:oMath>
@@ -17612,17 +18077,7 @@
           <w:sz w:val="24"/>
           <w:szCs w:val="24"/>
         </w:rPr>
-        <w:t xml:space="preserve">  This model-based approach to estimating distribution shift can account </w:t>
-      </w:r>
-      <w:r>
-        <w:rPr>
-          <w:rFonts w:ascii="Times New Roman" w:eastAsiaTheme="minorEastAsia" w:hAnsi="Times New Roman" w:cs="Times New Roman"/>
-          <w:iCs/>
-          <w:sz w:val="24"/>
-          <w:szCs w:val="24"/>
-        </w:rPr>
-        <w:lastRenderedPageBreak/>
-        <w:t xml:space="preserve">for differences in the spatial distribution of sampling, unlike conventional sample-based estimators </w:t>
+        <w:t xml:space="preserve">  This model-based approach to estimating distribution shift can account for differences in the spatial distribution of sampling, unlike conventional sample-based estimators </w:t>
       </w:r>
       <w:r>
         <w:rPr>
@@ -18447,7 +18902,15 @@
           <w:rFonts w:ascii="Times New Roman" w:hAnsi="Times New Roman" w:cs="Times New Roman"/>
           <w:sz w:val="24"/>
         </w:rPr>
-        <w:t xml:space="preserve">Thorson, J.T., Ianelli, J.N., Larsen, E.A., Ries, L., Scheuerell, M.D., Szuwalski, C., and Zipkin, E.F. 2016a. Joint dynamic species distribution models: a tool for community ordination and spatio-temporal monitoring. Glob. Ecol. Biogeogr. </w:t>
+        <w:t xml:space="preserve">Thorson, J.T., Ianelli, J.N., Larsen, E.A., Ries, L., Scheuerell, M.D., Szuwalski, C., and Zipkin, E.F. 2016a. Joint dynamic species distribution models: a tool for community </w:t>
+      </w:r>
+      <w:r>
+        <w:rPr>
+          <w:rFonts w:ascii="Times New Roman" w:hAnsi="Times New Roman" w:cs="Times New Roman"/>
+          <w:sz w:val="24"/>
+        </w:rPr>
+        <w:lastRenderedPageBreak/>
+        <w:t xml:space="preserve">ordination and spatio-temporal monitoring. Glob. Ecol. Biogeogr. </w:t>
       </w:r>
       <w:r>
         <w:rPr>
@@ -18511,7 +18974,6 @@
           <w:rFonts w:ascii="Times New Roman" w:hAnsi="Times New Roman" w:cs="Times New Roman"/>
           <w:sz w:val="24"/>
         </w:rPr>
-        <w:lastRenderedPageBreak/>
         <w:t xml:space="preserve">Thorson, J.T., Rindorf, A., Gao, J., Hanselman, D.H., and Winker, H. 2016c. Density-dependent changes in effective area occupied for sea-bottom-associated marine fishes. Proc R Soc B </w:t>
       </w:r>
       <w:r>
@@ -18731,7 +19193,7 @@
           <w:rPr>
             <w:noProof/>
           </w:rPr>
-          <w:t>10</w:t>
+          <w:t>4</w:t>
         </w:r>
         <w:r>
           <w:rPr>
@@ -20277,7 +20739,7 @@
 </file>
 
 <file path=customXml/itemProps1.xml><?xml version="1.0" encoding="utf-8"?>
-<ds:datastoreItem xmlns:ds="http://schemas.openxmlformats.org/officeDocument/2006/customXml" ds:itemID="{D22E7AA9-DF35-40EF-927E-5867C74C18F7}">
+<ds:datastoreItem xmlns:ds="http://schemas.openxmlformats.org/officeDocument/2006/customXml" ds:itemID="{8DDF0138-65A9-4DBF-8F10-44EBBAF64B18}">
   <ds:schemaRefs>
     <ds:schemaRef ds:uri="http://schemas.openxmlformats.org/officeDocument/2006/bibliography"/>
   </ds:schemaRefs>

</xml_diff>

<commit_message>
added description of count-data models...
... to User Manual
</commit_message>
<xml_diff>
--- a/examples/VAST_user_manual.docx
+++ b/examples/VAST_user_manual.docx
@@ -229,7 +229,114 @@
           <w:sz w:val="24"/>
           <w:szCs w:val="24"/>
         </w:rPr>
-        <w:t>I use a delta-model that includes two linear predictors.  The linear predictor for encounter probability:</w:t>
+        <w:t>The model potentially includes</w:t>
+      </w:r>
+      <w:r>
+        <w:rPr>
+          <w:rFonts w:ascii="Times New Roman" w:hAnsi="Times New Roman" w:cs="Times New Roman"/>
+          <w:sz w:val="24"/>
+          <w:szCs w:val="24"/>
+        </w:rPr>
+        <w:t xml:space="preserve"> two linear predictors</w:t>
+      </w:r>
+      <w:r>
+        <w:rPr>
+          <w:rFonts w:ascii="Times New Roman" w:hAnsi="Times New Roman" w:cs="Times New Roman"/>
+          <w:sz w:val="24"/>
+          <w:szCs w:val="24"/>
+        </w:rPr>
+        <w:t xml:space="preserve"> (because it is designed to support delta-models, which include two components)</w:t>
+      </w:r>
+      <w:r>
+        <w:rPr>
+          <w:rFonts w:ascii="Times New Roman" w:hAnsi="Times New Roman" w:cs="Times New Roman"/>
+          <w:sz w:val="24"/>
+          <w:szCs w:val="24"/>
+        </w:rPr>
+        <w:t xml:space="preserve">.  The </w:t>
+      </w:r>
+      <w:r>
+        <w:rPr>
+          <w:rFonts w:ascii="Times New Roman" w:hAnsi="Times New Roman" w:cs="Times New Roman"/>
+          <w:sz w:val="24"/>
+          <w:szCs w:val="24"/>
+        </w:rPr>
+        <w:t xml:space="preserve">first linear predictor </w:t>
+      </w:r>
+      <m:oMath>
+        <m:sSub>
+          <m:sSubPr>
+            <m:ctrlPr>
+              <w:rPr>
+                <w:rFonts w:ascii="Cambria Math" w:hAnsi="Cambria Math" w:cs="Times New Roman"/>
+                <w:i/>
+                <w:iCs/>
+                <w:sz w:val="24"/>
+                <w:szCs w:val="24"/>
+              </w:rPr>
+            </m:ctrlPr>
+          </m:sSubPr>
+          <m:e>
+            <m:r>
+              <w:rPr>
+                <w:rFonts w:ascii="Cambria Math" w:hAnsi="Cambria Math" w:cs="Times New Roman"/>
+                <w:sz w:val="24"/>
+                <w:szCs w:val="24"/>
+              </w:rPr>
+              <m:t>p</m:t>
+            </m:r>
+          </m:e>
+          <m:sub>
+            <m:r>
+              <w:rPr>
+                <w:rFonts w:ascii="Cambria Math" w:hAnsi="Cambria Math" w:cs="Times New Roman"/>
+                <w:sz w:val="24"/>
+                <w:szCs w:val="24"/>
+              </w:rPr>
+              <m:t>1</m:t>
+            </m:r>
+          </m:sub>
+        </m:sSub>
+        <m:d>
+          <m:dPr>
+            <m:ctrlPr>
+              <w:rPr>
+                <w:rFonts w:ascii="Cambria Math" w:hAnsi="Cambria Math" w:cs="Times New Roman"/>
+                <w:i/>
+                <w:iCs/>
+                <w:sz w:val="24"/>
+                <w:szCs w:val="24"/>
+              </w:rPr>
+            </m:ctrlPr>
+          </m:dPr>
+          <m:e>
+            <m:r>
+              <w:rPr>
+                <w:rFonts w:ascii="Cambria Math" w:hAnsi="Cambria Math" w:cs="Times New Roman"/>
+                <w:sz w:val="24"/>
+                <w:szCs w:val="24"/>
+              </w:rPr>
+              <m:t>i</m:t>
+            </m:r>
+          </m:e>
+        </m:d>
+      </m:oMath>
+      <w:r>
+        <w:rPr>
+          <w:rFonts w:ascii="Times New Roman" w:eastAsiaTheme="minorEastAsia" w:hAnsi="Times New Roman" w:cs="Times New Roman"/>
+          <w:iCs/>
+          <w:sz w:val="24"/>
+          <w:szCs w:val="24"/>
+        </w:rPr>
+        <w:t xml:space="preserve"> represents encounter probability in a delta-model, or zero-inflation in a count-data model</w:t>
+      </w:r>
+      <w:r>
+        <w:rPr>
+          <w:rFonts w:ascii="Times New Roman" w:hAnsi="Times New Roman" w:cs="Times New Roman"/>
+          <w:sz w:val="24"/>
+          <w:szCs w:val="24"/>
+        </w:rPr>
+        <w:t>:</w:t>
       </w:r>
     </w:p>
     <w:p>
@@ -2526,17 +2633,7 @@
           <w:sz w:val="24"/>
           <w:szCs w:val="24"/>
         </w:rPr>
-        <w:t xml:space="preserve"> is the loadings matrix that generates </w:t>
-      </w:r>
-      <w:r>
-        <w:rPr>
-          <w:rFonts w:ascii="Times New Roman" w:eastAsiaTheme="minorEastAsia" w:hAnsi="Times New Roman" w:cs="Times New Roman"/>
-          <w:iCs/>
-          <w:sz w:val="24"/>
-          <w:szCs w:val="24"/>
-        </w:rPr>
-        <w:lastRenderedPageBreak/>
-        <w:t xml:space="preserve">spatio-temporal covariation for this predictor, </w:t>
+        <w:t xml:space="preserve"> is the loadings matrix that generates spatio-temporal covariation for this predictor, </w:t>
       </w:r>
       <m:oMath>
         <m:sSub>
@@ -3120,7 +3217,119 @@
           <w:sz w:val="24"/>
           <w:szCs w:val="24"/>
         </w:rPr>
-        <w:t xml:space="preserve"> is the estimated impact of catchability covariates for this linear predictor.  Similarly, the linear predictor for positive catch rates:</w:t>
+        <w:t xml:space="preserve"> is the estimated impact of catchability covariates for this linear predictor.  Similarly, the </w:t>
+      </w:r>
+      <w:r>
+        <w:rPr>
+          <w:rFonts w:ascii="Times New Roman" w:eastAsiaTheme="minorEastAsia" w:hAnsi="Times New Roman" w:cs="Times New Roman"/>
+          <w:iCs/>
+          <w:sz w:val="24"/>
+          <w:szCs w:val="24"/>
+        </w:rPr>
+        <w:t xml:space="preserve">second linear predictor </w:t>
+      </w:r>
+      <m:oMath>
+        <m:sSub>
+          <m:sSubPr>
+            <m:ctrlPr>
+              <w:rPr>
+                <w:rFonts w:ascii="Cambria Math" w:hAnsi="Cambria Math" w:cs="Times New Roman"/>
+                <w:i/>
+                <w:iCs/>
+                <w:sz w:val="24"/>
+                <w:szCs w:val="24"/>
+              </w:rPr>
+            </m:ctrlPr>
+          </m:sSubPr>
+          <m:e>
+            <m:r>
+              <w:rPr>
+                <w:rFonts w:ascii="Cambria Math" w:hAnsi="Cambria Math" w:cs="Times New Roman"/>
+                <w:sz w:val="24"/>
+                <w:szCs w:val="24"/>
+              </w:rPr>
+              <m:t>p</m:t>
+            </m:r>
+          </m:e>
+          <m:sub>
+            <m:r>
+              <w:rPr>
+                <w:rFonts w:ascii="Cambria Math" w:hAnsi="Cambria Math" w:cs="Times New Roman"/>
+                <w:sz w:val="24"/>
+                <w:szCs w:val="24"/>
+              </w:rPr>
+              <m:t>2</m:t>
+            </m:r>
+          </m:sub>
+        </m:sSub>
+        <m:d>
+          <m:dPr>
+            <m:ctrlPr>
+              <w:rPr>
+                <w:rFonts w:ascii="Cambria Math" w:hAnsi="Cambria Math" w:cs="Times New Roman"/>
+                <w:i/>
+                <w:iCs/>
+                <w:sz w:val="24"/>
+                <w:szCs w:val="24"/>
+              </w:rPr>
+            </m:ctrlPr>
+          </m:dPr>
+          <m:e>
+            <m:r>
+              <w:rPr>
+                <w:rFonts w:ascii="Cambria Math" w:hAnsi="Cambria Math" w:cs="Times New Roman"/>
+                <w:sz w:val="24"/>
+                <w:szCs w:val="24"/>
+              </w:rPr>
+              <m:t>i</m:t>
+            </m:r>
+          </m:e>
+        </m:d>
+      </m:oMath>
+      <w:r>
+        <w:rPr>
+          <w:rFonts w:ascii="Times New Roman" w:eastAsiaTheme="minorEastAsia" w:hAnsi="Times New Roman" w:cs="Times New Roman"/>
+          <w:iCs/>
+          <w:sz w:val="24"/>
+          <w:szCs w:val="24"/>
+        </w:rPr>
+        <w:t xml:space="preserve"> </w:t>
+      </w:r>
+      <w:r>
+        <w:rPr>
+          <w:rFonts w:ascii="Times New Roman" w:eastAsiaTheme="minorEastAsia" w:hAnsi="Times New Roman" w:cs="Times New Roman"/>
+          <w:iCs/>
+          <w:sz w:val="24"/>
+          <w:szCs w:val="24"/>
+        </w:rPr>
+        <w:t>represents</w:t>
+      </w:r>
+      <w:r>
+        <w:rPr>
+          <w:rFonts w:ascii="Times New Roman" w:eastAsiaTheme="minorEastAsia" w:hAnsi="Times New Roman" w:cs="Times New Roman"/>
+          <w:iCs/>
+          <w:sz w:val="24"/>
+          <w:szCs w:val="24"/>
+        </w:rPr>
+        <w:t xml:space="preserve"> positive catch rates</w:t>
+      </w:r>
+      <w:r>
+        <w:rPr>
+          <w:rFonts w:ascii="Times New Roman" w:eastAsiaTheme="minorEastAsia" w:hAnsi="Times New Roman" w:cs="Times New Roman"/>
+          <w:iCs/>
+          <w:sz w:val="24"/>
+          <w:szCs w:val="24"/>
+        </w:rPr>
+        <w:t xml:space="preserve"> in a delta-model, or the count-data intensity function in a count-data model</w:t>
+      </w:r>
+      <w:r>
+        <w:rPr>
+          <w:rFonts w:ascii="Times New Roman" w:eastAsiaTheme="minorEastAsia" w:hAnsi="Times New Roman" w:cs="Times New Roman"/>
+          <w:iCs/>
+          <w:sz w:val="24"/>
+          <w:szCs w:val="24"/>
+        </w:rPr>
+        <w:t>:</w:t>
       </w:r>
     </w:p>
     <w:p>
@@ -3836,7 +4045,6 @@
               </m:d>
             </m:e>
           </m:nary>
-          <w:bookmarkStart w:id="0" w:name="_GoBack"/>
           <m:r>
             <w:rPr>
               <w:rFonts w:ascii="Cambria Math" w:hAnsi="Cambria Math" w:cs="Times New Roman"/>
@@ -4409,7 +4617,6 @@
               </m:d>
             </m:e>
           </m:nary>
-          <w:bookmarkEnd w:id="0"/>
           <m:r>
             <w:rPr>
               <w:rFonts w:ascii="Cambria Math" w:hAnsi="Cambria Math" w:cs="Times New Roman"/>
@@ -5050,6 +5257,7 @@
           <w:sz w:val="24"/>
           <w:szCs w:val="24"/>
         </w:rPr>
+        <w:lastRenderedPageBreak/>
         <w:t xml:space="preserve">where </w:t>
       </w:r>
       <w:proofErr w:type="spellStart"/>
@@ -5358,17 +5566,7 @@
           <w:sz w:val="24"/>
           <w:szCs w:val="24"/>
         </w:rPr>
-        <w:t xml:space="preserve">, and a value of zero “turns off” that component of </w:t>
-      </w:r>
-      <w:r>
-        <w:rPr>
-          <w:rFonts w:ascii="Times New Roman" w:eastAsiaTheme="minorEastAsia" w:hAnsi="Times New Roman" w:cs="Times New Roman"/>
-          <w:iCs/>
-          <w:sz w:val="24"/>
-          <w:szCs w:val="24"/>
-        </w:rPr>
-        <w:lastRenderedPageBreak/>
-        <w:t xml:space="preserve">spatial or spatio-temporal covariation.  The user controls the number of </w:t>
+        <w:t xml:space="preserve">, and a value of zero “turns off” that component of spatial or spatio-temporal covariation.  The user controls the number of </w:t>
       </w:r>
       <w:r>
         <w:rPr>
@@ -6371,7 +6569,16 @@
           <w:sz w:val="24"/>
           <w:szCs w:val="24"/>
         </w:rPr>
-        <w:t>corresponds to a conventional delta-model:</w:t>
+        <w:t>applies a logit-link for the first linear predictor</w:t>
+      </w:r>
+      <w:r>
+        <w:rPr>
+          <w:rFonts w:ascii="Times New Roman" w:eastAsiaTheme="minorEastAsia" w:hAnsi="Times New Roman" w:cs="Times New Roman"/>
+          <w:iCs/>
+          <w:sz w:val="24"/>
+          <w:szCs w:val="24"/>
+        </w:rPr>
+        <w:t>:</w:t>
       </w:r>
     </w:p>
     <w:p>
@@ -6642,7 +6849,25 @@
           <w:sz w:val="24"/>
           <w:szCs w:val="24"/>
         </w:rPr>
-        <w:t xml:space="preserve"> is the predictor encounter probability and </w:t>
+        <w:t xml:space="preserve"> is the predictor encounter probability </w:t>
+      </w:r>
+      <w:r>
+        <w:rPr>
+          <w:rFonts w:ascii="Times New Roman" w:eastAsiaTheme="minorEastAsia" w:hAnsi="Times New Roman" w:cs="Times New Roman"/>
+          <w:iCs/>
+          <w:sz w:val="24"/>
+          <w:szCs w:val="24"/>
+        </w:rPr>
+        <w:t xml:space="preserve">in a delta-model, or zero-inflation in a count-data model, </w:t>
+      </w:r>
+      <w:r>
+        <w:rPr>
+          <w:rFonts w:ascii="Times New Roman" w:eastAsiaTheme="minorEastAsia" w:hAnsi="Times New Roman" w:cs="Times New Roman"/>
+          <w:iCs/>
+          <w:sz w:val="24"/>
+          <w:szCs w:val="24"/>
+        </w:rPr>
+        <w:t xml:space="preserve">and </w:t>
       </w:r>
       <m:oMath>
         <m:sSup>
@@ -7079,6 +7304,7 @@
           <w:sz w:val="24"/>
           <w:szCs w:val="24"/>
         </w:rPr>
+        <w:lastRenderedPageBreak/>
         <w:t xml:space="preserve">where </w:t>
       </w:r>
       <m:oMath>
@@ -7147,6 +7373,15 @@
           <w:szCs w:val="24"/>
         </w:rPr>
         <w:t xml:space="preserve"> is the predicted biomass density for positive catch rates</w:t>
+      </w:r>
+      <w:r>
+        <w:rPr>
+          <w:rFonts w:ascii="Times New Roman" w:eastAsiaTheme="minorEastAsia" w:hAnsi="Times New Roman" w:cs="Times New Roman"/>
+          <w:iCs/>
+          <w:sz w:val="24"/>
+          <w:szCs w:val="24"/>
+        </w:rPr>
+        <w:t xml:space="preserve"> in a delta-model or mean-intensity function for a count-data model</w:t>
       </w:r>
       <w:r>
         <w:rPr>
@@ -7450,7 +7685,6 @@
           <w:sz w:val="24"/>
           <w:szCs w:val="24"/>
         </w:rPr>
-        <w:lastRenderedPageBreak/>
         <w:t xml:space="preserve">Alternatively, </w:t>
       </w:r>
       <w:proofErr w:type="spellStart"/>
@@ -7484,7 +7718,25 @@
           <w:sz w:val="24"/>
           <w:szCs w:val="24"/>
         </w:rPr>
-        <w:t>corresponds to a “Poisson-process” link function that approximates a Tweedie distribution:</w:t>
+        <w:t>corresponds to a “Poisson-</w:t>
+      </w:r>
+      <w:r>
+        <w:rPr>
+          <w:rFonts w:ascii="Times New Roman" w:eastAsiaTheme="minorEastAsia" w:hAnsi="Times New Roman" w:cs="Times New Roman"/>
+          <w:iCs/>
+          <w:sz w:val="24"/>
+          <w:szCs w:val="24"/>
+        </w:rPr>
+        <w:t>link</w:t>
+      </w:r>
+      <w:r>
+        <w:rPr>
+          <w:rFonts w:ascii="Times New Roman" w:eastAsiaTheme="minorEastAsia" w:hAnsi="Times New Roman" w:cs="Times New Roman"/>
+          <w:iCs/>
+          <w:sz w:val="24"/>
+          <w:szCs w:val="24"/>
+        </w:rPr>
+        <w:t>” function that approximates a Tweedie distribution:</w:t>
       </w:r>
     </w:p>
     <w:p>
@@ -9249,6 +9501,15 @@
         </w:rPr>
         <w:t>.</w:t>
       </w:r>
+      <w:r>
+        <w:rPr>
+          <w:rFonts w:ascii="Times New Roman" w:eastAsiaTheme="minorEastAsia" w:hAnsi="Times New Roman" w:cs="Times New Roman"/>
+          <w:iCs/>
+          <w:sz w:val="24"/>
+          <w:szCs w:val="24"/>
+        </w:rPr>
+        <w:t xml:space="preserve">  This Poisson-link function should only be used for delta-models, and not for count-data models.  </w:t>
+      </w:r>
     </w:p>
     <w:p>
       <w:pPr>
@@ -9297,7 +9558,58 @@
           <w:sz w:val="24"/>
           <w:szCs w:val="24"/>
         </w:rPr>
-        <w:t xml:space="preserve">There are different user-controlled options for observation models for positive catch rates.  </w:t>
+        <w:t xml:space="preserve">There are different user-controlled options for observation models for </w:t>
+      </w:r>
+      <w:r>
+        <w:rPr>
+          <w:rFonts w:ascii="Times New Roman" w:eastAsiaTheme="minorEastAsia" w:hAnsi="Times New Roman" w:cs="Times New Roman"/>
+          <w:iCs/>
+          <w:sz w:val="24"/>
+          <w:szCs w:val="24"/>
+        </w:rPr>
+        <w:t>available sampling data</w:t>
+      </w:r>
+      <w:r>
+        <w:rPr>
+          <w:rFonts w:ascii="Times New Roman" w:eastAsiaTheme="minorEastAsia" w:hAnsi="Times New Roman" w:cs="Times New Roman"/>
+          <w:iCs/>
+          <w:sz w:val="24"/>
+          <w:szCs w:val="24"/>
+        </w:rPr>
+        <w:t xml:space="preserve">, which are controlled by </w:t>
+      </w:r>
+      <w:proofErr w:type="spellStart"/>
+      <w:r>
+        <w:rPr>
+          <w:rFonts w:ascii="Consolas" w:eastAsia="Times New Roman" w:hAnsi="Consolas" w:cs="Consolas"/>
+          <w:color w:val="24292E"/>
+          <w:sz w:val="20"/>
+          <w:szCs w:val="20"/>
+          <w:bdr w:val="none" w:sz="0" w:space="0" w:color="auto" w:frame="1"/>
+          <w:lang w:eastAsia="en-GB"/>
+        </w:rPr>
+        <w:t>ObsModel</w:t>
+      </w:r>
+      <w:proofErr w:type="spellEnd"/>
+      <w:r>
+        <w:rPr>
+          <w:rFonts w:ascii="Consolas" w:eastAsia="Times New Roman" w:hAnsi="Consolas" w:cs="Consolas"/>
+          <w:color w:val="24292E"/>
+          <w:sz w:val="20"/>
+          <w:szCs w:val="20"/>
+          <w:bdr w:val="none" w:sz="0" w:space="0" w:color="auto" w:frame="1"/>
+          <w:lang w:eastAsia="en-GB"/>
+        </w:rPr>
+        <w:t>[1]</w:t>
+      </w:r>
+      <w:r>
+        <w:rPr>
+          <w:rFonts w:ascii="Times New Roman" w:eastAsiaTheme="minorEastAsia" w:hAnsi="Times New Roman" w:cs="Times New Roman"/>
+          <w:iCs/>
+          <w:sz w:val="24"/>
+          <w:szCs w:val="24"/>
+        </w:rPr>
+        <w:t xml:space="preserve">.  </w:t>
       </w:r>
     </w:p>
     <w:p>
@@ -9560,7 +9872,292 @@
           <w:sz w:val="24"/>
           <w:szCs w:val="24"/>
         </w:rPr>
-        <w:t>VAST then calculates the probability of data as:</w:t>
+        <w:t xml:space="preserve">I distinguish between observation models for continuous-valued data (e.g., biomass, or numbers standardized to a fixed area), and observation models for count data (e.g., numbers </w:t>
+      </w:r>
+      <w:r>
+        <w:rPr>
+          <w:rFonts w:ascii="Times New Roman" w:eastAsiaTheme="minorEastAsia" w:hAnsi="Times New Roman" w:cs="Times New Roman"/>
+          <w:iCs/>
+          <w:sz w:val="24"/>
+          <w:szCs w:val="24"/>
+        </w:rPr>
+        <w:lastRenderedPageBreak/>
+        <w:t xml:space="preserve">treating area-swept as an offset).  </w:t>
+      </w:r>
+      <w:r>
+        <w:rPr>
+          <w:rFonts w:ascii="Times New Roman" w:eastAsiaTheme="minorEastAsia" w:hAnsi="Times New Roman" w:cs="Times New Roman"/>
+          <w:iCs/>
+          <w:sz w:val="24"/>
+          <w:szCs w:val="24"/>
+        </w:rPr>
+        <w:t xml:space="preserve">However, both are parameterized such that the expectation for sampling data </w:t>
+      </w:r>
+      <m:oMath>
+        <m:r>
+          <m:rPr>
+            <m:scr m:val="double-struck"/>
+          </m:rPr>
+          <w:rPr>
+            <w:rFonts w:ascii="Cambria Math" w:eastAsiaTheme="minorEastAsia" w:hAnsi="Cambria Math" w:cs="Times New Roman"/>
+            <w:sz w:val="24"/>
+            <w:szCs w:val="24"/>
+          </w:rPr>
+          <m:t>E</m:t>
+        </m:r>
+        <m:d>
+          <m:dPr>
+            <m:ctrlPr>
+              <w:rPr>
+                <w:rFonts w:ascii="Cambria Math" w:eastAsiaTheme="minorEastAsia" w:hAnsi="Cambria Math" w:cs="Times New Roman"/>
+                <w:i/>
+                <w:iCs/>
+                <w:sz w:val="24"/>
+                <w:szCs w:val="24"/>
+              </w:rPr>
+            </m:ctrlPr>
+          </m:dPr>
+          <m:e>
+            <m:sSub>
+              <m:sSubPr>
+                <m:ctrlPr>
+                  <w:rPr>
+                    <w:rFonts w:ascii="Cambria Math" w:eastAsiaTheme="minorEastAsia" w:hAnsi="Cambria Math" w:cs="Times New Roman"/>
+                    <w:i/>
+                    <w:iCs/>
+                    <w:sz w:val="24"/>
+                    <w:szCs w:val="24"/>
+                  </w:rPr>
+                </m:ctrlPr>
+              </m:sSubPr>
+              <m:e>
+                <m:r>
+                  <w:rPr>
+                    <w:rFonts w:ascii="Cambria Math" w:eastAsiaTheme="minorEastAsia" w:hAnsi="Cambria Math" w:cs="Times New Roman"/>
+                    <w:sz w:val="24"/>
+                    <w:szCs w:val="24"/>
+                  </w:rPr>
+                  <m:t>B</m:t>
+                </m:r>
+              </m:e>
+              <m:sub>
+                <m:r>
+                  <w:rPr>
+                    <w:rFonts w:ascii="Cambria Math" w:eastAsiaTheme="minorEastAsia" w:hAnsi="Cambria Math" w:cs="Times New Roman"/>
+                    <w:sz w:val="24"/>
+                    <w:szCs w:val="24"/>
+                  </w:rPr>
+                  <m:t>i</m:t>
+                </m:r>
+              </m:sub>
+            </m:sSub>
+          </m:e>
+        </m:d>
+        <m:r>
+          <w:rPr>
+            <w:rFonts w:ascii="Cambria Math" w:eastAsiaTheme="minorEastAsia" w:hAnsi="Cambria Math" w:cs="Times New Roman"/>
+            <w:sz w:val="24"/>
+            <w:szCs w:val="24"/>
+          </w:rPr>
+          <m:t>=</m:t>
+        </m:r>
+        <m:sSub>
+          <m:sSubPr>
+            <m:ctrlPr>
+              <w:rPr>
+                <w:rFonts w:ascii="Cambria Math" w:eastAsiaTheme="minorEastAsia" w:hAnsi="Cambria Math" w:cs="Times New Roman"/>
+                <w:i/>
+                <w:iCs/>
+                <w:sz w:val="24"/>
+                <w:szCs w:val="24"/>
+              </w:rPr>
+            </m:ctrlPr>
+          </m:sSubPr>
+          <m:e>
+            <m:r>
+              <w:rPr>
+                <w:rFonts w:ascii="Cambria Math" w:eastAsiaTheme="minorEastAsia" w:hAnsi="Cambria Math" w:cs="Times New Roman"/>
+                <w:sz w:val="24"/>
+                <w:szCs w:val="24"/>
+              </w:rPr>
+              <m:t>r</m:t>
+            </m:r>
+          </m:e>
+          <m:sub>
+            <m:r>
+              <w:rPr>
+                <w:rFonts w:ascii="Cambria Math" w:eastAsiaTheme="minorEastAsia" w:hAnsi="Cambria Math" w:cs="Times New Roman"/>
+                <w:sz w:val="24"/>
+                <w:szCs w:val="24"/>
+              </w:rPr>
+              <m:t>1</m:t>
+            </m:r>
+          </m:sub>
+        </m:sSub>
+        <m:d>
+          <m:dPr>
+            <m:ctrlPr>
+              <w:rPr>
+                <w:rFonts w:ascii="Cambria Math" w:eastAsiaTheme="minorEastAsia" w:hAnsi="Cambria Math" w:cs="Times New Roman"/>
+                <w:i/>
+                <w:iCs/>
+                <w:sz w:val="24"/>
+                <w:szCs w:val="24"/>
+              </w:rPr>
+            </m:ctrlPr>
+          </m:dPr>
+          <m:e>
+            <m:r>
+              <w:rPr>
+                <w:rFonts w:ascii="Cambria Math" w:eastAsiaTheme="minorEastAsia" w:hAnsi="Cambria Math" w:cs="Times New Roman"/>
+                <w:sz w:val="24"/>
+                <w:szCs w:val="24"/>
+              </w:rPr>
+              <m:t>i</m:t>
+            </m:r>
+          </m:e>
+        </m:d>
+        <m:r>
+          <w:rPr>
+            <w:rFonts w:ascii="Cambria Math" w:eastAsiaTheme="minorEastAsia" w:hAnsi="Cambria Math" w:cs="Times New Roman"/>
+            <w:sz w:val="24"/>
+            <w:szCs w:val="24"/>
+          </w:rPr>
+          <m:t>×</m:t>
+        </m:r>
+        <m:sSub>
+          <m:sSubPr>
+            <m:ctrlPr>
+              <w:rPr>
+                <w:rFonts w:ascii="Cambria Math" w:eastAsiaTheme="minorEastAsia" w:hAnsi="Cambria Math" w:cs="Times New Roman"/>
+                <w:i/>
+                <w:sz w:val="24"/>
+                <w:szCs w:val="24"/>
+              </w:rPr>
+            </m:ctrlPr>
+          </m:sSubPr>
+          <m:e>
+            <m:r>
+              <w:rPr>
+                <w:rFonts w:ascii="Cambria Math" w:eastAsiaTheme="minorEastAsia" w:hAnsi="Cambria Math" w:cs="Times New Roman"/>
+                <w:sz w:val="24"/>
+                <w:szCs w:val="24"/>
+              </w:rPr>
+              <m:t>r</m:t>
+            </m:r>
+          </m:e>
+          <m:sub>
+            <m:r>
+              <w:rPr>
+                <w:rFonts w:ascii="Cambria Math" w:eastAsiaTheme="minorEastAsia" w:hAnsi="Cambria Math" w:cs="Times New Roman"/>
+                <w:sz w:val="24"/>
+                <w:szCs w:val="24"/>
+              </w:rPr>
+              <m:t>2</m:t>
+            </m:r>
+          </m:sub>
+        </m:sSub>
+        <m:d>
+          <m:dPr>
+            <m:ctrlPr>
+              <w:rPr>
+                <w:rFonts w:ascii="Cambria Math" w:eastAsiaTheme="minorEastAsia" w:hAnsi="Cambria Math" w:cs="Times New Roman"/>
+                <w:i/>
+                <w:iCs/>
+                <w:sz w:val="24"/>
+                <w:szCs w:val="24"/>
+              </w:rPr>
+            </m:ctrlPr>
+          </m:dPr>
+          <m:e>
+            <m:r>
+              <w:rPr>
+                <w:rFonts w:ascii="Cambria Math" w:eastAsiaTheme="minorEastAsia" w:hAnsi="Cambria Math" w:cs="Times New Roman"/>
+                <w:sz w:val="24"/>
+                <w:szCs w:val="24"/>
+              </w:rPr>
+              <m:t>i</m:t>
+            </m:r>
+          </m:e>
+        </m:d>
+      </m:oMath>
+      <w:r>
+        <w:rPr>
+          <w:rFonts w:ascii="Times New Roman" w:eastAsiaTheme="minorEastAsia" w:hAnsi="Times New Roman" w:cs="Times New Roman"/>
+          <w:iCs/>
+          <w:sz w:val="24"/>
+          <w:szCs w:val="24"/>
+        </w:rPr>
+        <w:t xml:space="preserve">.  </w:t>
+      </w:r>
+    </w:p>
+    <w:p>
+      <w:pPr>
+        <w:spacing w:after="0" w:line="480" w:lineRule="auto"/>
+        <w:rPr>
+          <w:rFonts w:ascii="Times New Roman" w:eastAsiaTheme="minorEastAsia" w:hAnsi="Times New Roman" w:cs="Times New Roman"/>
+          <w:i/>
+          <w:iCs/>
+          <w:sz w:val="24"/>
+          <w:szCs w:val="24"/>
+        </w:rPr>
+      </w:pPr>
+      <w:r>
+        <w:rPr>
+          <w:rFonts w:ascii="Times New Roman" w:eastAsiaTheme="minorEastAsia" w:hAnsi="Times New Roman" w:cs="Times New Roman"/>
+          <w:i/>
+          <w:iCs/>
+          <w:sz w:val="24"/>
+          <w:szCs w:val="24"/>
+        </w:rPr>
+        <w:t>Continuous-valued data (e.g., biomass)</w:t>
+      </w:r>
+    </w:p>
+    <w:p>
+      <w:pPr>
+        <w:spacing w:after="0" w:line="480" w:lineRule="auto"/>
+        <w:rPr>
+          <w:rFonts w:ascii="Times New Roman" w:eastAsiaTheme="minorEastAsia" w:hAnsi="Times New Roman" w:cs="Times New Roman"/>
+          <w:iCs/>
+          <w:sz w:val="24"/>
+          <w:szCs w:val="24"/>
+        </w:rPr>
+      </w:pPr>
+      <w:r>
+        <w:rPr>
+          <w:rFonts w:ascii="Times New Roman" w:eastAsiaTheme="minorEastAsia" w:hAnsi="Times New Roman" w:cs="Times New Roman"/>
+          <w:iCs/>
+          <w:sz w:val="24"/>
+          <w:szCs w:val="24"/>
+        </w:rPr>
+        <w:t>If using a</w:t>
+      </w:r>
+      <w:r>
+        <w:rPr>
+          <w:rFonts w:ascii="Times New Roman" w:eastAsiaTheme="minorEastAsia" w:hAnsi="Times New Roman" w:cs="Times New Roman"/>
+          <w:iCs/>
+          <w:sz w:val="24"/>
+          <w:szCs w:val="24"/>
+        </w:rPr>
+        <w:t>n</w:t>
+      </w:r>
+      <w:r>
+        <w:rPr>
+          <w:rFonts w:ascii="Times New Roman" w:eastAsiaTheme="minorEastAsia" w:hAnsi="Times New Roman" w:cs="Times New Roman"/>
+          <w:iCs/>
+          <w:sz w:val="24"/>
+          <w:szCs w:val="24"/>
+        </w:rPr>
+        <w:t xml:space="preserve"> observation model with continuous support (e.g., a normal, lognormal, gamma, or Tweedie models), </w:t>
+      </w:r>
+      <w:r>
+        <w:rPr>
+          <w:rFonts w:ascii="Times New Roman" w:eastAsiaTheme="minorEastAsia" w:hAnsi="Times New Roman" w:cs="Times New Roman"/>
+          <w:iCs/>
+          <w:sz w:val="24"/>
+          <w:szCs w:val="24"/>
+        </w:rPr>
+        <w:t>VAST calculates the probability of data as:</w:t>
       </w:r>
     </w:p>
     <w:p>
@@ -10666,6 +11263,1534 @@
         <w:spacing w:after="0" w:line="480" w:lineRule="auto"/>
         <w:rPr>
           <w:rFonts w:ascii="Times New Roman" w:eastAsiaTheme="minorEastAsia" w:hAnsi="Times New Roman" w:cs="Times New Roman"/>
+          <w:i/>
+          <w:iCs/>
+          <w:sz w:val="24"/>
+          <w:szCs w:val="24"/>
+        </w:rPr>
+      </w:pPr>
+      <w:r>
+        <w:rPr>
+          <w:rFonts w:ascii="Times New Roman" w:eastAsiaTheme="minorEastAsia" w:hAnsi="Times New Roman" w:cs="Times New Roman"/>
+          <w:i/>
+          <w:iCs/>
+          <w:sz w:val="24"/>
+          <w:szCs w:val="24"/>
+        </w:rPr>
+        <w:t>Discrete-valued data (e.g., abundance)</w:t>
+      </w:r>
+    </w:p>
+    <w:p>
+      <w:pPr>
+        <w:spacing w:after="0" w:line="480" w:lineRule="auto"/>
+        <w:rPr>
+          <w:rFonts w:ascii="Times New Roman" w:eastAsiaTheme="minorEastAsia" w:hAnsi="Times New Roman" w:cs="Times New Roman"/>
+          <w:iCs/>
+          <w:sz w:val="24"/>
+          <w:szCs w:val="24"/>
+        </w:rPr>
+      </w:pPr>
+      <w:r>
+        <w:rPr>
+          <w:rFonts w:ascii="Times New Roman" w:eastAsiaTheme="minorEastAsia" w:hAnsi="Times New Roman" w:cs="Times New Roman"/>
+          <w:iCs/>
+          <w:sz w:val="24"/>
+          <w:szCs w:val="24"/>
+        </w:rPr>
+        <w:t>If using a</w:t>
+      </w:r>
+      <w:r>
+        <w:rPr>
+          <w:rFonts w:ascii="Times New Roman" w:eastAsiaTheme="minorEastAsia" w:hAnsi="Times New Roman" w:cs="Times New Roman"/>
+          <w:iCs/>
+          <w:sz w:val="24"/>
+          <w:szCs w:val="24"/>
+        </w:rPr>
+        <w:t>n</w:t>
+      </w:r>
+      <w:r>
+        <w:rPr>
+          <w:rFonts w:ascii="Times New Roman" w:eastAsiaTheme="minorEastAsia" w:hAnsi="Times New Roman" w:cs="Times New Roman"/>
+          <w:iCs/>
+          <w:sz w:val="24"/>
+          <w:szCs w:val="24"/>
+        </w:rPr>
+        <w:t xml:space="preserve"> observation model with </w:t>
+      </w:r>
+      <w:r>
+        <w:rPr>
+          <w:rFonts w:ascii="Times New Roman" w:eastAsiaTheme="minorEastAsia" w:hAnsi="Times New Roman" w:cs="Times New Roman"/>
+          <w:iCs/>
+          <w:sz w:val="24"/>
+          <w:szCs w:val="24"/>
+        </w:rPr>
+        <w:t>discrete</w:t>
+      </w:r>
+      <w:r>
+        <w:rPr>
+          <w:rFonts w:ascii="Times New Roman" w:eastAsiaTheme="minorEastAsia" w:hAnsi="Times New Roman" w:cs="Times New Roman"/>
+          <w:iCs/>
+          <w:sz w:val="24"/>
+          <w:szCs w:val="24"/>
+        </w:rPr>
+        <w:t xml:space="preserve"> support (e.g., a </w:t>
+      </w:r>
+      <w:r>
+        <w:rPr>
+          <w:rFonts w:ascii="Times New Roman" w:eastAsiaTheme="minorEastAsia" w:hAnsi="Times New Roman" w:cs="Times New Roman"/>
+          <w:iCs/>
+          <w:sz w:val="24"/>
+          <w:szCs w:val="24"/>
+        </w:rPr>
+        <w:t>Poisson</w:t>
+      </w:r>
+      <w:r>
+        <w:rPr>
+          <w:rFonts w:ascii="Times New Roman" w:eastAsiaTheme="minorEastAsia" w:hAnsi="Times New Roman" w:cs="Times New Roman"/>
+          <w:iCs/>
+          <w:sz w:val="24"/>
+          <w:szCs w:val="24"/>
+        </w:rPr>
+        <w:t xml:space="preserve">, </w:t>
+      </w:r>
+      <w:r>
+        <w:rPr>
+          <w:rFonts w:ascii="Times New Roman" w:eastAsiaTheme="minorEastAsia" w:hAnsi="Times New Roman" w:cs="Times New Roman"/>
+          <w:iCs/>
+          <w:sz w:val="24"/>
+          <w:szCs w:val="24"/>
+        </w:rPr>
+        <w:t>n</w:t>
+      </w:r>
+      <w:r>
+        <w:rPr>
+          <w:rFonts w:ascii="Times New Roman" w:eastAsiaTheme="minorEastAsia" w:hAnsi="Times New Roman" w:cs="Times New Roman"/>
+          <w:iCs/>
+          <w:sz w:val="24"/>
+          <w:szCs w:val="24"/>
+        </w:rPr>
+        <w:t>egative-binomial</w:t>
+      </w:r>
+      <w:r>
+        <w:rPr>
+          <w:rFonts w:ascii="Times New Roman" w:eastAsiaTheme="minorEastAsia" w:hAnsi="Times New Roman" w:cs="Times New Roman"/>
+          <w:iCs/>
+          <w:sz w:val="24"/>
+          <w:szCs w:val="24"/>
+        </w:rPr>
+        <w:t xml:space="preserve">, </w:t>
+      </w:r>
+      <w:r>
+        <w:rPr>
+          <w:rFonts w:ascii="Times New Roman" w:eastAsiaTheme="minorEastAsia" w:hAnsi="Times New Roman" w:cs="Times New Roman"/>
+          <w:iCs/>
+          <w:sz w:val="24"/>
+          <w:szCs w:val="24"/>
+        </w:rPr>
+        <w:t>Conway-Maxwell Poisson</w:t>
+      </w:r>
+      <w:r>
+        <w:rPr>
+          <w:rFonts w:ascii="Times New Roman" w:eastAsiaTheme="minorEastAsia" w:hAnsi="Times New Roman" w:cs="Times New Roman"/>
+          <w:iCs/>
+          <w:sz w:val="24"/>
+          <w:szCs w:val="24"/>
+        </w:rPr>
+        <w:t xml:space="preserve">, or </w:t>
+      </w:r>
+      <w:r>
+        <w:rPr>
+          <w:rFonts w:ascii="Times New Roman" w:eastAsiaTheme="minorEastAsia" w:hAnsi="Times New Roman" w:cs="Times New Roman"/>
+          <w:iCs/>
+          <w:sz w:val="24"/>
+          <w:szCs w:val="24"/>
+        </w:rPr>
+        <w:t xml:space="preserve">lognormal-Poisson </w:t>
+      </w:r>
+      <w:r>
+        <w:rPr>
+          <w:rFonts w:ascii="Times New Roman" w:eastAsiaTheme="minorEastAsia" w:hAnsi="Times New Roman" w:cs="Times New Roman"/>
+          <w:iCs/>
+          <w:sz w:val="24"/>
+          <w:szCs w:val="24"/>
+        </w:rPr>
+        <w:t>model</w:t>
+      </w:r>
+      <w:r>
+        <w:rPr>
+          <w:rFonts w:ascii="Times New Roman" w:eastAsiaTheme="minorEastAsia" w:hAnsi="Times New Roman" w:cs="Times New Roman"/>
+          <w:iCs/>
+          <w:sz w:val="24"/>
+          <w:szCs w:val="24"/>
+        </w:rPr>
+        <w:t>s</w:t>
+      </w:r>
+      <w:r>
+        <w:rPr>
+          <w:rFonts w:ascii="Times New Roman" w:eastAsiaTheme="minorEastAsia" w:hAnsi="Times New Roman" w:cs="Times New Roman"/>
+          <w:iCs/>
+          <w:sz w:val="24"/>
+          <w:szCs w:val="24"/>
+        </w:rPr>
+        <w:t>), VAST calculates the probability of data as:</w:t>
+      </w:r>
+    </w:p>
+    <w:p>
+      <w:pPr>
+        <w:spacing w:after="0" w:line="480" w:lineRule="auto"/>
+        <w:rPr>
+          <w:rFonts w:ascii="Times New Roman" w:eastAsiaTheme="minorEastAsia" w:hAnsi="Times New Roman" w:cs="Times New Roman"/>
+          <w:iCs/>
+          <w:sz w:val="24"/>
+          <w:szCs w:val="24"/>
+        </w:rPr>
+      </w:pPr>
+      <m:oMathPara>
+        <m:oMath>
+          <m:func>
+            <m:funcPr>
+              <m:ctrlPr>
+                <w:rPr>
+                  <w:rFonts w:ascii="Cambria Math" w:eastAsiaTheme="minorEastAsia" w:hAnsi="Cambria Math" w:cs="Times New Roman"/>
+                  <w:i/>
+                  <w:iCs/>
+                  <w:sz w:val="24"/>
+                  <w:szCs w:val="24"/>
+                </w:rPr>
+              </m:ctrlPr>
+            </m:funcPr>
+            <m:fName>
+              <m:r>
+                <m:rPr>
+                  <m:sty m:val="p"/>
+                </m:rPr>
+                <w:rPr>
+                  <w:rFonts w:ascii="Cambria Math" w:eastAsiaTheme="minorEastAsia" w:hAnsi="Cambria Math" w:cs="Times New Roman"/>
+                  <w:sz w:val="24"/>
+                  <w:szCs w:val="24"/>
+                </w:rPr>
+                <m:t>Pr</m:t>
+              </m:r>
+            </m:fName>
+            <m:e>
+              <m:d>
+                <m:dPr>
+                  <m:ctrlPr>
+                    <w:rPr>
+                      <w:rFonts w:ascii="Cambria Math" w:eastAsiaTheme="minorEastAsia" w:hAnsi="Cambria Math" w:cs="Times New Roman"/>
+                      <w:i/>
+                      <w:iCs/>
+                      <w:sz w:val="24"/>
+                      <w:szCs w:val="24"/>
+                    </w:rPr>
+                  </m:ctrlPr>
+                </m:dPr>
+                <m:e>
+                  <m:sSub>
+                    <m:sSubPr>
+                      <m:ctrlPr>
+                        <w:rPr>
+                          <w:rFonts w:ascii="Cambria Math" w:eastAsiaTheme="minorEastAsia" w:hAnsi="Cambria Math" w:cs="Times New Roman"/>
+                          <w:i/>
+                          <w:iCs/>
+                          <w:sz w:val="24"/>
+                          <w:szCs w:val="24"/>
+                        </w:rPr>
+                      </m:ctrlPr>
+                    </m:sSubPr>
+                    <m:e>
+                      <m:r>
+                        <w:rPr>
+                          <w:rFonts w:ascii="Cambria Math" w:eastAsiaTheme="minorEastAsia" w:hAnsi="Cambria Math" w:cs="Times New Roman"/>
+                          <w:sz w:val="24"/>
+                          <w:szCs w:val="24"/>
+                        </w:rPr>
+                        <m:t>b</m:t>
+                      </m:r>
+                    </m:e>
+                    <m:sub>
+                      <m:r>
+                        <w:rPr>
+                          <w:rFonts w:ascii="Cambria Math" w:eastAsiaTheme="minorEastAsia" w:hAnsi="Cambria Math" w:cs="Times New Roman"/>
+                          <w:sz w:val="24"/>
+                          <w:szCs w:val="24"/>
+                        </w:rPr>
+                        <m:t>i</m:t>
+                      </m:r>
+                    </m:sub>
+                  </m:sSub>
+                  <m:r>
+                    <w:rPr>
+                      <w:rFonts w:ascii="Cambria Math" w:eastAsiaTheme="minorEastAsia" w:hAnsi="Cambria Math" w:cs="Times New Roman"/>
+                      <w:sz w:val="24"/>
+                      <w:szCs w:val="24"/>
+                    </w:rPr>
+                    <m:t>=B</m:t>
+                  </m:r>
+                </m:e>
+              </m:d>
+            </m:e>
+          </m:func>
+          <m:r>
+            <w:rPr>
+              <w:rFonts w:ascii="Cambria Math" w:eastAsiaTheme="minorEastAsia" w:hAnsi="Cambria Math" w:cs="Times New Roman"/>
+              <w:sz w:val="24"/>
+              <w:szCs w:val="24"/>
+            </w:rPr>
+            <m:t>=</m:t>
+          </m:r>
+          <m:d>
+            <m:dPr>
+              <m:begChr m:val="{"/>
+              <m:endChr m:val=""/>
+              <m:ctrlPr>
+                <w:rPr>
+                  <w:rFonts w:ascii="Cambria Math" w:eastAsiaTheme="minorEastAsia" w:hAnsi="Cambria Math" w:cs="Times New Roman"/>
+                  <w:i/>
+                  <w:iCs/>
+                  <w:sz w:val="24"/>
+                  <w:szCs w:val="24"/>
+                </w:rPr>
+              </m:ctrlPr>
+            </m:dPr>
+            <m:e>
+              <m:m>
+                <m:mPr>
+                  <m:mcs>
+                    <m:mc>
+                      <m:mcPr>
+                        <m:count m:val="2"/>
+                        <m:mcJc m:val="center"/>
+                      </m:mcPr>
+                    </m:mc>
+                  </m:mcs>
+                  <m:ctrlPr>
+                    <w:rPr>
+                      <w:rFonts w:ascii="Cambria Math" w:eastAsiaTheme="minorEastAsia" w:hAnsi="Cambria Math" w:cs="Times New Roman"/>
+                      <w:i/>
+                      <w:iCs/>
+                      <w:sz w:val="24"/>
+                      <w:szCs w:val="24"/>
+                    </w:rPr>
+                  </m:ctrlPr>
+                </m:mPr>
+                <m:mr>
+                  <m:e>
+                    <m:d>
+                      <m:dPr>
+                        <m:ctrlPr>
+                          <w:rPr>
+                            <w:rFonts w:ascii="Cambria Math" w:eastAsiaTheme="minorEastAsia" w:hAnsi="Cambria Math" w:cs="Times New Roman"/>
+                            <w:i/>
+                            <w:sz w:val="24"/>
+                            <w:szCs w:val="24"/>
+                          </w:rPr>
+                        </m:ctrlPr>
+                      </m:dPr>
+                      <m:e>
+                        <m:r>
+                          <w:rPr>
+                            <w:rFonts w:ascii="Cambria Math" w:eastAsiaTheme="minorEastAsia" w:hAnsi="Cambria Math" w:cs="Times New Roman"/>
+                            <w:sz w:val="24"/>
+                            <w:szCs w:val="24"/>
+                          </w:rPr>
+                          <m:t>1-</m:t>
+                        </m:r>
+                        <m:sSub>
+                          <m:sSubPr>
+                            <m:ctrlPr>
+                              <w:rPr>
+                                <w:rFonts w:ascii="Cambria Math" w:eastAsiaTheme="minorEastAsia" w:hAnsi="Cambria Math" w:cs="Times New Roman"/>
+                                <w:i/>
+                                <w:iCs/>
+                                <w:sz w:val="24"/>
+                                <w:szCs w:val="24"/>
+                              </w:rPr>
+                            </m:ctrlPr>
+                          </m:sSubPr>
+                          <m:e>
+                            <m:r>
+                              <w:rPr>
+                                <w:rFonts w:ascii="Cambria Math" w:eastAsiaTheme="minorEastAsia" w:hAnsi="Cambria Math" w:cs="Times New Roman"/>
+                                <w:sz w:val="24"/>
+                                <w:szCs w:val="24"/>
+                              </w:rPr>
+                              <m:t>r</m:t>
+                            </m:r>
+                          </m:e>
+                          <m:sub>
+                            <m:r>
+                              <w:rPr>
+                                <w:rFonts w:ascii="Cambria Math" w:eastAsiaTheme="minorEastAsia" w:hAnsi="Cambria Math" w:cs="Times New Roman"/>
+                                <w:sz w:val="24"/>
+                                <w:szCs w:val="24"/>
+                              </w:rPr>
+                              <m:t>1</m:t>
+                            </m:r>
+                          </m:sub>
+                        </m:sSub>
+                        <m:d>
+                          <m:dPr>
+                            <m:ctrlPr>
+                              <w:rPr>
+                                <w:rFonts w:ascii="Cambria Math" w:eastAsiaTheme="minorEastAsia" w:hAnsi="Cambria Math" w:cs="Times New Roman"/>
+                                <w:i/>
+                                <w:iCs/>
+                                <w:sz w:val="24"/>
+                                <w:szCs w:val="24"/>
+                              </w:rPr>
+                            </m:ctrlPr>
+                          </m:dPr>
+                          <m:e>
+                            <m:r>
+                              <w:rPr>
+                                <w:rFonts w:ascii="Cambria Math" w:eastAsiaTheme="minorEastAsia" w:hAnsi="Cambria Math" w:cs="Times New Roman"/>
+                                <w:sz w:val="24"/>
+                                <w:szCs w:val="24"/>
+                              </w:rPr>
+                              <m:t>i</m:t>
+                            </m:r>
+                          </m:e>
+                        </m:d>
+                        <m:ctrlPr>
+                          <w:rPr>
+                            <w:rFonts w:ascii="Cambria Math" w:eastAsiaTheme="minorEastAsia" w:hAnsi="Cambria Math" w:cs="Times New Roman"/>
+                            <w:i/>
+                            <w:iCs/>
+                            <w:sz w:val="24"/>
+                            <w:szCs w:val="24"/>
+                          </w:rPr>
+                        </m:ctrlPr>
+                      </m:e>
+                    </m:d>
+                    <m:r>
+                      <w:rPr>
+                        <w:rFonts w:ascii="Cambria Math" w:eastAsiaTheme="minorEastAsia" w:hAnsi="Cambria Math" w:cs="Times New Roman"/>
+                        <w:sz w:val="24"/>
+                        <w:szCs w:val="24"/>
+                      </w:rPr>
+                      <m:t>+</m:t>
+                    </m:r>
+                    <m:r>
+                      <w:rPr>
+                        <w:rFonts w:ascii="Cambria Math" w:eastAsiaTheme="minorEastAsia" w:hAnsi="Cambria Math" w:cs="Times New Roman"/>
+                        <w:sz w:val="24"/>
+                        <w:szCs w:val="24"/>
+                        <w:lang w:val="en-US"/>
+                      </w:rPr>
+                      <m:t>g</m:t>
+                    </m:r>
+                    <m:r>
+                      <m:rPr>
+                        <m:sty m:val="p"/>
+                      </m:rPr>
+                      <w:rPr>
+                        <w:rFonts w:ascii="Cambria Math" w:eastAsiaTheme="minorEastAsia" w:hAnsi="Cambria Math" w:cs="Times New Roman"/>
+                        <w:sz w:val="24"/>
+                        <w:szCs w:val="24"/>
+                      </w:rPr>
+                      <m:t>{</m:t>
+                    </m:r>
+                    <m:d>
+                      <m:dPr>
+                        <m:begChr m:val=""/>
+                        <m:endChr m:val=""/>
+                        <m:ctrlPr>
+                          <w:rPr>
+                            <w:rFonts w:ascii="Cambria Math" w:eastAsiaTheme="minorEastAsia" w:hAnsi="Cambria Math" w:cs="Times New Roman"/>
+                            <w:i/>
+                            <w:iCs/>
+                            <w:sz w:val="24"/>
+                            <w:szCs w:val="24"/>
+                          </w:rPr>
+                        </m:ctrlPr>
+                      </m:dPr>
+                      <m:e>
+                        <m:r>
+                          <w:rPr>
+                            <w:rFonts w:ascii="Cambria Math" w:eastAsiaTheme="minorEastAsia" w:hAnsi="Cambria Math" w:cs="Times New Roman"/>
+                            <w:sz w:val="24"/>
+                            <w:szCs w:val="24"/>
+                          </w:rPr>
+                          <m:t>0</m:t>
+                        </m:r>
+                        <m:r>
+                          <w:rPr>
+                            <w:rFonts w:ascii="Cambria Math" w:eastAsiaTheme="minorEastAsia" w:hAnsi="Cambria Math" w:cs="Times New Roman"/>
+                            <w:sz w:val="24"/>
+                            <w:szCs w:val="24"/>
+                          </w:rPr>
+                          <m:t>|</m:t>
+                        </m:r>
+                        <m:sSub>
+                          <m:sSubPr>
+                            <m:ctrlPr>
+                              <w:rPr>
+                                <w:rFonts w:ascii="Cambria Math" w:eastAsiaTheme="minorEastAsia" w:hAnsi="Cambria Math" w:cs="Times New Roman"/>
+                                <w:i/>
+                                <w:sz w:val="24"/>
+                                <w:szCs w:val="24"/>
+                              </w:rPr>
+                            </m:ctrlPr>
+                          </m:sSubPr>
+                          <m:e>
+                            <m:r>
+                              <w:rPr>
+                                <w:rFonts w:ascii="Cambria Math" w:eastAsiaTheme="minorEastAsia" w:hAnsi="Cambria Math" w:cs="Times New Roman"/>
+                                <w:sz w:val="24"/>
+                                <w:szCs w:val="24"/>
+                              </w:rPr>
+                              <m:t>r</m:t>
+                            </m:r>
+                          </m:e>
+                          <m:sub>
+                            <m:r>
+                              <w:rPr>
+                                <w:rFonts w:ascii="Cambria Math" w:eastAsiaTheme="minorEastAsia" w:hAnsi="Cambria Math" w:cs="Times New Roman"/>
+                                <w:sz w:val="24"/>
+                                <w:szCs w:val="24"/>
+                              </w:rPr>
+                              <m:t>2</m:t>
+                            </m:r>
+                          </m:sub>
+                        </m:sSub>
+                        <m:d>
+                          <m:dPr>
+                            <m:ctrlPr>
+                              <w:rPr>
+                                <w:rFonts w:ascii="Cambria Math" w:eastAsiaTheme="minorEastAsia" w:hAnsi="Cambria Math" w:cs="Times New Roman"/>
+                                <w:i/>
+                                <w:iCs/>
+                                <w:sz w:val="24"/>
+                                <w:szCs w:val="24"/>
+                              </w:rPr>
+                            </m:ctrlPr>
+                          </m:dPr>
+                          <m:e>
+                            <m:r>
+                              <w:rPr>
+                                <w:rFonts w:ascii="Cambria Math" w:eastAsiaTheme="minorEastAsia" w:hAnsi="Cambria Math" w:cs="Times New Roman"/>
+                                <w:sz w:val="24"/>
+                                <w:szCs w:val="24"/>
+                              </w:rPr>
+                              <m:t>i</m:t>
+                            </m:r>
+                          </m:e>
+                        </m:d>
+                        <m:r>
+                          <w:rPr>
+                            <w:rFonts w:ascii="Cambria Math" w:eastAsiaTheme="minorEastAsia" w:hAnsi="Cambria Math" w:cs="Times New Roman"/>
+                            <w:sz w:val="24"/>
+                            <w:szCs w:val="24"/>
+                          </w:rPr>
+                          <m:t>,</m:t>
+                        </m:r>
+                        <m:r>
+                          <w:rPr>
+                            <w:rFonts w:ascii="Cambria Math" w:eastAsiaTheme="minorEastAsia" w:hAnsi="Cambria Math" w:cs="Times New Roman"/>
+                            <w:sz w:val="24"/>
+                            <w:szCs w:val="24"/>
+                          </w:rPr>
+                          <m:t>…</m:t>
+                        </m:r>
+                        <m:r>
+                          <w:rPr>
+                            <w:rFonts w:ascii="Cambria Math" w:eastAsiaTheme="minorEastAsia" w:hAnsi="Cambria Math" w:cs="Times New Roman"/>
+                            <w:sz w:val="24"/>
+                            <w:szCs w:val="24"/>
+                          </w:rPr>
+                          <m:t>}</m:t>
+                        </m:r>
+                      </m:e>
+                    </m:d>
+                  </m:e>
+                  <m:e>
+                    <m:r>
+                      <m:rPr>
+                        <m:sty m:val="p"/>
+                      </m:rPr>
+                      <w:rPr>
+                        <w:rFonts w:ascii="Cambria Math" w:eastAsiaTheme="minorEastAsia" w:hAnsi="Cambria Math" w:cs="Times New Roman"/>
+                        <w:sz w:val="24"/>
+                        <w:szCs w:val="24"/>
+                      </w:rPr>
+                      <m:t>if </m:t>
+                    </m:r>
+                    <m:r>
+                      <w:rPr>
+                        <w:rFonts w:ascii="Cambria Math" w:eastAsiaTheme="minorEastAsia" w:hAnsi="Cambria Math" w:cs="Times New Roman"/>
+                        <w:sz w:val="24"/>
+                        <w:szCs w:val="24"/>
+                      </w:rPr>
+                      <m:t>B=0</m:t>
+                    </m:r>
+                  </m:e>
+                </m:mr>
+                <m:mr>
+                  <m:e>
+                    <m:sSub>
+                      <m:sSubPr>
+                        <m:ctrlPr>
+                          <w:rPr>
+                            <w:rFonts w:ascii="Cambria Math" w:eastAsiaTheme="minorEastAsia" w:hAnsi="Cambria Math" w:cs="Times New Roman"/>
+                            <w:i/>
+                            <w:iCs/>
+                            <w:sz w:val="24"/>
+                            <w:szCs w:val="24"/>
+                          </w:rPr>
+                        </m:ctrlPr>
+                      </m:sSubPr>
+                      <m:e>
+                        <m:r>
+                          <w:rPr>
+                            <w:rFonts w:ascii="Cambria Math" w:eastAsiaTheme="minorEastAsia" w:hAnsi="Cambria Math" w:cs="Times New Roman"/>
+                            <w:sz w:val="24"/>
+                            <w:szCs w:val="24"/>
+                          </w:rPr>
+                          <m:t>r</m:t>
+                        </m:r>
+                      </m:e>
+                      <m:sub>
+                        <m:r>
+                          <w:rPr>
+                            <w:rFonts w:ascii="Cambria Math" w:eastAsiaTheme="minorEastAsia" w:hAnsi="Cambria Math" w:cs="Times New Roman"/>
+                            <w:sz w:val="24"/>
+                            <w:szCs w:val="24"/>
+                          </w:rPr>
+                          <m:t>1</m:t>
+                        </m:r>
+                      </m:sub>
+                    </m:sSub>
+                    <m:d>
+                      <m:dPr>
+                        <m:ctrlPr>
+                          <w:rPr>
+                            <w:rFonts w:ascii="Cambria Math" w:eastAsiaTheme="minorEastAsia" w:hAnsi="Cambria Math" w:cs="Times New Roman"/>
+                            <w:i/>
+                            <w:iCs/>
+                            <w:sz w:val="24"/>
+                            <w:szCs w:val="24"/>
+                          </w:rPr>
+                        </m:ctrlPr>
+                      </m:dPr>
+                      <m:e>
+                        <m:sSub>
+                          <m:sSubPr>
+                            <m:ctrlPr>
+                              <w:rPr>
+                                <w:rFonts w:ascii="Cambria Math" w:eastAsiaTheme="minorEastAsia" w:hAnsi="Cambria Math" w:cs="Times New Roman"/>
+                                <w:i/>
+                                <w:iCs/>
+                                <w:sz w:val="24"/>
+                                <w:szCs w:val="24"/>
+                              </w:rPr>
+                            </m:ctrlPr>
+                          </m:sSubPr>
+                          <m:e>
+                            <m:r>
+                              <w:rPr>
+                                <w:rFonts w:ascii="Cambria Math" w:eastAsiaTheme="minorEastAsia" w:hAnsi="Cambria Math" w:cs="Times New Roman"/>
+                                <w:sz w:val="24"/>
+                                <w:szCs w:val="24"/>
+                              </w:rPr>
+                              <m:t>x</m:t>
+                            </m:r>
+                          </m:e>
+                          <m:sub>
+                            <m:r>
+                              <w:rPr>
+                                <w:rFonts w:ascii="Cambria Math" w:eastAsiaTheme="minorEastAsia" w:hAnsi="Cambria Math" w:cs="Times New Roman"/>
+                                <w:sz w:val="24"/>
+                                <w:szCs w:val="24"/>
+                              </w:rPr>
+                              <m:t>i</m:t>
+                            </m:r>
+                          </m:sub>
+                        </m:sSub>
+                        <m:r>
+                          <w:rPr>
+                            <w:rFonts w:ascii="Cambria Math" w:eastAsiaTheme="minorEastAsia" w:hAnsi="Cambria Math" w:cs="Times New Roman"/>
+                            <w:sz w:val="24"/>
+                            <w:szCs w:val="24"/>
+                          </w:rPr>
+                          <m:t>,</m:t>
+                        </m:r>
+                        <m:sSub>
+                          <m:sSubPr>
+                            <m:ctrlPr>
+                              <w:rPr>
+                                <w:rFonts w:ascii="Cambria Math" w:eastAsiaTheme="minorEastAsia" w:hAnsi="Cambria Math" w:cs="Times New Roman"/>
+                                <w:i/>
+                                <w:iCs/>
+                                <w:sz w:val="24"/>
+                                <w:szCs w:val="24"/>
+                              </w:rPr>
+                            </m:ctrlPr>
+                          </m:sSubPr>
+                          <m:e>
+                            <m:r>
+                              <w:rPr>
+                                <w:rFonts w:ascii="Cambria Math" w:eastAsiaTheme="minorEastAsia" w:hAnsi="Cambria Math" w:cs="Times New Roman"/>
+                                <w:sz w:val="24"/>
+                                <w:szCs w:val="24"/>
+                              </w:rPr>
+                              <m:t>c</m:t>
+                            </m:r>
+                          </m:e>
+                          <m:sub>
+                            <m:r>
+                              <w:rPr>
+                                <w:rFonts w:ascii="Cambria Math" w:eastAsiaTheme="minorEastAsia" w:hAnsi="Cambria Math" w:cs="Times New Roman"/>
+                                <w:sz w:val="24"/>
+                                <w:szCs w:val="24"/>
+                              </w:rPr>
+                              <m:t>i</m:t>
+                            </m:r>
+                          </m:sub>
+                        </m:sSub>
+                        <m:r>
+                          <w:rPr>
+                            <w:rFonts w:ascii="Cambria Math" w:eastAsiaTheme="minorEastAsia" w:hAnsi="Cambria Math" w:cs="Times New Roman"/>
+                            <w:sz w:val="24"/>
+                            <w:szCs w:val="24"/>
+                          </w:rPr>
+                          <m:t>,</m:t>
+                        </m:r>
+                        <m:sSub>
+                          <m:sSubPr>
+                            <m:ctrlPr>
+                              <w:rPr>
+                                <w:rFonts w:ascii="Cambria Math" w:eastAsiaTheme="minorEastAsia" w:hAnsi="Cambria Math" w:cs="Times New Roman"/>
+                                <w:i/>
+                                <w:iCs/>
+                                <w:sz w:val="24"/>
+                                <w:szCs w:val="24"/>
+                              </w:rPr>
+                            </m:ctrlPr>
+                          </m:sSubPr>
+                          <m:e>
+                            <m:r>
+                              <w:rPr>
+                                <w:rFonts w:ascii="Cambria Math" w:eastAsiaTheme="minorEastAsia" w:hAnsi="Cambria Math" w:cs="Times New Roman"/>
+                                <w:sz w:val="24"/>
+                                <w:szCs w:val="24"/>
+                              </w:rPr>
+                              <m:t>t</m:t>
+                            </m:r>
+                          </m:e>
+                          <m:sub>
+                            <m:r>
+                              <w:rPr>
+                                <w:rFonts w:ascii="Cambria Math" w:eastAsiaTheme="minorEastAsia" w:hAnsi="Cambria Math" w:cs="Times New Roman"/>
+                                <w:sz w:val="24"/>
+                                <w:szCs w:val="24"/>
+                              </w:rPr>
+                              <m:t>i</m:t>
+                            </m:r>
+                          </m:sub>
+                        </m:sSub>
+                      </m:e>
+                    </m:d>
+                    <m:r>
+                      <w:rPr>
+                        <w:rFonts w:ascii="Cambria Math" w:eastAsiaTheme="minorEastAsia" w:hAnsi="Cambria Math" w:cs="Times New Roman"/>
+                        <w:sz w:val="24"/>
+                        <w:szCs w:val="24"/>
+                      </w:rPr>
+                      <m:t>×</m:t>
+                    </m:r>
+                    <m:r>
+                      <w:rPr>
+                        <w:rFonts w:ascii="Cambria Math" w:eastAsiaTheme="minorEastAsia" w:hAnsi="Cambria Math" w:cs="Times New Roman"/>
+                        <w:sz w:val="24"/>
+                        <w:szCs w:val="24"/>
+                        <w:lang w:val="en-US"/>
+                      </w:rPr>
+                      <m:t>g</m:t>
+                    </m:r>
+                    <m:r>
+                      <m:rPr>
+                        <m:sty m:val="p"/>
+                      </m:rPr>
+                      <w:rPr>
+                        <w:rFonts w:ascii="Cambria Math" w:eastAsiaTheme="minorEastAsia" w:hAnsi="Cambria Math" w:cs="Times New Roman"/>
+                        <w:sz w:val="24"/>
+                        <w:szCs w:val="24"/>
+                      </w:rPr>
+                      <m:t>{</m:t>
+                    </m:r>
+                    <m:d>
+                      <m:dPr>
+                        <m:begChr m:val=""/>
+                        <m:endChr m:val=""/>
+                        <m:ctrlPr>
+                          <w:rPr>
+                            <w:rFonts w:ascii="Cambria Math" w:eastAsiaTheme="minorEastAsia" w:hAnsi="Cambria Math" w:cs="Times New Roman"/>
+                            <w:i/>
+                            <w:iCs/>
+                            <w:sz w:val="24"/>
+                            <w:szCs w:val="24"/>
+                          </w:rPr>
+                        </m:ctrlPr>
+                      </m:dPr>
+                      <m:e>
+                        <m:r>
+                          <w:rPr>
+                            <w:rFonts w:ascii="Cambria Math" w:eastAsiaTheme="minorEastAsia" w:hAnsi="Cambria Math" w:cs="Times New Roman"/>
+                            <w:sz w:val="24"/>
+                            <w:szCs w:val="24"/>
+                          </w:rPr>
+                          <m:t>B|</m:t>
+                        </m:r>
+                        <m:sSub>
+                          <m:sSubPr>
+                            <m:ctrlPr>
+                              <w:rPr>
+                                <w:rFonts w:ascii="Cambria Math" w:eastAsiaTheme="minorEastAsia" w:hAnsi="Cambria Math" w:cs="Times New Roman"/>
+                                <w:i/>
+                                <w:sz w:val="24"/>
+                                <w:szCs w:val="24"/>
+                              </w:rPr>
+                            </m:ctrlPr>
+                          </m:sSubPr>
+                          <m:e>
+                            <m:r>
+                              <w:rPr>
+                                <w:rFonts w:ascii="Cambria Math" w:eastAsiaTheme="minorEastAsia" w:hAnsi="Cambria Math" w:cs="Times New Roman"/>
+                                <w:sz w:val="24"/>
+                                <w:szCs w:val="24"/>
+                              </w:rPr>
+                              <m:t>r</m:t>
+                            </m:r>
+                          </m:e>
+                          <m:sub>
+                            <m:r>
+                              <w:rPr>
+                                <w:rFonts w:ascii="Cambria Math" w:eastAsiaTheme="minorEastAsia" w:hAnsi="Cambria Math" w:cs="Times New Roman"/>
+                                <w:sz w:val="24"/>
+                                <w:szCs w:val="24"/>
+                              </w:rPr>
+                              <m:t>2</m:t>
+                            </m:r>
+                          </m:sub>
+                        </m:sSub>
+                        <m:d>
+                          <m:dPr>
+                            <m:ctrlPr>
+                              <w:rPr>
+                                <w:rFonts w:ascii="Cambria Math" w:eastAsiaTheme="minorEastAsia" w:hAnsi="Cambria Math" w:cs="Times New Roman"/>
+                                <w:i/>
+                                <w:iCs/>
+                                <w:sz w:val="24"/>
+                                <w:szCs w:val="24"/>
+                              </w:rPr>
+                            </m:ctrlPr>
+                          </m:dPr>
+                          <m:e>
+                            <m:r>
+                              <w:rPr>
+                                <w:rFonts w:ascii="Cambria Math" w:eastAsiaTheme="minorEastAsia" w:hAnsi="Cambria Math" w:cs="Times New Roman"/>
+                                <w:sz w:val="24"/>
+                                <w:szCs w:val="24"/>
+                              </w:rPr>
+                              <m:t>i</m:t>
+                            </m:r>
+                          </m:e>
+                        </m:d>
+                        <m:r>
+                          <w:rPr>
+                            <w:rFonts w:ascii="Cambria Math" w:eastAsiaTheme="minorEastAsia" w:hAnsi="Cambria Math" w:cs="Times New Roman"/>
+                            <w:sz w:val="24"/>
+                            <w:szCs w:val="24"/>
+                          </w:rPr>
+                          <m:t>,</m:t>
+                        </m:r>
+                        <m:r>
+                          <w:rPr>
+                            <w:rFonts w:ascii="Cambria Math" w:eastAsiaTheme="minorEastAsia" w:hAnsi="Cambria Math" w:cs="Times New Roman"/>
+                            <w:sz w:val="24"/>
+                            <w:szCs w:val="24"/>
+                          </w:rPr>
+                          <m:t>…</m:t>
+                        </m:r>
+                        <m:r>
+                          <w:rPr>
+                            <w:rFonts w:ascii="Cambria Math" w:eastAsiaTheme="minorEastAsia" w:hAnsi="Cambria Math" w:cs="Times New Roman"/>
+                            <w:sz w:val="24"/>
+                            <w:szCs w:val="24"/>
+                          </w:rPr>
+                          <m:t>}</m:t>
+                        </m:r>
+                      </m:e>
+                    </m:d>
+                  </m:e>
+                  <m:e>
+                    <m:r>
+                      <m:rPr>
+                        <m:sty m:val="p"/>
+                      </m:rPr>
+                      <w:rPr>
+                        <w:rFonts w:ascii="Cambria Math" w:eastAsiaTheme="minorEastAsia" w:hAnsi="Cambria Math" w:cs="Times New Roman"/>
+                        <w:sz w:val="24"/>
+                        <w:szCs w:val="24"/>
+                      </w:rPr>
+                      <m:t>if </m:t>
+                    </m:r>
+                    <m:r>
+                      <w:rPr>
+                        <w:rFonts w:ascii="Cambria Math" w:eastAsiaTheme="minorEastAsia" w:hAnsi="Cambria Math" w:cs="Times New Roman"/>
+                        <w:sz w:val="24"/>
+                        <w:szCs w:val="24"/>
+                      </w:rPr>
+                      <m:t>B&gt;0</m:t>
+                    </m:r>
+                  </m:e>
+                </m:mr>
+              </m:m>
+            </m:e>
+          </m:d>
+        </m:oMath>
+      </m:oMathPara>
+    </w:p>
+    <w:p>
+      <w:pPr>
+        <w:spacing w:after="0" w:line="480" w:lineRule="auto"/>
+        <w:rPr>
+          <w:rFonts w:ascii="Times New Roman" w:eastAsiaTheme="minorEastAsia" w:hAnsi="Times New Roman" w:cs="Times New Roman"/>
+          <w:iCs/>
+          <w:sz w:val="24"/>
+          <w:szCs w:val="24"/>
+        </w:rPr>
+      </w:pPr>
+      <w:r>
+        <w:rPr>
+          <w:rFonts w:ascii="Times New Roman" w:eastAsiaTheme="minorEastAsia" w:hAnsi="Times New Roman" w:cs="Times New Roman"/>
+          <w:iCs/>
+          <w:sz w:val="24"/>
+          <w:szCs w:val="24"/>
+        </w:rPr>
+        <w:t>where</w:t>
+      </w:r>
+      <w:r>
+        <w:rPr>
+          <w:rFonts w:ascii="Times New Roman" w:eastAsiaTheme="minorEastAsia" w:hAnsi="Times New Roman" w:cs="Times New Roman"/>
+          <w:iCs/>
+          <w:sz w:val="24"/>
+          <w:szCs w:val="24"/>
+        </w:rPr>
+        <w:t xml:space="preserve"> </w:t>
+      </w:r>
+      <w:proofErr w:type="spellStart"/>
+      <w:r>
+        <w:rPr>
+          <w:rFonts w:ascii="Consolas" w:eastAsia="Times New Roman" w:hAnsi="Consolas" w:cs="Consolas"/>
+          <w:color w:val="24292E"/>
+          <w:sz w:val="20"/>
+          <w:szCs w:val="20"/>
+          <w:bdr w:val="none" w:sz="0" w:space="0" w:color="auto" w:frame="1"/>
+          <w:lang w:eastAsia="en-GB"/>
+        </w:rPr>
+        <w:t>ObsModel</w:t>
+      </w:r>
+      <w:proofErr w:type="spellEnd"/>
+      <w:r>
+        <w:rPr>
+          <w:rFonts w:ascii="Consolas" w:eastAsia="Times New Roman" w:hAnsi="Consolas" w:cs="Consolas"/>
+          <w:color w:val="24292E"/>
+          <w:sz w:val="20"/>
+          <w:szCs w:val="20"/>
+          <w:bdr w:val="none" w:sz="0" w:space="0" w:color="auto" w:frame="1"/>
+          <w:lang w:eastAsia="en-GB"/>
+        </w:rPr>
+        <w:t>[1]</w:t>
+      </w:r>
+      <w:r>
+        <w:rPr>
+          <w:rFonts w:ascii="Times New Roman" w:eastAsiaTheme="minorEastAsia" w:hAnsi="Times New Roman" w:cs="Times New Roman"/>
+          <w:iCs/>
+          <w:sz w:val="24"/>
+          <w:szCs w:val="24"/>
+        </w:rPr>
+        <w:t xml:space="preserve"> </w:t>
+      </w:r>
+      <w:r>
+        <w:rPr>
+          <w:rFonts w:ascii="Times New Roman" w:eastAsiaTheme="minorEastAsia" w:hAnsi="Times New Roman" w:cs="Times New Roman"/>
+          <w:iCs/>
+          <w:sz w:val="24"/>
+          <w:szCs w:val="24"/>
+        </w:rPr>
+        <w:t xml:space="preserve">controls the probability </w:t>
+      </w:r>
+      <w:r>
+        <w:rPr>
+          <w:rFonts w:ascii="Times New Roman" w:eastAsiaTheme="minorEastAsia" w:hAnsi="Times New Roman" w:cs="Times New Roman"/>
+          <w:iCs/>
+          <w:sz w:val="24"/>
+          <w:szCs w:val="24"/>
+        </w:rPr>
+        <w:t xml:space="preserve">mass </w:t>
+      </w:r>
+      <w:r>
+        <w:rPr>
+          <w:rFonts w:ascii="Times New Roman" w:eastAsiaTheme="minorEastAsia" w:hAnsi="Times New Roman" w:cs="Times New Roman"/>
+          <w:iCs/>
+          <w:sz w:val="24"/>
+          <w:szCs w:val="24"/>
+        </w:rPr>
+        <w:t xml:space="preserve">function </w:t>
+      </w:r>
+      <m:oMath>
+        <m:r>
+          <w:rPr>
+            <w:rFonts w:ascii="Cambria Math" w:eastAsiaTheme="minorEastAsia" w:hAnsi="Cambria Math" w:cs="Times New Roman"/>
+            <w:sz w:val="24"/>
+            <w:szCs w:val="24"/>
+            <w:lang w:val="en-US"/>
+          </w:rPr>
+          <m:t>g</m:t>
+        </m:r>
+        <m:r>
+          <m:rPr>
+            <m:sty m:val="p"/>
+          </m:rPr>
+          <w:rPr>
+            <w:rFonts w:ascii="Cambria Math" w:eastAsiaTheme="minorEastAsia" w:hAnsi="Cambria Math" w:cs="Times New Roman"/>
+            <w:sz w:val="24"/>
+            <w:szCs w:val="24"/>
+          </w:rPr>
+          <m:t>{</m:t>
+        </m:r>
+        <m:d>
+          <m:dPr>
+            <m:begChr m:val=""/>
+            <m:endChr m:val=""/>
+            <m:ctrlPr>
+              <w:rPr>
+                <w:rFonts w:ascii="Cambria Math" w:eastAsiaTheme="minorEastAsia" w:hAnsi="Cambria Math" w:cs="Times New Roman"/>
+                <w:i/>
+                <w:iCs/>
+                <w:sz w:val="24"/>
+                <w:szCs w:val="24"/>
+              </w:rPr>
+            </m:ctrlPr>
+          </m:dPr>
+          <m:e>
+            <m:r>
+              <w:rPr>
+                <w:rFonts w:ascii="Cambria Math" w:eastAsiaTheme="minorEastAsia" w:hAnsi="Cambria Math" w:cs="Times New Roman"/>
+                <w:sz w:val="24"/>
+                <w:szCs w:val="24"/>
+              </w:rPr>
+              <m:t>B|</m:t>
+            </m:r>
+            <m:sSub>
+              <m:sSubPr>
+                <m:ctrlPr>
+                  <w:rPr>
+                    <w:rFonts w:ascii="Cambria Math" w:eastAsiaTheme="minorEastAsia" w:hAnsi="Cambria Math" w:cs="Times New Roman"/>
+                    <w:i/>
+                    <w:sz w:val="24"/>
+                    <w:szCs w:val="24"/>
+                  </w:rPr>
+                </m:ctrlPr>
+              </m:sSubPr>
+              <m:e>
+                <m:r>
+                  <w:rPr>
+                    <w:rFonts w:ascii="Cambria Math" w:eastAsiaTheme="minorEastAsia" w:hAnsi="Cambria Math" w:cs="Times New Roman"/>
+                    <w:sz w:val="24"/>
+                    <w:szCs w:val="24"/>
+                  </w:rPr>
+                  <m:t>r</m:t>
+                </m:r>
+              </m:e>
+              <m:sub>
+                <m:r>
+                  <w:rPr>
+                    <w:rFonts w:ascii="Cambria Math" w:eastAsiaTheme="minorEastAsia" w:hAnsi="Cambria Math" w:cs="Times New Roman"/>
+                    <w:sz w:val="24"/>
+                    <w:szCs w:val="24"/>
+                  </w:rPr>
+                  <m:t>2</m:t>
+                </m:r>
+              </m:sub>
+            </m:sSub>
+            <m:d>
+              <m:dPr>
+                <m:ctrlPr>
+                  <w:rPr>
+                    <w:rFonts w:ascii="Cambria Math" w:eastAsiaTheme="minorEastAsia" w:hAnsi="Cambria Math" w:cs="Times New Roman"/>
+                    <w:i/>
+                    <w:iCs/>
+                    <w:sz w:val="24"/>
+                    <w:szCs w:val="24"/>
+                  </w:rPr>
+                </m:ctrlPr>
+              </m:dPr>
+              <m:e>
+                <m:r>
+                  <w:rPr>
+                    <w:rFonts w:ascii="Cambria Math" w:eastAsiaTheme="minorEastAsia" w:hAnsi="Cambria Math" w:cs="Times New Roman"/>
+                    <w:sz w:val="24"/>
+                    <w:szCs w:val="24"/>
+                  </w:rPr>
+                  <m:t>i</m:t>
+                </m:r>
+              </m:e>
+            </m:d>
+            <m:r>
+              <w:rPr>
+                <w:rFonts w:ascii="Cambria Math" w:eastAsiaTheme="minorEastAsia" w:hAnsi="Cambria Math" w:cs="Times New Roman"/>
+                <w:sz w:val="24"/>
+                <w:szCs w:val="24"/>
+              </w:rPr>
+              <m:t>,</m:t>
+            </m:r>
+            <m:r>
+              <w:rPr>
+                <w:rFonts w:ascii="Cambria Math" w:eastAsiaTheme="minorEastAsia" w:hAnsi="Cambria Math" w:cs="Times New Roman"/>
+                <w:sz w:val="24"/>
+                <w:szCs w:val="24"/>
+              </w:rPr>
+              <m:t>…</m:t>
+            </m:r>
+            <m:r>
+              <w:rPr>
+                <w:rFonts w:ascii="Cambria Math" w:eastAsiaTheme="minorEastAsia" w:hAnsi="Cambria Math" w:cs="Times New Roman"/>
+                <w:sz w:val="24"/>
+                <w:szCs w:val="24"/>
+              </w:rPr>
+              <m:t>}</m:t>
+            </m:r>
+          </m:e>
+        </m:d>
+      </m:oMath>
+      <w:r>
+        <w:rPr>
+          <w:rFonts w:ascii="Times New Roman" w:eastAsiaTheme="minorEastAsia" w:hAnsi="Times New Roman" w:cs="Times New Roman"/>
+          <w:iCs/>
+          <w:sz w:val="24"/>
+          <w:szCs w:val="24"/>
+        </w:rPr>
+        <w:t xml:space="preserve"> used (</w:t>
+      </w:r>
+      <w:r>
+        <w:rPr>
+          <w:rFonts w:ascii="Times New Roman" w:eastAsiaTheme="minorEastAsia" w:hAnsi="Times New Roman" w:cs="Times New Roman"/>
+          <w:iCs/>
+          <w:sz w:val="24"/>
+          <w:szCs w:val="24"/>
+        </w:rPr>
+        <w:t xml:space="preserve">again, </w:t>
+      </w:r>
+      <w:r>
+        <w:rPr>
+          <w:rFonts w:ascii="Times New Roman" w:eastAsiaTheme="minorEastAsia" w:hAnsi="Times New Roman" w:cs="Times New Roman"/>
+          <w:iCs/>
+          <w:sz w:val="24"/>
+          <w:szCs w:val="24"/>
+        </w:rPr>
+        <w:t xml:space="preserve">see </w:t>
+      </w:r>
+      <w:r>
+        <w:rPr>
+          <w:rFonts w:ascii="Consolas" w:eastAsia="Times New Roman" w:hAnsi="Consolas" w:cs="Consolas"/>
+          <w:color w:val="24292E"/>
+          <w:sz w:val="20"/>
+          <w:szCs w:val="20"/>
+          <w:bdr w:val="none" w:sz="0" w:space="0" w:color="auto" w:frame="1"/>
+          <w:lang w:eastAsia="en-GB"/>
+        </w:rPr>
+        <w:t>?</w:t>
+      </w:r>
+      <w:proofErr w:type="spellStart"/>
+      <w:r>
+        <w:rPr>
+          <w:rFonts w:ascii="Consolas" w:eastAsia="Times New Roman" w:hAnsi="Consolas" w:cs="Consolas"/>
+          <w:color w:val="24292E"/>
+          <w:sz w:val="20"/>
+          <w:szCs w:val="20"/>
+          <w:bdr w:val="none" w:sz="0" w:space="0" w:color="auto" w:frame="1"/>
+          <w:lang w:eastAsia="en-GB"/>
+        </w:rPr>
+        <w:t>Data_Fn</w:t>
+      </w:r>
+      <w:proofErr w:type="spellEnd"/>
+      <w:r>
+        <w:rPr>
+          <w:rFonts w:ascii="Times New Roman" w:eastAsiaTheme="minorEastAsia" w:hAnsi="Times New Roman" w:cs="Times New Roman"/>
+          <w:iCs/>
+          <w:sz w:val="24"/>
+          <w:szCs w:val="24"/>
+        </w:rPr>
+        <w:t xml:space="preserve"> </w:t>
+      </w:r>
+      <w:r>
+        <w:rPr>
+          <w:rFonts w:ascii="Times New Roman" w:eastAsiaTheme="minorEastAsia" w:hAnsi="Times New Roman" w:cs="Times New Roman"/>
+          <w:iCs/>
+          <w:sz w:val="24"/>
+          <w:szCs w:val="24"/>
+        </w:rPr>
+        <w:t>for a list of options), where</w:t>
+      </w:r>
+      <w:r>
+        <w:rPr>
+          <w:rFonts w:ascii="Times New Roman" w:eastAsiaTheme="minorEastAsia" w:hAnsi="Times New Roman" w:cs="Times New Roman"/>
+          <w:iCs/>
+          <w:sz w:val="24"/>
+          <w:szCs w:val="24"/>
+        </w:rPr>
+        <w:t xml:space="preserve"> I use … to signify that these probability mass functions generally can have one or more parame</w:t>
+      </w:r>
+      <w:r>
+        <w:rPr>
+          <w:rFonts w:ascii="Times New Roman" w:eastAsiaTheme="minorEastAsia" w:hAnsi="Times New Roman" w:cs="Times New Roman"/>
+          <w:iCs/>
+          <w:sz w:val="24"/>
+          <w:szCs w:val="24"/>
+        </w:rPr>
+        <w:t>ter governing dispersion, and the precise number and interpretation</w:t>
+      </w:r>
+      <w:r>
+        <w:rPr>
+          <w:rFonts w:ascii="Times New Roman" w:eastAsiaTheme="minorEastAsia" w:hAnsi="Times New Roman" w:cs="Times New Roman"/>
+          <w:iCs/>
+          <w:sz w:val="24"/>
+          <w:szCs w:val="24"/>
+        </w:rPr>
+        <w:t xml:space="preserve"> varies among </w:t>
+      </w:r>
+      <w:r>
+        <w:rPr>
+          <w:rFonts w:ascii="Times New Roman" w:eastAsiaTheme="minorEastAsia" w:hAnsi="Times New Roman" w:cs="Times New Roman"/>
+          <w:iCs/>
+          <w:sz w:val="24"/>
+          <w:szCs w:val="24"/>
+        </w:rPr>
+        <w:t xml:space="preserve">observation models (i.e., the value of </w:t>
+      </w:r>
+      <w:proofErr w:type="spellStart"/>
+      <w:r>
+        <w:rPr>
+          <w:rFonts w:ascii="Consolas" w:eastAsia="Times New Roman" w:hAnsi="Consolas" w:cs="Consolas"/>
+          <w:color w:val="24292E"/>
+          <w:sz w:val="20"/>
+          <w:szCs w:val="20"/>
+          <w:bdr w:val="none" w:sz="0" w:space="0" w:color="auto" w:frame="1"/>
+          <w:lang w:eastAsia="en-GB"/>
+        </w:rPr>
+        <w:t>ObsModel</w:t>
+      </w:r>
+      <w:proofErr w:type="spellEnd"/>
+      <w:r>
+        <w:rPr>
+          <w:rFonts w:ascii="Consolas" w:eastAsia="Times New Roman" w:hAnsi="Consolas" w:cs="Consolas"/>
+          <w:color w:val="24292E"/>
+          <w:sz w:val="20"/>
+          <w:szCs w:val="20"/>
+          <w:bdr w:val="none" w:sz="0" w:space="0" w:color="auto" w:frame="1"/>
+          <w:lang w:eastAsia="en-GB"/>
+        </w:rPr>
+        <w:t>[1]</w:t>
+      </w:r>
+      <w:r>
+        <w:rPr>
+          <w:rFonts w:ascii="Times New Roman" w:eastAsiaTheme="minorEastAsia" w:hAnsi="Times New Roman" w:cs="Times New Roman"/>
+          <w:iCs/>
+          <w:sz w:val="24"/>
+          <w:szCs w:val="24"/>
+        </w:rPr>
+        <w:t>).</w:t>
+      </w:r>
+      <w:r>
+        <w:rPr>
+          <w:rFonts w:ascii="Times New Roman" w:eastAsiaTheme="minorEastAsia" w:hAnsi="Times New Roman" w:cs="Times New Roman"/>
+          <w:iCs/>
+          <w:sz w:val="24"/>
+          <w:szCs w:val="24"/>
+        </w:rPr>
+        <w:t xml:space="preserve">  </w:t>
+      </w:r>
+      <w:r>
+        <w:rPr>
+          <w:rFonts w:ascii="Times New Roman" w:eastAsiaTheme="minorEastAsia" w:hAnsi="Times New Roman" w:cs="Times New Roman"/>
+          <w:iCs/>
+          <w:sz w:val="24"/>
+          <w:szCs w:val="24"/>
+        </w:rPr>
+        <w:t xml:space="preserve">For these count-data models, </w:t>
+      </w:r>
+      <m:oMath>
+        <m:d>
+          <m:dPr>
+            <m:ctrlPr>
+              <w:rPr>
+                <w:rFonts w:ascii="Cambria Math" w:eastAsiaTheme="minorEastAsia" w:hAnsi="Cambria Math" w:cs="Times New Roman"/>
+                <w:i/>
+                <w:sz w:val="24"/>
+                <w:szCs w:val="24"/>
+              </w:rPr>
+            </m:ctrlPr>
+          </m:dPr>
+          <m:e>
+            <m:r>
+              <w:rPr>
+                <w:rFonts w:ascii="Cambria Math" w:eastAsiaTheme="minorEastAsia" w:hAnsi="Cambria Math" w:cs="Times New Roman"/>
+                <w:sz w:val="24"/>
+                <w:szCs w:val="24"/>
+              </w:rPr>
+              <m:t>1-</m:t>
+            </m:r>
+            <m:sSub>
+              <m:sSubPr>
+                <m:ctrlPr>
+                  <w:rPr>
+                    <w:rFonts w:ascii="Cambria Math" w:eastAsiaTheme="minorEastAsia" w:hAnsi="Cambria Math" w:cs="Times New Roman"/>
+                    <w:i/>
+                    <w:iCs/>
+                    <w:sz w:val="24"/>
+                    <w:szCs w:val="24"/>
+                  </w:rPr>
+                </m:ctrlPr>
+              </m:sSubPr>
+              <m:e>
+                <m:r>
+                  <w:rPr>
+                    <w:rFonts w:ascii="Cambria Math" w:eastAsiaTheme="minorEastAsia" w:hAnsi="Cambria Math" w:cs="Times New Roman"/>
+                    <w:sz w:val="24"/>
+                    <w:szCs w:val="24"/>
+                  </w:rPr>
+                  <m:t>r</m:t>
+                </m:r>
+              </m:e>
+              <m:sub>
+                <m:r>
+                  <w:rPr>
+                    <w:rFonts w:ascii="Cambria Math" w:eastAsiaTheme="minorEastAsia" w:hAnsi="Cambria Math" w:cs="Times New Roman"/>
+                    <w:sz w:val="24"/>
+                    <w:szCs w:val="24"/>
+                  </w:rPr>
+                  <m:t>1</m:t>
+                </m:r>
+              </m:sub>
+            </m:sSub>
+            <m:d>
+              <m:dPr>
+                <m:ctrlPr>
+                  <w:rPr>
+                    <w:rFonts w:ascii="Cambria Math" w:eastAsiaTheme="minorEastAsia" w:hAnsi="Cambria Math" w:cs="Times New Roman"/>
+                    <w:i/>
+                    <w:iCs/>
+                    <w:sz w:val="24"/>
+                    <w:szCs w:val="24"/>
+                  </w:rPr>
+                </m:ctrlPr>
+              </m:dPr>
+              <m:e>
+                <m:r>
+                  <w:rPr>
+                    <w:rFonts w:ascii="Cambria Math" w:eastAsiaTheme="minorEastAsia" w:hAnsi="Cambria Math" w:cs="Times New Roman"/>
+                    <w:sz w:val="24"/>
+                    <w:szCs w:val="24"/>
+                  </w:rPr>
+                  <m:t>i</m:t>
+                </m:r>
+              </m:e>
+            </m:d>
+            <m:ctrlPr>
+              <w:rPr>
+                <w:rFonts w:ascii="Cambria Math" w:eastAsiaTheme="minorEastAsia" w:hAnsi="Cambria Math" w:cs="Times New Roman"/>
+                <w:i/>
+                <w:iCs/>
+                <w:sz w:val="24"/>
+                <w:szCs w:val="24"/>
+              </w:rPr>
+            </m:ctrlPr>
+          </m:e>
+        </m:d>
+      </m:oMath>
+      <w:r>
+        <w:rPr>
+          <w:rFonts w:ascii="Times New Roman" w:eastAsiaTheme="minorEastAsia" w:hAnsi="Times New Roman" w:cs="Times New Roman"/>
+          <w:iCs/>
+          <w:sz w:val="24"/>
+          <w:szCs w:val="24"/>
+        </w:rPr>
+        <w:t xml:space="preserve"> is the “zero-inflation probability” (i.e., the proportion of habitat in the immediate vicinity of location </w:t>
+      </w:r>
+      <m:oMath>
+        <m:sSub>
+          <m:sSubPr>
+            <m:ctrlPr>
+              <w:rPr>
+                <w:rFonts w:ascii="Cambria Math" w:eastAsiaTheme="minorEastAsia" w:hAnsi="Cambria Math" w:cs="Times New Roman"/>
+                <w:i/>
+                <w:iCs/>
+                <w:sz w:val="24"/>
+                <w:szCs w:val="24"/>
+              </w:rPr>
+            </m:ctrlPr>
+          </m:sSubPr>
+          <m:e>
+            <m:r>
+              <w:rPr>
+                <w:rFonts w:ascii="Cambria Math" w:eastAsiaTheme="minorEastAsia" w:hAnsi="Cambria Math" w:cs="Times New Roman"/>
+                <w:sz w:val="24"/>
+                <w:szCs w:val="24"/>
+              </w:rPr>
+              <m:t>s</m:t>
+            </m:r>
+          </m:e>
+          <m:sub>
+            <m:r>
+              <w:rPr>
+                <w:rFonts w:ascii="Cambria Math" w:eastAsiaTheme="minorEastAsia" w:hAnsi="Cambria Math" w:cs="Times New Roman"/>
+                <w:sz w:val="24"/>
+                <w:szCs w:val="24"/>
+              </w:rPr>
+              <m:t>i</m:t>
+            </m:r>
+          </m:sub>
+        </m:sSub>
+      </m:oMath>
+      <w:r>
+        <w:rPr>
+          <w:rFonts w:ascii="Times New Roman" w:eastAsiaTheme="minorEastAsia" w:hAnsi="Times New Roman" w:cs="Times New Roman"/>
+          <w:iCs/>
+          <w:sz w:val="24"/>
+          <w:szCs w:val="24"/>
+        </w:rPr>
+        <w:t xml:space="preserve"> and time </w:t>
+      </w:r>
+      <m:oMath>
+        <m:sSub>
+          <m:sSubPr>
+            <m:ctrlPr>
+              <w:rPr>
+                <w:rFonts w:ascii="Cambria Math" w:eastAsiaTheme="minorEastAsia" w:hAnsi="Cambria Math" w:cs="Times New Roman"/>
+                <w:i/>
+                <w:iCs/>
+                <w:sz w:val="24"/>
+                <w:szCs w:val="24"/>
+              </w:rPr>
+            </m:ctrlPr>
+          </m:sSubPr>
+          <m:e>
+            <m:r>
+              <w:rPr>
+                <w:rFonts w:ascii="Cambria Math" w:eastAsiaTheme="minorEastAsia" w:hAnsi="Cambria Math" w:cs="Times New Roman"/>
+                <w:sz w:val="24"/>
+                <w:szCs w:val="24"/>
+              </w:rPr>
+              <m:t>t</m:t>
+            </m:r>
+          </m:e>
+          <m:sub>
+            <m:r>
+              <w:rPr>
+                <w:rFonts w:ascii="Cambria Math" w:eastAsiaTheme="minorEastAsia" w:hAnsi="Cambria Math" w:cs="Times New Roman"/>
+                <w:sz w:val="24"/>
+                <w:szCs w:val="24"/>
+              </w:rPr>
+              <m:t>i</m:t>
+            </m:r>
+          </m:sub>
+        </m:sSub>
+      </m:oMath>
+      <w:r>
+        <w:rPr>
+          <w:rFonts w:ascii="Times New Roman" w:eastAsiaTheme="minorEastAsia" w:hAnsi="Times New Roman" w:cs="Times New Roman"/>
+          <w:iCs/>
+          <w:sz w:val="24"/>
+          <w:szCs w:val="24"/>
+        </w:rPr>
+        <w:t xml:space="preserve">) that is never occupied, while </w:t>
+      </w:r>
+      <m:oMath>
+        <m:sSub>
+          <m:sSubPr>
+            <m:ctrlPr>
+              <w:rPr>
+                <w:rFonts w:ascii="Cambria Math" w:eastAsiaTheme="minorEastAsia" w:hAnsi="Cambria Math" w:cs="Times New Roman"/>
+                <w:i/>
+                <w:sz w:val="24"/>
+                <w:szCs w:val="24"/>
+              </w:rPr>
+            </m:ctrlPr>
+          </m:sSubPr>
+          <m:e>
+            <m:r>
+              <w:rPr>
+                <w:rFonts w:ascii="Cambria Math" w:eastAsiaTheme="minorEastAsia" w:hAnsi="Cambria Math" w:cs="Times New Roman"/>
+                <w:sz w:val="24"/>
+                <w:szCs w:val="24"/>
+              </w:rPr>
+              <m:t>r</m:t>
+            </m:r>
+          </m:e>
+          <m:sub>
+            <m:r>
+              <w:rPr>
+                <w:rFonts w:ascii="Cambria Math" w:eastAsiaTheme="minorEastAsia" w:hAnsi="Cambria Math" w:cs="Times New Roman"/>
+                <w:sz w:val="24"/>
+                <w:szCs w:val="24"/>
+              </w:rPr>
+              <m:t>2</m:t>
+            </m:r>
+          </m:sub>
+        </m:sSub>
+        <m:d>
+          <m:dPr>
+            <m:ctrlPr>
+              <w:rPr>
+                <w:rFonts w:ascii="Cambria Math" w:eastAsiaTheme="minorEastAsia" w:hAnsi="Cambria Math" w:cs="Times New Roman"/>
+                <w:i/>
+                <w:iCs/>
+                <w:sz w:val="24"/>
+                <w:szCs w:val="24"/>
+              </w:rPr>
+            </m:ctrlPr>
+          </m:dPr>
+          <m:e>
+            <m:r>
+              <w:rPr>
+                <w:rFonts w:ascii="Cambria Math" w:eastAsiaTheme="minorEastAsia" w:hAnsi="Cambria Math" w:cs="Times New Roman"/>
+                <w:sz w:val="24"/>
+                <w:szCs w:val="24"/>
+              </w:rPr>
+              <m:t>i</m:t>
+            </m:r>
+          </m:e>
+        </m:d>
+      </m:oMath>
+      <w:r>
+        <w:rPr>
+          <w:rFonts w:ascii="Times New Roman" w:eastAsiaTheme="minorEastAsia" w:hAnsi="Times New Roman" w:cs="Times New Roman"/>
+          <w:iCs/>
+          <w:sz w:val="24"/>
+          <w:szCs w:val="24"/>
+        </w:rPr>
+        <w:t xml:space="preserve"> is the expected value for the </w:t>
+      </w:r>
+      <w:bookmarkStart w:id="0" w:name="_GoBack"/>
+      <w:bookmarkEnd w:id="0"/>
+      <w:r>
+        <w:rPr>
+          <w:rFonts w:ascii="Times New Roman" w:eastAsiaTheme="minorEastAsia" w:hAnsi="Times New Roman" w:cs="Times New Roman"/>
+          <w:iCs/>
+          <w:sz w:val="24"/>
+          <w:szCs w:val="24"/>
+        </w:rPr>
+        <w:t xml:space="preserve">probability mass function.  </w:t>
+      </w:r>
+    </w:p>
+    <w:p>
+      <w:pPr>
+        <w:spacing w:after="0" w:line="480" w:lineRule="auto"/>
+        <w:rPr>
+          <w:rFonts w:ascii="Times New Roman" w:eastAsiaTheme="minorEastAsia" w:hAnsi="Times New Roman" w:cs="Times New Roman"/>
           <w:b/>
           <w:iCs/>
           <w:sz w:val="24"/>
@@ -19193,7 +21318,7 @@
           <w:rPr>
             <w:noProof/>
           </w:rPr>
-          <w:t>10</w:t>
+          <w:t>11</w:t>
         </w:r>
         <w:r>
           <w:rPr>
@@ -20473,6 +22598,545 @@
 </w:styles>
 </file>
 
+<file path=word/glossary/document.xml><?xml version="1.0" encoding="utf-8"?>
+<w:glossaryDocument xmlns:wpc="http://schemas.microsoft.com/office/word/2010/wordprocessingCanvas" xmlns:cx="http://schemas.microsoft.com/office/drawing/2014/chartex" xmlns:cx1="http://schemas.microsoft.com/office/drawing/2015/9/8/chartex" xmlns:mc="http://schemas.openxmlformats.org/markup-compatibility/2006" xmlns:o="urn:schemas-microsoft-com:office:office" xmlns:r="http://schemas.openxmlformats.org/officeDocument/2006/relationships" xmlns:m="http://schemas.openxmlformats.org/officeDocument/2006/math" xmlns:v="urn:schemas-microsoft-com:vml" xmlns:wp14="http://schemas.microsoft.com/office/word/2010/wordprocessingDrawing" xmlns:wp="http://schemas.openxmlformats.org/drawingml/2006/wordprocessingDrawing" xmlns:w10="urn:schemas-microsoft-com:office:word" xmlns:w="http://schemas.openxmlformats.org/wordprocessingml/2006/main" xmlns:w14="http://schemas.microsoft.com/office/word/2010/wordml" xmlns:w15="http://schemas.microsoft.com/office/word/2012/wordml" xmlns:w16se="http://schemas.microsoft.com/office/word/2015/wordml/symex" xmlns:wpg="http://schemas.microsoft.com/office/word/2010/wordprocessingGroup" xmlns:wpi="http://schemas.microsoft.com/office/word/2010/wordprocessingInk" xmlns:wne="http://schemas.microsoft.com/office/word/2006/wordml" xmlns:wps="http://schemas.microsoft.com/office/word/2010/wordprocessingShape" mc:Ignorable="w14 w15 w16se wp14"/>
+</file>
+
+<file path=word/glossary/fontTable.xml><?xml version="1.0" encoding="utf-8"?>
+<w:fonts xmlns:mc="http://schemas.openxmlformats.org/markup-compatibility/2006" xmlns:r="http://schemas.openxmlformats.org/officeDocument/2006/relationships" xmlns:w="http://schemas.openxmlformats.org/wordprocessingml/2006/main" xmlns:w14="http://schemas.microsoft.com/office/word/2010/wordml" xmlns:w15="http://schemas.microsoft.com/office/word/2012/wordml" xmlns:w16se="http://schemas.microsoft.com/office/word/2015/wordml/symex" mc:Ignorable="w14 w15 w16se">
+  <w:font w:name="Calibri">
+    <w:panose1 w:val="020F0502020204030204"/>
+    <w:charset w:val="00"/>
+    <w:family w:val="swiss"/>
+    <w:pitch w:val="variable"/>
+    <w:sig w:usb0="E00002FF" w:usb1="4000ACFF" w:usb2="00000001" w:usb3="00000000" w:csb0="0000019F" w:csb1="00000000"/>
+  </w:font>
+  <w:font w:name="Times New Roman">
+    <w:panose1 w:val="02020603050405020304"/>
+    <w:charset w:val="00"/>
+    <w:family w:val="roman"/>
+    <w:pitch w:val="variable"/>
+    <w:sig w:usb0="E0002AFF" w:usb1="C0007841" w:usb2="00000009" w:usb3="00000000" w:csb0="000001FF" w:csb1="00000000"/>
+  </w:font>
+  <w:font w:name="Courier New">
+    <w:panose1 w:val="02070309020205020404"/>
+    <w:charset w:val="00"/>
+    <w:family w:val="modern"/>
+    <w:pitch w:val="fixed"/>
+    <w:sig w:usb0="E0002AFF" w:usb1="C0007843" w:usb2="00000009" w:usb3="00000000" w:csb0="000001FF" w:csb1="00000000"/>
+  </w:font>
+  <w:font w:name="Segoe UI">
+    <w:panose1 w:val="020B0502040204020203"/>
+    <w:charset w:val="00"/>
+    <w:family w:val="swiss"/>
+    <w:pitch w:val="variable"/>
+    <w:sig w:usb0="E10022FF" w:usb1="C000E47F" w:usb2="00000029" w:usb3="00000000" w:csb0="000001DF" w:csb1="00000000"/>
+  </w:font>
+  <w:font w:name="Cambria Math">
+    <w:panose1 w:val="02040503050406030204"/>
+    <w:charset w:val="00"/>
+    <w:family w:val="roman"/>
+    <w:pitch w:val="variable"/>
+    <w:sig w:usb0="E00002FF" w:usb1="420024FF" w:usb2="00000000" w:usb3="00000000" w:csb0="0000019F" w:csb1="00000000"/>
+  </w:font>
+  <w:font w:name="Consolas">
+    <w:panose1 w:val="020B0609020204030204"/>
+    <w:charset w:val="00"/>
+    <w:family w:val="modern"/>
+    <w:pitch w:val="fixed"/>
+    <w:sig w:usb0="E10002FF" w:usb1="4000FCFF" w:usb2="00000009" w:usb3="00000000" w:csb0="0000019F" w:csb1="00000000"/>
+  </w:font>
+  <w:font w:name="Calibri Light">
+    <w:panose1 w:val="020F0302020204030204"/>
+    <w:charset w:val="00"/>
+    <w:family w:val="swiss"/>
+    <w:pitch w:val="variable"/>
+    <w:sig w:usb0="A00002EF" w:usb1="4000207B" w:usb2="00000000" w:usb3="00000000" w:csb0="0000019F" w:csb1="00000000"/>
+  </w:font>
+</w:fonts>
+</file>
+
+<file path=word/glossary/settings.xml><?xml version="1.0" encoding="utf-8"?>
+<w:settings xmlns:mc="http://schemas.openxmlformats.org/markup-compatibility/2006" xmlns:o="urn:schemas-microsoft-com:office:office" xmlns:r="http://schemas.openxmlformats.org/officeDocument/2006/relationships" xmlns:m="http://schemas.openxmlformats.org/officeDocument/2006/math" xmlns:v="urn:schemas-microsoft-com:vml" xmlns:w10="urn:schemas-microsoft-com:office:word" xmlns:w="http://schemas.openxmlformats.org/wordprocessingml/2006/main" xmlns:w14="http://schemas.microsoft.com/office/word/2010/wordml" xmlns:w15="http://schemas.microsoft.com/office/word/2012/wordml" xmlns:w16se="http://schemas.microsoft.com/office/word/2015/wordml/symex" xmlns:sl="http://schemas.openxmlformats.org/schemaLibrary/2006/main" mc:Ignorable="w14 w15 w16se">
+  <w:view w:val="normal"/>
+  <w:revisionView w:formatting="0" w:inkAnnotations="0"/>
+  <w:defaultTabStop w:val="720"/>
+  <w:characterSpacingControl w:val="doNotCompress"/>
+  <w:compat>
+    <w:useFELayout/>
+    <w:compatSetting w:name="compatibilityMode" w:uri="http://schemas.microsoft.com/office/word" w:val="15"/>
+    <w:compatSetting w:name="overrideTableStyleFontSizeAndJustification" w:uri="http://schemas.microsoft.com/office/word" w:val="1"/>
+    <w:compatSetting w:name="enableOpenTypeFeatures" w:uri="http://schemas.microsoft.com/office/word" w:val="1"/>
+    <w:compatSetting w:name="doNotFlipMirrorIndents" w:uri="http://schemas.microsoft.com/office/word" w:val="1"/>
+    <w:compatSetting w:name="differentiateMultirowTableHeaders" w:uri="http://schemas.microsoft.com/office/word" w:val="1"/>
+  </w:compat>
+  <w:rsids>
+    <w:rsidRoot w:val="00722E05"/>
+    <w:rsid w:val="0053655B"/>
+    <w:rsid w:val="00722E05"/>
+  </w:rsids>
+  <m:mathPr>
+    <m:mathFont m:val="Cambria Math"/>
+    <m:brkBin m:val="before"/>
+    <m:brkBinSub m:val="--"/>
+    <m:smallFrac m:val="0"/>
+    <m:dispDef/>
+    <m:lMargin m:val="0"/>
+    <m:rMargin m:val="0"/>
+    <m:defJc m:val="centerGroup"/>
+    <m:wrapIndent m:val="1440"/>
+    <m:intLim m:val="subSup"/>
+    <m:naryLim m:val="undOvr"/>
+  </m:mathPr>
+  <w:themeFontLang w:val="en-GB"/>
+  <w:clrSchemeMapping w:bg1="light1" w:t1="dark1" w:bg2="light2" w:t2="dark2" w:accent1="accent1" w:accent2="accent2" w:accent3="accent3" w:accent4="accent4" w:accent5="accent5" w:accent6="accent6" w:hyperlink="hyperlink" w:followedHyperlink="followedHyperlink"/>
+  <w:decimalSymbol w:val="."/>
+  <w:listSeparator w:val=","/>
+  <w15:chartTrackingRefBased/>
+</w:settings>
+</file>
+
+<file path=word/glossary/styles.xml><?xml version="1.0" encoding="utf-8"?>
+<w:styles xmlns:mc="http://schemas.openxmlformats.org/markup-compatibility/2006" xmlns:r="http://schemas.openxmlformats.org/officeDocument/2006/relationships" xmlns:w="http://schemas.openxmlformats.org/wordprocessingml/2006/main" xmlns:w14="http://schemas.microsoft.com/office/word/2010/wordml" xmlns:w15="http://schemas.microsoft.com/office/word/2012/wordml" xmlns:w16se="http://schemas.microsoft.com/office/word/2015/wordml/symex" mc:Ignorable="w14 w15 w16se">
+  <w:docDefaults>
+    <w:rPrDefault>
+      <w:rPr>
+        <w:rFonts w:asciiTheme="minorHAnsi" w:eastAsiaTheme="minorEastAsia" w:hAnsiTheme="minorHAnsi" w:cstheme="minorBidi"/>
+        <w:sz w:val="22"/>
+        <w:szCs w:val="22"/>
+        <w:lang w:val="en-GB" w:eastAsia="en-GB" w:bidi="ar-SA"/>
+      </w:rPr>
+    </w:rPrDefault>
+    <w:pPrDefault>
+      <w:pPr>
+        <w:spacing w:after="160" w:line="259" w:lineRule="auto"/>
+      </w:pPr>
+    </w:pPrDefault>
+  </w:docDefaults>
+  <w:latentStyles w:defLockedState="0" w:defUIPriority="99" w:defSemiHidden="0" w:defUnhideWhenUsed="0" w:defQFormat="0" w:count="371">
+    <w:lsdException w:name="Normal" w:uiPriority="0" w:qFormat="1"/>
+    <w:lsdException w:name="heading 1" w:uiPriority="9" w:qFormat="1"/>
+    <w:lsdException w:name="heading 2" w:semiHidden="1" w:uiPriority="9" w:unhideWhenUsed="1" w:qFormat="1"/>
+    <w:lsdException w:name="heading 3" w:semiHidden="1" w:uiPriority="9" w:unhideWhenUsed="1" w:qFormat="1"/>
+    <w:lsdException w:name="heading 4" w:semiHidden="1" w:uiPriority="9" w:unhideWhenUsed="1" w:qFormat="1"/>
+    <w:lsdException w:name="heading 5" w:semiHidden="1" w:uiPriority="9" w:unhideWhenUsed="1" w:qFormat="1"/>
+    <w:lsdException w:name="heading 6" w:semiHidden="1" w:uiPriority="9" w:unhideWhenUsed="1" w:qFormat="1"/>
+    <w:lsdException w:name="heading 7" w:semiHidden="1" w:uiPriority="9" w:unhideWhenUsed="1" w:qFormat="1"/>
+    <w:lsdException w:name="heading 8" w:semiHidden="1" w:uiPriority="9" w:unhideWhenUsed="1" w:qFormat="1"/>
+    <w:lsdException w:name="heading 9" w:semiHidden="1" w:uiPriority="9" w:unhideWhenUsed="1" w:qFormat="1"/>
+    <w:lsdException w:name="index 1" w:semiHidden="1" w:unhideWhenUsed="1"/>
+    <w:lsdException w:name="index 2" w:semiHidden="1" w:unhideWhenUsed="1"/>
+    <w:lsdException w:name="index 3" w:semiHidden="1" w:unhideWhenUsed="1"/>
+    <w:lsdException w:name="index 4" w:semiHidden="1" w:unhideWhenUsed="1"/>
+    <w:lsdException w:name="index 5" w:semiHidden="1" w:unhideWhenUsed="1"/>
+    <w:lsdException w:name="index 6" w:semiHidden="1" w:unhideWhenUsed="1"/>
+    <w:lsdException w:name="index 7" w:semiHidden="1" w:unhideWhenUsed="1"/>
+    <w:lsdException w:name="index 8" w:semiHidden="1" w:unhideWhenUsed="1"/>
+    <w:lsdException w:name="index 9" w:semiHidden="1" w:unhideWhenUsed="1"/>
+    <w:lsdException w:name="toc 1" w:semiHidden="1" w:uiPriority="39" w:unhideWhenUsed="1"/>
+    <w:lsdException w:name="toc 2" w:semiHidden="1" w:uiPriority="39" w:unhideWhenUsed="1"/>
+    <w:lsdException w:name="toc 3" w:semiHidden="1" w:uiPriority="39" w:unhideWhenUsed="1"/>
+    <w:lsdException w:name="toc 4" w:semiHidden="1" w:uiPriority="39" w:unhideWhenUsed="1"/>
+    <w:lsdException w:name="toc 5" w:semiHidden="1" w:uiPriority="39" w:unhideWhenUsed="1"/>
+    <w:lsdException w:name="toc 6" w:semiHidden="1" w:uiPriority="39" w:unhideWhenUsed="1"/>
+    <w:lsdException w:name="toc 7" w:semiHidden="1" w:uiPriority="39" w:unhideWhenUsed="1"/>
+    <w:lsdException w:name="toc 8" w:semiHidden="1" w:uiPriority="39" w:unhideWhenUsed="1"/>
+    <w:lsdException w:name="toc 9" w:semiHidden="1" w:uiPriority="39" w:unhideWhenUsed="1"/>
+    <w:lsdException w:name="Normal Indent" w:semiHidden="1" w:unhideWhenUsed="1"/>
+    <w:lsdException w:name="footnote text" w:semiHidden="1" w:unhideWhenUsed="1"/>
+    <w:lsdException w:name="annotation text" w:semiHidden="1" w:unhideWhenUsed="1"/>
+    <w:lsdException w:name="header" w:semiHidden="1" w:unhideWhenUsed="1"/>
+    <w:lsdException w:name="footer" w:semiHidden="1" w:unhideWhenUsed="1"/>
+    <w:lsdException w:name="index heading" w:semiHidden="1" w:unhideWhenUsed="1"/>
+    <w:lsdException w:name="caption" w:semiHidden="1" w:uiPriority="35" w:unhideWhenUsed="1" w:qFormat="1"/>
+    <w:lsdException w:name="table of figures" w:semiHidden="1" w:unhideWhenUsed="1"/>
+    <w:lsdException w:name="envelope address" w:semiHidden="1" w:unhideWhenUsed="1"/>
+    <w:lsdException w:name="envelope return" w:semiHidden="1" w:unhideWhenUsed="1"/>
+    <w:lsdException w:name="footnote reference" w:semiHidden="1" w:unhideWhenUsed="1"/>
+    <w:lsdException w:name="annotation reference" w:semiHidden="1" w:unhideWhenUsed="1"/>
+    <w:lsdException w:name="line number" w:semiHidden="1" w:unhideWhenUsed="1"/>
+    <w:lsdException w:name="page number" w:semiHidden="1" w:unhideWhenUsed="1"/>
+    <w:lsdException w:name="endnote reference" w:semiHidden="1" w:unhideWhenUsed="1"/>
+    <w:lsdException w:name="endnote text" w:semiHidden="1" w:unhideWhenUsed="1"/>
+    <w:lsdException w:name="table of authorities" w:semiHidden="1" w:unhideWhenUsed="1"/>
+    <w:lsdException w:name="macro" w:semiHidden="1" w:unhideWhenUsed="1"/>
+    <w:lsdException w:name="toa heading" w:semiHidden="1" w:unhideWhenUsed="1"/>
+    <w:lsdException w:name="List" w:semiHidden="1" w:unhideWhenUsed="1"/>
+    <w:lsdException w:name="List Bullet" w:semiHidden="1" w:unhideWhenUsed="1"/>
+    <w:lsdException w:name="List Number" w:semiHidden="1" w:unhideWhenUsed="1"/>
+    <w:lsdException w:name="List 2" w:semiHidden="1" w:unhideWhenUsed="1"/>
+    <w:lsdException w:name="List 3" w:semiHidden="1" w:unhideWhenUsed="1"/>
+    <w:lsdException w:name="List 4" w:semiHidden="1" w:unhideWhenUsed="1"/>
+    <w:lsdException w:name="List 5" w:semiHidden="1" w:unhideWhenUsed="1"/>
+    <w:lsdException w:name="List Bullet 2" w:semiHidden="1" w:unhideWhenUsed="1"/>
+    <w:lsdException w:name="List Bullet 3" w:semiHidden="1" w:unhideWhenUsed="1"/>
+    <w:lsdException w:name="List Bullet 4" w:semiHidden="1" w:unhideWhenUsed="1"/>
+    <w:lsdException w:name="List Bullet 5" w:semiHidden="1" w:unhideWhenUsed="1"/>
+    <w:lsdException w:name="List Number 2" w:semiHidden="1" w:unhideWhenUsed="1"/>
+    <w:lsdException w:name="List Number 3" w:semiHidden="1" w:unhideWhenUsed="1"/>
+    <w:lsdException w:name="List Number 4" w:semiHidden="1" w:unhideWhenUsed="1"/>
+    <w:lsdException w:name="List Number 5" w:semiHidden="1" w:unhideWhenUsed="1"/>
+    <w:lsdException w:name="Title" w:uiPriority="10" w:qFormat="1"/>
+    <w:lsdException w:name="Closing" w:semiHidden="1" w:unhideWhenUsed="1"/>
+    <w:lsdException w:name="Signature" w:semiHidden="1" w:unhideWhenUsed="1"/>
+    <w:lsdException w:name="Default Paragraph Font" w:semiHidden="1" w:uiPriority="1" w:unhideWhenUsed="1"/>
+    <w:lsdException w:name="Body Text" w:semiHidden="1" w:unhideWhenUsed="1"/>
+    <w:lsdException w:name="Body Text Indent" w:semiHidden="1" w:unhideWhenUsed="1"/>
+    <w:lsdException w:name="List Continue" w:semiHidden="1" w:unhideWhenUsed="1"/>
+    <w:lsdException w:name="List Continue 2" w:semiHidden="1" w:unhideWhenUsed="1"/>
+    <w:lsdException w:name="List Continue 3" w:semiHidden="1" w:unhideWhenUsed="1"/>
+    <w:lsdException w:name="List Continue 4" w:semiHidden="1" w:unhideWhenUsed="1"/>
+    <w:lsdException w:name="List Continue 5" w:semiHidden="1" w:unhideWhenUsed="1"/>
+    <w:lsdException w:name="Message Header" w:semiHidden="1" w:unhideWhenUsed="1"/>
+    <w:lsdException w:name="Subtitle" w:uiPriority="11" w:qFormat="1"/>
+    <w:lsdException w:name="Salutation" w:semiHidden="1" w:unhideWhenUsed="1"/>
+    <w:lsdException w:name="Date" w:semiHidden="1" w:unhideWhenUsed="1"/>
+    <w:lsdException w:name="Body Text First Indent" w:semiHidden="1" w:unhideWhenUsed="1"/>
+    <w:lsdException w:name="Body Text First Indent 2" w:semiHidden="1" w:unhideWhenUsed="1"/>
+    <w:lsdException w:name="Note Heading" w:semiHidden="1" w:unhideWhenUsed="1"/>
+    <w:lsdException w:name="Body Text 2" w:semiHidden="1" w:unhideWhenUsed="1"/>
+    <w:lsdException w:name="Body Text 3" w:semiHidden="1" w:unhideWhenUsed="1"/>
+    <w:lsdException w:name="Body Text Indent 2" w:semiHidden="1" w:unhideWhenUsed="1"/>
+    <w:lsdException w:name="Body Text Indent 3" w:semiHidden="1" w:unhideWhenUsed="1"/>
+    <w:lsdException w:name="Block Text" w:semiHidden="1" w:unhideWhenUsed="1"/>
+    <w:lsdException w:name="Hyperlink" w:semiHidden="1" w:unhideWhenUsed="1"/>
+    <w:lsdException w:name="FollowedHyperlink" w:semiHidden="1" w:unhideWhenUsed="1"/>
+    <w:lsdException w:name="Strong" w:uiPriority="22" w:qFormat="1"/>
+    <w:lsdException w:name="Emphasis" w:uiPriority="20" w:qFormat="1"/>
+    <w:lsdException w:name="Document Map" w:semiHidden="1" w:unhideWhenUsed="1"/>
+    <w:lsdException w:name="Plain Text" w:semiHidden="1" w:unhideWhenUsed="1"/>
+    <w:lsdException w:name="E-mail Signature" w:semiHidden="1" w:unhideWhenUsed="1"/>
+    <w:lsdException w:name="HTML Top of Form" w:semiHidden="1" w:unhideWhenUsed="1"/>
+    <w:lsdException w:name="HTML Bottom of Form" w:semiHidden="1" w:unhideWhenUsed="1"/>
+    <w:lsdException w:name="Normal (Web)" w:semiHidden="1" w:unhideWhenUsed="1"/>
+    <w:lsdException w:name="HTML Acronym" w:semiHidden="1" w:unhideWhenUsed="1"/>
+    <w:lsdException w:name="HTML Address" w:semiHidden="1" w:unhideWhenUsed="1"/>
+    <w:lsdException w:name="HTML Cite" w:semiHidden="1" w:unhideWhenUsed="1"/>
+    <w:lsdException w:name="HTML Code" w:semiHidden="1" w:unhideWhenUsed="1"/>
+    <w:lsdException w:name="HTML Definition" w:semiHidden="1" w:unhideWhenUsed="1"/>
+    <w:lsdException w:name="HTML Keyboard" w:semiHidden="1" w:unhideWhenUsed="1"/>
+    <w:lsdException w:name="HTML Preformatted" w:semiHidden="1" w:unhideWhenUsed="1"/>
+    <w:lsdException w:name="HTML Sample" w:semiHidden="1" w:unhideWhenUsed="1"/>
+    <w:lsdException w:name="HTML Typewriter" w:semiHidden="1" w:unhideWhenUsed="1"/>
+    <w:lsdException w:name="HTML Variable" w:semiHidden="1" w:unhideWhenUsed="1"/>
+    <w:lsdException w:name="Normal Table" w:semiHidden="1" w:unhideWhenUsed="1"/>
+    <w:lsdException w:name="annotation subject" w:semiHidden="1" w:unhideWhenUsed="1"/>
+    <w:lsdException w:name="No List" w:semiHidden="1" w:unhideWhenUsed="1"/>
+    <w:lsdException w:name="Outline List 1" w:semiHidden="1" w:unhideWhenUsed="1"/>
+    <w:lsdException w:name="Outline List 2" w:semiHidden="1" w:unhideWhenUsed="1"/>
+    <w:lsdException w:name="Outline List 3" w:semiHidden="1" w:unhideWhenUsed="1"/>
+    <w:lsdException w:name="Table Simple 1" w:semiHidden="1" w:unhideWhenUsed="1"/>
+    <w:lsdException w:name="Table Simple 2" w:semiHidden="1" w:unhideWhenUsed="1"/>
+    <w:lsdException w:name="Table Simple 3" w:semiHidden="1" w:unhideWhenUsed="1"/>
+    <w:lsdException w:name="Table Classic 1" w:semiHidden="1" w:unhideWhenUsed="1"/>
+    <w:lsdException w:name="Table Classic 2" w:semiHidden="1" w:unhideWhenUsed="1"/>
+    <w:lsdException w:name="Table Classic 3" w:semiHidden="1" w:unhideWhenUsed="1"/>
+    <w:lsdException w:name="Table Classic 4" w:semiHidden="1" w:unhideWhenUsed="1"/>
+    <w:lsdException w:name="Table Colorful 1" w:semiHidden="1" w:unhideWhenUsed="1"/>
+    <w:lsdException w:name="Table Colorful 2" w:semiHidden="1" w:unhideWhenUsed="1"/>
+    <w:lsdException w:name="Table Colorful 3" w:semiHidden="1" w:unhideWhenUsed="1"/>
+    <w:lsdException w:name="Table Columns 1" w:semiHidden="1" w:unhideWhenUsed="1"/>
+    <w:lsdException w:name="Table Columns 2" w:semiHidden="1" w:unhideWhenUsed="1"/>
+    <w:lsdException w:name="Table Columns 3" w:semiHidden="1" w:unhideWhenUsed="1"/>
+    <w:lsdException w:name="Table Columns 4" w:semiHidden="1" w:unhideWhenUsed="1"/>
+    <w:lsdException w:name="Table Columns 5" w:semiHidden="1" w:unhideWhenUsed="1"/>
+    <w:lsdException w:name="Table Grid 1" w:semiHidden="1" w:unhideWhenUsed="1"/>
+    <w:lsdException w:name="Table Grid 2" w:semiHidden="1" w:unhideWhenUsed="1"/>
+    <w:lsdException w:name="Table Grid 3" w:semiHidden="1" w:unhideWhenUsed="1"/>
+    <w:lsdException w:name="Table Grid 4" w:semiHidden="1" w:unhideWhenUsed="1"/>
+    <w:lsdException w:name="Table Grid 5" w:semiHidden="1" w:unhideWhenUsed="1"/>
+    <w:lsdException w:name="Table Grid 6" w:semiHidden="1" w:unhideWhenUsed="1"/>
+    <w:lsdException w:name="Table Grid 7" w:semiHidden="1" w:unhideWhenUsed="1"/>
+    <w:lsdException w:name="Table Grid 8" w:semiHidden="1" w:unhideWhenUsed="1"/>
+    <w:lsdException w:name="Table List 1" w:semiHidden="1" w:unhideWhenUsed="1"/>
+    <w:lsdException w:name="Table List 2" w:semiHidden="1" w:unhideWhenUsed="1"/>
+    <w:lsdException w:name="Table List 3" w:semiHidden="1" w:unhideWhenUsed="1"/>
+    <w:lsdException w:name="Table List 4" w:semiHidden="1" w:unhideWhenUsed="1"/>
+    <w:lsdException w:name="Table List 5" w:semiHidden="1" w:unhideWhenUsed="1"/>
+    <w:lsdException w:name="Table List 6" w:semiHidden="1" w:unhideWhenUsed="1"/>
+    <w:lsdException w:name="Table List 7" w:semiHidden="1" w:unhideWhenUsed="1"/>
+    <w:lsdException w:name="Table List 8" w:semiHidden="1" w:unhideWhenUsed="1"/>
+    <w:lsdException w:name="Table 3D effects 1" w:semiHidden="1" w:unhideWhenUsed="1"/>
+    <w:lsdException w:name="Table 3D effects 2" w:semiHidden="1" w:unhideWhenUsed="1"/>
+    <w:lsdException w:name="Table 3D effects 3" w:semiHidden="1" w:unhideWhenUsed="1"/>
+    <w:lsdException w:name="Table Contemporary" w:semiHidden="1" w:unhideWhenUsed="1"/>
+    <w:lsdException w:name="Table Elegant" w:semiHidden="1" w:unhideWhenUsed="1"/>
+    <w:lsdException w:name="Table Professional" w:semiHidden="1" w:unhideWhenUsed="1"/>
+    <w:lsdException w:name="Table Subtle 1" w:semiHidden="1" w:unhideWhenUsed="1"/>
+    <w:lsdException w:name="Table Subtle 2" w:semiHidden="1" w:unhideWhenUsed="1"/>
+    <w:lsdException w:name="Table Web 1" w:semiHidden="1" w:unhideWhenUsed="1"/>
+    <w:lsdException w:name="Table Web 2" w:semiHidden="1" w:unhideWhenUsed="1"/>
+    <w:lsdException w:name="Table Web 3" w:semiHidden="1" w:unhideWhenUsed="1"/>
+    <w:lsdException w:name="Balloon Text" w:semiHidden="1" w:unhideWhenUsed="1"/>
+    <w:lsdException w:name="Table Grid" w:uiPriority="39"/>
+    <w:lsdException w:name="Table Theme" w:semiHidden="1" w:unhideWhenUsed="1"/>
+    <w:lsdException w:name="Placeholder Text" w:semiHidden="1"/>
+    <w:lsdException w:name="No Spacing" w:uiPriority="1" w:qFormat="1"/>
+    <w:lsdException w:name="Light Shading" w:uiPriority="60"/>
+    <w:lsdException w:name="Light List" w:uiPriority="61"/>
+    <w:lsdException w:name="Light Grid" w:uiPriority="62"/>
+    <w:lsdException w:name="Medium Shading 1" w:uiPriority="63"/>
+    <w:lsdException w:name="Medium Shading 2" w:uiPriority="64"/>
+    <w:lsdException w:name="Medium List 1" w:uiPriority="65"/>
+    <w:lsdException w:name="Medium List 2" w:uiPriority="66"/>
+    <w:lsdException w:name="Medium Grid 1" w:uiPriority="67"/>
+    <w:lsdException w:name="Medium Grid 2" w:uiPriority="68"/>
+    <w:lsdException w:name="Medium Grid 3" w:uiPriority="69"/>
+    <w:lsdException w:name="Dark List" w:uiPriority="70"/>
+    <w:lsdException w:name="Colorful Shading" w:uiPriority="71"/>
+    <w:lsdException w:name="Colorful List" w:uiPriority="72"/>
+    <w:lsdException w:name="Colorful Grid" w:uiPriority="73"/>
+    <w:lsdException w:name="Light Shading Accent 1" w:uiPriority="60"/>
+    <w:lsdException w:name="Light List Accent 1" w:uiPriority="61"/>
+    <w:lsdException w:name="Light Grid Accent 1" w:uiPriority="62"/>
+    <w:lsdException w:name="Medium Shading 1 Accent 1" w:uiPriority="63"/>
+    <w:lsdException w:name="Medium Shading 2 Accent 1" w:uiPriority="64"/>
+    <w:lsdException w:name="Medium List 1 Accent 1" w:uiPriority="65"/>
+    <w:lsdException w:name="Revision" w:semiHidden="1"/>
+    <w:lsdException w:name="List Paragraph" w:uiPriority="34" w:qFormat="1"/>
+    <w:lsdException w:name="Quote" w:uiPriority="29" w:qFormat="1"/>
+    <w:lsdException w:name="Intense Quote" w:uiPriority="30" w:qFormat="1"/>
+    <w:lsdException w:name="Medium List 2 Accent 1" w:uiPriority="66"/>
+    <w:lsdException w:name="Medium Grid 1 Accent 1" w:uiPriority="67"/>
+    <w:lsdException w:name="Medium Grid 2 Accent 1" w:uiPriority="68"/>
+    <w:lsdException w:name="Medium Grid 3 Accent 1" w:uiPriority="69"/>
+    <w:lsdException w:name="Dark List Accent 1" w:uiPriority="70"/>
+    <w:lsdException w:name="Colorful Shading Accent 1" w:uiPriority="71"/>
+    <w:lsdException w:name="Colorful List Accent 1" w:uiPriority="72"/>
+    <w:lsdException w:name="Colorful Grid Accent 1" w:uiPriority="73"/>
+    <w:lsdException w:name="Light Shading Accent 2" w:uiPriority="60"/>
+    <w:lsdException w:name="Light List Accent 2" w:uiPriority="61"/>
+    <w:lsdException w:name="Light Grid Accent 2" w:uiPriority="62"/>
+    <w:lsdException w:name="Medium Shading 1 Accent 2" w:uiPriority="63"/>
+    <w:lsdException w:name="Medium Shading 2 Accent 2" w:uiPriority="64"/>
+    <w:lsdException w:name="Medium List 1 Accent 2" w:uiPriority="65"/>
+    <w:lsdException w:name="Medium List 2 Accent 2" w:uiPriority="66"/>
+    <w:lsdException w:name="Medium Grid 1 Accent 2" w:uiPriority="67"/>
+    <w:lsdException w:name="Medium Grid 2 Accent 2" w:uiPriority="68"/>
+    <w:lsdException w:name="Medium Grid 3 Accent 2" w:uiPriority="69"/>
+    <w:lsdException w:name="Dark List Accent 2" w:uiPriority="70"/>
+    <w:lsdException w:name="Colorful Shading Accent 2" w:uiPriority="71"/>
+    <w:lsdException w:name="Colorful List Accent 2" w:uiPriority="72"/>
+    <w:lsdException w:name="Colorful Grid Accent 2" w:uiPriority="73"/>
+    <w:lsdException w:name="Light Shading Accent 3" w:uiPriority="60"/>
+    <w:lsdException w:name="Light List Accent 3" w:uiPriority="61"/>
+    <w:lsdException w:name="Light Grid Accent 3" w:uiPriority="62"/>
+    <w:lsdException w:name="Medium Shading 1 Accent 3" w:uiPriority="63"/>
+    <w:lsdException w:name="Medium Shading 2 Accent 3" w:uiPriority="64"/>
+    <w:lsdException w:name="Medium List 1 Accent 3" w:uiPriority="65"/>
+    <w:lsdException w:name="Medium List 2 Accent 3" w:uiPriority="66"/>
+    <w:lsdException w:name="Medium Grid 1 Accent 3" w:uiPriority="67"/>
+    <w:lsdException w:name="Medium Grid 2 Accent 3" w:uiPriority="68"/>
+    <w:lsdException w:name="Medium Grid 3 Accent 3" w:uiPriority="69"/>
+    <w:lsdException w:name="Dark List Accent 3" w:uiPriority="70"/>
+    <w:lsdException w:name="Colorful Shading Accent 3" w:uiPriority="71"/>
+    <w:lsdException w:name="Colorful List Accent 3" w:uiPriority="72"/>
+    <w:lsdException w:name="Colorful Grid Accent 3" w:uiPriority="73"/>
+    <w:lsdException w:name="Light Shading Accent 4" w:uiPriority="60"/>
+    <w:lsdException w:name="Light List Accent 4" w:uiPriority="61"/>
+    <w:lsdException w:name="Light Grid Accent 4" w:uiPriority="62"/>
+    <w:lsdException w:name="Medium Shading 1 Accent 4" w:uiPriority="63"/>
+    <w:lsdException w:name="Medium Shading 2 Accent 4" w:uiPriority="64"/>
+    <w:lsdException w:name="Medium List 1 Accent 4" w:uiPriority="65"/>
+    <w:lsdException w:name="Medium List 2 Accent 4" w:uiPriority="66"/>
+    <w:lsdException w:name="Medium Grid 1 Accent 4" w:uiPriority="67"/>
+    <w:lsdException w:name="Medium Grid 2 Accent 4" w:uiPriority="68"/>
+    <w:lsdException w:name="Medium Grid 3 Accent 4" w:uiPriority="69"/>
+    <w:lsdException w:name="Dark List Accent 4" w:uiPriority="70"/>
+    <w:lsdException w:name="Colorful Shading Accent 4" w:uiPriority="71"/>
+    <w:lsdException w:name="Colorful List Accent 4" w:uiPriority="72"/>
+    <w:lsdException w:name="Colorful Grid Accent 4" w:uiPriority="73"/>
+    <w:lsdException w:name="Light Shading Accent 5" w:uiPriority="60"/>
+    <w:lsdException w:name="Light List Accent 5" w:uiPriority="61"/>
+    <w:lsdException w:name="Light Grid Accent 5" w:uiPriority="62"/>
+    <w:lsdException w:name="Medium Shading 1 Accent 5" w:uiPriority="63"/>
+    <w:lsdException w:name="Medium Shading 2 Accent 5" w:uiPriority="64"/>
+    <w:lsdException w:name="Medium List 1 Accent 5" w:uiPriority="65"/>
+    <w:lsdException w:name="Medium List 2 Accent 5" w:uiPriority="66"/>
+    <w:lsdException w:name="Medium Grid 1 Accent 5" w:uiPriority="67"/>
+    <w:lsdException w:name="Medium Grid 2 Accent 5" w:uiPriority="68"/>
+    <w:lsdException w:name="Medium Grid 3 Accent 5" w:uiPriority="69"/>
+    <w:lsdException w:name="Dark List Accent 5" w:uiPriority="70"/>
+    <w:lsdException w:name="Colorful Shading Accent 5" w:uiPriority="71"/>
+    <w:lsdException w:name="Colorful List Accent 5" w:uiPriority="72"/>
+    <w:lsdException w:name="Colorful Grid Accent 5" w:uiPriority="73"/>
+    <w:lsdException w:name="Light Shading Accent 6" w:uiPriority="60"/>
+    <w:lsdException w:name="Light List Accent 6" w:uiPriority="61"/>
+    <w:lsdException w:name="Light Grid Accent 6" w:uiPriority="62"/>
+    <w:lsdException w:name="Medium Shading 1 Accent 6" w:uiPriority="63"/>
+    <w:lsdException w:name="Medium Shading 2 Accent 6" w:uiPriority="64"/>
+    <w:lsdException w:name="Medium List 1 Accent 6" w:uiPriority="65"/>
+    <w:lsdException w:name="Medium List 2 Accent 6" w:uiPriority="66"/>
+    <w:lsdException w:name="Medium Grid 1 Accent 6" w:uiPriority="67"/>
+    <w:lsdException w:name="Medium Grid 2 Accent 6" w:uiPriority="68"/>
+    <w:lsdException w:name="Medium Grid 3 Accent 6" w:uiPriority="69"/>
+    <w:lsdException w:name="Dark List Accent 6" w:uiPriority="70"/>
+    <w:lsdException w:name="Colorful Shading Accent 6" w:uiPriority="71"/>
+    <w:lsdException w:name="Colorful List Accent 6" w:uiPriority="72"/>
+    <w:lsdException w:name="Colorful Grid Accent 6" w:uiPriority="73"/>
+    <w:lsdException w:name="Subtle Emphasis" w:uiPriority="19" w:qFormat="1"/>
+    <w:lsdException w:name="Intense Emphasis" w:uiPriority="21" w:qFormat="1"/>
+    <w:lsdException w:name="Subtle Reference" w:uiPriority="31" w:qFormat="1"/>
+    <w:lsdException w:name="Intense Reference" w:uiPriority="32" w:qFormat="1"/>
+    <w:lsdException w:name="Book Title" w:uiPriority="33" w:qFormat="1"/>
+    <w:lsdException w:name="Bibliography" w:semiHidden="1" w:uiPriority="37" w:unhideWhenUsed="1"/>
+    <w:lsdException w:name="TOC Heading" w:semiHidden="1" w:uiPriority="39" w:unhideWhenUsed="1" w:qFormat="1"/>
+    <w:lsdException w:name="Plain Table 1" w:uiPriority="41"/>
+    <w:lsdException w:name="Plain Table 2" w:uiPriority="42"/>
+    <w:lsdException w:name="Plain Table 3" w:uiPriority="43"/>
+    <w:lsdException w:name="Plain Table 4" w:uiPriority="44"/>
+    <w:lsdException w:name="Plain Table 5" w:uiPriority="45"/>
+    <w:lsdException w:name="Grid Table Light" w:uiPriority="40"/>
+    <w:lsdException w:name="Grid Table 1 Light" w:uiPriority="46"/>
+    <w:lsdException w:name="Grid Table 2" w:uiPriority="47"/>
+    <w:lsdException w:name="Grid Table 3" w:uiPriority="48"/>
+    <w:lsdException w:name="Grid Table 4" w:uiPriority="49"/>
+    <w:lsdException w:name="Grid Table 5 Dark" w:uiPriority="50"/>
+    <w:lsdException w:name="Grid Table 6 Colorful" w:uiPriority="51"/>
+    <w:lsdException w:name="Grid Table 7 Colorful" w:uiPriority="52"/>
+    <w:lsdException w:name="Grid Table 1 Light Accent 1" w:uiPriority="46"/>
+    <w:lsdException w:name="Grid Table 2 Accent 1" w:uiPriority="47"/>
+    <w:lsdException w:name="Grid Table 3 Accent 1" w:uiPriority="48"/>
+    <w:lsdException w:name="Grid Table 4 Accent 1" w:uiPriority="49"/>
+    <w:lsdException w:name="Grid Table 5 Dark Accent 1" w:uiPriority="50"/>
+    <w:lsdException w:name="Grid Table 6 Colorful Accent 1" w:uiPriority="51"/>
+    <w:lsdException w:name="Grid Table 7 Colorful Accent 1" w:uiPriority="52"/>
+    <w:lsdException w:name="Grid Table 1 Light Accent 2" w:uiPriority="46"/>
+    <w:lsdException w:name="Grid Table 2 Accent 2" w:uiPriority="47"/>
+    <w:lsdException w:name="Grid Table 3 Accent 2" w:uiPriority="48"/>
+    <w:lsdException w:name="Grid Table 4 Accent 2" w:uiPriority="49"/>
+    <w:lsdException w:name="Grid Table 5 Dark Accent 2" w:uiPriority="50"/>
+    <w:lsdException w:name="Grid Table 6 Colorful Accent 2" w:uiPriority="51"/>
+    <w:lsdException w:name="Grid Table 7 Colorful Accent 2" w:uiPriority="52"/>
+    <w:lsdException w:name="Grid Table 1 Light Accent 3" w:uiPriority="46"/>
+    <w:lsdException w:name="Grid Table 2 Accent 3" w:uiPriority="47"/>
+    <w:lsdException w:name="Grid Table 3 Accent 3" w:uiPriority="48"/>
+    <w:lsdException w:name="Grid Table 4 Accent 3" w:uiPriority="49"/>
+    <w:lsdException w:name="Grid Table 5 Dark Accent 3" w:uiPriority="50"/>
+    <w:lsdException w:name="Grid Table 6 Colorful Accent 3" w:uiPriority="51"/>
+    <w:lsdException w:name="Grid Table 7 Colorful Accent 3" w:uiPriority="52"/>
+    <w:lsdException w:name="Grid Table 1 Light Accent 4" w:uiPriority="46"/>
+    <w:lsdException w:name="Grid Table 2 Accent 4" w:uiPriority="47"/>
+    <w:lsdException w:name="Grid Table 3 Accent 4" w:uiPriority="48"/>
+    <w:lsdException w:name="Grid Table 4 Accent 4" w:uiPriority="49"/>
+    <w:lsdException w:name="Grid Table 5 Dark Accent 4" w:uiPriority="50"/>
+    <w:lsdException w:name="Grid Table 6 Colorful Accent 4" w:uiPriority="51"/>
+    <w:lsdException w:name="Grid Table 7 Colorful Accent 4" w:uiPriority="52"/>
+    <w:lsdException w:name="Grid Table 1 Light Accent 5" w:uiPriority="46"/>
+    <w:lsdException w:name="Grid Table 2 Accent 5" w:uiPriority="47"/>
+    <w:lsdException w:name="Grid Table 3 Accent 5" w:uiPriority="48"/>
+    <w:lsdException w:name="Grid Table 4 Accent 5" w:uiPriority="49"/>
+    <w:lsdException w:name="Grid Table 5 Dark Accent 5" w:uiPriority="50"/>
+    <w:lsdException w:name="Grid Table 6 Colorful Accent 5" w:uiPriority="51"/>
+    <w:lsdException w:name="Grid Table 7 Colorful Accent 5" w:uiPriority="52"/>
+    <w:lsdException w:name="Grid Table 1 Light Accent 6" w:uiPriority="46"/>
+    <w:lsdException w:name="Grid Table 2 Accent 6" w:uiPriority="47"/>
+    <w:lsdException w:name="Grid Table 3 Accent 6" w:uiPriority="48"/>
+    <w:lsdException w:name="Grid Table 4 Accent 6" w:uiPriority="49"/>
+    <w:lsdException w:name="Grid Table 5 Dark Accent 6" w:uiPriority="50"/>
+    <w:lsdException w:name="Grid Table 6 Colorful Accent 6" w:uiPriority="51"/>
+    <w:lsdException w:name="Grid Table 7 Colorful Accent 6" w:uiPriority="52"/>
+    <w:lsdException w:name="List Table 1 Light" w:uiPriority="46"/>
+    <w:lsdException w:name="List Table 2" w:uiPriority="47"/>
+    <w:lsdException w:name="List Table 3" w:uiPriority="48"/>
+    <w:lsdException w:name="List Table 4" w:uiPriority="49"/>
+    <w:lsdException w:name="List Table 5 Dark" w:uiPriority="50"/>
+    <w:lsdException w:name="List Table 6 Colorful" w:uiPriority="51"/>
+    <w:lsdException w:name="List Table 7 Colorful" w:uiPriority="52"/>
+    <w:lsdException w:name="List Table 1 Light Accent 1" w:uiPriority="46"/>
+    <w:lsdException w:name="List Table 2 Accent 1" w:uiPriority="47"/>
+    <w:lsdException w:name="List Table 3 Accent 1" w:uiPriority="48"/>
+    <w:lsdException w:name="List Table 4 Accent 1" w:uiPriority="49"/>
+    <w:lsdException w:name="List Table 5 Dark Accent 1" w:uiPriority="50"/>
+    <w:lsdException w:name="List Table 6 Colorful Accent 1" w:uiPriority="51"/>
+    <w:lsdException w:name="List Table 7 Colorful Accent 1" w:uiPriority="52"/>
+    <w:lsdException w:name="List Table 1 Light Accent 2" w:uiPriority="46"/>
+    <w:lsdException w:name="List Table 2 Accent 2" w:uiPriority="47"/>
+    <w:lsdException w:name="List Table 3 Accent 2" w:uiPriority="48"/>
+    <w:lsdException w:name="List Table 4 Accent 2" w:uiPriority="49"/>
+    <w:lsdException w:name="List Table 5 Dark Accent 2" w:uiPriority="50"/>
+    <w:lsdException w:name="List Table 6 Colorful Accent 2" w:uiPriority="51"/>
+    <w:lsdException w:name="List Table 7 Colorful Accent 2" w:uiPriority="52"/>
+    <w:lsdException w:name="List Table 1 Light Accent 3" w:uiPriority="46"/>
+    <w:lsdException w:name="List Table 2 Accent 3" w:uiPriority="47"/>
+    <w:lsdException w:name="List Table 3 Accent 3" w:uiPriority="48"/>
+    <w:lsdException w:name="List Table 4 Accent 3" w:uiPriority="49"/>
+    <w:lsdException w:name="List Table 5 Dark Accent 3" w:uiPriority="50"/>
+    <w:lsdException w:name="List Table 6 Colorful Accent 3" w:uiPriority="51"/>
+    <w:lsdException w:name="List Table 7 Colorful Accent 3" w:uiPriority="52"/>
+    <w:lsdException w:name="List Table 1 Light Accent 4" w:uiPriority="46"/>
+    <w:lsdException w:name="List Table 2 Accent 4" w:uiPriority="47"/>
+    <w:lsdException w:name="List Table 3 Accent 4" w:uiPriority="48"/>
+    <w:lsdException w:name="List Table 4 Accent 4" w:uiPriority="49"/>
+    <w:lsdException w:name="List Table 5 Dark Accent 4" w:uiPriority="50"/>
+    <w:lsdException w:name="List Table 6 Colorful Accent 4" w:uiPriority="51"/>
+    <w:lsdException w:name="List Table 7 Colorful Accent 4" w:uiPriority="52"/>
+    <w:lsdException w:name="List Table 1 Light Accent 5" w:uiPriority="46"/>
+    <w:lsdException w:name="List Table 2 Accent 5" w:uiPriority="47"/>
+    <w:lsdException w:name="List Table 3 Accent 5" w:uiPriority="48"/>
+    <w:lsdException w:name="List Table 4 Accent 5" w:uiPriority="49"/>
+    <w:lsdException w:name="List Table 5 Dark Accent 5" w:uiPriority="50"/>
+    <w:lsdException w:name="List Table 6 Colorful Accent 5" w:uiPriority="51"/>
+    <w:lsdException w:name="List Table 7 Colorful Accent 5" w:uiPriority="52"/>
+    <w:lsdException w:name="List Table 1 Light Accent 6" w:uiPriority="46"/>
+    <w:lsdException w:name="List Table 2 Accent 6" w:uiPriority="47"/>
+    <w:lsdException w:name="List Table 3 Accent 6" w:uiPriority="48"/>
+    <w:lsdException w:name="List Table 4 Accent 6" w:uiPriority="49"/>
+    <w:lsdException w:name="List Table 5 Dark Accent 6" w:uiPriority="50"/>
+    <w:lsdException w:name="List Table 6 Colorful Accent 6" w:uiPriority="51"/>
+    <w:lsdException w:name="List Table 7 Colorful Accent 6" w:uiPriority="52"/>
+  </w:latentStyles>
+  <w:style w:type="paragraph" w:default="1" w:styleId="Normal">
+    <w:name w:val="Normal"/>
+    <w:qFormat/>
+  </w:style>
+  <w:style w:type="character" w:default="1" w:styleId="DefaultParagraphFont">
+    <w:name w:val="Default Paragraph Font"/>
+    <w:uiPriority w:val="1"/>
+    <w:semiHidden/>
+    <w:unhideWhenUsed/>
+  </w:style>
+  <w:style w:type="table" w:default="1" w:styleId="TableNormal">
+    <w:name w:val="Normal Table"/>
+    <w:uiPriority w:val="99"/>
+    <w:semiHidden/>
+    <w:unhideWhenUsed/>
+    <w:tblPr>
+      <w:tblInd w:w="0" w:type="dxa"/>
+      <w:tblCellMar>
+        <w:top w:w="0" w:type="dxa"/>
+        <w:left w:w="108" w:type="dxa"/>
+        <w:bottom w:w="0" w:type="dxa"/>
+        <w:right w:w="108" w:type="dxa"/>
+      </w:tblCellMar>
+    </w:tblPr>
+  </w:style>
+  <w:style w:type="numbering" w:default="1" w:styleId="NoList">
+    <w:name w:val="No List"/>
+    <w:uiPriority w:val="99"/>
+    <w:semiHidden/>
+    <w:unhideWhenUsed/>
+  </w:style>
+  <w:style w:type="character" w:styleId="PlaceholderText">
+    <w:name w:val="Placeholder Text"/>
+    <w:basedOn w:val="DefaultParagraphFont"/>
+    <w:uiPriority w:val="99"/>
+    <w:semiHidden/>
+    <w:rsid w:val="00722E05"/>
+    <w:rPr>
+      <w:color w:val="808080"/>
+    </w:rPr>
+  </w:style>
+</w:styles>
+</file>
+
+<file path=word/glossary/webSettings.xml><?xml version="1.0" encoding="utf-8"?>
+<w:webSettings xmlns:mc="http://schemas.openxmlformats.org/markup-compatibility/2006" xmlns:r="http://schemas.openxmlformats.org/officeDocument/2006/relationships" xmlns:w="http://schemas.openxmlformats.org/wordprocessingml/2006/main" xmlns:w14="http://schemas.microsoft.com/office/word/2010/wordml" xmlns:w15="http://schemas.microsoft.com/office/word/2012/wordml" xmlns:w16se="http://schemas.microsoft.com/office/word/2015/wordml/symex" mc:Ignorable="w14 w15 w16se">
+  <w:optimizeForBrowser/>
+  <w:allowPNG/>
+</w:webSettings>
+</file>
+
 <file path=word/theme/theme1.xml><?xml version="1.0" encoding="utf-8"?>
 <a:theme xmlns:a="http://schemas.openxmlformats.org/drawingml/2006/main" name="Office Theme">
   <a:themeElements>
@@ -20739,7 +23403,7 @@
 </file>
 
 <file path=customXml/itemProps1.xml><?xml version="1.0" encoding="utf-8"?>
-<ds:datastoreItem xmlns:ds="http://schemas.openxmlformats.org/officeDocument/2006/customXml" ds:itemID="{F3DF2567-A7E7-435A-A8DE-90160302A857}">
+<ds:datastoreItem xmlns:ds="http://schemas.openxmlformats.org/officeDocument/2006/customXml" ds:itemID="{86E39AC0-ED4E-4CC8-99FB-58D0AD6ED5F6}">
   <ds:schemaRefs>
     <ds:schemaRef ds:uri="http://schemas.openxmlformats.org/officeDocument/2006/bibliography"/>
   </ds:schemaRefs>

</xml_diff>

<commit_message>
small updates to VAST_user_manual...
... to better describe count-data models
</commit_message>
<xml_diff>
--- a/examples/VAST_user_manual.docx
+++ b/examples/VAST_user_manual.docx
@@ -10157,7 +10157,185 @@
           <w:sz w:val="24"/>
           <w:szCs w:val="24"/>
         </w:rPr>
-        <w:t>VAST calculates the probability of data as:</w:t>
+        <w:t xml:space="preserve">then data </w:t>
+      </w:r>
+      <m:oMath>
+        <m:sSub>
+          <m:sSubPr>
+            <m:ctrlPr>
+              <w:rPr>
+                <w:rFonts w:ascii="Cambria Math" w:eastAsiaTheme="minorEastAsia" w:hAnsi="Cambria Math" w:cs="Times New Roman"/>
+                <w:i/>
+                <w:iCs/>
+                <w:sz w:val="24"/>
+                <w:szCs w:val="24"/>
+              </w:rPr>
+            </m:ctrlPr>
+          </m:sSubPr>
+          <m:e>
+            <m:r>
+              <w:rPr>
+                <w:rFonts w:ascii="Cambria Math" w:eastAsiaTheme="minorEastAsia" w:hAnsi="Cambria Math" w:cs="Times New Roman"/>
+                <w:sz w:val="24"/>
+                <w:szCs w:val="24"/>
+              </w:rPr>
+              <m:t>b</m:t>
+            </m:r>
+          </m:e>
+          <m:sub>
+            <m:r>
+              <w:rPr>
+                <w:rFonts w:ascii="Cambria Math" w:eastAsiaTheme="minorEastAsia" w:hAnsi="Cambria Math" w:cs="Times New Roman"/>
+                <w:sz w:val="24"/>
+                <w:szCs w:val="24"/>
+              </w:rPr>
+              <m:t>i</m:t>
+            </m:r>
+          </m:sub>
+        </m:sSub>
+      </m:oMath>
+      <w:r>
+        <w:rPr>
+          <w:rFonts w:ascii="Times New Roman" w:eastAsiaTheme="minorEastAsia" w:hAnsi="Times New Roman" w:cs="Times New Roman"/>
+          <w:iCs/>
+          <w:sz w:val="24"/>
+          <w:szCs w:val="24"/>
+        </w:rPr>
+        <w:t xml:space="preserve"> can be any non-negative real number, </w:t>
+      </w:r>
+      <m:oMath>
+        <m:sSub>
+          <m:sSubPr>
+            <m:ctrlPr>
+              <w:rPr>
+                <w:rFonts w:ascii="Cambria Math" w:eastAsiaTheme="minorEastAsia" w:hAnsi="Cambria Math" w:cs="Times New Roman"/>
+                <w:i/>
+                <w:iCs/>
+                <w:sz w:val="24"/>
+                <w:szCs w:val="24"/>
+              </w:rPr>
+            </m:ctrlPr>
+          </m:sSubPr>
+          <m:e>
+            <m:r>
+              <w:rPr>
+                <w:rFonts w:ascii="Cambria Math" w:eastAsiaTheme="minorEastAsia" w:hAnsi="Cambria Math" w:cs="Times New Roman"/>
+                <w:sz w:val="24"/>
+                <w:szCs w:val="24"/>
+              </w:rPr>
+              <m:t>b</m:t>
+            </m:r>
+          </m:e>
+          <m:sub>
+            <m:r>
+              <w:rPr>
+                <w:rFonts w:ascii="Cambria Math" w:eastAsiaTheme="minorEastAsia" w:hAnsi="Cambria Math" w:cs="Times New Roman"/>
+                <w:sz w:val="24"/>
+                <w:szCs w:val="24"/>
+              </w:rPr>
+              <m:t>i</m:t>
+            </m:r>
+          </m:sub>
+        </m:sSub>
+        <m:r>
+          <m:rPr>
+            <m:scr m:val="script"/>
+          </m:rPr>
+          <w:rPr>
+            <w:rFonts w:ascii="Cambria Math" w:eastAsiaTheme="minorEastAsia" w:hAnsi="Cambria Math" w:cs="Times New Roman"/>
+            <w:sz w:val="24"/>
+            <w:szCs w:val="24"/>
+          </w:rPr>
+          <m:t>∈R</m:t>
+        </m:r>
+      </m:oMath>
+      <w:r>
+        <w:rPr>
+          <w:rFonts w:ascii="Times New Roman" w:eastAsiaTheme="minorEastAsia" w:hAnsi="Times New Roman" w:cs="Times New Roman"/>
+          <w:iCs/>
+          <w:sz w:val="24"/>
+          <w:szCs w:val="24"/>
+        </w:rPr>
+        <w:t xml:space="preserve"> and </w:t>
+      </w:r>
+      <m:oMath>
+        <m:sSub>
+          <m:sSubPr>
+            <m:ctrlPr>
+              <w:rPr>
+                <w:rFonts w:ascii="Cambria Math" w:eastAsiaTheme="minorEastAsia" w:hAnsi="Cambria Math" w:cs="Times New Roman"/>
+                <w:i/>
+                <w:iCs/>
+                <w:sz w:val="24"/>
+                <w:szCs w:val="24"/>
+              </w:rPr>
+            </m:ctrlPr>
+          </m:sSubPr>
+          <m:e>
+            <m:r>
+              <w:rPr>
+                <w:rFonts w:ascii="Cambria Math" w:eastAsiaTheme="minorEastAsia" w:hAnsi="Cambria Math" w:cs="Times New Roman"/>
+                <w:sz w:val="24"/>
+                <w:szCs w:val="24"/>
+              </w:rPr>
+              <m:t>b</m:t>
+            </m:r>
+          </m:e>
+          <m:sub>
+            <m:r>
+              <w:rPr>
+                <w:rFonts w:ascii="Cambria Math" w:eastAsiaTheme="minorEastAsia" w:hAnsi="Cambria Math" w:cs="Times New Roman"/>
+                <w:sz w:val="24"/>
+                <w:szCs w:val="24"/>
+              </w:rPr>
+              <m:t>i</m:t>
+            </m:r>
+          </m:sub>
+        </m:sSub>
+        <m:r>
+          <w:rPr>
+            <w:rFonts w:ascii="Cambria Math" w:eastAsiaTheme="minorEastAsia" w:hAnsi="Cambria Math" w:cs="Times New Roman"/>
+            <w:sz w:val="24"/>
+            <w:szCs w:val="24"/>
+          </w:rPr>
+          <m:t>≥0</m:t>
+        </m:r>
+      </m:oMath>
+      <w:r>
+        <w:rPr>
+          <w:rFonts w:ascii="Times New Roman" w:eastAsiaTheme="minorEastAsia" w:hAnsi="Times New Roman" w:cs="Times New Roman"/>
+          <w:iCs/>
+          <w:sz w:val="24"/>
+          <w:szCs w:val="24"/>
+        </w:rPr>
+        <w:t xml:space="preserve">.  </w:t>
+      </w:r>
+      <w:r>
+        <w:rPr>
+          <w:rFonts w:ascii="Times New Roman" w:eastAsiaTheme="minorEastAsia" w:hAnsi="Times New Roman" w:cs="Times New Roman"/>
+          <w:iCs/>
+          <w:sz w:val="24"/>
+          <w:szCs w:val="24"/>
+        </w:rPr>
+        <w:t xml:space="preserve">VAST calculates the probability of </w:t>
+      </w:r>
+      <w:r>
+        <w:rPr>
+          <w:rFonts w:ascii="Times New Roman" w:eastAsiaTheme="minorEastAsia" w:hAnsi="Times New Roman" w:cs="Times New Roman"/>
+          <w:iCs/>
+          <w:sz w:val="24"/>
+          <w:szCs w:val="24"/>
+        </w:rPr>
+        <w:t xml:space="preserve">these </w:t>
+      </w:r>
+      <w:r>
+        <w:rPr>
+          <w:rFonts w:ascii="Times New Roman" w:eastAsiaTheme="minorEastAsia" w:hAnsi="Times New Roman" w:cs="Times New Roman"/>
+          <w:iCs/>
+          <w:sz w:val="24"/>
+          <w:szCs w:val="24"/>
+        </w:rPr>
+        <w:t>data as:</w:t>
       </w:r>
     </w:p>
     <w:p>
@@ -10436,121 +10614,14 @@
                         </m:ctrlPr>
                       </m:dPr>
                       <m:e>
-                        <m:sSub>
-                          <m:sSubPr>
-                            <m:ctrlPr>
-                              <w:rPr>
-                                <w:rFonts w:ascii="Cambria Math" w:eastAsiaTheme="minorEastAsia" w:hAnsi="Cambria Math" w:cs="Times New Roman"/>
-                                <w:i/>
-                                <w:iCs/>
-                                <w:sz w:val="24"/>
-                                <w:szCs w:val="24"/>
-                              </w:rPr>
-                            </m:ctrlPr>
-                          </m:sSubPr>
-                          <m:e>
-                            <m:r>
-                              <w:rPr>
-                                <w:rFonts w:ascii="Cambria Math" w:eastAsiaTheme="minorEastAsia" w:hAnsi="Cambria Math" w:cs="Times New Roman"/>
-                                <w:sz w:val="24"/>
-                                <w:szCs w:val="24"/>
-                              </w:rPr>
-                              <m:t>x</m:t>
-                            </m:r>
-                          </m:e>
-                          <m:sub>
-                            <m:r>
-                              <w:rPr>
-                                <w:rFonts w:ascii="Cambria Math" w:eastAsiaTheme="minorEastAsia" w:hAnsi="Cambria Math" w:cs="Times New Roman"/>
-                                <w:sz w:val="24"/>
-                                <w:szCs w:val="24"/>
-                              </w:rPr>
-                              <m:t>i</m:t>
-                            </m:r>
-                          </m:sub>
-                        </m:sSub>
                         <m:r>
                           <w:rPr>
                             <w:rFonts w:ascii="Cambria Math" w:eastAsiaTheme="minorEastAsia" w:hAnsi="Cambria Math" w:cs="Times New Roman"/>
                             <w:sz w:val="24"/>
                             <w:szCs w:val="24"/>
                           </w:rPr>
-                          <m:t>,</m:t>
+                          <m:t>i</m:t>
                         </m:r>
-                        <m:sSub>
-                          <m:sSubPr>
-                            <m:ctrlPr>
-                              <w:rPr>
-                                <w:rFonts w:ascii="Cambria Math" w:eastAsiaTheme="minorEastAsia" w:hAnsi="Cambria Math" w:cs="Times New Roman"/>
-                                <w:i/>
-                                <w:iCs/>
-                                <w:sz w:val="24"/>
-                                <w:szCs w:val="24"/>
-                              </w:rPr>
-                            </m:ctrlPr>
-                          </m:sSubPr>
-                          <m:e>
-                            <m:r>
-                              <w:rPr>
-                                <w:rFonts w:ascii="Cambria Math" w:eastAsiaTheme="minorEastAsia" w:hAnsi="Cambria Math" w:cs="Times New Roman"/>
-                                <w:sz w:val="24"/>
-                                <w:szCs w:val="24"/>
-                              </w:rPr>
-                              <m:t>c</m:t>
-                            </m:r>
-                          </m:e>
-                          <m:sub>
-                            <m:r>
-                              <w:rPr>
-                                <w:rFonts w:ascii="Cambria Math" w:eastAsiaTheme="minorEastAsia" w:hAnsi="Cambria Math" w:cs="Times New Roman"/>
-                                <w:sz w:val="24"/>
-                                <w:szCs w:val="24"/>
-                              </w:rPr>
-                              <m:t>i</m:t>
-                            </m:r>
-                          </m:sub>
-                        </m:sSub>
-                        <m:r>
-                          <w:rPr>
-                            <w:rFonts w:ascii="Cambria Math" w:eastAsiaTheme="minorEastAsia" w:hAnsi="Cambria Math" w:cs="Times New Roman"/>
-                            <w:sz w:val="24"/>
-                            <w:szCs w:val="24"/>
-                          </w:rPr>
-                          <m:t>,</m:t>
-                        </m:r>
-                        <m:sSub>
-                          <m:sSubPr>
-                            <m:ctrlPr>
-                              <w:rPr>
-                                <w:rFonts w:ascii="Cambria Math" w:eastAsiaTheme="minorEastAsia" w:hAnsi="Cambria Math" w:cs="Times New Roman"/>
-                                <w:i/>
-                                <w:iCs/>
-                                <w:sz w:val="24"/>
-                                <w:szCs w:val="24"/>
-                              </w:rPr>
-                            </m:ctrlPr>
-                          </m:sSubPr>
-                          <m:e>
-                            <m:r>
-                              <w:rPr>
-                                <w:rFonts w:ascii="Cambria Math" w:eastAsiaTheme="minorEastAsia" w:hAnsi="Cambria Math" w:cs="Times New Roman"/>
-                                <w:sz w:val="24"/>
-                                <w:szCs w:val="24"/>
-                              </w:rPr>
-                              <m:t>t</m:t>
-                            </m:r>
-                          </m:e>
-                          <m:sub>
-                            <m:r>
-                              <w:rPr>
-                                <w:rFonts w:ascii="Cambria Math" w:eastAsiaTheme="minorEastAsia" w:hAnsi="Cambria Math" w:cs="Times New Roman"/>
-                                <w:sz w:val="24"/>
-                                <w:szCs w:val="24"/>
-                              </w:rPr>
-                              <m:t>i</m:t>
-                            </m:r>
-                          </m:sub>
-                        </m:sSub>
                       </m:e>
                     </m:d>
                     <m:r>
@@ -11333,7 +11404,139 @@
           <w:sz w:val="24"/>
           <w:szCs w:val="24"/>
         </w:rPr>
-        <w:t>egative-binomial, Conway-Maxwell Poisson, or lognormal-Poisson models), VAST calculates the probability of data as:</w:t>
+        <w:t xml:space="preserve">egative-binomial, Conway-Maxwell Poisson, or lognormal-Poisson models), </w:t>
+      </w:r>
+      <w:r>
+        <w:rPr>
+          <w:rFonts w:ascii="Times New Roman" w:eastAsiaTheme="minorEastAsia" w:hAnsi="Times New Roman" w:cs="Times New Roman"/>
+          <w:iCs/>
+          <w:sz w:val="24"/>
+          <w:szCs w:val="24"/>
+        </w:rPr>
+        <w:t xml:space="preserve">then data </w:t>
+      </w:r>
+      <m:oMath>
+        <m:sSub>
+          <m:sSubPr>
+            <m:ctrlPr>
+              <w:rPr>
+                <w:rFonts w:ascii="Cambria Math" w:eastAsiaTheme="minorEastAsia" w:hAnsi="Cambria Math" w:cs="Times New Roman"/>
+                <w:i/>
+                <w:iCs/>
+                <w:sz w:val="24"/>
+                <w:szCs w:val="24"/>
+              </w:rPr>
+            </m:ctrlPr>
+          </m:sSubPr>
+          <m:e>
+            <m:r>
+              <w:rPr>
+                <w:rFonts w:ascii="Cambria Math" w:eastAsiaTheme="minorEastAsia" w:hAnsi="Cambria Math" w:cs="Times New Roman"/>
+                <w:sz w:val="24"/>
+                <w:szCs w:val="24"/>
+              </w:rPr>
+              <m:t>b</m:t>
+            </m:r>
+          </m:e>
+          <m:sub>
+            <m:r>
+              <w:rPr>
+                <w:rFonts w:ascii="Cambria Math" w:eastAsiaTheme="minorEastAsia" w:hAnsi="Cambria Math" w:cs="Times New Roman"/>
+                <w:sz w:val="24"/>
+                <w:szCs w:val="24"/>
+              </w:rPr>
+              <m:t>i</m:t>
+            </m:r>
+          </m:sub>
+        </m:sSub>
+      </m:oMath>
+      <w:r>
+        <w:rPr>
+          <w:rFonts w:ascii="Times New Roman" w:eastAsiaTheme="minorEastAsia" w:hAnsi="Times New Roman" w:cs="Times New Roman"/>
+          <w:iCs/>
+          <w:sz w:val="24"/>
+          <w:szCs w:val="24"/>
+        </w:rPr>
+        <w:t xml:space="preserve"> can be any whole number, </w:t>
+      </w:r>
+      <m:oMath>
+        <m:sSub>
+          <m:sSubPr>
+            <m:ctrlPr>
+              <w:rPr>
+                <w:rFonts w:ascii="Cambria Math" w:eastAsiaTheme="minorEastAsia" w:hAnsi="Cambria Math" w:cs="Times New Roman"/>
+                <w:i/>
+                <w:iCs/>
+                <w:sz w:val="24"/>
+                <w:szCs w:val="24"/>
+              </w:rPr>
+            </m:ctrlPr>
+          </m:sSubPr>
+          <m:e>
+            <m:r>
+              <w:rPr>
+                <w:rFonts w:ascii="Cambria Math" w:eastAsiaTheme="minorEastAsia" w:hAnsi="Cambria Math" w:cs="Times New Roman"/>
+                <w:sz w:val="24"/>
+                <w:szCs w:val="24"/>
+              </w:rPr>
+              <m:t>b</m:t>
+            </m:r>
+          </m:e>
+          <m:sub>
+            <m:r>
+              <w:rPr>
+                <w:rFonts w:ascii="Cambria Math" w:eastAsiaTheme="minorEastAsia" w:hAnsi="Cambria Math" w:cs="Times New Roman"/>
+                <w:sz w:val="24"/>
+                <w:szCs w:val="24"/>
+              </w:rPr>
+              <m:t>i</m:t>
+            </m:r>
+          </m:sub>
+        </m:sSub>
+        <m:r>
+          <w:rPr>
+            <w:rFonts w:ascii="Cambria Math" w:eastAsiaTheme="minorEastAsia" w:hAnsi="Cambria Math" w:cs="Times New Roman"/>
+            <w:sz w:val="24"/>
+            <w:szCs w:val="24"/>
+          </w:rPr>
+          <m:t>∈{0,1,2,…}</m:t>
+        </m:r>
+      </m:oMath>
+      <w:r>
+        <w:rPr>
+          <w:rFonts w:ascii="Times New Roman" w:eastAsiaTheme="minorEastAsia" w:hAnsi="Times New Roman" w:cs="Times New Roman"/>
+          <w:iCs/>
+          <w:sz w:val="24"/>
+          <w:szCs w:val="24"/>
+        </w:rPr>
+        <w:t xml:space="preserve">.  </w:t>
+      </w:r>
+      <w:r>
+        <w:rPr>
+          <w:rFonts w:ascii="Times New Roman" w:eastAsiaTheme="minorEastAsia" w:hAnsi="Times New Roman" w:cs="Times New Roman"/>
+          <w:iCs/>
+          <w:sz w:val="24"/>
+          <w:szCs w:val="24"/>
+        </w:rPr>
+        <w:t xml:space="preserve">VAST calculates the probability of </w:t>
+      </w:r>
+      <w:r>
+        <w:rPr>
+          <w:rFonts w:ascii="Times New Roman" w:eastAsiaTheme="minorEastAsia" w:hAnsi="Times New Roman" w:cs="Times New Roman"/>
+          <w:iCs/>
+          <w:sz w:val="24"/>
+          <w:szCs w:val="24"/>
+        </w:rPr>
+        <w:t xml:space="preserve">these </w:t>
+      </w:r>
+      <w:r>
+        <w:rPr>
+          <w:rFonts w:ascii="Times New Roman" w:eastAsiaTheme="minorEastAsia" w:hAnsi="Times New Roman" w:cs="Times New Roman"/>
+          <w:iCs/>
+          <w:sz w:val="24"/>
+          <w:szCs w:val="24"/>
+        </w:rPr>
+        <w:t>data as:</w:t>
       </w:r>
     </w:p>
     <w:p>
@@ -11751,121 +11954,14 @@
                         </m:ctrlPr>
                       </m:dPr>
                       <m:e>
-                        <m:sSub>
-                          <m:sSubPr>
-                            <m:ctrlPr>
-                              <w:rPr>
-                                <w:rFonts w:ascii="Cambria Math" w:eastAsiaTheme="minorEastAsia" w:hAnsi="Cambria Math" w:cs="Times New Roman"/>
-                                <w:i/>
-                                <w:iCs/>
-                                <w:sz w:val="24"/>
-                                <w:szCs w:val="24"/>
-                              </w:rPr>
-                            </m:ctrlPr>
-                          </m:sSubPr>
-                          <m:e>
-                            <m:r>
-                              <w:rPr>
-                                <w:rFonts w:ascii="Cambria Math" w:eastAsiaTheme="minorEastAsia" w:hAnsi="Cambria Math" w:cs="Times New Roman"/>
-                                <w:sz w:val="24"/>
-                                <w:szCs w:val="24"/>
-                              </w:rPr>
-                              <m:t>x</m:t>
-                            </m:r>
-                          </m:e>
-                          <m:sub>
-                            <m:r>
-                              <w:rPr>
-                                <w:rFonts w:ascii="Cambria Math" w:eastAsiaTheme="minorEastAsia" w:hAnsi="Cambria Math" w:cs="Times New Roman"/>
-                                <w:sz w:val="24"/>
-                                <w:szCs w:val="24"/>
-                              </w:rPr>
-                              <m:t>i</m:t>
-                            </m:r>
-                          </m:sub>
-                        </m:sSub>
                         <m:r>
                           <w:rPr>
                             <w:rFonts w:ascii="Cambria Math" w:eastAsiaTheme="minorEastAsia" w:hAnsi="Cambria Math" w:cs="Times New Roman"/>
                             <w:sz w:val="24"/>
                             <w:szCs w:val="24"/>
                           </w:rPr>
-                          <m:t>,</m:t>
+                          <m:t>i</m:t>
                         </m:r>
-                        <m:sSub>
-                          <m:sSubPr>
-                            <m:ctrlPr>
-                              <w:rPr>
-                                <w:rFonts w:ascii="Cambria Math" w:eastAsiaTheme="minorEastAsia" w:hAnsi="Cambria Math" w:cs="Times New Roman"/>
-                                <w:i/>
-                                <w:iCs/>
-                                <w:sz w:val="24"/>
-                                <w:szCs w:val="24"/>
-                              </w:rPr>
-                            </m:ctrlPr>
-                          </m:sSubPr>
-                          <m:e>
-                            <m:r>
-                              <w:rPr>
-                                <w:rFonts w:ascii="Cambria Math" w:eastAsiaTheme="minorEastAsia" w:hAnsi="Cambria Math" w:cs="Times New Roman"/>
-                                <w:sz w:val="24"/>
-                                <w:szCs w:val="24"/>
-                              </w:rPr>
-                              <m:t>c</m:t>
-                            </m:r>
-                          </m:e>
-                          <m:sub>
-                            <m:r>
-                              <w:rPr>
-                                <w:rFonts w:ascii="Cambria Math" w:eastAsiaTheme="minorEastAsia" w:hAnsi="Cambria Math" w:cs="Times New Roman"/>
-                                <w:sz w:val="24"/>
-                                <w:szCs w:val="24"/>
-                              </w:rPr>
-                              <m:t>i</m:t>
-                            </m:r>
-                          </m:sub>
-                        </m:sSub>
-                        <m:r>
-                          <w:rPr>
-                            <w:rFonts w:ascii="Cambria Math" w:eastAsiaTheme="minorEastAsia" w:hAnsi="Cambria Math" w:cs="Times New Roman"/>
-                            <w:sz w:val="24"/>
-                            <w:szCs w:val="24"/>
-                          </w:rPr>
-                          <m:t>,</m:t>
-                        </m:r>
-                        <m:sSub>
-                          <m:sSubPr>
-                            <m:ctrlPr>
-                              <w:rPr>
-                                <w:rFonts w:ascii="Cambria Math" w:eastAsiaTheme="minorEastAsia" w:hAnsi="Cambria Math" w:cs="Times New Roman"/>
-                                <w:i/>
-                                <w:iCs/>
-                                <w:sz w:val="24"/>
-                                <w:szCs w:val="24"/>
-                              </w:rPr>
-                            </m:ctrlPr>
-                          </m:sSubPr>
-                          <m:e>
-                            <m:r>
-                              <w:rPr>
-                                <w:rFonts w:ascii="Cambria Math" w:eastAsiaTheme="minorEastAsia" w:hAnsi="Cambria Math" w:cs="Times New Roman"/>
-                                <w:sz w:val="24"/>
-                                <w:szCs w:val="24"/>
-                              </w:rPr>
-                              <m:t>t</m:t>
-                            </m:r>
-                          </m:e>
-                          <m:sub>
-                            <m:r>
-                              <w:rPr>
-                                <w:rFonts w:ascii="Cambria Math" w:eastAsiaTheme="minorEastAsia" w:hAnsi="Cambria Math" w:cs="Times New Roman"/>
-                                <w:sz w:val="24"/>
-                                <w:szCs w:val="24"/>
-                              </w:rPr>
-                              <m:t>i</m:t>
-                            </m:r>
-                          </m:sub>
-                        </m:sSub>
                       </m:e>
                     </m:d>
                     <m:r>
@@ -12506,7 +12602,25 @@
           <w:sz w:val="24"/>
           <w:szCs w:val="24"/>
         </w:rPr>
-        <w:t xml:space="preserve">) that is never occupied, while </w:t>
+        <w:t xml:space="preserve"> that is never occupied</w:t>
+      </w:r>
+      <w:r>
+        <w:rPr>
+          <w:rFonts w:ascii="Times New Roman" w:eastAsiaTheme="minorEastAsia" w:hAnsi="Times New Roman" w:cs="Times New Roman"/>
+          <w:iCs/>
+          <w:sz w:val="24"/>
+          <w:szCs w:val="24"/>
+        </w:rPr>
+        <w:t>)</w:t>
+      </w:r>
+      <w:r>
+        <w:rPr>
+          <w:rFonts w:ascii="Times New Roman" w:eastAsiaTheme="minorEastAsia" w:hAnsi="Times New Roman" w:cs="Times New Roman"/>
+          <w:iCs/>
+          <w:sz w:val="24"/>
+          <w:szCs w:val="24"/>
+        </w:rPr>
+        <w:t xml:space="preserve">, while </w:t>
       </w:r>
       <m:oMath>
         <m:sSub>
@@ -12572,7 +12686,327 @@
           <w:sz w:val="24"/>
           <w:szCs w:val="24"/>
         </w:rPr>
-        <w:t xml:space="preserve"> is the expected value for the probability mass function.  </w:t>
+        <w:t xml:space="preserve"> is the expected </w:t>
+      </w:r>
+      <w:r>
+        <w:rPr>
+          <w:rFonts w:ascii="Times New Roman" w:eastAsiaTheme="minorEastAsia" w:hAnsi="Times New Roman" w:cs="Times New Roman"/>
+          <w:iCs/>
+          <w:sz w:val="24"/>
+          <w:szCs w:val="24"/>
+        </w:rPr>
+        <w:t xml:space="preserve">value for probability mass function </w:t>
+      </w:r>
+      <m:oMath>
+        <m:r>
+          <w:rPr>
+            <w:rFonts w:ascii="Cambria Math" w:eastAsiaTheme="minorEastAsia" w:hAnsi="Cambria Math" w:cs="Times New Roman"/>
+            <w:sz w:val="24"/>
+            <w:szCs w:val="24"/>
+            <w:lang w:val="en-US"/>
+          </w:rPr>
+          <m:t>g</m:t>
+        </m:r>
+        <m:r>
+          <m:rPr>
+            <m:sty m:val="p"/>
+          </m:rPr>
+          <w:rPr>
+            <w:rFonts w:ascii="Cambria Math" w:eastAsiaTheme="minorEastAsia" w:hAnsi="Cambria Math" w:cs="Times New Roman"/>
+            <w:sz w:val="24"/>
+            <w:szCs w:val="24"/>
+          </w:rPr>
+          <m:t>{</m:t>
+        </m:r>
+        <m:d>
+          <m:dPr>
+            <m:begChr m:val=""/>
+            <m:endChr m:val=""/>
+            <m:ctrlPr>
+              <w:rPr>
+                <w:rFonts w:ascii="Cambria Math" w:eastAsiaTheme="minorEastAsia" w:hAnsi="Cambria Math" w:cs="Times New Roman"/>
+                <w:i/>
+                <w:iCs/>
+                <w:sz w:val="24"/>
+                <w:szCs w:val="24"/>
+              </w:rPr>
+            </m:ctrlPr>
+          </m:dPr>
+          <m:e>
+            <m:r>
+              <w:rPr>
+                <w:rFonts w:ascii="Cambria Math" w:eastAsiaTheme="minorEastAsia" w:hAnsi="Cambria Math" w:cs="Times New Roman"/>
+                <w:sz w:val="24"/>
+                <w:szCs w:val="24"/>
+              </w:rPr>
+              <m:t>B|</m:t>
+            </m:r>
+            <m:sSub>
+              <m:sSubPr>
+                <m:ctrlPr>
+                  <w:rPr>
+                    <w:rFonts w:ascii="Cambria Math" w:eastAsiaTheme="minorEastAsia" w:hAnsi="Cambria Math" w:cs="Times New Roman"/>
+                    <w:i/>
+                    <w:sz w:val="24"/>
+                    <w:szCs w:val="24"/>
+                  </w:rPr>
+                </m:ctrlPr>
+              </m:sSubPr>
+              <m:e>
+                <m:r>
+                  <w:rPr>
+                    <w:rFonts w:ascii="Cambria Math" w:eastAsiaTheme="minorEastAsia" w:hAnsi="Cambria Math" w:cs="Times New Roman"/>
+                    <w:sz w:val="24"/>
+                    <w:szCs w:val="24"/>
+                  </w:rPr>
+                  <m:t>r</m:t>
+                </m:r>
+              </m:e>
+              <m:sub>
+                <m:r>
+                  <w:rPr>
+                    <w:rFonts w:ascii="Cambria Math" w:eastAsiaTheme="minorEastAsia" w:hAnsi="Cambria Math" w:cs="Times New Roman"/>
+                    <w:sz w:val="24"/>
+                    <w:szCs w:val="24"/>
+                  </w:rPr>
+                  <m:t>2</m:t>
+                </m:r>
+              </m:sub>
+            </m:sSub>
+            <m:d>
+              <m:dPr>
+                <m:ctrlPr>
+                  <w:rPr>
+                    <w:rFonts w:ascii="Cambria Math" w:eastAsiaTheme="minorEastAsia" w:hAnsi="Cambria Math" w:cs="Times New Roman"/>
+                    <w:i/>
+                    <w:iCs/>
+                    <w:sz w:val="24"/>
+                    <w:szCs w:val="24"/>
+                  </w:rPr>
+                </m:ctrlPr>
+              </m:dPr>
+              <m:e>
+                <m:r>
+                  <w:rPr>
+                    <w:rFonts w:ascii="Cambria Math" w:eastAsiaTheme="minorEastAsia" w:hAnsi="Cambria Math" w:cs="Times New Roman"/>
+                    <w:sz w:val="24"/>
+                    <w:szCs w:val="24"/>
+                  </w:rPr>
+                  <m:t>i</m:t>
+                </m:r>
+              </m:e>
+            </m:d>
+            <m:r>
+              <w:rPr>
+                <w:rFonts w:ascii="Cambria Math" w:eastAsiaTheme="minorEastAsia" w:hAnsi="Cambria Math" w:cs="Times New Roman"/>
+                <w:sz w:val="24"/>
+                <w:szCs w:val="24"/>
+              </w:rPr>
+              <m:t>,…}</m:t>
+            </m:r>
+          </m:e>
+        </m:d>
+      </m:oMath>
+      <w:r>
+        <w:rPr>
+          <w:rFonts w:ascii="Times New Roman" w:eastAsiaTheme="minorEastAsia" w:hAnsi="Times New Roman" w:cs="Times New Roman"/>
+          <w:iCs/>
+          <w:sz w:val="24"/>
+          <w:szCs w:val="24"/>
+        </w:rPr>
+        <w:t xml:space="preserve"> (i.e., the number of individuals that are in the vicinity of sampling in habitat that is occupied), and </w:t>
+      </w:r>
+      <m:oMath>
+        <m:r>
+          <w:rPr>
+            <w:rFonts w:ascii="Cambria Math" w:eastAsiaTheme="minorEastAsia" w:hAnsi="Cambria Math" w:cs="Times New Roman"/>
+            <w:sz w:val="24"/>
+            <w:szCs w:val="24"/>
+            <w:lang w:val="en-US"/>
+          </w:rPr>
+          <m:t>g</m:t>
+        </m:r>
+        <m:r>
+          <m:rPr>
+            <m:sty m:val="p"/>
+          </m:rPr>
+          <w:rPr>
+            <w:rFonts w:ascii="Cambria Math" w:eastAsiaTheme="minorEastAsia" w:hAnsi="Cambria Math" w:cs="Times New Roman"/>
+            <w:sz w:val="24"/>
+            <w:szCs w:val="24"/>
+          </w:rPr>
+          <m:t>{</m:t>
+        </m:r>
+        <m:d>
+          <m:dPr>
+            <m:begChr m:val=""/>
+            <m:endChr m:val=""/>
+            <m:ctrlPr>
+              <w:rPr>
+                <w:rFonts w:ascii="Cambria Math" w:eastAsiaTheme="minorEastAsia" w:hAnsi="Cambria Math" w:cs="Times New Roman"/>
+                <w:i/>
+                <w:iCs/>
+                <w:sz w:val="24"/>
+                <w:szCs w:val="24"/>
+              </w:rPr>
+            </m:ctrlPr>
+          </m:dPr>
+          <m:e>
+            <m:r>
+              <w:rPr>
+                <w:rFonts w:ascii="Cambria Math" w:eastAsiaTheme="minorEastAsia" w:hAnsi="Cambria Math" w:cs="Times New Roman"/>
+                <w:sz w:val="24"/>
+                <w:szCs w:val="24"/>
+              </w:rPr>
+              <m:t>0|</m:t>
+            </m:r>
+            <m:sSub>
+              <m:sSubPr>
+                <m:ctrlPr>
+                  <w:rPr>
+                    <w:rFonts w:ascii="Cambria Math" w:eastAsiaTheme="minorEastAsia" w:hAnsi="Cambria Math" w:cs="Times New Roman"/>
+                    <w:i/>
+                    <w:sz w:val="24"/>
+                    <w:szCs w:val="24"/>
+                  </w:rPr>
+                </m:ctrlPr>
+              </m:sSubPr>
+              <m:e>
+                <m:r>
+                  <w:rPr>
+                    <w:rFonts w:ascii="Cambria Math" w:eastAsiaTheme="minorEastAsia" w:hAnsi="Cambria Math" w:cs="Times New Roman"/>
+                    <w:sz w:val="24"/>
+                    <w:szCs w:val="24"/>
+                  </w:rPr>
+                  <m:t>r</m:t>
+                </m:r>
+              </m:e>
+              <m:sub>
+                <m:r>
+                  <w:rPr>
+                    <w:rFonts w:ascii="Cambria Math" w:eastAsiaTheme="minorEastAsia" w:hAnsi="Cambria Math" w:cs="Times New Roman"/>
+                    <w:sz w:val="24"/>
+                    <w:szCs w:val="24"/>
+                  </w:rPr>
+                  <m:t>2</m:t>
+                </m:r>
+              </m:sub>
+            </m:sSub>
+            <m:d>
+              <m:dPr>
+                <m:ctrlPr>
+                  <w:rPr>
+                    <w:rFonts w:ascii="Cambria Math" w:eastAsiaTheme="minorEastAsia" w:hAnsi="Cambria Math" w:cs="Times New Roman"/>
+                    <w:i/>
+                    <w:iCs/>
+                    <w:sz w:val="24"/>
+                    <w:szCs w:val="24"/>
+                  </w:rPr>
+                </m:ctrlPr>
+              </m:dPr>
+              <m:e>
+                <m:r>
+                  <w:rPr>
+                    <w:rFonts w:ascii="Cambria Math" w:eastAsiaTheme="minorEastAsia" w:hAnsi="Cambria Math" w:cs="Times New Roman"/>
+                    <w:sz w:val="24"/>
+                    <w:szCs w:val="24"/>
+                  </w:rPr>
+                  <m:t>i</m:t>
+                </m:r>
+              </m:e>
+            </m:d>
+            <m:r>
+              <w:rPr>
+                <w:rFonts w:ascii="Cambria Math" w:eastAsiaTheme="minorEastAsia" w:hAnsi="Cambria Math" w:cs="Times New Roman"/>
+                <w:sz w:val="24"/>
+                <w:szCs w:val="24"/>
+              </w:rPr>
+              <m:t>,…}</m:t>
+            </m:r>
+          </m:e>
+        </m:d>
+      </m:oMath>
+      <w:r>
+        <w:rPr>
+          <w:rFonts w:ascii="Times New Roman" w:eastAsiaTheme="minorEastAsia" w:hAnsi="Times New Roman" w:cs="Times New Roman"/>
+          <w:iCs/>
+          <w:sz w:val="24"/>
+          <w:szCs w:val="24"/>
+        </w:rPr>
+        <w:t xml:space="preserve"> </w:t>
+      </w:r>
+      <w:r>
+        <w:rPr>
+          <w:rFonts w:ascii="Times New Roman" w:eastAsiaTheme="minorEastAsia" w:hAnsi="Times New Roman" w:cs="Times New Roman"/>
+          <w:iCs/>
+          <w:sz w:val="24"/>
+          <w:szCs w:val="24"/>
+        </w:rPr>
+        <w:lastRenderedPageBreak/>
+        <w:t>is the probability of not encountering the species given that trawling occurs in occupied habitat</w:t>
+      </w:r>
+      <w:bookmarkStart w:id="0" w:name="_GoBack"/>
+      <w:bookmarkEnd w:id="0"/>
+      <w:r>
+        <w:rPr>
+          <w:rFonts w:ascii="Times New Roman" w:eastAsiaTheme="minorEastAsia" w:hAnsi="Times New Roman" w:cs="Times New Roman"/>
+          <w:iCs/>
+          <w:sz w:val="24"/>
+          <w:szCs w:val="24"/>
+        </w:rPr>
+        <w:t xml:space="preserve"> </w:t>
+      </w:r>
+      <w:r>
+        <w:rPr>
+          <w:rFonts w:ascii="Times New Roman" w:eastAsiaTheme="minorEastAsia" w:hAnsi="Times New Roman" w:cs="Times New Roman"/>
+          <w:iCs/>
+          <w:sz w:val="24"/>
+          <w:szCs w:val="24"/>
+        </w:rPr>
+        <w:fldChar w:fldCharType="begin"/>
+      </w:r>
+      <w:r>
+        <w:rPr>
+          <w:rFonts w:ascii="Times New Roman" w:eastAsiaTheme="minorEastAsia" w:hAnsi="Times New Roman" w:cs="Times New Roman"/>
+          <w:iCs/>
+          <w:sz w:val="24"/>
+          <w:szCs w:val="24"/>
+        </w:rPr>
+        <w:instrText xml:space="preserve"> ADDIN ZOTERO_ITEM CSL_CITATION {"citationID":"89n9antnd","properties":{"formattedCitation":"(Martin et al. 2005)","plainCitation":"(Martin et al. 2005)"},"citationItems":[{"id":1161,"uris":["http://zotero.org/users/251206/items/QI9BTFPM"],"uri":["http://zotero.org/users/251206/items/QI9BTFPM"],"itemData":{"id":1161,"type":"article-journal","title":"Zero tolerance ecology: improving ecological inference by modelling the source of zero observations","container-title":"Ecology Letters","page":"1235–1246","volume":"8","issue":"11","source":"Google Scholar","shortTitle":"Zero tolerance ecology","author":[{"family":"Martin","given":"T. G"},{"family":"Wintle","given":"B. A"},{"family":"Rhodes","given":"J. R"},{"family":"Kuhnert","given":"P. M"},{"family":"Field","given":"S. A"},{"family":"Low-Choy","given":"S. J"},{"family":"Tyre","given":"A. J"},{"family":"Possingham","given":"H. P"}],"issued":{"date-parts":[["2005"]]}}}],"schema":"https://github.com/citation-style-language/schema/raw/master/csl-citation.json"} </w:instrText>
+      </w:r>
+      <w:r>
+        <w:rPr>
+          <w:rFonts w:ascii="Times New Roman" w:eastAsiaTheme="minorEastAsia" w:hAnsi="Times New Roman" w:cs="Times New Roman"/>
+          <w:iCs/>
+          <w:sz w:val="24"/>
+          <w:szCs w:val="24"/>
+        </w:rPr>
+        <w:fldChar w:fldCharType="separate"/>
+      </w:r>
+      <w:r>
+        <w:rPr>
+          <w:rFonts w:ascii="Times New Roman" w:hAnsi="Times New Roman" w:cs="Times New Roman"/>
+          <w:sz w:val="24"/>
+        </w:rPr>
+        <w:t>(Martin et al. 2005)</w:t>
+      </w:r>
+      <w:r>
+        <w:rPr>
+          <w:rFonts w:ascii="Times New Roman" w:eastAsiaTheme="minorEastAsia" w:hAnsi="Times New Roman" w:cs="Times New Roman"/>
+          <w:iCs/>
+          <w:sz w:val="24"/>
+          <w:szCs w:val="24"/>
+        </w:rPr>
+        <w:fldChar w:fldCharType="end"/>
+      </w:r>
+      <w:r>
+        <w:rPr>
+          <w:rFonts w:ascii="Times New Roman" w:eastAsiaTheme="minorEastAsia" w:hAnsi="Times New Roman" w:cs="Times New Roman"/>
+          <w:iCs/>
+          <w:sz w:val="24"/>
+          <w:szCs w:val="24"/>
+        </w:rPr>
+        <w:t xml:space="preserve">.  </w:t>
       </w:r>
     </w:p>
     <w:p>
@@ -12614,7 +13048,6 @@
           <w:sz w:val="24"/>
           <w:szCs w:val="24"/>
         </w:rPr>
-        <w:lastRenderedPageBreak/>
         <w:t xml:space="preserve">VAST approximates spatial and spatio-temporal variation as being piecewise-constant.  To do so, the user specifies </w:t>
       </w:r>
       <w:proofErr w:type="spellStart"/>
@@ -13793,6 +14226,7 @@
           <w:bdr w:val="none" w:sz="0" w:space="0" w:color="auto" w:frame="1"/>
           <w:lang w:eastAsia="en-GB"/>
         </w:rPr>
+        <w:lastRenderedPageBreak/>
         <w:t xml:space="preserve"># </w:t>
       </w:r>
       <w:r>
@@ -13959,7 +14393,6 @@
           <w:sz w:val="24"/>
           <w:szCs w:val="24"/>
         </w:rPr>
-        <w:lastRenderedPageBreak/>
         <w:t>VAST then specifies that the spatial and spatio-temporal Gaussian random fields each have a variance of 1.0</w:t>
       </w:r>
       <w:r>
@@ -16165,6 +16598,7 @@
           <w:sz w:val="24"/>
           <w:szCs w:val="24"/>
         </w:rPr>
+        <w:lastRenderedPageBreak/>
         <w:t xml:space="preserve">Random walk </w:t>
       </w:r>
       <w:r>
@@ -16276,7 +16710,6 @@
           <w:sz w:val="24"/>
           <w:szCs w:val="24"/>
         </w:rPr>
-        <w:lastRenderedPageBreak/>
         <w:t>Constant intercept</w:t>
       </w:r>
       <w:r>
@@ -18246,7 +18679,17 @@
           <w:sz w:val="24"/>
           <w:szCs w:val="24"/>
         </w:rPr>
-        <w:t>If intercepts are constant among years, spatio-temporal variation follows an autoregressive process, and multiple category are modelled, then VAST is similar to spatial dynamic factor analysis</w:t>
+        <w:t xml:space="preserve">If intercepts are constant among years, spatio-temporal variation follows an autoregressive process, and multiple category are modelled, then </w:t>
+      </w:r>
+      <w:r>
+        <w:rPr>
+          <w:rFonts w:ascii="Times New Roman" w:eastAsiaTheme="minorEastAsia" w:hAnsi="Times New Roman" w:cs="Times New Roman"/>
+          <w:iCs/>
+          <w:sz w:val="24"/>
+          <w:szCs w:val="24"/>
+        </w:rPr>
+        <w:lastRenderedPageBreak/>
+        <w:t>VAST is similar to spatial dynamic factor analysis</w:t>
       </w:r>
       <w:r>
         <w:rPr>
@@ -18307,17 +18750,7 @@
           <w:sz w:val="24"/>
           <w:szCs w:val="24"/>
         </w:rPr>
-        <w:t xml:space="preserve">, although </w:t>
-      </w:r>
-      <w:r>
-        <w:rPr>
-          <w:rFonts w:ascii="Times New Roman" w:eastAsiaTheme="minorEastAsia" w:hAnsi="Times New Roman" w:cs="Times New Roman"/>
-          <w:iCs/>
-          <w:sz w:val="24"/>
-          <w:szCs w:val="24"/>
-        </w:rPr>
-        <w:lastRenderedPageBreak/>
-        <w:t>VAST allows separate estimates of spatial vs. spatio-temporal covariation</w:t>
+        <w:t>, although VAST allows separate estimates of spatial vs. spatio-temporal covariation</w:t>
       </w:r>
       <w:r>
         <w:rPr>
@@ -21001,8 +21434,9 @@
           <w:bdr w:val="none" w:sz="0" w:space="0" w:color="auto" w:frame="1"/>
           <w:lang w:eastAsia="en-GB"/>
         </w:rPr>
-        <w:t>(..., Region</w:t>
-      </w:r>
+        <w:t xml:space="preserve">(..., Region=”User”, </w:t>
+      </w:r>
+      <w:proofErr w:type="spellStart"/>
       <w:r>
         <w:rPr>
           <w:rFonts w:ascii="Consolas" w:eastAsia="Times New Roman" w:hAnsi="Consolas" w:cs="Consolas"/>
@@ -21012,9 +21446,9 @@
           <w:bdr w:val="none" w:sz="0" w:space="0" w:color="auto" w:frame="1"/>
           <w:lang w:eastAsia="en-GB"/>
         </w:rPr>
-        <w:t xml:space="preserve">=”User”, </w:t>
-      </w:r>
-      <w:proofErr w:type="spellStart"/>
+        <w:t>input_grid</w:t>
+      </w:r>
+      <w:proofErr w:type="spellEnd"/>
       <w:r>
         <w:rPr>
           <w:rFonts w:ascii="Consolas" w:eastAsia="Times New Roman" w:hAnsi="Consolas" w:cs="Consolas"/>
@@ -21024,30 +21458,7 @@
           <w:bdr w:val="none" w:sz="0" w:space="0" w:color="auto" w:frame="1"/>
           <w:lang w:eastAsia="en-GB"/>
         </w:rPr>
-        <w:t>input_grid</w:t>
-      </w:r>
-      <w:proofErr w:type="spellEnd"/>
-      <w:r>
-        <w:rPr>
-          <w:rFonts w:ascii="Consolas" w:eastAsia="Times New Roman" w:hAnsi="Consolas" w:cs="Consolas"/>
-          <w:color w:val="24292E"/>
-          <w:sz w:val="20"/>
-          <w:szCs w:val="20"/>
-          <w:bdr w:val="none" w:sz="0" w:space="0" w:color="auto" w:frame="1"/>
-          <w:lang w:eastAsia="en-GB"/>
-        </w:rPr>
-        <w:t>=Input</w:t>
-      </w:r>
-      <w:r>
-        <w:rPr>
-          <w:rFonts w:ascii="Consolas" w:eastAsia="Times New Roman" w:hAnsi="Consolas" w:cs="Consolas"/>
-          <w:color w:val="24292E"/>
-          <w:sz w:val="20"/>
-          <w:szCs w:val="20"/>
-          <w:bdr w:val="none" w:sz="0" w:space="0" w:color="auto" w:frame="1"/>
-          <w:lang w:eastAsia="en-GB"/>
-        </w:rPr>
-        <w:t>)</w:t>
+        <w:t>=Input)</w:t>
       </w:r>
       <w:r>
         <w:rPr>
@@ -21736,25 +22147,7 @@
             <w:szCs w:val="24"/>
             <w:lang w:val="en-US"/>
           </w:rPr>
-          <m:t>(</m:t>
-        </m:r>
-        <m:r>
-          <w:rPr>
-            <w:rFonts w:ascii="Cambria Math" w:eastAsiaTheme="minorEastAsia" w:hAnsi="Cambria Math" w:cs="Times New Roman"/>
-            <w:sz w:val="24"/>
-            <w:szCs w:val="24"/>
-            <w:lang w:val="en-US"/>
-          </w:rPr>
-          <m:t>c,</m:t>
-        </m:r>
-        <m:r>
-          <w:rPr>
-            <w:rFonts w:ascii="Cambria Math" w:eastAsiaTheme="minorEastAsia" w:hAnsi="Cambria Math" w:cs="Times New Roman"/>
-            <w:sz w:val="24"/>
-            <w:szCs w:val="24"/>
-            <w:lang w:val="en-US"/>
-          </w:rPr>
-          <m:t>t)→∞</m:t>
+          <m:t>(c,t)→∞</m:t>
         </m:r>
       </m:oMath>
       <w:r>
@@ -21811,25 +22204,7 @@
             <w:szCs w:val="24"/>
             <w:lang w:val="en-US"/>
           </w:rPr>
-          <m:t>(s,</m:t>
-        </m:r>
-        <m:r>
-          <w:rPr>
-            <w:rFonts w:ascii="Cambria Math" w:eastAsiaTheme="minorEastAsia" w:hAnsi="Cambria Math" w:cs="Times New Roman"/>
-            <w:sz w:val="24"/>
-            <w:szCs w:val="24"/>
-            <w:lang w:val="en-US"/>
-          </w:rPr>
-          <m:t>c,</m:t>
-        </m:r>
-        <m:r>
-          <w:rPr>
-            <w:rFonts w:ascii="Cambria Math" w:eastAsiaTheme="minorEastAsia" w:hAnsi="Cambria Math" w:cs="Times New Roman"/>
-            <w:sz w:val="24"/>
-            <w:szCs w:val="24"/>
-            <w:lang w:val="en-US"/>
-          </w:rPr>
-          <m:t>t)→∞</m:t>
+          <m:t>(s,c,t)→∞</m:t>
         </m:r>
       </m:oMath>
       <w:r>
@@ -21961,16 +22336,7 @@
                 <w:szCs w:val="24"/>
                 <w:lang w:val="en-US"/>
               </w:rPr>
-              <m:t>c,</m:t>
-            </m:r>
-            <m:r>
-              <w:rPr>
-                <w:rFonts w:ascii="Cambria Math" w:eastAsiaTheme="minorEastAsia" w:hAnsi="Cambria Math" w:cs="Times New Roman"/>
-                <w:sz w:val="24"/>
-                <w:szCs w:val="24"/>
-                <w:lang w:val="en-US"/>
-              </w:rPr>
-              <m:t>t</m:t>
+              <m:t>c,t</m:t>
             </m:r>
           </m:e>
         </m:d>
@@ -22052,25 +22418,7 @@
                 <w:szCs w:val="24"/>
                 <w:lang w:val="en-US"/>
               </w:rPr>
-              <m:t>s,</m:t>
-            </m:r>
-            <m:r>
-              <w:rPr>
-                <w:rFonts w:ascii="Cambria Math" w:eastAsiaTheme="minorEastAsia" w:hAnsi="Cambria Math" w:cs="Times New Roman"/>
-                <w:sz w:val="24"/>
-                <w:szCs w:val="24"/>
-                <w:lang w:val="en-US"/>
-              </w:rPr>
-              <m:t>c,</m:t>
-            </m:r>
-            <m:r>
-              <w:rPr>
-                <w:rFonts w:ascii="Cambria Math" w:eastAsiaTheme="minorEastAsia" w:hAnsi="Cambria Math" w:cs="Times New Roman"/>
-                <w:sz w:val="24"/>
-                <w:szCs w:val="24"/>
-                <w:lang w:val="en-US"/>
-              </w:rPr>
-              <m:t>t</m:t>
+              <m:t>s,c,t</m:t>
             </m:r>
           </m:e>
         </m:d>
@@ -22209,25 +22557,7 @@
                 <w:szCs w:val="24"/>
                 <w:lang w:val="en-US"/>
               </w:rPr>
-              <m:t>s,</m:t>
-            </m:r>
-            <m:r>
-              <w:rPr>
-                <w:rFonts w:ascii="Cambria Math" w:eastAsiaTheme="minorEastAsia" w:hAnsi="Cambria Math" w:cs="Times New Roman"/>
-                <w:sz w:val="24"/>
-                <w:szCs w:val="24"/>
-                <w:lang w:val="en-US"/>
-              </w:rPr>
-              <m:t>c,</m:t>
-            </m:r>
-            <m:r>
-              <w:rPr>
-                <w:rFonts w:ascii="Cambria Math" w:eastAsiaTheme="minorEastAsia" w:hAnsi="Cambria Math" w:cs="Times New Roman"/>
-                <w:sz w:val="24"/>
-                <w:szCs w:val="24"/>
-                <w:lang w:val="en-US"/>
-              </w:rPr>
-              <m:t>t</m:t>
+              <m:t>s,c,t</m:t>
             </m:r>
           </m:e>
         </m:d>
@@ -22993,8 +23323,6 @@
           <w:szCs w:val="28"/>
         </w:rPr>
       </w:pPr>
-      <w:bookmarkStart w:id="0" w:name="_GoBack"/>
-      <w:bookmarkEnd w:id="0"/>
     </w:p>
     <w:p>
       <w:pPr>
@@ -23109,7 +23437,39 @@
           <w:rFonts w:ascii="Times New Roman" w:hAnsi="Times New Roman" w:cs="Times New Roman"/>
           <w:sz w:val="24"/>
         </w:rPr>
-        <w:t xml:space="preserve">Lindgren, F., Rue, H., and Lindström, J. 2011. An explicit link between Gaussian fields and Gaussian Markov random fields: the stochastic partial differential equation approach. J. R. Stat. Soc. Ser. B Stat. Methodol. </w:t>
+        <w:t xml:space="preserve">Lindgren, F., Rue, H., and </w:t>
+      </w:r>
+      <w:proofErr w:type="spellStart"/>
+      <w:r>
+        <w:rPr>
+          <w:rFonts w:ascii="Times New Roman" w:hAnsi="Times New Roman" w:cs="Times New Roman"/>
+          <w:sz w:val="24"/>
+        </w:rPr>
+        <w:t>Lindström</w:t>
+      </w:r>
+      <w:proofErr w:type="spellEnd"/>
+      <w:r>
+        <w:rPr>
+          <w:rFonts w:ascii="Times New Roman" w:hAnsi="Times New Roman" w:cs="Times New Roman"/>
+          <w:sz w:val="24"/>
+        </w:rPr>
+        <w:t xml:space="preserve">, J. 2011. An explicit link between Gaussian fields and Gaussian Markov random fields: the stochastic partial differential equation approach. J. R. Stat. Soc. Ser. B Stat. </w:t>
+      </w:r>
+      <w:proofErr w:type="spellStart"/>
+      <w:r>
+        <w:rPr>
+          <w:rFonts w:ascii="Times New Roman" w:hAnsi="Times New Roman" w:cs="Times New Roman"/>
+          <w:sz w:val="24"/>
+        </w:rPr>
+        <w:t>Methodol</w:t>
+      </w:r>
+      <w:proofErr w:type="spellEnd"/>
+      <w:r>
+        <w:rPr>
+          <w:rFonts w:ascii="Times New Roman" w:hAnsi="Times New Roman" w:cs="Times New Roman"/>
+          <w:sz w:val="24"/>
+        </w:rPr>
+        <w:t xml:space="preserve">. </w:t>
       </w:r>
       <w:r>
         <w:rPr>
@@ -23141,7 +23501,39 @@
           <w:rFonts w:ascii="Times New Roman" w:hAnsi="Times New Roman" w:cs="Times New Roman"/>
           <w:sz w:val="24"/>
         </w:rPr>
-        <w:t xml:space="preserve">Shelton, A.O., Thorson, J.T., Ward, E.J., and Feist, B.E. 2014. Spatial semiparametric models improve estimates of species abundance and distribution. Can. J. Fish. Aquat. Sci. </w:t>
+        <w:t xml:space="preserve">Martin, T.G., </w:t>
+      </w:r>
+      <w:proofErr w:type="spellStart"/>
+      <w:r>
+        <w:rPr>
+          <w:rFonts w:ascii="Times New Roman" w:hAnsi="Times New Roman" w:cs="Times New Roman"/>
+          <w:sz w:val="24"/>
+        </w:rPr>
+        <w:t>Wintle</w:t>
+      </w:r>
+      <w:proofErr w:type="spellEnd"/>
+      <w:r>
+        <w:rPr>
+          <w:rFonts w:ascii="Times New Roman" w:hAnsi="Times New Roman" w:cs="Times New Roman"/>
+          <w:sz w:val="24"/>
+        </w:rPr>
+        <w:t xml:space="preserve">, B.A., Rhodes, J.R., Kuhnert, P.M., Field, S.A., Low-Choy, S.J., Tyre, A.J., and </w:t>
+      </w:r>
+      <w:proofErr w:type="spellStart"/>
+      <w:r>
+        <w:rPr>
+          <w:rFonts w:ascii="Times New Roman" w:hAnsi="Times New Roman" w:cs="Times New Roman"/>
+          <w:sz w:val="24"/>
+        </w:rPr>
+        <w:t>Possingham</w:t>
+      </w:r>
+      <w:proofErr w:type="spellEnd"/>
+      <w:r>
+        <w:rPr>
+          <w:rFonts w:ascii="Times New Roman" w:hAnsi="Times New Roman" w:cs="Times New Roman"/>
+          <w:sz w:val="24"/>
+        </w:rPr>
+        <w:t xml:space="preserve">, H.P. 2005. Zero tolerance ecology: improving ecological inference by modelling the source of zero observations. Ecol. Lett. </w:t>
       </w:r>
       <w:r>
         <w:rPr>
@@ -23150,14 +23542,14 @@
           <w:bCs/>
           <w:sz w:val="24"/>
         </w:rPr>
-        <w:t>71</w:t>
+        <w:t>8</w:t>
       </w:r>
       <w:r>
         <w:rPr>
           <w:rFonts w:ascii="Times New Roman" w:hAnsi="Times New Roman" w:cs="Times New Roman"/>
           <w:sz w:val="24"/>
         </w:rPr>
-        <w:t>(11): 1655–1666. doi:10.1139/cjfas-2013-0508.</w:t>
+        <w:t>(11): 1235–1246.</w:t>
       </w:r>
     </w:p>
     <w:p>
@@ -23173,23 +23565,23 @@
           <w:rFonts w:ascii="Times New Roman" w:hAnsi="Times New Roman" w:cs="Times New Roman"/>
           <w:sz w:val="24"/>
         </w:rPr>
-        <w:t>Thorson, J.T. In press. Three problems with the conventional delta-model for biomass sampling data, and a computationally efficient alternative. Can. J. Fish. Aquat. Sci. doi:10.1139/cjfas-2017-0266.</w:t>
-      </w:r>
-    </w:p>
-    <w:p>
-      <w:pPr>
-        <w:pStyle w:val="Bibliography"/>
+        <w:t xml:space="preserve">Shelton, A.O., Thorson, J.T., Ward, E.J., and Feist, B.E. 2014. Spatial semiparametric models improve estimates of species abundance and distribution. Can. J. Fish. </w:t>
+      </w:r>
+      <w:proofErr w:type="spellStart"/>
+      <w:r>
         <w:rPr>
           <w:rFonts w:ascii="Times New Roman" w:hAnsi="Times New Roman" w:cs="Times New Roman"/>
           <w:sz w:val="24"/>
         </w:rPr>
-      </w:pPr>
+        <w:t>Aquat</w:t>
+      </w:r>
+      <w:proofErr w:type="spellEnd"/>
       <w:r>
         <w:rPr>
           <w:rFonts w:ascii="Times New Roman" w:hAnsi="Times New Roman" w:cs="Times New Roman"/>
           <w:sz w:val="24"/>
         </w:rPr>
-        <w:t xml:space="preserve">Thorson, J.T., and Barnett, L.A.K. 2017. Comparing estimates of abundance trends and distribution shifts using single- and multispecies models of fishes and biogenic habitat. ICES J. Mar. Sci. </w:t>
+        <w:t xml:space="preserve">. Sci. </w:t>
       </w:r>
       <w:r>
         <w:rPr>
@@ -23198,14 +23590,14 @@
           <w:bCs/>
           <w:sz w:val="24"/>
         </w:rPr>
-        <w:t>74</w:t>
+        <w:t>71</w:t>
       </w:r>
       <w:r>
         <w:rPr>
           <w:rFonts w:ascii="Times New Roman" w:hAnsi="Times New Roman" w:cs="Times New Roman"/>
           <w:sz w:val="24"/>
         </w:rPr>
-        <w:t>(5): 1311–1321. doi:10.1093/icesjms/fsw193.</w:t>
+        <w:t>(11): 1655–1666. doi:10.1139/cjfas-2013-0508.</w:t>
       </w:r>
     </w:p>
     <w:p>
@@ -23221,7 +23613,23 @@
           <w:rFonts w:ascii="Times New Roman" w:hAnsi="Times New Roman" w:cs="Times New Roman"/>
           <w:sz w:val="24"/>
         </w:rPr>
-        <w:t>Thorson, J.T., Ianelli, J.N., and Kotwicki, S. In press. The relative influence of temperature and size structure on fish distribution shifts: a case study on walleye pollock in the Bering Sea. Fish Fish.</w:t>
+        <w:t xml:space="preserve">Thorson, J.T. In press. Three problems with the conventional delta-model for biomass sampling data, and a computationally efficient alternative. Can. J. Fish. </w:t>
+      </w:r>
+      <w:proofErr w:type="spellStart"/>
+      <w:r>
+        <w:rPr>
+          <w:rFonts w:ascii="Times New Roman" w:hAnsi="Times New Roman" w:cs="Times New Roman"/>
+          <w:sz w:val="24"/>
+        </w:rPr>
+        <w:t>Aquat</w:t>
+      </w:r>
+      <w:proofErr w:type="spellEnd"/>
+      <w:r>
+        <w:rPr>
+          <w:rFonts w:ascii="Times New Roman" w:hAnsi="Times New Roman" w:cs="Times New Roman"/>
+          <w:sz w:val="24"/>
+        </w:rPr>
+        <w:t>. Sci. doi:10.1139/cjfas-2017-0266.</w:t>
       </w:r>
     </w:p>
     <w:p>
@@ -23237,7 +23645,7 @@
           <w:rFonts w:ascii="Times New Roman" w:hAnsi="Times New Roman" w:cs="Times New Roman"/>
           <w:sz w:val="24"/>
         </w:rPr>
-        <w:t xml:space="preserve">Thorson, J.T., Ianelli, J.N., Larsen, E.A., Ries, L., Scheuerell, M.D., Szuwalski, C., and Zipkin, E.F. 2016a. Joint dynamic species distribution models: a tool for community ordination and spatio-temporal monitoring. Glob. Ecol. Biogeogr. </w:t>
+        <w:t xml:space="preserve">Thorson, J.T., and Barnett, L.A.K. 2017. Comparing estimates of abundance trends and distribution shifts using single- and multispecies models of fishes and biogenic habitat. ICES J. Mar. Sci. </w:t>
       </w:r>
       <w:r>
         <w:rPr>
@@ -23246,14 +23654,30 @@
           <w:bCs/>
           <w:sz w:val="24"/>
         </w:rPr>
-        <w:t>25</w:t>
+        <w:t>74</w:t>
       </w:r>
       <w:r>
         <w:rPr>
           <w:rFonts w:ascii="Times New Roman" w:hAnsi="Times New Roman" w:cs="Times New Roman"/>
           <w:sz w:val="24"/>
         </w:rPr>
-        <w:t>(9): 1144–1158. doi:10.1111/geb.12464.</w:t>
+        <w:t>(5): 1311–1321. doi:10.1093/</w:t>
+      </w:r>
+      <w:proofErr w:type="spellStart"/>
+      <w:r>
+        <w:rPr>
+          <w:rFonts w:ascii="Times New Roman" w:hAnsi="Times New Roman" w:cs="Times New Roman"/>
+          <w:sz w:val="24"/>
+        </w:rPr>
+        <w:t>icesjms</w:t>
+      </w:r>
+      <w:proofErr w:type="spellEnd"/>
+      <w:r>
+        <w:rPr>
+          <w:rFonts w:ascii="Times New Roman" w:hAnsi="Times New Roman" w:cs="Times New Roman"/>
+          <w:sz w:val="24"/>
+        </w:rPr>
+        <w:t>/fsw193.</w:t>
       </w:r>
     </w:p>
     <w:p>
@@ -23269,7 +23693,167 @@
           <w:rFonts w:ascii="Times New Roman" w:hAnsi="Times New Roman" w:cs="Times New Roman"/>
           <w:sz w:val="24"/>
         </w:rPr>
-        <w:t xml:space="preserve">Thorson, J.T., Pinsky, M.L., and Ward, E.J. 2016b. Model-based inference for estimating shifts in species distribution, area occupied and centre of gravity. Methods Ecol. Evol. </w:t>
+        <w:t xml:space="preserve">Thorson, J.T., </w:t>
+      </w:r>
+      <w:proofErr w:type="spellStart"/>
+      <w:r>
+        <w:rPr>
+          <w:rFonts w:ascii="Times New Roman" w:hAnsi="Times New Roman" w:cs="Times New Roman"/>
+          <w:sz w:val="24"/>
+        </w:rPr>
+        <w:t>Ianelli</w:t>
+      </w:r>
+      <w:proofErr w:type="spellEnd"/>
+      <w:r>
+        <w:rPr>
+          <w:rFonts w:ascii="Times New Roman" w:hAnsi="Times New Roman" w:cs="Times New Roman"/>
+          <w:sz w:val="24"/>
+        </w:rPr>
+        <w:t xml:space="preserve">, J.N., and </w:t>
+      </w:r>
+      <w:proofErr w:type="spellStart"/>
+      <w:r>
+        <w:rPr>
+          <w:rFonts w:ascii="Times New Roman" w:hAnsi="Times New Roman" w:cs="Times New Roman"/>
+          <w:sz w:val="24"/>
+        </w:rPr>
+        <w:t>Kotwicki</w:t>
+      </w:r>
+      <w:proofErr w:type="spellEnd"/>
+      <w:r>
+        <w:rPr>
+          <w:rFonts w:ascii="Times New Roman" w:hAnsi="Times New Roman" w:cs="Times New Roman"/>
+          <w:sz w:val="24"/>
+        </w:rPr>
+        <w:t xml:space="preserve">, S. In press. The relative influence of temperature and size structure on fish distribution shifts: a case study on walleye pollock in the Bering Sea. Fish </w:t>
+      </w:r>
+      <w:proofErr w:type="spellStart"/>
+      <w:r>
+        <w:rPr>
+          <w:rFonts w:ascii="Times New Roman" w:hAnsi="Times New Roman" w:cs="Times New Roman"/>
+          <w:sz w:val="24"/>
+        </w:rPr>
+        <w:t>Fish</w:t>
+      </w:r>
+      <w:proofErr w:type="spellEnd"/>
+      <w:r>
+        <w:rPr>
+          <w:rFonts w:ascii="Times New Roman" w:hAnsi="Times New Roman" w:cs="Times New Roman"/>
+          <w:sz w:val="24"/>
+        </w:rPr>
+        <w:t>.</w:t>
+      </w:r>
+    </w:p>
+    <w:p>
+      <w:pPr>
+        <w:pStyle w:val="Bibliography"/>
+        <w:rPr>
+          <w:rFonts w:ascii="Times New Roman" w:hAnsi="Times New Roman" w:cs="Times New Roman"/>
+          <w:sz w:val="24"/>
+        </w:rPr>
+      </w:pPr>
+      <w:r>
+        <w:rPr>
+          <w:rFonts w:ascii="Times New Roman" w:hAnsi="Times New Roman" w:cs="Times New Roman"/>
+          <w:sz w:val="24"/>
+        </w:rPr>
+        <w:t xml:space="preserve">Thorson, J.T., </w:t>
+      </w:r>
+      <w:proofErr w:type="spellStart"/>
+      <w:r>
+        <w:rPr>
+          <w:rFonts w:ascii="Times New Roman" w:hAnsi="Times New Roman" w:cs="Times New Roman"/>
+          <w:sz w:val="24"/>
+        </w:rPr>
+        <w:t>Ianelli</w:t>
+      </w:r>
+      <w:proofErr w:type="spellEnd"/>
+      <w:r>
+        <w:rPr>
+          <w:rFonts w:ascii="Times New Roman" w:hAnsi="Times New Roman" w:cs="Times New Roman"/>
+          <w:sz w:val="24"/>
+        </w:rPr>
+        <w:t xml:space="preserve">, J.N., Larsen, E.A., </w:t>
+      </w:r>
+      <w:proofErr w:type="spellStart"/>
+      <w:r>
+        <w:rPr>
+          <w:rFonts w:ascii="Times New Roman" w:hAnsi="Times New Roman" w:cs="Times New Roman"/>
+          <w:sz w:val="24"/>
+        </w:rPr>
+        <w:t>Ries</w:t>
+      </w:r>
+      <w:proofErr w:type="spellEnd"/>
+      <w:r>
+        <w:rPr>
+          <w:rFonts w:ascii="Times New Roman" w:hAnsi="Times New Roman" w:cs="Times New Roman"/>
+          <w:sz w:val="24"/>
+        </w:rPr>
+        <w:t xml:space="preserve">, L., </w:t>
+      </w:r>
+      <w:proofErr w:type="spellStart"/>
+      <w:r>
+        <w:rPr>
+          <w:rFonts w:ascii="Times New Roman" w:hAnsi="Times New Roman" w:cs="Times New Roman"/>
+          <w:sz w:val="24"/>
+        </w:rPr>
+        <w:t>Scheuerell</w:t>
+      </w:r>
+      <w:proofErr w:type="spellEnd"/>
+      <w:r>
+        <w:rPr>
+          <w:rFonts w:ascii="Times New Roman" w:hAnsi="Times New Roman" w:cs="Times New Roman"/>
+          <w:sz w:val="24"/>
+        </w:rPr>
+        <w:t xml:space="preserve">, M.D., </w:t>
+      </w:r>
+      <w:proofErr w:type="spellStart"/>
+      <w:r>
+        <w:rPr>
+          <w:rFonts w:ascii="Times New Roman" w:hAnsi="Times New Roman" w:cs="Times New Roman"/>
+          <w:sz w:val="24"/>
+        </w:rPr>
+        <w:t>Szuwalski</w:t>
+      </w:r>
+      <w:proofErr w:type="spellEnd"/>
+      <w:r>
+        <w:rPr>
+          <w:rFonts w:ascii="Times New Roman" w:hAnsi="Times New Roman" w:cs="Times New Roman"/>
+          <w:sz w:val="24"/>
+        </w:rPr>
+        <w:t xml:space="preserve">, C., and </w:t>
+      </w:r>
+      <w:proofErr w:type="spellStart"/>
+      <w:r>
+        <w:rPr>
+          <w:rFonts w:ascii="Times New Roman" w:hAnsi="Times New Roman" w:cs="Times New Roman"/>
+          <w:sz w:val="24"/>
+        </w:rPr>
+        <w:t>Zipkin</w:t>
+      </w:r>
+      <w:proofErr w:type="spellEnd"/>
+      <w:r>
+        <w:rPr>
+          <w:rFonts w:ascii="Times New Roman" w:hAnsi="Times New Roman" w:cs="Times New Roman"/>
+          <w:sz w:val="24"/>
+        </w:rPr>
+        <w:t xml:space="preserve">, E.F. 2016a. Joint dynamic species distribution models: a tool for community ordination and spatio-temporal monitoring. Glob. Ecol. </w:t>
+      </w:r>
+      <w:proofErr w:type="spellStart"/>
+      <w:r>
+        <w:rPr>
+          <w:rFonts w:ascii="Times New Roman" w:hAnsi="Times New Roman" w:cs="Times New Roman"/>
+          <w:sz w:val="24"/>
+        </w:rPr>
+        <w:t>Biogeogr</w:t>
+      </w:r>
+      <w:proofErr w:type="spellEnd"/>
+      <w:r>
+        <w:rPr>
+          <w:rFonts w:ascii="Times New Roman" w:hAnsi="Times New Roman" w:cs="Times New Roman"/>
+          <w:sz w:val="24"/>
+        </w:rPr>
+        <w:t xml:space="preserve">. </w:t>
       </w:r>
       <w:r>
         <w:rPr>
@@ -23278,14 +23862,14 @@
           <w:bCs/>
           <w:sz w:val="24"/>
         </w:rPr>
-        <w:t>7</w:t>
+        <w:t>25</w:t>
       </w:r>
       <w:r>
         <w:rPr>
           <w:rFonts w:ascii="Times New Roman" w:hAnsi="Times New Roman" w:cs="Times New Roman"/>
           <w:sz w:val="24"/>
         </w:rPr>
-        <w:t>(8): 990–1002. doi:10.1111/2041-210X.12567.</w:t>
+        <w:t>(9): 1144–1158. doi:10.1111/geb.12464.</w:t>
       </w:r>
     </w:p>
     <w:p>
@@ -23301,7 +23885,23 @@
           <w:rFonts w:ascii="Times New Roman" w:hAnsi="Times New Roman" w:cs="Times New Roman"/>
           <w:sz w:val="24"/>
         </w:rPr>
-        <w:t xml:space="preserve">Thorson, J.T., Rindorf, A., Gao, J., Hanselman, D.H., and Winker, H. 2016c. Density-dependent changes in effective area occupied for sea-bottom-associated marine fishes. Proc R Soc B </w:t>
+        <w:t xml:space="preserve">Thorson, J.T., Pinsky, M.L., and Ward, E.J. 2016b. Model-based inference for estimating shifts in species distribution, area occupied and centre of gravity. Methods Ecol. </w:t>
+      </w:r>
+      <w:proofErr w:type="spellStart"/>
+      <w:r>
+        <w:rPr>
+          <w:rFonts w:ascii="Times New Roman" w:hAnsi="Times New Roman" w:cs="Times New Roman"/>
+          <w:sz w:val="24"/>
+        </w:rPr>
+        <w:t>Evol</w:t>
+      </w:r>
+      <w:proofErr w:type="spellEnd"/>
+      <w:r>
+        <w:rPr>
+          <w:rFonts w:ascii="Times New Roman" w:hAnsi="Times New Roman" w:cs="Times New Roman"/>
+          <w:sz w:val="24"/>
+        </w:rPr>
+        <w:t xml:space="preserve">. </w:t>
       </w:r>
       <w:r>
         <w:rPr>
@@ -23310,14 +23910,14 @@
           <w:bCs/>
           <w:sz w:val="24"/>
         </w:rPr>
-        <w:t>283</w:t>
+        <w:t>7</w:t>
       </w:r>
       <w:r>
         <w:rPr>
           <w:rFonts w:ascii="Times New Roman" w:hAnsi="Times New Roman" w:cs="Times New Roman"/>
           <w:sz w:val="24"/>
         </w:rPr>
-        <w:t>(1840): 20161853. doi:10.1098/rspb.2016.1853.</w:t>
+        <w:t>(8): 990–1002. doi:10.1111/2041-210X.12567.</w:t>
       </w:r>
     </w:p>
     <w:p>
@@ -23333,7 +23933,71 @@
           <w:rFonts w:ascii="Times New Roman" w:hAnsi="Times New Roman" w:cs="Times New Roman"/>
           <w:sz w:val="24"/>
         </w:rPr>
-        <w:t xml:space="preserve">Thorson, J.T., Scheuerell, M.D., Shelton, A.O., See, K.E., Skaug, H.J., and Kristensen, K. 2015a. Spatial factor analysis: a new tool for estimating joint species distributions and correlations in species range. Methods Ecol. Evol. </w:t>
+        <w:t xml:space="preserve">Thorson, J.T., </w:t>
+      </w:r>
+      <w:proofErr w:type="spellStart"/>
+      <w:r>
+        <w:rPr>
+          <w:rFonts w:ascii="Times New Roman" w:hAnsi="Times New Roman" w:cs="Times New Roman"/>
+          <w:sz w:val="24"/>
+        </w:rPr>
+        <w:t>Rindorf</w:t>
+      </w:r>
+      <w:proofErr w:type="spellEnd"/>
+      <w:r>
+        <w:rPr>
+          <w:rFonts w:ascii="Times New Roman" w:hAnsi="Times New Roman" w:cs="Times New Roman"/>
+          <w:sz w:val="24"/>
+        </w:rPr>
+        <w:t xml:space="preserve">, A., Gao, J., </w:t>
+      </w:r>
+      <w:proofErr w:type="spellStart"/>
+      <w:r>
+        <w:rPr>
+          <w:rFonts w:ascii="Times New Roman" w:hAnsi="Times New Roman" w:cs="Times New Roman"/>
+          <w:sz w:val="24"/>
+        </w:rPr>
+        <w:t>Hanselman</w:t>
+      </w:r>
+      <w:proofErr w:type="spellEnd"/>
+      <w:r>
+        <w:rPr>
+          <w:rFonts w:ascii="Times New Roman" w:hAnsi="Times New Roman" w:cs="Times New Roman"/>
+          <w:sz w:val="24"/>
+        </w:rPr>
+        <w:t xml:space="preserve">, D.H., and Winker, H. 2016c. Density-dependent changes in effective area occupied for sea-bottom-associated marine fishes. </w:t>
+      </w:r>
+      <w:proofErr w:type="spellStart"/>
+      <w:r>
+        <w:rPr>
+          <w:rFonts w:ascii="Times New Roman" w:hAnsi="Times New Roman" w:cs="Times New Roman"/>
+          <w:sz w:val="24"/>
+        </w:rPr>
+        <w:t>Proc</w:t>
+      </w:r>
+      <w:proofErr w:type="spellEnd"/>
+      <w:r>
+        <w:rPr>
+          <w:rFonts w:ascii="Times New Roman" w:hAnsi="Times New Roman" w:cs="Times New Roman"/>
+          <w:sz w:val="24"/>
+        </w:rPr>
+        <w:t xml:space="preserve"> R </w:t>
+      </w:r>
+      <w:proofErr w:type="spellStart"/>
+      <w:r>
+        <w:rPr>
+          <w:rFonts w:ascii="Times New Roman" w:hAnsi="Times New Roman" w:cs="Times New Roman"/>
+          <w:sz w:val="24"/>
+        </w:rPr>
+        <w:t>Soc</w:t>
+      </w:r>
+      <w:proofErr w:type="spellEnd"/>
+      <w:r>
+        <w:rPr>
+          <w:rFonts w:ascii="Times New Roman" w:hAnsi="Times New Roman" w:cs="Times New Roman"/>
+          <w:sz w:val="24"/>
+        </w:rPr>
+        <w:t xml:space="preserve"> B </w:t>
       </w:r>
       <w:r>
         <w:rPr>
@@ -23342,14 +24006,14 @@
           <w:bCs/>
           <w:sz w:val="24"/>
         </w:rPr>
-        <w:t>6</w:t>
+        <w:t>283</w:t>
       </w:r>
       <w:r>
         <w:rPr>
           <w:rFonts w:ascii="Times New Roman" w:hAnsi="Times New Roman" w:cs="Times New Roman"/>
           <w:sz w:val="24"/>
         </w:rPr>
-        <w:t>(6): 627–637. doi:10.1111/2041-210X.12359.</w:t>
+        <w:t>(1840): 20161853. doi:10.1098/rspb.2016.1853.</w:t>
       </w:r>
     </w:p>
     <w:p>
@@ -23365,7 +24029,71 @@
           <w:rFonts w:ascii="Times New Roman" w:hAnsi="Times New Roman" w:cs="Times New Roman"/>
           <w:sz w:val="24"/>
         </w:rPr>
-        <w:t xml:space="preserve">Thorson, J.T., Shelton, A.O., Ward, E.J., and Skaug, H.J. 2015b. Geostatistical delta-generalized linear mixed models improve precision for estimated abundance indices for West Coast groundfishes. ICES J. Mar. Sci. J. Cons. </w:t>
+        <w:t xml:space="preserve">Thorson, J.T., </w:t>
+      </w:r>
+      <w:proofErr w:type="spellStart"/>
+      <w:r>
+        <w:rPr>
+          <w:rFonts w:ascii="Times New Roman" w:hAnsi="Times New Roman" w:cs="Times New Roman"/>
+          <w:sz w:val="24"/>
+        </w:rPr>
+        <w:t>Scheuerell</w:t>
+      </w:r>
+      <w:proofErr w:type="spellEnd"/>
+      <w:r>
+        <w:rPr>
+          <w:rFonts w:ascii="Times New Roman" w:hAnsi="Times New Roman" w:cs="Times New Roman"/>
+          <w:sz w:val="24"/>
+        </w:rPr>
+        <w:t xml:space="preserve">, M.D., Shelton, A.O., See, K.E., </w:t>
+      </w:r>
+      <w:proofErr w:type="spellStart"/>
+      <w:r>
+        <w:rPr>
+          <w:rFonts w:ascii="Times New Roman" w:hAnsi="Times New Roman" w:cs="Times New Roman"/>
+          <w:sz w:val="24"/>
+        </w:rPr>
+        <w:t>Skaug</w:t>
+      </w:r>
+      <w:proofErr w:type="spellEnd"/>
+      <w:r>
+        <w:rPr>
+          <w:rFonts w:ascii="Times New Roman" w:hAnsi="Times New Roman" w:cs="Times New Roman"/>
+          <w:sz w:val="24"/>
+        </w:rPr>
+        <w:t xml:space="preserve">, H.J., and </w:t>
+      </w:r>
+      <w:proofErr w:type="spellStart"/>
+      <w:r>
+        <w:rPr>
+          <w:rFonts w:ascii="Times New Roman" w:hAnsi="Times New Roman" w:cs="Times New Roman"/>
+          <w:sz w:val="24"/>
+        </w:rPr>
+        <w:t>Kristensen</w:t>
+      </w:r>
+      <w:proofErr w:type="spellEnd"/>
+      <w:r>
+        <w:rPr>
+          <w:rFonts w:ascii="Times New Roman" w:hAnsi="Times New Roman" w:cs="Times New Roman"/>
+          <w:sz w:val="24"/>
+        </w:rPr>
+        <w:t xml:space="preserve">, K. 2015a. Spatial factor analysis: a new tool for estimating joint species distributions and correlations in species range. Methods Ecol. </w:t>
+      </w:r>
+      <w:proofErr w:type="spellStart"/>
+      <w:r>
+        <w:rPr>
+          <w:rFonts w:ascii="Times New Roman" w:hAnsi="Times New Roman" w:cs="Times New Roman"/>
+          <w:sz w:val="24"/>
+        </w:rPr>
+        <w:t>Evol</w:t>
+      </w:r>
+      <w:proofErr w:type="spellEnd"/>
+      <w:r>
+        <w:rPr>
+          <w:rFonts w:ascii="Times New Roman" w:hAnsi="Times New Roman" w:cs="Times New Roman"/>
+          <w:sz w:val="24"/>
+        </w:rPr>
+        <w:t xml:space="preserve">. </w:t>
       </w:r>
       <w:r>
         <w:rPr>
@@ -23374,14 +24102,14 @@
           <w:bCs/>
           <w:sz w:val="24"/>
         </w:rPr>
-        <w:t>72</w:t>
+        <w:t>6</w:t>
       </w:r>
       <w:r>
         <w:rPr>
           <w:rFonts w:ascii="Times New Roman" w:hAnsi="Times New Roman" w:cs="Times New Roman"/>
           <w:sz w:val="24"/>
         </w:rPr>
-        <w:t>(5): 1297–1310. doi:10.1093/icesjms/fsu243.</w:t>
+        <w:t>(6): 627–637. doi:10.1111/2041-210X.12359.</w:t>
       </w:r>
     </w:p>
     <w:p>
@@ -23397,7 +24125,135 @@
           <w:rFonts w:ascii="Times New Roman" w:hAnsi="Times New Roman" w:cs="Times New Roman"/>
           <w:sz w:val="24"/>
         </w:rPr>
-        <w:t xml:space="preserve">Thorson, J.T., Skaug, H.J., Kristensen, K., Shelton, A.O., Ward, E.J., Harms, J.H., and Benante, J.A. 2014. The importance of spatial models for estimating the strength of density dependence. Ecology </w:t>
+        <w:t xml:space="preserve">Thorson, J.T., Shelton, A.O., Ward, E.J., and </w:t>
+      </w:r>
+      <w:proofErr w:type="spellStart"/>
+      <w:r>
+        <w:rPr>
+          <w:rFonts w:ascii="Times New Roman" w:hAnsi="Times New Roman" w:cs="Times New Roman"/>
+          <w:sz w:val="24"/>
+        </w:rPr>
+        <w:t>Skaug</w:t>
+      </w:r>
+      <w:proofErr w:type="spellEnd"/>
+      <w:r>
+        <w:rPr>
+          <w:rFonts w:ascii="Times New Roman" w:hAnsi="Times New Roman" w:cs="Times New Roman"/>
+          <w:sz w:val="24"/>
+        </w:rPr>
+        <w:t xml:space="preserve">, H.J. 2015b. Geostatistical delta-generalized linear mixed models improve precision for estimated abundance indices for West Coast </w:t>
+      </w:r>
+      <w:proofErr w:type="spellStart"/>
+      <w:r>
+        <w:rPr>
+          <w:rFonts w:ascii="Times New Roman" w:hAnsi="Times New Roman" w:cs="Times New Roman"/>
+          <w:sz w:val="24"/>
+        </w:rPr>
+        <w:t>groundfishes</w:t>
+      </w:r>
+      <w:proofErr w:type="spellEnd"/>
+      <w:r>
+        <w:rPr>
+          <w:rFonts w:ascii="Times New Roman" w:hAnsi="Times New Roman" w:cs="Times New Roman"/>
+          <w:sz w:val="24"/>
+        </w:rPr>
+        <w:t xml:space="preserve">. ICES J. Mar. Sci. J. Cons. </w:t>
+      </w:r>
+      <w:r>
+        <w:rPr>
+          <w:rFonts w:ascii="Times New Roman" w:hAnsi="Times New Roman" w:cs="Times New Roman"/>
+          <w:b/>
+          <w:bCs/>
+          <w:sz w:val="24"/>
+        </w:rPr>
+        <w:t>72</w:t>
+      </w:r>
+      <w:r>
+        <w:rPr>
+          <w:rFonts w:ascii="Times New Roman" w:hAnsi="Times New Roman" w:cs="Times New Roman"/>
+          <w:sz w:val="24"/>
+        </w:rPr>
+        <w:t>(5): 1297–1310. doi:10.1093/</w:t>
+      </w:r>
+      <w:proofErr w:type="spellStart"/>
+      <w:r>
+        <w:rPr>
+          <w:rFonts w:ascii="Times New Roman" w:hAnsi="Times New Roman" w:cs="Times New Roman"/>
+          <w:sz w:val="24"/>
+        </w:rPr>
+        <w:t>icesjms</w:t>
+      </w:r>
+      <w:proofErr w:type="spellEnd"/>
+      <w:r>
+        <w:rPr>
+          <w:rFonts w:ascii="Times New Roman" w:hAnsi="Times New Roman" w:cs="Times New Roman"/>
+          <w:sz w:val="24"/>
+        </w:rPr>
+        <w:t>/fsu243.</w:t>
+      </w:r>
+    </w:p>
+    <w:p>
+      <w:pPr>
+        <w:pStyle w:val="Bibliography"/>
+        <w:rPr>
+          <w:rFonts w:ascii="Times New Roman" w:hAnsi="Times New Roman" w:cs="Times New Roman"/>
+          <w:sz w:val="24"/>
+        </w:rPr>
+      </w:pPr>
+      <w:r>
+        <w:rPr>
+          <w:rFonts w:ascii="Times New Roman" w:hAnsi="Times New Roman" w:cs="Times New Roman"/>
+          <w:sz w:val="24"/>
+        </w:rPr>
+        <w:t xml:space="preserve">Thorson, J.T., </w:t>
+      </w:r>
+      <w:proofErr w:type="spellStart"/>
+      <w:r>
+        <w:rPr>
+          <w:rFonts w:ascii="Times New Roman" w:hAnsi="Times New Roman" w:cs="Times New Roman"/>
+          <w:sz w:val="24"/>
+        </w:rPr>
+        <w:t>Skaug</w:t>
+      </w:r>
+      <w:proofErr w:type="spellEnd"/>
+      <w:r>
+        <w:rPr>
+          <w:rFonts w:ascii="Times New Roman" w:hAnsi="Times New Roman" w:cs="Times New Roman"/>
+          <w:sz w:val="24"/>
+        </w:rPr>
+        <w:t xml:space="preserve">, H.J., </w:t>
+      </w:r>
+      <w:proofErr w:type="spellStart"/>
+      <w:r>
+        <w:rPr>
+          <w:rFonts w:ascii="Times New Roman" w:hAnsi="Times New Roman" w:cs="Times New Roman"/>
+          <w:sz w:val="24"/>
+        </w:rPr>
+        <w:t>Kristensen</w:t>
+      </w:r>
+      <w:proofErr w:type="spellEnd"/>
+      <w:r>
+        <w:rPr>
+          <w:rFonts w:ascii="Times New Roman" w:hAnsi="Times New Roman" w:cs="Times New Roman"/>
+          <w:sz w:val="24"/>
+        </w:rPr>
+        <w:t xml:space="preserve">, K., Shelton, A.O., Ward, E.J., Harms, J.H., and </w:t>
+      </w:r>
+      <w:proofErr w:type="spellStart"/>
+      <w:r>
+        <w:rPr>
+          <w:rFonts w:ascii="Times New Roman" w:hAnsi="Times New Roman" w:cs="Times New Roman"/>
+          <w:sz w:val="24"/>
+        </w:rPr>
+        <w:t>Benante</w:t>
+      </w:r>
+      <w:proofErr w:type="spellEnd"/>
+      <w:r>
+        <w:rPr>
+          <w:rFonts w:ascii="Times New Roman" w:hAnsi="Times New Roman" w:cs="Times New Roman"/>
+          <w:sz w:val="24"/>
+        </w:rPr>
+        <w:t xml:space="preserve">, J.A. 2014. The importance of spatial models for estimating the strength of density dependence. Ecology </w:t>
       </w:r>
       <w:r>
         <w:rPr>
@@ -23520,7 +24376,7 @@
           <w:rPr>
             <w:noProof/>
           </w:rPr>
-          <w:t>14</w:t>
+          <w:t>8</w:t>
         </w:r>
         <w:r>
           <w:rPr>
@@ -25563,6 +26419,7 @@
   </w:compat>
   <w:rsids>
     <w:rsidRoot w:val="00E44B6B"/>
+    <w:rsid w:val="00645840"/>
     <w:rsid w:val="006F364B"/>
     <w:rsid w:val="00E44B6B"/>
   </w:rsids>
@@ -26013,7 +26870,7 @@
     <w:basedOn w:val="DefaultParagraphFont"/>
     <w:uiPriority w:val="99"/>
     <w:semiHidden/>
-    <w:rsid w:val="00E44B6B"/>
+    <w:rsid w:val="00645840"/>
     <w:rPr>
       <w:color w:val="808080"/>
     </w:rPr>
@@ -26294,7 +27151,7 @@
 </file>
 
 <file path=customXml/itemProps1.xml><?xml version="1.0" encoding="utf-8"?>
-<ds:datastoreItem xmlns:ds="http://schemas.openxmlformats.org/officeDocument/2006/customXml" ds:itemID="{1BF53AE9-86F2-4BB6-8058-EBC5D844D02A}">
+<ds:datastoreItem xmlns:ds="http://schemas.openxmlformats.org/officeDocument/2006/customXml" ds:itemID="{E323D433-31C2-48E8-B7DD-523C13771A5A}">
   <ds:schemaRefs>
     <ds:schemaRef ds:uri="http://schemas.openxmlformats.org/officeDocument/2006/bibliography"/>
   </ds:schemaRefs>

</xml_diff>

<commit_message>
small bug fix to user manual subscripting
</commit_message>
<xml_diff>
--- a/examples/VAST_user_manual.docx
+++ b/examples/VAST_user_manual.docx
@@ -113,7 +113,25 @@
           <w:sz w:val="24"/>
           <w:szCs w:val="24"/>
         </w:rPr>
-        <w:t>This document is intended to document the model structure and user-options available in package VAST.  For guidance and examples of how to use the model, please see the Rmarkdown tutorials in the GitHub “/examples” directory.  In the following, I try to use n</w:t>
+        <w:t xml:space="preserve">This document is intended to document the model structure and user-options available in package VAST.  For guidance and examples of how to use the model, please see the </w:t>
+      </w:r>
+      <w:proofErr w:type="spellStart"/>
+      <w:r>
+        <w:rPr>
+          <w:rFonts w:ascii="Times New Roman" w:hAnsi="Times New Roman" w:cs="Times New Roman"/>
+          <w:sz w:val="24"/>
+          <w:szCs w:val="24"/>
+        </w:rPr>
+        <w:t>Rmarkdown</w:t>
+      </w:r>
+      <w:proofErr w:type="spellEnd"/>
+      <w:r>
+        <w:rPr>
+          <w:rFonts w:ascii="Times New Roman" w:hAnsi="Times New Roman" w:cs="Times New Roman"/>
+          <w:sz w:val="24"/>
+          <w:szCs w:val="24"/>
+        </w:rPr>
+        <w:t xml:space="preserve"> tutorials in the GitHub “/examples” directory.  In the following, I try to use n</w:t>
       </w:r>
       <w:r>
         <w:rPr>
@@ -3574,7 +3592,15 @@
                       <w:sz w:val="24"/>
                       <w:szCs w:val="24"/>
                     </w:rPr>
-                    <m:t>ω1</m:t>
+                    <m:t>ω</m:t>
+                  </m:r>
+                  <m:r>
+                    <w:rPr>
+                      <w:rFonts w:ascii="Cambria Math" w:hAnsi="Cambria Math" w:cs="Times New Roman"/>
+                      <w:sz w:val="24"/>
+                      <w:szCs w:val="24"/>
+                    </w:rPr>
+                    <m:t>2</m:t>
                   </m:r>
                 </m:sub>
               </m:sSub>
@@ -3815,7 +3841,15 @@
                       <w:sz w:val="24"/>
                       <w:szCs w:val="24"/>
                     </w:rPr>
-                    <m:t>ε1</m:t>
+                    <m:t>ε</m:t>
+                  </m:r>
+                  <m:r>
+                    <w:rPr>
+                      <w:rFonts w:ascii="Cambria Math" w:hAnsi="Cambria Math" w:cs="Times New Roman"/>
+                      <w:sz w:val="24"/>
+                      <w:szCs w:val="24"/>
+                    </w:rPr>
+                    <m:t>2</m:t>
                   </m:r>
                 </m:sub>
               </m:sSub>
@@ -4093,7 +4127,16 @@
                       <w:szCs w:val="24"/>
                       <w:lang w:val="en-US"/>
                     </w:rPr>
-                    <m:t>δ1</m:t>
+                    <m:t>δ</m:t>
+                  </m:r>
+                  <m:r>
+                    <w:rPr>
+                      <w:rFonts w:ascii="Cambria Math" w:hAnsi="Cambria Math" w:cs="Times New Roman"/>
+                      <w:sz w:val="24"/>
+                      <w:szCs w:val="24"/>
+                      <w:lang w:val="en-US"/>
+                    </w:rPr>
+                    <m:t>2</m:t>
                   </m:r>
                 </m:sub>
               </m:sSub>
@@ -4345,6 +4388,8 @@
                     </w:rPr>
                     <m:t>p</m:t>
                   </m:r>
+                  <w:bookmarkStart w:id="0" w:name="_GoBack"/>
+                  <w:bookmarkEnd w:id="0"/>
                 </m:sub>
               </m:sSub>
             </m:sup>
@@ -5164,6 +5209,7 @@
           <w:lang w:eastAsia="en-GB"/>
         </w:rPr>
       </w:pPr>
+      <w:proofErr w:type="spellStart"/>
       <w:r>
         <w:rPr>
           <w:rFonts w:ascii="Consolas" w:eastAsia="Times New Roman" w:hAnsi="Consolas" w:cs="Consolas"/>
@@ -5173,8 +5219,9 @@
           <w:bdr w:val="none" w:sz="0" w:space="0" w:color="auto" w:frame="1"/>
           <w:lang w:eastAsia="en-GB"/>
         </w:rPr>
-        <w:t xml:space="preserve">FieldConfig = </w:t>
-      </w:r>
+        <w:t>FieldConfig</w:t>
+      </w:r>
+      <w:proofErr w:type="spellEnd"/>
       <w:r>
         <w:rPr>
           <w:rFonts w:ascii="Consolas" w:eastAsia="Times New Roman" w:hAnsi="Consolas" w:cs="Consolas"/>
@@ -5184,7 +5231,7 @@
           <w:bdr w:val="none" w:sz="0" w:space="0" w:color="auto" w:frame="1"/>
           <w:lang w:eastAsia="en-GB"/>
         </w:rPr>
-        <w:t xml:space="preserve">c("Omega1"=1, "Epsilon1"=1, "Omega2"=1, "Epsilon2"=1) </w:t>
+        <w:t xml:space="preserve"> = </w:t>
       </w:r>
       <w:r>
         <w:rPr>
@@ -5195,39 +5242,7 @@
           <w:bdr w:val="none" w:sz="0" w:space="0" w:color="auto" w:frame="1"/>
           <w:lang w:eastAsia="en-GB"/>
         </w:rPr>
-        <w:t xml:space="preserve">  </w:t>
-      </w:r>
-    </w:p>
-    <w:p>
-      <w:pPr>
-        <w:spacing w:after="0" w:line="480" w:lineRule="auto"/>
-        <w:rPr>
-          <w:rFonts w:ascii="Times New Roman" w:eastAsiaTheme="minorEastAsia" w:hAnsi="Times New Roman" w:cs="Times New Roman"/>
-          <w:iCs/>
-          <w:sz w:val="24"/>
-          <w:szCs w:val="24"/>
-        </w:rPr>
-      </w:pPr>
-    </w:p>
-    <w:p>
-      <w:pPr>
-        <w:spacing w:after="0" w:line="480" w:lineRule="auto"/>
-        <w:rPr>
-          <w:rFonts w:ascii="Times New Roman" w:eastAsiaTheme="minorEastAsia" w:hAnsi="Times New Roman" w:cs="Times New Roman"/>
-          <w:iCs/>
-          <w:sz w:val="24"/>
-          <w:szCs w:val="24"/>
-        </w:rPr>
-      </w:pPr>
-      <w:r>
-        <w:rPr>
-          <w:rFonts w:ascii="Times New Roman" w:eastAsiaTheme="minorEastAsia" w:hAnsi="Times New Roman" w:cs="Times New Roman"/>
-          <w:iCs/>
-          <w:sz w:val="24"/>
-          <w:szCs w:val="24"/>
-        </w:rPr>
-        <w:lastRenderedPageBreak/>
-        <w:t xml:space="preserve">where </w:t>
+        <w:t xml:space="preserve">c("Omega1"=1, "Epsilon1"=1, "Omega2"=1, "Epsilon2"=1) </w:t>
       </w:r>
       <w:r>
         <w:rPr>
@@ -5238,61 +5253,41 @@
           <w:bdr w:val="none" w:sz="0" w:space="0" w:color="auto" w:frame="1"/>
           <w:lang w:eastAsia="en-GB"/>
         </w:rPr>
-        <w:t>FieldConfig[1]</w:t>
-      </w:r>
-      <w:r>
-        <w:rPr>
-          <w:rFonts w:ascii="Times New Roman" w:eastAsiaTheme="minorEastAsia" w:hAnsi="Times New Roman" w:cs="Times New Roman"/>
-          <w:iCs/>
-          <w:sz w:val="24"/>
-          <w:szCs w:val="24"/>
-        </w:rPr>
-        <w:t xml:space="preserve"> controls </w:t>
-      </w:r>
-      <m:oMath>
-        <m:sSub>
-          <m:sSubPr>
-            <m:ctrlPr>
-              <w:rPr>
-                <w:rFonts w:ascii="Cambria Math" w:hAnsi="Cambria Math" w:cs="Times New Roman"/>
-                <w:i/>
-                <w:iCs/>
-                <w:sz w:val="24"/>
-                <w:szCs w:val="24"/>
-              </w:rPr>
-            </m:ctrlPr>
-          </m:sSubPr>
-          <m:e>
-            <m:r>
-              <w:rPr>
-                <w:rFonts w:ascii="Cambria Math" w:hAnsi="Cambria Math" w:cs="Times New Roman"/>
-                <w:sz w:val="24"/>
-                <w:szCs w:val="24"/>
-              </w:rPr>
-              <m:t>n</m:t>
-            </m:r>
-          </m:e>
-          <m:sub>
-            <m:r>
-              <w:rPr>
-                <w:rFonts w:ascii="Cambria Math" w:hAnsi="Cambria Math" w:cs="Times New Roman"/>
-                <w:sz w:val="24"/>
-                <w:szCs w:val="24"/>
-              </w:rPr>
-              <m:t>ω1</m:t>
-            </m:r>
-          </m:sub>
-        </m:sSub>
-      </m:oMath>
-      <w:r>
-        <w:rPr>
-          <w:rFonts w:ascii="Times New Roman" w:eastAsiaTheme="minorEastAsia" w:hAnsi="Times New Roman" w:cs="Times New Roman"/>
-          <w:iCs/>
-          <w:sz w:val="24"/>
-          <w:szCs w:val="24"/>
-        </w:rPr>
-        <w:t xml:space="preserve">, </w:t>
-      </w:r>
+        <w:t xml:space="preserve">  </w:t>
+      </w:r>
+    </w:p>
+    <w:p>
+      <w:pPr>
+        <w:spacing w:after="0" w:line="480" w:lineRule="auto"/>
+        <w:rPr>
+          <w:rFonts w:ascii="Times New Roman" w:eastAsiaTheme="minorEastAsia" w:hAnsi="Times New Roman" w:cs="Times New Roman"/>
+          <w:iCs/>
+          <w:sz w:val="24"/>
+          <w:szCs w:val="24"/>
+        </w:rPr>
+      </w:pPr>
+    </w:p>
+    <w:p>
+      <w:pPr>
+        <w:spacing w:after="0" w:line="480" w:lineRule="auto"/>
+        <w:rPr>
+          <w:rFonts w:ascii="Times New Roman" w:eastAsiaTheme="minorEastAsia" w:hAnsi="Times New Roman" w:cs="Times New Roman"/>
+          <w:iCs/>
+          <w:sz w:val="24"/>
+          <w:szCs w:val="24"/>
+        </w:rPr>
+      </w:pPr>
+      <w:r>
+        <w:rPr>
+          <w:rFonts w:ascii="Times New Roman" w:eastAsiaTheme="minorEastAsia" w:hAnsi="Times New Roman" w:cs="Times New Roman"/>
+          <w:iCs/>
+          <w:sz w:val="24"/>
+          <w:szCs w:val="24"/>
+        </w:rPr>
+        <w:lastRenderedPageBreak/>
+        <w:t xml:space="preserve">where </w:t>
+      </w:r>
+      <w:proofErr w:type="spellStart"/>
       <w:r>
         <w:rPr>
           <w:rFonts w:ascii="Consolas" w:eastAsia="Times New Roman" w:hAnsi="Consolas" w:cs="Consolas"/>
@@ -5302,61 +5297,9 @@
           <w:bdr w:val="none" w:sz="0" w:space="0" w:color="auto" w:frame="1"/>
           <w:lang w:eastAsia="en-GB"/>
         </w:rPr>
-        <w:t>FieldConfig[2]</w:t>
-      </w:r>
-      <w:r>
-        <w:rPr>
-          <w:rFonts w:ascii="Times New Roman" w:eastAsiaTheme="minorEastAsia" w:hAnsi="Times New Roman" w:cs="Times New Roman"/>
-          <w:iCs/>
-          <w:sz w:val="24"/>
-          <w:szCs w:val="24"/>
-        </w:rPr>
-        <w:t xml:space="preserve"> controls </w:t>
-      </w:r>
-      <m:oMath>
-        <m:sSub>
-          <m:sSubPr>
-            <m:ctrlPr>
-              <w:rPr>
-                <w:rFonts w:ascii="Cambria Math" w:hAnsi="Cambria Math" w:cs="Times New Roman"/>
-                <w:i/>
-                <w:iCs/>
-                <w:sz w:val="24"/>
-                <w:szCs w:val="24"/>
-              </w:rPr>
-            </m:ctrlPr>
-          </m:sSubPr>
-          <m:e>
-            <m:r>
-              <w:rPr>
-                <w:rFonts w:ascii="Cambria Math" w:hAnsi="Cambria Math" w:cs="Times New Roman"/>
-                <w:sz w:val="24"/>
-                <w:szCs w:val="24"/>
-              </w:rPr>
-              <m:t>n</m:t>
-            </m:r>
-          </m:e>
-          <m:sub>
-            <m:r>
-              <w:rPr>
-                <w:rFonts w:ascii="Cambria Math" w:hAnsi="Cambria Math" w:cs="Times New Roman"/>
-                <w:sz w:val="24"/>
-                <w:szCs w:val="24"/>
-              </w:rPr>
-              <m:t>ε1</m:t>
-            </m:r>
-          </m:sub>
-        </m:sSub>
-      </m:oMath>
-      <w:r>
-        <w:rPr>
-          <w:rFonts w:ascii="Times New Roman" w:eastAsiaTheme="minorEastAsia" w:hAnsi="Times New Roman" w:cs="Times New Roman"/>
-          <w:iCs/>
-          <w:sz w:val="24"/>
-          <w:szCs w:val="24"/>
-        </w:rPr>
-        <w:t xml:space="preserve">, </w:t>
-      </w:r>
+        <w:t>FieldConfig</w:t>
+      </w:r>
+      <w:proofErr w:type="spellEnd"/>
       <w:r>
         <w:rPr>
           <w:rFonts w:ascii="Consolas" w:eastAsia="Times New Roman" w:hAnsi="Consolas" w:cs="Consolas"/>
@@ -5366,7 +5309,7 @@
           <w:bdr w:val="none" w:sz="0" w:space="0" w:color="auto" w:frame="1"/>
           <w:lang w:eastAsia="en-GB"/>
         </w:rPr>
-        <w:t>FieldConfig[3]</w:t>
+        <w:t>[1]</w:t>
       </w:r>
       <w:r>
         <w:rPr>
@@ -5407,7 +5350,7 @@
                 <w:sz w:val="24"/>
                 <w:szCs w:val="24"/>
               </w:rPr>
-              <m:t>ω2</m:t>
+              <m:t>ω1</m:t>
             </m:r>
           </m:sub>
         </m:sSub>
@@ -5419,8 +5362,9 @@
           <w:sz w:val="24"/>
           <w:szCs w:val="24"/>
         </w:rPr>
-        <w:t xml:space="preserve">, and </w:t>
-      </w:r>
+        <w:t xml:space="preserve">, </w:t>
+      </w:r>
+      <w:proofErr w:type="spellStart"/>
       <w:r>
         <w:rPr>
           <w:rFonts w:ascii="Consolas" w:eastAsia="Times New Roman" w:hAnsi="Consolas" w:cs="Consolas"/>
@@ -5430,7 +5374,19 @@
           <w:bdr w:val="none" w:sz="0" w:space="0" w:color="auto" w:frame="1"/>
           <w:lang w:eastAsia="en-GB"/>
         </w:rPr>
-        <w:t>FieldConfig[4]</w:t>
+        <w:t>FieldConfig</w:t>
+      </w:r>
+      <w:proofErr w:type="spellEnd"/>
+      <w:r>
+        <w:rPr>
+          <w:rFonts w:ascii="Consolas" w:eastAsia="Times New Roman" w:hAnsi="Consolas" w:cs="Consolas"/>
+          <w:color w:val="24292E"/>
+          <w:sz w:val="20"/>
+          <w:szCs w:val="20"/>
+          <w:bdr w:val="none" w:sz="0" w:space="0" w:color="auto" w:frame="1"/>
+          <w:lang w:eastAsia="en-GB"/>
+        </w:rPr>
+        <w:t>[2]</w:t>
       </w:r>
       <w:r>
         <w:rPr>
@@ -5471,6 +5427,160 @@
                 <w:sz w:val="24"/>
                 <w:szCs w:val="24"/>
               </w:rPr>
+              <m:t>ε1</m:t>
+            </m:r>
+          </m:sub>
+        </m:sSub>
+      </m:oMath>
+      <w:r>
+        <w:rPr>
+          <w:rFonts w:ascii="Times New Roman" w:eastAsiaTheme="minorEastAsia" w:hAnsi="Times New Roman" w:cs="Times New Roman"/>
+          <w:iCs/>
+          <w:sz w:val="24"/>
+          <w:szCs w:val="24"/>
+        </w:rPr>
+        <w:t xml:space="preserve">, </w:t>
+      </w:r>
+      <w:proofErr w:type="spellStart"/>
+      <w:r>
+        <w:rPr>
+          <w:rFonts w:ascii="Consolas" w:eastAsia="Times New Roman" w:hAnsi="Consolas" w:cs="Consolas"/>
+          <w:color w:val="24292E"/>
+          <w:sz w:val="20"/>
+          <w:szCs w:val="20"/>
+          <w:bdr w:val="none" w:sz="0" w:space="0" w:color="auto" w:frame="1"/>
+          <w:lang w:eastAsia="en-GB"/>
+        </w:rPr>
+        <w:t>FieldConfig</w:t>
+      </w:r>
+      <w:proofErr w:type="spellEnd"/>
+      <w:r>
+        <w:rPr>
+          <w:rFonts w:ascii="Consolas" w:eastAsia="Times New Roman" w:hAnsi="Consolas" w:cs="Consolas"/>
+          <w:color w:val="24292E"/>
+          <w:sz w:val="20"/>
+          <w:szCs w:val="20"/>
+          <w:bdr w:val="none" w:sz="0" w:space="0" w:color="auto" w:frame="1"/>
+          <w:lang w:eastAsia="en-GB"/>
+        </w:rPr>
+        <w:t>[3]</w:t>
+      </w:r>
+      <w:r>
+        <w:rPr>
+          <w:rFonts w:ascii="Times New Roman" w:eastAsiaTheme="minorEastAsia" w:hAnsi="Times New Roman" w:cs="Times New Roman"/>
+          <w:iCs/>
+          <w:sz w:val="24"/>
+          <w:szCs w:val="24"/>
+        </w:rPr>
+        <w:t xml:space="preserve"> controls </w:t>
+      </w:r>
+      <m:oMath>
+        <m:sSub>
+          <m:sSubPr>
+            <m:ctrlPr>
+              <w:rPr>
+                <w:rFonts w:ascii="Cambria Math" w:hAnsi="Cambria Math" w:cs="Times New Roman"/>
+                <w:i/>
+                <w:iCs/>
+                <w:sz w:val="24"/>
+                <w:szCs w:val="24"/>
+              </w:rPr>
+            </m:ctrlPr>
+          </m:sSubPr>
+          <m:e>
+            <m:r>
+              <w:rPr>
+                <w:rFonts w:ascii="Cambria Math" w:hAnsi="Cambria Math" w:cs="Times New Roman"/>
+                <w:sz w:val="24"/>
+                <w:szCs w:val="24"/>
+              </w:rPr>
+              <m:t>n</m:t>
+            </m:r>
+          </m:e>
+          <m:sub>
+            <m:r>
+              <w:rPr>
+                <w:rFonts w:ascii="Cambria Math" w:hAnsi="Cambria Math" w:cs="Times New Roman"/>
+                <w:sz w:val="24"/>
+                <w:szCs w:val="24"/>
+              </w:rPr>
+              <m:t>ω2</m:t>
+            </m:r>
+          </m:sub>
+        </m:sSub>
+      </m:oMath>
+      <w:r>
+        <w:rPr>
+          <w:rFonts w:ascii="Times New Roman" w:eastAsiaTheme="minorEastAsia" w:hAnsi="Times New Roman" w:cs="Times New Roman"/>
+          <w:iCs/>
+          <w:sz w:val="24"/>
+          <w:szCs w:val="24"/>
+        </w:rPr>
+        <w:t xml:space="preserve">, and </w:t>
+      </w:r>
+      <w:proofErr w:type="spellStart"/>
+      <w:r>
+        <w:rPr>
+          <w:rFonts w:ascii="Consolas" w:eastAsia="Times New Roman" w:hAnsi="Consolas" w:cs="Consolas"/>
+          <w:color w:val="24292E"/>
+          <w:sz w:val="20"/>
+          <w:szCs w:val="20"/>
+          <w:bdr w:val="none" w:sz="0" w:space="0" w:color="auto" w:frame="1"/>
+          <w:lang w:eastAsia="en-GB"/>
+        </w:rPr>
+        <w:t>FieldConfig</w:t>
+      </w:r>
+      <w:proofErr w:type="spellEnd"/>
+      <w:r>
+        <w:rPr>
+          <w:rFonts w:ascii="Consolas" w:eastAsia="Times New Roman" w:hAnsi="Consolas" w:cs="Consolas"/>
+          <w:color w:val="24292E"/>
+          <w:sz w:val="20"/>
+          <w:szCs w:val="20"/>
+          <w:bdr w:val="none" w:sz="0" w:space="0" w:color="auto" w:frame="1"/>
+          <w:lang w:eastAsia="en-GB"/>
+        </w:rPr>
+        <w:t>[4]</w:t>
+      </w:r>
+      <w:r>
+        <w:rPr>
+          <w:rFonts w:ascii="Times New Roman" w:eastAsiaTheme="minorEastAsia" w:hAnsi="Times New Roman" w:cs="Times New Roman"/>
+          <w:iCs/>
+          <w:sz w:val="24"/>
+          <w:szCs w:val="24"/>
+        </w:rPr>
+        <w:t xml:space="preserve"> controls </w:t>
+      </w:r>
+      <m:oMath>
+        <m:sSub>
+          <m:sSubPr>
+            <m:ctrlPr>
+              <w:rPr>
+                <w:rFonts w:ascii="Cambria Math" w:hAnsi="Cambria Math" w:cs="Times New Roman"/>
+                <w:i/>
+                <w:iCs/>
+                <w:sz w:val="24"/>
+                <w:szCs w:val="24"/>
+              </w:rPr>
+            </m:ctrlPr>
+          </m:sSubPr>
+          <m:e>
+            <m:r>
+              <w:rPr>
+                <w:rFonts w:ascii="Cambria Math" w:hAnsi="Cambria Math" w:cs="Times New Roman"/>
+                <w:sz w:val="24"/>
+                <w:szCs w:val="24"/>
+              </w:rPr>
+              <m:t>n</m:t>
+            </m:r>
+          </m:e>
+          <m:sub>
+            <m:r>
+              <w:rPr>
+                <w:rFonts w:ascii="Cambria Math" w:hAnsi="Cambria Math" w:cs="Times New Roman"/>
+                <w:sz w:val="24"/>
+                <w:szCs w:val="24"/>
+              </w:rPr>
               <m:t>ε2</m:t>
             </m:r>
           </m:sub>
@@ -5483,7 +5593,27 @@
           <w:sz w:val="24"/>
           <w:szCs w:val="24"/>
         </w:rPr>
-        <w:t xml:space="preserve">, and a value of zero “turns off” that component of spatial or spatio-temporal covariation.  The user controls the number of </w:t>
+        <w:t>, and a value of zero “turns off” that compo</w:t>
+      </w:r>
+      <w:proofErr w:type="spellStart"/>
+      <w:r>
+        <w:rPr>
+          <w:rFonts w:ascii="Times New Roman" w:eastAsiaTheme="minorEastAsia" w:hAnsi="Times New Roman" w:cs="Times New Roman"/>
+          <w:iCs/>
+          <w:sz w:val="24"/>
+          <w:szCs w:val="24"/>
+        </w:rPr>
+        <w:t>nent</w:t>
+      </w:r>
+      <w:proofErr w:type="spellEnd"/>
+      <w:r>
+        <w:rPr>
+          <w:rFonts w:ascii="Times New Roman" w:eastAsiaTheme="minorEastAsia" w:hAnsi="Times New Roman" w:cs="Times New Roman"/>
+          <w:iCs/>
+          <w:sz w:val="24"/>
+          <w:szCs w:val="24"/>
+        </w:rPr>
+        <w:t xml:space="preserve"> of spatial or spatio-temporal covariation.  The user controls the number of </w:t>
       </w:r>
       <w:r>
         <w:rPr>
@@ -5597,6 +5727,7 @@
           <w:lang w:eastAsia="en-GB"/>
         </w:rPr>
       </w:pPr>
+      <w:proofErr w:type="spellStart"/>
       <w:r>
         <w:rPr>
           <w:rFonts w:ascii="Consolas" w:eastAsia="Times New Roman" w:hAnsi="Consolas" w:cs="Consolas"/>
@@ -5608,6 +5739,7 @@
         </w:rPr>
         <w:t>OverdispersionConfig</w:t>
       </w:r>
+      <w:proofErr w:type="spellEnd"/>
       <w:r>
         <w:rPr>
           <w:rFonts w:ascii="Consolas" w:eastAsia="Times New Roman" w:hAnsi="Consolas" w:cs="Consolas"/>
@@ -5683,6 +5815,7 @@
         </w:rPr>
         <w:t xml:space="preserve">where </w:t>
       </w:r>
+      <w:proofErr w:type="spellStart"/>
       <w:r>
         <w:rPr>
           <w:rFonts w:ascii="Consolas" w:eastAsia="Times New Roman" w:hAnsi="Consolas" w:cs="Consolas"/>
@@ -5694,6 +5827,7 @@
         </w:rPr>
         <w:t>OverdispersionConfig</w:t>
       </w:r>
+      <w:proofErr w:type="spellEnd"/>
       <w:r>
         <w:rPr>
           <w:rFonts w:ascii="Consolas" w:eastAsia="Times New Roman" w:hAnsi="Consolas" w:cs="Consolas"/>
@@ -5760,6 +5894,7 @@
         </w:rPr>
         <w:t xml:space="preserve">, and </w:t>
       </w:r>
+      <w:proofErr w:type="spellStart"/>
       <w:r>
         <w:rPr>
           <w:rFonts w:ascii="Consolas" w:eastAsia="Times New Roman" w:hAnsi="Consolas" w:cs="Consolas"/>
@@ -5771,6 +5906,7 @@
         </w:rPr>
         <w:t>OverdispersionConfig</w:t>
       </w:r>
+      <w:proofErr w:type="spellEnd"/>
       <w:r>
         <w:rPr>
           <w:rFonts w:ascii="Consolas" w:eastAsia="Times New Roman" w:hAnsi="Consolas" w:cs="Consolas"/>
@@ -5931,6 +6067,7 @@
           <w:lang w:eastAsia="en-GB"/>
         </w:rPr>
       </w:pPr>
+      <w:proofErr w:type="spellStart"/>
       <w:r>
         <w:rPr>
           <w:rFonts w:ascii="Consolas" w:eastAsia="Times New Roman" w:hAnsi="Consolas" w:cs="Consolas"/>
@@ -5942,6 +6079,7 @@
         </w:rPr>
         <w:t>OverdispersionConfig</w:t>
       </w:r>
+      <w:proofErr w:type="spellEnd"/>
       <w:r>
         <w:rPr>
           <w:rFonts w:ascii="Consolas" w:eastAsia="Times New Roman" w:hAnsi="Consolas" w:cs="Consolas"/>
@@ -6061,6 +6199,7 @@
         </w:rPr>
         <w:t xml:space="preserve">then there will be one random effect estimated for each unique level of </w:t>
       </w:r>
+      <w:proofErr w:type="spellStart"/>
       <w:r>
         <w:rPr>
           <w:rFonts w:ascii="Consolas" w:eastAsia="Times New Roman" w:hAnsi="Consolas" w:cs="Consolas"/>
@@ -6070,7 +6209,19 @@
           <w:bdr w:val="none" w:sz="0" w:space="0" w:color="auto" w:frame="1"/>
           <w:lang w:eastAsia="en-GB"/>
         </w:rPr>
-        <w:t xml:space="preserve">Data_Geostat$Vessel </w:t>
+        <w:t>Data_Geostat$Vessel</w:t>
+      </w:r>
+      <w:proofErr w:type="spellEnd"/>
+      <w:r>
+        <w:rPr>
+          <w:rFonts w:ascii="Consolas" w:eastAsia="Times New Roman" w:hAnsi="Consolas" w:cs="Consolas"/>
+          <w:color w:val="24292E"/>
+          <w:sz w:val="20"/>
+          <w:szCs w:val="20"/>
+          <w:bdr w:val="none" w:sz="0" w:space="0" w:color="auto" w:frame="1"/>
+          <w:lang w:eastAsia="en-GB"/>
+        </w:rPr>
+        <w:t xml:space="preserve"> </w:t>
       </w:r>
       <w:r>
         <w:rPr>
@@ -6221,6 +6372,7 @@
           <w:lang w:eastAsia="en-GB"/>
         </w:rPr>
       </w:pPr>
+      <w:proofErr w:type="spellStart"/>
       <w:r>
         <w:rPr>
           <w:rFonts w:ascii="Consolas" w:eastAsia="Times New Roman" w:hAnsi="Consolas" w:cs="Consolas"/>
@@ -6232,6 +6384,7 @@
         </w:rPr>
         <w:t>ObsModel</w:t>
       </w:r>
+      <w:proofErr w:type="spellEnd"/>
       <w:r>
         <w:rPr>
           <w:rFonts w:ascii="Consolas" w:eastAsia="Times New Roman" w:hAnsi="Consolas" w:cs="Consolas"/>
@@ -6265,6 +6418,7 @@
         </w:rPr>
         <w:t>"</w:t>
       </w:r>
+      <w:proofErr w:type="spellStart"/>
       <w:r>
         <w:rPr>
           <w:rFonts w:ascii="Consolas" w:eastAsia="Times New Roman" w:hAnsi="Consolas" w:cs="Consolas"/>
@@ -6276,6 +6430,7 @@
         </w:rPr>
         <w:t>PosDist</w:t>
       </w:r>
+      <w:proofErr w:type="spellEnd"/>
       <w:r>
         <w:rPr>
           <w:rFonts w:ascii="Consolas" w:eastAsia="Times New Roman" w:hAnsi="Consolas" w:cs="Consolas"/>
@@ -6430,6 +6585,7 @@
           <w:szCs w:val="24"/>
         </w:rPr>
       </w:pPr>
+      <w:proofErr w:type="spellStart"/>
       <w:r>
         <w:rPr>
           <w:rFonts w:ascii="Consolas" w:eastAsia="Times New Roman" w:hAnsi="Consolas" w:cs="Consolas"/>
@@ -6441,6 +6597,7 @@
         </w:rPr>
         <w:t>ObsModel</w:t>
       </w:r>
+      <w:proofErr w:type="spellEnd"/>
       <w:r>
         <w:rPr>
           <w:rFonts w:ascii="Consolas" w:eastAsia="Times New Roman" w:hAnsi="Consolas" w:cs="Consolas"/>
@@ -7405,7 +7562,27 @@
           <w:sz w:val="24"/>
           <w:szCs w:val="24"/>
         </w:rPr>
-        <w:t xml:space="preserve"> is the exponential function</w:t>
+        <w:t xml:space="preserve"> is the expone</w:t>
+      </w:r>
+      <w:proofErr w:type="spellStart"/>
+      <w:r>
+        <w:rPr>
+          <w:rFonts w:ascii="Times New Roman" w:eastAsiaTheme="minorEastAsia" w:hAnsi="Times New Roman" w:cs="Times New Roman"/>
+          <w:iCs/>
+          <w:sz w:val="24"/>
+          <w:szCs w:val="24"/>
+        </w:rPr>
+        <w:t>ntial</w:t>
+      </w:r>
+      <w:proofErr w:type="spellEnd"/>
+      <w:r>
+        <w:rPr>
+          <w:rFonts w:ascii="Times New Roman" w:eastAsiaTheme="minorEastAsia" w:hAnsi="Times New Roman" w:cs="Times New Roman"/>
+          <w:iCs/>
+          <w:sz w:val="24"/>
+          <w:szCs w:val="24"/>
+        </w:rPr>
+        <w:t xml:space="preserve"> function</w:t>
       </w:r>
       <w:r>
         <w:rPr>
@@ -7577,6 +7754,7 @@
         </w:rPr>
         <w:t xml:space="preserve">Alternatively, </w:t>
       </w:r>
+      <w:proofErr w:type="spellStart"/>
       <w:r>
         <w:rPr>
           <w:rFonts w:ascii="Consolas" w:eastAsia="Times New Roman" w:hAnsi="Consolas" w:cs="Consolas"/>
@@ -7588,6 +7766,7 @@
         </w:rPr>
         <w:t>ObsModel</w:t>
       </w:r>
+      <w:proofErr w:type="spellEnd"/>
       <w:r>
         <w:rPr>
           <w:rFonts w:ascii="Consolas" w:eastAsia="Times New Roman" w:hAnsi="Consolas" w:cs="Consolas"/>
@@ -9466,6 +9645,7 @@
         </w:rPr>
         <w:t xml:space="preserve">, which are controlled by </w:t>
       </w:r>
+      <w:proofErr w:type="spellStart"/>
       <w:r>
         <w:rPr>
           <w:rFonts w:ascii="Consolas" w:eastAsia="Times New Roman" w:hAnsi="Consolas" w:cs="Consolas"/>
@@ -9475,7 +9655,19 @@
           <w:bdr w:val="none" w:sz="0" w:space="0" w:color="auto" w:frame="1"/>
           <w:lang w:eastAsia="en-GB"/>
         </w:rPr>
-        <w:t>ObsModel[1]</w:t>
+        <w:t>ObsModel</w:t>
+      </w:r>
+      <w:proofErr w:type="spellEnd"/>
+      <w:r>
+        <w:rPr>
+          <w:rFonts w:ascii="Consolas" w:eastAsia="Times New Roman" w:hAnsi="Consolas" w:cs="Consolas"/>
+          <w:color w:val="24292E"/>
+          <w:sz w:val="20"/>
+          <w:szCs w:val="20"/>
+          <w:bdr w:val="none" w:sz="0" w:space="0" w:color="auto" w:frame="1"/>
+          <w:lang w:eastAsia="en-GB"/>
+        </w:rPr>
+        <w:t>[1]</w:t>
       </w:r>
       <w:r>
         <w:rPr>
@@ -9571,6 +9763,7 @@
           <w:lang w:eastAsia="en-GB"/>
         </w:rPr>
       </w:pPr>
+      <w:proofErr w:type="spellStart"/>
       <w:r>
         <w:rPr>
           <w:rFonts w:ascii="Consolas" w:eastAsia="Times New Roman" w:hAnsi="Consolas" w:cs="Consolas"/>
@@ -9580,8 +9773,9 @@
           <w:bdr w:val="none" w:sz="0" w:space="0" w:color="auto" w:frame="1"/>
           <w:lang w:eastAsia="en-GB"/>
         </w:rPr>
-        <w:t xml:space="preserve">ObsModel = </w:t>
-      </w:r>
+        <w:t>ObsModel</w:t>
+      </w:r>
+      <w:proofErr w:type="spellEnd"/>
       <w:r>
         <w:rPr>
           <w:rFonts w:ascii="Consolas" w:eastAsia="Times New Roman" w:hAnsi="Consolas" w:cs="Consolas"/>
@@ -9591,7 +9785,7 @@
           <w:bdr w:val="none" w:sz="0" w:space="0" w:color="auto" w:frame="1"/>
           <w:lang w:eastAsia="en-GB"/>
         </w:rPr>
-        <w:t>c(</w:t>
+        <w:t xml:space="preserve"> = </w:t>
       </w:r>
       <w:r>
         <w:rPr>
@@ -9602,7 +9796,7 @@
           <w:bdr w:val="none" w:sz="0" w:space="0" w:color="auto" w:frame="1"/>
           <w:lang w:eastAsia="en-GB"/>
         </w:rPr>
-        <w:t>"</w:t>
+        <w:t>c(</w:t>
       </w:r>
       <w:r>
         <w:rPr>
@@ -9613,8 +9807,21 @@
           <w:bdr w:val="none" w:sz="0" w:space="0" w:color="auto" w:frame="1"/>
           <w:lang w:eastAsia="en-GB"/>
         </w:rPr>
+        <w:t>"</w:t>
+      </w:r>
+      <w:proofErr w:type="spellStart"/>
+      <w:r>
+        <w:rPr>
+          <w:rFonts w:ascii="Consolas" w:eastAsia="Times New Roman" w:hAnsi="Consolas" w:cs="Consolas"/>
+          <w:color w:val="24292E"/>
+          <w:sz w:val="20"/>
+          <w:szCs w:val="20"/>
+          <w:bdr w:val="none" w:sz="0" w:space="0" w:color="auto" w:frame="1"/>
+          <w:lang w:eastAsia="en-GB"/>
+        </w:rPr>
         <w:t>PosDist</w:t>
       </w:r>
+      <w:proofErr w:type="spellEnd"/>
       <w:r>
         <w:rPr>
           <w:rFonts w:ascii="Consolas" w:eastAsia="Times New Roman" w:hAnsi="Consolas" w:cs="Consolas"/>
@@ -10708,6 +10915,7 @@
         </w:rPr>
         <w:t xml:space="preserve"> </w:t>
       </w:r>
+      <w:proofErr w:type="spellStart"/>
       <w:r>
         <w:rPr>
           <w:rFonts w:ascii="Consolas" w:eastAsia="Times New Roman" w:hAnsi="Consolas" w:cs="Consolas"/>
@@ -10717,7 +10925,19 @@
           <w:bdr w:val="none" w:sz="0" w:space="0" w:color="auto" w:frame="1"/>
           <w:lang w:eastAsia="en-GB"/>
         </w:rPr>
-        <w:t>ObsModel[1]</w:t>
+        <w:t>ObsModel</w:t>
+      </w:r>
+      <w:proofErr w:type="spellEnd"/>
+      <w:r>
+        <w:rPr>
+          <w:rFonts w:ascii="Consolas" w:eastAsia="Times New Roman" w:hAnsi="Consolas" w:cs="Consolas"/>
+          <w:color w:val="24292E"/>
+          <w:sz w:val="20"/>
+          <w:szCs w:val="20"/>
+          <w:bdr w:val="none" w:sz="0" w:space="0" w:color="auto" w:frame="1"/>
+          <w:lang w:eastAsia="en-GB"/>
+        </w:rPr>
+        <w:t>[1]</w:t>
       </w:r>
       <w:r>
         <w:rPr>
@@ -10934,8 +11154,21 @@
           <w:bdr w:val="none" w:sz="0" w:space="0" w:color="auto" w:frame="1"/>
           <w:lang w:eastAsia="en-GB"/>
         </w:rPr>
-        <w:t>?Data_Fn</w:t>
-      </w:r>
+        <w:t>?</w:t>
+      </w:r>
+      <w:proofErr w:type="spellStart"/>
+      <w:r>
+        <w:rPr>
+          <w:rFonts w:ascii="Consolas" w:eastAsia="Times New Roman" w:hAnsi="Consolas" w:cs="Consolas"/>
+          <w:color w:val="24292E"/>
+          <w:sz w:val="20"/>
+          <w:szCs w:val="20"/>
+          <w:bdr w:val="none" w:sz="0" w:space="0" w:color="auto" w:frame="1"/>
+          <w:lang w:eastAsia="en-GB"/>
+        </w:rPr>
+        <w:t>Data_Fn</w:t>
+      </w:r>
+      <w:proofErr w:type="spellEnd"/>
       <w:r>
         <w:rPr>
           <w:rFonts w:ascii="Times New Roman" w:eastAsiaTheme="minorEastAsia" w:hAnsi="Times New Roman" w:cs="Times New Roman"/>
@@ -11153,14 +11386,25 @@
         </w:rPr>
         <w:t xml:space="preserve"> var</w:t>
       </w:r>
-      <w:r>
-        <w:rPr>
-          <w:rFonts w:ascii="Times New Roman" w:eastAsiaTheme="minorEastAsia" w:hAnsi="Times New Roman" w:cs="Times New Roman"/>
-          <w:iCs/>
-          <w:sz w:val="24"/>
-          <w:szCs w:val="24"/>
-        </w:rPr>
-        <w:t xml:space="preserve">ies among categories by default.  </w:t>
+      <w:proofErr w:type="spellStart"/>
+      <w:r>
+        <w:rPr>
+          <w:rFonts w:ascii="Times New Roman" w:eastAsiaTheme="minorEastAsia" w:hAnsi="Times New Roman" w:cs="Times New Roman"/>
+          <w:iCs/>
+          <w:sz w:val="24"/>
+          <w:szCs w:val="24"/>
+        </w:rPr>
+        <w:t>ies</w:t>
+      </w:r>
+      <w:proofErr w:type="spellEnd"/>
+      <w:r>
+        <w:rPr>
+          <w:rFonts w:ascii="Times New Roman" w:eastAsiaTheme="minorEastAsia" w:hAnsi="Times New Roman" w:cs="Times New Roman"/>
+          <w:iCs/>
+          <w:sz w:val="24"/>
+          <w:szCs w:val="24"/>
+        </w:rPr>
+        <w:t xml:space="preserve"> among categories by default.  </w:t>
       </w:r>
     </w:p>
     <w:p>
@@ -11971,6 +12215,7 @@
         </w:rPr>
         <w:t xml:space="preserve"> </w:t>
       </w:r>
+      <w:proofErr w:type="spellStart"/>
       <w:r>
         <w:rPr>
           <w:rFonts w:ascii="Consolas" w:eastAsia="Times New Roman" w:hAnsi="Consolas" w:cs="Consolas"/>
@@ -11980,7 +12225,19 @@
           <w:bdr w:val="none" w:sz="0" w:space="0" w:color="auto" w:frame="1"/>
           <w:lang w:eastAsia="en-GB"/>
         </w:rPr>
-        <w:t>ObsModel[1]</w:t>
+        <w:t>ObsModel</w:t>
+      </w:r>
+      <w:proofErr w:type="spellEnd"/>
+      <w:r>
+        <w:rPr>
+          <w:rFonts w:ascii="Consolas" w:eastAsia="Times New Roman" w:hAnsi="Consolas" w:cs="Consolas"/>
+          <w:color w:val="24292E"/>
+          <w:sz w:val="20"/>
+          <w:szCs w:val="20"/>
+          <w:bdr w:val="none" w:sz="0" w:space="0" w:color="auto" w:frame="1"/>
+          <w:lang w:eastAsia="en-GB"/>
+        </w:rPr>
+        <w:t>[1]</w:t>
       </w:r>
       <w:r>
         <w:rPr>
@@ -12128,53 +12385,9 @@
           <w:bdr w:val="none" w:sz="0" w:space="0" w:color="auto" w:frame="1"/>
           <w:lang w:eastAsia="en-GB"/>
         </w:rPr>
-        <w:t>?Data_Fn</w:t>
-      </w:r>
-      <w:r>
-        <w:rPr>
-          <w:rFonts w:ascii="Times New Roman" w:eastAsiaTheme="minorEastAsia" w:hAnsi="Times New Roman" w:cs="Times New Roman"/>
-          <w:iCs/>
-          <w:sz w:val="24"/>
-          <w:szCs w:val="24"/>
-        </w:rPr>
-        <w:t xml:space="preserve"> </w:t>
-      </w:r>
-      <w:r>
-        <w:rPr>
-          <w:rFonts w:ascii="Times New Roman" w:eastAsiaTheme="minorEastAsia" w:hAnsi="Times New Roman" w:cs="Times New Roman"/>
-          <w:iCs/>
-          <w:sz w:val="24"/>
-          <w:szCs w:val="24"/>
-        </w:rPr>
-        <w:t>for a list of options), where I use … to signify that these probability mass functions generally can have one or more parame</w:t>
-      </w:r>
-      <w:r>
-        <w:rPr>
-          <w:rFonts w:ascii="Times New Roman" w:eastAsiaTheme="minorEastAsia" w:hAnsi="Times New Roman" w:cs="Times New Roman"/>
-          <w:iCs/>
-          <w:sz w:val="24"/>
-          <w:szCs w:val="24"/>
-        </w:rPr>
-        <w:t>ter governing dispersion, and the precise number and interpretation</w:t>
-      </w:r>
-      <w:r>
-        <w:rPr>
-          <w:rFonts w:ascii="Times New Roman" w:eastAsiaTheme="minorEastAsia" w:hAnsi="Times New Roman" w:cs="Times New Roman"/>
-          <w:iCs/>
-          <w:sz w:val="24"/>
-          <w:szCs w:val="24"/>
-        </w:rPr>
-        <w:t xml:space="preserve"> varies among </w:t>
-      </w:r>
-      <w:r>
-        <w:rPr>
-          <w:rFonts w:ascii="Times New Roman" w:eastAsiaTheme="minorEastAsia" w:hAnsi="Times New Roman" w:cs="Times New Roman"/>
-          <w:iCs/>
-          <w:sz w:val="24"/>
-          <w:szCs w:val="24"/>
-        </w:rPr>
-        <w:t xml:space="preserve">observation models (i.e., the value of </w:t>
-      </w:r>
+        <w:t>?</w:t>
+      </w:r>
+      <w:proofErr w:type="spellStart"/>
       <w:r>
         <w:rPr>
           <w:rFonts w:ascii="Consolas" w:eastAsia="Times New Roman" w:hAnsi="Consolas" w:cs="Consolas"/>
@@ -12184,7 +12397,77 @@
           <w:bdr w:val="none" w:sz="0" w:space="0" w:color="auto" w:frame="1"/>
           <w:lang w:eastAsia="en-GB"/>
         </w:rPr>
-        <w:t>ObsModel[1]</w:t>
+        <w:t>Data_Fn</w:t>
+      </w:r>
+      <w:proofErr w:type="spellEnd"/>
+      <w:r>
+        <w:rPr>
+          <w:rFonts w:ascii="Times New Roman" w:eastAsiaTheme="minorEastAsia" w:hAnsi="Times New Roman" w:cs="Times New Roman"/>
+          <w:iCs/>
+          <w:sz w:val="24"/>
+          <w:szCs w:val="24"/>
+        </w:rPr>
+        <w:t xml:space="preserve"> </w:t>
+      </w:r>
+      <w:r>
+        <w:rPr>
+          <w:rFonts w:ascii="Times New Roman" w:eastAsiaTheme="minorEastAsia" w:hAnsi="Times New Roman" w:cs="Times New Roman"/>
+          <w:iCs/>
+          <w:sz w:val="24"/>
+          <w:szCs w:val="24"/>
+        </w:rPr>
+        <w:t>for a list of options), where I use … to signify that these probability mass functions generally can have one or more parame</w:t>
+      </w:r>
+      <w:r>
+        <w:rPr>
+          <w:rFonts w:ascii="Times New Roman" w:eastAsiaTheme="minorEastAsia" w:hAnsi="Times New Roman" w:cs="Times New Roman"/>
+          <w:iCs/>
+          <w:sz w:val="24"/>
+          <w:szCs w:val="24"/>
+        </w:rPr>
+        <w:t>ter governing dispersion, and the precise number and interpretation</w:t>
+      </w:r>
+      <w:r>
+        <w:rPr>
+          <w:rFonts w:ascii="Times New Roman" w:eastAsiaTheme="minorEastAsia" w:hAnsi="Times New Roman" w:cs="Times New Roman"/>
+          <w:iCs/>
+          <w:sz w:val="24"/>
+          <w:szCs w:val="24"/>
+        </w:rPr>
+        <w:t xml:space="preserve"> varies among </w:t>
+      </w:r>
+      <w:r>
+        <w:rPr>
+          <w:rFonts w:ascii="Times New Roman" w:eastAsiaTheme="minorEastAsia" w:hAnsi="Times New Roman" w:cs="Times New Roman"/>
+          <w:iCs/>
+          <w:sz w:val="24"/>
+          <w:szCs w:val="24"/>
+        </w:rPr>
+        <w:t xml:space="preserve">observation models (i.e., the value of </w:t>
+      </w:r>
+      <w:proofErr w:type="spellStart"/>
+      <w:r>
+        <w:rPr>
+          <w:rFonts w:ascii="Consolas" w:eastAsia="Times New Roman" w:hAnsi="Consolas" w:cs="Consolas"/>
+          <w:color w:val="24292E"/>
+          <w:sz w:val="20"/>
+          <w:szCs w:val="20"/>
+          <w:bdr w:val="none" w:sz="0" w:space="0" w:color="auto" w:frame="1"/>
+          <w:lang w:eastAsia="en-GB"/>
+        </w:rPr>
+        <w:t>ObsModel</w:t>
+      </w:r>
+      <w:proofErr w:type="spellEnd"/>
+      <w:r>
+        <w:rPr>
+          <w:rFonts w:ascii="Consolas" w:eastAsia="Times New Roman" w:hAnsi="Consolas" w:cs="Consolas"/>
+          <w:color w:val="24292E"/>
+          <w:sz w:val="20"/>
+          <w:szCs w:val="20"/>
+          <w:bdr w:val="none" w:sz="0" w:space="0" w:color="auto" w:frame="1"/>
+          <w:lang w:eastAsia="en-GB"/>
+        </w:rPr>
+        <w:t>[1]</w:t>
       </w:r>
       <w:r>
         <w:rPr>
@@ -12609,7 +12892,27 @@
           <w:sz w:val="24"/>
           <w:szCs w:val="24"/>
         </w:rPr>
-        <w:t xml:space="preserve"> (i.e., the number of individuals that are in the vicinity of sampling in habitat that is occupied), and </w:t>
+        <w:t xml:space="preserve"> (i.e., the number of individuals that are in the vicinity of sa</w:t>
+      </w:r>
+      <w:proofErr w:type="spellStart"/>
+      <w:r>
+        <w:rPr>
+          <w:rFonts w:ascii="Times New Roman" w:eastAsiaTheme="minorEastAsia" w:hAnsi="Times New Roman" w:cs="Times New Roman"/>
+          <w:iCs/>
+          <w:sz w:val="24"/>
+          <w:szCs w:val="24"/>
+        </w:rPr>
+        <w:t>mpling</w:t>
+      </w:r>
+      <w:proofErr w:type="spellEnd"/>
+      <w:r>
+        <w:rPr>
+          <w:rFonts w:ascii="Times New Roman" w:eastAsiaTheme="minorEastAsia" w:hAnsi="Times New Roman" w:cs="Times New Roman"/>
+          <w:iCs/>
+          <w:sz w:val="24"/>
+          <w:szCs w:val="24"/>
+        </w:rPr>
+        <w:t xml:space="preserve"> in habitat that is occupied), and </w:t>
       </w:r>
       <m:oMath>
         <m:r>
@@ -12834,6 +13137,7 @@
         </w:rPr>
         <w:t xml:space="preserve">VAST approximates spatial and spatio-temporal variation as being piecewise-constant.  To do so, the user specifies </w:t>
       </w:r>
+      <w:proofErr w:type="spellStart"/>
       <w:r>
         <w:rPr>
           <w:rFonts w:ascii="Consolas" w:eastAsia="Times New Roman" w:hAnsi="Consolas" w:cs="Consolas"/>
@@ -12845,6 +13149,7 @@
         </w:rPr>
         <w:t>n_x</w:t>
       </w:r>
+      <w:proofErr w:type="spellEnd"/>
       <w:r>
         <w:rPr>
           <w:rFonts w:ascii="Times New Roman" w:eastAsiaTheme="minorEastAsia" w:hAnsi="Times New Roman" w:cs="Times New Roman"/>
@@ -12939,6 +13244,7 @@
           <w:lang w:eastAsia="en-GB"/>
         </w:rPr>
       </w:pPr>
+      <w:proofErr w:type="spellStart"/>
       <w:r>
         <w:rPr>
           <w:rFonts w:ascii="Consolas" w:eastAsia="Times New Roman" w:hAnsi="Consolas" w:cs="Consolas"/>
@@ -12950,6 +13256,7 @@
         </w:rPr>
         <w:t>n_x</w:t>
       </w:r>
+      <w:proofErr w:type="spellEnd"/>
       <w:r>
         <w:rPr>
           <w:rFonts w:ascii="Consolas" w:eastAsia="Times New Roman" w:hAnsi="Consolas" w:cs="Consolas"/>
@@ -13025,6 +13332,7 @@
         </w:rPr>
         <w:t xml:space="preserve">VAST then uses a k-means algorithm to identify the location of </w:t>
       </w:r>
+      <w:proofErr w:type="spellStart"/>
       <w:r>
         <w:rPr>
           <w:rFonts w:ascii="Consolas" w:eastAsia="Times New Roman" w:hAnsi="Consolas" w:cs="Consolas"/>
@@ -13036,6 +13344,7 @@
         </w:rPr>
         <w:t>n_x</w:t>
       </w:r>
+      <w:proofErr w:type="spellEnd"/>
       <w:r>
         <w:rPr>
           <w:rFonts w:ascii="Times New Roman" w:eastAsiaTheme="minorEastAsia" w:hAnsi="Times New Roman" w:cs="Times New Roman"/>
@@ -13370,7 +13679,27 @@
           <w:sz w:val="24"/>
           <w:szCs w:val="24"/>
         </w:rPr>
-        <w:t>is approximated as following a Matern function:</w:t>
+        <w:t xml:space="preserve">is approximated as following a </w:t>
+      </w:r>
+      <w:proofErr w:type="spellStart"/>
+      <w:r>
+        <w:rPr>
+          <w:rFonts w:ascii="Times New Roman" w:eastAsiaTheme="minorEastAsia" w:hAnsi="Times New Roman" w:cs="Times New Roman"/>
+          <w:iCs/>
+          <w:sz w:val="24"/>
+          <w:szCs w:val="24"/>
+        </w:rPr>
+        <w:t>Matern</w:t>
+      </w:r>
+      <w:proofErr w:type="spellEnd"/>
+      <w:r>
+        <w:rPr>
+          <w:rFonts w:ascii="Times New Roman" w:eastAsiaTheme="minorEastAsia" w:hAnsi="Times New Roman" w:cs="Times New Roman"/>
+          <w:iCs/>
+          <w:sz w:val="24"/>
+          <w:szCs w:val="24"/>
+        </w:rPr>
+        <w:t xml:space="preserve"> function:</w:t>
       </w:r>
     </w:p>
     <w:p>
@@ -14051,6 +14380,7 @@
         </w:rPr>
         <w:t xml:space="preserve"> = </w:t>
       </w:r>
+      <w:proofErr w:type="spellStart"/>
       <w:r>
         <w:rPr>
           <w:rFonts w:ascii="Consolas" w:eastAsia="Times New Roman" w:hAnsi="Consolas" w:cs="Consolas"/>
@@ -14060,7 +14390,43 @@
           <w:bdr w:val="none" w:sz="0" w:space="0" w:color="auto" w:frame="1"/>
           <w:lang w:eastAsia="en-GB"/>
         </w:rPr>
-        <w:t>Data_Fn( …, Aniso=FALSE )</w:t>
+        <w:t>Data_Fn</w:t>
+      </w:r>
+      <w:proofErr w:type="spellEnd"/>
+      <w:r>
+        <w:rPr>
+          <w:rFonts w:ascii="Consolas" w:eastAsia="Times New Roman" w:hAnsi="Consolas" w:cs="Consolas"/>
+          <w:color w:val="24292E"/>
+          <w:sz w:val="20"/>
+          <w:szCs w:val="20"/>
+          <w:bdr w:val="none" w:sz="0" w:space="0" w:color="auto" w:frame="1"/>
+          <w:lang w:eastAsia="en-GB"/>
+        </w:rPr>
+        <w:t xml:space="preserve">( …, </w:t>
+      </w:r>
+      <w:proofErr w:type="spellStart"/>
+      <w:r>
+        <w:rPr>
+          <w:rFonts w:ascii="Consolas" w:eastAsia="Times New Roman" w:hAnsi="Consolas" w:cs="Consolas"/>
+          <w:color w:val="24292E"/>
+          <w:sz w:val="20"/>
+          <w:szCs w:val="20"/>
+          <w:bdr w:val="none" w:sz="0" w:space="0" w:color="auto" w:frame="1"/>
+          <w:lang w:eastAsia="en-GB"/>
+        </w:rPr>
+        <w:t>Aniso</w:t>
+      </w:r>
+      <w:proofErr w:type="spellEnd"/>
+      <w:r>
+        <w:rPr>
+          <w:rFonts w:ascii="Consolas" w:eastAsia="Times New Roman" w:hAnsi="Consolas" w:cs="Consolas"/>
+          <w:color w:val="24292E"/>
+          <w:sz w:val="20"/>
+          <w:szCs w:val="20"/>
+          <w:bdr w:val="none" w:sz="0" w:space="0" w:color="auto" w:frame="1"/>
+          <w:lang w:eastAsia="en-GB"/>
+        </w:rPr>
+        <w:t>=FALSE )</w:t>
       </w:r>
       <w:r>
         <w:rPr>
@@ -15365,6 +15731,7 @@
           <w:lang w:eastAsia="en-GB"/>
         </w:rPr>
       </w:pPr>
+      <w:proofErr w:type="spellStart"/>
       <w:r>
         <w:rPr>
           <w:rFonts w:ascii="Consolas" w:eastAsia="Times New Roman" w:hAnsi="Consolas" w:cs="Consolas"/>
@@ -15374,8 +15741,9 @@
           <w:bdr w:val="none" w:sz="0" w:space="0" w:color="auto" w:frame="1"/>
           <w:lang w:eastAsia="en-GB"/>
         </w:rPr>
-        <w:t xml:space="preserve">RhoConfig = c("Beta1"=0, "Beta2"=0, "Epsilon1"=0, "Epsilon2"=0) </w:t>
-      </w:r>
+        <w:t>RhoConfig</w:t>
+      </w:r>
+      <w:proofErr w:type="spellEnd"/>
       <w:r>
         <w:rPr>
           <w:rFonts w:ascii="Consolas" w:eastAsia="Times New Roman" w:hAnsi="Consolas" w:cs="Consolas"/>
@@ -15385,47 +15753,7 @@
           <w:bdr w:val="none" w:sz="0" w:space="0" w:color="auto" w:frame="1"/>
           <w:lang w:eastAsia="en-GB"/>
         </w:rPr>
-        <w:t xml:space="preserve">  </w:t>
-      </w:r>
-    </w:p>
-    <w:p>
-      <w:pPr>
-        <w:spacing w:after="0" w:line="480" w:lineRule="auto"/>
-        <w:rPr>
-          <w:rFonts w:ascii="Times New Roman" w:eastAsiaTheme="minorEastAsia" w:hAnsi="Times New Roman" w:cs="Times New Roman"/>
-          <w:iCs/>
-          <w:sz w:val="24"/>
-          <w:szCs w:val="24"/>
-        </w:rPr>
-      </w:pPr>
-    </w:p>
-    <w:p>
-      <w:pPr>
-        <w:spacing w:after="0" w:line="480" w:lineRule="auto"/>
-        <w:rPr>
-          <w:rFonts w:ascii="Times New Roman" w:eastAsiaTheme="minorEastAsia" w:hAnsi="Times New Roman" w:cs="Times New Roman"/>
-          <w:iCs/>
-          <w:sz w:val="24"/>
-          <w:szCs w:val="24"/>
-        </w:rPr>
-      </w:pPr>
-      <w:r>
-        <w:rPr>
-          <w:rFonts w:ascii="Times New Roman" w:eastAsiaTheme="minorEastAsia" w:hAnsi="Times New Roman" w:cs="Times New Roman"/>
-          <w:iCs/>
-          <w:sz w:val="24"/>
-          <w:szCs w:val="24"/>
-        </w:rPr>
-        <w:t xml:space="preserve">By default </w:t>
-      </w:r>
-      <w:r>
-        <w:rPr>
-          <w:rFonts w:ascii="Times New Roman" w:eastAsiaTheme="minorEastAsia" w:hAnsi="Times New Roman" w:cs="Times New Roman"/>
-          <w:iCs/>
-          <w:sz w:val="24"/>
-          <w:szCs w:val="24"/>
-        </w:rPr>
-        <w:t xml:space="preserve">(when </w:t>
+        <w:t xml:space="preserve"> = c("Beta1"=0, "Beta2"=0, "Epsilon1"=0, "Epsilon2"=0) </w:t>
       </w:r>
       <w:r>
         <w:rPr>
@@ -15436,8 +15764,49 @@
           <w:bdr w:val="none" w:sz="0" w:space="0" w:color="auto" w:frame="1"/>
           <w:lang w:eastAsia="en-GB"/>
         </w:rPr>
-        <w:t>RhoConfig</w:t>
-      </w:r>
+        <w:t xml:space="preserve">  </w:t>
+      </w:r>
+    </w:p>
+    <w:p>
+      <w:pPr>
+        <w:spacing w:after="0" w:line="480" w:lineRule="auto"/>
+        <w:rPr>
+          <w:rFonts w:ascii="Times New Roman" w:eastAsiaTheme="minorEastAsia" w:hAnsi="Times New Roman" w:cs="Times New Roman"/>
+          <w:iCs/>
+          <w:sz w:val="24"/>
+          <w:szCs w:val="24"/>
+        </w:rPr>
+      </w:pPr>
+    </w:p>
+    <w:p>
+      <w:pPr>
+        <w:spacing w:after="0" w:line="480" w:lineRule="auto"/>
+        <w:rPr>
+          <w:rFonts w:ascii="Times New Roman" w:eastAsiaTheme="minorEastAsia" w:hAnsi="Times New Roman" w:cs="Times New Roman"/>
+          <w:iCs/>
+          <w:sz w:val="24"/>
+          <w:szCs w:val="24"/>
+        </w:rPr>
+      </w:pPr>
+      <w:r>
+        <w:rPr>
+          <w:rFonts w:ascii="Times New Roman" w:eastAsiaTheme="minorEastAsia" w:hAnsi="Times New Roman" w:cs="Times New Roman"/>
+          <w:iCs/>
+          <w:sz w:val="24"/>
+          <w:szCs w:val="24"/>
+        </w:rPr>
+        <w:t xml:space="preserve">By default </w:t>
+      </w:r>
+      <w:r>
+        <w:rPr>
+          <w:rFonts w:ascii="Times New Roman" w:eastAsiaTheme="minorEastAsia" w:hAnsi="Times New Roman" w:cs="Times New Roman"/>
+          <w:iCs/>
+          <w:sz w:val="24"/>
+          <w:szCs w:val="24"/>
+        </w:rPr>
+        <w:t xml:space="preserve">(when </w:t>
+      </w:r>
+      <w:proofErr w:type="spellStart"/>
       <w:r>
         <w:rPr>
           <w:rFonts w:ascii="Consolas" w:eastAsia="Times New Roman" w:hAnsi="Consolas" w:cs="Consolas"/>
@@ -15447,17 +15816,9 @@
           <w:bdr w:val="none" w:sz="0" w:space="0" w:color="auto" w:frame="1"/>
           <w:lang w:eastAsia="en-GB"/>
         </w:rPr>
-        <w:t>[1]=0</w:t>
-      </w:r>
-      <w:r>
-        <w:rPr>
-          <w:rFonts w:ascii="Times New Roman" w:eastAsiaTheme="minorEastAsia" w:hAnsi="Times New Roman" w:cs="Times New Roman"/>
-          <w:iCs/>
-          <w:sz w:val="24"/>
-          <w:szCs w:val="24"/>
-        </w:rPr>
-        <w:t xml:space="preserve"> and </w:t>
-      </w:r>
+        <w:t>RhoConfig</w:t>
+      </w:r>
+      <w:proofErr w:type="spellEnd"/>
       <w:r>
         <w:rPr>
           <w:rFonts w:ascii="Consolas" w:eastAsia="Times New Roman" w:hAnsi="Consolas" w:cs="Consolas"/>
@@ -15467,8 +15828,30 @@
           <w:bdr w:val="none" w:sz="0" w:space="0" w:color="auto" w:frame="1"/>
           <w:lang w:eastAsia="en-GB"/>
         </w:rPr>
+        <w:t>[1]=0</w:t>
+      </w:r>
+      <w:r>
+        <w:rPr>
+          <w:rFonts w:ascii="Times New Roman" w:eastAsiaTheme="minorEastAsia" w:hAnsi="Times New Roman" w:cs="Times New Roman"/>
+          <w:iCs/>
+          <w:sz w:val="24"/>
+          <w:szCs w:val="24"/>
+        </w:rPr>
+        <w:t xml:space="preserve"> and </w:t>
+      </w:r>
+      <w:proofErr w:type="spellStart"/>
+      <w:r>
+        <w:rPr>
+          <w:rFonts w:ascii="Consolas" w:eastAsia="Times New Roman" w:hAnsi="Consolas" w:cs="Consolas"/>
+          <w:color w:val="24292E"/>
+          <w:sz w:val="20"/>
+          <w:szCs w:val="20"/>
+          <w:bdr w:val="none" w:sz="0" w:space="0" w:color="auto" w:frame="1"/>
+          <w:lang w:eastAsia="en-GB"/>
+        </w:rPr>
         <w:t>RhoConfig</w:t>
       </w:r>
+      <w:proofErr w:type="spellEnd"/>
       <w:r>
         <w:rPr>
           <w:rFonts w:ascii="Consolas" w:eastAsia="Times New Roman" w:hAnsi="Consolas" w:cs="Consolas"/>
@@ -16090,6 +16473,7 @@
         </w:rPr>
         <w:t xml:space="preserve">where </w:t>
       </w:r>
+      <w:proofErr w:type="spellStart"/>
       <w:r>
         <w:rPr>
           <w:rFonts w:ascii="Consolas" w:eastAsia="Times New Roman" w:hAnsi="Consolas" w:cs="Consolas"/>
@@ -16101,6 +16485,7 @@
         </w:rPr>
         <w:t>RhoConfig</w:t>
       </w:r>
+      <w:proofErr w:type="spellEnd"/>
       <w:r>
         <w:rPr>
           <w:rFonts w:ascii="Consolas" w:eastAsia="Times New Roman" w:hAnsi="Consolas" w:cs="Consolas"/>
@@ -16200,6 +16585,7 @@
         </w:rPr>
         <w:t xml:space="preserve"> – </w:t>
       </w:r>
+      <w:proofErr w:type="spellStart"/>
       <w:r>
         <w:rPr>
           <w:rFonts w:ascii="Consolas" w:eastAsia="Times New Roman" w:hAnsi="Consolas" w:cs="Consolas"/>
@@ -16211,6 +16597,7 @@
         </w:rPr>
         <w:t>RhoConfig</w:t>
       </w:r>
+      <w:proofErr w:type="spellEnd"/>
       <w:r>
         <w:rPr>
           <w:rFonts w:ascii="Consolas" w:eastAsia="Times New Roman" w:hAnsi="Consolas" w:cs="Consolas"/>
@@ -16310,6 +16697,7 @@
         </w:rPr>
         <w:t xml:space="preserve"> – </w:t>
       </w:r>
+      <w:proofErr w:type="spellStart"/>
       <w:r>
         <w:rPr>
           <w:rFonts w:ascii="Consolas" w:eastAsia="Times New Roman" w:hAnsi="Consolas" w:cs="Consolas"/>
@@ -16321,6 +16709,7 @@
         </w:rPr>
         <w:t>RhoConfig</w:t>
       </w:r>
+      <w:proofErr w:type="spellEnd"/>
       <w:r>
         <w:rPr>
           <w:rFonts w:ascii="Consolas" w:eastAsia="Times New Roman" w:hAnsi="Consolas" w:cs="Consolas"/>
@@ -16419,6 +16808,7 @@
         </w:rPr>
         <w:t xml:space="preserve"> – </w:t>
       </w:r>
+      <w:proofErr w:type="spellStart"/>
       <w:r>
         <w:rPr>
           <w:rFonts w:ascii="Consolas" w:eastAsia="Times New Roman" w:hAnsi="Consolas" w:cs="Consolas"/>
@@ -16430,6 +16820,7 @@
         </w:rPr>
         <w:t>RhoConfig</w:t>
       </w:r>
+      <w:proofErr w:type="spellEnd"/>
       <w:r>
         <w:rPr>
           <w:rFonts w:ascii="Consolas" w:eastAsia="Times New Roman" w:hAnsi="Consolas" w:cs="Consolas"/>
@@ -16685,6 +17076,7 @@
         </w:rPr>
         <w:t xml:space="preserve">– </w:t>
       </w:r>
+      <w:proofErr w:type="spellStart"/>
       <w:r>
         <w:rPr>
           <w:rFonts w:ascii="Consolas" w:eastAsia="Times New Roman" w:hAnsi="Consolas" w:cs="Consolas"/>
@@ -16696,6 +17088,7 @@
         </w:rPr>
         <w:t>RhoConfig</w:t>
       </w:r>
+      <w:proofErr w:type="spellEnd"/>
       <w:r>
         <w:rPr>
           <w:rFonts w:ascii="Consolas" w:eastAsia="Times New Roman" w:hAnsi="Consolas" w:cs="Consolas"/>
@@ -16780,6 +17173,7 @@
         </w:rPr>
         <w:t xml:space="preserve">and settings are defined identically for </w:t>
       </w:r>
+      <w:proofErr w:type="spellStart"/>
       <w:r>
         <w:rPr>
           <w:rFonts w:ascii="Consolas" w:eastAsia="Times New Roman" w:hAnsi="Consolas" w:cs="Consolas"/>
@@ -16791,6 +17185,7 @@
         </w:rPr>
         <w:t>RhoConfig</w:t>
       </w:r>
+      <w:proofErr w:type="spellEnd"/>
       <w:r>
         <w:rPr>
           <w:rFonts w:ascii="Consolas" w:eastAsia="Times New Roman" w:hAnsi="Consolas" w:cs="Consolas"/>
@@ -16884,6 +17279,7 @@
         </w:rPr>
         <w:t xml:space="preserve">(when </w:t>
       </w:r>
+      <w:proofErr w:type="spellStart"/>
       <w:r>
         <w:rPr>
           <w:rFonts w:ascii="Consolas" w:eastAsia="Times New Roman" w:hAnsi="Consolas" w:cs="Consolas"/>
@@ -16895,6 +17291,7 @@
         </w:rPr>
         <w:t>RhoConfig</w:t>
       </w:r>
+      <w:proofErr w:type="spellEnd"/>
       <w:r>
         <w:rPr>
           <w:rFonts w:ascii="Consolas" w:eastAsia="Times New Roman" w:hAnsi="Consolas" w:cs="Consolas"/>
@@ -16915,6 +17312,7 @@
         </w:rPr>
         <w:t xml:space="preserve"> and </w:t>
       </w:r>
+      <w:proofErr w:type="spellStart"/>
       <w:r>
         <w:rPr>
           <w:rFonts w:ascii="Consolas" w:eastAsia="Times New Roman" w:hAnsi="Consolas" w:cs="Consolas"/>
@@ -16926,6 +17324,7 @@
         </w:rPr>
         <w:t>RhoConfig</w:t>
       </w:r>
+      <w:proofErr w:type="spellEnd"/>
       <w:r>
         <w:rPr>
           <w:rFonts w:ascii="Consolas" w:eastAsia="Times New Roman" w:hAnsi="Consolas" w:cs="Consolas"/>
@@ -17647,6 +18046,7 @@
         </w:rPr>
         <w:t xml:space="preserve">where </w:t>
       </w:r>
+      <w:proofErr w:type="spellStart"/>
       <w:r>
         <w:rPr>
           <w:rFonts w:ascii="Consolas" w:eastAsia="Times New Roman" w:hAnsi="Consolas" w:cs="Consolas"/>
@@ -17658,6 +18058,7 @@
         </w:rPr>
         <w:t>RhoConfig</w:t>
       </w:r>
+      <w:proofErr w:type="spellEnd"/>
       <w:r>
         <w:rPr>
           <w:rFonts w:ascii="Consolas" w:eastAsia="Times New Roman" w:hAnsi="Consolas" w:cs="Consolas"/>
@@ -17757,6 +18158,7 @@
         </w:rPr>
         <w:t xml:space="preserve"> – </w:t>
       </w:r>
+      <w:proofErr w:type="spellStart"/>
       <w:r>
         <w:rPr>
           <w:rFonts w:ascii="Consolas" w:eastAsia="Times New Roman" w:hAnsi="Consolas" w:cs="Consolas"/>
@@ -17768,6 +18170,7 @@
         </w:rPr>
         <w:t>RhoConfig</w:t>
       </w:r>
+      <w:proofErr w:type="spellEnd"/>
       <w:r>
         <w:rPr>
           <w:rFonts w:ascii="Consolas" w:eastAsia="Times New Roman" w:hAnsi="Consolas" w:cs="Consolas"/>
@@ -17866,6 +18269,7 @@
         </w:rPr>
         <w:t xml:space="preserve">– </w:t>
       </w:r>
+      <w:proofErr w:type="spellStart"/>
       <w:r>
         <w:rPr>
           <w:rFonts w:ascii="Consolas" w:eastAsia="Times New Roman" w:hAnsi="Consolas" w:cs="Consolas"/>
@@ -17877,6 +18281,7 @@
         </w:rPr>
         <w:t>RhoConfig</w:t>
       </w:r>
+      <w:proofErr w:type="spellEnd"/>
       <w:r>
         <w:rPr>
           <w:rFonts w:ascii="Consolas" w:eastAsia="Times New Roman" w:hAnsi="Consolas" w:cs="Consolas"/>
@@ -17961,6 +18366,7 @@
         </w:rPr>
         <w:t xml:space="preserve">and settings are defined identically for </w:t>
       </w:r>
+      <w:proofErr w:type="spellStart"/>
       <w:r>
         <w:rPr>
           <w:rFonts w:ascii="Consolas" w:eastAsia="Times New Roman" w:hAnsi="Consolas" w:cs="Consolas"/>
@@ -17972,6 +18378,7 @@
         </w:rPr>
         <w:t>RhoConfig</w:t>
       </w:r>
+      <w:proofErr w:type="spellEnd"/>
       <w:r>
         <w:rPr>
           <w:rFonts w:ascii="Consolas" w:eastAsia="Times New Roman" w:hAnsi="Consolas" w:cs="Consolas"/>
@@ -19453,8 +19860,9 @@
           <w:bdr w:val="none" w:sz="0" w:space="0" w:color="auto" w:frame="1"/>
           <w:lang w:eastAsia="en-GB"/>
         </w:rPr>
-        <w:t>c("SD_site_density"=0, "SD_site_lo</w:t>
-      </w:r>
+        <w:t>c("</w:t>
+      </w:r>
+      <w:proofErr w:type="spellStart"/>
       <w:r>
         <w:rPr>
           <w:rFonts w:ascii="Consolas" w:eastAsia="Times New Roman" w:hAnsi="Consolas" w:cs="Consolas"/>
@@ -19464,8 +19872,9 @@
           <w:bdr w:val="none" w:sz="0" w:space="0" w:color="auto" w:frame="1"/>
           <w:lang w:eastAsia="en-GB"/>
         </w:rPr>
-        <w:t>gdensity"=0, "Calculate_Range"=0</w:t>
-      </w:r>
+        <w:t>SD_site_density</w:t>
+      </w:r>
+      <w:proofErr w:type="spellEnd"/>
       <w:r>
         <w:rPr>
           <w:rFonts w:ascii="Consolas" w:eastAsia="Times New Roman" w:hAnsi="Consolas" w:cs="Consolas"/>
@@ -19475,8 +19884,9 @@
           <w:bdr w:val="none" w:sz="0" w:space="0" w:color="auto" w:frame="1"/>
           <w:lang w:eastAsia="en-GB"/>
         </w:rPr>
-        <w:t>, "Calculate_evenness"</w:t>
-      </w:r>
+        <w:t>"=0, "</w:t>
+      </w:r>
+      <w:proofErr w:type="spellStart"/>
       <w:r>
         <w:rPr>
           <w:rFonts w:ascii="Consolas" w:eastAsia="Times New Roman" w:hAnsi="Consolas" w:cs="Consolas"/>
@@ -19486,7 +19896,7 @@
           <w:bdr w:val="none" w:sz="0" w:space="0" w:color="auto" w:frame="1"/>
           <w:lang w:eastAsia="en-GB"/>
         </w:rPr>
-        <w:t>=0, "Calculate_effective_area"=0</w:t>
+        <w:t>SD_site_lo</w:t>
       </w:r>
       <w:r>
         <w:rPr>
@@ -19497,7 +19907,196 @@
           <w:bdr w:val="none" w:sz="0" w:space="0" w:color="auto" w:frame="1"/>
           <w:lang w:eastAsia="en-GB"/>
         </w:rPr>
-        <w:t>, "Calculate_Cov_SE"=0, 'Calculate_Synchrony'=0, 'Calculate_Coherence'=0)</w:t>
+        <w:t>gdensity</w:t>
+      </w:r>
+      <w:proofErr w:type="spellEnd"/>
+      <w:r>
+        <w:rPr>
+          <w:rFonts w:ascii="Consolas" w:eastAsia="Times New Roman" w:hAnsi="Consolas" w:cs="Consolas"/>
+          <w:color w:val="24292E"/>
+          <w:sz w:val="20"/>
+          <w:szCs w:val="20"/>
+          <w:bdr w:val="none" w:sz="0" w:space="0" w:color="auto" w:frame="1"/>
+          <w:lang w:eastAsia="en-GB"/>
+        </w:rPr>
+        <w:t>"=0, "</w:t>
+      </w:r>
+      <w:proofErr w:type="spellStart"/>
+      <w:r>
+        <w:rPr>
+          <w:rFonts w:ascii="Consolas" w:eastAsia="Times New Roman" w:hAnsi="Consolas" w:cs="Consolas"/>
+          <w:color w:val="24292E"/>
+          <w:sz w:val="20"/>
+          <w:szCs w:val="20"/>
+          <w:bdr w:val="none" w:sz="0" w:space="0" w:color="auto" w:frame="1"/>
+          <w:lang w:eastAsia="en-GB"/>
+        </w:rPr>
+        <w:t>Calculate_Range</w:t>
+      </w:r>
+      <w:proofErr w:type="spellEnd"/>
+      <w:r>
+        <w:rPr>
+          <w:rFonts w:ascii="Consolas" w:eastAsia="Times New Roman" w:hAnsi="Consolas" w:cs="Consolas"/>
+          <w:color w:val="24292E"/>
+          <w:sz w:val="20"/>
+          <w:szCs w:val="20"/>
+          <w:bdr w:val="none" w:sz="0" w:space="0" w:color="auto" w:frame="1"/>
+          <w:lang w:eastAsia="en-GB"/>
+        </w:rPr>
+        <w:t>"=0</w:t>
+      </w:r>
+      <w:r>
+        <w:rPr>
+          <w:rFonts w:ascii="Consolas" w:eastAsia="Times New Roman" w:hAnsi="Consolas" w:cs="Consolas"/>
+          <w:color w:val="24292E"/>
+          <w:sz w:val="20"/>
+          <w:szCs w:val="20"/>
+          <w:bdr w:val="none" w:sz="0" w:space="0" w:color="auto" w:frame="1"/>
+          <w:lang w:eastAsia="en-GB"/>
+        </w:rPr>
+        <w:t>, "</w:t>
+      </w:r>
+      <w:proofErr w:type="spellStart"/>
+      <w:r>
+        <w:rPr>
+          <w:rFonts w:ascii="Consolas" w:eastAsia="Times New Roman" w:hAnsi="Consolas" w:cs="Consolas"/>
+          <w:color w:val="24292E"/>
+          <w:sz w:val="20"/>
+          <w:szCs w:val="20"/>
+          <w:bdr w:val="none" w:sz="0" w:space="0" w:color="auto" w:frame="1"/>
+          <w:lang w:eastAsia="en-GB"/>
+        </w:rPr>
+        <w:t>Calculate_evenness</w:t>
+      </w:r>
+      <w:proofErr w:type="spellEnd"/>
+      <w:r>
+        <w:rPr>
+          <w:rFonts w:ascii="Consolas" w:eastAsia="Times New Roman" w:hAnsi="Consolas" w:cs="Consolas"/>
+          <w:color w:val="24292E"/>
+          <w:sz w:val="20"/>
+          <w:szCs w:val="20"/>
+          <w:bdr w:val="none" w:sz="0" w:space="0" w:color="auto" w:frame="1"/>
+          <w:lang w:eastAsia="en-GB"/>
+        </w:rPr>
+        <w:t>"</w:t>
+      </w:r>
+      <w:r>
+        <w:rPr>
+          <w:rFonts w:ascii="Consolas" w:eastAsia="Times New Roman" w:hAnsi="Consolas" w:cs="Consolas"/>
+          <w:color w:val="24292E"/>
+          <w:sz w:val="20"/>
+          <w:szCs w:val="20"/>
+          <w:bdr w:val="none" w:sz="0" w:space="0" w:color="auto" w:frame="1"/>
+          <w:lang w:eastAsia="en-GB"/>
+        </w:rPr>
+        <w:t>=0, "</w:t>
+      </w:r>
+      <w:proofErr w:type="spellStart"/>
+      <w:r>
+        <w:rPr>
+          <w:rFonts w:ascii="Consolas" w:eastAsia="Times New Roman" w:hAnsi="Consolas" w:cs="Consolas"/>
+          <w:color w:val="24292E"/>
+          <w:sz w:val="20"/>
+          <w:szCs w:val="20"/>
+          <w:bdr w:val="none" w:sz="0" w:space="0" w:color="auto" w:frame="1"/>
+          <w:lang w:eastAsia="en-GB"/>
+        </w:rPr>
+        <w:t>Calculate_effective_area</w:t>
+      </w:r>
+      <w:proofErr w:type="spellEnd"/>
+      <w:r>
+        <w:rPr>
+          <w:rFonts w:ascii="Consolas" w:eastAsia="Times New Roman" w:hAnsi="Consolas" w:cs="Consolas"/>
+          <w:color w:val="24292E"/>
+          <w:sz w:val="20"/>
+          <w:szCs w:val="20"/>
+          <w:bdr w:val="none" w:sz="0" w:space="0" w:color="auto" w:frame="1"/>
+          <w:lang w:eastAsia="en-GB"/>
+        </w:rPr>
+        <w:t>"=0</w:t>
+      </w:r>
+      <w:r>
+        <w:rPr>
+          <w:rFonts w:ascii="Consolas" w:eastAsia="Times New Roman" w:hAnsi="Consolas" w:cs="Consolas"/>
+          <w:color w:val="24292E"/>
+          <w:sz w:val="20"/>
+          <w:szCs w:val="20"/>
+          <w:bdr w:val="none" w:sz="0" w:space="0" w:color="auto" w:frame="1"/>
+          <w:lang w:eastAsia="en-GB"/>
+        </w:rPr>
+        <w:t>, "</w:t>
+      </w:r>
+      <w:proofErr w:type="spellStart"/>
+      <w:r>
+        <w:rPr>
+          <w:rFonts w:ascii="Consolas" w:eastAsia="Times New Roman" w:hAnsi="Consolas" w:cs="Consolas"/>
+          <w:color w:val="24292E"/>
+          <w:sz w:val="20"/>
+          <w:szCs w:val="20"/>
+          <w:bdr w:val="none" w:sz="0" w:space="0" w:color="auto" w:frame="1"/>
+          <w:lang w:eastAsia="en-GB"/>
+        </w:rPr>
+        <w:t>Calculate_Cov_SE</w:t>
+      </w:r>
+      <w:proofErr w:type="spellEnd"/>
+      <w:r>
+        <w:rPr>
+          <w:rFonts w:ascii="Consolas" w:eastAsia="Times New Roman" w:hAnsi="Consolas" w:cs="Consolas"/>
+          <w:color w:val="24292E"/>
+          <w:sz w:val="20"/>
+          <w:szCs w:val="20"/>
+          <w:bdr w:val="none" w:sz="0" w:space="0" w:color="auto" w:frame="1"/>
+          <w:lang w:eastAsia="en-GB"/>
+        </w:rPr>
+        <w:t>"=0, '</w:t>
+      </w:r>
+      <w:proofErr w:type="spellStart"/>
+      <w:r>
+        <w:rPr>
+          <w:rFonts w:ascii="Consolas" w:eastAsia="Times New Roman" w:hAnsi="Consolas" w:cs="Consolas"/>
+          <w:color w:val="24292E"/>
+          <w:sz w:val="20"/>
+          <w:szCs w:val="20"/>
+          <w:bdr w:val="none" w:sz="0" w:space="0" w:color="auto" w:frame="1"/>
+          <w:lang w:eastAsia="en-GB"/>
+        </w:rPr>
+        <w:t>Calculate_Synchrony</w:t>
+      </w:r>
+      <w:proofErr w:type="spellEnd"/>
+      <w:r>
+        <w:rPr>
+          <w:rFonts w:ascii="Consolas" w:eastAsia="Times New Roman" w:hAnsi="Consolas" w:cs="Consolas"/>
+          <w:color w:val="24292E"/>
+          <w:sz w:val="20"/>
+          <w:szCs w:val="20"/>
+          <w:bdr w:val="none" w:sz="0" w:space="0" w:color="auto" w:frame="1"/>
+          <w:lang w:eastAsia="en-GB"/>
+        </w:rPr>
+        <w:t>'=0, '</w:t>
+      </w:r>
+      <w:proofErr w:type="spellStart"/>
+      <w:r>
+        <w:rPr>
+          <w:rFonts w:ascii="Consolas" w:eastAsia="Times New Roman" w:hAnsi="Consolas" w:cs="Consolas"/>
+          <w:color w:val="24292E"/>
+          <w:sz w:val="20"/>
+          <w:szCs w:val="20"/>
+          <w:bdr w:val="none" w:sz="0" w:space="0" w:color="auto" w:frame="1"/>
+          <w:lang w:eastAsia="en-GB"/>
+        </w:rPr>
+        <w:t>Calculate_Coherence</w:t>
+      </w:r>
+      <w:proofErr w:type="spellEnd"/>
+      <w:r>
+        <w:rPr>
+          <w:rFonts w:ascii="Consolas" w:eastAsia="Times New Roman" w:hAnsi="Consolas" w:cs="Consolas"/>
+          <w:color w:val="24292E"/>
+          <w:sz w:val="20"/>
+          <w:szCs w:val="20"/>
+          <w:bdr w:val="none" w:sz="0" w:space="0" w:color="auto" w:frame="1"/>
+          <w:lang w:eastAsia="en-GB"/>
+        </w:rPr>
+        <w:t>'=0)</w:t>
       </w:r>
       <w:r>
         <w:rPr>
@@ -19606,6 +20205,7 @@
         </w:rPr>
         <w:t xml:space="preserve"> </w:t>
       </w:r>
+      <w:proofErr w:type="spellStart"/>
       <w:r>
         <w:rPr>
           <w:rFonts w:ascii="Consolas" w:eastAsia="Times New Roman" w:hAnsi="Consolas" w:cs="Consolas"/>
@@ -19615,7 +20215,19 @@
           <w:bdr w:val="none" w:sz="0" w:space="0" w:color="auto" w:frame="1"/>
           <w:lang w:eastAsia="en-GB"/>
         </w:rPr>
-        <w:t>RhoConfig[3]=1</w:t>
+        <w:t>RhoConfig</w:t>
+      </w:r>
+      <w:proofErr w:type="spellEnd"/>
+      <w:r>
+        <w:rPr>
+          <w:rFonts w:ascii="Consolas" w:eastAsia="Times New Roman" w:hAnsi="Consolas" w:cs="Consolas"/>
+          <w:color w:val="24292E"/>
+          <w:sz w:val="20"/>
+          <w:szCs w:val="20"/>
+          <w:bdr w:val="none" w:sz="0" w:space="0" w:color="auto" w:frame="1"/>
+          <w:lang w:eastAsia="en-GB"/>
+        </w:rPr>
+        <w:t>[3]=1</w:t>
       </w:r>
       <w:r>
         <w:rPr>
@@ -20022,6 +20634,7 @@
         </w:rPr>
         <w:t xml:space="preserve"> </w:t>
       </w:r>
+      <w:proofErr w:type="spellStart"/>
       <w:r>
         <w:rPr>
           <w:rFonts w:ascii="Consolas" w:eastAsia="Times New Roman" w:hAnsi="Consolas" w:cs="Consolas"/>
@@ -20033,6 +20646,7 @@
         </w:rPr>
         <w:t>RhoConfig</w:t>
       </w:r>
+      <w:proofErr w:type="spellEnd"/>
       <w:r>
         <w:rPr>
           <w:rFonts w:ascii="Consolas" w:eastAsia="Times New Roman" w:hAnsi="Consolas" w:cs="Consolas"/>
@@ -20760,6 +21374,7 @@
         </w:rPr>
         <w:t xml:space="preserve"> using input </w:t>
       </w:r>
+      <w:proofErr w:type="spellStart"/>
       <w:r>
         <w:rPr>
           <w:rFonts w:ascii="Consolas" w:eastAsia="Times New Roman" w:hAnsi="Consolas" w:cs="Consolas"/>
@@ -20769,8 +21384,9 @@
           <w:bdr w:val="none" w:sz="0" w:space="0" w:color="auto" w:frame="1"/>
           <w:lang w:eastAsia="en-GB"/>
         </w:rPr>
-        <w:t>SpatialDeltaGLMM::Prepare_Extrapolation_Data_Fn</w:t>
-      </w:r>
+        <w:t>SpatialDeltaGLMM</w:t>
+      </w:r>
+      <w:proofErr w:type="spellEnd"/>
       <w:r>
         <w:rPr>
           <w:rFonts w:ascii="Consolas" w:eastAsia="Times New Roman" w:hAnsi="Consolas" w:cs="Consolas"/>
@@ -20780,61 +21396,9 @@
           <w:bdr w:val="none" w:sz="0" w:space="0" w:color="auto" w:frame="1"/>
           <w:lang w:eastAsia="en-GB"/>
         </w:rPr>
-        <w:t>(..., Region)</w:t>
-      </w:r>
-      <w:r>
-        <w:rPr>
-          <w:rFonts w:ascii="Times New Roman" w:eastAsiaTheme="minorEastAsia" w:hAnsi="Times New Roman" w:cs="Times New Roman"/>
-          <w:iCs/>
-          <w:sz w:val="24"/>
-          <w:szCs w:val="24"/>
-        </w:rPr>
-        <w:t xml:space="preserve">, which is used to calculate the area associated with each knot </w:t>
-      </w:r>
-      <m:oMath>
-        <m:sSub>
-          <m:sSubPr>
-            <m:ctrlPr>
-              <w:rPr>
-                <w:rFonts w:ascii="Cambria Math" w:eastAsiaTheme="minorEastAsia" w:hAnsi="Cambria Math" w:cs="Times New Roman"/>
-                <w:i/>
-                <w:iCs/>
-                <w:sz w:val="24"/>
-                <w:szCs w:val="24"/>
-              </w:rPr>
-            </m:ctrlPr>
-          </m:sSubPr>
-          <m:e>
-            <m:r>
-              <w:rPr>
-                <w:rFonts w:ascii="Cambria Math" w:eastAsiaTheme="minorEastAsia" w:hAnsi="Cambria Math" w:cs="Times New Roman"/>
-                <w:sz w:val="24"/>
-                <w:szCs w:val="24"/>
-              </w:rPr>
-              <m:t>a</m:t>
-            </m:r>
-          </m:e>
-          <m:sub>
-            <m:r>
-              <w:rPr>
-                <w:rFonts w:ascii="Cambria Math" w:eastAsiaTheme="minorEastAsia" w:hAnsi="Cambria Math" w:cs="Times New Roman"/>
-                <w:sz w:val="24"/>
-                <w:szCs w:val="24"/>
-              </w:rPr>
-              <m:t>x</m:t>
-            </m:r>
-          </m:sub>
-        </m:sSub>
-      </m:oMath>
-      <w:r>
-        <w:rPr>
-          <w:rFonts w:ascii="Times New Roman" w:eastAsiaTheme="minorEastAsia" w:hAnsi="Times New Roman" w:cs="Times New Roman"/>
-          <w:iCs/>
-          <w:sz w:val="24"/>
-          <w:szCs w:val="24"/>
-        </w:rPr>
-        <w:t xml:space="preserve">.  This can be a user-specified extrapolation grid if </w:t>
-      </w:r>
+        <w:t>::</w:t>
+      </w:r>
+      <w:proofErr w:type="spellStart"/>
       <w:r>
         <w:rPr>
           <w:rFonts w:ascii="Consolas" w:eastAsia="Times New Roman" w:hAnsi="Consolas" w:cs="Consolas"/>
@@ -20844,8 +21408,9 @@
           <w:bdr w:val="none" w:sz="0" w:space="0" w:color="auto" w:frame="1"/>
           <w:lang w:eastAsia="en-GB"/>
         </w:rPr>
-        <w:t>SpatialDeltaGLMM::Prepare_Extrapolation_Data_Fn</w:t>
-      </w:r>
+        <w:t>Prepare_Extrapolation_Data_Fn</w:t>
+      </w:r>
+      <w:proofErr w:type="spellEnd"/>
       <w:r>
         <w:rPr>
           <w:rFonts w:ascii="Consolas" w:eastAsia="Times New Roman" w:hAnsi="Consolas" w:cs="Consolas"/>
@@ -20855,19 +21420,62 @@
           <w:bdr w:val="none" w:sz="0" w:space="0" w:color="auto" w:frame="1"/>
           <w:lang w:eastAsia="en-GB"/>
         </w:rPr>
-        <w:t>(..., Region=”User”, input_grid=Input)</w:t>
-      </w:r>
-      <w:r>
-        <w:rPr>
-          <w:rFonts w:ascii="Times New Roman" w:eastAsia="Times New Roman" w:hAnsi="Times New Roman" w:cs="Times New Roman"/>
-          <w:color w:val="24292E"/>
-          <w:sz w:val="24"/>
-          <w:szCs w:val="24"/>
-          <w:bdr w:val="none" w:sz="0" w:space="0" w:color="auto" w:frame="1"/>
-          <w:lang w:eastAsia="en-GB"/>
-        </w:rPr>
-        <w:t xml:space="preserve">, where </w:t>
-      </w:r>
+        <w:t>(..., Region)</w:t>
+      </w:r>
+      <w:r>
+        <w:rPr>
+          <w:rFonts w:ascii="Times New Roman" w:eastAsiaTheme="minorEastAsia" w:hAnsi="Times New Roman" w:cs="Times New Roman"/>
+          <w:iCs/>
+          <w:sz w:val="24"/>
+          <w:szCs w:val="24"/>
+        </w:rPr>
+        <w:t xml:space="preserve">, which is used to calculate the area associated with each knot </w:t>
+      </w:r>
+      <m:oMath>
+        <m:sSub>
+          <m:sSubPr>
+            <m:ctrlPr>
+              <w:rPr>
+                <w:rFonts w:ascii="Cambria Math" w:eastAsiaTheme="minorEastAsia" w:hAnsi="Cambria Math" w:cs="Times New Roman"/>
+                <w:i/>
+                <w:iCs/>
+                <w:sz w:val="24"/>
+                <w:szCs w:val="24"/>
+              </w:rPr>
+            </m:ctrlPr>
+          </m:sSubPr>
+          <m:e>
+            <m:r>
+              <w:rPr>
+                <w:rFonts w:ascii="Cambria Math" w:eastAsiaTheme="minorEastAsia" w:hAnsi="Cambria Math" w:cs="Times New Roman"/>
+                <w:sz w:val="24"/>
+                <w:szCs w:val="24"/>
+              </w:rPr>
+              <m:t>a</m:t>
+            </m:r>
+          </m:e>
+          <m:sub>
+            <m:r>
+              <w:rPr>
+                <w:rFonts w:ascii="Cambria Math" w:eastAsiaTheme="minorEastAsia" w:hAnsi="Cambria Math" w:cs="Times New Roman"/>
+                <w:sz w:val="24"/>
+                <w:szCs w:val="24"/>
+              </w:rPr>
+              <m:t>x</m:t>
+            </m:r>
+          </m:sub>
+        </m:sSub>
+      </m:oMath>
+      <w:r>
+        <w:rPr>
+          <w:rFonts w:ascii="Times New Roman" w:eastAsiaTheme="minorEastAsia" w:hAnsi="Times New Roman" w:cs="Times New Roman"/>
+          <w:iCs/>
+          <w:sz w:val="24"/>
+          <w:szCs w:val="24"/>
+        </w:rPr>
+        <w:t xml:space="preserve">.  This can be a user-specified extrapolation grid if </w:t>
+      </w:r>
+      <w:proofErr w:type="spellStart"/>
       <w:r>
         <w:rPr>
           <w:rFonts w:ascii="Consolas" w:eastAsia="Times New Roman" w:hAnsi="Consolas" w:cs="Consolas"/>
@@ -20877,19 +21485,9 @@
           <w:bdr w:val="none" w:sz="0" w:space="0" w:color="auto" w:frame="1"/>
           <w:lang w:eastAsia="en-GB"/>
         </w:rPr>
-        <w:t>Input</w:t>
-      </w:r>
-      <w:r>
-        <w:rPr>
-          <w:rFonts w:ascii="Times New Roman" w:eastAsia="Times New Roman" w:hAnsi="Times New Roman" w:cs="Times New Roman"/>
-          <w:color w:val="24292E"/>
-          <w:sz w:val="24"/>
-          <w:szCs w:val="24"/>
-          <w:bdr w:val="none" w:sz="0" w:space="0" w:color="auto" w:frame="1"/>
-          <w:lang w:eastAsia="en-GB"/>
-        </w:rPr>
-        <w:t xml:space="preserve"> is a data frame supplied by the user.</w:t>
-      </w:r>
+        <w:t>SpatialDeltaGLMM</w:t>
+      </w:r>
+      <w:proofErr w:type="spellEnd"/>
       <w:r>
         <w:rPr>
           <w:rFonts w:ascii="Consolas" w:eastAsia="Times New Roman" w:hAnsi="Consolas" w:cs="Consolas"/>
@@ -20899,6 +21497,98 @@
           <w:bdr w:val="none" w:sz="0" w:space="0" w:color="auto" w:frame="1"/>
           <w:lang w:eastAsia="en-GB"/>
         </w:rPr>
+        <w:t>::</w:t>
+      </w:r>
+      <w:proofErr w:type="spellStart"/>
+      <w:r>
+        <w:rPr>
+          <w:rFonts w:ascii="Consolas" w:eastAsia="Times New Roman" w:hAnsi="Consolas" w:cs="Consolas"/>
+          <w:color w:val="24292E"/>
+          <w:sz w:val="20"/>
+          <w:szCs w:val="20"/>
+          <w:bdr w:val="none" w:sz="0" w:space="0" w:color="auto" w:frame="1"/>
+          <w:lang w:eastAsia="en-GB"/>
+        </w:rPr>
+        <w:t>Prepare_Extrapolation_Data_Fn</w:t>
+      </w:r>
+      <w:proofErr w:type="spellEnd"/>
+      <w:r>
+        <w:rPr>
+          <w:rFonts w:ascii="Consolas" w:eastAsia="Times New Roman" w:hAnsi="Consolas" w:cs="Consolas"/>
+          <w:color w:val="24292E"/>
+          <w:sz w:val="20"/>
+          <w:szCs w:val="20"/>
+          <w:bdr w:val="none" w:sz="0" w:space="0" w:color="auto" w:frame="1"/>
+          <w:lang w:eastAsia="en-GB"/>
+        </w:rPr>
+        <w:t xml:space="preserve">(..., Region=”User”, </w:t>
+      </w:r>
+      <w:proofErr w:type="spellStart"/>
+      <w:r>
+        <w:rPr>
+          <w:rFonts w:ascii="Consolas" w:eastAsia="Times New Roman" w:hAnsi="Consolas" w:cs="Consolas"/>
+          <w:color w:val="24292E"/>
+          <w:sz w:val="20"/>
+          <w:szCs w:val="20"/>
+          <w:bdr w:val="none" w:sz="0" w:space="0" w:color="auto" w:frame="1"/>
+          <w:lang w:eastAsia="en-GB"/>
+        </w:rPr>
+        <w:t>input_grid</w:t>
+      </w:r>
+      <w:proofErr w:type="spellEnd"/>
+      <w:r>
+        <w:rPr>
+          <w:rFonts w:ascii="Consolas" w:eastAsia="Times New Roman" w:hAnsi="Consolas" w:cs="Consolas"/>
+          <w:color w:val="24292E"/>
+          <w:sz w:val="20"/>
+          <w:szCs w:val="20"/>
+          <w:bdr w:val="none" w:sz="0" w:space="0" w:color="auto" w:frame="1"/>
+          <w:lang w:eastAsia="en-GB"/>
+        </w:rPr>
+        <w:t>=Input)</w:t>
+      </w:r>
+      <w:r>
+        <w:rPr>
+          <w:rFonts w:ascii="Times New Roman" w:eastAsia="Times New Roman" w:hAnsi="Times New Roman" w:cs="Times New Roman"/>
+          <w:color w:val="24292E"/>
+          <w:sz w:val="24"/>
+          <w:szCs w:val="24"/>
+          <w:bdr w:val="none" w:sz="0" w:space="0" w:color="auto" w:frame="1"/>
+          <w:lang w:eastAsia="en-GB"/>
+        </w:rPr>
+        <w:t xml:space="preserve">, where </w:t>
+      </w:r>
+      <w:r>
+        <w:rPr>
+          <w:rFonts w:ascii="Consolas" w:eastAsia="Times New Roman" w:hAnsi="Consolas" w:cs="Consolas"/>
+          <w:color w:val="24292E"/>
+          <w:sz w:val="20"/>
+          <w:szCs w:val="20"/>
+          <w:bdr w:val="none" w:sz="0" w:space="0" w:color="auto" w:frame="1"/>
+          <w:lang w:eastAsia="en-GB"/>
+        </w:rPr>
+        <w:t>Input</w:t>
+      </w:r>
+      <w:r>
+        <w:rPr>
+          <w:rFonts w:ascii="Times New Roman" w:eastAsia="Times New Roman" w:hAnsi="Times New Roman" w:cs="Times New Roman"/>
+          <w:color w:val="24292E"/>
+          <w:sz w:val="24"/>
+          <w:szCs w:val="24"/>
+          <w:bdr w:val="none" w:sz="0" w:space="0" w:color="auto" w:frame="1"/>
+          <w:lang w:eastAsia="en-GB"/>
+        </w:rPr>
+        <w:t xml:space="preserve"> is a data frame supplied by the user.</w:t>
+      </w:r>
+      <w:r>
+        <w:rPr>
+          <w:rFonts w:ascii="Consolas" w:eastAsia="Times New Roman" w:hAnsi="Consolas" w:cs="Consolas"/>
+          <w:color w:val="24292E"/>
+          <w:sz w:val="20"/>
+          <w:szCs w:val="20"/>
+          <w:bdr w:val="none" w:sz="0" w:space="0" w:color="auto" w:frame="1"/>
+          <w:lang w:eastAsia="en-GB"/>
+        </w:rPr>
         <w:t xml:space="preserve"> </w:t>
       </w:r>
     </w:p>
@@ -21191,7 +21881,27 @@
           <w:szCs w:val="24"/>
         </w:rPr>
         <w:lastRenderedPageBreak/>
-        <w:t>Including a “multivariate” structure with multiple responses that covary due to a specified number of “factors” for spatial and spatio-temporal terms;</w:t>
+        <w:t xml:space="preserve">Including a “multivariate” structure with multiple responses that </w:t>
+      </w:r>
+      <w:proofErr w:type="spellStart"/>
+      <w:r>
+        <w:rPr>
+          <w:rFonts w:ascii="Times New Roman" w:eastAsiaTheme="minorEastAsia" w:hAnsi="Times New Roman" w:cs="Times New Roman"/>
+          <w:iCs/>
+          <w:sz w:val="24"/>
+          <w:szCs w:val="24"/>
+        </w:rPr>
+        <w:t>covary</w:t>
+      </w:r>
+      <w:proofErr w:type="spellEnd"/>
+      <w:r>
+        <w:rPr>
+          <w:rFonts w:ascii="Times New Roman" w:eastAsiaTheme="minorEastAsia" w:hAnsi="Times New Roman" w:cs="Times New Roman"/>
+          <w:iCs/>
+          <w:sz w:val="24"/>
+          <w:szCs w:val="24"/>
+        </w:rPr>
+        <w:t xml:space="preserve"> due to a specified number of “factors” for spatial and spatio-temporal terms;</w:t>
       </w:r>
     </w:p>
     <w:p>
@@ -21216,10 +21926,28 @@
           <w:sz w:val="24"/>
           <w:szCs w:val="24"/>
         </w:rPr>
-        <w:t xml:space="preserve">Rotate results prior to interpretation, using either principle components rotation or varimax rotation; </w:t>
-      </w:r>
-      <w:bookmarkStart w:id="0" w:name="_GoBack"/>
-      <w:bookmarkEnd w:id="0"/>
+        <w:t xml:space="preserve">Rotate results prior to interpretation, using either principle components rotation or </w:t>
+      </w:r>
+      <w:proofErr w:type="spellStart"/>
+      <w:r>
+        <w:rPr>
+          <w:rFonts w:ascii="Times New Roman" w:eastAsiaTheme="minorEastAsia" w:hAnsi="Times New Roman" w:cs="Times New Roman"/>
+          <w:iCs/>
+          <w:sz w:val="24"/>
+          <w:szCs w:val="24"/>
+        </w:rPr>
+        <w:t>varimax</w:t>
+      </w:r>
+      <w:proofErr w:type="spellEnd"/>
+      <w:r>
+        <w:rPr>
+          <w:rFonts w:ascii="Times New Roman" w:eastAsiaTheme="minorEastAsia" w:hAnsi="Times New Roman" w:cs="Times New Roman"/>
+          <w:iCs/>
+          <w:sz w:val="24"/>
+          <w:szCs w:val="24"/>
+        </w:rPr>
+        <w:t xml:space="preserve"> rotation; </w:t>
+      </w:r>
     </w:p>
     <w:p>
       <w:pPr>
@@ -22243,6 +22971,7 @@
         </w:rPr>
         <w:t xml:space="preserve"> with 100% encounter rate, try </w:t>
       </w:r>
+      <w:proofErr w:type="spellStart"/>
       <w:r>
         <w:rPr>
           <w:rFonts w:ascii="Consolas" w:eastAsia="Times New Roman" w:hAnsi="Consolas" w:cs="Consolas"/>
@@ -22252,7 +22981,19 @@
           <w:bdr w:val="none" w:sz="0" w:space="0" w:color="auto" w:frame="1"/>
           <w:lang w:eastAsia="en-GB"/>
         </w:rPr>
-        <w:t>ObsModel[2]=3</w:t>
+        <w:t>ObsModel</w:t>
+      </w:r>
+      <w:proofErr w:type="spellEnd"/>
+      <w:r>
+        <w:rPr>
+          <w:rFonts w:ascii="Consolas" w:eastAsia="Times New Roman" w:hAnsi="Consolas" w:cs="Consolas"/>
+          <w:color w:val="24292E"/>
+          <w:sz w:val="20"/>
+          <w:szCs w:val="20"/>
+          <w:bdr w:val="none" w:sz="0" w:space="0" w:color="auto" w:frame="1"/>
+          <w:lang w:eastAsia="en-GB"/>
+        </w:rPr>
+        <w:t>[2]=3</w:t>
       </w:r>
       <w:r>
         <w:rPr>
@@ -22350,6 +23091,7 @@
         </w:rPr>
         <w:t xml:space="preserve"> to intercepts and spatio-temporal terms using </w:t>
       </w:r>
+      <w:proofErr w:type="spellStart"/>
       <w:r>
         <w:rPr>
           <w:rFonts w:ascii="Consolas" w:eastAsia="Times New Roman" w:hAnsi="Consolas" w:cs="Consolas"/>
@@ -22359,7 +23101,19 @@
           <w:bdr w:val="none" w:sz="0" w:space="0" w:color="auto" w:frame="1"/>
           <w:lang w:eastAsia="en-GB"/>
         </w:rPr>
-        <w:t xml:space="preserve">RhoConfig </w:t>
+        <w:t>RhoConfig</w:t>
+      </w:r>
+      <w:proofErr w:type="spellEnd"/>
+      <w:r>
+        <w:rPr>
+          <w:rFonts w:ascii="Consolas" w:eastAsia="Times New Roman" w:hAnsi="Consolas" w:cs="Consolas"/>
+          <w:color w:val="24292E"/>
+          <w:sz w:val="20"/>
+          <w:szCs w:val="20"/>
+          <w:bdr w:val="none" w:sz="0" w:space="0" w:color="auto" w:frame="1"/>
+          <w:lang w:eastAsia="en-GB"/>
+        </w:rPr>
+        <w:t xml:space="preserve"> </w:t>
       </w:r>
       <w:r>
         <w:rPr>
@@ -22528,6 +23282,7 @@
           <w:lang w:eastAsia="en-GB"/>
         </w:rPr>
       </w:pPr>
+      <w:proofErr w:type="spellStart"/>
       <w:r>
         <w:rPr>
           <w:rFonts w:ascii="Consolas" w:eastAsia="Times New Roman" w:hAnsi="Consolas" w:cs="Consolas"/>
@@ -22537,8 +23292,9 @@
           <w:bdr w:val="none" w:sz="0" w:space="0" w:color="auto" w:frame="1"/>
           <w:lang w:eastAsia="en-GB"/>
         </w:rPr>
-        <w:t xml:space="preserve">TMBhelper::Optimize( </w:t>
-      </w:r>
+        <w:t>TMBhelper</w:t>
+      </w:r>
+      <w:proofErr w:type="spellEnd"/>
       <w:r>
         <w:rPr>
           <w:rFonts w:ascii="Consolas" w:eastAsia="Times New Roman" w:hAnsi="Consolas" w:cs="Consolas"/>
@@ -22548,7 +23304,7 @@
           <w:bdr w:val="none" w:sz="0" w:space="0" w:color="auto" w:frame="1"/>
           <w:lang w:eastAsia="en-GB"/>
         </w:rPr>
-        <w:t>...</w:t>
+        <w:t xml:space="preserve">::Optimize( </w:t>
       </w:r>
       <w:r>
         <w:rPr>
@@ -22559,7 +23315,7 @@
           <w:bdr w:val="none" w:sz="0" w:space="0" w:color="auto" w:frame="1"/>
           <w:lang w:eastAsia="en-GB"/>
         </w:rPr>
-        <w:t>, getsd=</w:t>
+        <w:t>...</w:t>
       </w:r>
       <w:r>
         <w:rPr>
@@ -22570,8 +23326,9 @@
           <w:bdr w:val="none" w:sz="0" w:space="0" w:color="auto" w:frame="1"/>
           <w:lang w:eastAsia="en-GB"/>
         </w:rPr>
-        <w:t>FALSE</w:t>
-      </w:r>
+        <w:t xml:space="preserve">, </w:t>
+      </w:r>
+      <w:proofErr w:type="spellStart"/>
       <w:r>
         <w:rPr>
           <w:rFonts w:ascii="Consolas" w:eastAsia="Times New Roman" w:hAnsi="Consolas" w:cs="Consolas"/>
@@ -22581,8 +23338,9 @@
           <w:bdr w:val="none" w:sz="0" w:space="0" w:color="auto" w:frame="1"/>
           <w:lang w:eastAsia="en-GB"/>
         </w:rPr>
-        <w:t xml:space="preserve">, </w:t>
-      </w:r>
+        <w:t>getsd</w:t>
+      </w:r>
+      <w:proofErr w:type="spellEnd"/>
       <w:r>
         <w:rPr>
           <w:rFonts w:ascii="Consolas" w:eastAsia="Times New Roman" w:hAnsi="Consolas" w:cs="Consolas"/>
@@ -22592,7 +23350,53 @@
           <w:bdr w:val="none" w:sz="0" w:space="0" w:color="auto" w:frame="1"/>
           <w:lang w:eastAsia="en-GB"/>
         </w:rPr>
-        <w:t>newtonsteps=0</w:t>
+        <w:t>=</w:t>
+      </w:r>
+      <w:r>
+        <w:rPr>
+          <w:rFonts w:ascii="Consolas" w:eastAsia="Times New Roman" w:hAnsi="Consolas" w:cs="Consolas"/>
+          <w:color w:val="24292E"/>
+          <w:sz w:val="20"/>
+          <w:szCs w:val="20"/>
+          <w:bdr w:val="none" w:sz="0" w:space="0" w:color="auto" w:frame="1"/>
+          <w:lang w:eastAsia="en-GB"/>
+        </w:rPr>
+        <w:t>FALSE</w:t>
+      </w:r>
+      <w:r>
+        <w:rPr>
+          <w:rFonts w:ascii="Consolas" w:eastAsia="Times New Roman" w:hAnsi="Consolas" w:cs="Consolas"/>
+          <w:color w:val="24292E"/>
+          <w:sz w:val="20"/>
+          <w:szCs w:val="20"/>
+          <w:bdr w:val="none" w:sz="0" w:space="0" w:color="auto" w:frame="1"/>
+          <w:lang w:eastAsia="en-GB"/>
+        </w:rPr>
+        <w:t xml:space="preserve">, </w:t>
+      </w:r>
+      <w:proofErr w:type="spellStart"/>
+      <w:r>
+        <w:rPr>
+          <w:rFonts w:ascii="Consolas" w:eastAsia="Times New Roman" w:hAnsi="Consolas" w:cs="Consolas"/>
+          <w:color w:val="24292E"/>
+          <w:sz w:val="20"/>
+          <w:szCs w:val="20"/>
+          <w:bdr w:val="none" w:sz="0" w:space="0" w:color="auto" w:frame="1"/>
+          <w:lang w:eastAsia="en-GB"/>
+        </w:rPr>
+        <w:t>newtonsteps</w:t>
+      </w:r>
+      <w:proofErr w:type="spellEnd"/>
+      <w:r>
+        <w:rPr>
+          <w:rFonts w:ascii="Consolas" w:eastAsia="Times New Roman" w:hAnsi="Consolas" w:cs="Consolas"/>
+          <w:color w:val="24292E"/>
+          <w:sz w:val="20"/>
+          <w:szCs w:val="20"/>
+          <w:bdr w:val="none" w:sz="0" w:space="0" w:color="auto" w:frame="1"/>
+          <w:lang w:eastAsia="en-GB"/>
+        </w:rPr>
+        <w:t>=0</w:t>
       </w:r>
       <w:r>
         <w:rPr>
@@ -23208,7 +24012,7 @@
           <w:rPr>
             <w:noProof/>
           </w:rPr>
-          <w:t>9</w:t>
+          <w:t>14</w:t>
         </w:r>
         <w:r>
           <w:rPr>
@@ -25437,7 +26241,7 @@
 </file>
 
 <file path=customXml/itemProps1.xml><?xml version="1.0" encoding="utf-8"?>
-<ds:datastoreItem xmlns:ds="http://schemas.openxmlformats.org/officeDocument/2006/customXml" ds:itemID="{61BAB3E8-C7F9-4144-973C-C3FEF559CF73}">
+<ds:datastoreItem xmlns:ds="http://schemas.openxmlformats.org/officeDocument/2006/customXml" ds:itemID="{D08D5592-7904-44B3-88B7-E058E948B885}">
   <ds:schemaRefs>
     <ds:schemaRef ds:uri="http://schemas.openxmlformats.org/officeDocument/2006/bibliography"/>
   </ds:schemaRefs>

</xml_diff>

<commit_message>
Fixing notation for OverdispersionConfig..
... to use Eta1 and Eta2 in the tutorials and user manual to match usage
in the code and parameter_estimates.txt output
</commit_message>
<xml_diff>
--- a/examples/VAST_user_manual.docx
+++ b/examples/VAST_user_manual.docx
@@ -1155,7 +1155,7 @@
                       <w:szCs w:val="24"/>
                       <w:lang w:val="en-US"/>
                     </w:rPr>
-                    <m:t>δ1</m:t>
+                    <m:t>1</m:t>
                   </m:r>
                 </m:sub>
               </m:sSub>
@@ -1230,8 +1230,9 @@
                       <w:rFonts w:ascii="Cambria Math" w:hAnsi="Cambria Math" w:cs="Times New Roman"/>
                       <w:sz w:val="24"/>
                       <w:szCs w:val="24"/>
-                    </w:rPr>
-                    <m:t>δ</m:t>
+                      <w:lang w:val="en-US"/>
+                    </w:rPr>
+                    <m:t>η</m:t>
                   </m:r>
                 </m:e>
                 <m:sub>
@@ -2654,8 +2655,9 @@
                 <w:rFonts w:ascii="Cambria Math" w:hAnsi="Cambria Math" w:cs="Times New Roman"/>
                 <w:sz w:val="24"/>
                 <w:szCs w:val="24"/>
-              </w:rPr>
-              <m:t>δ</m:t>
+                <w:lang w:val="en-US"/>
+              </w:rPr>
+              <m:t>η</m:t>
             </m:r>
           </m:e>
           <m:sub>
@@ -2767,7 +2769,7 @@
                 <w:szCs w:val="24"/>
                 <w:lang w:val="en-US"/>
               </w:rPr>
-              <m:t>δ1</m:t>
+              <m:t>1</m:t>
             </m:r>
           </m:sub>
         </m:sSub>
@@ -3592,15 +3594,7 @@
                       <w:sz w:val="24"/>
                       <w:szCs w:val="24"/>
                     </w:rPr>
-                    <m:t>ω</m:t>
-                  </m:r>
-                  <m:r>
-                    <w:rPr>
-                      <w:rFonts w:ascii="Cambria Math" w:hAnsi="Cambria Math" w:cs="Times New Roman"/>
-                      <w:sz w:val="24"/>
-                      <w:szCs w:val="24"/>
-                    </w:rPr>
-                    <m:t>2</m:t>
+                    <m:t>ω2</m:t>
                   </m:r>
                 </m:sub>
               </m:sSub>
@@ -3841,15 +3835,7 @@
                       <w:sz w:val="24"/>
                       <w:szCs w:val="24"/>
                     </w:rPr>
-                    <m:t>ε</m:t>
-                  </m:r>
-                  <m:r>
-                    <w:rPr>
-                      <w:rFonts w:ascii="Cambria Math" w:hAnsi="Cambria Math" w:cs="Times New Roman"/>
-                      <w:sz w:val="24"/>
-                      <w:szCs w:val="24"/>
-                    </w:rPr>
-                    <m:t>2</m:t>
+                    <m:t>ε2</m:t>
                   </m:r>
                 </m:sub>
               </m:sSub>
@@ -4127,16 +4113,7 @@
                       <w:szCs w:val="24"/>
                       <w:lang w:val="en-US"/>
                     </w:rPr>
-                    <m:t>δ</m:t>
-                  </m:r>
-                  <m:r>
-                    <w:rPr>
-                      <w:rFonts w:ascii="Cambria Math" w:hAnsi="Cambria Math" w:cs="Times New Roman"/>
-                      <w:sz w:val="24"/>
-                      <w:szCs w:val="24"/>
-                      <w:lang w:val="en-US"/>
-                    </w:rPr>
-                    <m:t>2</m:t>
+                    <m:t>δ2</m:t>
                   </m:r>
                 </m:sub>
               </m:sSub>
@@ -4173,7 +4150,7 @@
                       <w:szCs w:val="24"/>
                       <w:lang w:val="en-US"/>
                     </w:rPr>
-                    <m:t>δ2</m:t>
+                    <m:t>2</m:t>
                   </m:r>
                 </m:sub>
               </m:sSub>
@@ -4248,8 +4225,9 @@
                       <w:rFonts w:ascii="Cambria Math" w:hAnsi="Cambria Math" w:cs="Times New Roman"/>
                       <w:sz w:val="24"/>
                       <w:szCs w:val="24"/>
-                    </w:rPr>
-                    <m:t>δ</m:t>
+                      <w:lang w:val="en-US"/>
+                    </w:rPr>
+                    <m:t>η</m:t>
                   </m:r>
                 </m:e>
                 <m:sub>
@@ -4388,8 +4366,6 @@
                     </w:rPr>
                     <m:t>p</m:t>
                   </m:r>
-                  <w:bookmarkStart w:id="0" w:name="_GoBack"/>
-                  <w:bookmarkEnd w:id="0"/>
                 </m:sub>
               </m:sSub>
             </m:sup>
@@ -4956,7 +4932,18 @@
           <w:sz w:val="24"/>
           <w:szCs w:val="24"/>
         </w:rPr>
-        <w:t xml:space="preserve"> is the covariance among categories for a given spatial or spatio-temporal process </w:t>
+        <w:t xml:space="preserve"> is the covarianc</w:t>
+      </w:r>
+      <w:bookmarkStart w:id="0" w:name="_GoBack"/>
+      <w:bookmarkEnd w:id="0"/>
+      <w:r>
+        <w:rPr>
+          <w:rFonts w:ascii="Times New Roman" w:eastAsiaTheme="minorEastAsia" w:hAnsi="Times New Roman" w:cs="Times New Roman"/>
+          <w:iCs/>
+          <w:sz w:val="24"/>
+          <w:szCs w:val="24"/>
+        </w:rPr>
+        <w:t xml:space="preserve">e among categories for a given spatial or spatio-temporal process </w:t>
       </w:r>
       <w:r>
         <w:rPr>
@@ -5593,27 +5580,7 @@
           <w:sz w:val="24"/>
           <w:szCs w:val="24"/>
         </w:rPr>
-        <w:t>, and a value of zero “turns off” that compo</w:t>
-      </w:r>
-      <w:proofErr w:type="spellStart"/>
-      <w:r>
-        <w:rPr>
-          <w:rFonts w:ascii="Times New Roman" w:eastAsiaTheme="minorEastAsia" w:hAnsi="Times New Roman" w:cs="Times New Roman"/>
-          <w:iCs/>
-          <w:sz w:val="24"/>
-          <w:szCs w:val="24"/>
-        </w:rPr>
-        <w:t>nent</w:t>
-      </w:r>
-      <w:proofErr w:type="spellEnd"/>
-      <w:r>
-        <w:rPr>
-          <w:rFonts w:ascii="Times New Roman" w:eastAsiaTheme="minorEastAsia" w:hAnsi="Times New Roman" w:cs="Times New Roman"/>
-          <w:iCs/>
-          <w:sz w:val="24"/>
-          <w:szCs w:val="24"/>
-        </w:rPr>
-        <w:t xml:space="preserve"> of spatial or spatio-temporal covariation.  The user controls the number of </w:t>
+        <w:t xml:space="preserve">, and a value of zero “turns off” that component of spatial or spatio-temporal covariation.  The user controls the number of </w:t>
       </w:r>
       <w:r>
         <w:rPr>
@@ -7562,27 +7529,7 @@
           <w:sz w:val="24"/>
           <w:szCs w:val="24"/>
         </w:rPr>
-        <w:t xml:space="preserve"> is the expone</w:t>
-      </w:r>
-      <w:proofErr w:type="spellStart"/>
-      <w:r>
-        <w:rPr>
-          <w:rFonts w:ascii="Times New Roman" w:eastAsiaTheme="minorEastAsia" w:hAnsi="Times New Roman" w:cs="Times New Roman"/>
-          <w:iCs/>
-          <w:sz w:val="24"/>
-          <w:szCs w:val="24"/>
-        </w:rPr>
-        <w:t>ntial</w:t>
-      </w:r>
-      <w:proofErr w:type="spellEnd"/>
-      <w:r>
-        <w:rPr>
-          <w:rFonts w:ascii="Times New Roman" w:eastAsiaTheme="minorEastAsia" w:hAnsi="Times New Roman" w:cs="Times New Roman"/>
-          <w:iCs/>
-          <w:sz w:val="24"/>
-          <w:szCs w:val="24"/>
-        </w:rPr>
-        <w:t xml:space="preserve"> function</w:t>
+        <w:t xml:space="preserve"> is the exponential function</w:t>
       </w:r>
       <w:r>
         <w:rPr>
@@ -12892,27 +12839,7 @@
           <w:sz w:val="24"/>
           <w:szCs w:val="24"/>
         </w:rPr>
-        <w:t xml:space="preserve"> (i.e., the number of individuals that are in the vicinity of sa</w:t>
-      </w:r>
-      <w:proofErr w:type="spellStart"/>
-      <w:r>
-        <w:rPr>
-          <w:rFonts w:ascii="Times New Roman" w:eastAsiaTheme="minorEastAsia" w:hAnsi="Times New Roman" w:cs="Times New Roman"/>
-          <w:iCs/>
-          <w:sz w:val="24"/>
-          <w:szCs w:val="24"/>
-        </w:rPr>
-        <w:t>mpling</w:t>
-      </w:r>
-      <w:proofErr w:type="spellEnd"/>
-      <w:r>
-        <w:rPr>
-          <w:rFonts w:ascii="Times New Roman" w:eastAsiaTheme="minorEastAsia" w:hAnsi="Times New Roman" w:cs="Times New Roman"/>
-          <w:iCs/>
-          <w:sz w:val="24"/>
-          <w:szCs w:val="24"/>
-        </w:rPr>
-        <w:t xml:space="preserve"> in habitat that is occupied), and </w:t>
+        <w:t xml:space="preserve"> (i.e., the number of individuals that are in the vicinity of sampling in habitat that is occupied), and </w:t>
       </w:r>
       <m:oMath>
         <m:r>
@@ -18463,7 +18390,7 @@
           <w:sz w:val="24"/>
           <w:szCs w:val="24"/>
         </w:rPr>
-        <w:t>Relationship to other named models</w:t>
+        <w:t>Parameter estimation</w:t>
       </w:r>
     </w:p>
     <w:p>
@@ -18483,6 +18410,541 @@
           <w:sz w:val="24"/>
           <w:szCs w:val="24"/>
         </w:rPr>
+        <w:t xml:space="preserve">Parameters are estimated using maximum likelihood, where the maximum likelihood of fixed effects is obtained by integrating a joint likelihood function with respect to random effects </w:t>
+      </w:r>
+      <w:r>
+        <w:rPr>
+          <w:rFonts w:ascii="Times New Roman" w:eastAsiaTheme="minorEastAsia" w:hAnsi="Times New Roman" w:cs="Times New Roman"/>
+          <w:iCs/>
+          <w:sz w:val="24"/>
+          <w:szCs w:val="24"/>
+        </w:rPr>
+        <w:fldChar w:fldCharType="begin"/>
+      </w:r>
+      <w:r>
+        <w:rPr>
+          <w:rFonts w:ascii="Times New Roman" w:eastAsiaTheme="minorEastAsia" w:hAnsi="Times New Roman" w:cs="Times New Roman"/>
+          <w:iCs/>
+          <w:sz w:val="24"/>
+          <w:szCs w:val="24"/>
+        </w:rPr>
+        <w:instrText xml:space="preserve"> ADDIN ZOTERO_ITEM CSL_CITATION {"citationID":"6ndSlCAl","properties":{"formattedCitation":"(Searle et al. 1992, Gelman and Hill 2007, Thorson and Minto 2015)","plainCitation":"(Searle et al. 1992, Gelman and Hill 2007, Thorson and Minto 2015)"},"citationItems":[{"id":437,"uris":["http://zotero.org/users/251206/items/A8R986W2"],"uri":["http://zotero.org/users/251206/items/A8R986W2"],"itemData":{"id":437,"type":"book","title":"Variance components","publisher":"John Wiley &amp; Sons","publisher-place":"Hoboken, New Jersey","number-of-pages":"536","source":"Google Scholar","event-place":"Hoboken, New Jersey","author":[{"family":"Searle","given":"Shayle R."},{"family":"Casella","given":"George"},{"family":"McCulloch","given":"Charles E."}],"issued":{"date-parts":[["1992"]]}}},{"id":594,"uris":["http://zotero.org/users/251206/items/DG7GEK3J"],"uri":["http://zotero.org/users/251206/items/DG7GEK3J"],"itemData":{"id":594,"type":"book","title":"Data analysis using regression and multilevel/hierarchical models","publisher":"Cambridge University Press","publisher-place":"Cambridge, UK","source":"Google Scholar","event-place":"Cambridge, UK","author":[{"family":"Gelman","given":"A."},{"family":"Hill","given":"J."}],"issued":{"date-parts":[["2007"]]}}},{"id":3257,"uris":["http://zotero.org/users/251206/items/R2837E2S"],"uri":["http://zotero.org/users/251206/items/R2837E2S"],"itemData":{"id":3257,"type":"article-journal","title":"Mixed effects: a unifying framework for statistical modelling in fisheries biology","container-title":"ICES Journal of Marine Science: Journal du Conseil","page":"1245-1256","volume":"72","issue":"5","source":"icesjms.oxfordjournals.org","abstract":"Fisheries biology encompasses a tremendous diversity of research questions, methods, and models. Many sub-fields use observational or experimental data to make inference about biological characteristics that are not directly observed (called “latent states”), such as heritability of phenotypic traits, habitat suitability, and population densities to name a few. Latent states will generally cause model residuals to be correlated, violating the assumption of statistical independence made in many statistical modelling approaches. In this exposition, we argue that mixed-effect modelling (i) is an important and generic solution to non-independence caused by latent states; (ii) provides a unifying framework for disparate statistical methods such as time-series, spatial, and individual-based models; and (iii) is increasingly practical to implement and customize for problem-specific models. We proceed by summarizing the distinctions between fixed and random effects, reviewing a generic approach for parameter estimation, and distinguishing general categories of non-linear mixed-effect models. We then provide four worked examples, including state-space, spatial, individual-level variability, and quantitative genetics applications (with working code for each), while providing comparison with conventional fixed-effect implementations. We conclude by summarizing directions for future research in this important framework for modelling and statistical analysis in fisheries biology.","DOI":"10.1093/icesjms/fsu213","ISSN":"1054-3139, 1095-9289","shortTitle":"Mixed effects","journalAbbreviation":"ICES J. Mar. Sci.","language":"en","author":[{"family":"Thorson","given":"James T."},{"family":"Minto","given":"Cóilín"}],"issued":{"date-parts":[["2015",6,1]]}}}],"schema":"https://github.com/citation-style-language/schema/raw/master/csl-citation.json"} </w:instrText>
+      </w:r>
+      <w:r>
+        <w:rPr>
+          <w:rFonts w:ascii="Times New Roman" w:eastAsiaTheme="minorEastAsia" w:hAnsi="Times New Roman" w:cs="Times New Roman"/>
+          <w:iCs/>
+          <w:sz w:val="24"/>
+          <w:szCs w:val="24"/>
+        </w:rPr>
+        <w:fldChar w:fldCharType="separate"/>
+      </w:r>
+      <w:r>
+        <w:rPr>
+          <w:rFonts w:ascii="Times New Roman" w:hAnsi="Times New Roman" w:cs="Times New Roman"/>
+          <w:sz w:val="24"/>
+        </w:rPr>
+        <w:t>(Searle et al. 1992, Gelman and Hill 2007, Thorson and Minto 2015)</w:t>
+      </w:r>
+      <w:r>
+        <w:rPr>
+          <w:rFonts w:ascii="Times New Roman" w:eastAsiaTheme="minorEastAsia" w:hAnsi="Times New Roman" w:cs="Times New Roman"/>
+          <w:iCs/>
+          <w:sz w:val="24"/>
+          <w:szCs w:val="24"/>
+        </w:rPr>
+        <w:fldChar w:fldCharType="end"/>
+      </w:r>
+      <w:r>
+        <w:rPr>
+          <w:rFonts w:ascii="Times New Roman" w:eastAsiaTheme="minorEastAsia" w:hAnsi="Times New Roman" w:cs="Times New Roman"/>
+          <w:iCs/>
+          <w:sz w:val="24"/>
+          <w:szCs w:val="24"/>
+        </w:rPr>
+        <w:t xml:space="preserve">.  This integral is approximated using the Laplace approximation </w:t>
+      </w:r>
+      <w:r>
+        <w:rPr>
+          <w:rFonts w:ascii="Times New Roman" w:eastAsiaTheme="minorEastAsia" w:hAnsi="Times New Roman" w:cs="Times New Roman"/>
+          <w:iCs/>
+          <w:sz w:val="24"/>
+          <w:szCs w:val="24"/>
+        </w:rPr>
+        <w:fldChar w:fldCharType="begin"/>
+      </w:r>
+      <w:r>
+        <w:rPr>
+          <w:rFonts w:ascii="Times New Roman" w:eastAsiaTheme="minorEastAsia" w:hAnsi="Times New Roman" w:cs="Times New Roman"/>
+          <w:iCs/>
+          <w:sz w:val="24"/>
+          <w:szCs w:val="24"/>
+        </w:rPr>
+        <w:instrText xml:space="preserve"> ADDIN ZOTERO_ITEM CSL_CITATION {"citationID":"20scsqhpl","properties":{"formattedCitation":"(Skaug and Fournier 2006)","plainCitation":"(Skaug and Fournier 2006)"},"citationItems":[{"id":258,"uris":["http://zotero.org/users/251206/items/6XBTQ9AH"],"uri":["http://zotero.org/users/251206/items/6XBTQ9AH"],"itemData":{"id":258,"type":"article-journal","title":"Automatic approximation of the marginal likelihood in non-Gaussian hierarchical models","container-title":"Computational Statistics &amp; Data Analysis","page":"699-709","volume":"51","issue":"2","source":"Google Scholar","author":[{"family":"Skaug","given":"Hans"},{"family":"Fournier","given":"Dave"}],"issued":{"date-parts":[["2006"]]}}}],"schema":"https://github.com/citation-style-language/schema/raw/master/csl-citation.json"} </w:instrText>
+      </w:r>
+      <w:r>
+        <w:rPr>
+          <w:rFonts w:ascii="Times New Roman" w:eastAsiaTheme="minorEastAsia" w:hAnsi="Times New Roman" w:cs="Times New Roman"/>
+          <w:iCs/>
+          <w:sz w:val="24"/>
+          <w:szCs w:val="24"/>
+        </w:rPr>
+        <w:fldChar w:fldCharType="separate"/>
+      </w:r>
+      <w:r>
+        <w:rPr>
+          <w:rFonts w:ascii="Times New Roman" w:hAnsi="Times New Roman" w:cs="Times New Roman"/>
+          <w:sz w:val="24"/>
+        </w:rPr>
+        <w:t>(Skaug and Fournier 2006)</w:t>
+      </w:r>
+      <w:r>
+        <w:rPr>
+          <w:rFonts w:ascii="Times New Roman" w:eastAsiaTheme="minorEastAsia" w:hAnsi="Times New Roman" w:cs="Times New Roman"/>
+          <w:iCs/>
+          <w:sz w:val="24"/>
+          <w:szCs w:val="24"/>
+        </w:rPr>
+        <w:fldChar w:fldCharType="end"/>
+      </w:r>
+      <w:r>
+        <w:rPr>
+          <w:rFonts w:ascii="Times New Roman" w:eastAsiaTheme="minorEastAsia" w:hAnsi="Times New Roman" w:cs="Times New Roman"/>
+          <w:iCs/>
+          <w:sz w:val="24"/>
+          <w:szCs w:val="24"/>
+        </w:rPr>
+        <w:t xml:space="preserve">, as implemented in Template Model Builder </w:t>
+      </w:r>
+      <w:r>
+        <w:rPr>
+          <w:rFonts w:ascii="Times New Roman" w:eastAsiaTheme="minorEastAsia" w:hAnsi="Times New Roman" w:cs="Times New Roman"/>
+          <w:iCs/>
+          <w:sz w:val="24"/>
+          <w:szCs w:val="24"/>
+        </w:rPr>
+        <w:fldChar w:fldCharType="begin"/>
+      </w:r>
+      <w:r>
+        <w:rPr>
+          <w:rFonts w:ascii="Times New Roman" w:eastAsiaTheme="minorEastAsia" w:hAnsi="Times New Roman" w:cs="Times New Roman"/>
+          <w:iCs/>
+          <w:sz w:val="24"/>
+          <w:szCs w:val="24"/>
+        </w:rPr>
+        <w:instrText xml:space="preserve"> ADDIN ZOTERO_ITEM CSL_CITATION {"citationID":"1q81h4kgc2","properties":{"formattedCitation":"(Kristensen et al. 2016)","plainCitation":"(Kristensen et al. 2016)"},"citationItems":[{"id":1193,"uris":["http://zotero.org/users/251206/items/R4F5M29P"],"uri":["http://zotero.org/users/251206/items/R4F5M29P"],"itemData":{"id":1193,"type":"article-journal","title":"TMB: Automatic Differentiation and Laplace Approximation","container-title":"Journal of Statistical Software","page":"1-21","volume":"70","issue":"5","DOI":"10.18637/jss.v070.i05","author":[{"family":"Kristensen","given":"Kasper"},{"family":"Nielsen","given":"Anders"},{"family":"Berg","given":"Casper W."},{"family":"Skaug","given":"Hans"},{"family":"Bell","given":"Bradley M."}],"issued":{"date-parts":[["2016"]]}}}],"schema":"https://github.com/citation-style-language/schema/raw/master/csl-citation.json"} </w:instrText>
+      </w:r>
+      <w:r>
+        <w:rPr>
+          <w:rFonts w:ascii="Times New Roman" w:eastAsiaTheme="minorEastAsia" w:hAnsi="Times New Roman" w:cs="Times New Roman"/>
+          <w:iCs/>
+          <w:sz w:val="24"/>
+          <w:szCs w:val="24"/>
+        </w:rPr>
+        <w:fldChar w:fldCharType="separate"/>
+      </w:r>
+      <w:r>
+        <w:rPr>
+          <w:rFonts w:ascii="Times New Roman" w:hAnsi="Times New Roman" w:cs="Times New Roman"/>
+          <w:sz w:val="24"/>
+        </w:rPr>
+        <w:t>(Kristensen et al. 2016)</w:t>
+      </w:r>
+      <w:r>
+        <w:rPr>
+          <w:rFonts w:ascii="Times New Roman" w:eastAsiaTheme="minorEastAsia" w:hAnsi="Times New Roman" w:cs="Times New Roman"/>
+          <w:iCs/>
+          <w:sz w:val="24"/>
+          <w:szCs w:val="24"/>
+        </w:rPr>
+        <w:fldChar w:fldCharType="end"/>
+      </w:r>
+      <w:r>
+        <w:rPr>
+          <w:rFonts w:ascii="Times New Roman" w:eastAsiaTheme="minorEastAsia" w:hAnsi="Times New Roman" w:cs="Times New Roman"/>
+          <w:iCs/>
+          <w:sz w:val="24"/>
+          <w:szCs w:val="24"/>
+        </w:rPr>
+        <w:t xml:space="preserve">.  The likelihood is then optimized in the R statistical environment </w:t>
+      </w:r>
+      <w:r>
+        <w:rPr>
+          <w:rFonts w:ascii="Times New Roman" w:eastAsiaTheme="minorEastAsia" w:hAnsi="Times New Roman" w:cs="Times New Roman"/>
+          <w:iCs/>
+          <w:sz w:val="24"/>
+          <w:szCs w:val="24"/>
+        </w:rPr>
+        <w:fldChar w:fldCharType="begin"/>
+      </w:r>
+      <w:r>
+        <w:rPr>
+          <w:rFonts w:ascii="Times New Roman" w:eastAsiaTheme="minorEastAsia" w:hAnsi="Times New Roman" w:cs="Times New Roman"/>
+          <w:iCs/>
+          <w:sz w:val="24"/>
+          <w:szCs w:val="24"/>
+        </w:rPr>
+        <w:instrText xml:space="preserve"> ADDIN ZOTERO_ITEM CSL_CITATION {"citationID":"28q4kus7gf","properties":{"formattedCitation":"(R Core Team 2017)","plainCitation":"(R Core Team 2017)"},"citationItems":[{"id":4350,"uris":["http://zotero.org/users/251206/items/JSXMSK8V"],"uri":["http://zotero.org/users/251206/items/JSXMSK8V"],"itemData":{"id":4350,"type":"book","title":"R: A Language and Environment for Statistical Computing","publisher":"R Foundation for Statistical Computing","publisher-place":"Vienna, Austria","event-place":"Vienna, Austria","URL":"https://www.R-project.org/","author":[{"literal":"R Core Team"}],"issued":{"date-parts":[["2017"]]}}}],"schema":"https://github.com/citation-style-language/schema/raw/master/csl-citation.json"} </w:instrText>
+      </w:r>
+      <w:r>
+        <w:rPr>
+          <w:rFonts w:ascii="Times New Roman" w:eastAsiaTheme="minorEastAsia" w:hAnsi="Times New Roman" w:cs="Times New Roman"/>
+          <w:iCs/>
+          <w:sz w:val="24"/>
+          <w:szCs w:val="24"/>
+        </w:rPr>
+        <w:fldChar w:fldCharType="separate"/>
+      </w:r>
+      <w:r>
+        <w:rPr>
+          <w:rFonts w:ascii="Times New Roman" w:hAnsi="Times New Roman" w:cs="Times New Roman"/>
+          <w:sz w:val="24"/>
+        </w:rPr>
+        <w:t>(R Core Team 2017)</w:t>
+      </w:r>
+      <w:r>
+        <w:rPr>
+          <w:rFonts w:ascii="Times New Roman" w:eastAsiaTheme="minorEastAsia" w:hAnsi="Times New Roman" w:cs="Times New Roman"/>
+          <w:iCs/>
+          <w:sz w:val="24"/>
+          <w:szCs w:val="24"/>
+        </w:rPr>
+        <w:fldChar w:fldCharType="end"/>
+      </w:r>
+      <w:r>
+        <w:rPr>
+          <w:rFonts w:ascii="Times New Roman" w:eastAsiaTheme="minorEastAsia" w:hAnsi="Times New Roman" w:cs="Times New Roman"/>
+          <w:iCs/>
+          <w:sz w:val="24"/>
+          <w:szCs w:val="24"/>
+        </w:rPr>
+        <w:t xml:space="preserve">, and standard errors are obtained using a generalization of the delta method </w:t>
+      </w:r>
+      <w:r>
+        <w:rPr>
+          <w:rFonts w:ascii="Times New Roman" w:eastAsiaTheme="minorEastAsia" w:hAnsi="Times New Roman" w:cs="Times New Roman"/>
+          <w:iCs/>
+          <w:sz w:val="24"/>
+          <w:szCs w:val="24"/>
+        </w:rPr>
+        <w:fldChar w:fldCharType="begin"/>
+      </w:r>
+      <w:r>
+        <w:rPr>
+          <w:rFonts w:ascii="Times New Roman" w:eastAsiaTheme="minorEastAsia" w:hAnsi="Times New Roman" w:cs="Times New Roman"/>
+          <w:iCs/>
+          <w:sz w:val="24"/>
+          <w:szCs w:val="24"/>
+        </w:rPr>
+        <w:instrText xml:space="preserve"> ADDIN ZOTERO_ITEM CSL_CITATION {"citationID":"bac223q4n","properties":{"formattedCitation":"(Kass and Steffey 1989)","plainCitation":"(Kass and Steffey 1989)"},"citationItems":[{"id":3380,"uris":["http://zotero.org/users/251206/items/4HV9HG9V"],"uri":["http://zotero.org/users/251206/items/4HV9HG9V"],"itemData":{"id":3380,"type":"article-journal","title":"Approximate bayesian inference in conditionally independent hierarchical models (parametric empirical bayes models)","container-title":"Journal of the American Statistical Association","page":"717-726","volume":"84","issue":"407","source":"JSTOR","abstract":"We consider two-stage models of the kind used in parametric empirical Bayes (PEB) methodology, calling them conditionally independent hierarchical models. We suppose that there are k \"units,\" which may be experimental subjects, cities, study centers, etcetera. At the first stage, the observation vectors Yi for units i = 1,...,k are independently distributed with densities p(yi</w:instrText>
+      </w:r>
+      <w:r>
+        <w:rPr>
+          <w:rFonts w:ascii="Cambria Math" w:eastAsiaTheme="minorEastAsia" w:hAnsi="Cambria Math" w:cs="Cambria Math"/>
+          <w:iCs/>
+          <w:sz w:val="24"/>
+          <w:szCs w:val="24"/>
+        </w:rPr>
+        <w:instrText>∣</w:instrText>
+      </w:r>
+      <w:r>
+        <w:rPr>
+          <w:rFonts w:ascii="Times New Roman" w:eastAsiaTheme="minorEastAsia" w:hAnsi="Times New Roman" w:cs="Times New Roman"/>
+          <w:iCs/>
+          <w:sz w:val="24"/>
+          <w:szCs w:val="24"/>
+        </w:rPr>
+        <w:instrText>θi), or more generally, p(yi</w:instrText>
+      </w:r>
+      <w:r>
+        <w:rPr>
+          <w:rFonts w:ascii="Cambria Math" w:eastAsiaTheme="minorEastAsia" w:hAnsi="Cambria Math" w:cs="Cambria Math"/>
+          <w:iCs/>
+          <w:sz w:val="24"/>
+          <w:szCs w:val="24"/>
+        </w:rPr>
+        <w:instrText>∣</w:instrText>
+      </w:r>
+      <w:r>
+        <w:rPr>
+          <w:rFonts w:ascii="Times New Roman" w:eastAsiaTheme="minorEastAsia" w:hAnsi="Times New Roman" w:cs="Times New Roman"/>
+          <w:iCs/>
+          <w:sz w:val="24"/>
+          <w:szCs w:val="24"/>
+        </w:rPr>
+        <w:instrText>θi, λ). At the second stage, the unit-specific parameter vectors θi are iid with densities p(θi</w:instrText>
+      </w:r>
+      <w:r>
+        <w:rPr>
+          <w:rFonts w:ascii="Cambria Math" w:eastAsiaTheme="minorEastAsia" w:hAnsi="Cambria Math" w:cs="Cambria Math"/>
+          <w:iCs/>
+          <w:sz w:val="24"/>
+          <w:szCs w:val="24"/>
+        </w:rPr>
+        <w:instrText>∣</w:instrText>
+      </w:r>
+      <w:r>
+        <w:rPr>
+          <w:rFonts w:ascii="Times New Roman" w:eastAsiaTheme="minorEastAsia" w:hAnsi="Times New Roman" w:cs="Times New Roman"/>
+          <w:iCs/>
+          <w:sz w:val="24"/>
+          <w:szCs w:val="24"/>
+        </w:rPr>
+        <w:instrText>λ). The PEB approach proceeds by regarding the second-stage distribution as a prior and noting that, if λ were known, inference about θ could be based on its posterior. Since λ is not known, the simplest PEB methods estimate the parameter λ by maximum likelihood or some variant, and then treat λ as if it were known to be equal to this estimate. Although this procedure is sometimes satisfactory, a well-known defect is that it neglects the uncertainty due to the estimation of λ. In this article we suggest that approximate Bayesian inference can provide simple and manageable solutions to this problem. In Bayesian inferences, a prior density π(·) on λ is introduced, the posterior p(λ</w:instrText>
+      </w:r>
+      <w:r>
+        <w:rPr>
+          <w:rFonts w:ascii="Cambria Math" w:eastAsiaTheme="minorEastAsia" w:hAnsi="Cambria Math" w:cs="Cambria Math"/>
+          <w:iCs/>
+          <w:sz w:val="24"/>
+          <w:szCs w:val="24"/>
+        </w:rPr>
+        <w:instrText>∣</w:instrText>
+      </w:r>
+      <w:r>
+        <w:rPr>
+          <w:rFonts w:ascii="Times New Roman" w:eastAsiaTheme="minorEastAsia" w:hAnsi="Times New Roman" w:cs="Times New Roman"/>
+          <w:iCs/>
+          <w:sz w:val="24"/>
+          <w:szCs w:val="24"/>
+        </w:rPr>
+        <w:instrText>y) is calculated, and the posterior density of θi is then equal to the expectation, with respect to p(λ</w:instrText>
+      </w:r>
+      <w:r>
+        <w:rPr>
+          <w:rFonts w:ascii="Cambria Math" w:eastAsiaTheme="minorEastAsia" w:hAnsi="Cambria Math" w:cs="Cambria Math"/>
+          <w:iCs/>
+          <w:sz w:val="24"/>
+          <w:szCs w:val="24"/>
+        </w:rPr>
+        <w:instrText>∣</w:instrText>
+      </w:r>
+      <w:r>
+        <w:rPr>
+          <w:rFonts w:ascii="Times New Roman" w:eastAsiaTheme="minorEastAsia" w:hAnsi="Times New Roman" w:cs="Times New Roman"/>
+          <w:iCs/>
+          <w:sz w:val="24"/>
+          <w:szCs w:val="24"/>
+        </w:rPr>
+        <w:instrText>y), of the conditional posterior p(θi</w:instrText>
+      </w:r>
+      <w:r>
+        <w:rPr>
+          <w:rFonts w:ascii="Cambria Math" w:eastAsiaTheme="minorEastAsia" w:hAnsi="Cambria Math" w:cs="Cambria Math"/>
+          <w:iCs/>
+          <w:sz w:val="24"/>
+          <w:szCs w:val="24"/>
+        </w:rPr>
+        <w:instrText>∣</w:instrText>
+      </w:r>
+      <w:r>
+        <w:rPr>
+          <w:rFonts w:ascii="Times New Roman" w:eastAsiaTheme="minorEastAsia" w:hAnsi="Times New Roman" w:cs="Times New Roman"/>
+          <w:iCs/>
+          <w:sz w:val="24"/>
+          <w:szCs w:val="24"/>
+        </w:rPr>
+        <w:instrText xml:space="preserve"> yi, λ). From the Bayesian point of view, the PEB estimate is of interest because it is a first-order approximation to the posterior mean [having an error of order O(k-1)]. Letting Eλ and Vλ denote the expectation and variance with respect to p(λ</w:instrText>
+      </w:r>
+      <w:r>
+        <w:rPr>
+          <w:rFonts w:ascii="Cambria Math" w:eastAsiaTheme="minorEastAsia" w:hAnsi="Cambria Math" w:cs="Cambria Math"/>
+          <w:iCs/>
+          <w:sz w:val="24"/>
+          <w:szCs w:val="24"/>
+        </w:rPr>
+        <w:instrText>∣</w:instrText>
+      </w:r>
+      <w:r>
+        <w:rPr>
+          <w:rFonts w:ascii="Times New Roman" w:eastAsiaTheme="minorEastAsia" w:hAnsi="Times New Roman" w:cs="Times New Roman"/>
+          <w:iCs/>
+          <w:sz w:val="24"/>
+          <w:szCs w:val="24"/>
+        </w:rPr>
+        <w:instrText>y), we may write the posterior variance of θi as V(θi</w:instrText>
+      </w:r>
+      <w:r>
+        <w:rPr>
+          <w:rFonts w:ascii="Cambria Math" w:eastAsiaTheme="minorEastAsia" w:hAnsi="Cambria Math" w:cs="Cambria Math"/>
+          <w:iCs/>
+          <w:sz w:val="24"/>
+          <w:szCs w:val="24"/>
+        </w:rPr>
+        <w:instrText>∣</w:instrText>
+      </w:r>
+      <w:r>
+        <w:rPr>
+          <w:rFonts w:ascii="Times New Roman" w:eastAsiaTheme="minorEastAsia" w:hAnsi="Times New Roman" w:cs="Times New Roman"/>
+          <w:iCs/>
+          <w:sz w:val="24"/>
+          <w:szCs w:val="24"/>
+        </w:rPr>
+        <w:instrText>y) = Eλ{V(θi</w:instrText>
+      </w:r>
+      <w:r>
+        <w:rPr>
+          <w:rFonts w:ascii="Cambria Math" w:eastAsiaTheme="minorEastAsia" w:hAnsi="Cambria Math" w:cs="Cambria Math"/>
+          <w:iCs/>
+          <w:sz w:val="24"/>
+          <w:szCs w:val="24"/>
+        </w:rPr>
+        <w:instrText>∣</w:instrText>
+      </w:r>
+      <w:r>
+        <w:rPr>
+          <w:rFonts w:ascii="Times New Roman" w:eastAsiaTheme="minorEastAsia" w:hAnsi="Times New Roman" w:cs="Times New Roman"/>
+          <w:iCs/>
+          <w:sz w:val="24"/>
+          <w:szCs w:val="24"/>
+        </w:rPr>
+        <w:instrText xml:space="preserve"> yi, λ)} + Vλ{E(θi</w:instrText>
+      </w:r>
+      <w:r>
+        <w:rPr>
+          <w:rFonts w:ascii="Cambria Math" w:eastAsiaTheme="minorEastAsia" w:hAnsi="Cambria Math" w:cs="Cambria Math"/>
+          <w:iCs/>
+          <w:sz w:val="24"/>
+          <w:szCs w:val="24"/>
+        </w:rPr>
+        <w:instrText>∣</w:instrText>
+      </w:r>
+      <w:r>
+        <w:rPr>
+          <w:rFonts w:ascii="Times New Roman" w:eastAsiaTheme="minorEastAsia" w:hAnsi="Times New Roman" w:cs="Times New Roman"/>
+          <w:iCs/>
+          <w:sz w:val="24"/>
+          <w:szCs w:val="24"/>
+        </w:rPr>
+        <w:instrText xml:space="preserve"> yi, λ)}. The conditional posterior variance $V(\\theta_i\\mid y_i, \\hat\\lambda)$, where $\\hat\\lambda$ is the maximum likelihood estimator, approximates only the first term. When we include an approximation to the second term we obtain a first-order approximation to the posterior variance itself. In many examples, this elementary method, incorporating approximations to both terms, will substantially account for the estimation of λ. We briefly consider second-order approximations, noting that the work of Deely and Lindley (1981) may be extended using expansions derived by Lindley (1980), Mosteller and Wallace (1964), Tierney and Kadane (1986), and Tierney, Kass, and Kadane (1989). We suggest that second-order approximations provide rough and, often, easily computed assessments of accuracy of first-order approximations. Although we confine our data-analytical examples to simple models, we believe the methods will be useful in general settings. An important area of application is longitudinal data analysis.","DOI":"10.2307/2289653","ISSN":"0162-1459","journalAbbreviation":"Journal of the American Statistical Association","author":[{"family":"Kass","given":"Robert E."},{"family":"Steffey","given":"Duane"}],"issued":{"date-parts":[["1989"]]}}}],"schema":"https://github.com/citation-style-language/schema/raw/master/csl-citation.json"} </w:instrText>
+      </w:r>
+      <w:r>
+        <w:rPr>
+          <w:rFonts w:ascii="Times New Roman" w:eastAsiaTheme="minorEastAsia" w:hAnsi="Times New Roman" w:cs="Times New Roman"/>
+          <w:iCs/>
+          <w:sz w:val="24"/>
+          <w:szCs w:val="24"/>
+        </w:rPr>
+        <w:fldChar w:fldCharType="separate"/>
+      </w:r>
+      <w:r>
+        <w:rPr>
+          <w:rFonts w:ascii="Times New Roman" w:hAnsi="Times New Roman" w:cs="Times New Roman"/>
+          <w:sz w:val="24"/>
+        </w:rPr>
+        <w:t>(Kass and Steffey 1989)</w:t>
+      </w:r>
+      <w:r>
+        <w:rPr>
+          <w:rFonts w:ascii="Times New Roman" w:eastAsiaTheme="minorEastAsia" w:hAnsi="Times New Roman" w:cs="Times New Roman"/>
+          <w:iCs/>
+          <w:sz w:val="24"/>
+          <w:szCs w:val="24"/>
+        </w:rPr>
+        <w:fldChar w:fldCharType="end"/>
+      </w:r>
+      <w:r>
+        <w:rPr>
+          <w:rFonts w:ascii="Times New Roman" w:eastAsiaTheme="minorEastAsia" w:hAnsi="Times New Roman" w:cs="Times New Roman"/>
+          <w:iCs/>
+          <w:sz w:val="24"/>
+          <w:szCs w:val="24"/>
+        </w:rPr>
+        <w:t xml:space="preserve">.  Derived quantities calculated via a nonlinear transformation of random effects can be bias-corrected using the epsilon-method </w:t>
+      </w:r>
+      <w:r>
+        <w:rPr>
+          <w:rFonts w:ascii="Times New Roman" w:eastAsiaTheme="minorEastAsia" w:hAnsi="Times New Roman" w:cs="Times New Roman"/>
+          <w:iCs/>
+          <w:sz w:val="24"/>
+          <w:szCs w:val="24"/>
+        </w:rPr>
+        <w:fldChar w:fldCharType="begin"/>
+      </w:r>
+      <w:r>
+        <w:rPr>
+          <w:rFonts w:ascii="Times New Roman" w:eastAsiaTheme="minorEastAsia" w:hAnsi="Times New Roman" w:cs="Times New Roman"/>
+          <w:iCs/>
+          <w:sz w:val="24"/>
+          <w:szCs w:val="24"/>
+        </w:rPr>
+        <w:instrText xml:space="preserve"> ADDIN ZOTERO_ITEM CSL_CITATION {"citationID":"1ih46j8o9j","properties":{"formattedCitation":"(Tierney et al. 1989, Thorson and Kristensen 2016)","plainCitation":"(Tierney et al. 1989, Thorson and Kristensen 2016)"},"citationItems":[{"id":423,"uris":["http://zotero.org/users/251206/items/A2ACEGSW"],"uri":["http://zotero.org/users/251206/items/A2ACEGSW"],"itemData":{"id":423,"type":"article-journal","title":"Fully exponential Laplace approximations to expectations and variances of nonpositive functions","container-title":"Journal of the American Statistical Association","page":"710–716","volume":"84","issue":"407","source":"Google Scholar","author":[{"family":"Tierney","given":"Luke"},{"family":"Kass","given":"Robert E."},{"family":"Kadane","given":"Joseph B."}],"issued":{"date-parts":[["1989"]]}}},{"id":401,"uris":["http://zotero.org/users/251206/items/KFIR6BFP"],"uri":["http://zotero.org/users/251206/items/KFIR6BFP"],"itemData":{"id":401,"type":"article-journal","title":"Implementing a generic method for bias correction in statistical models using random effects, with spatial and population dynamics examples","container-title":"Fisheries Research","page":"66-74","volume":"175","source":"ScienceDirect","abstract":"Statistical models play an important role in fisheries science when reconciling ecological theory with available data for wild populations or experimental studies. Ecological models increasingly include both fixed and random effects, and are often estimated using maximum likelihood techniques. Quantities of biological or management interest (“derived quantities”) are then often calculated as nonlinear functions of fixed and random effect estimates. However, the conventional “plug-in” estimator for a derived quantity in a maximum likelihood mixed-effects model will be biased whenever the estimator is calculated as a nonlinear function of random effects. We therefore describe and evaluate a new “epsilon” estimator as a generic bias-correction estimator for derived quantities. We use simulated data to compare the epsilon-method with an existing bias-correction algorithm for estimating recruitment in four configurations of an age-structured population dynamics model. This simulation experiment shows that the epsilon-method and the existing bias-correction method perform equally well in data-rich contexts, but the epsilon-method is slightly less biased in data-poor contexts. We then apply the epsilon-method to a spatial regression model when estimating an index of population abundance, and compare results with an alternative bias-correction algorithm that involves Markov-chain Monte Carlo sampling. This example shows that the epsilon-method leads to a biologically significant difference in estimates of average abundance relative to the conventional plug-in estimator, and also gives essentially identical estimates to a sample-based bias-correction estimator. The epsilon-method has been implemented by us as a generic option in the open-source Template Model Builder software, and could be adapted within other mixed-effects modeling tools such as Automatic Differentiation Model Builder for random effects. It therefore has potential to improve estimation performance for mixed-effects models throughout fisheries science.","DOI":"10.1016/j.fishres.2015.11.016","ISSN":"0165-7836","journalAbbreviation":"Fisheries Research","author":[{"family":"Thorson","given":"James T."},{"family":"Kristensen","given":"Kasper"}],"issued":{"date-parts":[["2016",3]]}}}],"schema":"https://github.com/citation-style-language/schema/raw/master/csl-citation.json"} </w:instrText>
+      </w:r>
+      <w:r>
+        <w:rPr>
+          <w:rFonts w:ascii="Times New Roman" w:eastAsiaTheme="minorEastAsia" w:hAnsi="Times New Roman" w:cs="Times New Roman"/>
+          <w:iCs/>
+          <w:sz w:val="24"/>
+          <w:szCs w:val="24"/>
+        </w:rPr>
+        <w:fldChar w:fldCharType="separate"/>
+      </w:r>
+      <w:r>
+        <w:rPr>
+          <w:rFonts w:ascii="Times New Roman" w:hAnsi="Times New Roman" w:cs="Times New Roman"/>
+          <w:sz w:val="24"/>
+        </w:rPr>
+        <w:t>(Tierney et al. 1989, Thorson and Kristensen 2016)</w:t>
+      </w:r>
+      <w:r>
+        <w:rPr>
+          <w:rFonts w:ascii="Times New Roman" w:eastAsiaTheme="minorEastAsia" w:hAnsi="Times New Roman" w:cs="Times New Roman"/>
+          <w:iCs/>
+          <w:sz w:val="24"/>
+          <w:szCs w:val="24"/>
+        </w:rPr>
+        <w:fldChar w:fldCharType="end"/>
+      </w:r>
+      <w:r>
+        <w:rPr>
+          <w:rFonts w:ascii="Times New Roman" w:eastAsiaTheme="minorEastAsia" w:hAnsi="Times New Roman" w:cs="Times New Roman"/>
+          <w:iCs/>
+          <w:sz w:val="24"/>
+          <w:szCs w:val="24"/>
+        </w:rPr>
+        <w:t xml:space="preserve">.   </w:t>
+      </w:r>
+    </w:p>
+    <w:p>
+      <w:pPr>
+        <w:spacing w:after="0" w:line="480" w:lineRule="auto"/>
+        <w:rPr>
+          <w:rFonts w:ascii="Times New Roman" w:eastAsiaTheme="minorEastAsia" w:hAnsi="Times New Roman" w:cs="Times New Roman"/>
+          <w:b/>
+          <w:iCs/>
+          <w:sz w:val="24"/>
+          <w:szCs w:val="24"/>
+        </w:rPr>
+      </w:pPr>
+      <w:r>
+        <w:rPr>
+          <w:rFonts w:ascii="Times New Roman" w:eastAsiaTheme="minorEastAsia" w:hAnsi="Times New Roman" w:cs="Times New Roman"/>
+          <w:b/>
+          <w:iCs/>
+          <w:sz w:val="24"/>
+          <w:szCs w:val="24"/>
+        </w:rPr>
+        <w:t>Relationship to other named models</w:t>
+      </w:r>
+    </w:p>
+    <w:p>
+      <w:pPr>
+        <w:spacing w:after="0" w:line="480" w:lineRule="auto"/>
+        <w:rPr>
+          <w:rFonts w:ascii="Times New Roman" w:eastAsiaTheme="minorEastAsia" w:hAnsi="Times New Roman" w:cs="Times New Roman"/>
+          <w:iCs/>
+          <w:sz w:val="24"/>
+          <w:szCs w:val="24"/>
+        </w:rPr>
+      </w:pPr>
+      <w:r>
+        <w:rPr>
+          <w:rFonts w:ascii="Times New Roman" w:eastAsiaTheme="minorEastAsia" w:hAnsi="Times New Roman" w:cs="Times New Roman"/>
+          <w:iCs/>
+          <w:sz w:val="24"/>
+          <w:szCs w:val="24"/>
+        </w:rPr>
+        <w:lastRenderedPageBreak/>
         <w:t>VAST can be configured to be identical to (or closely mimic) many models that have previously been published in ecology and fisheries:</w:t>
       </w:r>
     </w:p>
@@ -18766,17 +19228,7 @@
           <w:sz w:val="24"/>
           <w:szCs w:val="24"/>
         </w:rPr>
-        <w:t xml:space="preserve">If intercepts are constant among years, spatio-temporal variation follows an autoregressive process, and multiple category are modelled, then </w:t>
-      </w:r>
-      <w:r>
-        <w:rPr>
-          <w:rFonts w:ascii="Times New Roman" w:eastAsiaTheme="minorEastAsia" w:hAnsi="Times New Roman" w:cs="Times New Roman"/>
-          <w:iCs/>
-          <w:sz w:val="24"/>
-          <w:szCs w:val="24"/>
-        </w:rPr>
-        <w:lastRenderedPageBreak/>
-        <w:t>VAST is similar to spatial dynamic factor analysis</w:t>
+        <w:t>If intercepts are constant among years, spatio-temporal variation follows an autoregressive process, and multiple category are modelled, then VAST is similar to spatial dynamic factor analysis</w:t>
       </w:r>
       <w:r>
         <w:rPr>
@@ -19477,6 +19929,7 @@
               <w:sz w:val="24"/>
               <w:szCs w:val="24"/>
             </w:rPr>
+            <w:lastRenderedPageBreak/>
             <m:t>I</m:t>
           </m:r>
           <m:d>
@@ -20470,7 +20923,6 @@
           <w:sz w:val="24"/>
           <w:szCs w:val="24"/>
         </w:rPr>
-        <w:lastRenderedPageBreak/>
         <w:t xml:space="preserve">where </w:t>
       </w:r>
       <m:oMath>
@@ -21161,6 +21613,7 @@
           <w:sz w:val="24"/>
           <w:szCs w:val="24"/>
         </w:rPr>
+        <w:lastRenderedPageBreak/>
         <w:t>List of features</w:t>
       </w:r>
     </w:p>
@@ -21337,7 +21790,6 @@
           <w:sz w:val="24"/>
           <w:szCs w:val="24"/>
         </w:rPr>
-        <w:lastRenderedPageBreak/>
         <w:t>Basic features in a spatio-temporal generalized linear mixed model (GLMM)</w:t>
       </w:r>
     </w:p>
@@ -21761,6 +22213,7 @@
           <w:sz w:val="24"/>
           <w:szCs w:val="24"/>
         </w:rPr>
+        <w:lastRenderedPageBreak/>
         <w:t xml:space="preserve">Calculating one of many possible “derived quantities”, including range shift, effective area occupied, abundance indices, covariance among categories within a multivariate model, or synchrony among categories.  </w:t>
       </w:r>
     </w:p>
@@ -21880,7 +22333,6 @@
           <w:sz w:val="24"/>
           <w:szCs w:val="24"/>
         </w:rPr>
-        <w:lastRenderedPageBreak/>
         <w:t xml:space="preserve">Including a “multivariate” structure with multiple responses that </w:t>
       </w:r>
       <w:proofErr w:type="spellStart"/>
@@ -22084,6 +22536,7 @@
           <w:sz w:val="24"/>
           <w:szCs w:val="24"/>
         </w:rPr>
+        <w:lastRenderedPageBreak/>
         <w:t>There are two basic problems that are often encountered during spatio-temporal delta-GLMMs:</w:t>
       </w:r>
     </w:p>
@@ -22845,7 +23298,6 @@
           <w:sz w:val="24"/>
           <w:szCs w:val="24"/>
         </w:rPr>
-        <w:lastRenderedPageBreak/>
         <w:t>Encounter rates</w:t>
       </w:r>
       <w:r>
@@ -23442,6 +23894,7 @@
           <w:sz w:val="24"/>
           <w:szCs w:val="24"/>
         </w:rPr>
+        <w:lastRenderedPageBreak/>
         <w:t>Then check what parameters are being estimated near an upper or lower boundary.</w:t>
       </w:r>
     </w:p>
@@ -23537,7 +23990,23 @@
           <w:rFonts w:ascii="Times New Roman" w:hAnsi="Times New Roman" w:cs="Times New Roman"/>
           <w:sz w:val="24"/>
         </w:rPr>
-        <w:t xml:space="preserve">Lindgren, F. 2012. Continuous domain spatial models in R-INLA. ISBA Bull. </w:t>
+        <w:t>Gelman, A., and Hill, J. 2007. Data analysis using regression and multilevel/hierarchical models. Cambridge University Press, Cambridge, UK.</w:t>
+      </w:r>
+    </w:p>
+    <w:p>
+      <w:pPr>
+        <w:pStyle w:val="Bibliography"/>
+        <w:rPr>
+          <w:rFonts w:ascii="Times New Roman" w:hAnsi="Times New Roman" w:cs="Times New Roman"/>
+          <w:sz w:val="24"/>
+        </w:rPr>
+      </w:pPr>
+      <w:r>
+        <w:rPr>
+          <w:rFonts w:ascii="Times New Roman" w:hAnsi="Times New Roman" w:cs="Times New Roman"/>
+          <w:sz w:val="24"/>
+        </w:rPr>
+        <w:t xml:space="preserve">Kass, R.E., and Steffey, D. 1989. Approximate bayesian inference in conditionally independent hierarchical models (parametric empirical bayes models). J. Am. Stat. Assoc. </w:t>
       </w:r>
       <w:r>
         <w:rPr>
@@ -23546,14 +24015,14 @@
           <w:bCs/>
           <w:sz w:val="24"/>
         </w:rPr>
-        <w:t>19</w:t>
+        <w:t>84</w:t>
       </w:r>
       <w:r>
         <w:rPr>
           <w:rFonts w:ascii="Times New Roman" w:hAnsi="Times New Roman" w:cs="Times New Roman"/>
           <w:sz w:val="24"/>
         </w:rPr>
-        <w:t>(4): 14–20.</w:t>
+        <w:t>(407): 717–726. doi:10.2307/2289653.</w:t>
       </w:r>
     </w:p>
     <w:p>
@@ -23569,7 +24038,7 @@
           <w:rFonts w:ascii="Times New Roman" w:hAnsi="Times New Roman" w:cs="Times New Roman"/>
           <w:sz w:val="24"/>
         </w:rPr>
-        <w:t xml:space="preserve">Lindgren, F., Rue, H., and Lindström, J. 2011. An explicit link between Gaussian fields and Gaussian Markov random fields: the stochastic partial differential equation approach. J. R. Stat. Soc. Ser. B Stat. Methodol. </w:t>
+        <w:t xml:space="preserve">Kristensen, K., Nielsen, A., Berg, C.W., Skaug, H., and Bell, B.M. 2016. TMB: Automatic Differentiation and Laplace Approximation. J. Stat. Softw. </w:t>
       </w:r>
       <w:r>
         <w:rPr>
@@ -23578,14 +24047,14 @@
           <w:bCs/>
           <w:sz w:val="24"/>
         </w:rPr>
-        <w:t>73</w:t>
+        <w:t>70</w:t>
       </w:r>
       <w:r>
         <w:rPr>
           <w:rFonts w:ascii="Times New Roman" w:hAnsi="Times New Roman" w:cs="Times New Roman"/>
           <w:sz w:val="24"/>
         </w:rPr>
-        <w:t>(4): 423–498. doi:10.1111/j.1467-9868.2011.00777.x.</w:t>
+        <w:t>(5): 1–21. doi:10.18637/jss.v070.i05.</w:t>
       </w:r>
     </w:p>
     <w:p>
@@ -23601,7 +24070,7 @@
           <w:rFonts w:ascii="Times New Roman" w:hAnsi="Times New Roman" w:cs="Times New Roman"/>
           <w:sz w:val="24"/>
         </w:rPr>
-        <w:t xml:space="preserve">Martin, T.G., Wintle, B.A., Rhodes, J.R., Kuhnert, P.M., Field, S.A., Low-Choy, S.J., Tyre, A.J., and Possingham, H.P. 2005. Zero tolerance ecology: improving ecological inference by modelling the source of zero observations. Ecol. Lett. </w:t>
+        <w:t xml:space="preserve">Lindgren, F. 2012. Continuous domain spatial models in R-INLA. ISBA Bull. </w:t>
       </w:r>
       <w:r>
         <w:rPr>
@@ -23610,14 +24079,14 @@
           <w:bCs/>
           <w:sz w:val="24"/>
         </w:rPr>
-        <w:t>8</w:t>
+        <w:t>19</w:t>
       </w:r>
       <w:r>
         <w:rPr>
           <w:rFonts w:ascii="Times New Roman" w:hAnsi="Times New Roman" w:cs="Times New Roman"/>
           <w:sz w:val="24"/>
         </w:rPr>
-        <w:t>(11): 1235–1246.</w:t>
+        <w:t>(4): 14–20.</w:t>
       </w:r>
     </w:p>
     <w:p>
@@ -23633,7 +24102,7 @@
           <w:rFonts w:ascii="Times New Roman" w:hAnsi="Times New Roman" w:cs="Times New Roman"/>
           <w:sz w:val="24"/>
         </w:rPr>
-        <w:t xml:space="preserve">Shelton, A.O., Thorson, J.T., Ward, E.J., and Feist, B.E. 2014. Spatial semiparametric models improve estimates of species abundance and distribution. Can. J. Fish. Aquat. Sci. </w:t>
+        <w:t xml:space="preserve">Lindgren, F., Rue, H., and Lindström, J. 2011. An explicit link between Gaussian fields and Gaussian Markov random fields: the stochastic partial differential equation approach. J. R. Stat. Soc. Ser. B Stat. Methodol. </w:t>
       </w:r>
       <w:r>
         <w:rPr>
@@ -23642,14 +24111,14 @@
           <w:bCs/>
           <w:sz w:val="24"/>
         </w:rPr>
-        <w:t>71</w:t>
+        <w:t>73</w:t>
       </w:r>
       <w:r>
         <w:rPr>
           <w:rFonts w:ascii="Times New Roman" w:hAnsi="Times New Roman" w:cs="Times New Roman"/>
           <w:sz w:val="24"/>
         </w:rPr>
-        <w:t>(11): 1655–1666. doi:10.1139/cjfas-2013-0508.</w:t>
+        <w:t>(4): 423–498. doi:10.1111/j.1467-9868.2011.00777.x.</w:t>
       </w:r>
     </w:p>
     <w:p>
@@ -23665,23 +24134,7 @@
           <w:rFonts w:ascii="Times New Roman" w:hAnsi="Times New Roman" w:cs="Times New Roman"/>
           <w:sz w:val="24"/>
         </w:rPr>
-        <w:t>Thorson, J.T. In press. Three problems with the conventional delta-model for biomass sampling data, and a computationally efficient alternative. Can. J. Fish. Aquat. Sci. doi:10.1139/cjfas-2017-0266.</w:t>
-      </w:r>
-    </w:p>
-    <w:p>
-      <w:pPr>
-        <w:pStyle w:val="Bibliography"/>
-        <w:rPr>
-          <w:rFonts w:ascii="Times New Roman" w:hAnsi="Times New Roman" w:cs="Times New Roman"/>
-          <w:sz w:val="24"/>
-        </w:rPr>
-      </w:pPr>
-      <w:r>
-        <w:rPr>
-          <w:rFonts w:ascii="Times New Roman" w:hAnsi="Times New Roman" w:cs="Times New Roman"/>
-          <w:sz w:val="24"/>
-        </w:rPr>
-        <w:t xml:space="preserve">Thorson, J.T., and Barnett, L.A.K. 2017. Comparing estimates of abundance trends and distribution shifts using single- and multispecies models of fishes and biogenic habitat. ICES J. Mar. Sci. </w:t>
+        <w:t xml:space="preserve">Martin, T.G., Wintle, B.A., Rhodes, J.R., Kuhnert, P.M., Field, S.A., Low-Choy, S.J., Tyre, A.J., and Possingham, H.P. 2005. Zero tolerance ecology: improving ecological inference by modelling the source of zero observations. Ecol. Lett. </w:t>
       </w:r>
       <w:r>
         <w:rPr>
@@ -23690,14 +24143,14 @@
           <w:bCs/>
           <w:sz w:val="24"/>
         </w:rPr>
-        <w:t>74</w:t>
+        <w:t>8</w:t>
       </w:r>
       <w:r>
         <w:rPr>
           <w:rFonts w:ascii="Times New Roman" w:hAnsi="Times New Roman" w:cs="Times New Roman"/>
           <w:sz w:val="24"/>
         </w:rPr>
-        <w:t>(5): 1311–1321. doi:10.1093/icesjms/fsw193.</w:t>
+        <w:t>(11): 1235–1246.</w:t>
       </w:r>
     </w:p>
     <w:p>
@@ -23713,7 +24166,7 @@
           <w:rFonts w:ascii="Times New Roman" w:hAnsi="Times New Roman" w:cs="Times New Roman"/>
           <w:sz w:val="24"/>
         </w:rPr>
-        <w:t>Thorson, J.T., Ianelli, J.N., and Kotwicki, S. In press. The relative influence of temperature and size structure on fish distribution shifts: a case study on walleye pollock in the Bering Sea. Fish Fish.</w:t>
+        <w:t>R Core Team. 2017. R: A Language and Environment for Statistical Computing. R Foundation for Statistical Computing, Vienna, Austria. Available from https://www.R-project.org/.</w:t>
       </w:r>
     </w:p>
     <w:p>
@@ -23729,7 +24182,23 @@
           <w:rFonts w:ascii="Times New Roman" w:hAnsi="Times New Roman" w:cs="Times New Roman"/>
           <w:sz w:val="24"/>
         </w:rPr>
-        <w:t xml:space="preserve">Thorson, J.T., Ianelli, J.N., Larsen, E.A., Ries, L., Scheuerell, M.D., Szuwalski, C., and Zipkin, E.F. 2016a. Joint dynamic species distribution models: a tool for community ordination and spatio-temporal monitoring. Glob. Ecol. Biogeogr. </w:t>
+        <w:t>Searle, S.R., Casella, G., and McCulloch, C.E. 1992. Variance components. John Wiley &amp; Sons, Hoboken, New Jersey.</w:t>
+      </w:r>
+    </w:p>
+    <w:p>
+      <w:pPr>
+        <w:pStyle w:val="Bibliography"/>
+        <w:rPr>
+          <w:rFonts w:ascii="Times New Roman" w:hAnsi="Times New Roman" w:cs="Times New Roman"/>
+          <w:sz w:val="24"/>
+        </w:rPr>
+      </w:pPr>
+      <w:r>
+        <w:rPr>
+          <w:rFonts w:ascii="Times New Roman" w:hAnsi="Times New Roman" w:cs="Times New Roman"/>
+          <w:sz w:val="24"/>
+        </w:rPr>
+        <w:t xml:space="preserve">Shelton, A.O., Thorson, J.T., Ward, E.J., and Feist, B.E. 2014. Spatial semiparametric models improve estimates of species abundance and distribution. Can. J. Fish. Aquat. Sci. </w:t>
       </w:r>
       <w:r>
         <w:rPr>
@@ -23738,14 +24207,14 @@
           <w:bCs/>
           <w:sz w:val="24"/>
         </w:rPr>
-        <w:t>25</w:t>
+        <w:t>71</w:t>
       </w:r>
       <w:r>
         <w:rPr>
           <w:rFonts w:ascii="Times New Roman" w:hAnsi="Times New Roman" w:cs="Times New Roman"/>
           <w:sz w:val="24"/>
         </w:rPr>
-        <w:t>(9): 1144–1158. doi:10.1111/geb.12464.</w:t>
+        <w:t>(11): 1655–1666. doi:10.1139/cjfas-2013-0508.</w:t>
       </w:r>
     </w:p>
     <w:p>
@@ -23761,7 +24230,7 @@
           <w:rFonts w:ascii="Times New Roman" w:hAnsi="Times New Roman" w:cs="Times New Roman"/>
           <w:sz w:val="24"/>
         </w:rPr>
-        <w:t xml:space="preserve">Thorson, J.T., Pinsky, M.L., and Ward, E.J. 2016b. Model-based inference for estimating shifts in species distribution, area occupied and centre of gravity. Methods Ecol. Evol. </w:t>
+        <w:t xml:space="preserve">Skaug, H., and Fournier, D. 2006. Automatic approximation of the marginal likelihood in non-Gaussian hierarchical models. Comput. Stat. Data Anal. </w:t>
       </w:r>
       <w:r>
         <w:rPr>
@@ -23770,14 +24239,14 @@
           <w:bCs/>
           <w:sz w:val="24"/>
         </w:rPr>
-        <w:t>7</w:t>
+        <w:t>51</w:t>
       </w:r>
       <w:r>
         <w:rPr>
           <w:rFonts w:ascii="Times New Roman" w:hAnsi="Times New Roman" w:cs="Times New Roman"/>
           <w:sz w:val="24"/>
         </w:rPr>
-        <w:t>(8): 990–1002. doi:10.1111/2041-210X.12567.</w:t>
+        <w:t>(2): 699–709.</w:t>
       </w:r>
     </w:p>
     <w:p>
@@ -23793,7 +24262,23 @@
           <w:rFonts w:ascii="Times New Roman" w:hAnsi="Times New Roman" w:cs="Times New Roman"/>
           <w:sz w:val="24"/>
         </w:rPr>
-        <w:t xml:space="preserve">Thorson, J.T., Rindorf, A., Gao, J., Hanselman, D.H., and Winker, H. 2016c. Density-dependent changes in effective area occupied for sea-bottom-associated marine fishes. Proc R Soc B </w:t>
+        <w:t>Thorson, J.T. In press. Three problems with the conventional delta-model for biomass sampling data, and a computationally efficient alternative. Can. J. Fish. Aquat. Sci. doi:10.1139/cjfas-2017-0266.</w:t>
+      </w:r>
+    </w:p>
+    <w:p>
+      <w:pPr>
+        <w:pStyle w:val="Bibliography"/>
+        <w:rPr>
+          <w:rFonts w:ascii="Times New Roman" w:hAnsi="Times New Roman" w:cs="Times New Roman"/>
+          <w:sz w:val="24"/>
+        </w:rPr>
+      </w:pPr>
+      <w:r>
+        <w:rPr>
+          <w:rFonts w:ascii="Times New Roman" w:hAnsi="Times New Roman" w:cs="Times New Roman"/>
+          <w:sz w:val="24"/>
+        </w:rPr>
+        <w:t xml:space="preserve">Thorson, J.T., and Barnett, L.A.K. 2017. Comparing estimates of abundance trends and distribution shifts using single- and multispecies models of fishes and biogenic habitat. ICES J. Mar. Sci. </w:t>
       </w:r>
       <w:r>
         <w:rPr>
@@ -23802,14 +24287,14 @@
           <w:bCs/>
           <w:sz w:val="24"/>
         </w:rPr>
-        <w:t>283</w:t>
+        <w:t>74</w:t>
       </w:r>
       <w:r>
         <w:rPr>
           <w:rFonts w:ascii="Times New Roman" w:hAnsi="Times New Roman" w:cs="Times New Roman"/>
           <w:sz w:val="24"/>
         </w:rPr>
-        <w:t>(1840): 20161853. doi:10.1098/rspb.2016.1853.</w:t>
+        <w:t>(5): 1311–1321. doi:10.1093/icesjms/fsw193.</w:t>
       </w:r>
     </w:p>
     <w:p>
@@ -23825,7 +24310,23 @@
           <w:rFonts w:ascii="Times New Roman" w:hAnsi="Times New Roman" w:cs="Times New Roman"/>
           <w:sz w:val="24"/>
         </w:rPr>
-        <w:t xml:space="preserve">Thorson, J.T., Scheuerell, M.D., Shelton, A.O., See, K.E., Skaug, H.J., and Kristensen, K. 2015a. Spatial factor analysis: a new tool for estimating joint species distributions and correlations in species range. Methods Ecol. Evol. </w:t>
+        <w:t>Thorson, J.T., Ianelli, J.N., and Kotwicki, S. In press. The relative influence of temperature and size structure on fish distribution shifts: a case study on walleye pollock in the Bering Sea. Fish Fish.</w:t>
+      </w:r>
+    </w:p>
+    <w:p>
+      <w:pPr>
+        <w:pStyle w:val="Bibliography"/>
+        <w:rPr>
+          <w:rFonts w:ascii="Times New Roman" w:hAnsi="Times New Roman" w:cs="Times New Roman"/>
+          <w:sz w:val="24"/>
+        </w:rPr>
+      </w:pPr>
+      <w:r>
+        <w:rPr>
+          <w:rFonts w:ascii="Times New Roman" w:hAnsi="Times New Roman" w:cs="Times New Roman"/>
+          <w:sz w:val="24"/>
+        </w:rPr>
+        <w:t xml:space="preserve">Thorson, J.T., Ianelli, J.N., Larsen, E.A., Ries, L., Scheuerell, M.D., Szuwalski, C., and Zipkin, E.F. 2016a. Joint dynamic species distribution models: a tool for community ordination and spatio-temporal monitoring. Glob. Ecol. Biogeogr. </w:t>
       </w:r>
       <w:r>
         <w:rPr>
@@ -23834,14 +24335,14 @@
           <w:bCs/>
           <w:sz w:val="24"/>
         </w:rPr>
-        <w:t>6</w:t>
+        <w:t>25</w:t>
       </w:r>
       <w:r>
         <w:rPr>
           <w:rFonts w:ascii="Times New Roman" w:hAnsi="Times New Roman" w:cs="Times New Roman"/>
           <w:sz w:val="24"/>
         </w:rPr>
-        <w:t>(6): 627–637. doi:10.1111/2041-210X.12359.</w:t>
+        <w:t>(9): 1144–1158. doi:10.1111/geb.12464.</w:t>
       </w:r>
     </w:p>
     <w:p>
@@ -23857,7 +24358,7 @@
           <w:rFonts w:ascii="Times New Roman" w:hAnsi="Times New Roman" w:cs="Times New Roman"/>
           <w:sz w:val="24"/>
         </w:rPr>
-        <w:t xml:space="preserve">Thorson, J.T., Shelton, A.O., Ward, E.J., and Skaug, H.J. 2015b. Geostatistical delta-generalized linear mixed models improve precision for estimated abundance indices for West Coast groundfishes. ICES J. Mar. Sci. J. Cons. </w:t>
+        <w:t xml:space="preserve">Thorson, J.T., and Kristensen, K. 2016. Implementing a generic method for bias correction in statistical models using random effects, with spatial and population dynamics examples. Fish. Res. </w:t>
       </w:r>
       <w:r>
         <w:rPr>
@@ -23866,14 +24367,14 @@
           <w:bCs/>
           <w:sz w:val="24"/>
         </w:rPr>
-        <w:t>72</w:t>
+        <w:t>175</w:t>
       </w:r>
       <w:r>
         <w:rPr>
           <w:rFonts w:ascii="Times New Roman" w:hAnsi="Times New Roman" w:cs="Times New Roman"/>
           <w:sz w:val="24"/>
         </w:rPr>
-        <w:t>(5): 1297–1310. doi:10.1093/icesjms/fsu243.</w:t>
+        <w:t>: 66–74. doi:10.1016/j.fishres.2015.11.016.</w:t>
       </w:r>
     </w:p>
     <w:p>
@@ -23889,7 +24390,7 @@
           <w:rFonts w:ascii="Times New Roman" w:hAnsi="Times New Roman" w:cs="Times New Roman"/>
           <w:sz w:val="24"/>
         </w:rPr>
-        <w:t xml:space="preserve">Thorson, J.T., Skaug, H.J., Kristensen, K., Shelton, A.O., Ward, E.J., Harms, J.H., and Benante, J.A. 2014. The importance of spatial models for estimating the strength of density dependence. Ecology </w:t>
+        <w:t xml:space="preserve">Thorson, J.T., and Minto, C. 2015. Mixed effects: a unifying framework for statistical modelling in fisheries biology. ICES J. Mar. Sci. J. Cons. </w:t>
       </w:r>
       <w:r>
         <w:rPr>
@@ -23898,6 +24399,167 @@
           <w:bCs/>
           <w:sz w:val="24"/>
         </w:rPr>
+        <w:t>72</w:t>
+      </w:r>
+      <w:r>
+        <w:rPr>
+          <w:rFonts w:ascii="Times New Roman" w:hAnsi="Times New Roman" w:cs="Times New Roman"/>
+          <w:sz w:val="24"/>
+        </w:rPr>
+        <w:t>(5): 1245–1256. doi:10.1093/icesjms/fsu213.</w:t>
+      </w:r>
+    </w:p>
+    <w:p>
+      <w:pPr>
+        <w:pStyle w:val="Bibliography"/>
+        <w:rPr>
+          <w:rFonts w:ascii="Times New Roman" w:hAnsi="Times New Roman" w:cs="Times New Roman"/>
+          <w:sz w:val="24"/>
+        </w:rPr>
+      </w:pPr>
+      <w:r>
+        <w:rPr>
+          <w:rFonts w:ascii="Times New Roman" w:hAnsi="Times New Roman" w:cs="Times New Roman"/>
+          <w:sz w:val="24"/>
+        </w:rPr>
+        <w:t xml:space="preserve">Thorson, J.T., Pinsky, M.L., and Ward, E.J. 2016b. Model-based inference for estimating shifts in species distribution, area occupied and centre of gravity. Methods Ecol. Evol. </w:t>
+      </w:r>
+      <w:r>
+        <w:rPr>
+          <w:rFonts w:ascii="Times New Roman" w:hAnsi="Times New Roman" w:cs="Times New Roman"/>
+          <w:b/>
+          <w:bCs/>
+          <w:sz w:val="24"/>
+        </w:rPr>
+        <w:t>7</w:t>
+      </w:r>
+      <w:r>
+        <w:rPr>
+          <w:rFonts w:ascii="Times New Roman" w:hAnsi="Times New Roman" w:cs="Times New Roman"/>
+          <w:sz w:val="24"/>
+        </w:rPr>
+        <w:t>(8): 990–1002. doi:10.1111/2041-210X.12567.</w:t>
+      </w:r>
+    </w:p>
+    <w:p>
+      <w:pPr>
+        <w:pStyle w:val="Bibliography"/>
+        <w:rPr>
+          <w:rFonts w:ascii="Times New Roman" w:hAnsi="Times New Roman" w:cs="Times New Roman"/>
+          <w:sz w:val="24"/>
+        </w:rPr>
+      </w:pPr>
+      <w:r>
+        <w:rPr>
+          <w:rFonts w:ascii="Times New Roman" w:hAnsi="Times New Roman" w:cs="Times New Roman"/>
+          <w:sz w:val="24"/>
+        </w:rPr>
+        <w:lastRenderedPageBreak/>
+        <w:t xml:space="preserve">Thorson, J.T., Rindorf, A., Gao, J., Hanselman, D.H., and Winker, H. 2016c. Density-dependent changes in effective area occupied for sea-bottom-associated marine fishes. Proc R Soc B </w:t>
+      </w:r>
+      <w:r>
+        <w:rPr>
+          <w:rFonts w:ascii="Times New Roman" w:hAnsi="Times New Roman" w:cs="Times New Roman"/>
+          <w:b/>
+          <w:bCs/>
+          <w:sz w:val="24"/>
+        </w:rPr>
+        <w:t>283</w:t>
+      </w:r>
+      <w:r>
+        <w:rPr>
+          <w:rFonts w:ascii="Times New Roman" w:hAnsi="Times New Roman" w:cs="Times New Roman"/>
+          <w:sz w:val="24"/>
+        </w:rPr>
+        <w:t>(1840): 20161853. doi:10.1098/rspb.2016.1853.</w:t>
+      </w:r>
+    </w:p>
+    <w:p>
+      <w:pPr>
+        <w:pStyle w:val="Bibliography"/>
+        <w:rPr>
+          <w:rFonts w:ascii="Times New Roman" w:hAnsi="Times New Roman" w:cs="Times New Roman"/>
+          <w:sz w:val="24"/>
+        </w:rPr>
+      </w:pPr>
+      <w:r>
+        <w:rPr>
+          <w:rFonts w:ascii="Times New Roman" w:hAnsi="Times New Roman" w:cs="Times New Roman"/>
+          <w:sz w:val="24"/>
+        </w:rPr>
+        <w:t xml:space="preserve">Thorson, J.T., Scheuerell, M.D., Shelton, A.O., See, K.E., Skaug, H.J., and Kristensen, K. 2015a. Spatial factor analysis: a new tool for estimating joint species distributions and correlations in species range. Methods Ecol. Evol. </w:t>
+      </w:r>
+      <w:r>
+        <w:rPr>
+          <w:rFonts w:ascii="Times New Roman" w:hAnsi="Times New Roman" w:cs="Times New Roman"/>
+          <w:b/>
+          <w:bCs/>
+          <w:sz w:val="24"/>
+        </w:rPr>
+        <w:t>6</w:t>
+      </w:r>
+      <w:r>
+        <w:rPr>
+          <w:rFonts w:ascii="Times New Roman" w:hAnsi="Times New Roman" w:cs="Times New Roman"/>
+          <w:sz w:val="24"/>
+        </w:rPr>
+        <w:t>(6): 627–637. doi:10.1111/2041-210X.12359.</w:t>
+      </w:r>
+    </w:p>
+    <w:p>
+      <w:pPr>
+        <w:pStyle w:val="Bibliography"/>
+        <w:rPr>
+          <w:rFonts w:ascii="Times New Roman" w:hAnsi="Times New Roman" w:cs="Times New Roman"/>
+          <w:sz w:val="24"/>
+        </w:rPr>
+      </w:pPr>
+      <w:r>
+        <w:rPr>
+          <w:rFonts w:ascii="Times New Roman" w:hAnsi="Times New Roman" w:cs="Times New Roman"/>
+          <w:sz w:val="24"/>
+        </w:rPr>
+        <w:t xml:space="preserve">Thorson, J.T., Shelton, A.O., Ward, E.J., and Skaug, H.J. 2015b. Geostatistical delta-generalized linear mixed models improve precision for estimated abundance indices for West Coast groundfishes. ICES J. Mar. Sci. J. Cons. </w:t>
+      </w:r>
+      <w:r>
+        <w:rPr>
+          <w:rFonts w:ascii="Times New Roman" w:hAnsi="Times New Roman" w:cs="Times New Roman"/>
+          <w:b/>
+          <w:bCs/>
+          <w:sz w:val="24"/>
+        </w:rPr>
+        <w:t>72</w:t>
+      </w:r>
+      <w:r>
+        <w:rPr>
+          <w:rFonts w:ascii="Times New Roman" w:hAnsi="Times New Roman" w:cs="Times New Roman"/>
+          <w:sz w:val="24"/>
+        </w:rPr>
+        <w:t>(5): 1297–1310. doi:10.1093/icesjms/fsu243.</w:t>
+      </w:r>
+    </w:p>
+    <w:p>
+      <w:pPr>
+        <w:pStyle w:val="Bibliography"/>
+        <w:rPr>
+          <w:rFonts w:ascii="Times New Roman" w:hAnsi="Times New Roman" w:cs="Times New Roman"/>
+          <w:sz w:val="24"/>
+        </w:rPr>
+      </w:pPr>
+      <w:r>
+        <w:rPr>
+          <w:rFonts w:ascii="Times New Roman" w:hAnsi="Times New Roman" w:cs="Times New Roman"/>
+          <w:sz w:val="24"/>
+        </w:rPr>
+        <w:t xml:space="preserve">Thorson, J.T., Skaug, H.J., Kristensen, K., Shelton, A.O., Ward, E.J., Harms, J.H., and Benante, J.A. 2014. The importance of spatial models for estimating the strength of density dependence. Ecology </w:t>
+      </w:r>
+      <w:r>
+        <w:rPr>
+          <w:rFonts w:ascii="Times New Roman" w:hAnsi="Times New Roman" w:cs="Times New Roman"/>
+          <w:b/>
+          <w:bCs/>
+          <w:sz w:val="24"/>
+        </w:rPr>
         <w:t>96</w:t>
       </w:r>
       <w:r>
@@ -23906,6 +24568,38 @@
           <w:sz w:val="24"/>
         </w:rPr>
         <w:t>(5): 1202–1212. doi:10.1890/14-0739.1.</w:t>
+      </w:r>
+    </w:p>
+    <w:p>
+      <w:pPr>
+        <w:pStyle w:val="Bibliography"/>
+        <w:rPr>
+          <w:rFonts w:ascii="Times New Roman" w:hAnsi="Times New Roman" w:cs="Times New Roman"/>
+          <w:sz w:val="24"/>
+        </w:rPr>
+      </w:pPr>
+      <w:r>
+        <w:rPr>
+          <w:rFonts w:ascii="Times New Roman" w:hAnsi="Times New Roman" w:cs="Times New Roman"/>
+          <w:sz w:val="24"/>
+        </w:rPr>
+        <w:t xml:space="preserve">Tierney, L., Kass, R.E., and Kadane, J.B. 1989. Fully exponential Laplace approximations to expectations and variances of nonpositive functions. J. Am. Stat. Assoc. </w:t>
+      </w:r>
+      <w:r>
+        <w:rPr>
+          <w:rFonts w:ascii="Times New Roman" w:hAnsi="Times New Roman" w:cs="Times New Roman"/>
+          <w:b/>
+          <w:bCs/>
+          <w:sz w:val="24"/>
+        </w:rPr>
+        <w:t>84</w:t>
+      </w:r>
+      <w:r>
+        <w:rPr>
+          <w:rFonts w:ascii="Times New Roman" w:hAnsi="Times New Roman" w:cs="Times New Roman"/>
+          <w:sz w:val="24"/>
+        </w:rPr>
+        <w:t>(407): 710–716.</w:t>
       </w:r>
     </w:p>
     <w:p>
@@ -24012,7 +24706,7 @@
           <w:rPr>
             <w:noProof/>
           </w:rPr>
-          <w:t>14</w:t>
+          <w:t>4</w:t>
         </w:r>
         <w:r>
           <w:rPr>
@@ -26241,7 +26935,7 @@
 </file>
 
 <file path=customXml/itemProps1.xml><?xml version="1.0" encoding="utf-8"?>
-<ds:datastoreItem xmlns:ds="http://schemas.openxmlformats.org/officeDocument/2006/customXml" ds:itemID="{D08D5592-7904-44B3-88B7-E058E948B885}">
+<ds:datastoreItem xmlns:ds="http://schemas.openxmlformats.org/officeDocument/2006/customXml" ds:itemID="{0517993D-BF48-4BA0-BEA4-F4A4F1326FB8}">
   <ds:schemaRefs>
     <ds:schemaRef ds:uri="http://schemas.openxmlformats.org/officeDocument/2006/bibliography"/>
   </ds:schemaRefs>

</xml_diff>

<commit_message>
more edits to new "Overview" section of User Manual
</commit_message>
<xml_diff>
--- a/examples/VAST_user_manual.docx
+++ b/examples/VAST_user_manual.docx
@@ -188,7 +188,7 @@
       <w:pPr>
         <w:spacing w:after="0" w:line="480" w:lineRule="auto"/>
         <w:rPr>
-          <w:rFonts w:ascii="Times New Roman" w:hAnsi="Times New Roman" w:cs="Times New Roman"/>
+          <w:rFonts w:ascii="Times New Roman" w:eastAsiaTheme="minorEastAsia" w:hAnsi="Times New Roman" w:cs="Times New Roman"/>
           <w:sz w:val="24"/>
           <w:szCs w:val="24"/>
         </w:rPr>
@@ -253,7 +253,23 @@
           <w:sz w:val="24"/>
           <w:szCs w:val="24"/>
         </w:rPr>
-        <w:t xml:space="preserve">.  Categories could include either multiple species, and/or multiple size/age/sex classes for each individual species.  It approximates the covariance between these multiple factors using a factor-model decomposition </w:t>
+        <w:t xml:space="preserve">.  Categories could include either multiple species, and/or multiple size/age/sex classes </w:t>
+      </w:r>
+      <w:r>
+        <w:rPr>
+          <w:rFonts w:ascii="Times New Roman" w:eastAsiaTheme="minorEastAsia" w:hAnsi="Times New Roman" w:cs="Times New Roman"/>
+          <w:sz w:val="24"/>
+          <w:szCs w:val="24"/>
+        </w:rPr>
+        <w:t>for each individual species.  VAST</w:t>
+      </w:r>
+      <w:r>
+        <w:rPr>
+          <w:rFonts w:ascii="Times New Roman" w:eastAsiaTheme="minorEastAsia" w:hAnsi="Times New Roman" w:cs="Times New Roman"/>
+          <w:sz w:val="24"/>
+          <w:szCs w:val="24"/>
+        </w:rPr>
+        <w:t xml:space="preserve"> approximates the covariance between these multiple factors using a factor-model decomposition </w:t>
       </w:r>
       <w:r>
         <w:rPr>
@@ -308,15 +324,69 @@
         <w:spacing w:after="0" w:line="480" w:lineRule="auto"/>
         <w:rPr>
           <w:rFonts w:ascii="Times New Roman" w:hAnsi="Times New Roman" w:cs="Times New Roman"/>
+          <w:sz w:val="24"/>
+          <w:szCs w:val="24"/>
+        </w:rPr>
+      </w:pPr>
+      <w:r>
+        <w:rPr>
+          <w:rFonts w:ascii="Times New Roman" w:hAnsi="Times New Roman" w:cs="Times New Roman"/>
           <w:b/>
           <w:sz w:val="24"/>
           <w:szCs w:val="24"/>
         </w:rPr>
-      </w:pPr>
+        <w:tab/>
+      </w:r>
+      <w:r>
+        <w:rPr>
+          <w:rFonts w:ascii="Times New Roman" w:hAnsi="Times New Roman" w:cs="Times New Roman"/>
+          <w:sz w:val="24"/>
+          <w:szCs w:val="24"/>
+        </w:rPr>
+        <w:t xml:space="preserve">After estimating variation in density across space, time, and among categories, VAST then predicts total abundance across a user-specified spatial domain.  This is equivalent to an </w:t>
+      </w:r>
+      <w:r>
+        <w:rPr>
+          <w:rFonts w:ascii="Times New Roman" w:hAnsi="Times New Roman" w:cs="Times New Roman"/>
+          <w:sz w:val="24"/>
+          <w:szCs w:val="24"/>
+        </w:rPr>
+        <w:lastRenderedPageBreak/>
+        <w:t>“area-weighting” approach to index standardization, and the resulting prediction of total abundance can be used an index of abundance.</w:t>
+      </w:r>
     </w:p>
     <w:p>
       <w:pPr>
         <w:spacing w:after="0" w:line="480" w:lineRule="auto"/>
+        <w:ind w:firstLine="720"/>
+        <w:rPr>
+          <w:rFonts w:ascii="Times New Roman" w:hAnsi="Times New Roman" w:cs="Times New Roman"/>
+          <w:sz w:val="24"/>
+          <w:szCs w:val="24"/>
+        </w:rPr>
+      </w:pPr>
+      <w:r>
+        <w:rPr>
+          <w:rFonts w:ascii="Times New Roman" w:eastAsiaTheme="minorEastAsia" w:hAnsi="Times New Roman" w:cs="Times New Roman"/>
+          <w:sz w:val="24"/>
+          <w:szCs w:val="24"/>
+        </w:rPr>
+        <w:t xml:space="preserve">In addition to spatial and spatio-temporal covariance among multiple categories, VAST allows users to specify either density or catchability covariates.  Both explain variation in observed catch-rate data, but VAST predicts density </w:t>
+      </w:r>
+      <w:r>
+        <w:rPr>
+          <w:rFonts w:ascii="Times New Roman" w:eastAsiaTheme="minorEastAsia" w:hAnsi="Times New Roman" w:cs="Times New Roman"/>
+          <w:sz w:val="24"/>
+          <w:szCs w:val="24"/>
+        </w:rPr>
+        <w:t xml:space="preserve">(for use in calculating the abundance index) using density covariates but not catchability covariates.  Therefore, VAST “controls for” catchability covariates when calculating an index (i.e., removes their estimated effect) while “conditioning on” density covariates when calculating an index (i.e., uses them to improve interpolated/extrapolated predictions of density).  </w:t>
+      </w:r>
+      <w:bookmarkStart w:id="1" w:name="_GoBack"/>
+      <w:bookmarkEnd w:id="1"/>
+    </w:p>
+    <w:p>
+      <w:pPr>
+        <w:spacing w:after="0" w:line="480" w:lineRule="auto"/>
         <w:rPr>
           <w:rFonts w:ascii="Times New Roman" w:hAnsi="Times New Roman" w:cs="Times New Roman"/>
           <w:b/>
@@ -324,13 +394,24 @@
           <w:szCs w:val="24"/>
         </w:rPr>
       </w:pPr>
-      <w:r>
+    </w:p>
+    <w:p>
+      <w:pPr>
+        <w:spacing w:after="0" w:line="480" w:lineRule="auto"/>
         <w:rPr>
           <w:rFonts w:ascii="Times New Roman" w:hAnsi="Times New Roman" w:cs="Times New Roman"/>
           <w:b/>
           <w:sz w:val="24"/>
           <w:szCs w:val="24"/>
         </w:rPr>
+      </w:pPr>
+      <w:r>
+        <w:rPr>
+          <w:rFonts w:ascii="Times New Roman" w:hAnsi="Times New Roman" w:cs="Times New Roman"/>
+          <w:b/>
+          <w:sz w:val="24"/>
+          <w:szCs w:val="24"/>
+        </w:rPr>
         <w:t>Linear predictors</w:t>
       </w:r>
     </w:p>
@@ -349,7 +430,6 @@
           <w:sz w:val="24"/>
           <w:szCs w:val="24"/>
         </w:rPr>
-        <w:lastRenderedPageBreak/>
         <w:t xml:space="preserve">The model potentially includes two linear predictors (because it is designed to support delta-models, which include two components).  The first linear predictor </w:t>
       </w:r>
       <m:oMath>
@@ -1207,16 +1287,7 @@
                       <w:szCs w:val="24"/>
                       <w:lang w:val="en-US"/>
                     </w:rPr>
-                    <m:t>η</m:t>
-                  </m:r>
-                  <m:r>
-                    <w:rPr>
-                      <w:rFonts w:ascii="Cambria Math" w:hAnsi="Cambria Math" w:cs="Times New Roman"/>
-                      <w:sz w:val="24"/>
-                      <w:szCs w:val="24"/>
-                      <w:lang w:val="en-US"/>
-                    </w:rPr>
-                    <m:t>1</m:t>
+                    <m:t>η1</m:t>
                   </m:r>
                 </m:sub>
               </m:sSub>
@@ -1308,16 +1379,7 @@
                   <w:szCs w:val="24"/>
                   <w:lang w:val="en-US"/>
                 </w:rPr>
-                <m:t>,</m:t>
-              </m:r>
-              <m:r>
-                <w:rPr>
-                  <w:rFonts w:ascii="Cambria Math" w:hAnsi="Cambria Math" w:cs="Times New Roman"/>
-                  <w:sz w:val="24"/>
-                  <w:szCs w:val="24"/>
-                  <w:lang w:val="en-US"/>
-                </w:rPr>
-                <m:t>f)</m:t>
+                <m:t>,f)</m:t>
               </m:r>
               <m:sSub>
                 <m:sSubPr>
@@ -3009,7 +3071,17 @@
           <w:sz w:val="24"/>
           <w:szCs w:val="24"/>
         </w:rPr>
-        <w:t xml:space="preserve"> random variation in catchability among a grouping variable (tows or vessels)</w:t>
+        <w:t xml:space="preserve"> random variation in catchability among a grouping </w:t>
+      </w:r>
+      <w:r>
+        <w:rPr>
+          <w:rFonts w:ascii="Times New Roman" w:eastAsiaTheme="minorEastAsia" w:hAnsi="Times New Roman" w:cs="Times New Roman"/>
+          <w:iCs/>
+          <w:sz w:val="24"/>
+          <w:szCs w:val="24"/>
+        </w:rPr>
+        <w:lastRenderedPageBreak/>
+        <w:t>variable (tows or vessels)</w:t>
       </w:r>
       <w:r>
         <w:rPr>
@@ -3635,16 +3707,7 @@
           <w:sz w:val="24"/>
           <w:szCs w:val="24"/>
         </w:rPr>
-        <w:t xml:space="preserve"> is the estimated impact of density covariates</w:t>
-      </w:r>
-      <w:r>
-        <w:rPr>
-          <w:rFonts w:ascii="Times New Roman" w:eastAsiaTheme="minorEastAsia" w:hAnsi="Times New Roman" w:cs="Times New Roman"/>
-          <w:iCs/>
-          <w:sz w:val="24"/>
-          <w:szCs w:val="24"/>
-        </w:rPr>
-        <w:t xml:space="preserve"> by category. </w:t>
+        <w:t xml:space="preserve"> is the estimated impact of density covariates by category. </w:t>
       </w:r>
       <m:oMath>
         <m:r>
@@ -3688,16 +3751,7 @@
           <w:sz w:val="24"/>
           <w:szCs w:val="24"/>
         </w:rPr>
-        <w:t xml:space="preserve"> </w:t>
-      </w:r>
-      <w:r>
-        <w:rPr>
-          <w:rFonts w:ascii="Times New Roman" w:eastAsiaTheme="minorEastAsia" w:hAnsi="Times New Roman" w:cs="Times New Roman"/>
-          <w:iCs/>
-          <w:sz w:val="24"/>
-          <w:szCs w:val="24"/>
-        </w:rPr>
-        <w:t xml:space="preserve">is a matrix of </w:t>
+        <w:t xml:space="preserve"> is a matrix of </w:t>
       </w:r>
       <m:oMath>
         <m:sSub>
@@ -3741,25 +3795,7 @@
           <w:sz w:val="24"/>
           <w:szCs w:val="24"/>
         </w:rPr>
-        <w:t xml:space="preserve"> measured catchability covariates that explain variation in catchability</w:t>
-      </w:r>
-      <w:r>
-        <w:rPr>
-          <w:rFonts w:ascii="Times New Roman" w:eastAsiaTheme="minorEastAsia" w:hAnsi="Times New Roman" w:cs="Times New Roman"/>
-          <w:iCs/>
-          <w:sz w:val="24"/>
-          <w:szCs w:val="24"/>
-        </w:rPr>
-        <w:t>,</w:t>
-      </w:r>
-      <w:r>
-        <w:rPr>
-          <w:rFonts w:ascii="Times New Roman" w:eastAsiaTheme="minorEastAsia" w:hAnsi="Times New Roman" w:cs="Times New Roman"/>
-          <w:iCs/>
-          <w:sz w:val="24"/>
-          <w:szCs w:val="24"/>
-        </w:rPr>
-        <w:t xml:space="preserve"> and </w:t>
+        <w:t xml:space="preserve"> measured catchability covariates that explain variation in catchability, and </w:t>
       </w:r>
       <m:oMath>
         <m:sSub>
@@ -5448,16 +5484,7 @@
           <w:sz w:val="24"/>
           <w:szCs w:val="24"/>
         </w:rPr>
-        <w:t xml:space="preserve">.  </w:t>
-      </w:r>
-      <w:r>
-        <w:rPr>
-          <w:rFonts w:ascii="Times New Roman" w:eastAsiaTheme="minorEastAsia" w:hAnsi="Times New Roman" w:cs="Times New Roman"/>
-          <w:iCs/>
-          <w:sz w:val="24"/>
-          <w:szCs w:val="24"/>
-        </w:rPr>
-        <w:t>The spatial</w:t>
+        <w:t>.  The spatial</w:t>
       </w:r>
       <w:r>
         <w:rPr>
@@ -5773,6 +5800,7 @@
           <w:bdr w:val="none" w:sz="0" w:space="0" w:color="auto" w:frame="1"/>
           <w:lang w:eastAsia="en-GB"/>
         </w:rPr>
+        <w:lastRenderedPageBreak/>
         <w:t xml:space="preserve">FieldConfig = </w:t>
       </w:r>
       <w:r>
@@ -6272,7 +6300,6 @@
           <w:sz w:val="24"/>
           <w:szCs w:val="24"/>
         </w:rPr>
-        <w:lastRenderedPageBreak/>
         <w:t xml:space="preserve">where </w:t>
       </w:r>
       <w:r>
@@ -6707,79 +6734,7 @@
           <w:sz w:val="24"/>
           <w:szCs w:val="24"/>
         </w:rPr>
-        <w:t xml:space="preserve">There are user-controlled options </w:t>
-      </w:r>
-      <w:r>
-        <w:rPr>
-          <w:rFonts w:ascii="Times New Roman" w:eastAsiaTheme="minorEastAsia" w:hAnsi="Times New Roman" w:cs="Times New Roman"/>
-          <w:iCs/>
-          <w:sz w:val="24"/>
-          <w:szCs w:val="24"/>
-        </w:rPr>
-        <w:t>that control the observation error distribution and the</w:t>
-      </w:r>
-      <w:r>
-        <w:rPr>
-          <w:rFonts w:ascii="Times New Roman" w:eastAsiaTheme="minorEastAsia" w:hAnsi="Times New Roman" w:cs="Times New Roman"/>
-          <w:iCs/>
-          <w:sz w:val="24"/>
-          <w:szCs w:val="24"/>
-        </w:rPr>
-        <w:t xml:space="preserve"> link-functions </w:t>
-      </w:r>
-      <w:r>
-        <w:rPr>
-          <w:rFonts w:ascii="Times New Roman" w:eastAsiaTheme="minorEastAsia" w:hAnsi="Times New Roman" w:cs="Times New Roman"/>
-          <w:iCs/>
-          <w:sz w:val="24"/>
-          <w:szCs w:val="24"/>
-        </w:rPr>
-        <w:t>used to</w:t>
-      </w:r>
-      <w:r>
-        <w:rPr>
-          <w:rFonts w:ascii="Times New Roman" w:eastAsiaTheme="minorEastAsia" w:hAnsi="Times New Roman" w:cs="Times New Roman"/>
-          <w:iCs/>
-          <w:sz w:val="24"/>
-          <w:szCs w:val="24"/>
-        </w:rPr>
-        <w:t xml:space="preserve"> calculate expected encounter </w:t>
-      </w:r>
-      <w:r>
-        <w:rPr>
-          <w:rFonts w:ascii="Times New Roman" w:eastAsiaTheme="minorEastAsia" w:hAnsi="Times New Roman" w:cs="Times New Roman"/>
-          <w:iCs/>
-          <w:sz w:val="24"/>
-          <w:szCs w:val="24"/>
-        </w:rPr>
-        <w:t>probabilities</w:t>
-      </w:r>
-      <w:r>
-        <w:rPr>
-          <w:rFonts w:ascii="Times New Roman" w:eastAsiaTheme="minorEastAsia" w:hAnsi="Times New Roman" w:cs="Times New Roman"/>
-          <w:iCs/>
-          <w:sz w:val="24"/>
-          <w:szCs w:val="24"/>
-        </w:rPr>
-        <w:t xml:space="preserve"> and positive catch rates </w:t>
-      </w:r>
-      <w:r>
-        <w:rPr>
-          <w:rFonts w:ascii="Times New Roman" w:eastAsiaTheme="minorEastAsia" w:hAnsi="Times New Roman" w:cs="Times New Roman"/>
-          <w:iCs/>
-          <w:sz w:val="24"/>
-          <w:szCs w:val="24"/>
-        </w:rPr>
-        <w:t>based on the</w:t>
-      </w:r>
-      <w:r>
-        <w:rPr>
-          <w:rFonts w:ascii="Times New Roman" w:eastAsiaTheme="minorEastAsia" w:hAnsi="Times New Roman" w:cs="Times New Roman"/>
-          <w:iCs/>
-          <w:sz w:val="24"/>
-          <w:szCs w:val="24"/>
-        </w:rPr>
-        <w:t xml:space="preserve"> two linear predictors.  </w:t>
+        <w:t xml:space="preserve">There are user-controlled options that control the observation error distribution and the link-functions used to calculate expected encounter probabilities and positive catch rates based on the two linear predictors.  </w:t>
       </w:r>
     </w:p>
     <w:p>
@@ -7028,6 +6983,7 @@
           <w:sz w:val="24"/>
           <w:szCs w:val="24"/>
         </w:rPr>
+        <w:lastRenderedPageBreak/>
         <w:t xml:space="preserve">There are currently four options for the link function. For the latest set of options </w:t>
       </w:r>
       <w:r>
@@ -7091,16 +7047,7 @@
           <w:sz w:val="24"/>
           <w:szCs w:val="24"/>
         </w:rPr>
-        <w:t>.</w:t>
-      </w:r>
-      <w:r>
-        <w:rPr>
-          <w:rFonts w:ascii="Times New Roman" w:eastAsiaTheme="minorEastAsia" w:hAnsi="Times New Roman" w:cs="Times New Roman"/>
-          <w:iCs/>
-          <w:sz w:val="24"/>
-          <w:szCs w:val="24"/>
-        </w:rPr>
-        <w:t xml:space="preserve">  </w:t>
+        <w:t xml:space="preserve">.  </w:t>
       </w:r>
     </w:p>
     <w:p>
@@ -8027,17 +7974,7 @@
           <w:sz w:val="24"/>
           <w:szCs w:val="24"/>
         </w:rPr>
-        <w:t xml:space="preserve"> is the exponential function </w:t>
-      </w:r>
-      <w:r>
-        <w:rPr>
-          <w:rFonts w:ascii="Times New Roman" w:eastAsiaTheme="minorEastAsia" w:hAnsi="Times New Roman" w:cs="Times New Roman"/>
-          <w:iCs/>
-          <w:sz w:val="24"/>
-          <w:szCs w:val="24"/>
-        </w:rPr>
-        <w:lastRenderedPageBreak/>
-        <w:t xml:space="preserve">of </w:t>
+        <w:t xml:space="preserve"> is the exponential function of </w:t>
       </w:r>
       <m:oMath>
         <m:sSub>
@@ -9897,7 +9834,17 @@
           <w:sz w:val="24"/>
           <w:szCs w:val="24"/>
         </w:rPr>
-        <w:t xml:space="preserve"> therefore enters as a linear offset for the expected number of individuals encountered </w:t>
+        <w:t xml:space="preserve"> therefore enters as a linear offset for the expected number of individuals </w:t>
+      </w:r>
+      <w:r>
+        <w:rPr>
+          <w:rFonts w:ascii="Times New Roman" w:eastAsiaTheme="minorEastAsia" w:hAnsi="Times New Roman" w:cs="Times New Roman"/>
+          <w:iCs/>
+          <w:sz w:val="24"/>
+          <w:szCs w:val="24"/>
+        </w:rPr>
+        <w:lastRenderedPageBreak/>
+        <w:t xml:space="preserve">encountered </w:t>
       </w:r>
       <w:r>
         <w:rPr>
@@ -10268,17 +10215,7 @@
           <w:sz w:val="24"/>
           <w:szCs w:val="24"/>
         </w:rPr>
-        <w:t xml:space="preserve">I distinguish between observation models for continuous-valued data (e.g., biomass, or numbers standardized to a fixed area), and observation models for count data (e.g., numbers </w:t>
-      </w:r>
-      <w:r>
-        <w:rPr>
-          <w:rFonts w:ascii="Times New Roman" w:eastAsiaTheme="minorEastAsia" w:hAnsi="Times New Roman" w:cs="Times New Roman"/>
-          <w:iCs/>
-          <w:sz w:val="24"/>
-          <w:szCs w:val="24"/>
-        </w:rPr>
-        <w:lastRenderedPageBreak/>
-        <w:t xml:space="preserve">treating area-swept as an offset).  However, both are parameterized such that the expectation for sampling data </w:t>
+        <w:t xml:space="preserve">I distinguish between observation models for continuous-valued data (e.g., biomass, or numbers standardized to a fixed area), and observation models for count data (e.g., numbers treating area-swept as an offset).  However, both are parameterized such that the expectation for sampling data </w:t>
       </w:r>
       <m:oMath>
         <m:r>
@@ -13021,17 +12958,7 @@
           <w:sz w:val="24"/>
           <w:szCs w:val="24"/>
         </w:rPr>
-        <w:t xml:space="preserve"> </w:t>
-      </w:r>
-      <w:r>
-        <w:rPr>
-          <w:rFonts w:ascii="Times New Roman" w:eastAsiaTheme="minorEastAsia" w:hAnsi="Times New Roman" w:cs="Times New Roman"/>
-          <w:iCs/>
-          <w:sz w:val="24"/>
-          <w:szCs w:val="24"/>
-        </w:rPr>
-        <w:lastRenderedPageBreak/>
-        <w:t xml:space="preserve">is the probability of not encountering category </w:t>
+        <w:t xml:space="preserve"> is the probability of not encountering category </w:t>
       </w:r>
       <w:r>
         <w:rPr>
@@ -13511,7 +13438,17 @@
           <w:sz w:val="24"/>
           <w:szCs w:val="24"/>
         </w:rPr>
-        <w:t xml:space="preserve">.  Outputs from this triangulated mesh can then be used to calculate the precision (inverse-covariance) matrix for a multivariate normal probability density function for the value of a spatial variable at each mesh vertex.  Specifically, the correlation  </w:t>
+        <w:t xml:space="preserve">.  Outputs from this triangulated mesh can then be used to calculate the </w:t>
+      </w:r>
+      <w:r>
+        <w:rPr>
+          <w:rFonts w:ascii="Times New Roman" w:eastAsiaTheme="minorEastAsia" w:hAnsi="Times New Roman" w:cs="Times New Roman"/>
+          <w:iCs/>
+          <w:sz w:val="24"/>
+          <w:szCs w:val="24"/>
+        </w:rPr>
+        <w:lastRenderedPageBreak/>
+        <w:t xml:space="preserve">precision (inverse-covariance) matrix for a multivariate normal probability density function for the value of a spatial variable at each mesh vertex.  Specifically, the correlation  </w:t>
       </w:r>
       <m:oMath>
         <m:sSub>
@@ -14127,15 +14064,7 @@
           <w:rFonts w:ascii="Times New Roman" w:hAnsi="Times New Roman"/>
           <w:sz w:val="24"/>
         </w:rPr>
-        <w:t xml:space="preserve"> is also separately estimated for the </w:t>
-      </w:r>
-      <w:r>
-        <w:rPr>
-          <w:rFonts w:ascii="Times New Roman" w:hAnsi="Times New Roman"/>
-          <w:sz w:val="24"/>
-        </w:rPr>
-        <w:lastRenderedPageBreak/>
-        <w:t xml:space="preserve">second linear predictor).  By default, the two degrees of freedom in </w:t>
+        <w:t xml:space="preserve"> is also separately estimated for the second linear predictor).  By default, the two degrees of freedom in </w:t>
       </w:r>
       <m:oMath>
         <m:r>
@@ -15491,6 +15420,7 @@
           <w:sz w:val="24"/>
           <w:szCs w:val="24"/>
         </w:rPr>
+        <w:lastRenderedPageBreak/>
         <w:t>There are different user-controlled options for specifying structure for intercepts or spatio-temporal variation across time, using input:</w:t>
       </w:r>
     </w:p>
@@ -17924,6 +17854,7 @@
           <w:sz w:val="24"/>
           <w:szCs w:val="24"/>
         </w:rPr>
+        <w:lastRenderedPageBreak/>
         <w:t xml:space="preserve">Random walk </w:t>
       </w:r>
       <w:r>
@@ -18317,17 +18248,7 @@
           <w:sz w:val="24"/>
           <w:szCs w:val="24"/>
         </w:rPr>
-        <w:t xml:space="preserve">.  This integral is </w:t>
-      </w:r>
-      <w:r>
-        <w:rPr>
-          <w:rFonts w:ascii="Times New Roman" w:eastAsiaTheme="minorEastAsia" w:hAnsi="Times New Roman" w:cs="Times New Roman"/>
-          <w:iCs/>
-          <w:sz w:val="24"/>
-          <w:szCs w:val="24"/>
-        </w:rPr>
-        <w:lastRenderedPageBreak/>
-        <w:t xml:space="preserve">approximated using the Laplace approximation </w:t>
+        <w:t xml:space="preserve">.  This integral is approximated using the Laplace approximation </w:t>
       </w:r>
       <w:r>
         <w:rPr>
@@ -18979,6 +18900,7 @@
           <w:sz w:val="24"/>
           <w:szCs w:val="24"/>
         </w:rPr>
+        <w:lastRenderedPageBreak/>
         <w:t>Spatial factor analysis</w:t>
       </w:r>
       <w:r>
@@ -19016,16 +18938,7 @@
           <w:sz w:val="24"/>
           <w:szCs w:val="24"/>
         </w:rPr>
-        <w:t xml:space="preserve">multiple </w:t>
-      </w:r>
-      <w:r>
-        <w:rPr>
-          <w:rFonts w:ascii="Times New Roman" w:eastAsiaTheme="minorEastAsia" w:hAnsi="Times New Roman" w:cs="Times New Roman"/>
-          <w:iCs/>
-          <w:sz w:val="24"/>
-          <w:szCs w:val="24"/>
-        </w:rPr>
-        <w:t>categor</w:t>
+        <w:t>multiple categor</w:t>
       </w:r>
       <w:r>
         <w:rPr>
@@ -19157,16 +19070,7 @@
           <w:sz w:val="24"/>
           <w:szCs w:val="24"/>
         </w:rPr>
-        <w:t xml:space="preserve">If intercepts are constant among years, spatio-temporal variation follows an autoregressive process, and multiple </w:t>
-      </w:r>
-      <w:r>
-        <w:rPr>
-          <w:rFonts w:ascii="Times New Roman" w:eastAsiaTheme="minorEastAsia" w:hAnsi="Times New Roman" w:cs="Times New Roman"/>
-          <w:iCs/>
-          <w:sz w:val="24"/>
-          <w:szCs w:val="24"/>
-        </w:rPr>
-        <w:t>categor</w:t>
+        <w:t>If intercepts are constant among years, spatio-temporal variation follows an autoregressive process, and multiple categor</w:t>
       </w:r>
       <w:r>
         <w:rPr>
@@ -20087,6 +19991,7 @@
           <w:sz w:val="24"/>
           <w:szCs w:val="24"/>
         </w:rPr>
+        <w:lastRenderedPageBreak/>
         <w:t xml:space="preserve">where </w:t>
       </w:r>
       <m:oMath>
@@ -20723,7 +20628,6 @@
           <w:sz w:val="24"/>
           <w:szCs w:val="24"/>
         </w:rPr>
-        <w:lastRenderedPageBreak/>
         <w:t xml:space="preserve">where </w:t>
       </w:r>
       <m:oMath>
@@ -21409,6 +21313,7 @@
           <w:sz w:val="28"/>
           <w:szCs w:val="28"/>
         </w:rPr>
+        <w:lastRenderedPageBreak/>
         <w:t>List of features</w:t>
       </w:r>
     </w:p>
@@ -21563,7 +21468,6 @@
           <w:sz w:val="24"/>
           <w:szCs w:val="24"/>
         </w:rPr>
-        <w:lastRenderedPageBreak/>
         <w:t>Including catchability covariates or not;</w:t>
       </w:r>
     </w:p>
@@ -21924,6 +21828,7 @@
           <w:sz w:val="24"/>
           <w:szCs w:val="24"/>
         </w:rPr>
+        <w:lastRenderedPageBreak/>
         <w:t xml:space="preserve">Calculating one of many possible “derived quantities”, including range shift, effective area occupied, abundance indices, covariance among categories within a multivariate model, or synchrony among categories.  </w:t>
       </w:r>
     </w:p>
@@ -22018,7 +21923,6 @@
           <w:sz w:val="24"/>
           <w:szCs w:val="24"/>
         </w:rPr>
-        <w:lastRenderedPageBreak/>
         <w:t>Multivariate analysis</w:t>
       </w:r>
     </w:p>
@@ -22166,16 +22070,7 @@
           <w:sz w:val="24"/>
           <w:szCs w:val="24"/>
         </w:rPr>
-        <w:t>Specifying multiple “seasons” (e.g., when modelling data with both annual and monthly spatio-temporal variation</w:t>
-      </w:r>
-      <w:r>
-        <w:rPr>
-          <w:rFonts w:ascii="Times New Roman" w:eastAsiaTheme="minorEastAsia" w:hAnsi="Times New Roman" w:cs="Times New Roman"/>
-          <w:iCs/>
-          <w:sz w:val="24"/>
-          <w:szCs w:val="24"/>
-        </w:rPr>
-        <w:t xml:space="preserve">). </w:t>
+        <w:t xml:space="preserve">Specifying multiple “seasons” (e.g., when modelling data with both annual and monthly spatio-temporal variation). </w:t>
       </w:r>
     </w:p>
     <w:p>
@@ -22227,6 +22122,7 @@
           <w:sz w:val="24"/>
           <w:szCs w:val="24"/>
         </w:rPr>
+        <w:lastRenderedPageBreak/>
         <w:t>There are two basic problems that are often encountered during spatio-temporal delta-GLMMs:</w:t>
       </w:r>
     </w:p>
@@ -23028,7 +22924,6 @@
           <w:sz w:val="24"/>
           <w:szCs w:val="24"/>
         </w:rPr>
-        <w:lastRenderedPageBreak/>
         <w:t>Encounter rates</w:t>
       </w:r>
       <w:r>
@@ -23580,8 +23475,6 @@
           <w:szCs w:val="28"/>
         </w:rPr>
       </w:pPr>
-      <w:bookmarkStart w:id="1" w:name="_GoBack"/>
-      <w:bookmarkEnd w:id="1"/>
       <w:r>
         <w:rPr>
           <w:rFonts w:ascii="Times New Roman" w:eastAsiaTheme="minorEastAsia" w:hAnsi="Times New Roman" w:cs="Times New Roman"/>
@@ -23861,17 +23754,7 @@
           <w:sz w:val="24"/>
           <w:szCs w:val="24"/>
         </w:rPr>
-        <w:t xml:space="preserve">spatio-temporal </w:t>
-      </w:r>
-      <w:r>
-        <w:rPr>
-          <w:rFonts w:ascii="Times New Roman" w:eastAsiaTheme="minorEastAsia" w:hAnsi="Times New Roman" w:cs="Times New Roman"/>
-          <w:iCs/>
-          <w:sz w:val="24"/>
-          <w:szCs w:val="24"/>
-        </w:rPr>
-        <w:lastRenderedPageBreak/>
-        <w:t xml:space="preserve">variability in </w:t>
+        <w:t xml:space="preserve">spatio-temporal variability in </w:t>
       </w:r>
       <w:r>
         <w:rPr>
@@ -25002,7 +24885,7 @@
           <w:rPr>
             <w:noProof/>
           </w:rPr>
-          <w:t>18</w:t>
+          <w:t>1</w:t>
         </w:r>
         <w:r>
           <w:rPr>
@@ -26853,6 +26736,7 @@
   <w:style w:type="character" w:default="1" w:styleId="DefaultParagraphFont">
     <w:name w:val="Default Paragraph Font"/>
     <w:uiPriority w:val="1"/>
+    <w:semiHidden/>
     <w:unhideWhenUsed/>
   </w:style>
   <w:style w:type="table" w:default="1" w:styleId="TableNormal">
@@ -27175,552 +27059,6 @@
 </w:styles>
 </file>
 
-<file path=word/glossary/document.xml><?xml version="1.0" encoding="utf-8"?>
-<w:glossaryDocument xmlns:wpc="http://schemas.microsoft.com/office/word/2010/wordprocessingCanvas" xmlns:cx="http://schemas.microsoft.com/office/drawing/2014/chartex" xmlns:cx1="http://schemas.microsoft.com/office/drawing/2015/9/8/chartex" xmlns:mc="http://schemas.openxmlformats.org/markup-compatibility/2006" xmlns:o="urn:schemas-microsoft-com:office:office" xmlns:r="http://schemas.openxmlformats.org/officeDocument/2006/relationships" xmlns:m="http://schemas.openxmlformats.org/officeDocument/2006/math" xmlns:v="urn:schemas-microsoft-com:vml" xmlns:wp14="http://schemas.microsoft.com/office/word/2010/wordprocessingDrawing" xmlns:wp="http://schemas.openxmlformats.org/drawingml/2006/wordprocessingDrawing" xmlns:w10="urn:schemas-microsoft-com:office:word" xmlns:w="http://schemas.openxmlformats.org/wordprocessingml/2006/main" xmlns:w14="http://schemas.microsoft.com/office/word/2010/wordml" xmlns:w15="http://schemas.microsoft.com/office/word/2012/wordml" xmlns:w16se="http://schemas.microsoft.com/office/word/2015/wordml/symex" xmlns:wpg="http://schemas.microsoft.com/office/word/2010/wordprocessingGroup" xmlns:wpi="http://schemas.microsoft.com/office/word/2010/wordprocessingInk" xmlns:wne="http://schemas.microsoft.com/office/word/2006/wordml" xmlns:wps="http://schemas.microsoft.com/office/word/2010/wordprocessingShape" mc:Ignorable="w14 w15 w16se wp14"/>
-</file>
-
-<file path=word/glossary/fontTable.xml><?xml version="1.0" encoding="utf-8"?>
-<w:fonts xmlns:mc="http://schemas.openxmlformats.org/markup-compatibility/2006" xmlns:r="http://schemas.openxmlformats.org/officeDocument/2006/relationships" xmlns:w="http://schemas.openxmlformats.org/wordprocessingml/2006/main" xmlns:w14="http://schemas.microsoft.com/office/word/2010/wordml" xmlns:w15="http://schemas.microsoft.com/office/word/2012/wordml" xmlns:w16se="http://schemas.microsoft.com/office/word/2015/wordml/symex" mc:Ignorable="w14 w15 w16se">
-  <w:font w:name="Arial">
-    <w:panose1 w:val="020B0604020202020204"/>
-    <w:charset w:val="00"/>
-    <w:family w:val="swiss"/>
-    <w:pitch w:val="variable"/>
-    <w:sig w:usb0="E0002AFF" w:usb1="C0007843" w:usb2="00000009" w:usb3="00000000" w:csb0="000001FF" w:csb1="00000000"/>
-  </w:font>
-  <w:font w:name="Times New Roman">
-    <w:panose1 w:val="02020603050405020304"/>
-    <w:charset w:val="00"/>
-    <w:family w:val="roman"/>
-    <w:pitch w:val="variable"/>
-    <w:sig w:usb0="E0002AFF" w:usb1="C0007841" w:usb2="00000009" w:usb3="00000000" w:csb0="000001FF" w:csb1="00000000"/>
-  </w:font>
-  <w:font w:name="Calibri">
-    <w:panose1 w:val="020F0502020204030204"/>
-    <w:charset w:val="00"/>
-    <w:family w:val="swiss"/>
-    <w:pitch w:val="variable"/>
-    <w:sig w:usb0="E00002FF" w:usb1="4000ACFF" w:usb2="00000001" w:usb3="00000000" w:csb0="0000019F" w:csb1="00000000"/>
-  </w:font>
-  <w:font w:name="Courier New">
-    <w:panose1 w:val="02070309020205020404"/>
-    <w:charset w:val="00"/>
-    <w:family w:val="modern"/>
-    <w:pitch w:val="fixed"/>
-    <w:sig w:usb0="E0002AFF" w:usb1="C0007843" w:usb2="00000009" w:usb3="00000000" w:csb0="000001FF" w:csb1="00000000"/>
-  </w:font>
-  <w:font w:name="Segoe UI">
-    <w:panose1 w:val="020B0502040204020203"/>
-    <w:charset w:val="00"/>
-    <w:family w:val="swiss"/>
-    <w:pitch w:val="variable"/>
-    <w:sig w:usb0="E10022FF" w:usb1="C000E47F" w:usb2="00000029" w:usb3="00000000" w:csb0="000001DF" w:csb1="00000000"/>
-  </w:font>
-  <w:font w:name="Cambria Math">
-    <w:panose1 w:val="02040503050406030204"/>
-    <w:charset w:val="00"/>
-    <w:family w:val="roman"/>
-    <w:pitch w:val="variable"/>
-    <w:sig w:usb0="E00002FF" w:usb1="420024FF" w:usb2="00000000" w:usb3="00000000" w:csb0="0000019F" w:csb1="00000000"/>
-  </w:font>
-  <w:font w:name="Consolas">
-    <w:panose1 w:val="020B0609020204030204"/>
-    <w:charset w:val="00"/>
-    <w:family w:val="modern"/>
-    <w:pitch w:val="fixed"/>
-    <w:sig w:usb0="E10002FF" w:usb1="4000FCFF" w:usb2="00000009" w:usb3="00000000" w:csb0="0000019F" w:csb1="00000000"/>
-  </w:font>
-  <w:font w:name="Calibri Light">
-    <w:panose1 w:val="020F0302020204030204"/>
-    <w:charset w:val="00"/>
-    <w:family w:val="swiss"/>
-    <w:pitch w:val="variable"/>
-    <w:sig w:usb0="A00002EF" w:usb1="4000207B" w:usb2="00000000" w:usb3="00000000" w:csb0="0000019F" w:csb1="00000000"/>
-  </w:font>
-</w:fonts>
-</file>
-
-<file path=word/glossary/settings.xml><?xml version="1.0" encoding="utf-8"?>
-<w:settings xmlns:mc="http://schemas.openxmlformats.org/markup-compatibility/2006" xmlns:o="urn:schemas-microsoft-com:office:office" xmlns:r="http://schemas.openxmlformats.org/officeDocument/2006/relationships" xmlns:m="http://schemas.openxmlformats.org/officeDocument/2006/math" xmlns:v="urn:schemas-microsoft-com:vml" xmlns:w10="urn:schemas-microsoft-com:office:word" xmlns:w="http://schemas.openxmlformats.org/wordprocessingml/2006/main" xmlns:w14="http://schemas.microsoft.com/office/word/2010/wordml" xmlns:w15="http://schemas.microsoft.com/office/word/2012/wordml" xmlns:w16se="http://schemas.microsoft.com/office/word/2015/wordml/symex" xmlns:sl="http://schemas.openxmlformats.org/schemaLibrary/2006/main" mc:Ignorable="w14 w15 w16se">
-  <w:view w:val="normal"/>
-  <w:revisionView w:inkAnnotations="0"/>
-  <w:defaultTabStop w:val="720"/>
-  <w:characterSpacingControl w:val="doNotCompress"/>
-  <w:compat>
-    <w:useFELayout/>
-    <w:compatSetting w:name="compatibilityMode" w:uri="http://schemas.microsoft.com/office/word" w:val="15"/>
-    <w:compatSetting w:name="overrideTableStyleFontSizeAndJustification" w:uri="http://schemas.microsoft.com/office/word" w:val="1"/>
-    <w:compatSetting w:name="enableOpenTypeFeatures" w:uri="http://schemas.microsoft.com/office/word" w:val="1"/>
-    <w:compatSetting w:name="doNotFlipMirrorIndents" w:uri="http://schemas.microsoft.com/office/word" w:val="1"/>
-    <w:compatSetting w:name="differentiateMultirowTableHeaders" w:uri="http://schemas.microsoft.com/office/word" w:val="1"/>
-  </w:compat>
-  <w:rsids>
-    <w:rsidRoot w:val="001528CD"/>
-    <w:rsid w:val="001528CD"/>
-    <w:rsid w:val="00351C56"/>
-  </w:rsids>
-  <m:mathPr>
-    <m:mathFont m:val="Cambria Math"/>
-    <m:brkBin m:val="before"/>
-    <m:brkBinSub m:val="--"/>
-    <m:smallFrac m:val="0"/>
-    <m:dispDef/>
-    <m:lMargin m:val="0"/>
-    <m:rMargin m:val="0"/>
-    <m:defJc m:val="centerGroup"/>
-    <m:wrapIndent m:val="1440"/>
-    <m:intLim m:val="subSup"/>
-    <m:naryLim m:val="undOvr"/>
-  </m:mathPr>
-  <w:themeFontLang w:val="en-NZ"/>
-  <w:clrSchemeMapping w:bg1="light1" w:t1="dark1" w:bg2="light2" w:t2="dark2" w:accent1="accent1" w:accent2="accent2" w:accent3="accent3" w:accent4="accent4" w:accent5="accent5" w:accent6="accent6" w:hyperlink="hyperlink" w:followedHyperlink="followedHyperlink"/>
-  <w:decimalSymbol w:val="."/>
-  <w:listSeparator w:val=","/>
-  <w15:chartTrackingRefBased/>
-</w:settings>
-</file>
-
-<file path=word/glossary/styles.xml><?xml version="1.0" encoding="utf-8"?>
-<w:styles xmlns:mc="http://schemas.openxmlformats.org/markup-compatibility/2006" xmlns:r="http://schemas.openxmlformats.org/officeDocument/2006/relationships" xmlns:w="http://schemas.openxmlformats.org/wordprocessingml/2006/main" xmlns:w14="http://schemas.microsoft.com/office/word/2010/wordml" xmlns:w15="http://schemas.microsoft.com/office/word/2012/wordml" xmlns:w16se="http://schemas.microsoft.com/office/word/2015/wordml/symex" mc:Ignorable="w14 w15 w16se">
-  <w:docDefaults>
-    <w:rPrDefault>
-      <w:rPr>
-        <w:rFonts w:asciiTheme="minorHAnsi" w:eastAsiaTheme="minorEastAsia" w:hAnsiTheme="minorHAnsi" w:cstheme="minorBidi"/>
-        <w:sz w:val="22"/>
-        <w:szCs w:val="22"/>
-        <w:lang w:val="en-NZ" w:eastAsia="en-NZ" w:bidi="ar-SA"/>
-      </w:rPr>
-    </w:rPrDefault>
-    <w:pPrDefault>
-      <w:pPr>
-        <w:spacing w:after="160" w:line="259" w:lineRule="auto"/>
-      </w:pPr>
-    </w:pPrDefault>
-  </w:docDefaults>
-  <w:latentStyles w:defLockedState="0" w:defUIPriority="99" w:defSemiHidden="0" w:defUnhideWhenUsed="0" w:defQFormat="0" w:count="371">
-    <w:lsdException w:name="Normal" w:uiPriority="0" w:qFormat="1"/>
-    <w:lsdException w:name="heading 1" w:uiPriority="9" w:qFormat="1"/>
-    <w:lsdException w:name="heading 2" w:semiHidden="1" w:uiPriority="9" w:unhideWhenUsed="1" w:qFormat="1"/>
-    <w:lsdException w:name="heading 3" w:semiHidden="1" w:uiPriority="9" w:unhideWhenUsed="1" w:qFormat="1"/>
-    <w:lsdException w:name="heading 4" w:semiHidden="1" w:uiPriority="9" w:unhideWhenUsed="1" w:qFormat="1"/>
-    <w:lsdException w:name="heading 5" w:semiHidden="1" w:uiPriority="9" w:unhideWhenUsed="1" w:qFormat="1"/>
-    <w:lsdException w:name="heading 6" w:semiHidden="1" w:uiPriority="9" w:unhideWhenUsed="1" w:qFormat="1"/>
-    <w:lsdException w:name="heading 7" w:semiHidden="1" w:uiPriority="9" w:unhideWhenUsed="1" w:qFormat="1"/>
-    <w:lsdException w:name="heading 8" w:semiHidden="1" w:uiPriority="9" w:unhideWhenUsed="1" w:qFormat="1"/>
-    <w:lsdException w:name="heading 9" w:semiHidden="1" w:uiPriority="9" w:unhideWhenUsed="1" w:qFormat="1"/>
-    <w:lsdException w:name="index 1" w:semiHidden="1" w:unhideWhenUsed="1"/>
-    <w:lsdException w:name="index 2" w:semiHidden="1" w:unhideWhenUsed="1"/>
-    <w:lsdException w:name="index 3" w:semiHidden="1" w:unhideWhenUsed="1"/>
-    <w:lsdException w:name="index 4" w:semiHidden="1" w:unhideWhenUsed="1"/>
-    <w:lsdException w:name="index 5" w:semiHidden="1" w:unhideWhenUsed="1"/>
-    <w:lsdException w:name="index 6" w:semiHidden="1" w:unhideWhenUsed="1"/>
-    <w:lsdException w:name="index 7" w:semiHidden="1" w:unhideWhenUsed="1"/>
-    <w:lsdException w:name="index 8" w:semiHidden="1" w:unhideWhenUsed="1"/>
-    <w:lsdException w:name="index 9" w:semiHidden="1" w:unhideWhenUsed="1"/>
-    <w:lsdException w:name="toc 1" w:semiHidden="1" w:uiPriority="39" w:unhideWhenUsed="1"/>
-    <w:lsdException w:name="toc 2" w:semiHidden="1" w:uiPriority="39" w:unhideWhenUsed="1"/>
-    <w:lsdException w:name="toc 3" w:semiHidden="1" w:uiPriority="39" w:unhideWhenUsed="1"/>
-    <w:lsdException w:name="toc 4" w:semiHidden="1" w:uiPriority="39" w:unhideWhenUsed="1"/>
-    <w:lsdException w:name="toc 5" w:semiHidden="1" w:uiPriority="39" w:unhideWhenUsed="1"/>
-    <w:lsdException w:name="toc 6" w:semiHidden="1" w:uiPriority="39" w:unhideWhenUsed="1"/>
-    <w:lsdException w:name="toc 7" w:semiHidden="1" w:uiPriority="39" w:unhideWhenUsed="1"/>
-    <w:lsdException w:name="toc 8" w:semiHidden="1" w:uiPriority="39" w:unhideWhenUsed="1"/>
-    <w:lsdException w:name="toc 9" w:semiHidden="1" w:uiPriority="39" w:unhideWhenUsed="1"/>
-    <w:lsdException w:name="Normal Indent" w:semiHidden="1" w:unhideWhenUsed="1"/>
-    <w:lsdException w:name="footnote text" w:semiHidden="1" w:unhideWhenUsed="1"/>
-    <w:lsdException w:name="annotation text" w:semiHidden="1" w:unhideWhenUsed="1"/>
-    <w:lsdException w:name="header" w:semiHidden="1" w:unhideWhenUsed="1"/>
-    <w:lsdException w:name="footer" w:semiHidden="1" w:unhideWhenUsed="1"/>
-    <w:lsdException w:name="index heading" w:semiHidden="1" w:unhideWhenUsed="1"/>
-    <w:lsdException w:name="caption" w:semiHidden="1" w:uiPriority="35" w:unhideWhenUsed="1" w:qFormat="1"/>
-    <w:lsdException w:name="table of figures" w:semiHidden="1" w:unhideWhenUsed="1"/>
-    <w:lsdException w:name="envelope address" w:semiHidden="1" w:unhideWhenUsed="1"/>
-    <w:lsdException w:name="envelope return" w:semiHidden="1" w:unhideWhenUsed="1"/>
-    <w:lsdException w:name="footnote reference" w:semiHidden="1" w:unhideWhenUsed="1"/>
-    <w:lsdException w:name="annotation reference" w:semiHidden="1" w:unhideWhenUsed="1"/>
-    <w:lsdException w:name="line number" w:semiHidden="1" w:unhideWhenUsed="1"/>
-    <w:lsdException w:name="page number" w:semiHidden="1" w:unhideWhenUsed="1"/>
-    <w:lsdException w:name="endnote reference" w:semiHidden="1" w:unhideWhenUsed="1"/>
-    <w:lsdException w:name="endnote text" w:semiHidden="1" w:unhideWhenUsed="1"/>
-    <w:lsdException w:name="table of authorities" w:semiHidden="1" w:unhideWhenUsed="1"/>
-    <w:lsdException w:name="macro" w:semiHidden="1" w:unhideWhenUsed="1"/>
-    <w:lsdException w:name="toa heading" w:semiHidden="1" w:unhideWhenUsed="1"/>
-    <w:lsdException w:name="List" w:semiHidden="1" w:unhideWhenUsed="1"/>
-    <w:lsdException w:name="List Bullet" w:semiHidden="1" w:unhideWhenUsed="1"/>
-    <w:lsdException w:name="List Number" w:semiHidden="1" w:unhideWhenUsed="1"/>
-    <w:lsdException w:name="List 2" w:semiHidden="1" w:unhideWhenUsed="1"/>
-    <w:lsdException w:name="List 3" w:semiHidden="1" w:unhideWhenUsed="1"/>
-    <w:lsdException w:name="List 4" w:semiHidden="1" w:unhideWhenUsed="1"/>
-    <w:lsdException w:name="List 5" w:semiHidden="1" w:unhideWhenUsed="1"/>
-    <w:lsdException w:name="List Bullet 2" w:semiHidden="1" w:unhideWhenUsed="1"/>
-    <w:lsdException w:name="List Bullet 3" w:semiHidden="1" w:unhideWhenUsed="1"/>
-    <w:lsdException w:name="List Bullet 4" w:semiHidden="1" w:unhideWhenUsed="1"/>
-    <w:lsdException w:name="List Bullet 5" w:semiHidden="1" w:unhideWhenUsed="1"/>
-    <w:lsdException w:name="List Number 2" w:semiHidden="1" w:unhideWhenUsed="1"/>
-    <w:lsdException w:name="List Number 3" w:semiHidden="1" w:unhideWhenUsed="1"/>
-    <w:lsdException w:name="List Number 4" w:semiHidden="1" w:unhideWhenUsed="1"/>
-    <w:lsdException w:name="List Number 5" w:semiHidden="1" w:unhideWhenUsed="1"/>
-    <w:lsdException w:name="Title" w:uiPriority="10" w:qFormat="1"/>
-    <w:lsdException w:name="Closing" w:semiHidden="1" w:unhideWhenUsed="1"/>
-    <w:lsdException w:name="Signature" w:semiHidden="1" w:unhideWhenUsed="1"/>
-    <w:lsdException w:name="Default Paragraph Font" w:semiHidden="1" w:uiPriority="1" w:unhideWhenUsed="1"/>
-    <w:lsdException w:name="Body Text" w:semiHidden="1" w:unhideWhenUsed="1"/>
-    <w:lsdException w:name="Body Text Indent" w:semiHidden="1" w:unhideWhenUsed="1"/>
-    <w:lsdException w:name="List Continue" w:semiHidden="1" w:unhideWhenUsed="1"/>
-    <w:lsdException w:name="List Continue 2" w:semiHidden="1" w:unhideWhenUsed="1"/>
-    <w:lsdException w:name="List Continue 3" w:semiHidden="1" w:unhideWhenUsed="1"/>
-    <w:lsdException w:name="List Continue 4" w:semiHidden="1" w:unhideWhenUsed="1"/>
-    <w:lsdException w:name="List Continue 5" w:semiHidden="1" w:unhideWhenUsed="1"/>
-    <w:lsdException w:name="Message Header" w:semiHidden="1" w:unhideWhenUsed="1"/>
-    <w:lsdException w:name="Subtitle" w:uiPriority="11" w:qFormat="1"/>
-    <w:lsdException w:name="Salutation" w:semiHidden="1" w:unhideWhenUsed="1"/>
-    <w:lsdException w:name="Date" w:semiHidden="1" w:unhideWhenUsed="1"/>
-    <w:lsdException w:name="Body Text First Indent" w:semiHidden="1" w:unhideWhenUsed="1"/>
-    <w:lsdException w:name="Body Text First Indent 2" w:semiHidden="1" w:unhideWhenUsed="1"/>
-    <w:lsdException w:name="Note Heading" w:semiHidden="1" w:unhideWhenUsed="1"/>
-    <w:lsdException w:name="Body Text 2" w:semiHidden="1" w:unhideWhenUsed="1"/>
-    <w:lsdException w:name="Body Text 3" w:semiHidden="1" w:unhideWhenUsed="1"/>
-    <w:lsdException w:name="Body Text Indent 2" w:semiHidden="1" w:unhideWhenUsed="1"/>
-    <w:lsdException w:name="Body Text Indent 3" w:semiHidden="1" w:unhideWhenUsed="1"/>
-    <w:lsdException w:name="Block Text" w:semiHidden="1" w:unhideWhenUsed="1"/>
-    <w:lsdException w:name="Hyperlink" w:semiHidden="1" w:unhideWhenUsed="1"/>
-    <w:lsdException w:name="FollowedHyperlink" w:semiHidden="1" w:unhideWhenUsed="1"/>
-    <w:lsdException w:name="Strong" w:uiPriority="22" w:qFormat="1"/>
-    <w:lsdException w:name="Emphasis" w:uiPriority="20" w:qFormat="1"/>
-    <w:lsdException w:name="Document Map" w:semiHidden="1" w:unhideWhenUsed="1"/>
-    <w:lsdException w:name="Plain Text" w:semiHidden="1" w:unhideWhenUsed="1"/>
-    <w:lsdException w:name="E-mail Signature" w:semiHidden="1" w:unhideWhenUsed="1"/>
-    <w:lsdException w:name="HTML Top of Form" w:semiHidden="1" w:unhideWhenUsed="1"/>
-    <w:lsdException w:name="HTML Bottom of Form" w:semiHidden="1" w:unhideWhenUsed="1"/>
-    <w:lsdException w:name="Normal (Web)" w:semiHidden="1" w:unhideWhenUsed="1"/>
-    <w:lsdException w:name="HTML Acronym" w:semiHidden="1" w:unhideWhenUsed="1"/>
-    <w:lsdException w:name="HTML Address" w:semiHidden="1" w:unhideWhenUsed="1"/>
-    <w:lsdException w:name="HTML Cite" w:semiHidden="1" w:unhideWhenUsed="1"/>
-    <w:lsdException w:name="HTML Code" w:semiHidden="1" w:unhideWhenUsed="1"/>
-    <w:lsdException w:name="HTML Definition" w:semiHidden="1" w:unhideWhenUsed="1"/>
-    <w:lsdException w:name="HTML Keyboard" w:semiHidden="1" w:unhideWhenUsed="1"/>
-    <w:lsdException w:name="HTML Preformatted" w:semiHidden="1" w:unhideWhenUsed="1"/>
-    <w:lsdException w:name="HTML Sample" w:semiHidden="1" w:unhideWhenUsed="1"/>
-    <w:lsdException w:name="HTML Typewriter" w:semiHidden="1" w:unhideWhenUsed="1"/>
-    <w:lsdException w:name="HTML Variable" w:semiHidden="1" w:unhideWhenUsed="1"/>
-    <w:lsdException w:name="Normal Table" w:semiHidden="1" w:unhideWhenUsed="1"/>
-    <w:lsdException w:name="annotation subject" w:semiHidden="1" w:unhideWhenUsed="1"/>
-    <w:lsdException w:name="No List" w:semiHidden="1" w:unhideWhenUsed="1"/>
-    <w:lsdException w:name="Outline List 1" w:semiHidden="1" w:unhideWhenUsed="1"/>
-    <w:lsdException w:name="Outline List 2" w:semiHidden="1" w:unhideWhenUsed="1"/>
-    <w:lsdException w:name="Outline List 3" w:semiHidden="1" w:unhideWhenUsed="1"/>
-    <w:lsdException w:name="Table Simple 1" w:semiHidden="1" w:unhideWhenUsed="1"/>
-    <w:lsdException w:name="Table Simple 2" w:semiHidden="1" w:unhideWhenUsed="1"/>
-    <w:lsdException w:name="Table Simple 3" w:semiHidden="1" w:unhideWhenUsed="1"/>
-    <w:lsdException w:name="Table Classic 1" w:semiHidden="1" w:unhideWhenUsed="1"/>
-    <w:lsdException w:name="Table Classic 2" w:semiHidden="1" w:unhideWhenUsed="1"/>
-    <w:lsdException w:name="Table Classic 3" w:semiHidden="1" w:unhideWhenUsed="1"/>
-    <w:lsdException w:name="Table Classic 4" w:semiHidden="1" w:unhideWhenUsed="1"/>
-    <w:lsdException w:name="Table Colorful 1" w:semiHidden="1" w:unhideWhenUsed="1"/>
-    <w:lsdException w:name="Table Colorful 2" w:semiHidden="1" w:unhideWhenUsed="1"/>
-    <w:lsdException w:name="Table Colorful 3" w:semiHidden="1" w:unhideWhenUsed="1"/>
-    <w:lsdException w:name="Table Columns 1" w:semiHidden="1" w:unhideWhenUsed="1"/>
-    <w:lsdException w:name="Table Columns 2" w:semiHidden="1" w:unhideWhenUsed="1"/>
-    <w:lsdException w:name="Table Columns 3" w:semiHidden="1" w:unhideWhenUsed="1"/>
-    <w:lsdException w:name="Table Columns 4" w:semiHidden="1" w:unhideWhenUsed="1"/>
-    <w:lsdException w:name="Table Columns 5" w:semiHidden="1" w:unhideWhenUsed="1"/>
-    <w:lsdException w:name="Table Grid 1" w:semiHidden="1" w:unhideWhenUsed="1"/>
-    <w:lsdException w:name="Table Grid 2" w:semiHidden="1" w:unhideWhenUsed="1"/>
-    <w:lsdException w:name="Table Grid 3" w:semiHidden="1" w:unhideWhenUsed="1"/>
-    <w:lsdException w:name="Table Grid 4" w:semiHidden="1" w:unhideWhenUsed="1"/>
-    <w:lsdException w:name="Table Grid 5" w:semiHidden="1" w:unhideWhenUsed="1"/>
-    <w:lsdException w:name="Table Grid 6" w:semiHidden="1" w:unhideWhenUsed="1"/>
-    <w:lsdException w:name="Table Grid 7" w:semiHidden="1" w:unhideWhenUsed="1"/>
-    <w:lsdException w:name="Table Grid 8" w:semiHidden="1" w:unhideWhenUsed="1"/>
-    <w:lsdException w:name="Table List 1" w:semiHidden="1" w:unhideWhenUsed="1"/>
-    <w:lsdException w:name="Table List 2" w:semiHidden="1" w:unhideWhenUsed="1"/>
-    <w:lsdException w:name="Table List 3" w:semiHidden="1" w:unhideWhenUsed="1"/>
-    <w:lsdException w:name="Table List 4" w:semiHidden="1" w:unhideWhenUsed="1"/>
-    <w:lsdException w:name="Table List 5" w:semiHidden="1" w:unhideWhenUsed="1"/>
-    <w:lsdException w:name="Table List 6" w:semiHidden="1" w:unhideWhenUsed="1"/>
-    <w:lsdException w:name="Table List 7" w:semiHidden="1" w:unhideWhenUsed="1"/>
-    <w:lsdException w:name="Table List 8" w:semiHidden="1" w:unhideWhenUsed="1"/>
-    <w:lsdException w:name="Table 3D effects 1" w:semiHidden="1" w:unhideWhenUsed="1"/>
-    <w:lsdException w:name="Table 3D effects 2" w:semiHidden="1" w:unhideWhenUsed="1"/>
-    <w:lsdException w:name="Table 3D effects 3" w:semiHidden="1" w:unhideWhenUsed="1"/>
-    <w:lsdException w:name="Table Contemporary" w:semiHidden="1" w:unhideWhenUsed="1"/>
-    <w:lsdException w:name="Table Elegant" w:semiHidden="1" w:unhideWhenUsed="1"/>
-    <w:lsdException w:name="Table Professional" w:semiHidden="1" w:unhideWhenUsed="1"/>
-    <w:lsdException w:name="Table Subtle 1" w:semiHidden="1" w:unhideWhenUsed="1"/>
-    <w:lsdException w:name="Table Subtle 2" w:semiHidden="1" w:unhideWhenUsed="1"/>
-    <w:lsdException w:name="Table Web 1" w:semiHidden="1" w:unhideWhenUsed="1"/>
-    <w:lsdException w:name="Table Web 2" w:semiHidden="1" w:unhideWhenUsed="1"/>
-    <w:lsdException w:name="Table Web 3" w:semiHidden="1" w:unhideWhenUsed="1"/>
-    <w:lsdException w:name="Balloon Text" w:semiHidden="1" w:unhideWhenUsed="1"/>
-    <w:lsdException w:name="Table Grid" w:uiPriority="39"/>
-    <w:lsdException w:name="Table Theme" w:semiHidden="1" w:unhideWhenUsed="1"/>
-    <w:lsdException w:name="Placeholder Text" w:semiHidden="1"/>
-    <w:lsdException w:name="No Spacing" w:uiPriority="1" w:qFormat="1"/>
-    <w:lsdException w:name="Light Shading" w:uiPriority="60"/>
-    <w:lsdException w:name="Light List" w:uiPriority="61"/>
-    <w:lsdException w:name="Light Grid" w:uiPriority="62"/>
-    <w:lsdException w:name="Medium Shading 1" w:uiPriority="63"/>
-    <w:lsdException w:name="Medium Shading 2" w:uiPriority="64"/>
-    <w:lsdException w:name="Medium List 1" w:uiPriority="65"/>
-    <w:lsdException w:name="Medium List 2" w:uiPriority="66"/>
-    <w:lsdException w:name="Medium Grid 1" w:uiPriority="67"/>
-    <w:lsdException w:name="Medium Grid 2" w:uiPriority="68"/>
-    <w:lsdException w:name="Medium Grid 3" w:uiPriority="69"/>
-    <w:lsdException w:name="Dark List" w:uiPriority="70"/>
-    <w:lsdException w:name="Colorful Shading" w:uiPriority="71"/>
-    <w:lsdException w:name="Colorful List" w:uiPriority="72"/>
-    <w:lsdException w:name="Colorful Grid" w:uiPriority="73"/>
-    <w:lsdException w:name="Light Shading Accent 1" w:uiPriority="60"/>
-    <w:lsdException w:name="Light List Accent 1" w:uiPriority="61"/>
-    <w:lsdException w:name="Light Grid Accent 1" w:uiPriority="62"/>
-    <w:lsdException w:name="Medium Shading 1 Accent 1" w:uiPriority="63"/>
-    <w:lsdException w:name="Medium Shading 2 Accent 1" w:uiPriority="64"/>
-    <w:lsdException w:name="Medium List 1 Accent 1" w:uiPriority="65"/>
-    <w:lsdException w:name="Revision" w:semiHidden="1"/>
-    <w:lsdException w:name="List Paragraph" w:uiPriority="34" w:qFormat="1"/>
-    <w:lsdException w:name="Quote" w:uiPriority="29" w:qFormat="1"/>
-    <w:lsdException w:name="Intense Quote" w:uiPriority="30" w:qFormat="1"/>
-    <w:lsdException w:name="Medium List 2 Accent 1" w:uiPriority="66"/>
-    <w:lsdException w:name="Medium Grid 1 Accent 1" w:uiPriority="67"/>
-    <w:lsdException w:name="Medium Grid 2 Accent 1" w:uiPriority="68"/>
-    <w:lsdException w:name="Medium Grid 3 Accent 1" w:uiPriority="69"/>
-    <w:lsdException w:name="Dark List Accent 1" w:uiPriority="70"/>
-    <w:lsdException w:name="Colorful Shading Accent 1" w:uiPriority="71"/>
-    <w:lsdException w:name="Colorful List Accent 1" w:uiPriority="72"/>
-    <w:lsdException w:name="Colorful Grid Accent 1" w:uiPriority="73"/>
-    <w:lsdException w:name="Light Shading Accent 2" w:uiPriority="60"/>
-    <w:lsdException w:name="Light List Accent 2" w:uiPriority="61"/>
-    <w:lsdException w:name="Light Grid Accent 2" w:uiPriority="62"/>
-    <w:lsdException w:name="Medium Shading 1 Accent 2" w:uiPriority="63"/>
-    <w:lsdException w:name="Medium Shading 2 Accent 2" w:uiPriority="64"/>
-    <w:lsdException w:name="Medium List 1 Accent 2" w:uiPriority="65"/>
-    <w:lsdException w:name="Medium List 2 Accent 2" w:uiPriority="66"/>
-    <w:lsdException w:name="Medium Grid 1 Accent 2" w:uiPriority="67"/>
-    <w:lsdException w:name="Medium Grid 2 Accent 2" w:uiPriority="68"/>
-    <w:lsdException w:name="Medium Grid 3 Accent 2" w:uiPriority="69"/>
-    <w:lsdException w:name="Dark List Accent 2" w:uiPriority="70"/>
-    <w:lsdException w:name="Colorful Shading Accent 2" w:uiPriority="71"/>
-    <w:lsdException w:name="Colorful List Accent 2" w:uiPriority="72"/>
-    <w:lsdException w:name="Colorful Grid Accent 2" w:uiPriority="73"/>
-    <w:lsdException w:name="Light Shading Accent 3" w:uiPriority="60"/>
-    <w:lsdException w:name="Light List Accent 3" w:uiPriority="61"/>
-    <w:lsdException w:name="Light Grid Accent 3" w:uiPriority="62"/>
-    <w:lsdException w:name="Medium Shading 1 Accent 3" w:uiPriority="63"/>
-    <w:lsdException w:name="Medium Shading 2 Accent 3" w:uiPriority="64"/>
-    <w:lsdException w:name="Medium List 1 Accent 3" w:uiPriority="65"/>
-    <w:lsdException w:name="Medium List 2 Accent 3" w:uiPriority="66"/>
-    <w:lsdException w:name="Medium Grid 1 Accent 3" w:uiPriority="67"/>
-    <w:lsdException w:name="Medium Grid 2 Accent 3" w:uiPriority="68"/>
-    <w:lsdException w:name="Medium Grid 3 Accent 3" w:uiPriority="69"/>
-    <w:lsdException w:name="Dark List Accent 3" w:uiPriority="70"/>
-    <w:lsdException w:name="Colorful Shading Accent 3" w:uiPriority="71"/>
-    <w:lsdException w:name="Colorful List Accent 3" w:uiPriority="72"/>
-    <w:lsdException w:name="Colorful Grid Accent 3" w:uiPriority="73"/>
-    <w:lsdException w:name="Light Shading Accent 4" w:uiPriority="60"/>
-    <w:lsdException w:name="Light List Accent 4" w:uiPriority="61"/>
-    <w:lsdException w:name="Light Grid Accent 4" w:uiPriority="62"/>
-    <w:lsdException w:name="Medium Shading 1 Accent 4" w:uiPriority="63"/>
-    <w:lsdException w:name="Medium Shading 2 Accent 4" w:uiPriority="64"/>
-    <w:lsdException w:name="Medium List 1 Accent 4" w:uiPriority="65"/>
-    <w:lsdException w:name="Medium List 2 Accent 4" w:uiPriority="66"/>
-    <w:lsdException w:name="Medium Grid 1 Accent 4" w:uiPriority="67"/>
-    <w:lsdException w:name="Medium Grid 2 Accent 4" w:uiPriority="68"/>
-    <w:lsdException w:name="Medium Grid 3 Accent 4" w:uiPriority="69"/>
-    <w:lsdException w:name="Dark List Accent 4" w:uiPriority="70"/>
-    <w:lsdException w:name="Colorful Shading Accent 4" w:uiPriority="71"/>
-    <w:lsdException w:name="Colorful List Accent 4" w:uiPriority="72"/>
-    <w:lsdException w:name="Colorful Grid Accent 4" w:uiPriority="73"/>
-    <w:lsdException w:name="Light Shading Accent 5" w:uiPriority="60"/>
-    <w:lsdException w:name="Light List Accent 5" w:uiPriority="61"/>
-    <w:lsdException w:name="Light Grid Accent 5" w:uiPriority="62"/>
-    <w:lsdException w:name="Medium Shading 1 Accent 5" w:uiPriority="63"/>
-    <w:lsdException w:name="Medium Shading 2 Accent 5" w:uiPriority="64"/>
-    <w:lsdException w:name="Medium List 1 Accent 5" w:uiPriority="65"/>
-    <w:lsdException w:name="Medium List 2 Accent 5" w:uiPriority="66"/>
-    <w:lsdException w:name="Medium Grid 1 Accent 5" w:uiPriority="67"/>
-    <w:lsdException w:name="Medium Grid 2 Accent 5" w:uiPriority="68"/>
-    <w:lsdException w:name="Medium Grid 3 Accent 5" w:uiPriority="69"/>
-    <w:lsdException w:name="Dark List Accent 5" w:uiPriority="70"/>
-    <w:lsdException w:name="Colorful Shading Accent 5" w:uiPriority="71"/>
-    <w:lsdException w:name="Colorful List Accent 5" w:uiPriority="72"/>
-    <w:lsdException w:name="Colorful Grid Accent 5" w:uiPriority="73"/>
-    <w:lsdException w:name="Light Shading Accent 6" w:uiPriority="60"/>
-    <w:lsdException w:name="Light List Accent 6" w:uiPriority="61"/>
-    <w:lsdException w:name="Light Grid Accent 6" w:uiPriority="62"/>
-    <w:lsdException w:name="Medium Shading 1 Accent 6" w:uiPriority="63"/>
-    <w:lsdException w:name="Medium Shading 2 Accent 6" w:uiPriority="64"/>
-    <w:lsdException w:name="Medium List 1 Accent 6" w:uiPriority="65"/>
-    <w:lsdException w:name="Medium List 2 Accent 6" w:uiPriority="66"/>
-    <w:lsdException w:name="Medium Grid 1 Accent 6" w:uiPriority="67"/>
-    <w:lsdException w:name="Medium Grid 2 Accent 6" w:uiPriority="68"/>
-    <w:lsdException w:name="Medium Grid 3 Accent 6" w:uiPriority="69"/>
-    <w:lsdException w:name="Dark List Accent 6" w:uiPriority="70"/>
-    <w:lsdException w:name="Colorful Shading Accent 6" w:uiPriority="71"/>
-    <w:lsdException w:name="Colorful List Accent 6" w:uiPriority="72"/>
-    <w:lsdException w:name="Colorful Grid Accent 6" w:uiPriority="73"/>
-    <w:lsdException w:name="Subtle Emphasis" w:uiPriority="19" w:qFormat="1"/>
-    <w:lsdException w:name="Intense Emphasis" w:uiPriority="21" w:qFormat="1"/>
-    <w:lsdException w:name="Subtle Reference" w:uiPriority="31" w:qFormat="1"/>
-    <w:lsdException w:name="Intense Reference" w:uiPriority="32" w:qFormat="1"/>
-    <w:lsdException w:name="Book Title" w:uiPriority="33" w:qFormat="1"/>
-    <w:lsdException w:name="Bibliography" w:semiHidden="1" w:uiPriority="37" w:unhideWhenUsed="1"/>
-    <w:lsdException w:name="TOC Heading" w:semiHidden="1" w:uiPriority="39" w:unhideWhenUsed="1" w:qFormat="1"/>
-    <w:lsdException w:name="Plain Table 1" w:uiPriority="41"/>
-    <w:lsdException w:name="Plain Table 2" w:uiPriority="42"/>
-    <w:lsdException w:name="Plain Table 3" w:uiPriority="43"/>
-    <w:lsdException w:name="Plain Table 4" w:uiPriority="44"/>
-    <w:lsdException w:name="Plain Table 5" w:uiPriority="45"/>
-    <w:lsdException w:name="Grid Table Light" w:uiPriority="40"/>
-    <w:lsdException w:name="Grid Table 1 Light" w:uiPriority="46"/>
-    <w:lsdException w:name="Grid Table 2" w:uiPriority="47"/>
-    <w:lsdException w:name="Grid Table 3" w:uiPriority="48"/>
-    <w:lsdException w:name="Grid Table 4" w:uiPriority="49"/>
-    <w:lsdException w:name="Grid Table 5 Dark" w:uiPriority="50"/>
-    <w:lsdException w:name="Grid Table 6 Colorful" w:uiPriority="51"/>
-    <w:lsdException w:name="Grid Table 7 Colorful" w:uiPriority="52"/>
-    <w:lsdException w:name="Grid Table 1 Light Accent 1" w:uiPriority="46"/>
-    <w:lsdException w:name="Grid Table 2 Accent 1" w:uiPriority="47"/>
-    <w:lsdException w:name="Grid Table 3 Accent 1" w:uiPriority="48"/>
-    <w:lsdException w:name="Grid Table 4 Accent 1" w:uiPriority="49"/>
-    <w:lsdException w:name="Grid Table 5 Dark Accent 1" w:uiPriority="50"/>
-    <w:lsdException w:name="Grid Table 6 Colorful Accent 1" w:uiPriority="51"/>
-    <w:lsdException w:name="Grid Table 7 Colorful Accent 1" w:uiPriority="52"/>
-    <w:lsdException w:name="Grid Table 1 Light Accent 2" w:uiPriority="46"/>
-    <w:lsdException w:name="Grid Table 2 Accent 2" w:uiPriority="47"/>
-    <w:lsdException w:name="Grid Table 3 Accent 2" w:uiPriority="48"/>
-    <w:lsdException w:name="Grid Table 4 Accent 2" w:uiPriority="49"/>
-    <w:lsdException w:name="Grid Table 5 Dark Accent 2" w:uiPriority="50"/>
-    <w:lsdException w:name="Grid Table 6 Colorful Accent 2" w:uiPriority="51"/>
-    <w:lsdException w:name="Grid Table 7 Colorful Accent 2" w:uiPriority="52"/>
-    <w:lsdException w:name="Grid Table 1 Light Accent 3" w:uiPriority="46"/>
-    <w:lsdException w:name="Grid Table 2 Accent 3" w:uiPriority="47"/>
-    <w:lsdException w:name="Grid Table 3 Accent 3" w:uiPriority="48"/>
-    <w:lsdException w:name="Grid Table 4 Accent 3" w:uiPriority="49"/>
-    <w:lsdException w:name="Grid Table 5 Dark Accent 3" w:uiPriority="50"/>
-    <w:lsdException w:name="Grid Table 6 Colorful Accent 3" w:uiPriority="51"/>
-    <w:lsdException w:name="Grid Table 7 Colorful Accent 3" w:uiPriority="52"/>
-    <w:lsdException w:name="Grid Table 1 Light Accent 4" w:uiPriority="46"/>
-    <w:lsdException w:name="Grid Table 2 Accent 4" w:uiPriority="47"/>
-    <w:lsdException w:name="Grid Table 3 Accent 4" w:uiPriority="48"/>
-    <w:lsdException w:name="Grid Table 4 Accent 4" w:uiPriority="49"/>
-    <w:lsdException w:name="Grid Table 5 Dark Accent 4" w:uiPriority="50"/>
-    <w:lsdException w:name="Grid Table 6 Colorful Accent 4" w:uiPriority="51"/>
-    <w:lsdException w:name="Grid Table 7 Colorful Accent 4" w:uiPriority="52"/>
-    <w:lsdException w:name="Grid Table 1 Light Accent 5" w:uiPriority="46"/>
-    <w:lsdException w:name="Grid Table 2 Accent 5" w:uiPriority="47"/>
-    <w:lsdException w:name="Grid Table 3 Accent 5" w:uiPriority="48"/>
-    <w:lsdException w:name="Grid Table 4 Accent 5" w:uiPriority="49"/>
-    <w:lsdException w:name="Grid Table 5 Dark Accent 5" w:uiPriority="50"/>
-    <w:lsdException w:name="Grid Table 6 Colorful Accent 5" w:uiPriority="51"/>
-    <w:lsdException w:name="Grid Table 7 Colorful Accent 5" w:uiPriority="52"/>
-    <w:lsdException w:name="Grid Table 1 Light Accent 6" w:uiPriority="46"/>
-    <w:lsdException w:name="Grid Table 2 Accent 6" w:uiPriority="47"/>
-    <w:lsdException w:name="Grid Table 3 Accent 6" w:uiPriority="48"/>
-    <w:lsdException w:name="Grid Table 4 Accent 6" w:uiPriority="49"/>
-    <w:lsdException w:name="Grid Table 5 Dark Accent 6" w:uiPriority="50"/>
-    <w:lsdException w:name="Grid Table 6 Colorful Accent 6" w:uiPriority="51"/>
-    <w:lsdException w:name="Grid Table 7 Colorful Accent 6" w:uiPriority="52"/>
-    <w:lsdException w:name="List Table 1 Light" w:uiPriority="46"/>
-    <w:lsdException w:name="List Table 2" w:uiPriority="47"/>
-    <w:lsdException w:name="List Table 3" w:uiPriority="48"/>
-    <w:lsdException w:name="List Table 4" w:uiPriority="49"/>
-    <w:lsdException w:name="List Table 5 Dark" w:uiPriority="50"/>
-    <w:lsdException w:name="List Table 6 Colorful" w:uiPriority="51"/>
-    <w:lsdException w:name="List Table 7 Colorful" w:uiPriority="52"/>
-    <w:lsdException w:name="List Table 1 Light Accent 1" w:uiPriority="46"/>
-    <w:lsdException w:name="List Table 2 Accent 1" w:uiPriority="47"/>
-    <w:lsdException w:name="List Table 3 Accent 1" w:uiPriority="48"/>
-    <w:lsdException w:name="List Table 4 Accent 1" w:uiPriority="49"/>
-    <w:lsdException w:name="List Table 5 Dark Accent 1" w:uiPriority="50"/>
-    <w:lsdException w:name="List Table 6 Colorful Accent 1" w:uiPriority="51"/>
-    <w:lsdException w:name="List Table 7 Colorful Accent 1" w:uiPriority="52"/>
-    <w:lsdException w:name="List Table 1 Light Accent 2" w:uiPriority="46"/>
-    <w:lsdException w:name="List Table 2 Accent 2" w:uiPriority="47"/>
-    <w:lsdException w:name="List Table 3 Accent 2" w:uiPriority="48"/>
-    <w:lsdException w:name="List Table 4 Accent 2" w:uiPriority="49"/>
-    <w:lsdException w:name="List Table 5 Dark Accent 2" w:uiPriority="50"/>
-    <w:lsdException w:name="List Table 6 Colorful Accent 2" w:uiPriority="51"/>
-    <w:lsdException w:name="List Table 7 Colorful Accent 2" w:uiPriority="52"/>
-    <w:lsdException w:name="List Table 1 Light Accent 3" w:uiPriority="46"/>
-    <w:lsdException w:name="List Table 2 Accent 3" w:uiPriority="47"/>
-    <w:lsdException w:name="List Table 3 Accent 3" w:uiPriority="48"/>
-    <w:lsdException w:name="List Table 4 Accent 3" w:uiPriority="49"/>
-    <w:lsdException w:name="List Table 5 Dark Accent 3" w:uiPriority="50"/>
-    <w:lsdException w:name="List Table 6 Colorful Accent 3" w:uiPriority="51"/>
-    <w:lsdException w:name="List Table 7 Colorful Accent 3" w:uiPriority="52"/>
-    <w:lsdException w:name="List Table 1 Light Accent 4" w:uiPriority="46"/>
-    <w:lsdException w:name="List Table 2 Accent 4" w:uiPriority="47"/>
-    <w:lsdException w:name="List Table 3 Accent 4" w:uiPriority="48"/>
-    <w:lsdException w:name="List Table 4 Accent 4" w:uiPriority="49"/>
-    <w:lsdException w:name="List Table 5 Dark Accent 4" w:uiPriority="50"/>
-    <w:lsdException w:name="List Table 6 Colorful Accent 4" w:uiPriority="51"/>
-    <w:lsdException w:name="List Table 7 Colorful Accent 4" w:uiPriority="52"/>
-    <w:lsdException w:name="List Table 1 Light Accent 5" w:uiPriority="46"/>
-    <w:lsdException w:name="List Table 2 Accent 5" w:uiPriority="47"/>
-    <w:lsdException w:name="List Table 3 Accent 5" w:uiPriority="48"/>
-    <w:lsdException w:name="List Table 4 Accent 5" w:uiPriority="49"/>
-    <w:lsdException w:name="List Table 5 Dark Accent 5" w:uiPriority="50"/>
-    <w:lsdException w:name="List Table 6 Colorful Accent 5" w:uiPriority="51"/>
-    <w:lsdException w:name="List Table 7 Colorful Accent 5" w:uiPriority="52"/>
-    <w:lsdException w:name="List Table 1 Light Accent 6" w:uiPriority="46"/>
-    <w:lsdException w:name="List Table 2 Accent 6" w:uiPriority="47"/>
-    <w:lsdException w:name="List Table 3 Accent 6" w:uiPriority="48"/>
-    <w:lsdException w:name="List Table 4 Accent 6" w:uiPriority="49"/>
-    <w:lsdException w:name="List Table 5 Dark Accent 6" w:uiPriority="50"/>
-    <w:lsdException w:name="List Table 6 Colorful Accent 6" w:uiPriority="51"/>
-    <w:lsdException w:name="List Table 7 Colorful Accent 6" w:uiPriority="52"/>
-  </w:latentStyles>
-  <w:style w:type="paragraph" w:default="1" w:styleId="Normal">
-    <w:name w:val="Normal"/>
-    <w:qFormat/>
-  </w:style>
-  <w:style w:type="character" w:default="1" w:styleId="DefaultParagraphFont">
-    <w:name w:val="Default Paragraph Font"/>
-    <w:uiPriority w:val="1"/>
-    <w:semiHidden/>
-    <w:unhideWhenUsed/>
-  </w:style>
-  <w:style w:type="table" w:default="1" w:styleId="TableNormal">
-    <w:name w:val="Normal Table"/>
-    <w:uiPriority w:val="99"/>
-    <w:semiHidden/>
-    <w:unhideWhenUsed/>
-    <w:tblPr>
-      <w:tblInd w:w="0" w:type="dxa"/>
-      <w:tblCellMar>
-        <w:top w:w="0" w:type="dxa"/>
-        <w:left w:w="108" w:type="dxa"/>
-        <w:bottom w:w="0" w:type="dxa"/>
-        <w:right w:w="108" w:type="dxa"/>
-      </w:tblCellMar>
-    </w:tblPr>
-  </w:style>
-  <w:style w:type="numbering" w:default="1" w:styleId="NoList">
-    <w:name w:val="No List"/>
-    <w:uiPriority w:val="99"/>
-    <w:semiHidden/>
-    <w:unhideWhenUsed/>
-  </w:style>
-  <w:style w:type="character" w:styleId="PlaceholderText">
-    <w:name w:val="Placeholder Text"/>
-    <w:basedOn w:val="DefaultParagraphFont"/>
-    <w:uiPriority w:val="99"/>
-    <w:semiHidden/>
-    <w:rsid w:val="00351C56"/>
-    <w:rPr>
-      <w:color w:val="808080"/>
-    </w:rPr>
-  </w:style>
-</w:styles>
-</file>
-
-<file path=word/glossary/webSettings.xml><?xml version="1.0" encoding="utf-8"?>
-<w:webSettings xmlns:mc="http://schemas.openxmlformats.org/markup-compatibility/2006" xmlns:r="http://schemas.openxmlformats.org/officeDocument/2006/relationships" xmlns:w="http://schemas.openxmlformats.org/wordprocessingml/2006/main" xmlns:w14="http://schemas.microsoft.com/office/word/2010/wordml" xmlns:w15="http://schemas.microsoft.com/office/word/2012/wordml" xmlns:w16se="http://schemas.microsoft.com/office/word/2015/wordml/symex" mc:Ignorable="w14 w15 w16se">
-  <w:optimizeForBrowser/>
-  <w:allowPNG/>
-</w:webSettings>
-</file>
-
 <file path=word/theme/theme1.xml><?xml version="1.0" encoding="utf-8"?>
 <a:theme xmlns:a="http://schemas.openxmlformats.org/drawingml/2006/main" name="Office Theme">
   <a:themeElements>
@@ -28021,7 +27359,7 @@
 </file>
 
 <file path=customXml/itemProps1.xml><?xml version="1.0" encoding="utf-8"?>
-<ds:datastoreItem xmlns:ds="http://schemas.openxmlformats.org/officeDocument/2006/customXml" ds:itemID="{3E542077-4BE3-429E-92B7-9928352891AD}">
+<ds:datastoreItem xmlns:ds="http://schemas.openxmlformats.org/officeDocument/2006/customXml" ds:itemID="{59F18ACA-0253-4930-83F0-DB1AEC8AA2C2}">
   <ds:schemaRefs>
     <ds:schemaRef ds:uri="http://schemas.openxmlformats.org/officeDocument/2006/bibliography"/>
   </ds:schemaRefs>

</xml_diff>

<commit_message>
Fix Crossvalidate_Fn re #103
</commit_message>
<xml_diff>
--- a/examples/VAST_user_manual.docx
+++ b/examples/VAST_user_manual.docx
@@ -371,18 +371,8 @@
           <w:sz w:val="24"/>
           <w:szCs w:val="24"/>
         </w:rPr>
-        <w:t xml:space="preserve">In addition to spatial and spatio-temporal covariance among multiple categories, VAST allows users to specify either density or catchability covariates.  Both explain variation in observed catch-rate data, but VAST predicts density </w:t>
-      </w:r>
-      <w:r>
-        <w:rPr>
-          <w:rFonts w:ascii="Times New Roman" w:eastAsiaTheme="minorEastAsia" w:hAnsi="Times New Roman" w:cs="Times New Roman"/>
-          <w:sz w:val="24"/>
-          <w:szCs w:val="24"/>
-        </w:rPr>
-        <w:t xml:space="preserve">(for use in calculating the abundance index) using density covariates but not catchability covariates.  Therefore, VAST “controls for” catchability covariates when calculating an index (i.e., removes their estimated effect) while “conditioning on” density covariates when calculating an index (i.e., uses them to improve interpolated/extrapolated predictions of density).  </w:t>
-      </w:r>
-      <w:bookmarkStart w:id="1" w:name="_GoBack"/>
-      <w:bookmarkEnd w:id="1"/>
+        <w:t xml:space="preserve">In addition to spatial and spatio-temporal covariance among multiple categories, VAST allows users to specify either density or catchability covariates.  Both explain variation in observed catch-rate data, but VAST predicts density (for use in calculating the abundance index) using density covariates but not catchability covariates.  Therefore, VAST “controls for” catchability covariates when calculating an index (i.e., removes their estimated effect) while “conditioning on” density covariates when calculating an index (i.e., uses them to improve interpolated/extrapolated predictions of density).  </w:t>
+      </w:r>
     </w:p>
     <w:p>
       <w:pPr>
@@ -3867,6 +3857,391 @@
         </w:rPr>
         <w:t xml:space="preserve"> is the estimated impact of catchability covariates for this linear predictor. </w:t>
       </w:r>
+      <w:r>
+        <w:rPr>
+          <w:rFonts w:ascii="Times New Roman" w:eastAsiaTheme="minorEastAsia" w:hAnsi="Times New Roman" w:cs="Times New Roman"/>
+          <w:iCs/>
+          <w:sz w:val="24"/>
+          <w:szCs w:val="24"/>
+        </w:rPr>
+        <w:t xml:space="preserve">By default, VAST specifies that </w:t>
+      </w:r>
+      <m:oMath>
+        <m:sSub>
+          <m:sSubPr>
+            <m:ctrlPr>
+              <w:rPr>
+                <w:rFonts w:ascii="Cambria Math" w:hAnsi="Cambria Math" w:cs="Times New Roman"/>
+                <w:i/>
+                <w:iCs/>
+                <w:sz w:val="24"/>
+                <w:szCs w:val="24"/>
+              </w:rPr>
+            </m:ctrlPr>
+          </m:sSubPr>
+          <m:e>
+            <m:r>
+              <w:rPr>
+                <w:rFonts w:ascii="Cambria Math" w:hAnsi="Cambria Math" w:cs="Times New Roman"/>
+                <w:sz w:val="24"/>
+                <w:szCs w:val="24"/>
+                <w:lang w:val="en-US"/>
+              </w:rPr>
+              <m:t>γ</m:t>
+            </m:r>
+          </m:e>
+          <m:sub>
+            <m:r>
+              <w:rPr>
+                <w:rFonts w:ascii="Cambria Math" w:hAnsi="Cambria Math" w:cs="Times New Roman"/>
+                <w:sz w:val="24"/>
+                <w:szCs w:val="24"/>
+                <w:lang w:val="en-US"/>
+              </w:rPr>
+              <m:t>1</m:t>
+            </m:r>
+          </m:sub>
+        </m:sSub>
+        <m:d>
+          <m:dPr>
+            <m:ctrlPr>
+              <w:rPr>
+                <w:rFonts w:ascii="Cambria Math" w:hAnsi="Cambria Math" w:cs="Times New Roman"/>
+                <w:i/>
+                <w:iCs/>
+                <w:sz w:val="24"/>
+                <w:szCs w:val="24"/>
+              </w:rPr>
+            </m:ctrlPr>
+          </m:dPr>
+          <m:e>
+            <m:r>
+              <w:rPr>
+                <w:rFonts w:ascii="Cambria Math" w:hAnsi="Cambria Math" w:cs="Times New Roman"/>
+                <w:sz w:val="24"/>
+                <w:szCs w:val="24"/>
+              </w:rPr>
+              <m:t>c</m:t>
+            </m:r>
+            <m:r>
+              <w:rPr>
+                <w:rFonts w:ascii="Cambria Math" w:hAnsi="Cambria Math" w:cs="Times New Roman"/>
+                <w:sz w:val="24"/>
+                <w:szCs w:val="24"/>
+                <w:lang w:val="en-US"/>
+              </w:rPr>
+              <m:t>,</m:t>
+            </m:r>
+            <m:sSub>
+              <m:sSubPr>
+                <m:ctrlPr>
+                  <w:rPr>
+                    <w:rFonts w:ascii="Cambria Math" w:hAnsi="Cambria Math" w:cs="Times New Roman"/>
+                    <w:i/>
+                    <w:iCs/>
+                    <w:sz w:val="24"/>
+                    <w:szCs w:val="24"/>
+                  </w:rPr>
+                </m:ctrlPr>
+              </m:sSubPr>
+              <m:e>
+                <m:r>
+                  <w:rPr>
+                    <w:rFonts w:ascii="Cambria Math" w:hAnsi="Cambria Math" w:cs="Times New Roman"/>
+                    <w:sz w:val="24"/>
+                    <w:szCs w:val="24"/>
+                  </w:rPr>
+                  <m:t>t</m:t>
+                </m:r>
+                <m:ctrlPr>
+                  <w:rPr>
+                    <w:rFonts w:ascii="Cambria Math" w:hAnsi="Cambria Math" w:cs="Times New Roman"/>
+                    <w:i/>
+                    <w:sz w:val="24"/>
+                    <w:szCs w:val="24"/>
+                    <w:lang w:val="en-US"/>
+                  </w:rPr>
+                </m:ctrlPr>
+              </m:e>
+              <m:sub>
+                <m:r>
+                  <w:rPr>
+                    <w:rFonts w:ascii="Cambria Math" w:hAnsi="Cambria Math" w:cs="Times New Roman"/>
+                    <w:sz w:val="24"/>
+                    <w:szCs w:val="24"/>
+                  </w:rPr>
+                  <m:t>1</m:t>
+                </m:r>
+              </m:sub>
+            </m:sSub>
+            <m:r>
+              <w:rPr>
+                <w:rFonts w:ascii="Cambria Math" w:hAnsi="Cambria Math" w:cs="Times New Roman"/>
+                <w:sz w:val="24"/>
+                <w:szCs w:val="24"/>
+              </w:rPr>
+              <m:t>,p</m:t>
+            </m:r>
+          </m:e>
+        </m:d>
+        <m:r>
+          <w:rPr>
+            <w:rFonts w:ascii="Cambria Math" w:eastAsiaTheme="minorEastAsia" w:hAnsi="Cambria Math" w:cs="Times New Roman"/>
+            <w:sz w:val="24"/>
+            <w:szCs w:val="24"/>
+          </w:rPr>
+          <m:t>=</m:t>
+        </m:r>
+        <m:sSub>
+          <m:sSubPr>
+            <m:ctrlPr>
+              <w:rPr>
+                <w:rFonts w:ascii="Cambria Math" w:hAnsi="Cambria Math" w:cs="Times New Roman"/>
+                <w:i/>
+                <w:iCs/>
+                <w:sz w:val="24"/>
+                <w:szCs w:val="24"/>
+              </w:rPr>
+            </m:ctrlPr>
+          </m:sSubPr>
+          <m:e>
+            <m:r>
+              <w:rPr>
+                <w:rFonts w:ascii="Cambria Math" w:hAnsi="Cambria Math" w:cs="Times New Roman"/>
+                <w:sz w:val="24"/>
+                <w:szCs w:val="24"/>
+                <w:lang w:val="en-US"/>
+              </w:rPr>
+              <m:t>γ</m:t>
+            </m:r>
+          </m:e>
+          <m:sub>
+            <m:r>
+              <w:rPr>
+                <w:rFonts w:ascii="Cambria Math" w:hAnsi="Cambria Math" w:cs="Times New Roman"/>
+                <w:sz w:val="24"/>
+                <w:szCs w:val="24"/>
+                <w:lang w:val="en-US"/>
+              </w:rPr>
+              <m:t>1</m:t>
+            </m:r>
+          </m:sub>
+        </m:sSub>
+        <m:d>
+          <m:dPr>
+            <m:ctrlPr>
+              <w:rPr>
+                <w:rFonts w:ascii="Cambria Math" w:hAnsi="Cambria Math" w:cs="Times New Roman"/>
+                <w:i/>
+                <w:iCs/>
+                <w:sz w:val="24"/>
+                <w:szCs w:val="24"/>
+              </w:rPr>
+            </m:ctrlPr>
+          </m:dPr>
+          <m:e>
+            <m:r>
+              <w:rPr>
+                <w:rFonts w:ascii="Cambria Math" w:hAnsi="Cambria Math" w:cs="Times New Roman"/>
+                <w:sz w:val="24"/>
+                <w:szCs w:val="24"/>
+              </w:rPr>
+              <m:t>c</m:t>
+            </m:r>
+            <m:r>
+              <w:rPr>
+                <w:rFonts w:ascii="Cambria Math" w:hAnsi="Cambria Math" w:cs="Times New Roman"/>
+                <w:sz w:val="24"/>
+                <w:szCs w:val="24"/>
+                <w:lang w:val="en-US"/>
+              </w:rPr>
+              <m:t>,</m:t>
+            </m:r>
+            <m:sSub>
+              <m:sSubPr>
+                <m:ctrlPr>
+                  <w:rPr>
+                    <w:rFonts w:ascii="Cambria Math" w:hAnsi="Cambria Math" w:cs="Times New Roman"/>
+                    <w:i/>
+                    <w:iCs/>
+                    <w:sz w:val="24"/>
+                    <w:szCs w:val="24"/>
+                  </w:rPr>
+                </m:ctrlPr>
+              </m:sSubPr>
+              <m:e>
+                <m:r>
+                  <w:rPr>
+                    <w:rFonts w:ascii="Cambria Math" w:hAnsi="Cambria Math" w:cs="Times New Roman"/>
+                    <w:sz w:val="24"/>
+                    <w:szCs w:val="24"/>
+                  </w:rPr>
+                  <m:t>t</m:t>
+                </m:r>
+                <m:ctrlPr>
+                  <w:rPr>
+                    <w:rFonts w:ascii="Cambria Math" w:hAnsi="Cambria Math" w:cs="Times New Roman"/>
+                    <w:i/>
+                    <w:sz w:val="24"/>
+                    <w:szCs w:val="24"/>
+                    <w:lang w:val="en-US"/>
+                  </w:rPr>
+                </m:ctrlPr>
+              </m:e>
+              <m:sub>
+                <m:r>
+                  <w:rPr>
+                    <w:rFonts w:ascii="Cambria Math" w:hAnsi="Cambria Math" w:cs="Times New Roman"/>
+                    <w:sz w:val="24"/>
+                    <w:szCs w:val="24"/>
+                  </w:rPr>
+                  <m:t>2</m:t>
+                </m:r>
+              </m:sub>
+            </m:sSub>
+            <m:r>
+              <w:rPr>
+                <w:rFonts w:ascii="Cambria Math" w:hAnsi="Cambria Math" w:cs="Times New Roman"/>
+                <w:sz w:val="24"/>
+                <w:szCs w:val="24"/>
+              </w:rPr>
+              <m:t>,p</m:t>
+            </m:r>
+          </m:e>
+        </m:d>
+      </m:oMath>
+      <w:r>
+        <w:rPr>
+          <w:rFonts w:ascii="Times New Roman" w:eastAsiaTheme="minorEastAsia" w:hAnsi="Times New Roman" w:cs="Times New Roman"/>
+          <w:iCs/>
+          <w:sz w:val="24"/>
+          <w:szCs w:val="24"/>
+        </w:rPr>
+        <w:t xml:space="preserve"> for all years </w:t>
+      </w:r>
+      <m:oMath>
+        <m:sSub>
+          <m:sSubPr>
+            <m:ctrlPr>
+              <w:rPr>
+                <w:rFonts w:ascii="Cambria Math" w:eastAsiaTheme="minorEastAsia" w:hAnsi="Cambria Math" w:cs="Times New Roman"/>
+                <w:i/>
+                <w:iCs/>
+                <w:sz w:val="24"/>
+                <w:szCs w:val="24"/>
+              </w:rPr>
+            </m:ctrlPr>
+          </m:sSubPr>
+          <m:e>
+            <m:r>
+              <w:rPr>
+                <w:rFonts w:ascii="Cambria Math" w:eastAsiaTheme="minorEastAsia" w:hAnsi="Cambria Math" w:cs="Times New Roman"/>
+                <w:sz w:val="24"/>
+                <w:szCs w:val="24"/>
+              </w:rPr>
+              <m:t>t</m:t>
+            </m:r>
+          </m:e>
+          <m:sub>
+            <m:r>
+              <w:rPr>
+                <w:rFonts w:ascii="Cambria Math" w:eastAsiaTheme="minorEastAsia" w:hAnsi="Cambria Math" w:cs="Times New Roman"/>
+                <w:sz w:val="24"/>
+                <w:szCs w:val="24"/>
+              </w:rPr>
+              <m:t>1</m:t>
+            </m:r>
+          </m:sub>
+        </m:sSub>
+      </m:oMath>
+      <w:r>
+        <w:rPr>
+          <w:rFonts w:ascii="Times New Roman" w:eastAsiaTheme="minorEastAsia" w:hAnsi="Times New Roman" w:cs="Times New Roman"/>
+          <w:iCs/>
+          <w:sz w:val="24"/>
+          <w:szCs w:val="24"/>
+        </w:rPr>
+        <w:t xml:space="preserve"> and </w:t>
+      </w:r>
+      <m:oMath>
+        <m:sSub>
+          <m:sSubPr>
+            <m:ctrlPr>
+              <w:rPr>
+                <w:rFonts w:ascii="Cambria Math" w:eastAsiaTheme="minorEastAsia" w:hAnsi="Cambria Math" w:cs="Times New Roman"/>
+                <w:i/>
+                <w:iCs/>
+                <w:sz w:val="24"/>
+                <w:szCs w:val="24"/>
+              </w:rPr>
+            </m:ctrlPr>
+          </m:sSubPr>
+          <m:e>
+            <m:r>
+              <w:rPr>
+                <w:rFonts w:ascii="Cambria Math" w:eastAsiaTheme="minorEastAsia" w:hAnsi="Cambria Math" w:cs="Times New Roman"/>
+                <w:sz w:val="24"/>
+                <w:szCs w:val="24"/>
+              </w:rPr>
+              <m:t>t</m:t>
+            </m:r>
+          </m:e>
+          <m:sub>
+            <m:r>
+              <w:rPr>
+                <w:rFonts w:ascii="Cambria Math" w:eastAsiaTheme="minorEastAsia" w:hAnsi="Cambria Math" w:cs="Times New Roman"/>
+                <w:sz w:val="24"/>
+                <w:szCs w:val="24"/>
+              </w:rPr>
+              <m:t>2</m:t>
+            </m:r>
+          </m:sub>
+        </m:sSub>
+      </m:oMath>
+      <w:r>
+        <w:rPr>
+          <w:rFonts w:ascii="Times New Roman" w:eastAsiaTheme="minorEastAsia" w:hAnsi="Times New Roman" w:cs="Times New Roman"/>
+          <w:iCs/>
+          <w:sz w:val="24"/>
+          <w:szCs w:val="24"/>
+        </w:rPr>
+        <w:t xml:space="preserve">, although users can relax this constaint by specifying a different structure for </w:t>
+      </w:r>
+      <w:r>
+        <w:rPr>
+          <w:rFonts w:ascii="Consolas" w:eastAsia="Times New Roman" w:hAnsi="Consolas" w:cs="Consolas"/>
+          <w:color w:val="24292E"/>
+          <w:sz w:val="20"/>
+          <w:szCs w:val="20"/>
+          <w:bdr w:val="none" w:sz="0" w:space="0" w:color="auto" w:frame="1"/>
+          <w:lang w:eastAsia="en-GB"/>
+        </w:rPr>
+        <w:t>Data_Fn(…, Map</w:t>
+      </w:r>
+      <w:r>
+        <w:rPr>
+          <w:rFonts w:ascii="Consolas" w:eastAsia="Times New Roman" w:hAnsi="Consolas" w:cs="Consolas"/>
+          <w:color w:val="24292E"/>
+          <w:sz w:val="20"/>
+          <w:szCs w:val="20"/>
+          <w:bdr w:val="none" w:sz="0" w:space="0" w:color="auto" w:frame="1"/>
+          <w:lang w:eastAsia="en-GB"/>
+        </w:rPr>
+        <w:t>=NewMap</w:t>
+      </w:r>
+      <w:bookmarkStart w:id="1" w:name="_GoBack"/>
+      <w:bookmarkEnd w:id="1"/>
+      <w:r>
+        <w:rPr>
+          <w:rFonts w:ascii="Consolas" w:eastAsia="Times New Roman" w:hAnsi="Consolas" w:cs="Consolas"/>
+          <w:color w:val="24292E"/>
+          <w:sz w:val="20"/>
+          <w:szCs w:val="20"/>
+          <w:bdr w:val="none" w:sz="0" w:space="0" w:color="auto" w:frame="1"/>
+          <w:lang w:eastAsia="en-GB"/>
+        </w:rPr>
+        <w:t xml:space="preserve">).  </w:t>
+      </w:r>
     </w:p>
     <w:p>
       <w:pPr>
@@ -4735,7 +5110,7 @@
                       <w:szCs w:val="24"/>
                       <w:lang w:val="en-US"/>
                     </w:rPr>
-                    <m:t>δ2</m:t>
+                    <m:t>η2</m:t>
                   </m:r>
                 </m:sub>
               </m:sSub>
@@ -5758,6 +6133,7 @@
           <w:sz w:val="24"/>
           <w:szCs w:val="24"/>
         </w:rPr>
+        <w:lastRenderedPageBreak/>
         <w:t>The user controls the number of spatial and spatio-temporal factors used for each component via input:</w:t>
       </w:r>
     </w:p>
@@ -5800,7 +6176,6 @@
           <w:bdr w:val="none" w:sz="0" w:space="0" w:color="auto" w:frame="1"/>
           <w:lang w:eastAsia="en-GB"/>
         </w:rPr>
-        <w:lastRenderedPageBreak/>
         <w:t xml:space="preserve">FieldConfig = </w:t>
       </w:r>
       <w:r>
@@ -6831,6 +7206,7 @@
           <w:bdr w:val="none" w:sz="0" w:space="0" w:color="auto" w:frame="1"/>
           <w:lang w:eastAsia="en-GB"/>
         </w:rPr>
+        <w:lastRenderedPageBreak/>
         <w:t>ObsModel</w:t>
       </w:r>
       <w:r>
@@ -6983,7 +7359,6 @@
           <w:sz w:val="24"/>
           <w:szCs w:val="24"/>
         </w:rPr>
-        <w:lastRenderedPageBreak/>
         <w:t xml:space="preserve">There are currently four options for the link function. For the latest set of options </w:t>
       </w:r>
       <w:r>
@@ -11726,6 +12101,14 @@
                   </m:ctrlPr>
                 </m:dPr>
                 <m:e>
+                  <m:r>
+                    <w:rPr>
+                      <w:rFonts w:ascii="Cambria Math" w:eastAsiaTheme="minorEastAsia" w:hAnsi="Cambria Math" w:cs="Times New Roman"/>
+                      <w:sz w:val="24"/>
+                      <w:szCs w:val="24"/>
+                    </w:rPr>
+                    <m:t>B=</m:t>
+                  </m:r>
                   <m:sSub>
                     <m:sSubPr>
                       <m:ctrlPr>
@@ -11759,14 +12142,6 @@
                       </m:r>
                     </m:sub>
                   </m:sSub>
-                  <m:r>
-                    <w:rPr>
-                      <w:rFonts w:ascii="Cambria Math" w:eastAsiaTheme="minorEastAsia" w:hAnsi="Cambria Math" w:cs="Times New Roman"/>
-                      <w:sz w:val="24"/>
-                      <w:szCs w:val="24"/>
-                    </w:rPr>
-                    <m:t>=B</m:t>
-                  </m:r>
                 </m:e>
               </m:d>
             </m:e>
@@ -11930,6 +12305,14 @@
                         <w:szCs w:val="24"/>
                       </w:rPr>
                       <m:t>{</m:t>
+                    </m:r>
+                    <m:r>
+                      <w:rPr>
+                        <w:rFonts w:ascii="Cambria Math" w:eastAsiaTheme="minorEastAsia" w:hAnsi="Cambria Math" w:cs="Times New Roman"/>
+                        <w:sz w:val="24"/>
+                        <w:szCs w:val="24"/>
+                      </w:rPr>
+                      <m:t>B=</m:t>
                     </m:r>
                     <m:d>
                       <m:dPr>
@@ -12149,7 +12532,47 @@
                             <w:sz w:val="24"/>
                             <w:szCs w:val="24"/>
                           </w:rPr>
-                          <m:t>B|</m:t>
+                          <m:t>B=</m:t>
+                        </m:r>
+                        <m:sSub>
+                          <m:sSubPr>
+                            <m:ctrlPr>
+                              <w:rPr>
+                                <w:rFonts w:ascii="Cambria Math" w:eastAsiaTheme="minorEastAsia" w:hAnsi="Cambria Math" w:cs="Times New Roman"/>
+                                <w:i/>
+                                <w:sz w:val="24"/>
+                                <w:szCs w:val="24"/>
+                              </w:rPr>
+                            </m:ctrlPr>
+                          </m:sSubPr>
+                          <m:e>
+                            <m:r>
+                              <w:rPr>
+                                <w:rFonts w:ascii="Cambria Math" w:eastAsiaTheme="minorEastAsia" w:hAnsi="Cambria Math" w:cs="Times New Roman"/>
+                                <w:sz w:val="24"/>
+                                <w:szCs w:val="24"/>
+                              </w:rPr>
+                              <m:t>b</m:t>
+                            </m:r>
+                          </m:e>
+                          <m:sub>
+                            <m:r>
+                              <w:rPr>
+                                <w:rFonts w:ascii="Cambria Math" w:eastAsiaTheme="minorEastAsia" w:hAnsi="Cambria Math" w:cs="Times New Roman"/>
+                                <w:sz w:val="24"/>
+                                <w:szCs w:val="24"/>
+                              </w:rPr>
+                              <m:t>i</m:t>
+                            </m:r>
+                          </m:sub>
+                        </m:sSub>
+                        <m:r>
+                          <w:rPr>
+                            <w:rFonts w:ascii="Cambria Math" w:eastAsiaTheme="minorEastAsia" w:hAnsi="Cambria Math" w:cs="Times New Roman"/>
+                            <w:sz w:val="24"/>
+                            <w:szCs w:val="24"/>
+                          </w:rPr>
+                          <m:t>|</m:t>
                         </m:r>
                         <m:sSub>
                           <m:sSubPr>
@@ -12764,7 +13187,47 @@
                 <w:sz w:val="24"/>
                 <w:szCs w:val="24"/>
               </w:rPr>
-              <m:t>B|</m:t>
+              <m:t>B=</m:t>
+            </m:r>
+            <m:sSub>
+              <m:sSubPr>
+                <m:ctrlPr>
+                  <w:rPr>
+                    <w:rFonts w:ascii="Cambria Math" w:eastAsiaTheme="minorEastAsia" w:hAnsi="Cambria Math" w:cs="Times New Roman"/>
+                    <w:i/>
+                    <w:sz w:val="24"/>
+                    <w:szCs w:val="24"/>
+                  </w:rPr>
+                </m:ctrlPr>
+              </m:sSubPr>
+              <m:e>
+                <m:r>
+                  <w:rPr>
+                    <w:rFonts w:ascii="Cambria Math" w:eastAsiaTheme="minorEastAsia" w:hAnsi="Cambria Math" w:cs="Times New Roman"/>
+                    <w:sz w:val="24"/>
+                    <w:szCs w:val="24"/>
+                  </w:rPr>
+                  <m:t>b</m:t>
+                </m:r>
+              </m:e>
+              <m:sub>
+                <m:r>
+                  <w:rPr>
+                    <w:rFonts w:ascii="Cambria Math" w:eastAsiaTheme="minorEastAsia" w:hAnsi="Cambria Math" w:cs="Times New Roman"/>
+                    <w:sz w:val="24"/>
+                    <w:szCs w:val="24"/>
+                  </w:rPr>
+                  <m:t>i</m:t>
+                </m:r>
+              </m:sub>
+            </m:sSub>
+            <m:r>
+              <w:rPr>
+                <w:rFonts w:ascii="Cambria Math" w:eastAsiaTheme="minorEastAsia" w:hAnsi="Cambria Math" w:cs="Times New Roman"/>
+                <w:sz w:val="24"/>
+                <w:szCs w:val="24"/>
+              </w:rPr>
+              <m:t>|</m:t>
             </m:r>
             <m:sSub>
               <m:sSubPr>
@@ -12861,6 +13324,14 @@
             <w:szCs w:val="24"/>
           </w:rPr>
           <m:t>{</m:t>
+        </m:r>
+        <m:r>
+          <w:rPr>
+            <w:rFonts w:ascii="Cambria Math" w:eastAsiaTheme="minorEastAsia" w:hAnsi="Cambria Math" w:cs="Times New Roman"/>
+            <w:sz w:val="24"/>
+            <w:szCs w:val="24"/>
+          </w:rPr>
+          <m:t>B=</m:t>
         </m:r>
         <m:d>
           <m:dPr>
@@ -24885,7 +25356,7 @@
           <w:rPr>
             <w:noProof/>
           </w:rPr>
-          <w:t>1</w:t>
+          <w:t>3</w:t>
         </w:r>
         <w:r>
           <w:rPr>
@@ -27059,6 +27530,553 @@
 </w:styles>
 </file>
 
+<file path=word/glossary/document.xml><?xml version="1.0" encoding="utf-8"?>
+<w:glossaryDocument xmlns:wpc="http://schemas.microsoft.com/office/word/2010/wordprocessingCanvas" xmlns:cx="http://schemas.microsoft.com/office/drawing/2014/chartex" xmlns:cx1="http://schemas.microsoft.com/office/drawing/2015/9/8/chartex" xmlns:mc="http://schemas.openxmlformats.org/markup-compatibility/2006" xmlns:o="urn:schemas-microsoft-com:office:office" xmlns:r="http://schemas.openxmlformats.org/officeDocument/2006/relationships" xmlns:m="http://schemas.openxmlformats.org/officeDocument/2006/math" xmlns:v="urn:schemas-microsoft-com:vml" xmlns:wp14="http://schemas.microsoft.com/office/word/2010/wordprocessingDrawing" xmlns:wp="http://schemas.openxmlformats.org/drawingml/2006/wordprocessingDrawing" xmlns:w10="urn:schemas-microsoft-com:office:word" xmlns:w="http://schemas.openxmlformats.org/wordprocessingml/2006/main" xmlns:w14="http://schemas.microsoft.com/office/word/2010/wordml" xmlns:w15="http://schemas.microsoft.com/office/word/2012/wordml" xmlns:w16se="http://schemas.microsoft.com/office/word/2015/wordml/symex" xmlns:wpg="http://schemas.microsoft.com/office/word/2010/wordprocessingGroup" xmlns:wpi="http://schemas.microsoft.com/office/word/2010/wordprocessingInk" xmlns:wne="http://schemas.microsoft.com/office/word/2006/wordml" xmlns:wps="http://schemas.microsoft.com/office/word/2010/wordprocessingShape" mc:Ignorable="w14 w15 w16se wp14"/>
+</file>
+
+<file path=word/glossary/fontTable.xml><?xml version="1.0" encoding="utf-8"?>
+<w:fonts xmlns:mc="http://schemas.openxmlformats.org/markup-compatibility/2006" xmlns:r="http://schemas.openxmlformats.org/officeDocument/2006/relationships" xmlns:w="http://schemas.openxmlformats.org/wordprocessingml/2006/main" xmlns:w14="http://schemas.microsoft.com/office/word/2010/wordml" xmlns:w15="http://schemas.microsoft.com/office/word/2012/wordml" xmlns:w16se="http://schemas.microsoft.com/office/word/2015/wordml/symex" mc:Ignorable="w14 w15 w16se">
+  <w:font w:name="Arial">
+    <w:panose1 w:val="020B0604020202020204"/>
+    <w:charset w:val="00"/>
+    <w:family w:val="swiss"/>
+    <w:pitch w:val="variable"/>
+    <w:sig w:usb0="E0002AFF" w:usb1="C0007843" w:usb2="00000009" w:usb3="00000000" w:csb0="000001FF" w:csb1="00000000"/>
+  </w:font>
+  <w:font w:name="Times New Roman">
+    <w:panose1 w:val="02020603050405020304"/>
+    <w:charset w:val="00"/>
+    <w:family w:val="roman"/>
+    <w:pitch w:val="variable"/>
+    <w:sig w:usb0="E0002AFF" w:usb1="C0007841" w:usb2="00000009" w:usb3="00000000" w:csb0="000001FF" w:csb1="00000000"/>
+  </w:font>
+  <w:font w:name="Calibri">
+    <w:panose1 w:val="020F0502020204030204"/>
+    <w:charset w:val="00"/>
+    <w:family w:val="swiss"/>
+    <w:pitch w:val="variable"/>
+    <w:sig w:usb0="E00002FF" w:usb1="4000ACFF" w:usb2="00000001" w:usb3="00000000" w:csb0="0000019F" w:csb1="00000000"/>
+  </w:font>
+  <w:font w:name="Courier New">
+    <w:panose1 w:val="02070309020205020404"/>
+    <w:charset w:val="00"/>
+    <w:family w:val="modern"/>
+    <w:pitch w:val="fixed"/>
+    <w:sig w:usb0="E0002AFF" w:usb1="C0007843" w:usb2="00000009" w:usb3="00000000" w:csb0="000001FF" w:csb1="00000000"/>
+  </w:font>
+  <w:font w:name="Segoe UI">
+    <w:altName w:val="Calibri"/>
+    <w:panose1 w:val="020B0502040204020203"/>
+    <w:charset w:val="00"/>
+    <w:family w:val="swiss"/>
+    <w:pitch w:val="variable"/>
+    <w:sig w:usb0="E10022FF" w:usb1="C000E47F" w:usb2="00000029" w:usb3="00000000" w:csb0="000001DF" w:csb1="00000000"/>
+  </w:font>
+  <w:font w:name="Cambria Math">
+    <w:panose1 w:val="02040503050406030204"/>
+    <w:charset w:val="00"/>
+    <w:family w:val="roman"/>
+    <w:pitch w:val="variable"/>
+    <w:sig w:usb0="E00002FF" w:usb1="420024FF" w:usb2="00000000" w:usb3="00000000" w:csb0="0000019F" w:csb1="00000000"/>
+  </w:font>
+  <w:font w:name="Consolas">
+    <w:panose1 w:val="020B0609020204030204"/>
+    <w:charset w:val="00"/>
+    <w:family w:val="modern"/>
+    <w:pitch w:val="fixed"/>
+    <w:sig w:usb0="E10002FF" w:usb1="4000FCFF" w:usb2="00000009" w:usb3="00000000" w:csb0="0000019F" w:csb1="00000000"/>
+  </w:font>
+  <w:font w:name="Calibri Light">
+    <w:panose1 w:val="020F0302020204030204"/>
+    <w:charset w:val="00"/>
+    <w:family w:val="swiss"/>
+    <w:pitch w:val="variable"/>
+    <w:sig w:usb0="A00002EF" w:usb1="4000207B" w:usb2="00000000" w:usb3="00000000" w:csb0="0000019F" w:csb1="00000000"/>
+  </w:font>
+</w:fonts>
+</file>
+
+<file path=word/glossary/settings.xml><?xml version="1.0" encoding="utf-8"?>
+<w:settings xmlns:mc="http://schemas.openxmlformats.org/markup-compatibility/2006" xmlns:o="urn:schemas-microsoft-com:office:office" xmlns:r="http://schemas.openxmlformats.org/officeDocument/2006/relationships" xmlns:m="http://schemas.openxmlformats.org/officeDocument/2006/math" xmlns:v="urn:schemas-microsoft-com:vml" xmlns:w10="urn:schemas-microsoft-com:office:word" xmlns:w="http://schemas.openxmlformats.org/wordprocessingml/2006/main" xmlns:w14="http://schemas.microsoft.com/office/word/2010/wordml" xmlns:w15="http://schemas.microsoft.com/office/word/2012/wordml" xmlns:w16se="http://schemas.microsoft.com/office/word/2015/wordml/symex" xmlns:sl="http://schemas.openxmlformats.org/schemaLibrary/2006/main" mc:Ignorable="w14 w15 w16se">
+  <w:view w:val="normal"/>
+  <w:revisionView w:formatting="0" w:inkAnnotations="0"/>
+  <w:defaultTabStop w:val="720"/>
+  <w:characterSpacingControl w:val="doNotCompress"/>
+  <w:compat>
+    <w:useFELayout/>
+    <w:compatSetting w:name="compatibilityMode" w:uri="http://schemas.microsoft.com/office/word" w:val="15"/>
+    <w:compatSetting w:name="overrideTableStyleFontSizeAndJustification" w:uri="http://schemas.microsoft.com/office/word" w:val="1"/>
+    <w:compatSetting w:name="enableOpenTypeFeatures" w:uri="http://schemas.microsoft.com/office/word" w:val="1"/>
+    <w:compatSetting w:name="doNotFlipMirrorIndents" w:uri="http://schemas.microsoft.com/office/word" w:val="1"/>
+    <w:compatSetting w:name="differentiateMultirowTableHeaders" w:uri="http://schemas.microsoft.com/office/word" w:val="1"/>
+  </w:compat>
+  <w:rsids>
+    <w:rsidRoot w:val="0015635B"/>
+    <w:rsid w:val="0015635B"/>
+    <w:rsid w:val="00502BFE"/>
+  </w:rsids>
+  <m:mathPr>
+    <m:mathFont m:val="Cambria Math"/>
+    <m:brkBin m:val="before"/>
+    <m:brkBinSub m:val="--"/>
+    <m:smallFrac m:val="0"/>
+    <m:dispDef/>
+    <m:lMargin m:val="0"/>
+    <m:rMargin m:val="0"/>
+    <m:defJc m:val="centerGroup"/>
+    <m:wrapIndent m:val="1440"/>
+    <m:intLim m:val="subSup"/>
+    <m:naryLim m:val="undOvr"/>
+  </m:mathPr>
+  <w:themeFontLang w:val="en-GB"/>
+  <w:clrSchemeMapping w:bg1="light1" w:t1="dark1" w:bg2="light2" w:t2="dark2" w:accent1="accent1" w:accent2="accent2" w:accent3="accent3" w:accent4="accent4" w:accent5="accent5" w:accent6="accent6" w:hyperlink="hyperlink" w:followedHyperlink="followedHyperlink"/>
+  <w:decimalSymbol w:val="."/>
+  <w:listSeparator w:val=","/>
+  <w15:chartTrackingRefBased/>
+</w:settings>
+</file>
+
+<file path=word/glossary/styles.xml><?xml version="1.0" encoding="utf-8"?>
+<w:styles xmlns:mc="http://schemas.openxmlformats.org/markup-compatibility/2006" xmlns:r="http://schemas.openxmlformats.org/officeDocument/2006/relationships" xmlns:w="http://schemas.openxmlformats.org/wordprocessingml/2006/main" xmlns:w14="http://schemas.microsoft.com/office/word/2010/wordml" xmlns:w15="http://schemas.microsoft.com/office/word/2012/wordml" xmlns:w16se="http://schemas.microsoft.com/office/word/2015/wordml/symex" mc:Ignorable="w14 w15 w16se">
+  <w:docDefaults>
+    <w:rPrDefault>
+      <w:rPr>
+        <w:rFonts w:asciiTheme="minorHAnsi" w:eastAsiaTheme="minorEastAsia" w:hAnsiTheme="minorHAnsi" w:cstheme="minorBidi"/>
+        <w:sz w:val="22"/>
+        <w:szCs w:val="22"/>
+        <w:lang w:val="en-GB" w:eastAsia="en-GB" w:bidi="ar-SA"/>
+      </w:rPr>
+    </w:rPrDefault>
+    <w:pPrDefault>
+      <w:pPr>
+        <w:spacing w:after="160" w:line="259" w:lineRule="auto"/>
+      </w:pPr>
+    </w:pPrDefault>
+  </w:docDefaults>
+  <w:latentStyles w:defLockedState="0" w:defUIPriority="99" w:defSemiHidden="0" w:defUnhideWhenUsed="0" w:defQFormat="0" w:count="371">
+    <w:lsdException w:name="Normal" w:uiPriority="0" w:qFormat="1"/>
+    <w:lsdException w:name="heading 1" w:uiPriority="9" w:qFormat="1"/>
+    <w:lsdException w:name="heading 2" w:semiHidden="1" w:uiPriority="9" w:unhideWhenUsed="1" w:qFormat="1"/>
+    <w:lsdException w:name="heading 3" w:semiHidden="1" w:uiPriority="9" w:unhideWhenUsed="1" w:qFormat="1"/>
+    <w:lsdException w:name="heading 4" w:semiHidden="1" w:uiPriority="9" w:unhideWhenUsed="1" w:qFormat="1"/>
+    <w:lsdException w:name="heading 5" w:semiHidden="1" w:uiPriority="9" w:unhideWhenUsed="1" w:qFormat="1"/>
+    <w:lsdException w:name="heading 6" w:semiHidden="1" w:uiPriority="9" w:unhideWhenUsed="1" w:qFormat="1"/>
+    <w:lsdException w:name="heading 7" w:semiHidden="1" w:uiPriority="9" w:unhideWhenUsed="1" w:qFormat="1"/>
+    <w:lsdException w:name="heading 8" w:semiHidden="1" w:uiPriority="9" w:unhideWhenUsed="1" w:qFormat="1"/>
+    <w:lsdException w:name="heading 9" w:semiHidden="1" w:uiPriority="9" w:unhideWhenUsed="1" w:qFormat="1"/>
+    <w:lsdException w:name="index 1" w:semiHidden="1" w:unhideWhenUsed="1"/>
+    <w:lsdException w:name="index 2" w:semiHidden="1" w:unhideWhenUsed="1"/>
+    <w:lsdException w:name="index 3" w:semiHidden="1" w:unhideWhenUsed="1"/>
+    <w:lsdException w:name="index 4" w:semiHidden="1" w:unhideWhenUsed="1"/>
+    <w:lsdException w:name="index 5" w:semiHidden="1" w:unhideWhenUsed="1"/>
+    <w:lsdException w:name="index 6" w:semiHidden="1" w:unhideWhenUsed="1"/>
+    <w:lsdException w:name="index 7" w:semiHidden="1" w:unhideWhenUsed="1"/>
+    <w:lsdException w:name="index 8" w:semiHidden="1" w:unhideWhenUsed="1"/>
+    <w:lsdException w:name="index 9" w:semiHidden="1" w:unhideWhenUsed="1"/>
+    <w:lsdException w:name="toc 1" w:semiHidden="1" w:uiPriority="39" w:unhideWhenUsed="1"/>
+    <w:lsdException w:name="toc 2" w:semiHidden="1" w:uiPriority="39" w:unhideWhenUsed="1"/>
+    <w:lsdException w:name="toc 3" w:semiHidden="1" w:uiPriority="39" w:unhideWhenUsed="1"/>
+    <w:lsdException w:name="toc 4" w:semiHidden="1" w:uiPriority="39" w:unhideWhenUsed="1"/>
+    <w:lsdException w:name="toc 5" w:semiHidden="1" w:uiPriority="39" w:unhideWhenUsed="1"/>
+    <w:lsdException w:name="toc 6" w:semiHidden="1" w:uiPriority="39" w:unhideWhenUsed="1"/>
+    <w:lsdException w:name="toc 7" w:semiHidden="1" w:uiPriority="39" w:unhideWhenUsed="1"/>
+    <w:lsdException w:name="toc 8" w:semiHidden="1" w:uiPriority="39" w:unhideWhenUsed="1"/>
+    <w:lsdException w:name="toc 9" w:semiHidden="1" w:uiPriority="39" w:unhideWhenUsed="1"/>
+    <w:lsdException w:name="Normal Indent" w:semiHidden="1" w:unhideWhenUsed="1"/>
+    <w:lsdException w:name="footnote text" w:semiHidden="1" w:unhideWhenUsed="1"/>
+    <w:lsdException w:name="annotation text" w:semiHidden="1" w:unhideWhenUsed="1"/>
+    <w:lsdException w:name="header" w:semiHidden="1" w:unhideWhenUsed="1"/>
+    <w:lsdException w:name="footer" w:semiHidden="1" w:unhideWhenUsed="1"/>
+    <w:lsdException w:name="index heading" w:semiHidden="1" w:unhideWhenUsed="1"/>
+    <w:lsdException w:name="caption" w:semiHidden="1" w:uiPriority="35" w:unhideWhenUsed="1" w:qFormat="1"/>
+    <w:lsdException w:name="table of figures" w:semiHidden="1" w:unhideWhenUsed="1"/>
+    <w:lsdException w:name="envelope address" w:semiHidden="1" w:unhideWhenUsed="1"/>
+    <w:lsdException w:name="envelope return" w:semiHidden="1" w:unhideWhenUsed="1"/>
+    <w:lsdException w:name="footnote reference" w:semiHidden="1" w:unhideWhenUsed="1"/>
+    <w:lsdException w:name="annotation reference" w:semiHidden="1" w:unhideWhenUsed="1"/>
+    <w:lsdException w:name="line number" w:semiHidden="1" w:unhideWhenUsed="1"/>
+    <w:lsdException w:name="page number" w:semiHidden="1" w:unhideWhenUsed="1"/>
+    <w:lsdException w:name="endnote reference" w:semiHidden="1" w:unhideWhenUsed="1"/>
+    <w:lsdException w:name="endnote text" w:semiHidden="1" w:unhideWhenUsed="1"/>
+    <w:lsdException w:name="table of authorities" w:semiHidden="1" w:unhideWhenUsed="1"/>
+    <w:lsdException w:name="macro" w:semiHidden="1" w:unhideWhenUsed="1"/>
+    <w:lsdException w:name="toa heading" w:semiHidden="1" w:unhideWhenUsed="1"/>
+    <w:lsdException w:name="List" w:semiHidden="1" w:unhideWhenUsed="1"/>
+    <w:lsdException w:name="List Bullet" w:semiHidden="1" w:unhideWhenUsed="1"/>
+    <w:lsdException w:name="List Number" w:semiHidden="1" w:unhideWhenUsed="1"/>
+    <w:lsdException w:name="List 2" w:semiHidden="1" w:unhideWhenUsed="1"/>
+    <w:lsdException w:name="List 3" w:semiHidden="1" w:unhideWhenUsed="1"/>
+    <w:lsdException w:name="List 4" w:semiHidden="1" w:unhideWhenUsed="1"/>
+    <w:lsdException w:name="List 5" w:semiHidden="1" w:unhideWhenUsed="1"/>
+    <w:lsdException w:name="List Bullet 2" w:semiHidden="1" w:unhideWhenUsed="1"/>
+    <w:lsdException w:name="List Bullet 3" w:semiHidden="1" w:unhideWhenUsed="1"/>
+    <w:lsdException w:name="List Bullet 4" w:semiHidden="1" w:unhideWhenUsed="1"/>
+    <w:lsdException w:name="List Bullet 5" w:semiHidden="1" w:unhideWhenUsed="1"/>
+    <w:lsdException w:name="List Number 2" w:semiHidden="1" w:unhideWhenUsed="1"/>
+    <w:lsdException w:name="List Number 3" w:semiHidden="1" w:unhideWhenUsed="1"/>
+    <w:lsdException w:name="List Number 4" w:semiHidden="1" w:unhideWhenUsed="1"/>
+    <w:lsdException w:name="List Number 5" w:semiHidden="1" w:unhideWhenUsed="1"/>
+    <w:lsdException w:name="Title" w:uiPriority="10" w:qFormat="1"/>
+    <w:lsdException w:name="Closing" w:semiHidden="1" w:unhideWhenUsed="1"/>
+    <w:lsdException w:name="Signature" w:semiHidden="1" w:unhideWhenUsed="1"/>
+    <w:lsdException w:name="Default Paragraph Font" w:semiHidden="1" w:uiPriority="1" w:unhideWhenUsed="1"/>
+    <w:lsdException w:name="Body Text" w:semiHidden="1" w:unhideWhenUsed="1"/>
+    <w:lsdException w:name="Body Text Indent" w:semiHidden="1" w:unhideWhenUsed="1"/>
+    <w:lsdException w:name="List Continue" w:semiHidden="1" w:unhideWhenUsed="1"/>
+    <w:lsdException w:name="List Continue 2" w:semiHidden="1" w:unhideWhenUsed="1"/>
+    <w:lsdException w:name="List Continue 3" w:semiHidden="1" w:unhideWhenUsed="1"/>
+    <w:lsdException w:name="List Continue 4" w:semiHidden="1" w:unhideWhenUsed="1"/>
+    <w:lsdException w:name="List Continue 5" w:semiHidden="1" w:unhideWhenUsed="1"/>
+    <w:lsdException w:name="Message Header" w:semiHidden="1" w:unhideWhenUsed="1"/>
+    <w:lsdException w:name="Subtitle" w:uiPriority="11" w:qFormat="1"/>
+    <w:lsdException w:name="Salutation" w:semiHidden="1" w:unhideWhenUsed="1"/>
+    <w:lsdException w:name="Date" w:semiHidden="1" w:unhideWhenUsed="1"/>
+    <w:lsdException w:name="Body Text First Indent" w:semiHidden="1" w:unhideWhenUsed="1"/>
+    <w:lsdException w:name="Body Text First Indent 2" w:semiHidden="1" w:unhideWhenUsed="1"/>
+    <w:lsdException w:name="Note Heading" w:semiHidden="1" w:unhideWhenUsed="1"/>
+    <w:lsdException w:name="Body Text 2" w:semiHidden="1" w:unhideWhenUsed="1"/>
+    <w:lsdException w:name="Body Text 3" w:semiHidden="1" w:unhideWhenUsed="1"/>
+    <w:lsdException w:name="Body Text Indent 2" w:semiHidden="1" w:unhideWhenUsed="1"/>
+    <w:lsdException w:name="Body Text Indent 3" w:semiHidden="1" w:unhideWhenUsed="1"/>
+    <w:lsdException w:name="Block Text" w:semiHidden="1" w:unhideWhenUsed="1"/>
+    <w:lsdException w:name="Hyperlink" w:semiHidden="1" w:unhideWhenUsed="1"/>
+    <w:lsdException w:name="FollowedHyperlink" w:semiHidden="1" w:unhideWhenUsed="1"/>
+    <w:lsdException w:name="Strong" w:uiPriority="22" w:qFormat="1"/>
+    <w:lsdException w:name="Emphasis" w:uiPriority="20" w:qFormat="1"/>
+    <w:lsdException w:name="Document Map" w:semiHidden="1" w:unhideWhenUsed="1"/>
+    <w:lsdException w:name="Plain Text" w:semiHidden="1" w:unhideWhenUsed="1"/>
+    <w:lsdException w:name="E-mail Signature" w:semiHidden="1" w:unhideWhenUsed="1"/>
+    <w:lsdException w:name="HTML Top of Form" w:semiHidden="1" w:unhideWhenUsed="1"/>
+    <w:lsdException w:name="HTML Bottom of Form" w:semiHidden="1" w:unhideWhenUsed="1"/>
+    <w:lsdException w:name="Normal (Web)" w:semiHidden="1" w:unhideWhenUsed="1"/>
+    <w:lsdException w:name="HTML Acronym" w:semiHidden="1" w:unhideWhenUsed="1"/>
+    <w:lsdException w:name="HTML Address" w:semiHidden="1" w:unhideWhenUsed="1"/>
+    <w:lsdException w:name="HTML Cite" w:semiHidden="1" w:unhideWhenUsed="1"/>
+    <w:lsdException w:name="HTML Code" w:semiHidden="1" w:unhideWhenUsed="1"/>
+    <w:lsdException w:name="HTML Definition" w:semiHidden="1" w:unhideWhenUsed="1"/>
+    <w:lsdException w:name="HTML Keyboard" w:semiHidden="1" w:unhideWhenUsed="1"/>
+    <w:lsdException w:name="HTML Preformatted" w:semiHidden="1" w:unhideWhenUsed="1"/>
+    <w:lsdException w:name="HTML Sample" w:semiHidden="1" w:unhideWhenUsed="1"/>
+    <w:lsdException w:name="HTML Typewriter" w:semiHidden="1" w:unhideWhenUsed="1"/>
+    <w:lsdException w:name="HTML Variable" w:semiHidden="1" w:unhideWhenUsed="1"/>
+    <w:lsdException w:name="Normal Table" w:semiHidden="1" w:unhideWhenUsed="1"/>
+    <w:lsdException w:name="annotation subject" w:semiHidden="1" w:unhideWhenUsed="1"/>
+    <w:lsdException w:name="No List" w:semiHidden="1" w:unhideWhenUsed="1"/>
+    <w:lsdException w:name="Outline List 1" w:semiHidden="1" w:unhideWhenUsed="1"/>
+    <w:lsdException w:name="Outline List 2" w:semiHidden="1" w:unhideWhenUsed="1"/>
+    <w:lsdException w:name="Outline List 3" w:semiHidden="1" w:unhideWhenUsed="1"/>
+    <w:lsdException w:name="Table Simple 1" w:semiHidden="1" w:unhideWhenUsed="1"/>
+    <w:lsdException w:name="Table Simple 2" w:semiHidden="1" w:unhideWhenUsed="1"/>
+    <w:lsdException w:name="Table Simple 3" w:semiHidden="1" w:unhideWhenUsed="1"/>
+    <w:lsdException w:name="Table Classic 1" w:semiHidden="1" w:unhideWhenUsed="1"/>
+    <w:lsdException w:name="Table Classic 2" w:semiHidden="1" w:unhideWhenUsed="1"/>
+    <w:lsdException w:name="Table Classic 3" w:semiHidden="1" w:unhideWhenUsed="1"/>
+    <w:lsdException w:name="Table Classic 4" w:semiHidden="1" w:unhideWhenUsed="1"/>
+    <w:lsdException w:name="Table Colorful 1" w:semiHidden="1" w:unhideWhenUsed="1"/>
+    <w:lsdException w:name="Table Colorful 2" w:semiHidden="1" w:unhideWhenUsed="1"/>
+    <w:lsdException w:name="Table Colorful 3" w:semiHidden="1" w:unhideWhenUsed="1"/>
+    <w:lsdException w:name="Table Columns 1" w:semiHidden="1" w:unhideWhenUsed="1"/>
+    <w:lsdException w:name="Table Columns 2" w:semiHidden="1" w:unhideWhenUsed="1"/>
+    <w:lsdException w:name="Table Columns 3" w:semiHidden="1" w:unhideWhenUsed="1"/>
+    <w:lsdException w:name="Table Columns 4" w:semiHidden="1" w:unhideWhenUsed="1"/>
+    <w:lsdException w:name="Table Columns 5" w:semiHidden="1" w:unhideWhenUsed="1"/>
+    <w:lsdException w:name="Table Grid 1" w:semiHidden="1" w:unhideWhenUsed="1"/>
+    <w:lsdException w:name="Table Grid 2" w:semiHidden="1" w:unhideWhenUsed="1"/>
+    <w:lsdException w:name="Table Grid 3" w:semiHidden="1" w:unhideWhenUsed="1"/>
+    <w:lsdException w:name="Table Grid 4" w:semiHidden="1" w:unhideWhenUsed="1"/>
+    <w:lsdException w:name="Table Grid 5" w:semiHidden="1" w:unhideWhenUsed="1"/>
+    <w:lsdException w:name="Table Grid 6" w:semiHidden="1" w:unhideWhenUsed="1"/>
+    <w:lsdException w:name="Table Grid 7" w:semiHidden="1" w:unhideWhenUsed="1"/>
+    <w:lsdException w:name="Table Grid 8" w:semiHidden="1" w:unhideWhenUsed="1"/>
+    <w:lsdException w:name="Table List 1" w:semiHidden="1" w:unhideWhenUsed="1"/>
+    <w:lsdException w:name="Table List 2" w:semiHidden="1" w:unhideWhenUsed="1"/>
+    <w:lsdException w:name="Table List 3" w:semiHidden="1" w:unhideWhenUsed="1"/>
+    <w:lsdException w:name="Table List 4" w:semiHidden="1" w:unhideWhenUsed="1"/>
+    <w:lsdException w:name="Table List 5" w:semiHidden="1" w:unhideWhenUsed="1"/>
+    <w:lsdException w:name="Table List 6" w:semiHidden="1" w:unhideWhenUsed="1"/>
+    <w:lsdException w:name="Table List 7" w:semiHidden="1" w:unhideWhenUsed="1"/>
+    <w:lsdException w:name="Table List 8" w:semiHidden="1" w:unhideWhenUsed="1"/>
+    <w:lsdException w:name="Table 3D effects 1" w:semiHidden="1" w:unhideWhenUsed="1"/>
+    <w:lsdException w:name="Table 3D effects 2" w:semiHidden="1" w:unhideWhenUsed="1"/>
+    <w:lsdException w:name="Table 3D effects 3" w:semiHidden="1" w:unhideWhenUsed="1"/>
+    <w:lsdException w:name="Table Contemporary" w:semiHidden="1" w:unhideWhenUsed="1"/>
+    <w:lsdException w:name="Table Elegant" w:semiHidden="1" w:unhideWhenUsed="1"/>
+    <w:lsdException w:name="Table Professional" w:semiHidden="1" w:unhideWhenUsed="1"/>
+    <w:lsdException w:name="Table Subtle 1" w:semiHidden="1" w:unhideWhenUsed="1"/>
+    <w:lsdException w:name="Table Subtle 2" w:semiHidden="1" w:unhideWhenUsed="1"/>
+    <w:lsdException w:name="Table Web 1" w:semiHidden="1" w:unhideWhenUsed="1"/>
+    <w:lsdException w:name="Table Web 2" w:semiHidden="1" w:unhideWhenUsed="1"/>
+    <w:lsdException w:name="Table Web 3" w:semiHidden="1" w:unhideWhenUsed="1"/>
+    <w:lsdException w:name="Balloon Text" w:semiHidden="1" w:unhideWhenUsed="1"/>
+    <w:lsdException w:name="Table Grid" w:uiPriority="39"/>
+    <w:lsdException w:name="Table Theme" w:semiHidden="1" w:unhideWhenUsed="1"/>
+    <w:lsdException w:name="Placeholder Text" w:semiHidden="1"/>
+    <w:lsdException w:name="No Spacing" w:uiPriority="1" w:qFormat="1"/>
+    <w:lsdException w:name="Light Shading" w:uiPriority="60"/>
+    <w:lsdException w:name="Light List" w:uiPriority="61"/>
+    <w:lsdException w:name="Light Grid" w:uiPriority="62"/>
+    <w:lsdException w:name="Medium Shading 1" w:uiPriority="63"/>
+    <w:lsdException w:name="Medium Shading 2" w:uiPriority="64"/>
+    <w:lsdException w:name="Medium List 1" w:uiPriority="65"/>
+    <w:lsdException w:name="Medium List 2" w:uiPriority="66"/>
+    <w:lsdException w:name="Medium Grid 1" w:uiPriority="67"/>
+    <w:lsdException w:name="Medium Grid 2" w:uiPriority="68"/>
+    <w:lsdException w:name="Medium Grid 3" w:uiPriority="69"/>
+    <w:lsdException w:name="Dark List" w:uiPriority="70"/>
+    <w:lsdException w:name="Colorful Shading" w:uiPriority="71"/>
+    <w:lsdException w:name="Colorful List" w:uiPriority="72"/>
+    <w:lsdException w:name="Colorful Grid" w:uiPriority="73"/>
+    <w:lsdException w:name="Light Shading Accent 1" w:uiPriority="60"/>
+    <w:lsdException w:name="Light List Accent 1" w:uiPriority="61"/>
+    <w:lsdException w:name="Light Grid Accent 1" w:uiPriority="62"/>
+    <w:lsdException w:name="Medium Shading 1 Accent 1" w:uiPriority="63"/>
+    <w:lsdException w:name="Medium Shading 2 Accent 1" w:uiPriority="64"/>
+    <w:lsdException w:name="Medium List 1 Accent 1" w:uiPriority="65"/>
+    <w:lsdException w:name="Revision" w:semiHidden="1"/>
+    <w:lsdException w:name="List Paragraph" w:uiPriority="34" w:qFormat="1"/>
+    <w:lsdException w:name="Quote" w:uiPriority="29" w:qFormat="1"/>
+    <w:lsdException w:name="Intense Quote" w:uiPriority="30" w:qFormat="1"/>
+    <w:lsdException w:name="Medium List 2 Accent 1" w:uiPriority="66"/>
+    <w:lsdException w:name="Medium Grid 1 Accent 1" w:uiPriority="67"/>
+    <w:lsdException w:name="Medium Grid 2 Accent 1" w:uiPriority="68"/>
+    <w:lsdException w:name="Medium Grid 3 Accent 1" w:uiPriority="69"/>
+    <w:lsdException w:name="Dark List Accent 1" w:uiPriority="70"/>
+    <w:lsdException w:name="Colorful Shading Accent 1" w:uiPriority="71"/>
+    <w:lsdException w:name="Colorful List Accent 1" w:uiPriority="72"/>
+    <w:lsdException w:name="Colorful Grid Accent 1" w:uiPriority="73"/>
+    <w:lsdException w:name="Light Shading Accent 2" w:uiPriority="60"/>
+    <w:lsdException w:name="Light List Accent 2" w:uiPriority="61"/>
+    <w:lsdException w:name="Light Grid Accent 2" w:uiPriority="62"/>
+    <w:lsdException w:name="Medium Shading 1 Accent 2" w:uiPriority="63"/>
+    <w:lsdException w:name="Medium Shading 2 Accent 2" w:uiPriority="64"/>
+    <w:lsdException w:name="Medium List 1 Accent 2" w:uiPriority="65"/>
+    <w:lsdException w:name="Medium List 2 Accent 2" w:uiPriority="66"/>
+    <w:lsdException w:name="Medium Grid 1 Accent 2" w:uiPriority="67"/>
+    <w:lsdException w:name="Medium Grid 2 Accent 2" w:uiPriority="68"/>
+    <w:lsdException w:name="Medium Grid 3 Accent 2" w:uiPriority="69"/>
+    <w:lsdException w:name="Dark List Accent 2" w:uiPriority="70"/>
+    <w:lsdException w:name="Colorful Shading Accent 2" w:uiPriority="71"/>
+    <w:lsdException w:name="Colorful List Accent 2" w:uiPriority="72"/>
+    <w:lsdException w:name="Colorful Grid Accent 2" w:uiPriority="73"/>
+    <w:lsdException w:name="Light Shading Accent 3" w:uiPriority="60"/>
+    <w:lsdException w:name="Light List Accent 3" w:uiPriority="61"/>
+    <w:lsdException w:name="Light Grid Accent 3" w:uiPriority="62"/>
+    <w:lsdException w:name="Medium Shading 1 Accent 3" w:uiPriority="63"/>
+    <w:lsdException w:name="Medium Shading 2 Accent 3" w:uiPriority="64"/>
+    <w:lsdException w:name="Medium List 1 Accent 3" w:uiPriority="65"/>
+    <w:lsdException w:name="Medium List 2 Accent 3" w:uiPriority="66"/>
+    <w:lsdException w:name="Medium Grid 1 Accent 3" w:uiPriority="67"/>
+    <w:lsdException w:name="Medium Grid 2 Accent 3" w:uiPriority="68"/>
+    <w:lsdException w:name="Medium Grid 3 Accent 3" w:uiPriority="69"/>
+    <w:lsdException w:name="Dark List Accent 3" w:uiPriority="70"/>
+    <w:lsdException w:name="Colorful Shading Accent 3" w:uiPriority="71"/>
+    <w:lsdException w:name="Colorful List Accent 3" w:uiPriority="72"/>
+    <w:lsdException w:name="Colorful Grid Accent 3" w:uiPriority="73"/>
+    <w:lsdException w:name="Light Shading Accent 4" w:uiPriority="60"/>
+    <w:lsdException w:name="Light List Accent 4" w:uiPriority="61"/>
+    <w:lsdException w:name="Light Grid Accent 4" w:uiPriority="62"/>
+    <w:lsdException w:name="Medium Shading 1 Accent 4" w:uiPriority="63"/>
+    <w:lsdException w:name="Medium Shading 2 Accent 4" w:uiPriority="64"/>
+    <w:lsdException w:name="Medium List 1 Accent 4" w:uiPriority="65"/>
+    <w:lsdException w:name="Medium List 2 Accent 4" w:uiPriority="66"/>
+    <w:lsdException w:name="Medium Grid 1 Accent 4" w:uiPriority="67"/>
+    <w:lsdException w:name="Medium Grid 2 Accent 4" w:uiPriority="68"/>
+    <w:lsdException w:name="Medium Grid 3 Accent 4" w:uiPriority="69"/>
+    <w:lsdException w:name="Dark List Accent 4" w:uiPriority="70"/>
+    <w:lsdException w:name="Colorful Shading Accent 4" w:uiPriority="71"/>
+    <w:lsdException w:name="Colorful List Accent 4" w:uiPriority="72"/>
+    <w:lsdException w:name="Colorful Grid Accent 4" w:uiPriority="73"/>
+    <w:lsdException w:name="Light Shading Accent 5" w:uiPriority="60"/>
+    <w:lsdException w:name="Light List Accent 5" w:uiPriority="61"/>
+    <w:lsdException w:name="Light Grid Accent 5" w:uiPriority="62"/>
+    <w:lsdException w:name="Medium Shading 1 Accent 5" w:uiPriority="63"/>
+    <w:lsdException w:name="Medium Shading 2 Accent 5" w:uiPriority="64"/>
+    <w:lsdException w:name="Medium List 1 Accent 5" w:uiPriority="65"/>
+    <w:lsdException w:name="Medium List 2 Accent 5" w:uiPriority="66"/>
+    <w:lsdException w:name="Medium Grid 1 Accent 5" w:uiPriority="67"/>
+    <w:lsdException w:name="Medium Grid 2 Accent 5" w:uiPriority="68"/>
+    <w:lsdException w:name="Medium Grid 3 Accent 5" w:uiPriority="69"/>
+    <w:lsdException w:name="Dark List Accent 5" w:uiPriority="70"/>
+    <w:lsdException w:name="Colorful Shading Accent 5" w:uiPriority="71"/>
+    <w:lsdException w:name="Colorful List Accent 5" w:uiPriority="72"/>
+    <w:lsdException w:name="Colorful Grid Accent 5" w:uiPriority="73"/>
+    <w:lsdException w:name="Light Shading Accent 6" w:uiPriority="60"/>
+    <w:lsdException w:name="Light List Accent 6" w:uiPriority="61"/>
+    <w:lsdException w:name="Light Grid Accent 6" w:uiPriority="62"/>
+    <w:lsdException w:name="Medium Shading 1 Accent 6" w:uiPriority="63"/>
+    <w:lsdException w:name="Medium Shading 2 Accent 6" w:uiPriority="64"/>
+    <w:lsdException w:name="Medium List 1 Accent 6" w:uiPriority="65"/>
+    <w:lsdException w:name="Medium List 2 Accent 6" w:uiPriority="66"/>
+    <w:lsdException w:name="Medium Grid 1 Accent 6" w:uiPriority="67"/>
+    <w:lsdException w:name="Medium Grid 2 Accent 6" w:uiPriority="68"/>
+    <w:lsdException w:name="Medium Grid 3 Accent 6" w:uiPriority="69"/>
+    <w:lsdException w:name="Dark List Accent 6" w:uiPriority="70"/>
+    <w:lsdException w:name="Colorful Shading Accent 6" w:uiPriority="71"/>
+    <w:lsdException w:name="Colorful List Accent 6" w:uiPriority="72"/>
+    <w:lsdException w:name="Colorful Grid Accent 6" w:uiPriority="73"/>
+    <w:lsdException w:name="Subtle Emphasis" w:uiPriority="19" w:qFormat="1"/>
+    <w:lsdException w:name="Intense Emphasis" w:uiPriority="21" w:qFormat="1"/>
+    <w:lsdException w:name="Subtle Reference" w:uiPriority="31" w:qFormat="1"/>
+    <w:lsdException w:name="Intense Reference" w:uiPriority="32" w:qFormat="1"/>
+    <w:lsdException w:name="Book Title" w:uiPriority="33" w:qFormat="1"/>
+    <w:lsdException w:name="Bibliography" w:semiHidden="1" w:uiPriority="37" w:unhideWhenUsed="1"/>
+    <w:lsdException w:name="TOC Heading" w:semiHidden="1" w:uiPriority="39" w:unhideWhenUsed="1" w:qFormat="1"/>
+    <w:lsdException w:name="Plain Table 1" w:uiPriority="41"/>
+    <w:lsdException w:name="Plain Table 2" w:uiPriority="42"/>
+    <w:lsdException w:name="Plain Table 3" w:uiPriority="43"/>
+    <w:lsdException w:name="Plain Table 4" w:uiPriority="44"/>
+    <w:lsdException w:name="Plain Table 5" w:uiPriority="45"/>
+    <w:lsdException w:name="Grid Table Light" w:uiPriority="40"/>
+    <w:lsdException w:name="Grid Table 1 Light" w:uiPriority="46"/>
+    <w:lsdException w:name="Grid Table 2" w:uiPriority="47"/>
+    <w:lsdException w:name="Grid Table 3" w:uiPriority="48"/>
+    <w:lsdException w:name="Grid Table 4" w:uiPriority="49"/>
+    <w:lsdException w:name="Grid Table 5 Dark" w:uiPriority="50"/>
+    <w:lsdException w:name="Grid Table 6 Colorful" w:uiPriority="51"/>
+    <w:lsdException w:name="Grid Table 7 Colorful" w:uiPriority="52"/>
+    <w:lsdException w:name="Grid Table 1 Light Accent 1" w:uiPriority="46"/>
+    <w:lsdException w:name="Grid Table 2 Accent 1" w:uiPriority="47"/>
+    <w:lsdException w:name="Grid Table 3 Accent 1" w:uiPriority="48"/>
+    <w:lsdException w:name="Grid Table 4 Accent 1" w:uiPriority="49"/>
+    <w:lsdException w:name="Grid Table 5 Dark Accent 1" w:uiPriority="50"/>
+    <w:lsdException w:name="Grid Table 6 Colorful Accent 1" w:uiPriority="51"/>
+    <w:lsdException w:name="Grid Table 7 Colorful Accent 1" w:uiPriority="52"/>
+    <w:lsdException w:name="Grid Table 1 Light Accent 2" w:uiPriority="46"/>
+    <w:lsdException w:name="Grid Table 2 Accent 2" w:uiPriority="47"/>
+    <w:lsdException w:name="Grid Table 3 Accent 2" w:uiPriority="48"/>
+    <w:lsdException w:name="Grid Table 4 Accent 2" w:uiPriority="49"/>
+    <w:lsdException w:name="Grid Table 5 Dark Accent 2" w:uiPriority="50"/>
+    <w:lsdException w:name="Grid Table 6 Colorful Accent 2" w:uiPriority="51"/>
+    <w:lsdException w:name="Grid Table 7 Colorful Accent 2" w:uiPriority="52"/>
+    <w:lsdException w:name="Grid Table 1 Light Accent 3" w:uiPriority="46"/>
+    <w:lsdException w:name="Grid Table 2 Accent 3" w:uiPriority="47"/>
+    <w:lsdException w:name="Grid Table 3 Accent 3" w:uiPriority="48"/>
+    <w:lsdException w:name="Grid Table 4 Accent 3" w:uiPriority="49"/>
+    <w:lsdException w:name="Grid Table 5 Dark Accent 3" w:uiPriority="50"/>
+    <w:lsdException w:name="Grid Table 6 Colorful Accent 3" w:uiPriority="51"/>
+    <w:lsdException w:name="Grid Table 7 Colorful Accent 3" w:uiPriority="52"/>
+    <w:lsdException w:name="Grid Table 1 Light Accent 4" w:uiPriority="46"/>
+    <w:lsdException w:name="Grid Table 2 Accent 4" w:uiPriority="47"/>
+    <w:lsdException w:name="Grid Table 3 Accent 4" w:uiPriority="48"/>
+    <w:lsdException w:name="Grid Table 4 Accent 4" w:uiPriority="49"/>
+    <w:lsdException w:name="Grid Table 5 Dark Accent 4" w:uiPriority="50"/>
+    <w:lsdException w:name="Grid Table 6 Colorful Accent 4" w:uiPriority="51"/>
+    <w:lsdException w:name="Grid Table 7 Colorful Accent 4" w:uiPriority="52"/>
+    <w:lsdException w:name="Grid Table 1 Light Accent 5" w:uiPriority="46"/>
+    <w:lsdException w:name="Grid Table 2 Accent 5" w:uiPriority="47"/>
+    <w:lsdException w:name="Grid Table 3 Accent 5" w:uiPriority="48"/>
+    <w:lsdException w:name="Grid Table 4 Accent 5" w:uiPriority="49"/>
+    <w:lsdException w:name="Grid Table 5 Dark Accent 5" w:uiPriority="50"/>
+    <w:lsdException w:name="Grid Table 6 Colorful Accent 5" w:uiPriority="51"/>
+    <w:lsdException w:name="Grid Table 7 Colorful Accent 5" w:uiPriority="52"/>
+    <w:lsdException w:name="Grid Table 1 Light Accent 6" w:uiPriority="46"/>
+    <w:lsdException w:name="Grid Table 2 Accent 6" w:uiPriority="47"/>
+    <w:lsdException w:name="Grid Table 3 Accent 6" w:uiPriority="48"/>
+    <w:lsdException w:name="Grid Table 4 Accent 6" w:uiPriority="49"/>
+    <w:lsdException w:name="Grid Table 5 Dark Accent 6" w:uiPriority="50"/>
+    <w:lsdException w:name="Grid Table 6 Colorful Accent 6" w:uiPriority="51"/>
+    <w:lsdException w:name="Grid Table 7 Colorful Accent 6" w:uiPriority="52"/>
+    <w:lsdException w:name="List Table 1 Light" w:uiPriority="46"/>
+    <w:lsdException w:name="List Table 2" w:uiPriority="47"/>
+    <w:lsdException w:name="List Table 3" w:uiPriority="48"/>
+    <w:lsdException w:name="List Table 4" w:uiPriority="49"/>
+    <w:lsdException w:name="List Table 5 Dark" w:uiPriority="50"/>
+    <w:lsdException w:name="List Table 6 Colorful" w:uiPriority="51"/>
+    <w:lsdException w:name="List Table 7 Colorful" w:uiPriority="52"/>
+    <w:lsdException w:name="List Table 1 Light Accent 1" w:uiPriority="46"/>
+    <w:lsdException w:name="List Table 2 Accent 1" w:uiPriority="47"/>
+    <w:lsdException w:name="List Table 3 Accent 1" w:uiPriority="48"/>
+    <w:lsdException w:name="List Table 4 Accent 1" w:uiPriority="49"/>
+    <w:lsdException w:name="List Table 5 Dark Accent 1" w:uiPriority="50"/>
+    <w:lsdException w:name="List Table 6 Colorful Accent 1" w:uiPriority="51"/>
+    <w:lsdException w:name="List Table 7 Colorful Accent 1" w:uiPriority="52"/>
+    <w:lsdException w:name="List Table 1 Light Accent 2" w:uiPriority="46"/>
+    <w:lsdException w:name="List Table 2 Accent 2" w:uiPriority="47"/>
+    <w:lsdException w:name="List Table 3 Accent 2" w:uiPriority="48"/>
+    <w:lsdException w:name="List Table 4 Accent 2" w:uiPriority="49"/>
+    <w:lsdException w:name="List Table 5 Dark Accent 2" w:uiPriority="50"/>
+    <w:lsdException w:name="List Table 6 Colorful Accent 2" w:uiPriority="51"/>
+    <w:lsdException w:name="List Table 7 Colorful Accent 2" w:uiPriority="52"/>
+    <w:lsdException w:name="List Table 1 Light Accent 3" w:uiPriority="46"/>
+    <w:lsdException w:name="List Table 2 Accent 3" w:uiPriority="47"/>
+    <w:lsdException w:name="List Table 3 Accent 3" w:uiPriority="48"/>
+    <w:lsdException w:name="List Table 4 Accent 3" w:uiPriority="49"/>
+    <w:lsdException w:name="List Table 5 Dark Accent 3" w:uiPriority="50"/>
+    <w:lsdException w:name="List Table 6 Colorful Accent 3" w:uiPriority="51"/>
+    <w:lsdException w:name="List Table 7 Colorful Accent 3" w:uiPriority="52"/>
+    <w:lsdException w:name="List Table 1 Light Accent 4" w:uiPriority="46"/>
+    <w:lsdException w:name="List Table 2 Accent 4" w:uiPriority="47"/>
+    <w:lsdException w:name="List Table 3 Accent 4" w:uiPriority="48"/>
+    <w:lsdException w:name="List Table 4 Accent 4" w:uiPriority="49"/>
+    <w:lsdException w:name="List Table 5 Dark Accent 4" w:uiPriority="50"/>
+    <w:lsdException w:name="List Table 6 Colorful Accent 4" w:uiPriority="51"/>
+    <w:lsdException w:name="List Table 7 Colorful Accent 4" w:uiPriority="52"/>
+    <w:lsdException w:name="List Table 1 Light Accent 5" w:uiPriority="46"/>
+    <w:lsdException w:name="List Table 2 Accent 5" w:uiPriority="47"/>
+    <w:lsdException w:name="List Table 3 Accent 5" w:uiPriority="48"/>
+    <w:lsdException w:name="List Table 4 Accent 5" w:uiPriority="49"/>
+    <w:lsdException w:name="List Table 5 Dark Accent 5" w:uiPriority="50"/>
+    <w:lsdException w:name="List Table 6 Colorful Accent 5" w:uiPriority="51"/>
+    <w:lsdException w:name="List Table 7 Colorful Accent 5" w:uiPriority="52"/>
+    <w:lsdException w:name="List Table 1 Light Accent 6" w:uiPriority="46"/>
+    <w:lsdException w:name="List Table 2 Accent 6" w:uiPriority="47"/>
+    <w:lsdException w:name="List Table 3 Accent 6" w:uiPriority="48"/>
+    <w:lsdException w:name="List Table 4 Accent 6" w:uiPriority="49"/>
+    <w:lsdException w:name="List Table 5 Dark Accent 6" w:uiPriority="50"/>
+    <w:lsdException w:name="List Table 6 Colorful Accent 6" w:uiPriority="51"/>
+    <w:lsdException w:name="List Table 7 Colorful Accent 6" w:uiPriority="52"/>
+  </w:latentStyles>
+  <w:style w:type="paragraph" w:default="1" w:styleId="Normal">
+    <w:name w:val="Normal"/>
+    <w:qFormat/>
+  </w:style>
+  <w:style w:type="character" w:default="1" w:styleId="DefaultParagraphFont">
+    <w:name w:val="Default Paragraph Font"/>
+    <w:uiPriority w:val="1"/>
+    <w:semiHidden/>
+    <w:unhideWhenUsed/>
+  </w:style>
+  <w:style w:type="table" w:default="1" w:styleId="TableNormal">
+    <w:name w:val="Normal Table"/>
+    <w:uiPriority w:val="99"/>
+    <w:semiHidden/>
+    <w:unhideWhenUsed/>
+    <w:tblPr>
+      <w:tblInd w:w="0" w:type="dxa"/>
+      <w:tblCellMar>
+        <w:top w:w="0" w:type="dxa"/>
+        <w:left w:w="108" w:type="dxa"/>
+        <w:bottom w:w="0" w:type="dxa"/>
+        <w:right w:w="108" w:type="dxa"/>
+      </w:tblCellMar>
+    </w:tblPr>
+  </w:style>
+  <w:style w:type="numbering" w:default="1" w:styleId="NoList">
+    <w:name w:val="No List"/>
+    <w:uiPriority w:val="99"/>
+    <w:semiHidden/>
+    <w:unhideWhenUsed/>
+  </w:style>
+  <w:style w:type="character" w:styleId="PlaceholderText">
+    <w:name w:val="Placeholder Text"/>
+    <w:basedOn w:val="DefaultParagraphFont"/>
+    <w:uiPriority w:val="99"/>
+    <w:semiHidden/>
+    <w:rsid w:val="0015635B"/>
+    <w:rPr>
+      <w:color w:val="808080"/>
+    </w:rPr>
+  </w:style>
+</w:styles>
+</file>
+
+<file path=word/glossary/webSettings.xml><?xml version="1.0" encoding="utf-8"?>
+<w:webSettings xmlns:mc="http://schemas.openxmlformats.org/markup-compatibility/2006" xmlns:r="http://schemas.openxmlformats.org/officeDocument/2006/relationships" xmlns:w="http://schemas.openxmlformats.org/wordprocessingml/2006/main" xmlns:w14="http://schemas.microsoft.com/office/word/2010/wordml" xmlns:w15="http://schemas.microsoft.com/office/word/2012/wordml" xmlns:w16se="http://schemas.microsoft.com/office/word/2015/wordml/symex" mc:Ignorable="w14 w15 w16se">
+  <w:optimizeForBrowser/>
+  <w:allowPNG/>
+</w:webSettings>
+</file>
+
 <file path=word/theme/theme1.xml><?xml version="1.0" encoding="utf-8"?>
 <a:theme xmlns:a="http://schemas.openxmlformats.org/drawingml/2006/main" name="Office Theme">
   <a:themeElements>
@@ -27359,7 +28377,7 @@
 </file>
 
 <file path=customXml/itemProps1.xml><?xml version="1.0" encoding="utf-8"?>
-<ds:datastoreItem xmlns:ds="http://schemas.openxmlformats.org/officeDocument/2006/customXml" ds:itemID="{59F18ACA-0253-4930-83F0-DB1AEC8AA2C2}">
+<ds:datastoreItem xmlns:ds="http://schemas.openxmlformats.org/officeDocument/2006/customXml" ds:itemID="{3DCECE3A-3730-4312-AB83-E44175E0F0A3}">
   <ds:schemaRefs>
     <ds:schemaRef ds:uri="http://schemas.openxmlformats.org/officeDocument/2006/bibliography"/>
   </ds:schemaRefs>

</xml_diff>